<commit_message>
grapped old SA intro with aims. and wrote paragraph 1
</commit_message>
<xml_diff>
--- a/2023_04_08_sub_F32/research_strategy.docx
+++ b/2023_04_08_sub_F32/research_strategy.docx
@@ -25,6 +25,213 @@
     </w:p>
     <w:p>
       <w:pPr>
+        <w:rPr>
+          <w:rFonts w:ascii="Arial" w:hAnsi="Arial" w:cs="Arial"/>
+          <w:sz w:val="22"/>
+          <w:szCs w:val="22"/>
+        </w:rPr>
+      </w:pPr>
+      <w:r>
+        <w:rPr>
+          <w:rFonts w:ascii="Arial" w:hAnsi="Arial" w:cs="Arial"/>
+          <w:sz w:val="22"/>
+          <w:szCs w:val="22"/>
+        </w:rPr>
+        <w:t>Splicing is a process where introns are removed from pre-mRNAs and the exons are stitched together. This offers the potential to introduce tremendous diversity into the proteome by changing which sequences from the pre-mRNA are included as exons.</w:t>
+      </w:r>
+      <w:r>
+        <w:rPr>
+          <w:rFonts w:ascii="Arial" w:hAnsi="Arial" w:cs="Arial"/>
+          <w:sz w:val="22"/>
+          <w:szCs w:val="22"/>
+        </w:rPr>
+        <w:t xml:space="preserve"> </w:t>
+      </w:r>
+      <w:r>
+        <w:rPr>
+          <w:rFonts w:ascii="Arial" w:hAnsi="Arial" w:cs="Arial"/>
+          <w:sz w:val="22"/>
+          <w:szCs w:val="22"/>
+        </w:rPr>
+        <w:t>Accordingly, more than 90% of human genes are alternatively spliced.</w:t>
+      </w:r>
+      <w:r>
+        <w:rPr>
+          <w:rFonts w:ascii="Arial" w:hAnsi="Arial" w:cs="Arial"/>
+          <w:sz w:val="22"/>
+          <w:szCs w:val="22"/>
+        </w:rPr>
+        <w:fldChar w:fldCharType="begin" w:fldLock="1"/>
+      </w:r>
+      <w:r>
+        <w:rPr>
+          <w:rFonts w:ascii="Arial" w:hAnsi="Arial" w:cs="Arial"/>
+          <w:sz w:val="22"/>
+          <w:szCs w:val="22"/>
+        </w:rPr>
+        <w:instrText>ADDIN paperpile_citation &lt;clusterId&gt;L368Z628O919S739&lt;/clusterId&gt;&lt;metadata&gt;&lt;citation&gt;&lt;id&gt;3443a64d-e270-400e-aa95-d8df588a1cf5&lt;/id&gt;&lt;/citation&gt;&lt;/metadata&gt;&lt;data&gt;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&lt;/data&gt; \* MERGEFORMAT</w:instrText>
+      </w:r>
+      <w:r>
+        <w:rPr>
+          <w:rFonts w:ascii="Arial" w:hAnsi="Arial" w:cs="Arial"/>
+          <w:sz w:val="22"/>
+          <w:szCs w:val="22"/>
+        </w:rPr>
+        <w:fldChar w:fldCharType="separate"/>
+      </w:r>
+      <w:r>
+        <w:rPr>
+          <w:rFonts w:ascii="Arial" w:hAnsi="Arial" w:cs="Arial"/>
+          <w:noProof/>
+          <w:sz w:val="22"/>
+          <w:szCs w:val="22"/>
+          <w:vertAlign w:val="superscript"/>
+        </w:rPr>
+        <w:t>1</w:t>
+      </w:r>
+      <w:r>
+        <w:rPr>
+          <w:rFonts w:ascii="Arial" w:hAnsi="Arial" w:cs="Arial"/>
+          <w:sz w:val="22"/>
+          <w:szCs w:val="22"/>
+        </w:rPr>
+        <w:fldChar w:fldCharType="end"/>
+      </w:r>
+      <w:r>
+        <w:rPr>
+          <w:rFonts w:ascii="Arial" w:hAnsi="Arial" w:cs="Arial"/>
+          <w:sz w:val="22"/>
+          <w:szCs w:val="22"/>
+        </w:rPr>
+        <w:t xml:space="preserve"> Errors in splicing are involved in a wide variety of human diseases including familial dysautonomia, early onset Parkinson disease, and cancer.</w:t>
+      </w:r>
+      <w:r>
+        <w:rPr>
+          <w:rFonts w:ascii="Arial" w:hAnsi="Arial" w:cs="Arial"/>
+          <w:sz w:val="22"/>
+          <w:szCs w:val="22"/>
+        </w:rPr>
+        <w:fldChar w:fldCharType="begin" w:fldLock="1"/>
+      </w:r>
+      <w:r>
+        <w:rPr>
+          <w:rFonts w:ascii="Arial" w:hAnsi="Arial" w:cs="Arial"/>
+          <w:sz w:val="22"/>
+          <w:szCs w:val="22"/>
+        </w:rPr>
+        <w:instrText>ADDIN paperpile_citation &lt;clusterId&gt;P759D117S587W211&lt;/clusterId&gt;&lt;metadata&gt;&lt;citation&gt;&lt;id&gt;c1f835d9-5a6c-4e00-b127-f12126ddaa68&lt;/id&gt;&lt;/citation&gt;&lt;/metadata&gt;&lt;data&gt;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&lt;/data&gt; \* MERGEFORMAT</w:instrText>
+      </w:r>
+      <w:r>
+        <w:rPr>
+          <w:rFonts w:ascii="Arial" w:hAnsi="Arial" w:cs="Arial"/>
+          <w:sz w:val="22"/>
+          <w:szCs w:val="22"/>
+        </w:rPr>
+        <w:fldChar w:fldCharType="separate"/>
+      </w:r>
+      <w:r>
+        <w:rPr>
+          <w:rFonts w:ascii="Arial" w:hAnsi="Arial" w:cs="Arial"/>
+          <w:noProof/>
+          <w:sz w:val="22"/>
+          <w:szCs w:val="22"/>
+          <w:vertAlign w:val="superscript"/>
+        </w:rPr>
+        <w:t>2</w:t>
+      </w:r>
+      <w:r>
+        <w:rPr>
+          <w:rFonts w:ascii="Arial" w:hAnsi="Arial" w:cs="Arial"/>
+          <w:sz w:val="22"/>
+          <w:szCs w:val="22"/>
+        </w:rPr>
+        <w:fldChar w:fldCharType="end"/>
+      </w:r>
+      <w:r>
+        <w:rPr>
+          <w:rFonts w:ascii="Arial" w:hAnsi="Arial" w:cs="Arial"/>
+          <w:sz w:val="22"/>
+          <w:szCs w:val="22"/>
+        </w:rPr>
+        <w:t xml:space="preserve"> </w:t>
+      </w:r>
+      <w:r>
+        <w:rPr>
+          <w:rFonts w:ascii="Arial" w:hAnsi="Arial" w:cs="Arial"/>
+          <w:sz w:val="22"/>
+          <w:szCs w:val="22"/>
+        </w:rPr>
+        <w:t>Recent efforts have produced drugs that modulate splicing outcomes to treat spinal muscular atrophy, Huntington's disease, Duchenne muscular dystrophy, and cancer.</w:t>
+      </w:r>
+      <w:r>
+        <w:rPr>
+          <w:rFonts w:ascii="Arial" w:hAnsi="Arial" w:cs="Arial"/>
+          <w:sz w:val="22"/>
+          <w:szCs w:val="22"/>
+        </w:rPr>
+        <w:fldChar w:fldCharType="begin" w:fldLock="1"/>
+      </w:r>
+      <w:r>
+        <w:rPr>
+          <w:rFonts w:ascii="Arial" w:hAnsi="Arial" w:cs="Arial"/>
+          <w:sz w:val="22"/>
+          <w:szCs w:val="22"/>
+        </w:rPr>
+        <w:instrText>ADDIN paperpile_citation &lt;clusterId&gt;I784V141R522P225&lt;/clusterId&gt;&lt;metadata&gt;&lt;citation&gt;&lt;id&gt;54a0960b-c3f8-41ed-95f8-99c5c1735af5&lt;/id&gt;&lt;/citation&gt;&lt;/metadata&gt;&lt;data&gt;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&lt;/data&gt; \* MERGEFORMAT</w:instrText>
+      </w:r>
+      <w:r>
+        <w:rPr>
+          <w:rFonts w:ascii="Arial" w:hAnsi="Arial" w:cs="Arial"/>
+          <w:sz w:val="22"/>
+          <w:szCs w:val="22"/>
+        </w:rPr>
+        <w:fldChar w:fldCharType="separate"/>
+      </w:r>
+      <w:r>
+        <w:rPr>
+          <w:rFonts w:ascii="Arial" w:hAnsi="Arial" w:cs="Arial"/>
+          <w:noProof/>
+          <w:sz w:val="22"/>
+          <w:szCs w:val="22"/>
+          <w:vertAlign w:val="superscript"/>
+        </w:rPr>
+        <w:t>3</w:t>
+      </w:r>
+      <w:r>
+        <w:rPr>
+          <w:rFonts w:ascii="Arial" w:hAnsi="Arial" w:cs="Arial"/>
+          <w:sz w:val="22"/>
+          <w:szCs w:val="22"/>
+        </w:rPr>
+        <w:fldChar w:fldCharType="end"/>
+      </w:r>
+      <w:r>
+        <w:rPr>
+          <w:rFonts w:ascii="Arial" w:hAnsi="Arial" w:cs="Arial"/>
+          <w:sz w:val="22"/>
+          <w:szCs w:val="22"/>
+        </w:rPr>
+        <w:t xml:space="preserve"> However, despite these recent advances, mechanisms of splicing regulation are still poorly understood. </w:t>
+      </w:r>
+      <w:r>
+        <w:rPr>
+          <w:rFonts w:ascii="Arial" w:hAnsi="Arial" w:cs="Arial"/>
+          <w:sz w:val="22"/>
+          <w:szCs w:val="22"/>
+        </w:rPr>
+        <w:t>Improving our understanding of splicing will deepen our knowledge of development and differentiation and our ability to target these processes with therapeutics.</w:t>
+      </w:r>
+      <w:r>
+        <w:rPr>
+          <w:rFonts w:ascii="Arial" w:hAnsi="Arial" w:cs="Arial"/>
+          <w:sz w:val="22"/>
+          <w:szCs w:val="22"/>
+        </w:rPr>
+        <w:t xml:space="preserve"> </w:t>
+      </w:r>
+    </w:p>
+    <w:p>
+      <w:pPr>
         <w:pStyle w:val="ListParagraph"/>
         <w:numPr>
           <w:ilvl w:val="0"/>
@@ -32,13 +239,15 @@
         </w:numPr>
         <w:rPr>
           <w:rFonts w:ascii="Arial" w:hAnsi="Arial" w:cs="Arial"/>
-          <w:sz w:val="22"/>
-          <w:szCs w:val="22"/>
-        </w:rPr>
-      </w:pPr>
-      <w:r>
-        <w:rPr>
-          <w:rFonts w:ascii="Arial" w:hAnsi="Arial" w:cs="Arial"/>
+          <w:strike/>
+          <w:sz w:val="22"/>
+          <w:szCs w:val="22"/>
+        </w:rPr>
+      </w:pPr>
+      <w:r>
+        <w:rPr>
+          <w:rFonts w:ascii="Arial" w:hAnsi="Arial" w:cs="Arial"/>
+          <w:strike/>
           <w:sz w:val="22"/>
           <w:szCs w:val="22"/>
         </w:rPr>
@@ -54,13 +263,15 @@
         </w:numPr>
         <w:rPr>
           <w:rFonts w:ascii="Arial" w:hAnsi="Arial" w:cs="Arial"/>
-          <w:sz w:val="22"/>
-          <w:szCs w:val="22"/>
-        </w:rPr>
-      </w:pPr>
-      <w:r>
-        <w:rPr>
-          <w:rFonts w:ascii="Arial" w:hAnsi="Arial" w:cs="Arial"/>
+          <w:strike/>
+          <w:sz w:val="22"/>
+          <w:szCs w:val="22"/>
+        </w:rPr>
+      </w:pPr>
+      <w:r>
+        <w:rPr>
+          <w:rFonts w:ascii="Arial" w:hAnsi="Arial" w:cs="Arial"/>
+          <w:strike/>
           <w:sz w:val="22"/>
           <w:szCs w:val="22"/>
         </w:rPr>
@@ -76,13 +287,15 @@
         </w:numPr>
         <w:rPr>
           <w:rFonts w:ascii="Arial" w:hAnsi="Arial" w:cs="Arial"/>
-          <w:sz w:val="22"/>
-          <w:szCs w:val="22"/>
-        </w:rPr>
-      </w:pPr>
-      <w:r>
-        <w:rPr>
-          <w:rFonts w:ascii="Arial" w:hAnsi="Arial" w:cs="Arial"/>
+          <w:strike/>
+          <w:sz w:val="22"/>
+          <w:szCs w:val="22"/>
+        </w:rPr>
+      </w:pPr>
+      <w:r>
+        <w:rPr>
+          <w:rFonts w:ascii="Arial" w:hAnsi="Arial" w:cs="Arial"/>
+          <w:strike/>
           <w:sz w:val="22"/>
           <w:szCs w:val="22"/>
         </w:rPr>
@@ -98,13 +311,15 @@
         </w:numPr>
         <w:rPr>
           <w:rFonts w:ascii="Arial" w:hAnsi="Arial" w:cs="Arial"/>
-          <w:sz w:val="22"/>
-          <w:szCs w:val="22"/>
-        </w:rPr>
-      </w:pPr>
-      <w:r>
-        <w:rPr>
-          <w:rFonts w:ascii="Arial" w:hAnsi="Arial" w:cs="Arial"/>
+          <w:strike/>
+          <w:sz w:val="22"/>
+          <w:szCs w:val="22"/>
+        </w:rPr>
+      </w:pPr>
+      <w:r>
+        <w:rPr>
+          <w:rFonts w:ascii="Arial" w:hAnsi="Arial" w:cs="Arial"/>
+          <w:strike/>
           <w:sz w:val="22"/>
           <w:szCs w:val="22"/>
         </w:rPr>
@@ -114,6 +329,7 @@
       <w:r>
         <w:rPr>
           <w:rFonts w:ascii="Arial" w:hAnsi="Arial" w:cs="Arial"/>
+          <w:strike/>
           <w:sz w:val="22"/>
           <w:szCs w:val="22"/>
         </w:rPr>
@@ -130,13 +346,15 @@
         </w:numPr>
         <w:rPr>
           <w:rFonts w:ascii="Arial" w:hAnsi="Arial" w:cs="Arial"/>
-          <w:sz w:val="22"/>
-          <w:szCs w:val="22"/>
-        </w:rPr>
-      </w:pPr>
-      <w:r>
-        <w:rPr>
-          <w:rFonts w:ascii="Arial" w:hAnsi="Arial" w:cs="Arial"/>
+          <w:strike/>
+          <w:sz w:val="22"/>
+          <w:szCs w:val="22"/>
+        </w:rPr>
+      </w:pPr>
+      <w:r>
+        <w:rPr>
+          <w:rFonts w:ascii="Arial" w:hAnsi="Arial" w:cs="Arial"/>
+          <w:strike/>
           <w:sz w:val="22"/>
           <w:szCs w:val="22"/>
         </w:rPr>
@@ -930,6 +1148,7 @@
           <w:sz w:val="22"/>
           <w:szCs w:val="22"/>
         </w:rPr>
+        <w:lastRenderedPageBreak/>
         <w:t xml:space="preserve">Interior primer sites may miss isoforms that </w:t>
       </w:r>
       <w:proofErr w:type="gramStart"/>
@@ -1110,296 +1329,660 @@
           <w:sz w:val="22"/>
           <w:szCs w:val="22"/>
         </w:rPr>
+        <w:t>More complicated situations</w:t>
+      </w:r>
+    </w:p>
+    <w:p>
+      <w:pPr>
+        <w:pStyle w:val="ListParagraph"/>
+        <w:numPr>
+          <w:ilvl w:val="3"/>
+          <w:numId w:val="1"/>
+        </w:numPr>
+        <w:rPr>
+          <w:rFonts w:ascii="Arial" w:hAnsi="Arial" w:cs="Arial"/>
+          <w:sz w:val="22"/>
+          <w:szCs w:val="22"/>
+        </w:rPr>
+      </w:pPr>
+      <w:r>
+        <w:rPr>
+          <w:rFonts w:ascii="Arial" w:hAnsi="Arial" w:cs="Arial"/>
+          <w:sz w:val="22"/>
+          <w:szCs w:val="22"/>
+        </w:rPr>
+        <w:t>MXEs</w:t>
+      </w:r>
+    </w:p>
+    <w:p>
+      <w:pPr>
+        <w:pStyle w:val="ListParagraph"/>
+        <w:numPr>
+          <w:ilvl w:val="3"/>
+          <w:numId w:val="1"/>
+        </w:numPr>
+        <w:rPr>
+          <w:rFonts w:ascii="Arial" w:hAnsi="Arial" w:cs="Arial"/>
+          <w:sz w:val="22"/>
+          <w:szCs w:val="22"/>
+        </w:rPr>
+      </w:pPr>
+      <w:r>
+        <w:rPr>
+          <w:rFonts w:ascii="Arial" w:hAnsi="Arial" w:cs="Arial"/>
+          <w:sz w:val="22"/>
+          <w:szCs w:val="22"/>
+        </w:rPr>
+        <w:t>Cryptic sites</w:t>
+      </w:r>
+    </w:p>
+    <w:p>
+      <w:pPr>
+        <w:pStyle w:val="ListParagraph"/>
+        <w:numPr>
+          <w:ilvl w:val="3"/>
+          <w:numId w:val="1"/>
+        </w:numPr>
+        <w:rPr>
+          <w:rFonts w:ascii="Arial" w:hAnsi="Arial" w:cs="Arial"/>
+          <w:sz w:val="22"/>
+          <w:szCs w:val="22"/>
+        </w:rPr>
+      </w:pPr>
+      <w:r>
+        <w:rPr>
+          <w:rFonts w:ascii="Arial" w:hAnsi="Arial" w:cs="Arial"/>
+          <w:sz w:val="22"/>
+          <w:szCs w:val="22"/>
+        </w:rPr>
+        <w:t>Intron retention</w:t>
+      </w:r>
+    </w:p>
+    <w:p>
+      <w:pPr>
+        <w:pStyle w:val="ListParagraph"/>
+        <w:numPr>
+          <w:ilvl w:val="2"/>
+          <w:numId w:val="1"/>
+        </w:numPr>
+        <w:rPr>
+          <w:rFonts w:ascii="Arial" w:hAnsi="Arial" w:cs="Arial"/>
+          <w:sz w:val="22"/>
+          <w:szCs w:val="22"/>
+        </w:rPr>
+      </w:pPr>
+      <w:r>
+        <w:rPr>
+          <w:rFonts w:ascii="Arial" w:hAnsi="Arial" w:cs="Arial"/>
+          <w:sz w:val="22"/>
+          <w:szCs w:val="22"/>
+        </w:rPr>
+        <w:t>Reduced count noise</w:t>
+      </w:r>
+    </w:p>
+    <w:p>
+      <w:pPr>
+        <w:pStyle w:val="ListParagraph"/>
+        <w:numPr>
+          <w:ilvl w:val="1"/>
+          <w:numId w:val="1"/>
+        </w:numPr>
+        <w:rPr>
+          <w:rFonts w:ascii="Arial" w:hAnsi="Arial" w:cs="Arial"/>
+          <w:sz w:val="22"/>
+          <w:szCs w:val="22"/>
+        </w:rPr>
+      </w:pPr>
+      <w:r>
+        <w:rPr>
+          <w:rFonts w:ascii="Arial" w:hAnsi="Arial" w:cs="Arial"/>
+          <w:sz w:val="22"/>
+          <w:szCs w:val="22"/>
+        </w:rPr>
+        <w:t xml:space="preserve">Open-source software will democratize the method </w:t>
+      </w:r>
+    </w:p>
+    <w:p>
+      <w:pPr>
+        <w:pStyle w:val="ListParagraph"/>
+        <w:numPr>
+          <w:ilvl w:val="2"/>
+          <w:numId w:val="1"/>
+        </w:numPr>
+        <w:rPr>
+          <w:rFonts w:ascii="Arial" w:hAnsi="Arial" w:cs="Arial"/>
+          <w:sz w:val="22"/>
+          <w:szCs w:val="22"/>
+        </w:rPr>
+      </w:pPr>
+      <w:r>
+        <w:rPr>
+          <w:rFonts w:ascii="Arial" w:hAnsi="Arial" w:cs="Arial"/>
+          <w:sz w:val="22"/>
+          <w:szCs w:val="22"/>
+        </w:rPr>
+        <w:t>Allow robust verification of analysis pipelines on synthetic datasets</w:t>
+      </w:r>
+    </w:p>
+    <w:p>
+      <w:pPr>
+        <w:pStyle w:val="ListParagraph"/>
+        <w:numPr>
+          <w:ilvl w:val="2"/>
+          <w:numId w:val="1"/>
+        </w:numPr>
+        <w:rPr>
+          <w:rFonts w:ascii="Arial" w:hAnsi="Arial" w:cs="Arial"/>
+          <w:sz w:val="22"/>
+          <w:szCs w:val="22"/>
+        </w:rPr>
+      </w:pPr>
+      <w:r>
+        <w:rPr>
+          <w:rFonts w:ascii="Arial" w:hAnsi="Arial" w:cs="Arial"/>
+          <w:sz w:val="22"/>
+          <w:szCs w:val="22"/>
+        </w:rPr>
+        <w:t>Allow experimentalists to go directly from reads to processed data</w:t>
+      </w:r>
+    </w:p>
+    <w:p>
+      <w:pPr>
+        <w:pStyle w:val="ListParagraph"/>
+        <w:numPr>
+          <w:ilvl w:val="1"/>
+          <w:numId w:val="1"/>
+        </w:numPr>
+        <w:rPr>
+          <w:rFonts w:ascii="Arial" w:hAnsi="Arial" w:cs="Arial"/>
+          <w:sz w:val="22"/>
+          <w:szCs w:val="22"/>
+        </w:rPr>
+      </w:pPr>
+      <w:r>
+        <w:rPr>
+          <w:rFonts w:ascii="Arial" w:hAnsi="Arial" w:cs="Arial"/>
+          <w:sz w:val="22"/>
+          <w:szCs w:val="22"/>
+        </w:rPr>
+        <w:t>Applications of these methods to PKM will help understand it’s complicated regulation</w:t>
+      </w:r>
+    </w:p>
+    <w:p>
+      <w:pPr>
+        <w:pStyle w:val="ListParagraph"/>
+        <w:numPr>
+          <w:ilvl w:val="2"/>
+          <w:numId w:val="1"/>
+        </w:numPr>
+        <w:rPr>
+          <w:rFonts w:ascii="Arial" w:hAnsi="Arial" w:cs="Arial"/>
+          <w:sz w:val="22"/>
+          <w:szCs w:val="22"/>
+        </w:rPr>
+      </w:pPr>
+      <w:r>
+        <w:rPr>
+          <w:rFonts w:ascii="Arial" w:hAnsi="Arial" w:cs="Arial"/>
+          <w:sz w:val="22"/>
+          <w:szCs w:val="22"/>
+        </w:rPr>
+        <w:t>Interesting basic biology</w:t>
+      </w:r>
+    </w:p>
+    <w:p>
+      <w:pPr>
+        <w:pStyle w:val="ListParagraph"/>
+        <w:numPr>
+          <w:ilvl w:val="2"/>
+          <w:numId w:val="1"/>
+        </w:numPr>
+        <w:rPr>
+          <w:rFonts w:ascii="Arial" w:hAnsi="Arial" w:cs="Arial"/>
+          <w:sz w:val="22"/>
+          <w:szCs w:val="22"/>
+        </w:rPr>
+      </w:pPr>
+      <w:r>
+        <w:rPr>
+          <w:rFonts w:ascii="Arial" w:hAnsi="Arial" w:cs="Arial"/>
+          <w:sz w:val="22"/>
+          <w:szCs w:val="22"/>
+        </w:rPr>
+        <w:t>Disease relevance</w:t>
+      </w:r>
+    </w:p>
+    <w:p>
+      <w:pPr>
+        <w:pStyle w:val="ListParagraph"/>
+        <w:numPr>
+          <w:ilvl w:val="2"/>
+          <w:numId w:val="1"/>
+        </w:numPr>
+        <w:rPr>
+          <w:rFonts w:ascii="Arial" w:hAnsi="Arial" w:cs="Arial"/>
+          <w:sz w:val="22"/>
+          <w:szCs w:val="22"/>
+        </w:rPr>
+      </w:pPr>
+      <w:r>
+        <w:rPr>
+          <w:rFonts w:ascii="Arial" w:hAnsi="Arial" w:cs="Arial"/>
+          <w:sz w:val="22"/>
+          <w:szCs w:val="22"/>
+        </w:rPr>
+        <w:t>Form a good test ground for the techniques</w:t>
+      </w:r>
+    </w:p>
+    <w:p>
+      <w:pPr>
+        <w:rPr>
+          <w:rFonts w:ascii="Arial" w:hAnsi="Arial" w:cs="Arial"/>
+          <w:sz w:val="22"/>
+          <w:szCs w:val="22"/>
+        </w:rPr>
+      </w:pPr>
+    </w:p>
+    <w:p>
+      <w:pPr>
+        <w:rPr>
+          <w:rFonts w:ascii="Arial" w:hAnsi="Arial" w:cs="Arial"/>
+          <w:sz w:val="22"/>
+          <w:szCs w:val="22"/>
+        </w:rPr>
+      </w:pPr>
+    </w:p>
+    <w:p>
+      <w:pPr>
+        <w:rPr>
+          <w:rFonts w:ascii="Arial" w:hAnsi="Arial" w:cs="Arial"/>
+          <w:sz w:val="22"/>
+          <w:szCs w:val="22"/>
+        </w:rPr>
+      </w:pPr>
+    </w:p>
+    <w:p>
+      <w:pPr>
+        <w:rPr>
+          <w:rFonts w:ascii="Arial" w:hAnsi="Arial" w:cs="Arial"/>
+          <w:sz w:val="22"/>
+          <w:szCs w:val="22"/>
+        </w:rPr>
+      </w:pPr>
+    </w:p>
+    <w:p>
+      <w:pPr>
+        <w:rPr>
+          <w:rFonts w:ascii="Arial" w:hAnsi="Arial" w:cs="Arial"/>
+          <w:sz w:val="22"/>
+          <w:szCs w:val="22"/>
+        </w:rPr>
+      </w:pPr>
+      <w:r>
+        <w:rPr>
+          <w:rFonts w:ascii="Arial" w:hAnsi="Arial" w:cs="Arial"/>
+          <w:sz w:val="22"/>
+          <w:szCs w:val="22"/>
+        </w:rPr>
+        <w:t>Much progress has been made using massively parallel splicing assays (MPSAs) to probe the mechanisms of splicing.\</w:t>
+      </w:r>
+      <w:proofErr w:type="spellStart"/>
+      <w:proofErr w:type="gramStart"/>
+      <w:r>
+        <w:rPr>
+          <w:rFonts w:ascii="Arial" w:hAnsi="Arial" w:cs="Arial"/>
+          <w:sz w:val="22"/>
+          <w:szCs w:val="22"/>
+        </w:rPr>
+        <w:t>supercite</w:t>
+      </w:r>
+      <w:proofErr w:type="spellEnd"/>
+      <w:r>
+        <w:rPr>
+          <w:rFonts w:ascii="Arial" w:hAnsi="Arial" w:cs="Arial"/>
+          <w:sz w:val="22"/>
+          <w:szCs w:val="22"/>
+        </w:rPr>
+        <w:t>{</w:t>
+      </w:r>
+      <w:proofErr w:type="gramEnd"/>
+      <w:r>
+        <w:rPr>
+          <w:rFonts w:ascii="Arial" w:hAnsi="Arial" w:cs="Arial"/>
+          <w:sz w:val="22"/>
+          <w:szCs w:val="22"/>
+        </w:rPr>
+        <w:t xml:space="preserve">Ke2018-af, Julien2016-wa, Adamson2018-va, Soemedi2017-pz, Cortes-Lopez2022-gy, Schirman2021-ss, Mikl2019-ng, Braun2018-mb, Soucek2019-iq, Baeza-Centurion2020-tn, Cheung2019-ah, Baeza-Centurion2019-hz, Rosenberg2015-zs, Wong2018-vq} </w:t>
+      </w:r>
+    </w:p>
+    <w:p>
+      <w:pPr>
+        <w:rPr>
+          <w:rFonts w:ascii="Arial" w:hAnsi="Arial" w:cs="Arial"/>
+          <w:sz w:val="22"/>
+          <w:szCs w:val="22"/>
+        </w:rPr>
+      </w:pPr>
+      <w:r>
+        <w:rPr>
+          <w:rFonts w:ascii="Arial" w:hAnsi="Arial" w:cs="Arial"/>
+          <w:sz w:val="22"/>
+          <w:szCs w:val="22"/>
+        </w:rPr>
+        <w:t>These efforts have utilized Illumina technology which cannot produce reads capable of covering the whole length of most genes, greatly affecting the isoforms that can be detected.</w:t>
+      </w:r>
+    </w:p>
+    <w:p>
+      <w:pPr>
+        <w:rPr>
+          <w:rFonts w:ascii="Arial" w:hAnsi="Arial" w:cs="Arial"/>
+          <w:sz w:val="22"/>
+          <w:szCs w:val="22"/>
+        </w:rPr>
+      </w:pPr>
+      <w:r>
+        <w:rPr>
+          <w:rFonts w:ascii="Arial" w:hAnsi="Arial" w:cs="Arial"/>
+          <w:sz w:val="22"/>
+          <w:szCs w:val="22"/>
+        </w:rPr>
+        <w:t>This issue has been overcome by studying systems shrunk to fit an Illumina read or by ignoring unexpected isoforms.</w:t>
+      </w:r>
+    </w:p>
+    <w:p>
+      <w:pPr>
+        <w:rPr>
+          <w:rFonts w:ascii="Arial" w:hAnsi="Arial" w:cs="Arial"/>
+          <w:sz w:val="22"/>
+          <w:szCs w:val="22"/>
+        </w:rPr>
+      </w:pPr>
+      <w:r>
+        <w:rPr>
+          <w:rFonts w:ascii="Arial" w:hAnsi="Arial" w:cs="Arial"/>
+          <w:sz w:val="22"/>
+          <w:szCs w:val="22"/>
+        </w:rPr>
+        <w:t>Yet the median human intron is 1.7 kb in length\</w:t>
+      </w:r>
+      <w:proofErr w:type="spellStart"/>
+      <w:proofErr w:type="gramStart"/>
+      <w:r>
+        <w:rPr>
+          <w:rFonts w:ascii="Arial" w:hAnsi="Arial" w:cs="Arial"/>
+          <w:sz w:val="22"/>
+          <w:szCs w:val="22"/>
+        </w:rPr>
+        <w:t>supercite</w:t>
+      </w:r>
+      <w:proofErr w:type="spellEnd"/>
+      <w:r>
+        <w:rPr>
+          <w:rFonts w:ascii="Arial" w:hAnsi="Arial" w:cs="Arial"/>
+          <w:sz w:val="22"/>
+          <w:szCs w:val="22"/>
+        </w:rPr>
+        <w:t>{</w:t>
+      </w:r>
+      <w:proofErr w:type="gramEnd"/>
+      <w:r>
+        <w:rPr>
+          <w:rFonts w:ascii="Arial" w:hAnsi="Arial" w:cs="Arial"/>
+          <w:sz w:val="22"/>
+          <w:szCs w:val="22"/>
+        </w:rPr>
+        <w:t>Piovesan2019-rp} far longer than an Illumina read and perturbations can cause complicated changes in splicing outcomes.\supercite{Cortes-Lopez2022-gy,Wang2012-dr,Mathur2019-hy}</w:t>
+      </w:r>
+    </w:p>
+    <w:p>
+      <w:pPr>
+        <w:rPr>
+          <w:rFonts w:ascii="Arial" w:hAnsi="Arial" w:cs="Arial"/>
+          <w:sz w:val="22"/>
+          <w:szCs w:val="22"/>
+        </w:rPr>
+      </w:pPr>
+      <w:r>
+        <w:rPr>
+          <w:rFonts w:ascii="Arial" w:hAnsi="Arial" w:cs="Arial"/>
+          <w:sz w:val="22"/>
+          <w:szCs w:val="22"/>
+        </w:rPr>
+        <w:t>Further, MPSAs have so far focused on the decision to include or exclude a single exon.</w:t>
+      </w:r>
+    </w:p>
+    <w:p>
+      <w:pPr>
+        <w:rPr>
+          <w:rFonts w:ascii="Arial" w:hAnsi="Arial" w:cs="Arial"/>
+          <w:sz w:val="22"/>
+          <w:szCs w:val="22"/>
+        </w:rPr>
+      </w:pPr>
+      <w:r>
+        <w:rPr>
+          <w:rFonts w:ascii="Arial" w:hAnsi="Arial" w:cs="Arial"/>
+          <w:sz w:val="22"/>
+          <w:szCs w:val="22"/>
+        </w:rPr>
+        <w:t>However, recent work has begun to show that correlated splicing decisions across exons are far more common than was previously understood.\</w:t>
+      </w:r>
+      <w:proofErr w:type="spellStart"/>
+      <w:proofErr w:type="gramStart"/>
+      <w:r>
+        <w:rPr>
+          <w:rFonts w:ascii="Arial" w:hAnsi="Arial" w:cs="Arial"/>
+          <w:sz w:val="22"/>
+          <w:szCs w:val="22"/>
+        </w:rPr>
+        <w:t>supercite</w:t>
+      </w:r>
+      <w:proofErr w:type="spellEnd"/>
+      <w:r>
+        <w:rPr>
+          <w:rFonts w:ascii="Arial" w:hAnsi="Arial" w:cs="Arial"/>
+          <w:sz w:val="22"/>
+          <w:szCs w:val="22"/>
+        </w:rPr>
+        <w:t>{</w:t>
+      </w:r>
+      <w:proofErr w:type="gramEnd"/>
+      <w:r>
+        <w:rPr>
+          <w:rFonts w:ascii="Arial" w:hAnsi="Arial" w:cs="Arial"/>
+          <w:sz w:val="22"/>
+          <w:szCs w:val="22"/>
+        </w:rPr>
+        <w:t xml:space="preserve">Zhu2021-fs, Tilgner2015-sb, Hatje2017-oj,Tilgner2018-jo} </w:t>
+      </w:r>
+    </w:p>
+    <w:p>
+      <w:pPr>
+        <w:rPr>
+          <w:rFonts w:ascii="Arial" w:hAnsi="Arial" w:cs="Arial"/>
+          <w:sz w:val="22"/>
+          <w:szCs w:val="22"/>
+        </w:rPr>
+      </w:pPr>
+      <w:r>
+        <w:rPr>
+          <w:rFonts w:ascii="Arial" w:hAnsi="Arial" w:cs="Arial"/>
+          <w:sz w:val="22"/>
+          <w:szCs w:val="22"/>
+        </w:rPr>
+        <w:t xml:space="preserve">A particularly interesting case of correlated splicing is mutually exclusive exons (MXEs). </w:t>
+      </w:r>
+    </w:p>
+    <w:p>
+      <w:pPr>
+        <w:rPr>
+          <w:rFonts w:ascii="Arial" w:hAnsi="Arial" w:cs="Arial"/>
+          <w:sz w:val="22"/>
+          <w:szCs w:val="22"/>
+        </w:rPr>
+      </w:pPr>
+      <w:r>
+        <w:rPr>
+          <w:rFonts w:ascii="Arial" w:hAnsi="Arial" w:cs="Arial"/>
+          <w:sz w:val="22"/>
+          <w:szCs w:val="22"/>
+        </w:rPr>
+        <w:t xml:space="preserve">MXEs are clusters of exons that are spliced such that every isoform includes exactly one exon from the cluster. </w:t>
+      </w:r>
+    </w:p>
+    <w:p>
+      <w:pPr>
+        <w:rPr>
+          <w:rFonts w:ascii="Arial" w:hAnsi="Arial" w:cs="Arial"/>
+          <w:sz w:val="22"/>
+          <w:szCs w:val="22"/>
+        </w:rPr>
+      </w:pPr>
+      <w:r>
+        <w:rPr>
+          <w:rFonts w:ascii="Arial" w:hAnsi="Arial" w:cs="Arial"/>
+          <w:sz w:val="22"/>
+          <w:szCs w:val="22"/>
+        </w:rPr>
+        <w:t xml:space="preserve">A recent analysis of human RNA-seq data identified 629 MXE clusters, of </w:t>
+      </w:r>
+      <w:proofErr w:type="spellStart"/>
+      <w:r>
+        <w:rPr>
+          <w:rFonts w:ascii="Arial" w:hAnsi="Arial" w:cs="Arial"/>
+          <w:sz w:val="22"/>
+          <w:szCs w:val="22"/>
+        </w:rPr>
+        <w:t>of</w:t>
+      </w:r>
+      <w:proofErr w:type="spellEnd"/>
+      <w:r>
+        <w:rPr>
+          <w:rFonts w:ascii="Arial" w:hAnsi="Arial" w:cs="Arial"/>
+          <w:sz w:val="22"/>
+          <w:szCs w:val="22"/>
+        </w:rPr>
+        <w:t xml:space="preserve"> which less than 25\% had an identifiable mechanism for maintaining mutual exclusivity (MMX).\</w:t>
+      </w:r>
+      <w:proofErr w:type="spellStart"/>
+      <w:proofErr w:type="gramStart"/>
+      <w:r>
+        <w:rPr>
+          <w:rFonts w:ascii="Arial" w:hAnsi="Arial" w:cs="Arial"/>
+          <w:sz w:val="22"/>
+          <w:szCs w:val="22"/>
+        </w:rPr>
+        <w:t>supercite</w:t>
+      </w:r>
+      <w:proofErr w:type="spellEnd"/>
+      <w:r>
+        <w:rPr>
+          <w:rFonts w:ascii="Arial" w:hAnsi="Arial" w:cs="Arial"/>
+          <w:sz w:val="22"/>
+          <w:szCs w:val="22"/>
+        </w:rPr>
+        <w:t>{</w:t>
+      </w:r>
+      <w:proofErr w:type="gramEnd"/>
+      <w:r>
+        <w:rPr>
+          <w:rFonts w:ascii="Arial" w:hAnsi="Arial" w:cs="Arial"/>
+          <w:sz w:val="22"/>
+          <w:szCs w:val="22"/>
+        </w:rPr>
+        <w:t xml:space="preserve">Hatje2017-oj} </w:t>
+      </w:r>
+    </w:p>
+    <w:p>
+      <w:pPr>
+        <w:rPr>
+          <w:rFonts w:ascii="Arial" w:hAnsi="Arial" w:cs="Arial"/>
+          <w:sz w:val="22"/>
+          <w:szCs w:val="22"/>
+        </w:rPr>
+      </w:pPr>
+      <w:r>
+        <w:rPr>
+          <w:rFonts w:ascii="Arial" w:hAnsi="Arial" w:cs="Arial"/>
+          <w:sz w:val="22"/>
+          <w:szCs w:val="22"/>
+        </w:rPr>
         <w:lastRenderedPageBreak/>
-        <w:t>More complicated situations</w:t>
-      </w:r>
-    </w:p>
-    <w:p>
-      <w:pPr>
-        <w:pStyle w:val="ListParagraph"/>
-        <w:numPr>
-          <w:ilvl w:val="3"/>
-          <w:numId w:val="1"/>
-        </w:numPr>
-        <w:rPr>
-          <w:rFonts w:ascii="Arial" w:hAnsi="Arial" w:cs="Arial"/>
-          <w:sz w:val="22"/>
-          <w:szCs w:val="22"/>
-        </w:rPr>
-      </w:pPr>
-      <w:r>
-        <w:rPr>
-          <w:rFonts w:ascii="Arial" w:hAnsi="Arial" w:cs="Arial"/>
-          <w:sz w:val="22"/>
-          <w:szCs w:val="22"/>
-        </w:rPr>
-        <w:t>MXEs</w:t>
-      </w:r>
-    </w:p>
-    <w:p>
-      <w:pPr>
-        <w:pStyle w:val="ListParagraph"/>
-        <w:numPr>
-          <w:ilvl w:val="3"/>
-          <w:numId w:val="1"/>
-        </w:numPr>
-        <w:rPr>
-          <w:rFonts w:ascii="Arial" w:hAnsi="Arial" w:cs="Arial"/>
-          <w:sz w:val="22"/>
-          <w:szCs w:val="22"/>
-        </w:rPr>
-      </w:pPr>
-      <w:r>
-        <w:rPr>
-          <w:rFonts w:ascii="Arial" w:hAnsi="Arial" w:cs="Arial"/>
-          <w:sz w:val="22"/>
-          <w:szCs w:val="22"/>
-        </w:rPr>
-        <w:t>Cryptic sites</w:t>
-      </w:r>
-    </w:p>
-    <w:p>
-      <w:pPr>
-        <w:pStyle w:val="ListParagraph"/>
-        <w:numPr>
-          <w:ilvl w:val="3"/>
-          <w:numId w:val="1"/>
-        </w:numPr>
-        <w:rPr>
-          <w:rFonts w:ascii="Arial" w:hAnsi="Arial" w:cs="Arial"/>
-          <w:sz w:val="22"/>
-          <w:szCs w:val="22"/>
-        </w:rPr>
-      </w:pPr>
-      <w:r>
-        <w:rPr>
-          <w:rFonts w:ascii="Arial" w:hAnsi="Arial" w:cs="Arial"/>
-          <w:sz w:val="22"/>
-          <w:szCs w:val="22"/>
-        </w:rPr>
-        <w:t>Intron retention</w:t>
-      </w:r>
-    </w:p>
-    <w:p>
-      <w:pPr>
-        <w:pStyle w:val="ListParagraph"/>
-        <w:numPr>
-          <w:ilvl w:val="2"/>
-          <w:numId w:val="1"/>
-        </w:numPr>
-        <w:rPr>
-          <w:rFonts w:ascii="Arial" w:hAnsi="Arial" w:cs="Arial"/>
-          <w:sz w:val="22"/>
-          <w:szCs w:val="22"/>
-        </w:rPr>
-      </w:pPr>
-      <w:r>
-        <w:rPr>
-          <w:rFonts w:ascii="Arial" w:hAnsi="Arial" w:cs="Arial"/>
-          <w:sz w:val="22"/>
-          <w:szCs w:val="22"/>
-        </w:rPr>
-        <w:t>Reduced count noise</w:t>
-      </w:r>
-    </w:p>
-    <w:p>
-      <w:pPr>
-        <w:pStyle w:val="ListParagraph"/>
-        <w:numPr>
-          <w:ilvl w:val="1"/>
-          <w:numId w:val="1"/>
-        </w:numPr>
-        <w:rPr>
-          <w:rFonts w:ascii="Arial" w:hAnsi="Arial" w:cs="Arial"/>
-          <w:sz w:val="22"/>
-          <w:szCs w:val="22"/>
-        </w:rPr>
-      </w:pPr>
-      <w:r>
-        <w:rPr>
-          <w:rFonts w:ascii="Arial" w:hAnsi="Arial" w:cs="Arial"/>
-          <w:sz w:val="22"/>
-          <w:szCs w:val="22"/>
-        </w:rPr>
-        <w:t xml:space="preserve">Open-source software will democratize the method </w:t>
-      </w:r>
-    </w:p>
-    <w:p>
-      <w:pPr>
-        <w:pStyle w:val="ListParagraph"/>
-        <w:numPr>
-          <w:ilvl w:val="2"/>
-          <w:numId w:val="1"/>
-        </w:numPr>
-        <w:rPr>
-          <w:rFonts w:ascii="Arial" w:hAnsi="Arial" w:cs="Arial"/>
-          <w:sz w:val="22"/>
-          <w:szCs w:val="22"/>
-        </w:rPr>
-      </w:pPr>
-      <w:r>
-        <w:rPr>
-          <w:rFonts w:ascii="Arial" w:hAnsi="Arial" w:cs="Arial"/>
-          <w:sz w:val="22"/>
-          <w:szCs w:val="22"/>
-        </w:rPr>
-        <w:t>Allow robust verification of analysis pipelines on synthetic datasets</w:t>
-      </w:r>
-    </w:p>
-    <w:p>
-      <w:pPr>
-        <w:pStyle w:val="ListParagraph"/>
-        <w:numPr>
-          <w:ilvl w:val="2"/>
-          <w:numId w:val="1"/>
-        </w:numPr>
-        <w:rPr>
-          <w:rFonts w:ascii="Arial" w:hAnsi="Arial" w:cs="Arial"/>
-          <w:sz w:val="22"/>
-          <w:szCs w:val="22"/>
-        </w:rPr>
-      </w:pPr>
-      <w:r>
-        <w:rPr>
-          <w:rFonts w:ascii="Arial" w:hAnsi="Arial" w:cs="Arial"/>
-          <w:sz w:val="22"/>
-          <w:szCs w:val="22"/>
-        </w:rPr>
-        <w:t>Allow experimentalists to go directly from reads to processed data</w:t>
-      </w:r>
-    </w:p>
-    <w:p>
-      <w:pPr>
-        <w:pStyle w:val="ListParagraph"/>
-        <w:numPr>
-          <w:ilvl w:val="1"/>
-          <w:numId w:val="1"/>
-        </w:numPr>
-        <w:rPr>
-          <w:rFonts w:ascii="Arial" w:hAnsi="Arial" w:cs="Arial"/>
-          <w:sz w:val="22"/>
-          <w:szCs w:val="22"/>
-        </w:rPr>
-      </w:pPr>
-      <w:r>
-        <w:rPr>
-          <w:rFonts w:ascii="Arial" w:hAnsi="Arial" w:cs="Arial"/>
-          <w:sz w:val="22"/>
-          <w:szCs w:val="22"/>
-        </w:rPr>
-        <w:t>Applications of these methods to PKM will help understand it’s complicated regulation</w:t>
-      </w:r>
-    </w:p>
-    <w:p>
-      <w:pPr>
-        <w:pStyle w:val="ListParagraph"/>
-        <w:numPr>
-          <w:ilvl w:val="2"/>
-          <w:numId w:val="1"/>
-        </w:numPr>
-        <w:rPr>
-          <w:rFonts w:ascii="Arial" w:hAnsi="Arial" w:cs="Arial"/>
-          <w:sz w:val="22"/>
-          <w:szCs w:val="22"/>
-        </w:rPr>
-      </w:pPr>
-      <w:r>
-        <w:rPr>
-          <w:rFonts w:ascii="Arial" w:hAnsi="Arial" w:cs="Arial"/>
-          <w:sz w:val="22"/>
-          <w:szCs w:val="22"/>
-        </w:rPr>
-        <w:t>Interesting basic biology</w:t>
-      </w:r>
-    </w:p>
-    <w:p>
-      <w:pPr>
-        <w:pStyle w:val="ListParagraph"/>
-        <w:numPr>
-          <w:ilvl w:val="2"/>
-          <w:numId w:val="1"/>
-        </w:numPr>
-        <w:rPr>
-          <w:rFonts w:ascii="Arial" w:hAnsi="Arial" w:cs="Arial"/>
-          <w:sz w:val="22"/>
-          <w:szCs w:val="22"/>
-        </w:rPr>
-      </w:pPr>
-      <w:r>
-        <w:rPr>
-          <w:rFonts w:ascii="Arial" w:hAnsi="Arial" w:cs="Arial"/>
-          <w:sz w:val="22"/>
-          <w:szCs w:val="22"/>
-        </w:rPr>
-        <w:t>Disease relevance</w:t>
-      </w:r>
-    </w:p>
-    <w:p>
-      <w:pPr>
-        <w:pStyle w:val="ListParagraph"/>
-        <w:numPr>
-          <w:ilvl w:val="2"/>
-          <w:numId w:val="1"/>
-        </w:numPr>
-        <w:rPr>
-          <w:rFonts w:ascii="Arial" w:hAnsi="Arial" w:cs="Arial"/>
-          <w:sz w:val="22"/>
-          <w:szCs w:val="22"/>
-        </w:rPr>
-      </w:pPr>
-      <w:r>
-        <w:rPr>
-          <w:rFonts w:ascii="Arial" w:hAnsi="Arial" w:cs="Arial"/>
-          <w:sz w:val="22"/>
-          <w:szCs w:val="22"/>
-        </w:rPr>
-        <w:t>Form a good test ground for the techniques</w:t>
-      </w:r>
-    </w:p>
-    <w:p>
-      <w:pPr>
-        <w:rPr>
-          <w:rFonts w:ascii="Arial" w:hAnsi="Arial" w:cs="Arial"/>
-          <w:sz w:val="22"/>
-          <w:szCs w:val="22"/>
-        </w:rPr>
-      </w:pPr>
-    </w:p>
-    <w:p>
-      <w:pPr>
-        <w:rPr>
-          <w:rFonts w:ascii="Arial" w:hAnsi="Arial" w:cs="Arial"/>
-          <w:sz w:val="22"/>
-          <w:szCs w:val="22"/>
-        </w:rPr>
-      </w:pPr>
-    </w:p>
-    <w:p>
-      <w:pPr>
-        <w:rPr>
-          <w:rFonts w:ascii="Arial" w:hAnsi="Arial" w:cs="Arial"/>
-          <w:sz w:val="22"/>
-          <w:szCs w:val="22"/>
-        </w:rPr>
-      </w:pPr>
-    </w:p>
-    <w:p>
-      <w:pPr>
-        <w:rPr>
-          <w:rFonts w:ascii="Arial" w:hAnsi="Arial" w:cs="Arial"/>
-          <w:sz w:val="22"/>
-          <w:szCs w:val="22"/>
-        </w:rPr>
-      </w:pPr>
-    </w:p>
-    <w:p>
-      <w:pPr>
-        <w:rPr>
-          <w:rFonts w:ascii="Arial" w:hAnsi="Arial" w:cs="Arial"/>
-          <w:sz w:val="22"/>
-          <w:szCs w:val="22"/>
-        </w:rPr>
-      </w:pPr>
+        <w:t>\</w:t>
+      </w:r>
+      <w:proofErr w:type="spellStart"/>
+      <w:proofErr w:type="gramStart"/>
+      <w:r>
+        <w:rPr>
+          <w:rFonts w:ascii="Arial" w:hAnsi="Arial" w:cs="Arial"/>
+          <w:sz w:val="22"/>
+          <w:szCs w:val="22"/>
+        </w:rPr>
+        <w:t>textbf</w:t>
+      </w:r>
+      <w:proofErr w:type="spellEnd"/>
+      <w:r>
+        <w:rPr>
+          <w:rFonts w:ascii="Arial" w:hAnsi="Arial" w:cs="Arial"/>
+          <w:sz w:val="22"/>
+          <w:szCs w:val="22"/>
+        </w:rPr>
+        <w:t>{</w:t>
+      </w:r>
+      <w:proofErr w:type="gramEnd"/>
+      <w:r>
+        <w:rPr>
+          <w:rFonts w:ascii="Arial" w:hAnsi="Arial" w:cs="Arial"/>
+          <w:sz w:val="22"/>
+          <w:szCs w:val="22"/>
+        </w:rPr>
+        <w:t xml:space="preserve">In order to overcome these issues, I propose to develop a long read massively parallel splicing assay (LR-MPSA) capable of handling correlated splicing, full size introns, and complicated isoform distributions.} </w:t>
+      </w:r>
+    </w:p>
+    <w:p>
+      <w:pPr>
+        <w:rPr>
+          <w:rFonts w:ascii="Arial" w:hAnsi="Arial" w:cs="Arial"/>
+          <w:sz w:val="22"/>
+          <w:szCs w:val="22"/>
+        </w:rPr>
+      </w:pPr>
+      <w:r>
+        <w:rPr>
+          <w:rFonts w:ascii="Arial" w:hAnsi="Arial" w:cs="Arial"/>
+          <w:sz w:val="22"/>
+          <w:szCs w:val="22"/>
+        </w:rPr>
+        <w:t>\</w:t>
+      </w:r>
+      <w:proofErr w:type="spellStart"/>
+      <w:proofErr w:type="gramStart"/>
+      <w:r>
+        <w:rPr>
+          <w:rFonts w:ascii="Arial" w:hAnsi="Arial" w:cs="Arial"/>
+          <w:sz w:val="22"/>
+          <w:szCs w:val="22"/>
+        </w:rPr>
+        <w:t>textbf</w:t>
+      </w:r>
+      <w:proofErr w:type="spellEnd"/>
+      <w:r>
+        <w:rPr>
+          <w:rFonts w:ascii="Arial" w:hAnsi="Arial" w:cs="Arial"/>
+          <w:sz w:val="22"/>
+          <w:szCs w:val="22"/>
+        </w:rPr>
+        <w:t>{</w:t>
+      </w:r>
+      <w:proofErr w:type="gramEnd"/>
+      <w:r>
+        <w:rPr>
+          <w:rFonts w:ascii="Arial" w:hAnsi="Arial" w:cs="Arial"/>
+          <w:sz w:val="22"/>
+          <w:szCs w:val="22"/>
+        </w:rPr>
+        <w:t>I will apply this assay to investigating MXEs with a focus on Pyruvate Kinase M (PKM).}</w:t>
+      </w:r>
     </w:p>
     <w:p>
       <w:pPr>
@@ -1438,6 +2021,336 @@
           <w:szCs w:val="22"/>
         </w:rPr>
         <w:t>Approach</w:t>
+      </w:r>
+    </w:p>
+    <w:p>
+      <w:pPr>
+        <w:rPr>
+          <w:rFonts w:ascii="Arial" w:hAnsi="Arial" w:cs="Arial"/>
+          <w:b/>
+          <w:bCs/>
+          <w:sz w:val="22"/>
+          <w:szCs w:val="22"/>
+        </w:rPr>
+      </w:pPr>
+    </w:p>
+    <w:p>
+      <w:pPr>
+        <w:tabs>
+          <w:tab w:val="left" w:pos="440"/>
+        </w:tabs>
+        <w:spacing w:line="480" w:lineRule="auto"/>
+        <w:ind w:left="440" w:hanging="440"/>
+        <w:rPr>
+          <w:rFonts w:ascii="Arial" w:hAnsi="Arial" w:cs="Arial"/>
+          <w:bCs/>
+          <w:noProof/>
+          <w:sz w:val="22"/>
+          <w:szCs w:val="22"/>
+        </w:rPr>
+      </w:pPr>
+      <w:r>
+        <w:rPr>
+          <w:rFonts w:ascii="Arial" w:hAnsi="Arial" w:cs="Arial"/>
+          <w:b/>
+          <w:bCs/>
+          <w:sz w:val="22"/>
+          <w:szCs w:val="22"/>
+        </w:rPr>
+        <w:fldChar w:fldCharType="begin" w:fldLock="1"/>
+      </w:r>
+      <w:r>
+        <w:rPr>
+          <w:rFonts w:ascii="Arial" w:hAnsi="Arial" w:cs="Arial"/>
+          <w:b/>
+          <w:bCs/>
+          <w:sz w:val="22"/>
+          <w:szCs w:val="22"/>
+        </w:rPr>
+        <w:instrText>ADDIN paperpile_bibliography &lt;pp-bibliography&gt;&lt;first-reference-indices&gt;&lt;formatting&gt;1&lt;/formatting&gt;&lt;space-after&gt;1&lt;/space-after&gt;&lt;/first-reference-indices&gt;&lt;/pp-bibliography&gt; \* MERGEFORMAT</w:instrText>
+      </w:r>
+      <w:r>
+        <w:rPr>
+          <w:rFonts w:ascii="Arial" w:hAnsi="Arial" w:cs="Arial"/>
+          <w:b/>
+          <w:bCs/>
+          <w:sz w:val="22"/>
+          <w:szCs w:val="22"/>
+        </w:rPr>
+        <w:fldChar w:fldCharType="separate"/>
+      </w:r>
+      <w:r>
+        <w:rPr>
+          <w:rFonts w:ascii="Arial" w:hAnsi="Arial" w:cs="Arial"/>
+          <w:bCs/>
+          <w:noProof/>
+          <w:sz w:val="22"/>
+          <w:szCs w:val="22"/>
+        </w:rPr>
+        <w:t>1.</w:t>
+      </w:r>
+      <w:r>
+        <w:rPr>
+          <w:rFonts w:ascii="Arial" w:hAnsi="Arial" w:cs="Arial"/>
+          <w:bCs/>
+          <w:noProof/>
+          <w:sz w:val="22"/>
+          <w:szCs w:val="22"/>
+        </w:rPr>
+        <w:tab/>
+        <w:t xml:space="preserve">Wang, E. T. </w:t>
+      </w:r>
+      <w:r>
+        <w:rPr>
+          <w:rFonts w:ascii="Arial" w:hAnsi="Arial" w:cs="Arial"/>
+          <w:bCs/>
+          <w:i/>
+          <w:noProof/>
+          <w:sz w:val="22"/>
+          <w:szCs w:val="22"/>
+        </w:rPr>
+        <w:t>et al.</w:t>
+      </w:r>
+      <w:r>
+        <w:rPr>
+          <w:rFonts w:ascii="Arial" w:hAnsi="Arial" w:cs="Arial"/>
+          <w:bCs/>
+          <w:noProof/>
+          <w:sz w:val="22"/>
+          <w:szCs w:val="22"/>
+        </w:rPr>
+        <w:t xml:space="preserve"> Alternative isoform regulation in human tissue transcriptomes. </w:t>
+      </w:r>
+      <w:r>
+        <w:rPr>
+          <w:rFonts w:ascii="Arial" w:hAnsi="Arial" w:cs="Arial"/>
+          <w:bCs/>
+          <w:i/>
+          <w:noProof/>
+          <w:sz w:val="22"/>
+          <w:szCs w:val="22"/>
+        </w:rPr>
+        <w:t>Nature</w:t>
+      </w:r>
+      <w:r>
+        <w:rPr>
+          <w:rFonts w:ascii="Arial" w:hAnsi="Arial" w:cs="Arial"/>
+          <w:bCs/>
+          <w:noProof/>
+          <w:sz w:val="22"/>
+          <w:szCs w:val="22"/>
+        </w:rPr>
+        <w:t xml:space="preserve"> </w:t>
+      </w:r>
+      <w:r>
+        <w:rPr>
+          <w:rFonts w:ascii="Arial" w:hAnsi="Arial" w:cs="Arial"/>
+          <w:b/>
+          <w:bCs/>
+          <w:noProof/>
+          <w:sz w:val="22"/>
+          <w:szCs w:val="22"/>
+        </w:rPr>
+        <w:t>456</w:t>
+      </w:r>
+      <w:r>
+        <w:rPr>
+          <w:rFonts w:ascii="Arial" w:hAnsi="Arial" w:cs="Arial"/>
+          <w:bCs/>
+          <w:noProof/>
+          <w:sz w:val="22"/>
+          <w:szCs w:val="22"/>
+        </w:rPr>
+        <w:t>, 470–476 (2008).</w:t>
+      </w:r>
+    </w:p>
+    <w:p>
+      <w:pPr>
+        <w:tabs>
+          <w:tab w:val="left" w:pos="440"/>
+        </w:tabs>
+        <w:spacing w:line="480" w:lineRule="auto"/>
+        <w:ind w:left="440" w:hanging="440"/>
+        <w:rPr>
+          <w:rFonts w:ascii="Arial" w:hAnsi="Arial" w:cs="Arial"/>
+          <w:bCs/>
+          <w:noProof/>
+          <w:sz w:val="22"/>
+          <w:szCs w:val="22"/>
+        </w:rPr>
+      </w:pPr>
+      <w:r>
+        <w:rPr>
+          <w:rFonts w:ascii="Arial" w:hAnsi="Arial" w:cs="Arial"/>
+          <w:bCs/>
+          <w:noProof/>
+          <w:sz w:val="22"/>
+          <w:szCs w:val="22"/>
+        </w:rPr>
+        <w:t>2.</w:t>
+      </w:r>
+      <w:r>
+        <w:rPr>
+          <w:rFonts w:ascii="Arial" w:hAnsi="Arial" w:cs="Arial"/>
+          <w:bCs/>
+          <w:noProof/>
+          <w:sz w:val="22"/>
+          <w:szCs w:val="22"/>
+        </w:rPr>
+        <w:tab/>
+        <w:t xml:space="preserve">Scotti, M. M. &amp; Swanson, M. S. RNA mis-splicing in disease. </w:t>
+      </w:r>
+      <w:r>
+        <w:rPr>
+          <w:rFonts w:ascii="Arial" w:hAnsi="Arial" w:cs="Arial"/>
+          <w:bCs/>
+          <w:i/>
+          <w:noProof/>
+          <w:sz w:val="22"/>
+          <w:szCs w:val="22"/>
+        </w:rPr>
+        <w:t>Nat. Rev. Genet.</w:t>
+      </w:r>
+      <w:r>
+        <w:rPr>
+          <w:rFonts w:ascii="Arial" w:hAnsi="Arial" w:cs="Arial"/>
+          <w:bCs/>
+          <w:noProof/>
+          <w:sz w:val="22"/>
+          <w:szCs w:val="22"/>
+        </w:rPr>
+        <w:t xml:space="preserve"> </w:t>
+      </w:r>
+      <w:r>
+        <w:rPr>
+          <w:rFonts w:ascii="Arial" w:hAnsi="Arial" w:cs="Arial"/>
+          <w:b/>
+          <w:bCs/>
+          <w:noProof/>
+          <w:sz w:val="22"/>
+          <w:szCs w:val="22"/>
+        </w:rPr>
+        <w:t>17</w:t>
+      </w:r>
+      <w:r>
+        <w:rPr>
+          <w:rFonts w:ascii="Arial" w:hAnsi="Arial" w:cs="Arial"/>
+          <w:bCs/>
+          <w:noProof/>
+          <w:sz w:val="22"/>
+          <w:szCs w:val="22"/>
+        </w:rPr>
+        <w:t>, 19–32 (2015).</w:t>
+      </w:r>
+    </w:p>
+    <w:p>
+      <w:pPr>
+        <w:tabs>
+          <w:tab w:val="left" w:pos="440"/>
+        </w:tabs>
+        <w:spacing w:line="480" w:lineRule="auto"/>
+        <w:ind w:left="440" w:hanging="440"/>
+        <w:rPr>
+          <w:rFonts w:ascii="Arial" w:hAnsi="Arial" w:cs="Arial"/>
+          <w:b/>
+          <w:bCs/>
+          <w:sz w:val="22"/>
+          <w:szCs w:val="22"/>
+        </w:rPr>
+      </w:pPr>
+      <w:r>
+        <w:rPr>
+          <w:rFonts w:ascii="Arial" w:hAnsi="Arial" w:cs="Arial"/>
+          <w:bCs/>
+          <w:noProof/>
+          <w:sz w:val="22"/>
+          <w:szCs w:val="22"/>
+        </w:rPr>
+        <w:t>3.</w:t>
+      </w:r>
+      <w:r>
+        <w:rPr>
+          <w:rFonts w:ascii="Arial" w:hAnsi="Arial" w:cs="Arial"/>
+          <w:bCs/>
+          <w:noProof/>
+          <w:sz w:val="22"/>
+          <w:szCs w:val="22"/>
+        </w:rPr>
+        <w:tab/>
+        <w:t xml:space="preserve">Neil, C. R. </w:t>
+      </w:r>
+      <w:r>
+        <w:rPr>
+          <w:rFonts w:ascii="Arial" w:hAnsi="Arial" w:cs="Arial"/>
+          <w:bCs/>
+          <w:i/>
+          <w:noProof/>
+          <w:sz w:val="22"/>
+          <w:szCs w:val="22"/>
+        </w:rPr>
+        <w:t>et al.</w:t>
+      </w:r>
+      <w:r>
+        <w:rPr>
+          <w:rFonts w:ascii="Arial" w:hAnsi="Arial" w:cs="Arial"/>
+          <w:bCs/>
+          <w:noProof/>
+          <w:sz w:val="22"/>
+          <w:szCs w:val="22"/>
+        </w:rPr>
+        <w:t xml:space="preserve"> Reprogramming RNA processing: an emerging therapeutic landscape. </w:t>
+      </w:r>
+      <w:r>
+        <w:rPr>
+          <w:rFonts w:ascii="Arial" w:hAnsi="Arial" w:cs="Arial"/>
+          <w:bCs/>
+          <w:i/>
+          <w:noProof/>
+          <w:sz w:val="22"/>
+          <w:szCs w:val="22"/>
+        </w:rPr>
+        <w:t>Trends Pharmacol. Sci.</w:t>
+      </w:r>
+      <w:r>
+        <w:rPr>
+          <w:rFonts w:ascii="Arial" w:hAnsi="Arial" w:cs="Arial"/>
+          <w:bCs/>
+          <w:noProof/>
+          <w:sz w:val="22"/>
+          <w:szCs w:val="22"/>
+        </w:rPr>
+        <w:t xml:space="preserve"> </w:t>
+      </w:r>
+      <w:r>
+        <w:rPr>
+          <w:rFonts w:ascii="Arial" w:hAnsi="Arial" w:cs="Arial"/>
+          <w:b/>
+          <w:bCs/>
+          <w:noProof/>
+          <w:sz w:val="22"/>
+          <w:szCs w:val="22"/>
+        </w:rPr>
+        <w:t>43</w:t>
+      </w:r>
+      <w:r>
+        <w:rPr>
+          <w:rFonts w:ascii="Arial" w:hAnsi="Arial" w:cs="Arial"/>
+          <w:bCs/>
+          <w:noProof/>
+          <w:sz w:val="22"/>
+          <w:szCs w:val="22"/>
+        </w:rPr>
+        <w:t>, 437–454 (2022).</w:t>
+      </w:r>
+      <w:r>
+        <w:rPr>
+          <w:rFonts w:ascii="Arial" w:hAnsi="Arial" w:cs="Arial"/>
+          <w:b/>
+          <w:bCs/>
+          <w:sz w:val="22"/>
+          <w:szCs w:val="22"/>
+        </w:rPr>
+        <w:fldChar w:fldCharType="end"/>
       </w:r>
     </w:p>
     <w:sectPr>

</xml_diff>

<commit_message>
PKM paragraph is in progress
</commit_message>
<xml_diff>
--- a/2023_04_08_sub_F32/research_strategy.docx
+++ b/2023_04_08_sub_F32/research_strategy.docx
@@ -621,6 +621,596 @@
         </w:rPr>
         <w:fldChar w:fldCharType="end"/>
       </w:r>
+      <w:r>
+        <w:rPr>
+          <w:rFonts w:ascii="Arial" w:hAnsi="Arial" w:cs="Arial"/>
+          <w:sz w:val="22"/>
+          <w:szCs w:val="22"/>
+        </w:rPr>
+        <w:t xml:space="preserve"> However, despite these advances, more than 75% of human mutually exclusive exon clusters have no known mechanism.</w:t>
+      </w:r>
+      <w:r>
+        <w:rPr>
+          <w:rFonts w:ascii="Arial" w:hAnsi="Arial" w:cs="Arial"/>
+          <w:sz w:val="22"/>
+          <w:szCs w:val="22"/>
+        </w:rPr>
+        <w:fldChar w:fldCharType="begin" w:fldLock="1"/>
+      </w:r>
+      <w:r>
+        <w:rPr>
+          <w:rFonts w:ascii="Arial" w:hAnsi="Arial" w:cs="Arial"/>
+          <w:sz w:val="22"/>
+          <w:szCs w:val="22"/>
+        </w:rPr>
+        <w:instrText>ADDIN paperpile_citation &lt;clusterId&gt;V372J352F743C433&lt;/clusterId&gt;&lt;metadata&gt;&lt;citation&gt;&lt;id&gt;114f2229-9b6f-456a-b781-a570cc414e81&lt;/id&gt;&lt;/citation&gt;&lt;/metadata&gt;&lt;data&gt;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&lt;/data&gt; \* MERGEFORMAT</w:instrText>
+      </w:r>
+      <w:r>
+        <w:rPr>
+          <w:rFonts w:ascii="Arial" w:hAnsi="Arial" w:cs="Arial"/>
+          <w:sz w:val="22"/>
+          <w:szCs w:val="22"/>
+        </w:rPr>
+        <w:fldChar w:fldCharType="separate"/>
+      </w:r>
+      <w:r>
+        <w:rPr>
+          <w:rFonts w:ascii="Arial" w:hAnsi="Arial" w:cs="Arial"/>
+          <w:noProof/>
+          <w:sz w:val="22"/>
+          <w:szCs w:val="22"/>
+          <w:vertAlign w:val="superscript"/>
+        </w:rPr>
+        <w:t>5</w:t>
+      </w:r>
+      <w:r>
+        <w:rPr>
+          <w:rFonts w:ascii="Arial" w:hAnsi="Arial" w:cs="Arial"/>
+          <w:sz w:val="22"/>
+          <w:szCs w:val="22"/>
+        </w:rPr>
+        <w:fldChar w:fldCharType="end"/>
+      </w:r>
+    </w:p>
+    <w:p>
+      <w:pPr>
+        <w:spacing w:after="120"/>
+        <w:rPr>
+          <w:rFonts w:ascii="Arial" w:hAnsi="Arial" w:cs="Arial"/>
+          <w:sz w:val="22"/>
+          <w:szCs w:val="22"/>
+        </w:rPr>
+      </w:pPr>
+      <w:r>
+        <w:rPr>
+          <w:rFonts w:ascii="Arial" w:hAnsi="Arial" w:cs="Arial"/>
+          <w:sz w:val="22"/>
+          <w:szCs w:val="22"/>
+        </w:rPr>
+        <w:t>Pyruvate kinase M</w:t>
+      </w:r>
+      <w:r>
+        <w:rPr>
+          <w:rFonts w:ascii="Arial" w:hAnsi="Arial" w:cs="Arial"/>
+          <w:sz w:val="22"/>
+          <w:szCs w:val="22"/>
+        </w:rPr>
+        <w:t xml:space="preserve"> (PKM)</w:t>
+      </w:r>
+      <w:r>
+        <w:rPr>
+          <w:rFonts w:ascii="Arial" w:hAnsi="Arial" w:cs="Arial"/>
+          <w:sz w:val="22"/>
+          <w:szCs w:val="22"/>
+        </w:rPr>
+        <w:t xml:space="preserve"> is a model for mutually exclusive exon splicing with deep disease relevance. This gene has 2 primary isoforms characterized by a switch between inclusion of either exon 9</w:t>
+      </w:r>
+      <w:r>
+        <w:rPr>
+          <w:rFonts w:ascii="Arial" w:hAnsi="Arial" w:cs="Arial"/>
+          <w:sz w:val="22"/>
+          <w:szCs w:val="22"/>
+        </w:rPr>
+        <w:t xml:space="preserve"> (PKM1)</w:t>
+      </w:r>
+      <w:r>
+        <w:rPr>
+          <w:rFonts w:ascii="Arial" w:hAnsi="Arial" w:cs="Arial"/>
+          <w:sz w:val="22"/>
+          <w:szCs w:val="22"/>
+        </w:rPr>
+        <w:t xml:space="preserve"> or 10</w:t>
+      </w:r>
+      <w:r>
+        <w:rPr>
+          <w:rFonts w:ascii="Arial" w:hAnsi="Arial" w:cs="Arial"/>
+          <w:sz w:val="22"/>
+          <w:szCs w:val="22"/>
+        </w:rPr>
+        <w:t xml:space="preserve"> (PKM2)</w:t>
+      </w:r>
+      <w:r>
+        <w:rPr>
+          <w:rFonts w:ascii="Arial" w:hAnsi="Arial" w:cs="Arial"/>
+          <w:sz w:val="22"/>
+          <w:szCs w:val="22"/>
+        </w:rPr>
+        <w:t>.</w:t>
+      </w:r>
+      <w:r>
+        <w:rPr>
+          <w:rFonts w:ascii="Arial" w:hAnsi="Arial" w:cs="Arial"/>
+          <w:sz w:val="22"/>
+          <w:szCs w:val="22"/>
+        </w:rPr>
+        <w:fldChar w:fldCharType="begin" w:fldLock="1"/>
+      </w:r>
+      <w:r>
+        <w:rPr>
+          <w:rFonts w:ascii="Arial" w:hAnsi="Arial" w:cs="Arial"/>
+          <w:sz w:val="22"/>
+          <w:szCs w:val="22"/>
+        </w:rPr>
+        <w:instrText>ADDIN paperpile_citation &lt;clusterId&gt;N976B133Q423N247&lt;/clusterId&gt;&lt;metadata&gt;&lt;citation&gt;&lt;id&gt;2e8b33d6-9b54-4663-b11f-42c45011f410&lt;/id&gt;&lt;/citation&gt;&lt;/metadata&gt;&lt;data&gt;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&lt;/data&gt; \* MERGEFORMAT</w:instrText>
+      </w:r>
+      <w:r>
+        <w:rPr>
+          <w:rFonts w:ascii="Arial" w:hAnsi="Arial" w:cs="Arial"/>
+          <w:sz w:val="22"/>
+          <w:szCs w:val="22"/>
+        </w:rPr>
+        <w:fldChar w:fldCharType="separate"/>
+      </w:r>
+      <w:r>
+        <w:rPr>
+          <w:rFonts w:ascii="Arial" w:hAnsi="Arial" w:cs="Arial"/>
+          <w:noProof/>
+          <w:sz w:val="22"/>
+          <w:szCs w:val="22"/>
+          <w:vertAlign w:val="superscript"/>
+        </w:rPr>
+        <w:t>6</w:t>
+      </w:r>
+      <w:r>
+        <w:rPr>
+          <w:rFonts w:ascii="Arial" w:hAnsi="Arial" w:cs="Arial"/>
+          <w:sz w:val="22"/>
+          <w:szCs w:val="22"/>
+        </w:rPr>
+        <w:fldChar w:fldCharType="end"/>
+      </w:r>
+      <w:r>
+        <w:rPr>
+          <w:rFonts w:ascii="Arial" w:hAnsi="Arial" w:cs="Arial"/>
+          <w:sz w:val="22"/>
+          <w:szCs w:val="22"/>
+        </w:rPr>
+        <w:t xml:space="preserve"> </w:t>
+      </w:r>
+      <w:r>
+        <w:rPr>
+          <w:rFonts w:ascii="Arial" w:hAnsi="Arial" w:cs="Arial"/>
+          <w:sz w:val="22"/>
+          <w:szCs w:val="22"/>
+        </w:rPr>
+        <w:t>PKM1 is</w:t>
+      </w:r>
+      <w:r>
+        <w:rPr>
+          <w:rFonts w:ascii="Arial" w:hAnsi="Arial" w:cs="Arial"/>
+          <w:sz w:val="22"/>
+          <w:szCs w:val="22"/>
+        </w:rPr>
+        <w:t xml:space="preserve"> constitutively active and is</w:t>
+      </w:r>
+      <w:r>
+        <w:rPr>
+          <w:rFonts w:ascii="Arial" w:hAnsi="Arial" w:cs="Arial"/>
+          <w:sz w:val="22"/>
+          <w:szCs w:val="22"/>
+        </w:rPr>
+        <w:t xml:space="preserve"> the dominant form in energy hungry tissues like muscle and brain, while PKM2 </w:t>
+      </w:r>
+      <w:r>
+        <w:rPr>
+          <w:rFonts w:ascii="Arial" w:hAnsi="Arial" w:cs="Arial"/>
+          <w:sz w:val="22"/>
+          <w:szCs w:val="22"/>
+        </w:rPr>
+        <w:t>is</w:t>
+      </w:r>
+      <w:r>
+        <w:rPr>
+          <w:rFonts w:ascii="Arial" w:hAnsi="Arial" w:cs="Arial"/>
+          <w:sz w:val="22"/>
+          <w:szCs w:val="22"/>
+        </w:rPr>
+        <w:t xml:space="preserve"> </w:t>
+      </w:r>
+      <w:r>
+        <w:rPr>
+          <w:rFonts w:ascii="Arial" w:hAnsi="Arial" w:cs="Arial"/>
+          <w:sz w:val="22"/>
+          <w:szCs w:val="22"/>
+        </w:rPr>
+        <w:t>allosterically regulated by Fructose-1,6-bisphosphate</w:t>
+      </w:r>
+      <w:r>
+        <w:rPr>
+          <w:rFonts w:ascii="Arial" w:hAnsi="Arial" w:cs="Arial"/>
+          <w:sz w:val="22"/>
+          <w:szCs w:val="22"/>
+        </w:rPr>
+        <w:t xml:space="preserve"> and is</w:t>
+      </w:r>
+      <w:r>
+        <w:rPr>
+          <w:rFonts w:ascii="Arial" w:hAnsi="Arial" w:cs="Arial"/>
+          <w:sz w:val="22"/>
+          <w:szCs w:val="22"/>
+        </w:rPr>
+        <w:t xml:space="preserve"> dominant in proliferating tissues</w:t>
+      </w:r>
+      <w:r>
+        <w:rPr>
+          <w:rFonts w:ascii="Arial" w:hAnsi="Arial" w:cs="Arial"/>
+          <w:sz w:val="22"/>
+          <w:szCs w:val="22"/>
+        </w:rPr>
+        <w:t>.</w:t>
+      </w:r>
+      <w:r>
+        <w:rPr>
+          <w:rFonts w:ascii="Arial" w:hAnsi="Arial" w:cs="Arial"/>
+          <w:sz w:val="22"/>
+          <w:szCs w:val="22"/>
+        </w:rPr>
+        <w:fldChar w:fldCharType="begin" w:fldLock="1"/>
+      </w:r>
+      <w:r>
+        <w:rPr>
+          <w:rFonts w:ascii="Arial" w:hAnsi="Arial" w:cs="Arial"/>
+          <w:sz w:val="22"/>
+          <w:szCs w:val="22"/>
+        </w:rPr>
+        <w:instrText>ADDIN paperpile_citation &lt;clusterId&gt;Y776L734A224F848&lt;/clusterId&gt;&lt;metadata&gt;&lt;citation&gt;&lt;id&gt;adc60b41-a38c-4a86-823c-77c9978a0b83&lt;/id&gt;&lt;/citation&gt;&lt;citation&gt;&lt;id&gt;07ba8638-cf01-4d16-9314-ada875269a56&lt;/id&gt;&lt;/citation&gt;&lt;citation&gt;&lt;id&gt;9b546d89-7ec8-4cd8-9696-623b8822d7ef&lt;/id&gt;&lt;/citation&gt;&lt;citation&gt;&lt;id&gt;77387a47-eaa6-4ffd-a359-e0af120ee511&lt;/id&gt;&lt;/citation&gt;&lt;citation&gt;&lt;id&gt;5ca477a2-eaf0-4bc5-8903-82bfd62c9028&lt;/id&gt;&lt;/citation&gt;&lt;/metadata&gt;&lt;data&gt;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&lt;/data&gt; \* MERGEFORMAT</w:instrText>
+      </w:r>
+      <w:r>
+        <w:rPr>
+          <w:rFonts w:ascii="Arial" w:hAnsi="Arial" w:cs="Arial"/>
+          <w:sz w:val="22"/>
+          <w:szCs w:val="22"/>
+        </w:rPr>
+        <w:fldChar w:fldCharType="separate"/>
+      </w:r>
+      <w:r>
+        <w:rPr>
+          <w:rFonts w:ascii="Arial" w:hAnsi="Arial" w:cs="Arial"/>
+          <w:noProof/>
+          <w:sz w:val="22"/>
+          <w:szCs w:val="22"/>
+          <w:vertAlign w:val="superscript"/>
+        </w:rPr>
+        <w:t>7–11</w:t>
+      </w:r>
+      <w:r>
+        <w:rPr>
+          <w:rFonts w:ascii="Arial" w:hAnsi="Arial" w:cs="Arial"/>
+          <w:sz w:val="22"/>
+          <w:szCs w:val="22"/>
+        </w:rPr>
+        <w:fldChar w:fldCharType="end"/>
+      </w:r>
+      <w:r>
+        <w:rPr>
+          <w:rFonts w:ascii="Arial" w:hAnsi="Arial" w:cs="Arial"/>
+          <w:sz w:val="22"/>
+          <w:szCs w:val="22"/>
+        </w:rPr>
+        <w:t xml:space="preserve"> The allosteric regulation of PKM2 causes it to transition from a tetrameric form which is competent as a pyruvate kinase to a dimeric form that is inactive as a pyruvate kinase.</w:t>
+      </w:r>
+      <w:r>
+        <w:rPr>
+          <w:rFonts w:ascii="Arial" w:hAnsi="Arial" w:cs="Arial"/>
+          <w:sz w:val="22"/>
+          <w:szCs w:val="22"/>
+        </w:rPr>
+        <w:fldChar w:fldCharType="begin" w:fldLock="1"/>
+      </w:r>
+      <w:r>
+        <w:rPr>
+          <w:rFonts w:ascii="Arial" w:hAnsi="Arial" w:cs="Arial"/>
+          <w:sz w:val="22"/>
+          <w:szCs w:val="22"/>
+        </w:rPr>
+        <w:instrText>ADDIN paperpile_citation &lt;clusterId&gt;F973T133P423N134&lt;/clusterId&gt;&lt;metadata&gt;&lt;citation&gt;&lt;id&gt;07ba8638-cf01-4d16-9314-ada875269a56&lt;/id&gt;&lt;/citation&gt;&lt;/metadata&gt;&lt;data&gt;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&lt;/data&gt; \* MERGEFORMAT</w:instrText>
+      </w:r>
+      <w:r>
+        <w:rPr>
+          <w:rFonts w:ascii="Arial" w:hAnsi="Arial" w:cs="Arial"/>
+          <w:sz w:val="22"/>
+          <w:szCs w:val="22"/>
+        </w:rPr>
+        <w:fldChar w:fldCharType="separate"/>
+      </w:r>
+      <w:r>
+        <w:rPr>
+          <w:rFonts w:ascii="Arial" w:hAnsi="Arial" w:cs="Arial"/>
+          <w:noProof/>
+          <w:sz w:val="22"/>
+          <w:szCs w:val="22"/>
+          <w:vertAlign w:val="superscript"/>
+        </w:rPr>
+        <w:t>8</w:t>
+      </w:r>
+      <w:r>
+        <w:rPr>
+          <w:rFonts w:ascii="Arial" w:hAnsi="Arial" w:cs="Arial"/>
+          <w:sz w:val="22"/>
+          <w:szCs w:val="22"/>
+        </w:rPr>
+        <w:fldChar w:fldCharType="end"/>
+      </w:r>
+      <w:r>
+        <w:rPr>
+          <w:rFonts w:ascii="Arial" w:hAnsi="Arial" w:cs="Arial"/>
+          <w:sz w:val="22"/>
+          <w:szCs w:val="22"/>
+        </w:rPr>
+        <w:t xml:space="preserve"> </w:t>
+      </w:r>
+      <w:r>
+        <w:rPr>
+          <w:rFonts w:ascii="Arial" w:hAnsi="Arial" w:cs="Arial"/>
+          <w:sz w:val="22"/>
+          <w:szCs w:val="22"/>
+        </w:rPr>
+        <w:t xml:space="preserve">This dimeric form however, gains activity as a protein kinase and </w:t>
+      </w:r>
+      <w:proofErr w:type="spellStart"/>
+      <w:r>
+        <w:rPr>
+          <w:rFonts w:ascii="Arial" w:hAnsi="Arial" w:cs="Arial"/>
+          <w:sz w:val="22"/>
+          <w:szCs w:val="22"/>
+        </w:rPr>
+        <w:t>translocates</w:t>
+      </w:r>
+      <w:proofErr w:type="spellEnd"/>
+      <w:r>
+        <w:rPr>
+          <w:rFonts w:ascii="Arial" w:hAnsi="Arial" w:cs="Arial"/>
+          <w:sz w:val="22"/>
+          <w:szCs w:val="22"/>
+        </w:rPr>
+        <w:t xml:space="preserve"> into the nuclease where it phosphorylates stat3 upregulating </w:t>
+      </w:r>
+      <w:proofErr w:type="spellStart"/>
+      <w:r>
+        <w:rPr>
+          <w:rFonts w:ascii="Arial" w:hAnsi="Arial" w:cs="Arial"/>
+          <w:sz w:val="22"/>
+          <w:szCs w:val="22"/>
+        </w:rPr>
+        <w:t>mek</w:t>
+      </w:r>
+      <w:proofErr w:type="spellEnd"/>
+      <w:r>
+        <w:rPr>
+          <w:rFonts w:ascii="Arial" w:hAnsi="Arial" w:cs="Arial"/>
+          <w:sz w:val="22"/>
+          <w:szCs w:val="22"/>
+        </w:rPr>
+        <w:t xml:space="preserve"> and driving proliferation.</w:t>
+      </w:r>
+      <w:r>
+        <w:rPr>
+          <w:rFonts w:ascii="Arial" w:hAnsi="Arial" w:cs="Arial"/>
+          <w:sz w:val="22"/>
+          <w:szCs w:val="22"/>
+        </w:rPr>
+        <w:fldChar w:fldCharType="begin" w:fldLock="1"/>
+      </w:r>
+      <w:r>
+        <w:rPr>
+          <w:rFonts w:ascii="Arial" w:hAnsi="Arial" w:cs="Arial"/>
+          <w:sz w:val="22"/>
+          <w:szCs w:val="22"/>
+        </w:rPr>
+        <w:instrText>ADDIN paperpile_citation &lt;clusterId&gt;D998K956G446D141&lt;/clusterId&gt;&lt;metadata&gt;&lt;citation&gt;&lt;id&gt;857d8d5e-a2e8-4689-8cc2-260464c7dfe9&lt;/id&gt;&lt;/citation&gt;&lt;/metadata&gt;&lt;data&gt;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&lt;/data&gt; \* MERGEFORMAT</w:instrText>
+      </w:r>
+      <w:r>
+        <w:rPr>
+          <w:rFonts w:ascii="Arial" w:hAnsi="Arial" w:cs="Arial"/>
+          <w:sz w:val="22"/>
+          <w:szCs w:val="22"/>
+        </w:rPr>
+        <w:fldChar w:fldCharType="separate"/>
+      </w:r>
+      <w:r>
+        <w:rPr>
+          <w:rFonts w:ascii="Arial" w:hAnsi="Arial" w:cs="Arial"/>
+          <w:noProof/>
+          <w:sz w:val="22"/>
+          <w:szCs w:val="22"/>
+          <w:vertAlign w:val="superscript"/>
+        </w:rPr>
+        <w:t>12</w:t>
+      </w:r>
+      <w:r>
+        <w:rPr>
+          <w:rFonts w:ascii="Arial" w:hAnsi="Arial" w:cs="Arial"/>
+          <w:sz w:val="22"/>
+          <w:szCs w:val="22"/>
+        </w:rPr>
+        <w:fldChar w:fldCharType="end"/>
+      </w:r>
+      <w:r>
+        <w:rPr>
+          <w:rFonts w:ascii="Arial" w:hAnsi="Arial" w:cs="Arial"/>
+          <w:sz w:val="22"/>
+          <w:szCs w:val="22"/>
+        </w:rPr>
+        <w:t xml:space="preserve"> </w:t>
+      </w:r>
+      <w:r>
+        <w:rPr>
+          <w:rFonts w:ascii="Arial" w:hAnsi="Arial" w:cs="Arial"/>
+          <w:sz w:val="22"/>
+          <w:szCs w:val="22"/>
+        </w:rPr>
+        <w:t>Cancer is associated with increases in the expression of the PKM2 isoform, and with increased levels</w:t>
+      </w:r>
+      <w:r>
+        <w:rPr>
+          <w:rFonts w:ascii="Arial" w:hAnsi="Arial" w:cs="Arial"/>
+          <w:sz w:val="22"/>
+          <w:szCs w:val="22"/>
+        </w:rPr>
+        <w:t xml:space="preserve"> and nuclear localization </w:t>
+      </w:r>
+      <w:r>
+        <w:rPr>
+          <w:rFonts w:ascii="Arial" w:hAnsi="Arial" w:cs="Arial"/>
+          <w:sz w:val="22"/>
+          <w:szCs w:val="22"/>
+        </w:rPr>
+        <w:t xml:space="preserve"> of </w:t>
+      </w:r>
+      <w:r>
+        <w:rPr>
+          <w:rFonts w:ascii="Arial" w:hAnsi="Arial" w:cs="Arial"/>
+          <w:sz w:val="22"/>
+          <w:szCs w:val="22"/>
+        </w:rPr>
+        <w:t>its</w:t>
+      </w:r>
+      <w:r>
+        <w:rPr>
+          <w:rFonts w:ascii="Arial" w:hAnsi="Arial" w:cs="Arial"/>
+          <w:sz w:val="22"/>
+          <w:szCs w:val="22"/>
+        </w:rPr>
+        <w:t xml:space="preserve"> dimeric form specifically.</w:t>
+      </w:r>
+      <w:r>
+        <w:rPr>
+          <w:rFonts w:ascii="Arial" w:hAnsi="Arial" w:cs="Arial"/>
+          <w:sz w:val="22"/>
+          <w:szCs w:val="22"/>
+        </w:rPr>
+        <w:fldChar w:fldCharType="begin" w:fldLock="1"/>
+      </w:r>
+      <w:r>
+        <w:rPr>
+          <w:rFonts w:ascii="Arial" w:hAnsi="Arial" w:cs="Arial"/>
+          <w:sz w:val="22"/>
+          <w:szCs w:val="22"/>
+        </w:rPr>
+        <w:instrText>ADDIN paperpile_citation &lt;clusterId&gt;M692A659P149T733&lt;/clusterId&gt;&lt;metadata&gt;&lt;citation&gt;&lt;id&gt;07ba8638-cf01-4d16-9314-ada875269a56&lt;/id&gt;&lt;/citation&gt;&lt;citation&gt;&lt;id&gt;9b546d89-7ec8-4cd8-9696-623b8822d7ef&lt;/id&gt;&lt;/citation&gt;&lt;citation&gt;&lt;id&gt;77387a47-eaa6-4ffd-a359-e0af120ee511&lt;/id&gt;&lt;/citation&gt;&lt;citation&gt;&lt;id&gt;adc60b41-a38c-4a86-823c-77c9978a0b83&lt;/id&gt;&lt;/citation&gt;&lt;citation&gt;&lt;id&gt;857d8d5e-a2e8-4689-8cc2-260464c7dfe9&lt;/id&gt;&lt;/citation&gt;&lt;/metadata&gt;&lt;data&gt;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&lt;/data&gt; \* MERGEFORMAT</w:instrText>
+      </w:r>
+      <w:r>
+        <w:rPr>
+          <w:rFonts w:ascii="Arial" w:hAnsi="Arial" w:cs="Arial"/>
+          <w:sz w:val="22"/>
+          <w:szCs w:val="22"/>
+        </w:rPr>
+        <w:fldChar w:fldCharType="separate"/>
+      </w:r>
+      <w:r>
+        <w:rPr>
+          <w:rFonts w:ascii="Arial" w:hAnsi="Arial" w:cs="Arial"/>
+          <w:noProof/>
+          <w:sz w:val="22"/>
+          <w:szCs w:val="22"/>
+          <w:vertAlign w:val="superscript"/>
+        </w:rPr>
+        <w:t>7–10,12</w:t>
+      </w:r>
+      <w:r>
+        <w:rPr>
+          <w:rFonts w:ascii="Arial" w:hAnsi="Arial" w:cs="Arial"/>
+          <w:sz w:val="22"/>
+          <w:szCs w:val="22"/>
+        </w:rPr>
+        <w:fldChar w:fldCharType="end"/>
+      </w:r>
+      <w:r>
+        <w:rPr>
+          <w:rFonts w:ascii="Arial" w:hAnsi="Arial" w:cs="Arial"/>
+          <w:sz w:val="22"/>
+          <w:szCs w:val="22"/>
+        </w:rPr>
+        <w:t xml:space="preserve"> </w:t>
+      </w:r>
+      <w:r>
+        <w:rPr>
+          <w:rFonts w:ascii="Arial" w:hAnsi="Arial" w:cs="Arial"/>
+          <w:sz w:val="22"/>
+          <w:szCs w:val="22"/>
+        </w:rPr>
+        <w:t>The presence of PKM2 instead of PKM1 is necessary for the Warburg effect, and is important for tumorigenesis.</w:t>
+      </w:r>
+      <w:r>
+        <w:rPr>
+          <w:rFonts w:ascii="Arial" w:hAnsi="Arial" w:cs="Arial"/>
+          <w:sz w:val="22"/>
+          <w:szCs w:val="22"/>
+        </w:rPr>
+        <w:fldChar w:fldCharType="begin" w:fldLock="1"/>
+      </w:r>
+      <w:r>
+        <w:rPr>
+          <w:rFonts w:ascii="Arial" w:hAnsi="Arial" w:cs="Arial"/>
+          <w:sz w:val="22"/>
+          <w:szCs w:val="22"/>
+        </w:rPr>
+        <w:instrText>ADDIN paperpile_citation &lt;clusterId&gt;I727W874S265P888&lt;/clusterId&gt;&lt;metadata&gt;&lt;citation&gt;&lt;id&gt;9b546d89-7ec8-4cd8-9696-623b8822d7ef&lt;/id&gt;&lt;/citation&gt;&lt;citation&gt;&lt;id&gt;1355466f-1897-42f0-a47c-53fd8343b3de&lt;/id&gt;&lt;/citation&gt;&lt;citation&gt;&lt;id&gt;77387a47-eaa6-4ffd-a359-e0af120ee511&lt;/id&gt;&lt;/citation&gt;&lt;/metadata&gt;&lt;data&gt;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&lt;/data&gt; \* MERGEFORMAT</w:instrText>
+      </w:r>
+      <w:r>
+        <w:rPr>
+          <w:rFonts w:ascii="Arial" w:hAnsi="Arial" w:cs="Arial"/>
+          <w:sz w:val="22"/>
+          <w:szCs w:val="22"/>
+        </w:rPr>
+        <w:fldChar w:fldCharType="separate"/>
+      </w:r>
+      <w:r>
+        <w:rPr>
+          <w:rFonts w:ascii="Arial" w:hAnsi="Arial" w:cs="Arial"/>
+          <w:noProof/>
+          <w:sz w:val="22"/>
+          <w:szCs w:val="22"/>
+          <w:vertAlign w:val="superscript"/>
+        </w:rPr>
+        <w:t>9,10,13</w:t>
+      </w:r>
+      <w:r>
+        <w:rPr>
+          <w:rFonts w:ascii="Arial" w:hAnsi="Arial" w:cs="Arial"/>
+          <w:sz w:val="22"/>
+          <w:szCs w:val="22"/>
+        </w:rPr>
+        <w:fldChar w:fldCharType="end"/>
+      </w:r>
+      <w:r>
+        <w:rPr>
+          <w:rFonts w:ascii="Arial" w:hAnsi="Arial" w:cs="Arial"/>
+          <w:sz w:val="22"/>
+          <w:szCs w:val="22"/>
+        </w:rPr>
+        <w:t xml:space="preserve"> </w:t>
+      </w:r>
+    </w:p>
+    <w:p>
+      <w:pPr>
+        <w:spacing w:after="120"/>
+        <w:rPr>
+          <w:rFonts w:ascii="Arial" w:hAnsi="Arial" w:cs="Arial"/>
+          <w:sz w:val="22"/>
+          <w:szCs w:val="22"/>
+        </w:rPr>
+      </w:pPr>
     </w:p>
     <w:p>
       <w:pPr>
@@ -631,19 +1221,17 @@
         </w:numPr>
         <w:rPr>
           <w:rFonts w:ascii="Arial" w:hAnsi="Arial" w:cs="Arial"/>
-          <w:strike/>
-          <w:sz w:val="22"/>
-          <w:szCs w:val="22"/>
-        </w:rPr>
-      </w:pPr>
-      <w:r>
-        <w:rPr>
-          <w:rFonts w:ascii="Arial" w:hAnsi="Arial" w:cs="Arial"/>
-          <w:strike/>
-          <w:sz w:val="22"/>
-          <w:szCs w:val="22"/>
-        </w:rPr>
-        <w:t xml:space="preserve">Mutually exclusive splicing is important </w:t>
+          <w:sz w:val="22"/>
+          <w:szCs w:val="22"/>
+        </w:rPr>
+      </w:pPr>
+      <w:r>
+        <w:rPr>
+          <w:rFonts w:ascii="Arial" w:hAnsi="Arial" w:cs="Arial"/>
+          <w:sz w:val="22"/>
+          <w:szCs w:val="22"/>
+        </w:rPr>
+        <w:t>PKM is particularly important</w:t>
       </w:r>
     </w:p>
     <w:p>
@@ -667,7 +1255,7 @@
           <w:sz w:val="22"/>
           <w:szCs w:val="22"/>
         </w:rPr>
-        <w:t>What are they</w:t>
+        <w:t>Differentially regulated across cell types</w:t>
       </w:r>
     </w:p>
     <w:p>
@@ -691,7 +1279,25 @@
           <w:sz w:val="22"/>
           <w:szCs w:val="22"/>
         </w:rPr>
-        <w:t>MXEs are important in many processes</w:t>
+        <w:t>Can translocate to the nucle</w:t>
+      </w:r>
+      <w:r>
+        <w:rPr>
+          <w:rFonts w:ascii="Arial" w:hAnsi="Arial" w:cs="Arial"/>
+          <w:strike/>
+          <w:sz w:val="22"/>
+          <w:szCs w:val="22"/>
+        </w:rPr>
+        <w:t>u</w:t>
+      </w:r>
+      <w:r>
+        <w:rPr>
+          <w:rFonts w:ascii="Arial" w:hAnsi="Arial" w:cs="Arial"/>
+          <w:strike/>
+          <w:sz w:val="22"/>
+          <w:szCs w:val="22"/>
+        </w:rPr>
+        <w:t>s and act as a regulator</w:t>
       </w:r>
     </w:p>
     <w:p>
@@ -715,7 +1321,7 @@
           <w:sz w:val="22"/>
           <w:szCs w:val="22"/>
         </w:rPr>
-        <w:t>MXE mutations drive disease</w:t>
+        <w:t>Driver of the Warburg effect</w:t>
       </w:r>
     </w:p>
     <w:p>
@@ -727,19 +1333,39 @@
         </w:numPr>
         <w:rPr>
           <w:rFonts w:ascii="Arial" w:hAnsi="Arial" w:cs="Arial"/>
-          <w:strike/>
-          <w:sz w:val="22"/>
-          <w:szCs w:val="22"/>
-        </w:rPr>
-      </w:pPr>
-      <w:r>
-        <w:rPr>
-          <w:rFonts w:ascii="Arial" w:hAnsi="Arial" w:cs="Arial"/>
-          <w:strike/>
-          <w:sz w:val="22"/>
-          <w:szCs w:val="22"/>
-        </w:rPr>
-        <w:t>MXEs are enriched for disease causing SNPs</w:t>
+          <w:sz w:val="22"/>
+          <w:szCs w:val="22"/>
+        </w:rPr>
+      </w:pPr>
+      <w:r>
+        <w:rPr>
+          <w:rFonts w:ascii="Arial" w:hAnsi="Arial" w:cs="Arial"/>
+          <w:sz w:val="22"/>
+          <w:szCs w:val="22"/>
+        </w:rPr>
+        <w:t>Has a role in cardiovascular disease, Alzheimer’s, inflammation, and immune function</w:t>
+      </w:r>
+    </w:p>
+    <w:p>
+      <w:pPr>
+        <w:pStyle w:val="ListParagraph"/>
+        <w:numPr>
+          <w:ilvl w:val="0"/>
+          <w:numId w:val="1"/>
+        </w:numPr>
+        <w:rPr>
+          <w:rFonts w:ascii="Arial" w:hAnsi="Arial" w:cs="Arial"/>
+          <w:sz w:val="22"/>
+          <w:szCs w:val="22"/>
+        </w:rPr>
+      </w:pPr>
+      <w:r>
+        <w:rPr>
+          <w:rFonts w:ascii="Arial" w:hAnsi="Arial" w:cs="Arial"/>
+          <w:sz w:val="22"/>
+          <w:szCs w:val="22"/>
+        </w:rPr>
+        <w:t>Current MPSAs have shown promise but are deeply flawed</w:t>
       </w:r>
     </w:p>
     <w:p>
@@ -751,19 +1377,25 @@
         </w:numPr>
         <w:rPr>
           <w:rFonts w:ascii="Arial" w:hAnsi="Arial" w:cs="Arial"/>
-          <w:strike/>
-          <w:sz w:val="22"/>
-          <w:szCs w:val="22"/>
-        </w:rPr>
-      </w:pPr>
-      <w:r>
-        <w:rPr>
-          <w:rFonts w:ascii="Arial" w:hAnsi="Arial" w:cs="Arial"/>
-          <w:strike/>
-          <w:sz w:val="22"/>
-          <w:szCs w:val="22"/>
-        </w:rPr>
-        <w:t>Mutually exclusive splicing was once though uncommon</w:t>
+          <w:sz w:val="22"/>
+          <w:szCs w:val="22"/>
+        </w:rPr>
+      </w:pPr>
+      <w:r>
+        <w:rPr>
+          <w:rFonts w:ascii="Arial" w:hAnsi="Arial" w:cs="Arial"/>
+          <w:sz w:val="22"/>
+          <w:szCs w:val="22"/>
+        </w:rPr>
+        <w:t xml:space="preserve">MPSAs allow </w:t>
+      </w:r>
+      <w:r>
+        <w:rPr>
+          <w:rFonts w:ascii="Arial" w:hAnsi="Arial" w:cs="Arial"/>
+          <w:sz w:val="22"/>
+          <w:szCs w:val="22"/>
+        </w:rPr>
+        <w:t>rapid characterization of splicing mechanisms</w:t>
       </w:r>
     </w:p>
     <w:p>
@@ -775,19 +1407,450 @@
         </w:numPr>
         <w:rPr>
           <w:rFonts w:ascii="Arial" w:hAnsi="Arial" w:cs="Arial"/>
-          <w:strike/>
-          <w:sz w:val="22"/>
-          <w:szCs w:val="22"/>
-        </w:rPr>
-      </w:pPr>
-      <w:r>
-        <w:rPr>
-          <w:rFonts w:ascii="Arial" w:hAnsi="Arial" w:cs="Arial"/>
-          <w:strike/>
-          <w:sz w:val="22"/>
-          <w:szCs w:val="22"/>
-        </w:rPr>
-        <w:t>Recent work has shown it is much more common than previously thought</w:t>
+          <w:sz w:val="22"/>
+          <w:szCs w:val="22"/>
+        </w:rPr>
+      </w:pPr>
+      <w:r>
+        <w:rPr>
+          <w:rFonts w:ascii="Arial" w:hAnsi="Arial" w:cs="Arial"/>
+          <w:sz w:val="22"/>
+          <w:szCs w:val="22"/>
+        </w:rPr>
+        <w:lastRenderedPageBreak/>
+        <w:t>Dissection of MPSA techniques</w:t>
+      </w:r>
+    </w:p>
+    <w:p>
+      <w:pPr>
+        <w:pStyle w:val="ListParagraph"/>
+        <w:numPr>
+          <w:ilvl w:val="2"/>
+          <w:numId w:val="1"/>
+        </w:numPr>
+        <w:rPr>
+          <w:rFonts w:ascii="Arial" w:hAnsi="Arial" w:cs="Arial"/>
+          <w:sz w:val="22"/>
+          <w:szCs w:val="22"/>
+        </w:rPr>
+      </w:pPr>
+      <w:r>
+        <w:rPr>
+          <w:rFonts w:ascii="Arial" w:hAnsi="Arial" w:cs="Arial"/>
+          <w:sz w:val="22"/>
+          <w:szCs w:val="22"/>
+        </w:rPr>
+        <w:t>Known isoforms only</w:t>
+      </w:r>
+    </w:p>
+    <w:p>
+      <w:pPr>
+        <w:pStyle w:val="ListParagraph"/>
+        <w:numPr>
+          <w:ilvl w:val="3"/>
+          <w:numId w:val="1"/>
+        </w:numPr>
+        <w:rPr>
+          <w:rFonts w:ascii="Arial" w:hAnsi="Arial" w:cs="Arial"/>
+          <w:sz w:val="22"/>
+          <w:szCs w:val="22"/>
+        </w:rPr>
+      </w:pPr>
+      <w:r>
+        <w:rPr>
+          <w:rFonts w:ascii="Arial" w:hAnsi="Arial" w:cs="Arial"/>
+          <w:sz w:val="22"/>
+          <w:szCs w:val="22"/>
+        </w:rPr>
+        <w:t>Sort-seq</w:t>
+      </w:r>
+    </w:p>
+    <w:p>
+      <w:pPr>
+        <w:pStyle w:val="ListParagraph"/>
+        <w:numPr>
+          <w:ilvl w:val="4"/>
+          <w:numId w:val="1"/>
+        </w:numPr>
+        <w:rPr>
+          <w:rFonts w:ascii="Arial" w:hAnsi="Arial" w:cs="Arial"/>
+          <w:sz w:val="22"/>
+          <w:szCs w:val="22"/>
+        </w:rPr>
+      </w:pPr>
+      <w:r>
+        <w:rPr>
+          <w:rFonts w:ascii="Arial" w:hAnsi="Arial" w:cs="Arial"/>
+          <w:sz w:val="22"/>
+          <w:szCs w:val="22"/>
+        </w:rPr>
+        <w:t>Nonnative context</w:t>
+      </w:r>
+    </w:p>
+    <w:p>
+      <w:pPr>
+        <w:pStyle w:val="ListParagraph"/>
+        <w:numPr>
+          <w:ilvl w:val="4"/>
+          <w:numId w:val="1"/>
+        </w:numPr>
+        <w:rPr>
+          <w:rFonts w:ascii="Arial" w:hAnsi="Arial" w:cs="Arial"/>
+          <w:sz w:val="22"/>
+          <w:szCs w:val="22"/>
+        </w:rPr>
+      </w:pPr>
+      <w:r>
+        <w:rPr>
+          <w:rFonts w:ascii="Arial" w:hAnsi="Arial" w:cs="Arial"/>
+          <w:sz w:val="22"/>
+          <w:szCs w:val="22"/>
+        </w:rPr>
+        <w:t>Low isoform resolution</w:t>
+      </w:r>
+    </w:p>
+    <w:p>
+      <w:pPr>
+        <w:pStyle w:val="ListParagraph"/>
+        <w:numPr>
+          <w:ilvl w:val="4"/>
+          <w:numId w:val="1"/>
+        </w:numPr>
+        <w:rPr>
+          <w:rFonts w:ascii="Arial" w:hAnsi="Arial" w:cs="Arial"/>
+          <w:sz w:val="22"/>
+          <w:szCs w:val="22"/>
+        </w:rPr>
+      </w:pPr>
+      <w:r>
+        <w:rPr>
+          <w:rFonts w:ascii="Arial" w:hAnsi="Arial" w:cs="Arial"/>
+          <w:sz w:val="22"/>
+          <w:szCs w:val="22"/>
+        </w:rPr>
+        <w:t>Low PSI resolution</w:t>
+      </w:r>
+    </w:p>
+    <w:p>
+      <w:pPr>
+        <w:pStyle w:val="ListParagraph"/>
+        <w:numPr>
+          <w:ilvl w:val="3"/>
+          <w:numId w:val="1"/>
+        </w:numPr>
+        <w:rPr>
+          <w:rFonts w:ascii="Arial" w:hAnsi="Arial" w:cs="Arial"/>
+          <w:sz w:val="22"/>
+          <w:szCs w:val="22"/>
+        </w:rPr>
+      </w:pPr>
+      <w:r>
+        <w:rPr>
+          <w:rFonts w:ascii="Arial" w:hAnsi="Arial" w:cs="Arial"/>
+          <w:sz w:val="22"/>
+          <w:szCs w:val="22"/>
+        </w:rPr>
+        <w:t>PCR-seq</w:t>
+      </w:r>
+    </w:p>
+    <w:p>
+      <w:pPr>
+        <w:pStyle w:val="ListParagraph"/>
+        <w:numPr>
+          <w:ilvl w:val="4"/>
+          <w:numId w:val="1"/>
+        </w:numPr>
+        <w:rPr>
+          <w:rFonts w:ascii="Arial" w:hAnsi="Arial" w:cs="Arial"/>
+          <w:sz w:val="22"/>
+          <w:szCs w:val="22"/>
+        </w:rPr>
+      </w:pPr>
+      <w:r>
+        <w:rPr>
+          <w:rFonts w:ascii="Arial" w:hAnsi="Arial" w:cs="Arial"/>
+          <w:sz w:val="22"/>
+          <w:szCs w:val="22"/>
+        </w:rPr>
+        <w:t>Low isoform resolution</w:t>
+      </w:r>
+    </w:p>
+    <w:p>
+      <w:pPr>
+        <w:pStyle w:val="ListParagraph"/>
+        <w:numPr>
+          <w:ilvl w:val="4"/>
+          <w:numId w:val="1"/>
+        </w:numPr>
+        <w:rPr>
+          <w:rFonts w:ascii="Arial" w:hAnsi="Arial" w:cs="Arial"/>
+          <w:sz w:val="22"/>
+          <w:szCs w:val="22"/>
+        </w:rPr>
+      </w:pPr>
+      <w:r>
+        <w:rPr>
+          <w:rFonts w:ascii="Arial" w:hAnsi="Arial" w:cs="Arial"/>
+          <w:sz w:val="22"/>
+          <w:szCs w:val="22"/>
+        </w:rPr>
+        <w:t>PSI resolution limited by isoform collapse</w:t>
+      </w:r>
+    </w:p>
+    <w:p>
+      <w:pPr>
+        <w:pStyle w:val="ListParagraph"/>
+        <w:numPr>
+          <w:ilvl w:val="3"/>
+          <w:numId w:val="1"/>
+        </w:numPr>
+        <w:rPr>
+          <w:rFonts w:ascii="Arial" w:hAnsi="Arial" w:cs="Arial"/>
+          <w:sz w:val="22"/>
+          <w:szCs w:val="22"/>
+        </w:rPr>
+      </w:pPr>
+      <w:r>
+        <w:rPr>
+          <w:rFonts w:ascii="Arial" w:hAnsi="Arial" w:cs="Arial"/>
+          <w:sz w:val="22"/>
+          <w:szCs w:val="22"/>
+        </w:rPr>
+        <w:t>Gel cut seq</w:t>
+      </w:r>
+    </w:p>
+    <w:p>
+      <w:pPr>
+        <w:pStyle w:val="ListParagraph"/>
+        <w:numPr>
+          <w:ilvl w:val="4"/>
+          <w:numId w:val="1"/>
+        </w:numPr>
+        <w:rPr>
+          <w:rFonts w:ascii="Arial" w:hAnsi="Arial" w:cs="Arial"/>
+          <w:sz w:val="22"/>
+          <w:szCs w:val="22"/>
+        </w:rPr>
+      </w:pPr>
+      <w:r>
+        <w:rPr>
+          <w:rFonts w:ascii="Arial" w:hAnsi="Arial" w:cs="Arial"/>
+          <w:sz w:val="22"/>
+          <w:szCs w:val="22"/>
+        </w:rPr>
+        <w:t>Low isoform resolution</w:t>
+      </w:r>
+    </w:p>
+    <w:p>
+      <w:pPr>
+        <w:pStyle w:val="ListParagraph"/>
+        <w:numPr>
+          <w:ilvl w:val="4"/>
+          <w:numId w:val="1"/>
+        </w:numPr>
+        <w:rPr>
+          <w:rFonts w:ascii="Arial" w:hAnsi="Arial" w:cs="Arial"/>
+          <w:sz w:val="22"/>
+          <w:szCs w:val="22"/>
+        </w:rPr>
+      </w:pPr>
+      <w:r>
+        <w:rPr>
+          <w:rFonts w:ascii="Arial" w:hAnsi="Arial" w:cs="Arial"/>
+          <w:sz w:val="22"/>
+          <w:szCs w:val="22"/>
+        </w:rPr>
+        <w:t>Assumes RNA levels are even</w:t>
+      </w:r>
+    </w:p>
+    <w:p>
+      <w:pPr>
+        <w:pStyle w:val="ListParagraph"/>
+        <w:numPr>
+          <w:ilvl w:val="2"/>
+          <w:numId w:val="1"/>
+        </w:numPr>
+        <w:rPr>
+          <w:rFonts w:ascii="Arial" w:hAnsi="Arial" w:cs="Arial"/>
+          <w:sz w:val="22"/>
+          <w:szCs w:val="22"/>
+        </w:rPr>
+      </w:pPr>
+      <w:r>
+        <w:rPr>
+          <w:rFonts w:ascii="Arial" w:hAnsi="Arial" w:cs="Arial"/>
+          <w:sz w:val="22"/>
+          <w:szCs w:val="22"/>
+        </w:rPr>
+        <w:t>All isoforms</w:t>
+      </w:r>
+    </w:p>
+    <w:p>
+      <w:pPr>
+        <w:pStyle w:val="ListParagraph"/>
+        <w:numPr>
+          <w:ilvl w:val="3"/>
+          <w:numId w:val="1"/>
+        </w:numPr>
+        <w:rPr>
+          <w:rFonts w:ascii="Arial" w:hAnsi="Arial" w:cs="Arial"/>
+          <w:sz w:val="22"/>
+          <w:szCs w:val="22"/>
+        </w:rPr>
+      </w:pPr>
+      <w:r>
+        <w:rPr>
+          <w:rFonts w:ascii="Arial" w:hAnsi="Arial" w:cs="Arial"/>
+          <w:sz w:val="22"/>
+          <w:szCs w:val="22"/>
+        </w:rPr>
+        <w:t>Junction sequencing</w:t>
+      </w:r>
+    </w:p>
+    <w:p>
+      <w:pPr>
+        <w:pStyle w:val="ListParagraph"/>
+        <w:numPr>
+          <w:ilvl w:val="4"/>
+          <w:numId w:val="1"/>
+        </w:numPr>
+        <w:rPr>
+          <w:rFonts w:ascii="Arial" w:hAnsi="Arial" w:cs="Arial"/>
+          <w:sz w:val="22"/>
+          <w:szCs w:val="22"/>
+        </w:rPr>
+      </w:pPr>
+      <w:r>
+        <w:rPr>
+          <w:rFonts w:ascii="Arial" w:hAnsi="Arial" w:cs="Arial"/>
+          <w:sz w:val="22"/>
+          <w:szCs w:val="22"/>
+        </w:rPr>
+        <w:t>Can only differentiate isoforms below read length</w:t>
+      </w:r>
+    </w:p>
+    <w:p>
+      <w:pPr>
+        <w:pStyle w:val="ListParagraph"/>
+        <w:numPr>
+          <w:ilvl w:val="5"/>
+          <w:numId w:val="1"/>
+        </w:numPr>
+        <w:rPr>
+          <w:rFonts w:ascii="Arial" w:hAnsi="Arial" w:cs="Arial"/>
+          <w:sz w:val="22"/>
+          <w:szCs w:val="22"/>
+        </w:rPr>
+      </w:pPr>
+      <w:r>
+        <w:rPr>
+          <w:rFonts w:ascii="Arial" w:hAnsi="Arial" w:cs="Arial"/>
+          <w:sz w:val="22"/>
+          <w:szCs w:val="22"/>
+        </w:rPr>
+        <w:t xml:space="preserve">Requires </w:t>
+      </w:r>
+      <w:proofErr w:type="spellStart"/>
+      <w:r>
+        <w:rPr>
+          <w:rFonts w:ascii="Arial" w:hAnsi="Arial" w:cs="Arial"/>
+          <w:sz w:val="22"/>
+          <w:szCs w:val="22"/>
+        </w:rPr>
+        <w:t>non native</w:t>
+      </w:r>
+      <w:proofErr w:type="spellEnd"/>
+      <w:r>
+        <w:rPr>
+          <w:rFonts w:ascii="Arial" w:hAnsi="Arial" w:cs="Arial"/>
+          <w:sz w:val="22"/>
+          <w:szCs w:val="22"/>
+        </w:rPr>
+        <w:t xml:space="preserve"> or small system</w:t>
+      </w:r>
+    </w:p>
+    <w:p>
+      <w:pPr>
+        <w:pStyle w:val="ListParagraph"/>
+        <w:numPr>
+          <w:ilvl w:val="5"/>
+          <w:numId w:val="1"/>
+        </w:numPr>
+        <w:rPr>
+          <w:rFonts w:ascii="Arial" w:hAnsi="Arial" w:cs="Arial"/>
+          <w:sz w:val="22"/>
+          <w:szCs w:val="22"/>
+        </w:rPr>
+      </w:pPr>
+      <w:r>
+        <w:rPr>
+          <w:rFonts w:ascii="Arial" w:hAnsi="Arial" w:cs="Arial"/>
+          <w:sz w:val="22"/>
+          <w:szCs w:val="22"/>
+        </w:rPr>
+        <w:t>Cannot distinguish isoforms with differences beyond the read length</w:t>
+      </w:r>
+    </w:p>
+    <w:p>
+      <w:pPr>
+        <w:pStyle w:val="ListParagraph"/>
+        <w:numPr>
+          <w:ilvl w:val="4"/>
+          <w:numId w:val="1"/>
+        </w:numPr>
+        <w:rPr>
+          <w:rFonts w:ascii="Arial" w:hAnsi="Arial" w:cs="Arial"/>
+          <w:sz w:val="22"/>
+          <w:szCs w:val="22"/>
+        </w:rPr>
+      </w:pPr>
+      <w:r>
+        <w:rPr>
+          <w:rFonts w:ascii="Arial" w:hAnsi="Arial" w:cs="Arial"/>
+          <w:sz w:val="22"/>
+          <w:szCs w:val="22"/>
+        </w:rPr>
+        <w:t>PCR or RT may cause crossover noise</w:t>
+      </w:r>
+    </w:p>
+    <w:p>
+      <w:pPr>
+        <w:pStyle w:val="ListParagraph"/>
+        <w:numPr>
+          <w:ilvl w:val="4"/>
+          <w:numId w:val="1"/>
+        </w:numPr>
+        <w:rPr>
+          <w:rFonts w:ascii="Arial" w:hAnsi="Arial" w:cs="Arial"/>
+          <w:sz w:val="22"/>
+          <w:szCs w:val="22"/>
+        </w:rPr>
+      </w:pPr>
+      <w:r>
+        <w:rPr>
+          <w:rFonts w:ascii="Arial" w:hAnsi="Arial" w:cs="Arial"/>
+          <w:sz w:val="22"/>
+          <w:szCs w:val="22"/>
+        </w:rPr>
+        <w:t xml:space="preserve">Interior primer sites may miss isoforms that </w:t>
+      </w:r>
+      <w:proofErr w:type="gramStart"/>
+      <w:r>
+        <w:rPr>
+          <w:rFonts w:ascii="Arial" w:hAnsi="Arial" w:cs="Arial"/>
+          <w:sz w:val="22"/>
+          <w:szCs w:val="22"/>
+        </w:rPr>
+        <w:t>loose</w:t>
+      </w:r>
+      <w:proofErr w:type="gramEnd"/>
+      <w:r>
+        <w:rPr>
+          <w:rFonts w:ascii="Arial" w:hAnsi="Arial" w:cs="Arial"/>
+          <w:sz w:val="22"/>
+          <w:szCs w:val="22"/>
+        </w:rPr>
+        <w:t xml:space="preserve"> those sites</w:t>
       </w:r>
     </w:p>
     <w:p>
@@ -799,19 +1862,25 @@
         </w:numPr>
         <w:rPr>
           <w:rFonts w:ascii="Arial" w:hAnsi="Arial" w:cs="Arial"/>
-          <w:strike/>
-          <w:sz w:val="22"/>
-          <w:szCs w:val="22"/>
-        </w:rPr>
-      </w:pPr>
-      <w:r>
-        <w:rPr>
-          <w:rFonts w:ascii="Arial" w:hAnsi="Arial" w:cs="Arial"/>
-          <w:strike/>
-          <w:sz w:val="22"/>
-          <w:szCs w:val="22"/>
-        </w:rPr>
-        <w:t>Mechanisms that are known for MXEs</w:t>
+          <w:sz w:val="22"/>
+          <w:szCs w:val="22"/>
+        </w:rPr>
+      </w:pPr>
+      <w:r>
+        <w:rPr>
+          <w:rFonts w:ascii="Arial" w:hAnsi="Arial" w:cs="Arial"/>
+          <w:sz w:val="22"/>
+          <w:szCs w:val="22"/>
+        </w:rPr>
+        <w:t>These techniques are not good fits for large systems or for differentiating</w:t>
+      </w:r>
+      <w:r>
+        <w:rPr>
+          <w:rFonts w:ascii="Arial" w:hAnsi="Arial" w:cs="Arial"/>
+          <w:sz w:val="22"/>
+          <w:szCs w:val="22"/>
+        </w:rPr>
+        <w:t xml:space="preserve"> isoforms that maybe large</w:t>
       </w:r>
     </w:p>
     <w:p>
@@ -823,19 +1892,39 @@
         </w:numPr>
         <w:rPr>
           <w:rFonts w:ascii="Arial" w:hAnsi="Arial" w:cs="Arial"/>
-          <w:strike/>
-          <w:sz w:val="22"/>
-          <w:szCs w:val="22"/>
-        </w:rPr>
-      </w:pPr>
-      <w:r>
-        <w:rPr>
-          <w:rFonts w:ascii="Arial" w:hAnsi="Arial" w:cs="Arial"/>
-          <w:strike/>
-          <w:sz w:val="22"/>
-          <w:szCs w:val="22"/>
-        </w:rPr>
-        <w:t>Most MXEs still have no known mechanism</w:t>
+          <w:sz w:val="22"/>
+          <w:szCs w:val="22"/>
+        </w:rPr>
+      </w:pPr>
+      <w:r>
+        <w:rPr>
+          <w:rFonts w:ascii="Arial" w:hAnsi="Arial" w:cs="Arial"/>
+          <w:sz w:val="22"/>
+          <w:szCs w:val="22"/>
+        </w:rPr>
+        <w:t>Native context is important</w:t>
+      </w:r>
+    </w:p>
+    <w:p>
+      <w:pPr>
+        <w:pStyle w:val="ListParagraph"/>
+        <w:numPr>
+          <w:ilvl w:val="1"/>
+          <w:numId w:val="1"/>
+        </w:numPr>
+        <w:rPr>
+          <w:rFonts w:ascii="Arial" w:hAnsi="Arial" w:cs="Arial"/>
+          <w:sz w:val="22"/>
+          <w:szCs w:val="22"/>
+        </w:rPr>
+      </w:pPr>
+      <w:r>
+        <w:rPr>
+          <w:rFonts w:ascii="Arial" w:hAnsi="Arial" w:cs="Arial"/>
+          <w:sz w:val="22"/>
+          <w:szCs w:val="22"/>
+        </w:rPr>
+        <w:t>Analysis pipelines have not been made as publicly available software reducing acceptance and spread of the methods</w:t>
       </w:r>
     </w:p>
     <w:p>
@@ -857,7 +1946,7 @@
           <w:sz w:val="22"/>
           <w:szCs w:val="22"/>
         </w:rPr>
-        <w:t>PKM is particularly important</w:t>
+        <w:t>How my study fits</w:t>
       </w:r>
     </w:p>
     <w:p>
@@ -879,7 +1968,139 @@
           <w:sz w:val="22"/>
           <w:szCs w:val="22"/>
         </w:rPr>
-        <w:t>Differentially regulated across cell types</w:t>
+        <w:t>Long reads will allow junction sequencing over larger constructs</w:t>
+      </w:r>
+    </w:p>
+    <w:p>
+      <w:pPr>
+        <w:pStyle w:val="ListParagraph"/>
+        <w:numPr>
+          <w:ilvl w:val="2"/>
+          <w:numId w:val="1"/>
+        </w:numPr>
+        <w:rPr>
+          <w:rFonts w:ascii="Arial" w:hAnsi="Arial" w:cs="Arial"/>
+          <w:sz w:val="22"/>
+          <w:szCs w:val="22"/>
+        </w:rPr>
+      </w:pPr>
+      <w:r>
+        <w:rPr>
+          <w:rFonts w:ascii="Arial" w:hAnsi="Arial" w:cs="Arial"/>
+          <w:sz w:val="22"/>
+          <w:szCs w:val="22"/>
+        </w:rPr>
+        <w:t>Native contexts</w:t>
+      </w:r>
+    </w:p>
+    <w:p>
+      <w:pPr>
+        <w:pStyle w:val="ListParagraph"/>
+        <w:numPr>
+          <w:ilvl w:val="2"/>
+          <w:numId w:val="1"/>
+        </w:numPr>
+        <w:rPr>
+          <w:rFonts w:ascii="Arial" w:hAnsi="Arial" w:cs="Arial"/>
+          <w:sz w:val="22"/>
+          <w:szCs w:val="22"/>
+        </w:rPr>
+      </w:pPr>
+      <w:r>
+        <w:rPr>
+          <w:rFonts w:ascii="Arial" w:hAnsi="Arial" w:cs="Arial"/>
+          <w:sz w:val="22"/>
+          <w:szCs w:val="22"/>
+        </w:rPr>
+        <w:t>More complicated situations</w:t>
+      </w:r>
+    </w:p>
+    <w:p>
+      <w:pPr>
+        <w:pStyle w:val="ListParagraph"/>
+        <w:numPr>
+          <w:ilvl w:val="3"/>
+          <w:numId w:val="1"/>
+        </w:numPr>
+        <w:rPr>
+          <w:rFonts w:ascii="Arial" w:hAnsi="Arial" w:cs="Arial"/>
+          <w:sz w:val="22"/>
+          <w:szCs w:val="22"/>
+        </w:rPr>
+      </w:pPr>
+      <w:r>
+        <w:rPr>
+          <w:rFonts w:ascii="Arial" w:hAnsi="Arial" w:cs="Arial"/>
+          <w:sz w:val="22"/>
+          <w:szCs w:val="22"/>
+        </w:rPr>
+        <w:t>MXEs</w:t>
+      </w:r>
+    </w:p>
+    <w:p>
+      <w:pPr>
+        <w:pStyle w:val="ListParagraph"/>
+        <w:numPr>
+          <w:ilvl w:val="3"/>
+          <w:numId w:val="1"/>
+        </w:numPr>
+        <w:rPr>
+          <w:rFonts w:ascii="Arial" w:hAnsi="Arial" w:cs="Arial"/>
+          <w:sz w:val="22"/>
+          <w:szCs w:val="22"/>
+        </w:rPr>
+      </w:pPr>
+      <w:r>
+        <w:rPr>
+          <w:rFonts w:ascii="Arial" w:hAnsi="Arial" w:cs="Arial"/>
+          <w:sz w:val="22"/>
+          <w:szCs w:val="22"/>
+        </w:rPr>
+        <w:t>Cryptic sites</w:t>
+      </w:r>
+    </w:p>
+    <w:p>
+      <w:pPr>
+        <w:pStyle w:val="ListParagraph"/>
+        <w:numPr>
+          <w:ilvl w:val="3"/>
+          <w:numId w:val="1"/>
+        </w:numPr>
+        <w:rPr>
+          <w:rFonts w:ascii="Arial" w:hAnsi="Arial" w:cs="Arial"/>
+          <w:sz w:val="22"/>
+          <w:szCs w:val="22"/>
+        </w:rPr>
+      </w:pPr>
+      <w:r>
+        <w:rPr>
+          <w:rFonts w:ascii="Arial" w:hAnsi="Arial" w:cs="Arial"/>
+          <w:sz w:val="22"/>
+          <w:szCs w:val="22"/>
+        </w:rPr>
+        <w:t>Intron retention</w:t>
+      </w:r>
+    </w:p>
+    <w:p>
+      <w:pPr>
+        <w:pStyle w:val="ListParagraph"/>
+        <w:numPr>
+          <w:ilvl w:val="2"/>
+          <w:numId w:val="1"/>
+        </w:numPr>
+        <w:rPr>
+          <w:rFonts w:ascii="Arial" w:hAnsi="Arial" w:cs="Arial"/>
+          <w:sz w:val="22"/>
+          <w:szCs w:val="22"/>
+        </w:rPr>
+      </w:pPr>
+      <w:r>
+        <w:rPr>
+          <w:rFonts w:ascii="Arial" w:hAnsi="Arial" w:cs="Arial"/>
+          <w:sz w:val="22"/>
+          <w:szCs w:val="22"/>
+        </w:rPr>
+        <w:t>Reduced count noise</w:t>
       </w:r>
     </w:p>
     <w:p>
@@ -901,23 +2122,51 @@
           <w:sz w:val="22"/>
           <w:szCs w:val="22"/>
         </w:rPr>
-        <w:t>Can translocate to the nucle</w:t>
-      </w:r>
-      <w:r>
-        <w:rPr>
-          <w:rFonts w:ascii="Arial" w:hAnsi="Arial" w:cs="Arial"/>
-          <w:sz w:val="22"/>
-          <w:szCs w:val="22"/>
-        </w:rPr>
-        <w:t>u</w:t>
-      </w:r>
-      <w:r>
-        <w:rPr>
-          <w:rFonts w:ascii="Arial" w:hAnsi="Arial" w:cs="Arial"/>
-          <w:sz w:val="22"/>
-          <w:szCs w:val="22"/>
-        </w:rPr>
-        <w:t>s and act as a regulator</w:t>
+        <w:t xml:space="preserve">Open-source software will democratize the method </w:t>
+      </w:r>
+    </w:p>
+    <w:p>
+      <w:pPr>
+        <w:pStyle w:val="ListParagraph"/>
+        <w:numPr>
+          <w:ilvl w:val="2"/>
+          <w:numId w:val="1"/>
+        </w:numPr>
+        <w:rPr>
+          <w:rFonts w:ascii="Arial" w:hAnsi="Arial" w:cs="Arial"/>
+          <w:sz w:val="22"/>
+          <w:szCs w:val="22"/>
+        </w:rPr>
+      </w:pPr>
+      <w:r>
+        <w:rPr>
+          <w:rFonts w:ascii="Arial" w:hAnsi="Arial" w:cs="Arial"/>
+          <w:sz w:val="22"/>
+          <w:szCs w:val="22"/>
+        </w:rPr>
+        <w:t>Allow robust verification of analysis pipelines on synthetic datasets</w:t>
+      </w:r>
+    </w:p>
+    <w:p>
+      <w:pPr>
+        <w:pStyle w:val="ListParagraph"/>
+        <w:numPr>
+          <w:ilvl w:val="2"/>
+          <w:numId w:val="1"/>
+        </w:numPr>
+        <w:rPr>
+          <w:rFonts w:ascii="Arial" w:hAnsi="Arial" w:cs="Arial"/>
+          <w:sz w:val="22"/>
+          <w:szCs w:val="22"/>
+        </w:rPr>
+      </w:pPr>
+      <w:r>
+        <w:rPr>
+          <w:rFonts w:ascii="Arial" w:hAnsi="Arial" w:cs="Arial"/>
+          <w:sz w:val="22"/>
+          <w:szCs w:val="22"/>
+        </w:rPr>
+        <w:t>Allow experimentalists to go directly from reads to processed data</w:t>
       </w:r>
     </w:p>
     <w:p>
@@ -939,103 +2188,7 @@
           <w:sz w:val="22"/>
           <w:szCs w:val="22"/>
         </w:rPr>
-        <w:t>Driver of the Warburg effect</w:t>
-      </w:r>
-    </w:p>
-    <w:p>
-      <w:pPr>
-        <w:pStyle w:val="ListParagraph"/>
-        <w:numPr>
-          <w:ilvl w:val="1"/>
-          <w:numId w:val="1"/>
-        </w:numPr>
-        <w:rPr>
-          <w:rFonts w:ascii="Arial" w:hAnsi="Arial" w:cs="Arial"/>
-          <w:sz w:val="22"/>
-          <w:szCs w:val="22"/>
-        </w:rPr>
-      </w:pPr>
-      <w:r>
-        <w:rPr>
-          <w:rFonts w:ascii="Arial" w:hAnsi="Arial" w:cs="Arial"/>
-          <w:sz w:val="22"/>
-          <w:szCs w:val="22"/>
-        </w:rPr>
-        <w:t>Has a role in cardiovascular disease, Alzheimer’s, inflammation, and immune function</w:t>
-      </w:r>
-    </w:p>
-    <w:p>
-      <w:pPr>
-        <w:pStyle w:val="ListParagraph"/>
-        <w:numPr>
-          <w:ilvl w:val="0"/>
-          <w:numId w:val="1"/>
-        </w:numPr>
-        <w:rPr>
-          <w:rFonts w:ascii="Arial" w:hAnsi="Arial" w:cs="Arial"/>
-          <w:sz w:val="22"/>
-          <w:szCs w:val="22"/>
-        </w:rPr>
-      </w:pPr>
-      <w:r>
-        <w:rPr>
-          <w:rFonts w:ascii="Arial" w:hAnsi="Arial" w:cs="Arial"/>
-          <w:sz w:val="22"/>
-          <w:szCs w:val="22"/>
-        </w:rPr>
-        <w:t>Current MPSAs have shown promise but are deeply flawed</w:t>
-      </w:r>
-    </w:p>
-    <w:p>
-      <w:pPr>
-        <w:pStyle w:val="ListParagraph"/>
-        <w:numPr>
-          <w:ilvl w:val="1"/>
-          <w:numId w:val="1"/>
-        </w:numPr>
-        <w:rPr>
-          <w:rFonts w:ascii="Arial" w:hAnsi="Arial" w:cs="Arial"/>
-          <w:sz w:val="22"/>
-          <w:szCs w:val="22"/>
-        </w:rPr>
-      </w:pPr>
-      <w:r>
-        <w:rPr>
-          <w:rFonts w:ascii="Arial" w:hAnsi="Arial" w:cs="Arial"/>
-          <w:sz w:val="22"/>
-          <w:szCs w:val="22"/>
-        </w:rPr>
-        <w:t xml:space="preserve">MPSAs allow </w:t>
-      </w:r>
-      <w:r>
-        <w:rPr>
-          <w:rFonts w:ascii="Arial" w:hAnsi="Arial" w:cs="Arial"/>
-          <w:sz w:val="22"/>
-          <w:szCs w:val="22"/>
-        </w:rPr>
-        <w:t>rapid characterization of splicing mechanisms</w:t>
-      </w:r>
-    </w:p>
-    <w:p>
-      <w:pPr>
-        <w:pStyle w:val="ListParagraph"/>
-        <w:numPr>
-          <w:ilvl w:val="1"/>
-          <w:numId w:val="1"/>
-        </w:numPr>
-        <w:rPr>
-          <w:rFonts w:ascii="Arial" w:hAnsi="Arial" w:cs="Arial"/>
-          <w:sz w:val="22"/>
-          <w:szCs w:val="22"/>
-        </w:rPr>
-      </w:pPr>
-      <w:r>
-        <w:rPr>
-          <w:rFonts w:ascii="Arial" w:hAnsi="Arial" w:cs="Arial"/>
-          <w:sz w:val="22"/>
-          <w:szCs w:val="22"/>
-        </w:rPr>
-        <w:t>Dissection of MPSA techniques</w:t>
+        <w:t>Applications of these methods to PKM will help understand it’s complicated regulation</w:t>
       </w:r>
     </w:p>
     <w:p>
@@ -1057,228 +2210,7 @@
           <w:sz w:val="22"/>
           <w:szCs w:val="22"/>
         </w:rPr>
-        <w:t>Known isoforms only</w:t>
-      </w:r>
-    </w:p>
-    <w:p>
-      <w:pPr>
-        <w:pStyle w:val="ListParagraph"/>
-        <w:numPr>
-          <w:ilvl w:val="3"/>
-          <w:numId w:val="1"/>
-        </w:numPr>
-        <w:rPr>
-          <w:rFonts w:ascii="Arial" w:hAnsi="Arial" w:cs="Arial"/>
-          <w:sz w:val="22"/>
-          <w:szCs w:val="22"/>
-        </w:rPr>
-      </w:pPr>
-      <w:r>
-        <w:rPr>
-          <w:rFonts w:ascii="Arial" w:hAnsi="Arial" w:cs="Arial"/>
-          <w:sz w:val="22"/>
-          <w:szCs w:val="22"/>
-        </w:rPr>
-        <w:t>Sort-seq</w:t>
-      </w:r>
-    </w:p>
-    <w:p>
-      <w:pPr>
-        <w:pStyle w:val="ListParagraph"/>
-        <w:numPr>
-          <w:ilvl w:val="4"/>
-          <w:numId w:val="1"/>
-        </w:numPr>
-        <w:rPr>
-          <w:rFonts w:ascii="Arial" w:hAnsi="Arial" w:cs="Arial"/>
-          <w:sz w:val="22"/>
-          <w:szCs w:val="22"/>
-        </w:rPr>
-      </w:pPr>
-      <w:r>
-        <w:rPr>
-          <w:rFonts w:ascii="Arial" w:hAnsi="Arial" w:cs="Arial"/>
-          <w:sz w:val="22"/>
-          <w:szCs w:val="22"/>
-        </w:rPr>
-        <w:t>Nonnative context</w:t>
-      </w:r>
-    </w:p>
-    <w:p>
-      <w:pPr>
-        <w:pStyle w:val="ListParagraph"/>
-        <w:numPr>
-          <w:ilvl w:val="4"/>
-          <w:numId w:val="1"/>
-        </w:numPr>
-        <w:rPr>
-          <w:rFonts w:ascii="Arial" w:hAnsi="Arial" w:cs="Arial"/>
-          <w:sz w:val="22"/>
-          <w:szCs w:val="22"/>
-        </w:rPr>
-      </w:pPr>
-      <w:r>
-        <w:rPr>
-          <w:rFonts w:ascii="Arial" w:hAnsi="Arial" w:cs="Arial"/>
-          <w:sz w:val="22"/>
-          <w:szCs w:val="22"/>
-        </w:rPr>
-        <w:t>Low isoform resolution</w:t>
-      </w:r>
-    </w:p>
-    <w:p>
-      <w:pPr>
-        <w:pStyle w:val="ListParagraph"/>
-        <w:numPr>
-          <w:ilvl w:val="4"/>
-          <w:numId w:val="1"/>
-        </w:numPr>
-        <w:rPr>
-          <w:rFonts w:ascii="Arial" w:hAnsi="Arial" w:cs="Arial"/>
-          <w:sz w:val="22"/>
-          <w:szCs w:val="22"/>
-        </w:rPr>
-      </w:pPr>
-      <w:r>
-        <w:rPr>
-          <w:rFonts w:ascii="Arial" w:hAnsi="Arial" w:cs="Arial"/>
-          <w:sz w:val="22"/>
-          <w:szCs w:val="22"/>
-        </w:rPr>
-        <w:t>Low PSI resolution</w:t>
-      </w:r>
-    </w:p>
-    <w:p>
-      <w:pPr>
-        <w:pStyle w:val="ListParagraph"/>
-        <w:numPr>
-          <w:ilvl w:val="3"/>
-          <w:numId w:val="1"/>
-        </w:numPr>
-        <w:rPr>
-          <w:rFonts w:ascii="Arial" w:hAnsi="Arial" w:cs="Arial"/>
-          <w:sz w:val="22"/>
-          <w:szCs w:val="22"/>
-        </w:rPr>
-      </w:pPr>
-      <w:r>
-        <w:rPr>
-          <w:rFonts w:ascii="Arial" w:hAnsi="Arial" w:cs="Arial"/>
-          <w:sz w:val="22"/>
-          <w:szCs w:val="22"/>
-        </w:rPr>
-        <w:lastRenderedPageBreak/>
-        <w:t>PCR-seq</w:t>
-      </w:r>
-    </w:p>
-    <w:p>
-      <w:pPr>
-        <w:pStyle w:val="ListParagraph"/>
-        <w:numPr>
-          <w:ilvl w:val="4"/>
-          <w:numId w:val="1"/>
-        </w:numPr>
-        <w:rPr>
-          <w:rFonts w:ascii="Arial" w:hAnsi="Arial" w:cs="Arial"/>
-          <w:sz w:val="22"/>
-          <w:szCs w:val="22"/>
-        </w:rPr>
-      </w:pPr>
-      <w:r>
-        <w:rPr>
-          <w:rFonts w:ascii="Arial" w:hAnsi="Arial" w:cs="Arial"/>
-          <w:sz w:val="22"/>
-          <w:szCs w:val="22"/>
-        </w:rPr>
-        <w:t>Low isoform resolution</w:t>
-      </w:r>
-    </w:p>
-    <w:p>
-      <w:pPr>
-        <w:pStyle w:val="ListParagraph"/>
-        <w:numPr>
-          <w:ilvl w:val="4"/>
-          <w:numId w:val="1"/>
-        </w:numPr>
-        <w:rPr>
-          <w:rFonts w:ascii="Arial" w:hAnsi="Arial" w:cs="Arial"/>
-          <w:sz w:val="22"/>
-          <w:szCs w:val="22"/>
-        </w:rPr>
-      </w:pPr>
-      <w:r>
-        <w:rPr>
-          <w:rFonts w:ascii="Arial" w:hAnsi="Arial" w:cs="Arial"/>
-          <w:sz w:val="22"/>
-          <w:szCs w:val="22"/>
-        </w:rPr>
-        <w:t>PSI resolution limited by isoform collapse</w:t>
-      </w:r>
-    </w:p>
-    <w:p>
-      <w:pPr>
-        <w:pStyle w:val="ListParagraph"/>
-        <w:numPr>
-          <w:ilvl w:val="3"/>
-          <w:numId w:val="1"/>
-        </w:numPr>
-        <w:rPr>
-          <w:rFonts w:ascii="Arial" w:hAnsi="Arial" w:cs="Arial"/>
-          <w:sz w:val="22"/>
-          <w:szCs w:val="22"/>
-        </w:rPr>
-      </w:pPr>
-      <w:r>
-        <w:rPr>
-          <w:rFonts w:ascii="Arial" w:hAnsi="Arial" w:cs="Arial"/>
-          <w:sz w:val="22"/>
-          <w:szCs w:val="22"/>
-        </w:rPr>
-        <w:t>Gel cut seq</w:t>
-      </w:r>
-    </w:p>
-    <w:p>
-      <w:pPr>
-        <w:pStyle w:val="ListParagraph"/>
-        <w:numPr>
-          <w:ilvl w:val="4"/>
-          <w:numId w:val="1"/>
-        </w:numPr>
-        <w:rPr>
-          <w:rFonts w:ascii="Arial" w:hAnsi="Arial" w:cs="Arial"/>
-          <w:sz w:val="22"/>
-          <w:szCs w:val="22"/>
-        </w:rPr>
-      </w:pPr>
-      <w:r>
-        <w:rPr>
-          <w:rFonts w:ascii="Arial" w:hAnsi="Arial" w:cs="Arial"/>
-          <w:sz w:val="22"/>
-          <w:szCs w:val="22"/>
-        </w:rPr>
-        <w:t>Low isoform resolution</w:t>
-      </w:r>
-    </w:p>
-    <w:p>
-      <w:pPr>
-        <w:pStyle w:val="ListParagraph"/>
-        <w:numPr>
-          <w:ilvl w:val="4"/>
-          <w:numId w:val="1"/>
-        </w:numPr>
-        <w:rPr>
-          <w:rFonts w:ascii="Arial" w:hAnsi="Arial" w:cs="Arial"/>
-          <w:sz w:val="22"/>
-          <w:szCs w:val="22"/>
-        </w:rPr>
-      </w:pPr>
-      <w:r>
-        <w:rPr>
-          <w:rFonts w:ascii="Arial" w:hAnsi="Arial" w:cs="Arial"/>
-          <w:sz w:val="22"/>
-          <w:szCs w:val="22"/>
-        </w:rPr>
-        <w:t>Assumes RNA levels are even</w:t>
+        <w:t>Interesting basic biology</w:t>
       </w:r>
     </w:p>
     <w:p>
@@ -1300,293 +2232,7 @@
           <w:sz w:val="22"/>
           <w:szCs w:val="22"/>
         </w:rPr>
-        <w:t>All isoforms</w:t>
-      </w:r>
-    </w:p>
-    <w:p>
-      <w:pPr>
-        <w:pStyle w:val="ListParagraph"/>
-        <w:numPr>
-          <w:ilvl w:val="3"/>
-          <w:numId w:val="1"/>
-        </w:numPr>
-        <w:rPr>
-          <w:rFonts w:ascii="Arial" w:hAnsi="Arial" w:cs="Arial"/>
-          <w:sz w:val="22"/>
-          <w:szCs w:val="22"/>
-        </w:rPr>
-      </w:pPr>
-      <w:r>
-        <w:rPr>
-          <w:rFonts w:ascii="Arial" w:hAnsi="Arial" w:cs="Arial"/>
-          <w:sz w:val="22"/>
-          <w:szCs w:val="22"/>
-        </w:rPr>
-        <w:t>Junction sequencing</w:t>
-      </w:r>
-    </w:p>
-    <w:p>
-      <w:pPr>
-        <w:pStyle w:val="ListParagraph"/>
-        <w:numPr>
-          <w:ilvl w:val="4"/>
-          <w:numId w:val="1"/>
-        </w:numPr>
-        <w:rPr>
-          <w:rFonts w:ascii="Arial" w:hAnsi="Arial" w:cs="Arial"/>
-          <w:sz w:val="22"/>
-          <w:szCs w:val="22"/>
-        </w:rPr>
-      </w:pPr>
-      <w:r>
-        <w:rPr>
-          <w:rFonts w:ascii="Arial" w:hAnsi="Arial" w:cs="Arial"/>
-          <w:sz w:val="22"/>
-          <w:szCs w:val="22"/>
-        </w:rPr>
-        <w:t>Can only differentiate isoforms below read length</w:t>
-      </w:r>
-    </w:p>
-    <w:p>
-      <w:pPr>
-        <w:pStyle w:val="ListParagraph"/>
-        <w:numPr>
-          <w:ilvl w:val="5"/>
-          <w:numId w:val="1"/>
-        </w:numPr>
-        <w:rPr>
-          <w:rFonts w:ascii="Arial" w:hAnsi="Arial" w:cs="Arial"/>
-          <w:sz w:val="22"/>
-          <w:szCs w:val="22"/>
-        </w:rPr>
-      </w:pPr>
-      <w:r>
-        <w:rPr>
-          <w:rFonts w:ascii="Arial" w:hAnsi="Arial" w:cs="Arial"/>
-          <w:sz w:val="22"/>
-          <w:szCs w:val="22"/>
-        </w:rPr>
-        <w:t xml:space="preserve">Requires </w:t>
-      </w:r>
-      <w:proofErr w:type="spellStart"/>
-      <w:r>
-        <w:rPr>
-          <w:rFonts w:ascii="Arial" w:hAnsi="Arial" w:cs="Arial"/>
-          <w:sz w:val="22"/>
-          <w:szCs w:val="22"/>
-        </w:rPr>
-        <w:t>non native</w:t>
-      </w:r>
-      <w:proofErr w:type="spellEnd"/>
-      <w:r>
-        <w:rPr>
-          <w:rFonts w:ascii="Arial" w:hAnsi="Arial" w:cs="Arial"/>
-          <w:sz w:val="22"/>
-          <w:szCs w:val="22"/>
-        </w:rPr>
-        <w:t xml:space="preserve"> or small system</w:t>
-      </w:r>
-    </w:p>
-    <w:p>
-      <w:pPr>
-        <w:pStyle w:val="ListParagraph"/>
-        <w:numPr>
-          <w:ilvl w:val="5"/>
-          <w:numId w:val="1"/>
-        </w:numPr>
-        <w:rPr>
-          <w:rFonts w:ascii="Arial" w:hAnsi="Arial" w:cs="Arial"/>
-          <w:sz w:val="22"/>
-          <w:szCs w:val="22"/>
-        </w:rPr>
-      </w:pPr>
-      <w:r>
-        <w:rPr>
-          <w:rFonts w:ascii="Arial" w:hAnsi="Arial" w:cs="Arial"/>
-          <w:sz w:val="22"/>
-          <w:szCs w:val="22"/>
-        </w:rPr>
-        <w:t>Cannot distinguish isoforms with differences beyond the read length</w:t>
-      </w:r>
-    </w:p>
-    <w:p>
-      <w:pPr>
-        <w:pStyle w:val="ListParagraph"/>
-        <w:numPr>
-          <w:ilvl w:val="4"/>
-          <w:numId w:val="1"/>
-        </w:numPr>
-        <w:rPr>
-          <w:rFonts w:ascii="Arial" w:hAnsi="Arial" w:cs="Arial"/>
-          <w:sz w:val="22"/>
-          <w:szCs w:val="22"/>
-        </w:rPr>
-      </w:pPr>
-      <w:r>
-        <w:rPr>
-          <w:rFonts w:ascii="Arial" w:hAnsi="Arial" w:cs="Arial"/>
-          <w:sz w:val="22"/>
-          <w:szCs w:val="22"/>
-        </w:rPr>
-        <w:t>PCR or RT may cause crossover noise</w:t>
-      </w:r>
-    </w:p>
-    <w:p>
-      <w:pPr>
-        <w:pStyle w:val="ListParagraph"/>
-        <w:numPr>
-          <w:ilvl w:val="4"/>
-          <w:numId w:val="1"/>
-        </w:numPr>
-        <w:rPr>
-          <w:rFonts w:ascii="Arial" w:hAnsi="Arial" w:cs="Arial"/>
-          <w:sz w:val="22"/>
-          <w:szCs w:val="22"/>
-        </w:rPr>
-      </w:pPr>
-      <w:r>
-        <w:rPr>
-          <w:rFonts w:ascii="Arial" w:hAnsi="Arial" w:cs="Arial"/>
-          <w:sz w:val="22"/>
-          <w:szCs w:val="22"/>
-        </w:rPr>
-        <w:t xml:space="preserve">Interior primer sites may miss isoforms that </w:t>
-      </w:r>
-      <w:proofErr w:type="gramStart"/>
-      <w:r>
-        <w:rPr>
-          <w:rFonts w:ascii="Arial" w:hAnsi="Arial" w:cs="Arial"/>
-          <w:sz w:val="22"/>
-          <w:szCs w:val="22"/>
-        </w:rPr>
-        <w:t>loose</w:t>
-      </w:r>
-      <w:proofErr w:type="gramEnd"/>
-      <w:r>
-        <w:rPr>
-          <w:rFonts w:ascii="Arial" w:hAnsi="Arial" w:cs="Arial"/>
-          <w:sz w:val="22"/>
-          <w:szCs w:val="22"/>
-        </w:rPr>
-        <w:t xml:space="preserve"> those sites</w:t>
-      </w:r>
-    </w:p>
-    <w:p>
-      <w:pPr>
-        <w:pStyle w:val="ListParagraph"/>
-        <w:numPr>
-          <w:ilvl w:val="1"/>
-          <w:numId w:val="1"/>
-        </w:numPr>
-        <w:rPr>
-          <w:rFonts w:ascii="Arial" w:hAnsi="Arial" w:cs="Arial"/>
-          <w:sz w:val="22"/>
-          <w:szCs w:val="22"/>
-        </w:rPr>
-      </w:pPr>
-      <w:r>
-        <w:rPr>
-          <w:rFonts w:ascii="Arial" w:hAnsi="Arial" w:cs="Arial"/>
-          <w:sz w:val="22"/>
-          <w:szCs w:val="22"/>
-        </w:rPr>
-        <w:t>These techniques are not good fits for large systems or for differentiating</w:t>
-      </w:r>
-      <w:r>
-        <w:rPr>
-          <w:rFonts w:ascii="Arial" w:hAnsi="Arial" w:cs="Arial"/>
-          <w:sz w:val="22"/>
-          <w:szCs w:val="22"/>
-        </w:rPr>
-        <w:t xml:space="preserve"> isoforms that maybe large</w:t>
-      </w:r>
-    </w:p>
-    <w:p>
-      <w:pPr>
-        <w:pStyle w:val="ListParagraph"/>
-        <w:numPr>
-          <w:ilvl w:val="1"/>
-          <w:numId w:val="1"/>
-        </w:numPr>
-        <w:rPr>
-          <w:rFonts w:ascii="Arial" w:hAnsi="Arial" w:cs="Arial"/>
-          <w:sz w:val="22"/>
-          <w:szCs w:val="22"/>
-        </w:rPr>
-      </w:pPr>
-      <w:r>
-        <w:rPr>
-          <w:rFonts w:ascii="Arial" w:hAnsi="Arial" w:cs="Arial"/>
-          <w:sz w:val="22"/>
-          <w:szCs w:val="22"/>
-        </w:rPr>
-        <w:t>Native context is important</w:t>
-      </w:r>
-    </w:p>
-    <w:p>
-      <w:pPr>
-        <w:pStyle w:val="ListParagraph"/>
-        <w:numPr>
-          <w:ilvl w:val="1"/>
-          <w:numId w:val="1"/>
-        </w:numPr>
-        <w:rPr>
-          <w:rFonts w:ascii="Arial" w:hAnsi="Arial" w:cs="Arial"/>
-          <w:sz w:val="22"/>
-          <w:szCs w:val="22"/>
-        </w:rPr>
-      </w:pPr>
-      <w:r>
-        <w:rPr>
-          <w:rFonts w:ascii="Arial" w:hAnsi="Arial" w:cs="Arial"/>
-          <w:sz w:val="22"/>
-          <w:szCs w:val="22"/>
-        </w:rPr>
-        <w:t>Analysis pipelines have not been made as publicly available software reducing acceptance and spread of the methods</w:t>
-      </w:r>
-    </w:p>
-    <w:p>
-      <w:pPr>
-        <w:pStyle w:val="ListParagraph"/>
-        <w:numPr>
-          <w:ilvl w:val="0"/>
-          <w:numId w:val="1"/>
-        </w:numPr>
-        <w:rPr>
-          <w:rFonts w:ascii="Arial" w:hAnsi="Arial" w:cs="Arial"/>
-          <w:sz w:val="22"/>
-          <w:szCs w:val="22"/>
-        </w:rPr>
-      </w:pPr>
-      <w:r>
-        <w:rPr>
-          <w:rFonts w:ascii="Arial" w:hAnsi="Arial" w:cs="Arial"/>
-          <w:sz w:val="22"/>
-          <w:szCs w:val="22"/>
-        </w:rPr>
-        <w:t>How my study fits</w:t>
-      </w:r>
-    </w:p>
-    <w:p>
-      <w:pPr>
-        <w:pStyle w:val="ListParagraph"/>
-        <w:numPr>
-          <w:ilvl w:val="1"/>
-          <w:numId w:val="1"/>
-        </w:numPr>
-        <w:rPr>
-          <w:rFonts w:ascii="Arial" w:hAnsi="Arial" w:cs="Arial"/>
-          <w:sz w:val="22"/>
-          <w:szCs w:val="22"/>
-        </w:rPr>
-      </w:pPr>
-      <w:r>
-        <w:rPr>
-          <w:rFonts w:ascii="Arial" w:hAnsi="Arial" w:cs="Arial"/>
-          <w:sz w:val="22"/>
-          <w:szCs w:val="22"/>
-        </w:rPr>
-        <w:t>Long reads will allow junction sequencing over larger constructs</w:t>
+        <w:t>Disease relevance</w:t>
       </w:r>
     </w:p>
     <w:p>
@@ -1608,270 +2254,6 @@
           <w:sz w:val="22"/>
           <w:szCs w:val="22"/>
         </w:rPr>
-        <w:t>Native contexts</w:t>
-      </w:r>
-    </w:p>
-    <w:p>
-      <w:pPr>
-        <w:pStyle w:val="ListParagraph"/>
-        <w:numPr>
-          <w:ilvl w:val="2"/>
-          <w:numId w:val="1"/>
-        </w:numPr>
-        <w:rPr>
-          <w:rFonts w:ascii="Arial" w:hAnsi="Arial" w:cs="Arial"/>
-          <w:sz w:val="22"/>
-          <w:szCs w:val="22"/>
-        </w:rPr>
-      </w:pPr>
-      <w:r>
-        <w:rPr>
-          <w:rFonts w:ascii="Arial" w:hAnsi="Arial" w:cs="Arial"/>
-          <w:sz w:val="22"/>
-          <w:szCs w:val="22"/>
-        </w:rPr>
-        <w:t>More complicated situations</w:t>
-      </w:r>
-    </w:p>
-    <w:p>
-      <w:pPr>
-        <w:pStyle w:val="ListParagraph"/>
-        <w:numPr>
-          <w:ilvl w:val="3"/>
-          <w:numId w:val="1"/>
-        </w:numPr>
-        <w:rPr>
-          <w:rFonts w:ascii="Arial" w:hAnsi="Arial" w:cs="Arial"/>
-          <w:sz w:val="22"/>
-          <w:szCs w:val="22"/>
-        </w:rPr>
-      </w:pPr>
-      <w:r>
-        <w:rPr>
-          <w:rFonts w:ascii="Arial" w:hAnsi="Arial" w:cs="Arial"/>
-          <w:sz w:val="22"/>
-          <w:szCs w:val="22"/>
-        </w:rPr>
-        <w:t>MXEs</w:t>
-      </w:r>
-    </w:p>
-    <w:p>
-      <w:pPr>
-        <w:pStyle w:val="ListParagraph"/>
-        <w:numPr>
-          <w:ilvl w:val="3"/>
-          <w:numId w:val="1"/>
-        </w:numPr>
-        <w:rPr>
-          <w:rFonts w:ascii="Arial" w:hAnsi="Arial" w:cs="Arial"/>
-          <w:sz w:val="22"/>
-          <w:szCs w:val="22"/>
-        </w:rPr>
-      </w:pPr>
-      <w:r>
-        <w:rPr>
-          <w:rFonts w:ascii="Arial" w:hAnsi="Arial" w:cs="Arial"/>
-          <w:sz w:val="22"/>
-          <w:szCs w:val="22"/>
-        </w:rPr>
-        <w:t>Cryptic sites</w:t>
-      </w:r>
-    </w:p>
-    <w:p>
-      <w:pPr>
-        <w:pStyle w:val="ListParagraph"/>
-        <w:numPr>
-          <w:ilvl w:val="3"/>
-          <w:numId w:val="1"/>
-        </w:numPr>
-        <w:rPr>
-          <w:rFonts w:ascii="Arial" w:hAnsi="Arial" w:cs="Arial"/>
-          <w:sz w:val="22"/>
-          <w:szCs w:val="22"/>
-        </w:rPr>
-      </w:pPr>
-      <w:r>
-        <w:rPr>
-          <w:rFonts w:ascii="Arial" w:hAnsi="Arial" w:cs="Arial"/>
-          <w:sz w:val="22"/>
-          <w:szCs w:val="22"/>
-        </w:rPr>
-        <w:t>Intron retention</w:t>
-      </w:r>
-    </w:p>
-    <w:p>
-      <w:pPr>
-        <w:pStyle w:val="ListParagraph"/>
-        <w:numPr>
-          <w:ilvl w:val="2"/>
-          <w:numId w:val="1"/>
-        </w:numPr>
-        <w:rPr>
-          <w:rFonts w:ascii="Arial" w:hAnsi="Arial" w:cs="Arial"/>
-          <w:sz w:val="22"/>
-          <w:szCs w:val="22"/>
-        </w:rPr>
-      </w:pPr>
-      <w:r>
-        <w:rPr>
-          <w:rFonts w:ascii="Arial" w:hAnsi="Arial" w:cs="Arial"/>
-          <w:sz w:val="22"/>
-          <w:szCs w:val="22"/>
-        </w:rPr>
-        <w:t>Reduced count noise</w:t>
-      </w:r>
-    </w:p>
-    <w:p>
-      <w:pPr>
-        <w:pStyle w:val="ListParagraph"/>
-        <w:numPr>
-          <w:ilvl w:val="1"/>
-          <w:numId w:val="1"/>
-        </w:numPr>
-        <w:rPr>
-          <w:rFonts w:ascii="Arial" w:hAnsi="Arial" w:cs="Arial"/>
-          <w:sz w:val="22"/>
-          <w:szCs w:val="22"/>
-        </w:rPr>
-      </w:pPr>
-      <w:r>
-        <w:rPr>
-          <w:rFonts w:ascii="Arial" w:hAnsi="Arial" w:cs="Arial"/>
-          <w:sz w:val="22"/>
-          <w:szCs w:val="22"/>
-        </w:rPr>
-        <w:t xml:space="preserve">Open-source software will democratize the method </w:t>
-      </w:r>
-    </w:p>
-    <w:p>
-      <w:pPr>
-        <w:pStyle w:val="ListParagraph"/>
-        <w:numPr>
-          <w:ilvl w:val="2"/>
-          <w:numId w:val="1"/>
-        </w:numPr>
-        <w:rPr>
-          <w:rFonts w:ascii="Arial" w:hAnsi="Arial" w:cs="Arial"/>
-          <w:sz w:val="22"/>
-          <w:szCs w:val="22"/>
-        </w:rPr>
-      </w:pPr>
-      <w:r>
-        <w:rPr>
-          <w:rFonts w:ascii="Arial" w:hAnsi="Arial" w:cs="Arial"/>
-          <w:sz w:val="22"/>
-          <w:szCs w:val="22"/>
-        </w:rPr>
-        <w:t>Allow robust verification of analysis pipelines on synthetic datasets</w:t>
-      </w:r>
-    </w:p>
-    <w:p>
-      <w:pPr>
-        <w:pStyle w:val="ListParagraph"/>
-        <w:numPr>
-          <w:ilvl w:val="2"/>
-          <w:numId w:val="1"/>
-        </w:numPr>
-        <w:rPr>
-          <w:rFonts w:ascii="Arial" w:hAnsi="Arial" w:cs="Arial"/>
-          <w:sz w:val="22"/>
-          <w:szCs w:val="22"/>
-        </w:rPr>
-      </w:pPr>
-      <w:r>
-        <w:rPr>
-          <w:rFonts w:ascii="Arial" w:hAnsi="Arial" w:cs="Arial"/>
-          <w:sz w:val="22"/>
-          <w:szCs w:val="22"/>
-        </w:rPr>
-        <w:t>Allow experimentalists to go directly from reads to processed data</w:t>
-      </w:r>
-    </w:p>
-    <w:p>
-      <w:pPr>
-        <w:pStyle w:val="ListParagraph"/>
-        <w:numPr>
-          <w:ilvl w:val="1"/>
-          <w:numId w:val="1"/>
-        </w:numPr>
-        <w:rPr>
-          <w:rFonts w:ascii="Arial" w:hAnsi="Arial" w:cs="Arial"/>
-          <w:sz w:val="22"/>
-          <w:szCs w:val="22"/>
-        </w:rPr>
-      </w:pPr>
-      <w:r>
-        <w:rPr>
-          <w:rFonts w:ascii="Arial" w:hAnsi="Arial" w:cs="Arial"/>
-          <w:sz w:val="22"/>
-          <w:szCs w:val="22"/>
-        </w:rPr>
-        <w:t>Applications of these methods to PKM will help understand it’s complicated regulation</w:t>
-      </w:r>
-    </w:p>
-    <w:p>
-      <w:pPr>
-        <w:pStyle w:val="ListParagraph"/>
-        <w:numPr>
-          <w:ilvl w:val="2"/>
-          <w:numId w:val="1"/>
-        </w:numPr>
-        <w:rPr>
-          <w:rFonts w:ascii="Arial" w:hAnsi="Arial" w:cs="Arial"/>
-          <w:sz w:val="22"/>
-          <w:szCs w:val="22"/>
-        </w:rPr>
-      </w:pPr>
-      <w:r>
-        <w:rPr>
-          <w:rFonts w:ascii="Arial" w:hAnsi="Arial" w:cs="Arial"/>
-          <w:sz w:val="22"/>
-          <w:szCs w:val="22"/>
-        </w:rPr>
-        <w:t>Interesting basic biology</w:t>
-      </w:r>
-    </w:p>
-    <w:p>
-      <w:pPr>
-        <w:pStyle w:val="ListParagraph"/>
-        <w:numPr>
-          <w:ilvl w:val="2"/>
-          <w:numId w:val="1"/>
-        </w:numPr>
-        <w:rPr>
-          <w:rFonts w:ascii="Arial" w:hAnsi="Arial" w:cs="Arial"/>
-          <w:sz w:val="22"/>
-          <w:szCs w:val="22"/>
-        </w:rPr>
-      </w:pPr>
-      <w:r>
-        <w:rPr>
-          <w:rFonts w:ascii="Arial" w:hAnsi="Arial" w:cs="Arial"/>
-          <w:sz w:val="22"/>
-          <w:szCs w:val="22"/>
-        </w:rPr>
-        <w:t>Disease relevance</w:t>
-      </w:r>
-    </w:p>
-    <w:p>
-      <w:pPr>
-        <w:pStyle w:val="ListParagraph"/>
-        <w:numPr>
-          <w:ilvl w:val="2"/>
-          <w:numId w:val="1"/>
-        </w:numPr>
-        <w:rPr>
-          <w:rFonts w:ascii="Arial" w:hAnsi="Arial" w:cs="Arial"/>
-          <w:sz w:val="22"/>
-          <w:szCs w:val="22"/>
-        </w:rPr>
-      </w:pPr>
-      <w:r>
-        <w:rPr>
-          <w:rFonts w:ascii="Arial" w:hAnsi="Arial" w:cs="Arial"/>
-          <w:sz w:val="22"/>
-          <w:szCs w:val="22"/>
-        </w:rPr>
         <w:t>Form a good test ground for the techniques</w:t>
       </w:r>
     </w:p>
@@ -1970,6 +2352,7 @@
           <w:sz w:val="22"/>
           <w:szCs w:val="22"/>
         </w:rPr>
+        <w:lastRenderedPageBreak/>
         <w:t>These efforts have utilized Illumina technology which cannot produce reads capable of covering the whole length of most genes, greatly affecting the isoforms that can be detected.</w:t>
       </w:r>
     </w:p>
@@ -2004,7 +2387,6 @@
           <w:sz w:val="22"/>
           <w:szCs w:val="22"/>
         </w:rPr>
-        <w:lastRenderedPageBreak/>
         <w:t>Yet the median human intron is 1.7 kb in length\</w:t>
       </w:r>
       <w:proofErr w:type="spellStart"/>
@@ -2752,8 +3134,8 @@
         <w:ind w:left="440" w:hanging="440"/>
         <w:rPr>
           <w:rFonts w:ascii="Arial" w:hAnsi="Arial" w:cs="Arial"/>
-          <w:b/>
-          <w:bCs/>
+          <w:bCs/>
+          <w:noProof/>
           <w:sz w:val="22"/>
           <w:szCs w:val="22"/>
         </w:rPr>
@@ -2841,6 +3223,723 @@
           <w:szCs w:val="22"/>
         </w:rPr>
         <w:t>, 959 (2017).</w:t>
+      </w:r>
+    </w:p>
+    <w:p>
+      <w:pPr>
+        <w:tabs>
+          <w:tab w:val="left" w:pos="440"/>
+        </w:tabs>
+        <w:spacing w:line="480" w:lineRule="auto"/>
+        <w:ind w:left="440" w:hanging="440"/>
+        <w:rPr>
+          <w:rFonts w:ascii="Arial" w:hAnsi="Arial" w:cs="Arial"/>
+          <w:bCs/>
+          <w:noProof/>
+          <w:sz w:val="22"/>
+          <w:szCs w:val="22"/>
+        </w:rPr>
+      </w:pPr>
+      <w:r>
+        <w:rPr>
+          <w:rFonts w:ascii="Arial" w:hAnsi="Arial" w:cs="Arial"/>
+          <w:bCs/>
+          <w:noProof/>
+          <w:sz w:val="22"/>
+          <w:szCs w:val="22"/>
+        </w:rPr>
+        <w:t>6.</w:t>
+      </w:r>
+      <w:r>
+        <w:rPr>
+          <w:rFonts w:ascii="Arial" w:hAnsi="Arial" w:cs="Arial"/>
+          <w:bCs/>
+          <w:noProof/>
+          <w:sz w:val="22"/>
+          <w:szCs w:val="22"/>
+        </w:rPr>
+        <w:tab/>
+        <w:t xml:space="preserve">Noguchi, T., Inoue, H. &amp; Tanaka, T. The M1- and M2-type isozymes of rat pyruvate kinase are produced from the same gene by alternative RNA splicing. </w:t>
+      </w:r>
+      <w:r>
+        <w:rPr>
+          <w:rFonts w:ascii="Arial" w:hAnsi="Arial" w:cs="Arial"/>
+          <w:bCs/>
+          <w:i/>
+          <w:noProof/>
+          <w:sz w:val="22"/>
+          <w:szCs w:val="22"/>
+        </w:rPr>
+        <w:t>J. Biol. Chem.</w:t>
+      </w:r>
+      <w:r>
+        <w:rPr>
+          <w:rFonts w:ascii="Arial" w:hAnsi="Arial" w:cs="Arial"/>
+          <w:bCs/>
+          <w:noProof/>
+          <w:sz w:val="22"/>
+          <w:szCs w:val="22"/>
+        </w:rPr>
+        <w:t xml:space="preserve"> </w:t>
+      </w:r>
+      <w:r>
+        <w:rPr>
+          <w:rFonts w:ascii="Arial" w:hAnsi="Arial" w:cs="Arial"/>
+          <w:b/>
+          <w:bCs/>
+          <w:noProof/>
+          <w:sz w:val="22"/>
+          <w:szCs w:val="22"/>
+        </w:rPr>
+        <w:t>261</w:t>
+      </w:r>
+      <w:r>
+        <w:rPr>
+          <w:rFonts w:ascii="Arial" w:hAnsi="Arial" w:cs="Arial"/>
+          <w:bCs/>
+          <w:noProof/>
+          <w:sz w:val="22"/>
+          <w:szCs w:val="22"/>
+        </w:rPr>
+        <w:t>, 13807–13812 (1986).</w:t>
+      </w:r>
+    </w:p>
+    <w:p>
+      <w:pPr>
+        <w:tabs>
+          <w:tab w:val="left" w:pos="440"/>
+        </w:tabs>
+        <w:spacing w:line="480" w:lineRule="auto"/>
+        <w:ind w:left="440" w:hanging="440"/>
+        <w:rPr>
+          <w:rFonts w:ascii="Arial" w:hAnsi="Arial" w:cs="Arial"/>
+          <w:bCs/>
+          <w:noProof/>
+          <w:sz w:val="22"/>
+          <w:szCs w:val="22"/>
+        </w:rPr>
+      </w:pPr>
+      <w:r>
+        <w:rPr>
+          <w:rFonts w:ascii="Arial" w:hAnsi="Arial" w:cs="Arial"/>
+          <w:bCs/>
+          <w:noProof/>
+          <w:sz w:val="22"/>
+          <w:szCs w:val="22"/>
+        </w:rPr>
+        <w:lastRenderedPageBreak/>
+        <w:t>7.</w:t>
+      </w:r>
+      <w:r>
+        <w:rPr>
+          <w:rFonts w:ascii="Arial" w:hAnsi="Arial" w:cs="Arial"/>
+          <w:bCs/>
+          <w:noProof/>
+          <w:sz w:val="22"/>
+          <w:szCs w:val="22"/>
+        </w:rPr>
+        <w:tab/>
+        <w:t xml:space="preserve">Taniguchi, K. </w:t>
+      </w:r>
+      <w:r>
+        <w:rPr>
+          <w:rFonts w:ascii="Arial" w:hAnsi="Arial" w:cs="Arial"/>
+          <w:bCs/>
+          <w:i/>
+          <w:noProof/>
+          <w:sz w:val="22"/>
+          <w:szCs w:val="22"/>
+        </w:rPr>
+        <w:t>et al.</w:t>
+      </w:r>
+      <w:r>
+        <w:rPr>
+          <w:rFonts w:ascii="Arial" w:hAnsi="Arial" w:cs="Arial"/>
+          <w:bCs/>
+          <w:noProof/>
+          <w:sz w:val="22"/>
+          <w:szCs w:val="22"/>
+        </w:rPr>
+        <w:t xml:space="preserve"> Organ-specific PTB1-associated microRNAs determine expression of pyruvate kinase isoforms. </w:t>
+      </w:r>
+      <w:r>
+        <w:rPr>
+          <w:rFonts w:ascii="Arial" w:hAnsi="Arial" w:cs="Arial"/>
+          <w:bCs/>
+          <w:i/>
+          <w:noProof/>
+          <w:sz w:val="22"/>
+          <w:szCs w:val="22"/>
+        </w:rPr>
+        <w:t>Sci. Rep.</w:t>
+      </w:r>
+      <w:r>
+        <w:rPr>
+          <w:rFonts w:ascii="Arial" w:hAnsi="Arial" w:cs="Arial"/>
+          <w:bCs/>
+          <w:noProof/>
+          <w:sz w:val="22"/>
+          <w:szCs w:val="22"/>
+        </w:rPr>
+        <w:t xml:space="preserve"> </w:t>
+      </w:r>
+      <w:r>
+        <w:rPr>
+          <w:rFonts w:ascii="Arial" w:hAnsi="Arial" w:cs="Arial"/>
+          <w:b/>
+          <w:bCs/>
+          <w:noProof/>
+          <w:sz w:val="22"/>
+          <w:szCs w:val="22"/>
+        </w:rPr>
+        <w:t>5</w:t>
+      </w:r>
+      <w:r>
+        <w:rPr>
+          <w:rFonts w:ascii="Arial" w:hAnsi="Arial" w:cs="Arial"/>
+          <w:bCs/>
+          <w:noProof/>
+          <w:sz w:val="22"/>
+          <w:szCs w:val="22"/>
+        </w:rPr>
+        <w:t>, 1–8 (2015).</w:t>
+      </w:r>
+    </w:p>
+    <w:p>
+      <w:pPr>
+        <w:tabs>
+          <w:tab w:val="left" w:pos="440"/>
+        </w:tabs>
+        <w:spacing w:line="480" w:lineRule="auto"/>
+        <w:ind w:left="440" w:hanging="440"/>
+        <w:rPr>
+          <w:rFonts w:ascii="Arial" w:hAnsi="Arial" w:cs="Arial"/>
+          <w:bCs/>
+          <w:noProof/>
+          <w:sz w:val="22"/>
+          <w:szCs w:val="22"/>
+        </w:rPr>
+      </w:pPr>
+      <w:r>
+        <w:rPr>
+          <w:rFonts w:ascii="Arial" w:hAnsi="Arial" w:cs="Arial"/>
+          <w:bCs/>
+          <w:noProof/>
+          <w:sz w:val="22"/>
+          <w:szCs w:val="22"/>
+        </w:rPr>
+        <w:t>8.</w:t>
+      </w:r>
+      <w:r>
+        <w:rPr>
+          <w:rFonts w:ascii="Arial" w:hAnsi="Arial" w:cs="Arial"/>
+          <w:bCs/>
+          <w:noProof/>
+          <w:sz w:val="22"/>
+          <w:szCs w:val="22"/>
+        </w:rPr>
+        <w:tab/>
+        <w:t xml:space="preserve">Mazurek, S., Boschek, C. B., Hugo, F. &amp; Eigenbrodt, E. Pyruvate kinase type M2 and its role in tumor growth and spreading. </w:t>
+      </w:r>
+      <w:r>
+        <w:rPr>
+          <w:rFonts w:ascii="Arial" w:hAnsi="Arial" w:cs="Arial"/>
+          <w:bCs/>
+          <w:i/>
+          <w:noProof/>
+          <w:sz w:val="22"/>
+          <w:szCs w:val="22"/>
+        </w:rPr>
+        <w:t>Semin. Cancer Biol.</w:t>
+      </w:r>
+      <w:r>
+        <w:rPr>
+          <w:rFonts w:ascii="Arial" w:hAnsi="Arial" w:cs="Arial"/>
+          <w:bCs/>
+          <w:noProof/>
+          <w:sz w:val="22"/>
+          <w:szCs w:val="22"/>
+        </w:rPr>
+        <w:t xml:space="preserve"> </w:t>
+      </w:r>
+      <w:r>
+        <w:rPr>
+          <w:rFonts w:ascii="Arial" w:hAnsi="Arial" w:cs="Arial"/>
+          <w:b/>
+          <w:bCs/>
+          <w:noProof/>
+          <w:sz w:val="22"/>
+          <w:szCs w:val="22"/>
+        </w:rPr>
+        <w:t>15</w:t>
+      </w:r>
+      <w:r>
+        <w:rPr>
+          <w:rFonts w:ascii="Arial" w:hAnsi="Arial" w:cs="Arial"/>
+          <w:bCs/>
+          <w:noProof/>
+          <w:sz w:val="22"/>
+          <w:szCs w:val="22"/>
+        </w:rPr>
+        <w:t>, 300–308 (2005).</w:t>
+      </w:r>
+    </w:p>
+    <w:p>
+      <w:pPr>
+        <w:tabs>
+          <w:tab w:val="left" w:pos="440"/>
+        </w:tabs>
+        <w:spacing w:line="480" w:lineRule="auto"/>
+        <w:ind w:left="440" w:hanging="440"/>
+        <w:rPr>
+          <w:rFonts w:ascii="Arial" w:hAnsi="Arial" w:cs="Arial"/>
+          <w:bCs/>
+          <w:noProof/>
+          <w:sz w:val="22"/>
+          <w:szCs w:val="22"/>
+        </w:rPr>
+      </w:pPr>
+      <w:r>
+        <w:rPr>
+          <w:rFonts w:ascii="Arial" w:hAnsi="Arial" w:cs="Arial"/>
+          <w:bCs/>
+          <w:noProof/>
+          <w:sz w:val="22"/>
+          <w:szCs w:val="22"/>
+        </w:rPr>
+        <w:t>9.</w:t>
+      </w:r>
+      <w:r>
+        <w:rPr>
+          <w:rFonts w:ascii="Arial" w:hAnsi="Arial" w:cs="Arial"/>
+          <w:bCs/>
+          <w:noProof/>
+          <w:sz w:val="22"/>
+          <w:szCs w:val="22"/>
+        </w:rPr>
+        <w:tab/>
+        <w:t xml:space="preserve">Christofk, H. R. </w:t>
+      </w:r>
+      <w:r>
+        <w:rPr>
+          <w:rFonts w:ascii="Arial" w:hAnsi="Arial" w:cs="Arial"/>
+          <w:bCs/>
+          <w:i/>
+          <w:noProof/>
+          <w:sz w:val="22"/>
+          <w:szCs w:val="22"/>
+        </w:rPr>
+        <w:t>et al.</w:t>
+      </w:r>
+      <w:r>
+        <w:rPr>
+          <w:rFonts w:ascii="Arial" w:hAnsi="Arial" w:cs="Arial"/>
+          <w:bCs/>
+          <w:noProof/>
+          <w:sz w:val="22"/>
+          <w:szCs w:val="22"/>
+        </w:rPr>
+        <w:t xml:space="preserve"> The M2 splice isoform of pyruvate kinase is important for cancer metabolism and tumour growth. </w:t>
+      </w:r>
+      <w:r>
+        <w:rPr>
+          <w:rFonts w:ascii="Arial" w:hAnsi="Arial" w:cs="Arial"/>
+          <w:bCs/>
+          <w:i/>
+          <w:noProof/>
+          <w:sz w:val="22"/>
+          <w:szCs w:val="22"/>
+        </w:rPr>
+        <w:t>Nature</w:t>
+      </w:r>
+      <w:r>
+        <w:rPr>
+          <w:rFonts w:ascii="Arial" w:hAnsi="Arial" w:cs="Arial"/>
+          <w:bCs/>
+          <w:noProof/>
+          <w:sz w:val="22"/>
+          <w:szCs w:val="22"/>
+        </w:rPr>
+        <w:t xml:space="preserve"> </w:t>
+      </w:r>
+      <w:r>
+        <w:rPr>
+          <w:rFonts w:ascii="Arial" w:hAnsi="Arial" w:cs="Arial"/>
+          <w:b/>
+          <w:bCs/>
+          <w:noProof/>
+          <w:sz w:val="22"/>
+          <w:szCs w:val="22"/>
+        </w:rPr>
+        <w:t>452</w:t>
+      </w:r>
+      <w:r>
+        <w:rPr>
+          <w:rFonts w:ascii="Arial" w:hAnsi="Arial" w:cs="Arial"/>
+          <w:bCs/>
+          <w:noProof/>
+          <w:sz w:val="22"/>
+          <w:szCs w:val="22"/>
+        </w:rPr>
+        <w:t>, 230–233 (2008).</w:t>
+      </w:r>
+    </w:p>
+    <w:p>
+      <w:pPr>
+        <w:tabs>
+          <w:tab w:val="left" w:pos="440"/>
+        </w:tabs>
+        <w:spacing w:line="480" w:lineRule="auto"/>
+        <w:ind w:left="440" w:hanging="440"/>
+        <w:rPr>
+          <w:rFonts w:ascii="Arial" w:hAnsi="Arial" w:cs="Arial"/>
+          <w:bCs/>
+          <w:noProof/>
+          <w:sz w:val="22"/>
+          <w:szCs w:val="22"/>
+        </w:rPr>
+      </w:pPr>
+      <w:r>
+        <w:rPr>
+          <w:rFonts w:ascii="Arial" w:hAnsi="Arial" w:cs="Arial"/>
+          <w:bCs/>
+          <w:noProof/>
+          <w:sz w:val="22"/>
+          <w:szCs w:val="22"/>
+        </w:rPr>
+        <w:t>10.</w:t>
+      </w:r>
+      <w:r>
+        <w:rPr>
+          <w:rFonts w:ascii="Arial" w:hAnsi="Arial" w:cs="Arial"/>
+          <w:bCs/>
+          <w:noProof/>
+          <w:sz w:val="22"/>
+          <w:szCs w:val="22"/>
+        </w:rPr>
+        <w:tab/>
+        <w:t xml:space="preserve">Clower, C. V. </w:t>
+      </w:r>
+      <w:r>
+        <w:rPr>
+          <w:rFonts w:ascii="Arial" w:hAnsi="Arial" w:cs="Arial"/>
+          <w:bCs/>
+          <w:i/>
+          <w:noProof/>
+          <w:sz w:val="22"/>
+          <w:szCs w:val="22"/>
+        </w:rPr>
+        <w:t>et al.</w:t>
+      </w:r>
+      <w:r>
+        <w:rPr>
+          <w:rFonts w:ascii="Arial" w:hAnsi="Arial" w:cs="Arial"/>
+          <w:bCs/>
+          <w:noProof/>
+          <w:sz w:val="22"/>
+          <w:szCs w:val="22"/>
+        </w:rPr>
+        <w:t xml:space="preserve"> The alternative splicing repressors hnRNP A1/A2 and PTB influence pyruvate kinase isoform expression and cell metabolism. </w:t>
+      </w:r>
+      <w:r>
+        <w:rPr>
+          <w:rFonts w:ascii="Arial" w:hAnsi="Arial" w:cs="Arial"/>
+          <w:bCs/>
+          <w:i/>
+          <w:noProof/>
+          <w:sz w:val="22"/>
+          <w:szCs w:val="22"/>
+        </w:rPr>
+        <w:t>Proceedings of the National Academy of Sciences</w:t>
+      </w:r>
+      <w:r>
+        <w:rPr>
+          <w:rFonts w:ascii="Arial" w:hAnsi="Arial" w:cs="Arial"/>
+          <w:bCs/>
+          <w:noProof/>
+          <w:sz w:val="22"/>
+          <w:szCs w:val="22"/>
+        </w:rPr>
+        <w:t xml:space="preserve"> </w:t>
+      </w:r>
+      <w:r>
+        <w:rPr>
+          <w:rFonts w:ascii="Arial" w:hAnsi="Arial" w:cs="Arial"/>
+          <w:b/>
+          <w:bCs/>
+          <w:noProof/>
+          <w:sz w:val="22"/>
+          <w:szCs w:val="22"/>
+        </w:rPr>
+        <w:t>107</w:t>
+      </w:r>
+      <w:r>
+        <w:rPr>
+          <w:rFonts w:ascii="Arial" w:hAnsi="Arial" w:cs="Arial"/>
+          <w:bCs/>
+          <w:noProof/>
+          <w:sz w:val="22"/>
+          <w:szCs w:val="22"/>
+        </w:rPr>
+        <w:t>, 1894–1899 (2010).</w:t>
+      </w:r>
+    </w:p>
+    <w:p>
+      <w:pPr>
+        <w:tabs>
+          <w:tab w:val="left" w:pos="440"/>
+        </w:tabs>
+        <w:spacing w:line="480" w:lineRule="auto"/>
+        <w:ind w:left="440" w:hanging="440"/>
+        <w:rPr>
+          <w:rFonts w:ascii="Arial" w:hAnsi="Arial" w:cs="Arial"/>
+          <w:bCs/>
+          <w:noProof/>
+          <w:sz w:val="22"/>
+          <w:szCs w:val="22"/>
+        </w:rPr>
+      </w:pPr>
+      <w:r>
+        <w:rPr>
+          <w:rFonts w:ascii="Arial" w:hAnsi="Arial" w:cs="Arial"/>
+          <w:bCs/>
+          <w:noProof/>
+          <w:sz w:val="22"/>
+          <w:szCs w:val="22"/>
+        </w:rPr>
+        <w:t>11.</w:t>
+      </w:r>
+      <w:r>
+        <w:rPr>
+          <w:rFonts w:ascii="Arial" w:hAnsi="Arial" w:cs="Arial"/>
+          <w:bCs/>
+          <w:noProof/>
+          <w:sz w:val="22"/>
+          <w:szCs w:val="22"/>
+        </w:rPr>
+        <w:tab/>
+        <w:t xml:space="preserve">Jurica, M. S. </w:t>
+      </w:r>
+      <w:r>
+        <w:rPr>
+          <w:rFonts w:ascii="Arial" w:hAnsi="Arial" w:cs="Arial"/>
+          <w:bCs/>
+          <w:i/>
+          <w:noProof/>
+          <w:sz w:val="22"/>
+          <w:szCs w:val="22"/>
+        </w:rPr>
+        <w:t>et al.</w:t>
+      </w:r>
+      <w:r>
+        <w:rPr>
+          <w:rFonts w:ascii="Arial" w:hAnsi="Arial" w:cs="Arial"/>
+          <w:bCs/>
+          <w:noProof/>
+          <w:sz w:val="22"/>
+          <w:szCs w:val="22"/>
+        </w:rPr>
+        <w:t xml:space="preserve"> The allosteric regulation of pyruvate kinase by fructose-1,6-bisphosphate. </w:t>
+      </w:r>
+      <w:r>
+        <w:rPr>
+          <w:rFonts w:ascii="Arial" w:hAnsi="Arial" w:cs="Arial"/>
+          <w:bCs/>
+          <w:i/>
+          <w:noProof/>
+          <w:sz w:val="22"/>
+          <w:szCs w:val="22"/>
+        </w:rPr>
+        <w:t>Structure</w:t>
+      </w:r>
+      <w:r>
+        <w:rPr>
+          <w:rFonts w:ascii="Arial" w:hAnsi="Arial" w:cs="Arial"/>
+          <w:bCs/>
+          <w:noProof/>
+          <w:sz w:val="22"/>
+          <w:szCs w:val="22"/>
+        </w:rPr>
+        <w:t xml:space="preserve"> </w:t>
+      </w:r>
+      <w:r>
+        <w:rPr>
+          <w:rFonts w:ascii="Arial" w:hAnsi="Arial" w:cs="Arial"/>
+          <w:b/>
+          <w:bCs/>
+          <w:noProof/>
+          <w:sz w:val="22"/>
+          <w:szCs w:val="22"/>
+        </w:rPr>
+        <w:t>6</w:t>
+      </w:r>
+      <w:r>
+        <w:rPr>
+          <w:rFonts w:ascii="Arial" w:hAnsi="Arial" w:cs="Arial"/>
+          <w:bCs/>
+          <w:noProof/>
+          <w:sz w:val="22"/>
+          <w:szCs w:val="22"/>
+        </w:rPr>
+        <w:t>, 195–210 (1998).</w:t>
+      </w:r>
+    </w:p>
+    <w:p>
+      <w:pPr>
+        <w:tabs>
+          <w:tab w:val="left" w:pos="440"/>
+        </w:tabs>
+        <w:spacing w:line="480" w:lineRule="auto"/>
+        <w:ind w:left="440" w:hanging="440"/>
+        <w:rPr>
+          <w:rFonts w:ascii="Arial" w:hAnsi="Arial" w:cs="Arial"/>
+          <w:bCs/>
+          <w:noProof/>
+          <w:sz w:val="22"/>
+          <w:szCs w:val="22"/>
+        </w:rPr>
+      </w:pPr>
+      <w:r>
+        <w:rPr>
+          <w:rFonts w:ascii="Arial" w:hAnsi="Arial" w:cs="Arial"/>
+          <w:bCs/>
+          <w:noProof/>
+          <w:sz w:val="22"/>
+          <w:szCs w:val="22"/>
+        </w:rPr>
+        <w:t>12.</w:t>
+      </w:r>
+      <w:r>
+        <w:rPr>
+          <w:rFonts w:ascii="Arial" w:hAnsi="Arial" w:cs="Arial"/>
+          <w:bCs/>
+          <w:noProof/>
+          <w:sz w:val="22"/>
+          <w:szCs w:val="22"/>
+        </w:rPr>
+        <w:tab/>
+        <w:t xml:space="preserve">Gao, X., Wang, H., Yang, J. J., Liu, X. &amp; Liu, Z.-R. Pyruvate kinase M2 regulates gene transcription by acting as a protein kinase. </w:t>
+      </w:r>
+      <w:r>
+        <w:rPr>
+          <w:rFonts w:ascii="Arial" w:hAnsi="Arial" w:cs="Arial"/>
+          <w:bCs/>
+          <w:i/>
+          <w:noProof/>
+          <w:sz w:val="22"/>
+          <w:szCs w:val="22"/>
+        </w:rPr>
+        <w:t>Mol. Cell</w:t>
+      </w:r>
+      <w:r>
+        <w:rPr>
+          <w:rFonts w:ascii="Arial" w:hAnsi="Arial" w:cs="Arial"/>
+          <w:bCs/>
+          <w:noProof/>
+          <w:sz w:val="22"/>
+          <w:szCs w:val="22"/>
+        </w:rPr>
+        <w:t xml:space="preserve"> </w:t>
+      </w:r>
+      <w:r>
+        <w:rPr>
+          <w:rFonts w:ascii="Arial" w:hAnsi="Arial" w:cs="Arial"/>
+          <w:b/>
+          <w:bCs/>
+          <w:noProof/>
+          <w:sz w:val="22"/>
+          <w:szCs w:val="22"/>
+        </w:rPr>
+        <w:t>45</w:t>
+      </w:r>
+      <w:r>
+        <w:rPr>
+          <w:rFonts w:ascii="Arial" w:hAnsi="Arial" w:cs="Arial"/>
+          <w:bCs/>
+          <w:noProof/>
+          <w:sz w:val="22"/>
+          <w:szCs w:val="22"/>
+        </w:rPr>
+        <w:t>, 598–609 (2012).</w:t>
+      </w:r>
+    </w:p>
+    <w:p>
+      <w:pPr>
+        <w:tabs>
+          <w:tab w:val="left" w:pos="440"/>
+        </w:tabs>
+        <w:spacing w:line="480" w:lineRule="auto"/>
+        <w:ind w:left="440" w:hanging="440"/>
+        <w:rPr>
+          <w:rFonts w:ascii="Arial" w:hAnsi="Arial" w:cs="Arial"/>
+          <w:b/>
+          <w:bCs/>
+          <w:sz w:val="22"/>
+          <w:szCs w:val="22"/>
+        </w:rPr>
+      </w:pPr>
+      <w:r>
+        <w:rPr>
+          <w:rFonts w:ascii="Arial" w:hAnsi="Arial" w:cs="Arial"/>
+          <w:bCs/>
+          <w:noProof/>
+          <w:sz w:val="22"/>
+          <w:szCs w:val="22"/>
+        </w:rPr>
+        <w:t>13.</w:t>
+      </w:r>
+      <w:r>
+        <w:rPr>
+          <w:rFonts w:ascii="Arial" w:hAnsi="Arial" w:cs="Arial"/>
+          <w:bCs/>
+          <w:noProof/>
+          <w:sz w:val="22"/>
+          <w:szCs w:val="22"/>
+        </w:rPr>
+        <w:tab/>
+        <w:t xml:space="preserve">Ma, W. K. </w:t>
+      </w:r>
+      <w:r>
+        <w:rPr>
+          <w:rFonts w:ascii="Arial" w:hAnsi="Arial" w:cs="Arial"/>
+          <w:bCs/>
+          <w:i/>
+          <w:noProof/>
+          <w:sz w:val="22"/>
+          <w:szCs w:val="22"/>
+        </w:rPr>
+        <w:t>et al.</w:t>
+      </w:r>
+      <w:r>
+        <w:rPr>
+          <w:rFonts w:ascii="Arial" w:hAnsi="Arial" w:cs="Arial"/>
+          <w:bCs/>
+          <w:noProof/>
+          <w:sz w:val="22"/>
+          <w:szCs w:val="22"/>
+        </w:rPr>
+        <w:t xml:space="preserve"> ASO-based PKM Splice-switching Therapy Inhibits Hepatocellular Carcinoma Cell Growth. </w:t>
+      </w:r>
+      <w:r>
+        <w:rPr>
+          <w:rFonts w:ascii="Arial" w:hAnsi="Arial" w:cs="Arial"/>
+          <w:bCs/>
+          <w:i/>
+          <w:noProof/>
+          <w:sz w:val="22"/>
+          <w:szCs w:val="22"/>
+        </w:rPr>
+        <w:t>Cancer Res.</w:t>
+      </w:r>
+      <w:r>
+        <w:rPr>
+          <w:rFonts w:ascii="Arial" w:hAnsi="Arial" w:cs="Arial"/>
+          <w:bCs/>
+          <w:noProof/>
+          <w:sz w:val="22"/>
+          <w:szCs w:val="22"/>
+        </w:rPr>
+        <w:t xml:space="preserve"> 2020.09.01.278580 (2022) doi:10.1158/0008-5472.CAN-20-0948.</w:t>
       </w:r>
       <w:r>
         <w:rPr>

</xml_diff>

<commit_message>
finished last paragraph of significance
</commit_message>
<xml_diff>
--- a/2023_04_08_sub_F32/research_strategy.docx
+++ b/2023_04_08_sub_F32/research_strategy.docx
@@ -1328,7 +1328,23 @@
           <w:sz w:val="22"/>
           <w:szCs w:val="22"/>
         </w:rPr>
-        <w:t xml:space="preserve"> is highly important for the normal functioning of the immune system and loss of PKM2 has been linked to repeated infections while overexpression has been </w:t>
+        <w:t xml:space="preserve"> is highly important for the normal functioning of the immune system and loss of PKM has been linked to repeated infections while overexpression</w:t>
+      </w:r>
+      <w:r>
+        <w:rPr>
+          <w:rFonts w:ascii="Arial" w:hAnsi="Arial" w:cs="Arial"/>
+          <w:sz w:val="22"/>
+          <w:szCs w:val="22"/>
+        </w:rPr>
+        <w:t xml:space="preserve"> of PKM2</w:t>
+      </w:r>
+      <w:r>
+        <w:rPr>
+          <w:rFonts w:ascii="Arial" w:hAnsi="Arial" w:cs="Arial"/>
+          <w:sz w:val="22"/>
+          <w:szCs w:val="22"/>
+        </w:rPr>
+        <w:t xml:space="preserve"> has been </w:t>
       </w:r>
       <w:r>
         <w:rPr>
@@ -1598,7 +1614,6 @@
         <w:spacing w:after="120"/>
         <w:rPr>
           <w:rFonts w:ascii="Arial" w:hAnsi="Arial" w:cs="Arial"/>
-          <w:color w:val="000000" w:themeColor="text1"/>
           <w:sz w:val="22"/>
           <w:szCs w:val="22"/>
         </w:rPr>
@@ -2177,7 +2192,43 @@
           <w:sz w:val="22"/>
           <w:szCs w:val="22"/>
         </w:rPr>
-        <w:t>utilize double sided barcodes, which leaves them open to isoform miscalls caused my PCR or RT template exchange events. Because of these issues, current MPSAs are not well suited to interrogating the mechanisms of complicated splicing decisions in the context of the native introns, where important isoforms may be large and multiple splicing outcomes are expected</w:t>
+        <w:t xml:space="preserve">utilize double sided barcodes, which leaves them open to isoform miscalls caused my PCR or RT template exchange events. </w:t>
+      </w:r>
+      <w:r>
+        <w:rPr>
+          <w:rFonts w:ascii="Arial" w:hAnsi="Arial" w:cs="Arial"/>
+          <w:color w:val="FF0000"/>
+          <w:sz w:val="22"/>
+          <w:szCs w:val="22"/>
+        </w:rPr>
+        <w:t>SOMETHING HERE ABOUT TH</w:t>
+      </w:r>
+      <w:r>
+        <w:rPr>
+          <w:rFonts w:ascii="Arial" w:hAnsi="Arial" w:cs="Arial"/>
+          <w:color w:val="FF0000"/>
+          <w:sz w:val="22"/>
+          <w:szCs w:val="22"/>
+        </w:rPr>
+        <w:t xml:space="preserve">E DATA ANALYSIS PIPELINES. </w:t>
+      </w:r>
+      <w:proofErr w:type="spellStart"/>
+      <w:r>
+        <w:rPr>
+          <w:rFonts w:ascii="Arial" w:hAnsi="Arial" w:cs="Arial"/>
+          <w:sz w:val="22"/>
+          <w:szCs w:val="22"/>
+        </w:rPr>
+        <w:t xml:space="preserve">Because </w:t>
+      </w:r>
+      <w:proofErr w:type="spellEnd"/>
+      <w:r>
+        <w:rPr>
+          <w:rFonts w:ascii="Arial" w:hAnsi="Arial" w:cs="Arial"/>
+          <w:sz w:val="22"/>
+          <w:szCs w:val="22"/>
+        </w:rPr>
+        <w:t>of these issues, current MPSAs are not well suited to interrogating the mechanisms of complicated splicing decisions in the context of the native introns, where important isoforms may be large and multiple splicing outcomes are expected</w:t>
       </w:r>
       <w:r>
         <w:rPr>
@@ -2193,10 +2244,430 @@
         <w:spacing w:after="120"/>
         <w:rPr>
           <w:rFonts w:ascii="Arial" w:hAnsi="Arial" w:cs="Arial"/>
-          <w:sz w:val="22"/>
-          <w:szCs w:val="22"/>
-        </w:rPr>
-      </w:pPr>
+          <w:color w:val="000000" w:themeColor="text1"/>
+          <w:sz w:val="22"/>
+          <w:szCs w:val="22"/>
+        </w:rPr>
+      </w:pPr>
+      <w:r>
+        <w:rPr>
+          <w:rFonts w:ascii="Arial" w:hAnsi="Arial" w:cs="Arial"/>
+          <w:color w:val="000000" w:themeColor="text1"/>
+          <w:sz w:val="22"/>
+          <w:szCs w:val="22"/>
+        </w:rPr>
+        <w:t>The goal of m</w:t>
+      </w:r>
+      <w:r>
+        <w:rPr>
+          <w:rFonts w:ascii="Arial" w:hAnsi="Arial" w:cs="Arial"/>
+          <w:color w:val="000000" w:themeColor="text1"/>
+          <w:sz w:val="22"/>
+          <w:szCs w:val="22"/>
+        </w:rPr>
+        <w:t>y</w:t>
+      </w:r>
+      <w:r>
+        <w:rPr>
+          <w:rFonts w:ascii="Arial" w:hAnsi="Arial" w:cs="Arial"/>
+          <w:color w:val="000000" w:themeColor="text1"/>
+          <w:sz w:val="22"/>
+          <w:szCs w:val="22"/>
+        </w:rPr>
+        <w:t xml:space="preserve"> </w:t>
+      </w:r>
+      <w:r>
+        <w:rPr>
+          <w:rFonts w:ascii="Arial" w:hAnsi="Arial" w:cs="Arial"/>
+          <w:color w:val="000000" w:themeColor="text1"/>
+          <w:sz w:val="22"/>
+          <w:szCs w:val="22"/>
+        </w:rPr>
+        <w:t>proposed</w:t>
+      </w:r>
+      <w:r>
+        <w:rPr>
+          <w:rFonts w:ascii="Arial" w:hAnsi="Arial" w:cs="Arial"/>
+          <w:color w:val="000000" w:themeColor="text1"/>
+          <w:sz w:val="22"/>
+          <w:szCs w:val="22"/>
+        </w:rPr>
+        <w:t xml:space="preserve"> first</w:t>
+      </w:r>
+      <w:r>
+        <w:rPr>
+          <w:rFonts w:ascii="Arial" w:hAnsi="Arial" w:cs="Arial"/>
+          <w:color w:val="000000" w:themeColor="text1"/>
+          <w:sz w:val="22"/>
+          <w:szCs w:val="22"/>
+        </w:rPr>
+        <w:t xml:space="preserve"> </w:t>
+      </w:r>
+      <w:r>
+        <w:rPr>
+          <w:rFonts w:ascii="Arial" w:hAnsi="Arial" w:cs="Arial"/>
+          <w:color w:val="000000" w:themeColor="text1"/>
+          <w:sz w:val="22"/>
+          <w:szCs w:val="22"/>
+        </w:rPr>
+        <w:t>aim</w:t>
+      </w:r>
+      <w:r>
+        <w:rPr>
+          <w:rFonts w:ascii="Arial" w:hAnsi="Arial" w:cs="Arial"/>
+          <w:color w:val="000000" w:themeColor="text1"/>
+          <w:sz w:val="22"/>
+          <w:szCs w:val="22"/>
+        </w:rPr>
+        <w:t xml:space="preserve"> </w:t>
+      </w:r>
+      <w:r>
+        <w:rPr>
+          <w:rFonts w:ascii="Arial" w:hAnsi="Arial" w:cs="Arial"/>
+          <w:color w:val="000000" w:themeColor="text1"/>
+          <w:sz w:val="22"/>
+          <w:szCs w:val="22"/>
+        </w:rPr>
+        <w:t>is to create MPSA methods that overcome</w:t>
+      </w:r>
+      <w:r>
+        <w:rPr>
+          <w:rFonts w:ascii="Arial" w:hAnsi="Arial" w:cs="Arial"/>
+          <w:color w:val="000000" w:themeColor="text1"/>
+          <w:sz w:val="22"/>
+          <w:szCs w:val="22"/>
+        </w:rPr>
+        <w:t>s</w:t>
+      </w:r>
+      <w:r>
+        <w:rPr>
+          <w:rFonts w:ascii="Arial" w:hAnsi="Arial" w:cs="Arial"/>
+          <w:color w:val="000000" w:themeColor="text1"/>
+          <w:sz w:val="22"/>
+          <w:szCs w:val="22"/>
+        </w:rPr>
+        <w:t xml:space="preserve"> </w:t>
+      </w:r>
+      <w:r>
+        <w:rPr>
+          <w:rFonts w:ascii="Arial" w:hAnsi="Arial" w:cs="Arial"/>
+          <w:color w:val="000000" w:themeColor="text1"/>
+          <w:sz w:val="22"/>
+          <w:szCs w:val="22"/>
+        </w:rPr>
+        <w:t>previous technical limitations</w:t>
+      </w:r>
+      <w:r>
+        <w:rPr>
+          <w:rFonts w:ascii="Arial" w:hAnsi="Arial" w:cs="Arial"/>
+          <w:color w:val="000000" w:themeColor="text1"/>
+          <w:sz w:val="22"/>
+          <w:szCs w:val="22"/>
+        </w:rPr>
+        <w:t>.</w:t>
+      </w:r>
+      <w:r>
+        <w:rPr>
+          <w:rFonts w:ascii="Arial" w:hAnsi="Arial" w:cs="Arial"/>
+          <w:color w:val="000000" w:themeColor="text1"/>
+          <w:sz w:val="22"/>
+          <w:szCs w:val="22"/>
+        </w:rPr>
+        <w:t xml:space="preserve"> </w:t>
+      </w:r>
+      <w:r>
+        <w:rPr>
+          <w:rFonts w:ascii="Arial" w:hAnsi="Arial" w:cs="Arial"/>
+          <w:color w:val="000000" w:themeColor="text1"/>
+          <w:sz w:val="22"/>
+          <w:szCs w:val="22"/>
+        </w:rPr>
+        <w:t>I will do this b</w:t>
+      </w:r>
+      <w:r>
+        <w:rPr>
+          <w:rFonts w:ascii="Arial" w:hAnsi="Arial" w:cs="Arial"/>
+          <w:color w:val="000000" w:themeColor="text1"/>
+          <w:sz w:val="22"/>
+          <w:szCs w:val="22"/>
+        </w:rPr>
+        <w:t>y c</w:t>
+      </w:r>
+      <w:r>
+        <w:rPr>
+          <w:rFonts w:ascii="Arial" w:hAnsi="Arial" w:cs="Arial"/>
+          <w:color w:val="000000" w:themeColor="text1"/>
+          <w:sz w:val="22"/>
+          <w:szCs w:val="22"/>
+        </w:rPr>
+        <w:t xml:space="preserve">reating a long read based MPSA (LR-MPSA) technique. </w:t>
+      </w:r>
+      <w:r>
+        <w:rPr>
+          <w:rFonts w:ascii="Arial" w:hAnsi="Arial" w:cs="Arial"/>
+          <w:color w:val="000000" w:themeColor="text1"/>
+          <w:sz w:val="22"/>
+          <w:szCs w:val="22"/>
+        </w:rPr>
+        <w:t xml:space="preserve">The LR-MPSA will enable performing splice junction sequencing </w:t>
+      </w:r>
+      <w:r>
+        <w:rPr>
+          <w:rFonts w:ascii="Arial" w:hAnsi="Arial" w:cs="Arial"/>
+          <w:color w:val="000000" w:themeColor="text1"/>
+          <w:sz w:val="22"/>
+          <w:szCs w:val="22"/>
+        </w:rPr>
+        <w:t>in more native contexts by making it possible to sequence over constructs with full size introns without ignoring intron included contexts</w:t>
+      </w:r>
+      <w:r>
+        <w:rPr>
+          <w:rFonts w:ascii="Arial" w:hAnsi="Arial" w:cs="Arial"/>
+          <w:color w:val="000000" w:themeColor="text1"/>
+          <w:sz w:val="22"/>
+          <w:szCs w:val="22"/>
+        </w:rPr>
+        <w:t xml:space="preserve">. Full isoform </w:t>
+      </w:r>
+      <w:r>
+        <w:rPr>
+          <w:rFonts w:ascii="Arial" w:hAnsi="Arial" w:cs="Arial"/>
+          <w:color w:val="000000" w:themeColor="text1"/>
+          <w:sz w:val="22"/>
+          <w:szCs w:val="22"/>
+        </w:rPr>
+        <w:t xml:space="preserve">resolution with native introns </w:t>
+      </w:r>
+      <w:r>
+        <w:rPr>
+          <w:rFonts w:ascii="Arial" w:hAnsi="Arial" w:cs="Arial"/>
+          <w:color w:val="000000" w:themeColor="text1"/>
+          <w:sz w:val="22"/>
+          <w:szCs w:val="22"/>
+        </w:rPr>
+        <w:t>will expand the window we have into the biology and reduce noise caused by isoform misassignment.</w:t>
+      </w:r>
+      <w:r>
+        <w:rPr>
+          <w:rFonts w:ascii="Arial" w:hAnsi="Arial" w:cs="Arial"/>
+          <w:color w:val="000000" w:themeColor="text1"/>
+          <w:sz w:val="22"/>
+          <w:szCs w:val="22"/>
+        </w:rPr>
+        <w:t xml:space="preserve"> Reducing isoform misassignment noise will increase dynamic range and accuracy of the assay. The LR-MPSA </w:t>
+      </w:r>
+      <w:r>
+        <w:rPr>
+          <w:rFonts w:ascii="Arial" w:hAnsi="Arial" w:cs="Arial"/>
+          <w:color w:val="000000" w:themeColor="text1"/>
+          <w:sz w:val="22"/>
+          <w:szCs w:val="22"/>
+        </w:rPr>
+        <w:t xml:space="preserve">will </w:t>
+      </w:r>
+      <w:r>
+        <w:rPr>
+          <w:rFonts w:ascii="Arial" w:hAnsi="Arial" w:cs="Arial"/>
+          <w:color w:val="000000" w:themeColor="text1"/>
+          <w:sz w:val="22"/>
+          <w:szCs w:val="22"/>
+        </w:rPr>
+        <w:t>allow</w:t>
+      </w:r>
+      <w:r>
+        <w:rPr>
+          <w:rFonts w:ascii="Arial" w:hAnsi="Arial" w:cs="Arial"/>
+          <w:color w:val="000000" w:themeColor="text1"/>
+          <w:sz w:val="22"/>
+          <w:szCs w:val="22"/>
+        </w:rPr>
+        <w:t xml:space="preserve"> analysis of more complicated splicing situations that are expected to produce multiple minor isoforms or isoforms too large to fit in a short read. This includes the study of systems with intron retention or cryptic splice sites as well as mutually exclusive exons and other forms of correlated splicing outcomes. </w:t>
+      </w:r>
+    </w:p>
+    <w:p>
+      <w:pPr>
+        <w:spacing w:after="120"/>
+        <w:rPr>
+          <w:rFonts w:ascii="Arial" w:hAnsi="Arial" w:cs="Arial"/>
+          <w:color w:val="000000" w:themeColor="text1"/>
+          <w:sz w:val="22"/>
+          <w:szCs w:val="22"/>
+        </w:rPr>
+      </w:pPr>
+      <w:r>
+        <w:rPr>
+          <w:rFonts w:ascii="Arial" w:hAnsi="Arial" w:cs="Arial"/>
+          <w:color w:val="000000" w:themeColor="text1"/>
+          <w:sz w:val="22"/>
+          <w:szCs w:val="22"/>
+        </w:rPr>
+        <w:t>The goal of my second aim is to create robust open-source software for analyzing isoform resolution MPSA data including LR-MPSA data. This</w:t>
+      </w:r>
+      <w:r>
+        <w:rPr>
+          <w:rFonts w:ascii="Arial" w:hAnsi="Arial" w:cs="Arial"/>
+          <w:color w:val="000000" w:themeColor="text1"/>
+          <w:sz w:val="22"/>
+          <w:szCs w:val="22"/>
+        </w:rPr>
+        <w:t xml:space="preserve"> is significant because it</w:t>
+      </w:r>
+      <w:r>
+        <w:rPr>
+          <w:rFonts w:ascii="Arial" w:hAnsi="Arial" w:cs="Arial"/>
+          <w:color w:val="000000" w:themeColor="text1"/>
+          <w:sz w:val="22"/>
+          <w:szCs w:val="22"/>
+        </w:rPr>
+        <w:t xml:space="preserve"> will enable wider use of MPSA methods</w:t>
+      </w:r>
+      <w:r>
+        <w:rPr>
+          <w:rFonts w:ascii="Arial" w:hAnsi="Arial" w:cs="Arial"/>
+          <w:color w:val="000000" w:themeColor="text1"/>
+          <w:sz w:val="22"/>
+          <w:szCs w:val="22"/>
+        </w:rPr>
+        <w:t xml:space="preserve"> by</w:t>
+      </w:r>
+      <w:r>
+        <w:rPr>
+          <w:rFonts w:ascii="Arial" w:hAnsi="Arial" w:cs="Arial"/>
+          <w:color w:val="000000" w:themeColor="text1"/>
+          <w:sz w:val="22"/>
+          <w:szCs w:val="22"/>
+        </w:rPr>
+        <w:t xml:space="preserve"> automating read processing, isoform identification, isoform quantification, and data visualization. </w:t>
+      </w:r>
+      <w:r>
+        <w:rPr>
+          <w:rFonts w:ascii="Arial" w:hAnsi="Arial" w:cs="Arial"/>
+          <w:color w:val="000000" w:themeColor="text1"/>
+          <w:sz w:val="22"/>
+          <w:szCs w:val="22"/>
+        </w:rPr>
+        <w:t xml:space="preserve">Further, this software will be robustly tested on synthetic </w:t>
+      </w:r>
+      <w:r>
+        <w:rPr>
+          <w:rFonts w:ascii="Arial" w:hAnsi="Arial" w:cs="Arial"/>
+          <w:color w:val="000000" w:themeColor="text1"/>
+          <w:sz w:val="22"/>
+          <w:szCs w:val="22"/>
+        </w:rPr>
+        <w:lastRenderedPageBreak/>
+        <w:t xml:space="preserve">datasets to ensure accuracy and robustness, an improvement over previous bespoke analysis </w:t>
+      </w:r>
+      <w:proofErr w:type="gramStart"/>
+      <w:r>
+        <w:rPr>
+          <w:rFonts w:ascii="Arial" w:hAnsi="Arial" w:cs="Arial"/>
+          <w:color w:val="000000" w:themeColor="text1"/>
+          <w:sz w:val="22"/>
+          <w:szCs w:val="22"/>
+        </w:rPr>
+        <w:t>scripts</w:t>
+      </w:r>
+      <w:proofErr w:type="gramEnd"/>
+      <w:r>
+        <w:rPr>
+          <w:rFonts w:ascii="Arial" w:hAnsi="Arial" w:cs="Arial"/>
+          <w:color w:val="000000" w:themeColor="text1"/>
+          <w:sz w:val="22"/>
+          <w:szCs w:val="22"/>
+        </w:rPr>
+        <w:t xml:space="preserve">. </w:t>
+      </w:r>
+    </w:p>
+    <w:p>
+      <w:pPr>
+        <w:spacing w:after="120"/>
+        <w:rPr>
+          <w:rFonts w:ascii="Arial" w:hAnsi="Arial" w:cs="Arial"/>
+          <w:sz w:val="22"/>
+          <w:szCs w:val="22"/>
+        </w:rPr>
+      </w:pPr>
+      <w:r>
+        <w:rPr>
+          <w:rFonts w:ascii="Arial" w:hAnsi="Arial" w:cs="Arial"/>
+          <w:sz w:val="22"/>
+          <w:szCs w:val="22"/>
+        </w:rPr>
+        <w:t>Th</w:t>
+      </w:r>
+      <w:r>
+        <w:rPr>
+          <w:rFonts w:ascii="Arial" w:hAnsi="Arial" w:cs="Arial"/>
+          <w:sz w:val="22"/>
+          <w:szCs w:val="22"/>
+        </w:rPr>
+        <w:t>e goal of my third aim is to apply isoform resolution MPSA techniques to discover the mechanisms of mutually exclusive splicing regulation in PKM. This is significant because it will provide insight into the regulation of PKM which has biological relevance across a wide range of human biology and links t</w:t>
+      </w:r>
+      <w:r>
+        <w:rPr>
+          <w:rFonts w:ascii="Arial" w:hAnsi="Arial" w:cs="Arial"/>
+          <w:sz w:val="22"/>
+          <w:szCs w:val="22"/>
+        </w:rPr>
+        <w:t xml:space="preserve">o human health in contexts including cancer, Alzheimer’s disease, </w:t>
+      </w:r>
+      <w:r>
+        <w:rPr>
+          <w:rFonts w:ascii="Arial" w:hAnsi="Arial" w:cs="Arial"/>
+          <w:sz w:val="22"/>
+          <w:szCs w:val="22"/>
+        </w:rPr>
+        <w:t>Crohn’s</w:t>
+      </w:r>
+      <w:r>
+        <w:rPr>
+          <w:rFonts w:ascii="Arial" w:hAnsi="Arial" w:cs="Arial"/>
+          <w:sz w:val="22"/>
+          <w:szCs w:val="22"/>
+        </w:rPr>
+        <w:t xml:space="preserve"> disease, and cardiovascular disease. Previous studies have investigate</w:t>
+      </w:r>
+      <w:r>
+        <w:rPr>
+          <w:rFonts w:ascii="Arial" w:hAnsi="Arial" w:cs="Arial"/>
+          <w:sz w:val="22"/>
+          <w:szCs w:val="22"/>
+        </w:rPr>
+        <w:t>d</w:t>
+      </w:r>
+      <w:r>
+        <w:rPr>
+          <w:rFonts w:ascii="Arial" w:hAnsi="Arial" w:cs="Arial"/>
+          <w:sz w:val="22"/>
+          <w:szCs w:val="22"/>
+        </w:rPr>
+        <w:t xml:space="preserve"> the regulation of PKM through low throughput methods and have not focused on identifying mechanisms that maintain mutual exclusivity between exons. The proposed study will be capable of being much more thorough </w:t>
+      </w:r>
+      <w:r>
+        <w:rPr>
+          <w:rFonts w:ascii="Arial" w:hAnsi="Arial" w:cs="Arial"/>
+          <w:sz w:val="22"/>
+          <w:szCs w:val="22"/>
+        </w:rPr>
+        <w:t xml:space="preserve">and will detect not just regulatory elements that control </w:t>
+      </w:r>
+      <w:r>
+        <w:rPr>
+          <w:rFonts w:ascii="Arial" w:hAnsi="Arial" w:cs="Arial"/>
+          <w:sz w:val="22"/>
+          <w:szCs w:val="22"/>
+        </w:rPr>
+        <w:t>exon choice, but also elements that affect mutual exclusivity.</w:t>
+      </w:r>
+      <w:r>
+        <w:rPr>
+          <w:rFonts w:ascii="Arial" w:hAnsi="Arial" w:cs="Arial"/>
+          <w:sz w:val="22"/>
+          <w:szCs w:val="22"/>
+        </w:rPr>
+        <w:t xml:space="preserve"> This will expand our understanding of a crucial regulatory event that is implicated in a wide array of diseases and may provide insight into new mechanisms for creating mutually exclusive exons. </w:t>
+      </w:r>
     </w:p>
     <w:p>
       <w:pPr>
@@ -2212,6 +2683,7 @@
           <w:szCs w:val="22"/>
         </w:rPr>
       </w:pPr>
+      <w:proofErr w:type="spellStart"/>
       <w:r>
         <w:rPr>
           <w:rFonts w:ascii="Arial" w:hAnsi="Arial" w:cs="Arial"/>
@@ -2219,7 +2691,17 @@
           <w:sz w:val="22"/>
           <w:szCs w:val="22"/>
         </w:rPr>
-        <w:t>Current MPSAs have shown promise but are deeply flawed</w:t>
+        <w:t>Ho</w:t>
+      </w:r>
+      <w:proofErr w:type="spellEnd"/>
+      <w:r>
+        <w:rPr>
+          <w:rFonts w:ascii="Arial" w:hAnsi="Arial" w:cs="Arial"/>
+          <w:strike/>
+          <w:sz w:val="22"/>
+          <w:szCs w:val="22"/>
+        </w:rPr>
+        <w:t>w my study fits</w:t>
       </w:r>
     </w:p>
     <w:p>
@@ -2243,16 +2725,160 @@
           <w:sz w:val="22"/>
           <w:szCs w:val="22"/>
         </w:rPr>
-        <w:t xml:space="preserve">MPSAs allow </w:t>
-      </w:r>
-      <w:r>
+        <w:t>Long reads will allow junction sequencing over larger constructs</w:t>
+      </w:r>
+    </w:p>
+    <w:p>
+      <w:pPr>
+        <w:pStyle w:val="ListParagraph"/>
+        <w:numPr>
+          <w:ilvl w:val="2"/>
+          <w:numId w:val="1"/>
+        </w:numPr>
         <w:rPr>
           <w:rFonts w:ascii="Arial" w:hAnsi="Arial" w:cs="Arial"/>
           <w:strike/>
           <w:sz w:val="22"/>
           <w:szCs w:val="22"/>
         </w:rPr>
-        <w:t>rapid characterization of splicing mechanisms</w:t>
+      </w:pPr>
+      <w:r>
+        <w:rPr>
+          <w:rFonts w:ascii="Arial" w:hAnsi="Arial" w:cs="Arial"/>
+          <w:strike/>
+          <w:sz w:val="22"/>
+          <w:szCs w:val="22"/>
+        </w:rPr>
+        <w:t>Native contexts</w:t>
+      </w:r>
+    </w:p>
+    <w:p>
+      <w:pPr>
+        <w:pStyle w:val="ListParagraph"/>
+        <w:numPr>
+          <w:ilvl w:val="2"/>
+          <w:numId w:val="1"/>
+        </w:numPr>
+        <w:rPr>
+          <w:rFonts w:ascii="Arial" w:hAnsi="Arial" w:cs="Arial"/>
+          <w:strike/>
+          <w:sz w:val="22"/>
+          <w:szCs w:val="22"/>
+        </w:rPr>
+      </w:pPr>
+      <w:r>
+        <w:rPr>
+          <w:rFonts w:ascii="Arial" w:hAnsi="Arial" w:cs="Arial"/>
+          <w:strike/>
+          <w:sz w:val="22"/>
+          <w:szCs w:val="22"/>
+        </w:rPr>
+        <w:t>More complicated situations</w:t>
+      </w:r>
+      <w:r>
+        <w:rPr>
+          <w:rFonts w:ascii="Arial" w:hAnsi="Arial" w:cs="Arial"/>
+          <w:strike/>
+          <w:sz w:val="22"/>
+          <w:szCs w:val="22"/>
+        </w:rPr>
+        <w:t xml:space="preserve"> </w:t>
+      </w:r>
+    </w:p>
+    <w:p>
+      <w:pPr>
+        <w:pStyle w:val="ListParagraph"/>
+        <w:numPr>
+          <w:ilvl w:val="3"/>
+          <w:numId w:val="1"/>
+        </w:numPr>
+        <w:rPr>
+          <w:rFonts w:ascii="Arial" w:hAnsi="Arial" w:cs="Arial"/>
+          <w:strike/>
+          <w:sz w:val="22"/>
+          <w:szCs w:val="22"/>
+        </w:rPr>
+      </w:pPr>
+      <w:r>
+        <w:rPr>
+          <w:rFonts w:ascii="Arial" w:hAnsi="Arial" w:cs="Arial"/>
+          <w:strike/>
+          <w:sz w:val="22"/>
+          <w:szCs w:val="22"/>
+        </w:rPr>
+        <w:t>MXEs</w:t>
+      </w:r>
+    </w:p>
+    <w:p>
+      <w:pPr>
+        <w:pStyle w:val="ListParagraph"/>
+        <w:numPr>
+          <w:ilvl w:val="3"/>
+          <w:numId w:val="1"/>
+        </w:numPr>
+        <w:rPr>
+          <w:rFonts w:ascii="Arial" w:hAnsi="Arial" w:cs="Arial"/>
+          <w:strike/>
+          <w:sz w:val="22"/>
+          <w:szCs w:val="22"/>
+        </w:rPr>
+      </w:pPr>
+      <w:r>
+        <w:rPr>
+          <w:rFonts w:ascii="Arial" w:hAnsi="Arial" w:cs="Arial"/>
+          <w:strike/>
+          <w:sz w:val="22"/>
+          <w:szCs w:val="22"/>
+        </w:rPr>
+        <w:t>Cryptic sites</w:t>
+      </w:r>
+    </w:p>
+    <w:p>
+      <w:pPr>
+        <w:pStyle w:val="ListParagraph"/>
+        <w:numPr>
+          <w:ilvl w:val="3"/>
+          <w:numId w:val="1"/>
+        </w:numPr>
+        <w:rPr>
+          <w:rFonts w:ascii="Arial" w:hAnsi="Arial" w:cs="Arial"/>
+          <w:strike/>
+          <w:sz w:val="22"/>
+          <w:szCs w:val="22"/>
+        </w:rPr>
+      </w:pPr>
+      <w:r>
+        <w:rPr>
+          <w:rFonts w:ascii="Arial" w:hAnsi="Arial" w:cs="Arial"/>
+          <w:strike/>
+          <w:sz w:val="22"/>
+          <w:szCs w:val="22"/>
+        </w:rPr>
+        <w:t>Intron retention</w:t>
+      </w:r>
+    </w:p>
+    <w:p>
+      <w:pPr>
+        <w:pStyle w:val="ListParagraph"/>
+        <w:numPr>
+          <w:ilvl w:val="2"/>
+          <w:numId w:val="1"/>
+        </w:numPr>
+        <w:rPr>
+          <w:rFonts w:ascii="Arial" w:hAnsi="Arial" w:cs="Arial"/>
+          <w:strike/>
+          <w:sz w:val="22"/>
+          <w:szCs w:val="22"/>
+        </w:rPr>
+      </w:pPr>
+      <w:r>
+        <w:rPr>
+          <w:rFonts w:ascii="Arial" w:hAnsi="Arial" w:cs="Arial"/>
+          <w:strike/>
+          <w:sz w:val="22"/>
+          <w:szCs w:val="22"/>
+        </w:rPr>
+        <w:t>Reduced count noise</w:t>
       </w:r>
     </w:p>
     <w:p>
@@ -2276,7 +2902,7 @@
           <w:sz w:val="22"/>
           <w:szCs w:val="22"/>
         </w:rPr>
-        <w:t>Dissection of MPSA techniques</w:t>
+        <w:t xml:space="preserve">Open-source software will democratize the method </w:t>
       </w:r>
     </w:p>
     <w:p>
@@ -2300,452 +2926,8 @@
           <w:sz w:val="22"/>
           <w:szCs w:val="22"/>
         </w:rPr>
-        <w:t>Known isoforms only</w:t>
-      </w:r>
-    </w:p>
-    <w:p>
-      <w:pPr>
-        <w:pStyle w:val="ListParagraph"/>
-        <w:numPr>
-          <w:ilvl w:val="3"/>
-          <w:numId w:val="1"/>
-        </w:numPr>
-        <w:rPr>
-          <w:rFonts w:ascii="Arial" w:hAnsi="Arial" w:cs="Arial"/>
-          <w:strike/>
-          <w:sz w:val="22"/>
-          <w:szCs w:val="22"/>
-        </w:rPr>
-      </w:pPr>
-      <w:r>
-        <w:rPr>
-          <w:rFonts w:ascii="Arial" w:hAnsi="Arial" w:cs="Arial"/>
-          <w:strike/>
-          <w:sz w:val="22"/>
-          <w:szCs w:val="22"/>
-        </w:rPr>
-        <w:t>Sort-seq</w:t>
-      </w:r>
-    </w:p>
-    <w:p>
-      <w:pPr>
-        <w:pStyle w:val="ListParagraph"/>
-        <w:numPr>
-          <w:ilvl w:val="4"/>
-          <w:numId w:val="1"/>
-        </w:numPr>
-        <w:rPr>
-          <w:rFonts w:ascii="Arial" w:hAnsi="Arial" w:cs="Arial"/>
-          <w:strike/>
-          <w:sz w:val="22"/>
-          <w:szCs w:val="22"/>
-        </w:rPr>
-      </w:pPr>
-      <w:r>
-        <w:rPr>
-          <w:rFonts w:ascii="Arial" w:hAnsi="Arial" w:cs="Arial"/>
-          <w:strike/>
-          <w:sz w:val="22"/>
-          <w:szCs w:val="22"/>
-        </w:rPr>
-        <w:t>Nonnative context</w:t>
-      </w:r>
-    </w:p>
-    <w:p>
-      <w:pPr>
-        <w:pStyle w:val="ListParagraph"/>
-        <w:numPr>
-          <w:ilvl w:val="4"/>
-          <w:numId w:val="1"/>
-        </w:numPr>
-        <w:rPr>
-          <w:rFonts w:ascii="Arial" w:hAnsi="Arial" w:cs="Arial"/>
-          <w:strike/>
-          <w:sz w:val="22"/>
-          <w:szCs w:val="22"/>
-        </w:rPr>
-      </w:pPr>
-      <w:r>
-        <w:rPr>
-          <w:rFonts w:ascii="Arial" w:hAnsi="Arial" w:cs="Arial"/>
-          <w:strike/>
-          <w:sz w:val="22"/>
-          <w:szCs w:val="22"/>
-        </w:rPr>
-        <w:t>Low isoform resolution</w:t>
-      </w:r>
-    </w:p>
-    <w:p>
-      <w:pPr>
-        <w:pStyle w:val="ListParagraph"/>
-        <w:numPr>
-          <w:ilvl w:val="4"/>
-          <w:numId w:val="1"/>
-        </w:numPr>
-        <w:rPr>
-          <w:rFonts w:ascii="Arial" w:hAnsi="Arial" w:cs="Arial"/>
-          <w:strike/>
-          <w:sz w:val="22"/>
-          <w:szCs w:val="22"/>
-        </w:rPr>
-      </w:pPr>
-      <w:r>
-        <w:rPr>
-          <w:rFonts w:ascii="Arial" w:hAnsi="Arial" w:cs="Arial"/>
-          <w:strike/>
-          <w:sz w:val="22"/>
-          <w:szCs w:val="22"/>
-        </w:rPr>
-        <w:t>Low PSI resolution</w:t>
-      </w:r>
-    </w:p>
-    <w:p>
-      <w:pPr>
-        <w:pStyle w:val="ListParagraph"/>
-        <w:numPr>
-          <w:ilvl w:val="4"/>
-          <w:numId w:val="1"/>
-        </w:numPr>
-        <w:rPr>
-          <w:rFonts w:ascii="Arial" w:hAnsi="Arial" w:cs="Arial"/>
-          <w:strike/>
-          <w:sz w:val="22"/>
-          <w:szCs w:val="22"/>
-        </w:rPr>
-      </w:pPr>
-      <w:r>
-        <w:rPr>
-          <w:rFonts w:ascii="Arial" w:hAnsi="Arial" w:cs="Arial"/>
-          <w:strike/>
-          <w:sz w:val="22"/>
-          <w:szCs w:val="22"/>
-        </w:rPr>
-        <w:t xml:space="preserve">Cheung and </w:t>
-      </w:r>
-      <w:proofErr w:type="spellStart"/>
-      <w:r>
-        <w:rPr>
-          <w:rFonts w:ascii="Arial" w:hAnsi="Arial" w:cs="Arial"/>
-          <w:strike/>
-          <w:sz w:val="22"/>
-          <w:szCs w:val="22"/>
-        </w:rPr>
-        <w:t>mikl</w:t>
-      </w:r>
-      <w:proofErr w:type="spellEnd"/>
-    </w:p>
-    <w:p>
-      <w:pPr>
-        <w:pStyle w:val="ListParagraph"/>
-        <w:numPr>
-          <w:ilvl w:val="3"/>
-          <w:numId w:val="1"/>
-        </w:numPr>
-        <w:rPr>
-          <w:rFonts w:ascii="Arial" w:hAnsi="Arial" w:cs="Arial"/>
-          <w:strike/>
-          <w:sz w:val="22"/>
-          <w:szCs w:val="22"/>
-        </w:rPr>
-      </w:pPr>
-      <w:r>
-        <w:rPr>
-          <w:rFonts w:ascii="Arial" w:hAnsi="Arial" w:cs="Arial"/>
-          <w:strike/>
-          <w:sz w:val="22"/>
-          <w:szCs w:val="22"/>
-        </w:rPr>
-        <w:t>Counter screen -seq</w:t>
-      </w:r>
-    </w:p>
-    <w:p>
-      <w:pPr>
-        <w:pStyle w:val="ListParagraph"/>
-        <w:numPr>
-          <w:ilvl w:val="4"/>
-          <w:numId w:val="1"/>
-        </w:numPr>
-        <w:rPr>
-          <w:rFonts w:ascii="Arial" w:hAnsi="Arial" w:cs="Arial"/>
-          <w:strike/>
-          <w:sz w:val="22"/>
-          <w:szCs w:val="22"/>
-        </w:rPr>
-      </w:pPr>
-      <w:r>
-        <w:rPr>
-          <w:rFonts w:ascii="Arial" w:hAnsi="Arial" w:cs="Arial"/>
-          <w:strike/>
-          <w:sz w:val="22"/>
-          <w:szCs w:val="22"/>
-        </w:rPr>
-        <w:t>Nonnative context</w:t>
-      </w:r>
-    </w:p>
-    <w:p>
-      <w:pPr>
-        <w:pStyle w:val="ListParagraph"/>
-        <w:numPr>
-          <w:ilvl w:val="4"/>
-          <w:numId w:val="1"/>
-        </w:numPr>
-        <w:rPr>
-          <w:rFonts w:ascii="Arial" w:hAnsi="Arial" w:cs="Arial"/>
-          <w:strike/>
-          <w:sz w:val="22"/>
-          <w:szCs w:val="22"/>
-        </w:rPr>
-      </w:pPr>
-      <w:r>
-        <w:rPr>
-          <w:rFonts w:ascii="Arial" w:hAnsi="Arial" w:cs="Arial"/>
-          <w:strike/>
-          <w:sz w:val="22"/>
-          <w:szCs w:val="22"/>
-        </w:rPr>
-        <w:t>Low isoform resolution</w:t>
-      </w:r>
-    </w:p>
-    <w:p>
-      <w:pPr>
-        <w:pStyle w:val="ListParagraph"/>
-        <w:numPr>
-          <w:ilvl w:val="4"/>
-          <w:numId w:val="1"/>
-        </w:numPr>
-        <w:rPr>
-          <w:rFonts w:ascii="Arial" w:hAnsi="Arial" w:cs="Arial"/>
-          <w:strike/>
-          <w:sz w:val="22"/>
-          <w:szCs w:val="22"/>
-        </w:rPr>
-      </w:pPr>
-      <w:r>
-        <w:rPr>
-          <w:rFonts w:ascii="Arial" w:hAnsi="Arial" w:cs="Arial"/>
-          <w:strike/>
-          <w:sz w:val="22"/>
-          <w:szCs w:val="22"/>
-        </w:rPr>
-        <w:t>North</w:t>
-      </w:r>
-    </w:p>
-    <w:p>
-      <w:pPr>
-        <w:pStyle w:val="ListParagraph"/>
-        <w:numPr>
-          <w:ilvl w:val="3"/>
-          <w:numId w:val="1"/>
-        </w:numPr>
-        <w:rPr>
-          <w:rFonts w:ascii="Arial" w:hAnsi="Arial" w:cs="Arial"/>
-          <w:strike/>
-          <w:sz w:val="22"/>
-          <w:szCs w:val="22"/>
-        </w:rPr>
-      </w:pPr>
-      <w:r>
-        <w:rPr>
-          <w:rFonts w:ascii="Arial" w:hAnsi="Arial" w:cs="Arial"/>
-          <w:strike/>
-          <w:sz w:val="22"/>
-          <w:szCs w:val="22"/>
-        </w:rPr>
-        <w:t>PCR-seq</w:t>
-      </w:r>
-    </w:p>
-    <w:p>
-      <w:pPr>
-        <w:pStyle w:val="ListParagraph"/>
-        <w:numPr>
-          <w:ilvl w:val="4"/>
-          <w:numId w:val="1"/>
-        </w:numPr>
-        <w:rPr>
-          <w:rFonts w:ascii="Arial" w:hAnsi="Arial" w:cs="Arial"/>
-          <w:strike/>
-          <w:sz w:val="22"/>
-          <w:szCs w:val="22"/>
-        </w:rPr>
-      </w:pPr>
-      <w:r>
-        <w:rPr>
-          <w:rFonts w:ascii="Arial" w:hAnsi="Arial" w:cs="Arial"/>
-          <w:strike/>
-          <w:sz w:val="22"/>
-          <w:szCs w:val="22"/>
-        </w:rPr>
-        <w:t>Low isoform resolution</w:t>
-      </w:r>
-    </w:p>
-    <w:p>
-      <w:pPr>
-        <w:pStyle w:val="ListParagraph"/>
-        <w:numPr>
-          <w:ilvl w:val="4"/>
-          <w:numId w:val="1"/>
-        </w:numPr>
-        <w:rPr>
-          <w:rFonts w:ascii="Arial" w:hAnsi="Arial" w:cs="Arial"/>
-          <w:strike/>
-          <w:sz w:val="22"/>
-          <w:szCs w:val="22"/>
-        </w:rPr>
-      </w:pPr>
-      <w:r>
-        <w:rPr>
-          <w:rFonts w:ascii="Arial" w:hAnsi="Arial" w:cs="Arial"/>
-          <w:strike/>
-          <w:sz w:val="22"/>
-          <w:szCs w:val="22"/>
-        </w:rPr>
-        <w:t>PSI resolution limited by isoform collapse</w:t>
-      </w:r>
-    </w:p>
-    <w:p>
-      <w:pPr>
-        <w:pStyle w:val="ListParagraph"/>
-        <w:numPr>
-          <w:ilvl w:val="4"/>
-          <w:numId w:val="1"/>
-        </w:numPr>
-        <w:rPr>
-          <w:rFonts w:ascii="Arial" w:hAnsi="Arial" w:cs="Arial"/>
-          <w:strike/>
-          <w:sz w:val="22"/>
-          <w:szCs w:val="22"/>
-        </w:rPr>
-      </w:pPr>
-      <w:proofErr w:type="spellStart"/>
-      <w:r>
-        <w:rPr>
-          <w:rFonts w:ascii="Arial" w:hAnsi="Arial" w:cs="Arial"/>
-          <w:strike/>
-          <w:sz w:val="22"/>
-          <w:szCs w:val="22"/>
-        </w:rPr>
-        <w:lastRenderedPageBreak/>
-        <w:t>wong</w:t>
-      </w:r>
-      <w:proofErr w:type="spellEnd"/>
-    </w:p>
-    <w:p>
-      <w:pPr>
-        <w:pStyle w:val="ListParagraph"/>
-        <w:numPr>
-          <w:ilvl w:val="3"/>
-          <w:numId w:val="1"/>
-        </w:numPr>
-        <w:rPr>
-          <w:rFonts w:ascii="Arial" w:hAnsi="Arial" w:cs="Arial"/>
-          <w:strike/>
-          <w:sz w:val="22"/>
-          <w:szCs w:val="22"/>
-        </w:rPr>
-      </w:pPr>
-      <w:r>
-        <w:rPr>
-          <w:rFonts w:ascii="Arial" w:hAnsi="Arial" w:cs="Arial"/>
-          <w:strike/>
-          <w:sz w:val="22"/>
-          <w:szCs w:val="22"/>
-        </w:rPr>
-        <w:t>Gel cut seq</w:t>
-      </w:r>
-    </w:p>
-    <w:p>
-      <w:pPr>
-        <w:pStyle w:val="ListParagraph"/>
-        <w:numPr>
-          <w:ilvl w:val="4"/>
-          <w:numId w:val="1"/>
-        </w:numPr>
-        <w:rPr>
-          <w:rFonts w:ascii="Arial" w:hAnsi="Arial" w:cs="Arial"/>
-          <w:strike/>
-          <w:sz w:val="22"/>
-          <w:szCs w:val="22"/>
-        </w:rPr>
-      </w:pPr>
-      <w:r>
-        <w:rPr>
-          <w:rFonts w:ascii="Arial" w:hAnsi="Arial" w:cs="Arial"/>
-          <w:strike/>
-          <w:sz w:val="22"/>
-          <w:szCs w:val="22"/>
-        </w:rPr>
-        <w:t>Low isoform resolution</w:t>
-      </w:r>
-    </w:p>
-    <w:p>
-      <w:pPr>
-        <w:pStyle w:val="ListParagraph"/>
-        <w:numPr>
-          <w:ilvl w:val="4"/>
-          <w:numId w:val="1"/>
-        </w:numPr>
-        <w:rPr>
-          <w:rFonts w:ascii="Arial" w:hAnsi="Arial" w:cs="Arial"/>
-          <w:strike/>
-          <w:sz w:val="22"/>
-          <w:szCs w:val="22"/>
-        </w:rPr>
-      </w:pPr>
-      <w:r>
-        <w:rPr>
-          <w:rFonts w:ascii="Arial" w:hAnsi="Arial" w:cs="Arial"/>
-          <w:strike/>
-          <w:sz w:val="22"/>
-          <w:szCs w:val="22"/>
-        </w:rPr>
-        <w:t>Assumes RNA levels are even</w:t>
-      </w:r>
-    </w:p>
-    <w:p>
-      <w:pPr>
-        <w:pStyle w:val="ListParagraph"/>
-        <w:numPr>
-          <w:ilvl w:val="4"/>
-          <w:numId w:val="1"/>
-        </w:numPr>
-        <w:rPr>
-          <w:rFonts w:ascii="Arial" w:hAnsi="Arial" w:cs="Arial"/>
-          <w:strike/>
-          <w:sz w:val="22"/>
-          <w:szCs w:val="22"/>
-        </w:rPr>
-      </w:pPr>
-      <w:proofErr w:type="spellStart"/>
-      <w:r>
-        <w:rPr>
-          <w:rFonts w:ascii="Arial" w:hAnsi="Arial" w:cs="Arial"/>
-          <w:strike/>
-          <w:sz w:val="22"/>
-          <w:szCs w:val="22"/>
-        </w:rPr>
-        <w:t>Baeza</w:t>
-      </w:r>
-      <w:proofErr w:type="spellEnd"/>
-      <w:r>
-        <w:rPr>
-          <w:rFonts w:ascii="Arial" w:hAnsi="Arial" w:cs="Arial"/>
-          <w:strike/>
-          <w:sz w:val="22"/>
-          <w:szCs w:val="22"/>
-        </w:rPr>
-        <w:t xml:space="preserve">-centurion x2, </w:t>
-      </w:r>
-      <w:proofErr w:type="spellStart"/>
-      <w:r>
-        <w:rPr>
-          <w:rFonts w:ascii="Arial" w:hAnsi="Arial" w:cs="Arial"/>
-          <w:strike/>
-          <w:sz w:val="22"/>
-          <w:szCs w:val="22"/>
-        </w:rPr>
-        <w:t>ke</w:t>
-      </w:r>
-      <w:proofErr w:type="spellEnd"/>
+        <w:t>Allow robust verification of analysis pipelines on synthetic datasets</w:t>
+      </w:r>
     </w:p>
     <w:p>
       <w:pPr>
@@ -2768,307 +2950,8 @@
           <w:sz w:val="22"/>
           <w:szCs w:val="22"/>
         </w:rPr>
-        <w:t>All isoforms</w:t>
-      </w:r>
-    </w:p>
-    <w:p>
-      <w:pPr>
-        <w:pStyle w:val="ListParagraph"/>
-        <w:numPr>
-          <w:ilvl w:val="3"/>
-          <w:numId w:val="1"/>
-        </w:numPr>
-        <w:rPr>
-          <w:rFonts w:ascii="Arial" w:hAnsi="Arial" w:cs="Arial"/>
-          <w:strike/>
-          <w:sz w:val="22"/>
-          <w:szCs w:val="22"/>
-        </w:rPr>
-      </w:pPr>
-      <w:r>
-        <w:rPr>
-          <w:rFonts w:ascii="Arial" w:hAnsi="Arial" w:cs="Arial"/>
-          <w:strike/>
-          <w:sz w:val="22"/>
-          <w:szCs w:val="22"/>
-        </w:rPr>
-        <w:t>Junction sequencing</w:t>
-      </w:r>
-    </w:p>
-    <w:p>
-      <w:pPr>
-        <w:pStyle w:val="ListParagraph"/>
-        <w:numPr>
-          <w:ilvl w:val="4"/>
-          <w:numId w:val="1"/>
-        </w:numPr>
-        <w:rPr>
-          <w:rFonts w:ascii="Arial" w:hAnsi="Arial" w:cs="Arial"/>
-          <w:strike/>
-          <w:sz w:val="22"/>
-          <w:szCs w:val="22"/>
-        </w:rPr>
-      </w:pPr>
-      <w:r>
-        <w:rPr>
-          <w:rFonts w:ascii="Arial" w:hAnsi="Arial" w:cs="Arial"/>
-          <w:strike/>
-          <w:sz w:val="22"/>
-          <w:szCs w:val="22"/>
-        </w:rPr>
-        <w:t>Can only differentiate isoforms below read length</w:t>
-      </w:r>
-    </w:p>
-    <w:p>
-      <w:pPr>
-        <w:pStyle w:val="ListParagraph"/>
-        <w:numPr>
-          <w:ilvl w:val="5"/>
-          <w:numId w:val="1"/>
-        </w:numPr>
-        <w:rPr>
-          <w:rFonts w:ascii="Arial" w:hAnsi="Arial" w:cs="Arial"/>
-          <w:strike/>
-          <w:sz w:val="22"/>
-          <w:szCs w:val="22"/>
-        </w:rPr>
-      </w:pPr>
-      <w:r>
-        <w:rPr>
-          <w:rFonts w:ascii="Arial" w:hAnsi="Arial" w:cs="Arial"/>
-          <w:strike/>
-          <w:sz w:val="22"/>
-          <w:szCs w:val="22"/>
-        </w:rPr>
-        <w:t xml:space="preserve">Requires </w:t>
-      </w:r>
-      <w:proofErr w:type="spellStart"/>
-      <w:r>
-        <w:rPr>
-          <w:rFonts w:ascii="Arial" w:hAnsi="Arial" w:cs="Arial"/>
-          <w:strike/>
-          <w:sz w:val="22"/>
-          <w:szCs w:val="22"/>
-        </w:rPr>
-        <w:t>non native</w:t>
-      </w:r>
-      <w:proofErr w:type="spellEnd"/>
-      <w:r>
-        <w:rPr>
-          <w:rFonts w:ascii="Arial" w:hAnsi="Arial" w:cs="Arial"/>
-          <w:strike/>
-          <w:sz w:val="22"/>
-          <w:szCs w:val="22"/>
-        </w:rPr>
-        <w:t xml:space="preserve"> or small system</w:t>
-      </w:r>
-    </w:p>
-    <w:p>
-      <w:pPr>
-        <w:pStyle w:val="ListParagraph"/>
-        <w:numPr>
-          <w:ilvl w:val="5"/>
-          <w:numId w:val="1"/>
-        </w:numPr>
-        <w:rPr>
-          <w:rFonts w:ascii="Arial" w:hAnsi="Arial" w:cs="Arial"/>
-          <w:strike/>
-          <w:sz w:val="22"/>
-          <w:szCs w:val="22"/>
-        </w:rPr>
-      </w:pPr>
-      <w:r>
-        <w:rPr>
-          <w:rFonts w:ascii="Arial" w:hAnsi="Arial" w:cs="Arial"/>
-          <w:strike/>
-          <w:sz w:val="22"/>
-          <w:szCs w:val="22"/>
-        </w:rPr>
-        <w:t>Cannot distinguish isoforms with differences beyond the read length</w:t>
-      </w:r>
-    </w:p>
-    <w:p>
-      <w:pPr>
-        <w:pStyle w:val="ListParagraph"/>
-        <w:numPr>
-          <w:ilvl w:val="4"/>
-          <w:numId w:val="1"/>
-        </w:numPr>
-        <w:rPr>
-          <w:rFonts w:ascii="Arial" w:hAnsi="Arial" w:cs="Arial"/>
-          <w:strike/>
-          <w:sz w:val="22"/>
-          <w:szCs w:val="22"/>
-        </w:rPr>
-      </w:pPr>
-      <w:r>
-        <w:rPr>
-          <w:rFonts w:ascii="Arial" w:hAnsi="Arial" w:cs="Arial"/>
-          <w:strike/>
-          <w:sz w:val="22"/>
-          <w:szCs w:val="22"/>
-        </w:rPr>
-        <w:t>PCR or RT may cause crossover noise</w:t>
-      </w:r>
-    </w:p>
-    <w:p>
-      <w:pPr>
-        <w:pStyle w:val="ListParagraph"/>
-        <w:numPr>
-          <w:ilvl w:val="4"/>
-          <w:numId w:val="1"/>
-        </w:numPr>
-        <w:rPr>
-          <w:rFonts w:ascii="Arial" w:hAnsi="Arial" w:cs="Arial"/>
-          <w:strike/>
-          <w:sz w:val="22"/>
-          <w:szCs w:val="22"/>
-        </w:rPr>
-      </w:pPr>
-      <w:r>
-        <w:rPr>
-          <w:rFonts w:ascii="Arial" w:hAnsi="Arial" w:cs="Arial"/>
-          <w:strike/>
-          <w:sz w:val="22"/>
-          <w:szCs w:val="22"/>
-        </w:rPr>
-        <w:t xml:space="preserve">Interior primer sites may miss isoforms that </w:t>
-      </w:r>
-      <w:proofErr w:type="gramStart"/>
-      <w:r>
-        <w:rPr>
-          <w:rFonts w:ascii="Arial" w:hAnsi="Arial" w:cs="Arial"/>
-          <w:strike/>
-          <w:sz w:val="22"/>
-          <w:szCs w:val="22"/>
-        </w:rPr>
-        <w:t>loose</w:t>
-      </w:r>
-      <w:proofErr w:type="gramEnd"/>
-      <w:r>
-        <w:rPr>
-          <w:rFonts w:ascii="Arial" w:hAnsi="Arial" w:cs="Arial"/>
-          <w:strike/>
-          <w:sz w:val="22"/>
-          <w:szCs w:val="22"/>
-        </w:rPr>
-        <w:t xml:space="preserve"> those sites</w:t>
-      </w:r>
-    </w:p>
-    <w:p>
-      <w:pPr>
-        <w:pStyle w:val="ListParagraph"/>
-        <w:numPr>
-          <w:ilvl w:val="4"/>
-          <w:numId w:val="1"/>
-        </w:numPr>
-        <w:rPr>
-          <w:rFonts w:ascii="Arial" w:hAnsi="Arial" w:cs="Arial"/>
-          <w:strike/>
-          <w:sz w:val="22"/>
-          <w:szCs w:val="22"/>
-        </w:rPr>
-      </w:pPr>
-      <w:r>
-        <w:rPr>
-          <w:rFonts w:ascii="Arial" w:hAnsi="Arial" w:cs="Arial"/>
-          <w:strike/>
-          <w:sz w:val="22"/>
-          <w:szCs w:val="22"/>
-        </w:rPr>
-        <w:t xml:space="preserve">Rosenberg, </w:t>
-      </w:r>
-      <w:proofErr w:type="spellStart"/>
-      <w:r>
-        <w:rPr>
-          <w:rFonts w:ascii="Arial" w:hAnsi="Arial" w:cs="Arial"/>
-          <w:strike/>
-          <w:sz w:val="22"/>
-          <w:szCs w:val="22"/>
-        </w:rPr>
-        <w:t>shirman</w:t>
-      </w:r>
-      <w:proofErr w:type="spellEnd"/>
-      <w:r>
-        <w:rPr>
-          <w:rFonts w:ascii="Arial" w:hAnsi="Arial" w:cs="Arial"/>
-          <w:strike/>
-          <w:sz w:val="22"/>
-          <w:szCs w:val="22"/>
-        </w:rPr>
-        <w:t xml:space="preserve">, </w:t>
-      </w:r>
-      <w:proofErr w:type="spellStart"/>
-      <w:r>
-        <w:rPr>
-          <w:rFonts w:ascii="Arial" w:hAnsi="Arial" w:cs="Arial"/>
-          <w:strike/>
-          <w:sz w:val="22"/>
-          <w:szCs w:val="22"/>
-        </w:rPr>
-        <w:t>adamson</w:t>
-      </w:r>
-      <w:proofErr w:type="spellEnd"/>
-      <w:r>
-        <w:rPr>
-          <w:rFonts w:ascii="Arial" w:hAnsi="Arial" w:cs="Arial"/>
-          <w:strike/>
-          <w:sz w:val="22"/>
-          <w:szCs w:val="22"/>
-        </w:rPr>
-        <w:t xml:space="preserve">, </w:t>
-      </w:r>
-      <w:proofErr w:type="spellStart"/>
-      <w:r>
-        <w:rPr>
-          <w:rFonts w:ascii="Arial" w:hAnsi="Arial" w:cs="Arial"/>
-          <w:strike/>
-          <w:sz w:val="22"/>
-          <w:szCs w:val="22"/>
-        </w:rPr>
-        <w:t>soucek</w:t>
-      </w:r>
-      <w:proofErr w:type="spellEnd"/>
-      <w:r>
-        <w:rPr>
-          <w:rFonts w:ascii="Arial" w:hAnsi="Arial" w:cs="Arial"/>
-          <w:strike/>
-          <w:sz w:val="22"/>
-          <w:szCs w:val="22"/>
-        </w:rPr>
-        <w:t xml:space="preserve">, </w:t>
-      </w:r>
-      <w:proofErr w:type="spellStart"/>
-      <w:r>
-        <w:rPr>
-          <w:rFonts w:ascii="Arial" w:hAnsi="Arial" w:cs="Arial"/>
-          <w:strike/>
-          <w:sz w:val="22"/>
-          <w:szCs w:val="22"/>
-        </w:rPr>
-        <w:t>cortez-lopez</w:t>
-      </w:r>
-      <w:proofErr w:type="spellEnd"/>
-      <w:r>
-        <w:rPr>
-          <w:rFonts w:ascii="Arial" w:hAnsi="Arial" w:cs="Arial"/>
-          <w:strike/>
-          <w:sz w:val="22"/>
-          <w:szCs w:val="22"/>
-        </w:rPr>
-        <w:t xml:space="preserve">, </w:t>
-      </w:r>
-      <w:proofErr w:type="spellStart"/>
-      <w:r>
-        <w:rPr>
-          <w:rFonts w:ascii="Arial" w:hAnsi="Arial" w:cs="Arial"/>
-          <w:strike/>
-          <w:sz w:val="22"/>
-          <w:szCs w:val="22"/>
-        </w:rPr>
-        <w:t>mikl</w:t>
-      </w:r>
-      <w:proofErr w:type="spellEnd"/>
+        <w:t>Allow experimentalists to go directly from reads to processed data</w:t>
+      </w:r>
     </w:p>
     <w:p>
       <w:pPr>
@@ -3091,108 +2974,7 @@
           <w:sz w:val="22"/>
           <w:szCs w:val="22"/>
         </w:rPr>
-        <w:t>These techniques are not good fits for large systems or for differentiating</w:t>
-      </w:r>
-      <w:r>
-        <w:rPr>
-          <w:rFonts w:ascii="Arial" w:hAnsi="Arial" w:cs="Arial"/>
-          <w:strike/>
-          <w:sz w:val="22"/>
-          <w:szCs w:val="22"/>
-        </w:rPr>
-        <w:t xml:space="preserve"> isoforms that maybe large</w:t>
-      </w:r>
-    </w:p>
-    <w:p>
-      <w:pPr>
-        <w:pStyle w:val="ListParagraph"/>
-        <w:numPr>
-          <w:ilvl w:val="1"/>
-          <w:numId w:val="1"/>
-        </w:numPr>
-        <w:rPr>
-          <w:rFonts w:ascii="Arial" w:hAnsi="Arial" w:cs="Arial"/>
-          <w:strike/>
-          <w:sz w:val="22"/>
-          <w:szCs w:val="22"/>
-        </w:rPr>
-      </w:pPr>
-      <w:r>
-        <w:rPr>
-          <w:rFonts w:ascii="Arial" w:hAnsi="Arial" w:cs="Arial"/>
-          <w:strike/>
-          <w:sz w:val="22"/>
-          <w:szCs w:val="22"/>
-        </w:rPr>
-        <w:t>Native context is important</w:t>
-      </w:r>
-    </w:p>
-    <w:p>
-      <w:pPr>
-        <w:pStyle w:val="ListParagraph"/>
-        <w:numPr>
-          <w:ilvl w:val="1"/>
-          <w:numId w:val="1"/>
-        </w:numPr>
-        <w:rPr>
-          <w:rFonts w:ascii="Arial" w:hAnsi="Arial" w:cs="Arial"/>
-          <w:strike/>
-          <w:sz w:val="22"/>
-          <w:szCs w:val="22"/>
-        </w:rPr>
-      </w:pPr>
-      <w:r>
-        <w:rPr>
-          <w:rFonts w:ascii="Arial" w:hAnsi="Arial" w:cs="Arial"/>
-          <w:strike/>
-          <w:sz w:val="22"/>
-          <w:szCs w:val="22"/>
-        </w:rPr>
-        <w:t>Analysis pipelines have not been made as publicly available software reducing acceptance and spread of the methods</w:t>
-      </w:r>
-    </w:p>
-    <w:p>
-      <w:pPr>
-        <w:pStyle w:val="ListParagraph"/>
-        <w:numPr>
-          <w:ilvl w:val="0"/>
-          <w:numId w:val="1"/>
-        </w:numPr>
-        <w:rPr>
-          <w:rFonts w:ascii="Arial" w:hAnsi="Arial" w:cs="Arial"/>
-          <w:sz w:val="22"/>
-          <w:szCs w:val="22"/>
-        </w:rPr>
-      </w:pPr>
-      <w:r>
-        <w:rPr>
-          <w:rFonts w:ascii="Arial" w:hAnsi="Arial" w:cs="Arial"/>
-          <w:sz w:val="22"/>
-          <w:szCs w:val="22"/>
-        </w:rPr>
-        <w:t>How my study fits</w:t>
-      </w:r>
-    </w:p>
-    <w:p>
-      <w:pPr>
-        <w:pStyle w:val="ListParagraph"/>
-        <w:numPr>
-          <w:ilvl w:val="1"/>
-          <w:numId w:val="1"/>
-        </w:numPr>
-        <w:rPr>
-          <w:rFonts w:ascii="Arial" w:hAnsi="Arial" w:cs="Arial"/>
-          <w:sz w:val="22"/>
-          <w:szCs w:val="22"/>
-        </w:rPr>
-      </w:pPr>
-      <w:r>
-        <w:rPr>
-          <w:rFonts w:ascii="Arial" w:hAnsi="Arial" w:cs="Arial"/>
-          <w:sz w:val="22"/>
-          <w:szCs w:val="22"/>
-        </w:rPr>
-        <w:t>Long reads will allow junction sequencing over larger constructs</w:t>
+        <w:t>Applications of these methods to PKM will help understand it’s complicated regulation</w:t>
       </w:r>
     </w:p>
     <w:p>
@@ -3204,17 +2986,19 @@
         </w:numPr>
         <w:rPr>
           <w:rFonts w:ascii="Arial" w:hAnsi="Arial" w:cs="Arial"/>
-          <w:sz w:val="22"/>
-          <w:szCs w:val="22"/>
-        </w:rPr>
-      </w:pPr>
-      <w:r>
-        <w:rPr>
-          <w:rFonts w:ascii="Arial" w:hAnsi="Arial" w:cs="Arial"/>
-          <w:sz w:val="22"/>
-          <w:szCs w:val="22"/>
-        </w:rPr>
-        <w:t>Native contexts</w:t>
+          <w:strike/>
+          <w:sz w:val="22"/>
+          <w:szCs w:val="22"/>
+        </w:rPr>
+      </w:pPr>
+      <w:r>
+        <w:rPr>
+          <w:rFonts w:ascii="Arial" w:hAnsi="Arial" w:cs="Arial"/>
+          <w:strike/>
+          <w:sz w:val="22"/>
+          <w:szCs w:val="22"/>
+        </w:rPr>
+        <w:t>Interesting basic biology</w:t>
       </w:r>
     </w:p>
     <w:p>
@@ -3226,83 +3010,19 @@
         </w:numPr>
         <w:rPr>
           <w:rFonts w:ascii="Arial" w:hAnsi="Arial" w:cs="Arial"/>
-          <w:sz w:val="22"/>
-          <w:szCs w:val="22"/>
-        </w:rPr>
-      </w:pPr>
-      <w:r>
-        <w:rPr>
-          <w:rFonts w:ascii="Arial" w:hAnsi="Arial" w:cs="Arial"/>
-          <w:sz w:val="22"/>
-          <w:szCs w:val="22"/>
-        </w:rPr>
-        <w:t>More complicated situations</w:t>
-      </w:r>
-    </w:p>
-    <w:p>
-      <w:pPr>
-        <w:pStyle w:val="ListParagraph"/>
-        <w:numPr>
-          <w:ilvl w:val="3"/>
-          <w:numId w:val="1"/>
-        </w:numPr>
-        <w:rPr>
-          <w:rFonts w:ascii="Arial" w:hAnsi="Arial" w:cs="Arial"/>
-          <w:sz w:val="22"/>
-          <w:szCs w:val="22"/>
-        </w:rPr>
-      </w:pPr>
-      <w:r>
-        <w:rPr>
-          <w:rFonts w:ascii="Arial" w:hAnsi="Arial" w:cs="Arial"/>
-          <w:sz w:val="22"/>
-          <w:szCs w:val="22"/>
-        </w:rPr>
-        <w:t>MXEs</w:t>
-      </w:r>
-    </w:p>
-    <w:p>
-      <w:pPr>
-        <w:pStyle w:val="ListParagraph"/>
-        <w:numPr>
-          <w:ilvl w:val="3"/>
-          <w:numId w:val="1"/>
-        </w:numPr>
-        <w:rPr>
-          <w:rFonts w:ascii="Arial" w:hAnsi="Arial" w:cs="Arial"/>
-          <w:sz w:val="22"/>
-          <w:szCs w:val="22"/>
-        </w:rPr>
-      </w:pPr>
-      <w:r>
-        <w:rPr>
-          <w:rFonts w:ascii="Arial" w:hAnsi="Arial" w:cs="Arial"/>
-          <w:sz w:val="22"/>
-          <w:szCs w:val="22"/>
-        </w:rPr>
-        <w:t>Cryptic sites</w:t>
-      </w:r>
-    </w:p>
-    <w:p>
-      <w:pPr>
-        <w:pStyle w:val="ListParagraph"/>
-        <w:numPr>
-          <w:ilvl w:val="3"/>
-          <w:numId w:val="1"/>
-        </w:numPr>
-        <w:rPr>
-          <w:rFonts w:ascii="Arial" w:hAnsi="Arial" w:cs="Arial"/>
-          <w:sz w:val="22"/>
-          <w:szCs w:val="22"/>
-        </w:rPr>
-      </w:pPr>
-      <w:r>
-        <w:rPr>
-          <w:rFonts w:ascii="Arial" w:hAnsi="Arial" w:cs="Arial"/>
-          <w:sz w:val="22"/>
-          <w:szCs w:val="22"/>
-        </w:rPr>
-        <w:t>Intron retention</w:t>
+          <w:strike/>
+          <w:sz w:val="22"/>
+          <w:szCs w:val="22"/>
+        </w:rPr>
+      </w:pPr>
+      <w:r>
+        <w:rPr>
+          <w:rFonts w:ascii="Arial" w:hAnsi="Arial" w:cs="Arial"/>
+          <w:strike/>
+          <w:sz w:val="22"/>
+          <w:szCs w:val="22"/>
+        </w:rPr>
+        <w:t>Disease relevance</w:t>
       </w:r>
     </w:p>
     <w:p>
@@ -3314,167 +3034,15 @@
         </w:numPr>
         <w:rPr>
           <w:rFonts w:ascii="Arial" w:hAnsi="Arial" w:cs="Arial"/>
-          <w:sz w:val="22"/>
-          <w:szCs w:val="22"/>
-        </w:rPr>
-      </w:pPr>
-      <w:r>
-        <w:rPr>
-          <w:rFonts w:ascii="Arial" w:hAnsi="Arial" w:cs="Arial"/>
-          <w:sz w:val="22"/>
-          <w:szCs w:val="22"/>
-        </w:rPr>
-        <w:t>Reduced count noise</w:t>
-      </w:r>
-    </w:p>
-    <w:p>
-      <w:pPr>
-        <w:pStyle w:val="ListParagraph"/>
-        <w:numPr>
-          <w:ilvl w:val="1"/>
-          <w:numId w:val="1"/>
-        </w:numPr>
-        <w:rPr>
-          <w:rFonts w:ascii="Arial" w:hAnsi="Arial" w:cs="Arial"/>
-          <w:sz w:val="22"/>
-          <w:szCs w:val="22"/>
-        </w:rPr>
-      </w:pPr>
-      <w:r>
-        <w:rPr>
-          <w:rFonts w:ascii="Arial" w:hAnsi="Arial" w:cs="Arial"/>
-          <w:sz w:val="22"/>
-          <w:szCs w:val="22"/>
-        </w:rPr>
-        <w:t xml:space="preserve">Open-source software will democratize the method </w:t>
-      </w:r>
-    </w:p>
-    <w:p>
-      <w:pPr>
-        <w:pStyle w:val="ListParagraph"/>
-        <w:numPr>
-          <w:ilvl w:val="2"/>
-          <w:numId w:val="1"/>
-        </w:numPr>
-        <w:rPr>
-          <w:rFonts w:ascii="Arial" w:hAnsi="Arial" w:cs="Arial"/>
-          <w:sz w:val="22"/>
-          <w:szCs w:val="22"/>
-        </w:rPr>
-      </w:pPr>
-      <w:r>
-        <w:rPr>
-          <w:rFonts w:ascii="Arial" w:hAnsi="Arial" w:cs="Arial"/>
-          <w:sz w:val="22"/>
-          <w:szCs w:val="22"/>
-        </w:rPr>
-        <w:t>Allow robust verification of analysis pipelines on synthetic datasets</w:t>
-      </w:r>
-    </w:p>
-    <w:p>
-      <w:pPr>
-        <w:pStyle w:val="ListParagraph"/>
-        <w:numPr>
-          <w:ilvl w:val="2"/>
-          <w:numId w:val="1"/>
-        </w:numPr>
-        <w:rPr>
-          <w:rFonts w:ascii="Arial" w:hAnsi="Arial" w:cs="Arial"/>
-          <w:sz w:val="22"/>
-          <w:szCs w:val="22"/>
-        </w:rPr>
-      </w:pPr>
-      <w:r>
-        <w:rPr>
-          <w:rFonts w:ascii="Arial" w:hAnsi="Arial" w:cs="Arial"/>
-          <w:sz w:val="22"/>
-          <w:szCs w:val="22"/>
-        </w:rPr>
-        <w:t>Allow experimentalists to go directly from reads to processed data</w:t>
-      </w:r>
-    </w:p>
-    <w:p>
-      <w:pPr>
-        <w:pStyle w:val="ListParagraph"/>
-        <w:numPr>
-          <w:ilvl w:val="1"/>
-          <w:numId w:val="1"/>
-        </w:numPr>
-        <w:rPr>
-          <w:rFonts w:ascii="Arial" w:hAnsi="Arial" w:cs="Arial"/>
-          <w:sz w:val="22"/>
-          <w:szCs w:val="22"/>
-        </w:rPr>
-      </w:pPr>
-      <w:r>
-        <w:rPr>
-          <w:rFonts w:ascii="Arial" w:hAnsi="Arial" w:cs="Arial"/>
-          <w:sz w:val="22"/>
-          <w:szCs w:val="22"/>
-        </w:rPr>
-        <w:t>Applications of these methods to PKM will help understand it’s complicated regulation</w:t>
-      </w:r>
-    </w:p>
-    <w:p>
-      <w:pPr>
-        <w:pStyle w:val="ListParagraph"/>
-        <w:numPr>
-          <w:ilvl w:val="2"/>
-          <w:numId w:val="1"/>
-        </w:numPr>
-        <w:rPr>
-          <w:rFonts w:ascii="Arial" w:hAnsi="Arial" w:cs="Arial"/>
-          <w:sz w:val="22"/>
-          <w:szCs w:val="22"/>
-        </w:rPr>
-      </w:pPr>
-      <w:r>
-        <w:rPr>
-          <w:rFonts w:ascii="Arial" w:hAnsi="Arial" w:cs="Arial"/>
-          <w:sz w:val="22"/>
-          <w:szCs w:val="22"/>
-        </w:rPr>
-        <w:t>Interesting basic biology</w:t>
-      </w:r>
-    </w:p>
-    <w:p>
-      <w:pPr>
-        <w:pStyle w:val="ListParagraph"/>
-        <w:numPr>
-          <w:ilvl w:val="2"/>
-          <w:numId w:val="1"/>
-        </w:numPr>
-        <w:rPr>
-          <w:rFonts w:ascii="Arial" w:hAnsi="Arial" w:cs="Arial"/>
-          <w:sz w:val="22"/>
-          <w:szCs w:val="22"/>
-        </w:rPr>
-      </w:pPr>
-      <w:r>
-        <w:rPr>
-          <w:rFonts w:ascii="Arial" w:hAnsi="Arial" w:cs="Arial"/>
-          <w:sz w:val="22"/>
-          <w:szCs w:val="22"/>
-        </w:rPr>
-        <w:t>Disease relevance</w:t>
-      </w:r>
-    </w:p>
-    <w:p>
-      <w:pPr>
-        <w:pStyle w:val="ListParagraph"/>
-        <w:numPr>
-          <w:ilvl w:val="2"/>
-          <w:numId w:val="1"/>
-        </w:numPr>
-        <w:rPr>
-          <w:rFonts w:ascii="Arial" w:hAnsi="Arial" w:cs="Arial"/>
-          <w:sz w:val="22"/>
-          <w:szCs w:val="22"/>
-        </w:rPr>
-      </w:pPr>
-      <w:r>
-        <w:rPr>
-          <w:rFonts w:ascii="Arial" w:hAnsi="Arial" w:cs="Arial"/>
+          <w:strike/>
+          <w:sz w:val="22"/>
+          <w:szCs w:val="22"/>
+        </w:rPr>
+      </w:pPr>
+      <w:r>
+        <w:rPr>
+          <w:rFonts w:ascii="Arial" w:hAnsi="Arial" w:cs="Arial"/>
+          <w:strike/>
           <w:sz w:val="22"/>
           <w:szCs w:val="22"/>
         </w:rPr>
@@ -3610,7 +3178,6 @@
           <w:sz w:val="22"/>
           <w:szCs w:val="22"/>
         </w:rPr>
-        <w:lastRenderedPageBreak/>
         <w:t>Yet the median human intron is 1.7 kb in length\</w:t>
       </w:r>
       <w:proofErr w:type="spellStart"/>
@@ -3735,6 +3302,7 @@
           <w:sz w:val="22"/>
           <w:szCs w:val="22"/>
         </w:rPr>
+        <w:lastRenderedPageBreak/>
         <w:t xml:space="preserve">MXEs are clusters of exons that are spliced such that every isoform includes exactly one exon from the cluster. </w:t>
       </w:r>
     </w:p>
@@ -4651,7 +4219,6 @@
           <w:sz w:val="22"/>
           <w:szCs w:val="22"/>
         </w:rPr>
-        <w:lastRenderedPageBreak/>
         <w:t>8.</w:t>
       </w:r>
       <w:r>
@@ -4831,6 +4398,7 @@
           <w:sz w:val="22"/>
           <w:szCs w:val="22"/>
         </w:rPr>
+        <w:lastRenderedPageBreak/>
         <w:t>10.</w:t>
       </w:r>
       <w:r>
@@ -5747,7 +5315,6 @@
           <w:sz w:val="22"/>
           <w:szCs w:val="22"/>
         </w:rPr>
-        <w:lastRenderedPageBreak/>
         <w:t>20.</w:t>
       </w:r>
       <w:r>
@@ -5806,6 +5373,7 @@
           <w:sz w:val="22"/>
           <w:szCs w:val="22"/>
         </w:rPr>
+        <w:lastRenderedPageBreak/>
         <w:t>21.</w:t>
       </w:r>
       <w:r>
@@ -6659,7 +6227,6 @@
           <w:sz w:val="22"/>
           <w:szCs w:val="22"/>
         </w:rPr>
-        <w:lastRenderedPageBreak/>
         <w:t>31.</w:t>
       </w:r>
       <w:r>
@@ -6760,6 +6327,7 @@
           <w:sz w:val="22"/>
           <w:szCs w:val="22"/>
         </w:rPr>
+        <w:lastRenderedPageBreak/>
         <w:t>32.</w:t>
       </w:r>
       <w:r>

</xml_diff>

<commit_message>
taking a short break
</commit_message>
<xml_diff>
--- a/2023_04_08_sub_F32/research_strategy.docx
+++ b/2023_04_08_sub_F32/research_strategy.docx
@@ -2671,131 +2671,227 @@
     </w:p>
     <w:p>
       <w:pPr>
-        <w:rPr>
-          <w:rFonts w:ascii="Arial" w:hAnsi="Arial" w:cs="Arial"/>
-          <w:sz w:val="22"/>
-          <w:szCs w:val="22"/>
-        </w:rPr>
-      </w:pPr>
+        <w:spacing w:after="120"/>
+        <w:rPr>
+          <w:rFonts w:ascii="Arial" w:hAnsi="Arial" w:cs="Arial"/>
+          <w:b/>
+          <w:bCs/>
+          <w:sz w:val="22"/>
+          <w:szCs w:val="22"/>
+        </w:rPr>
+      </w:pPr>
+      <w:r>
+        <w:rPr>
+          <w:rFonts w:ascii="Arial" w:hAnsi="Arial" w:cs="Arial"/>
+          <w:b/>
+          <w:bCs/>
+          <w:sz w:val="22"/>
+          <w:szCs w:val="22"/>
+        </w:rPr>
+        <w:t>Approach</w:t>
+      </w:r>
     </w:p>
     <w:p>
       <w:pPr>
-        <w:rPr>
-          <w:rFonts w:ascii="Arial" w:hAnsi="Arial" w:cs="Arial"/>
-          <w:b/>
-          <w:bCs/>
-          <w:sz w:val="22"/>
-          <w:szCs w:val="22"/>
-        </w:rPr>
-      </w:pPr>
-      <w:r>
-        <w:rPr>
-          <w:rFonts w:ascii="Arial" w:hAnsi="Arial" w:cs="Arial"/>
-          <w:b/>
-          <w:bCs/>
-          <w:sz w:val="22"/>
-          <w:szCs w:val="22"/>
-        </w:rPr>
-        <w:t>Approach</w:t>
+        <w:spacing w:after="120"/>
+        <w:rPr>
+          <w:rFonts w:ascii="Arial" w:hAnsi="Arial" w:cs="Arial"/>
+          <w:b/>
+          <w:sz w:val="22"/>
+          <w:szCs w:val="22"/>
+        </w:rPr>
+      </w:pPr>
+      <w:r>
+        <w:rPr>
+          <w:rFonts w:ascii="Arial" w:hAnsi="Arial" w:cs="Arial"/>
+          <w:b/>
+          <w:sz w:val="22"/>
+          <w:szCs w:val="22"/>
+        </w:rPr>
+        <w:t>Aim 1: Develop a nucleotide-resolution</w:t>
+      </w:r>
+      <w:r>
+        <w:rPr>
+          <w:rFonts w:ascii="Arial" w:hAnsi="Arial" w:cs="Arial"/>
+          <w:b/>
+          <w:spacing w:val="-13"/>
+          <w:sz w:val="22"/>
+          <w:szCs w:val="22"/>
+        </w:rPr>
+        <w:t xml:space="preserve"> </w:t>
+      </w:r>
+      <w:r>
+        <w:rPr>
+          <w:rFonts w:ascii="Arial" w:hAnsi="Arial" w:cs="Arial"/>
+          <w:b/>
+          <w:sz w:val="22"/>
+          <w:szCs w:val="22"/>
+        </w:rPr>
+        <w:t>MPSA</w:t>
+      </w:r>
+      <w:r>
+        <w:rPr>
+          <w:rFonts w:ascii="Arial" w:hAnsi="Arial" w:cs="Arial"/>
+          <w:b/>
+          <w:spacing w:val="-13"/>
+          <w:sz w:val="22"/>
+          <w:szCs w:val="22"/>
+        </w:rPr>
+        <w:t xml:space="preserve"> </w:t>
+      </w:r>
+      <w:r>
+        <w:rPr>
+          <w:rFonts w:ascii="Arial" w:hAnsi="Arial" w:cs="Arial"/>
+          <w:b/>
+          <w:sz w:val="22"/>
+          <w:szCs w:val="22"/>
+        </w:rPr>
+        <w:t>using</w:t>
+      </w:r>
+      <w:r>
+        <w:rPr>
+          <w:rFonts w:ascii="Arial" w:hAnsi="Arial" w:cs="Arial"/>
+          <w:b/>
+          <w:spacing w:val="-13"/>
+          <w:sz w:val="22"/>
+          <w:szCs w:val="22"/>
+        </w:rPr>
+        <w:t xml:space="preserve"> </w:t>
+      </w:r>
+      <w:r>
+        <w:rPr>
+          <w:rFonts w:ascii="Arial" w:hAnsi="Arial" w:cs="Arial"/>
+          <w:b/>
+          <w:sz w:val="22"/>
+          <w:szCs w:val="22"/>
+        </w:rPr>
+        <w:t>long read</w:t>
+      </w:r>
+      <w:r>
+        <w:rPr>
+          <w:rFonts w:ascii="Arial" w:hAnsi="Arial" w:cs="Arial"/>
+          <w:b/>
+          <w:spacing w:val="-13"/>
+          <w:sz w:val="22"/>
+          <w:szCs w:val="22"/>
+        </w:rPr>
+        <w:t xml:space="preserve"> </w:t>
+      </w:r>
+      <w:r>
+        <w:rPr>
+          <w:rFonts w:ascii="Arial" w:hAnsi="Arial" w:cs="Arial"/>
+          <w:b/>
+          <w:sz w:val="22"/>
+          <w:szCs w:val="22"/>
+        </w:rPr>
+        <w:t>sequencing.</w:t>
       </w:r>
     </w:p>
     <w:p>
       <w:pPr>
-        <w:rPr>
-          <w:rFonts w:ascii="Arial" w:hAnsi="Arial" w:cs="Arial"/>
-          <w:b/>
-          <w:sz w:val="22"/>
-          <w:szCs w:val="22"/>
-        </w:rPr>
-      </w:pPr>
-      <w:r>
-        <w:rPr>
-          <w:rFonts w:ascii="Arial" w:hAnsi="Arial" w:cs="Arial"/>
-          <w:b/>
-          <w:sz w:val="22"/>
-          <w:szCs w:val="22"/>
-        </w:rPr>
-        <w:t>Aim 1: Develop a nucleotide-resolution</w:t>
-      </w:r>
-      <w:r>
-        <w:rPr>
-          <w:rFonts w:ascii="Arial" w:hAnsi="Arial" w:cs="Arial"/>
-          <w:b/>
-          <w:spacing w:val="-13"/>
-          <w:sz w:val="22"/>
-          <w:szCs w:val="22"/>
-        </w:rPr>
-        <w:t xml:space="preserve"> </w:t>
-      </w:r>
-      <w:r>
-        <w:rPr>
-          <w:rFonts w:ascii="Arial" w:hAnsi="Arial" w:cs="Arial"/>
-          <w:b/>
-          <w:sz w:val="22"/>
-          <w:szCs w:val="22"/>
-        </w:rPr>
-        <w:t>MPSA</w:t>
-      </w:r>
-      <w:r>
-        <w:rPr>
-          <w:rFonts w:ascii="Arial" w:hAnsi="Arial" w:cs="Arial"/>
-          <w:b/>
-          <w:spacing w:val="-13"/>
-          <w:sz w:val="22"/>
-          <w:szCs w:val="22"/>
-        </w:rPr>
-        <w:t xml:space="preserve"> </w:t>
-      </w:r>
-      <w:r>
-        <w:rPr>
-          <w:rFonts w:ascii="Arial" w:hAnsi="Arial" w:cs="Arial"/>
-          <w:b/>
-          <w:sz w:val="22"/>
-          <w:szCs w:val="22"/>
-        </w:rPr>
-        <w:t>using</w:t>
-      </w:r>
-      <w:r>
-        <w:rPr>
-          <w:rFonts w:ascii="Arial" w:hAnsi="Arial" w:cs="Arial"/>
-          <w:b/>
-          <w:spacing w:val="-13"/>
-          <w:sz w:val="22"/>
-          <w:szCs w:val="22"/>
-        </w:rPr>
-        <w:t xml:space="preserve"> </w:t>
-      </w:r>
-      <w:r>
-        <w:rPr>
-          <w:rFonts w:ascii="Arial" w:hAnsi="Arial" w:cs="Arial"/>
-          <w:b/>
-          <w:sz w:val="22"/>
-          <w:szCs w:val="22"/>
-        </w:rPr>
-        <w:t>long read</w:t>
-      </w:r>
-      <w:r>
-        <w:rPr>
-          <w:rFonts w:ascii="Arial" w:hAnsi="Arial" w:cs="Arial"/>
-          <w:b/>
-          <w:spacing w:val="-13"/>
-          <w:sz w:val="22"/>
-          <w:szCs w:val="22"/>
-        </w:rPr>
-        <w:t xml:space="preserve"> </w:t>
-      </w:r>
-      <w:r>
-        <w:rPr>
-          <w:rFonts w:ascii="Arial" w:hAnsi="Arial" w:cs="Arial"/>
-          <w:b/>
-          <w:sz w:val="22"/>
-          <w:szCs w:val="22"/>
-        </w:rPr>
-        <w:t>sequencing.</w:t>
+        <w:spacing w:after="120"/>
+        <w:rPr>
+          <w:rFonts w:ascii="Arial" w:hAnsi="Arial" w:cs="Arial"/>
+          <w:bCs/>
+          <w:sz w:val="22"/>
+          <w:szCs w:val="22"/>
+        </w:rPr>
+      </w:pPr>
+      <w:r>
+        <w:rPr>
+          <w:rFonts w:ascii="Arial" w:hAnsi="Arial" w:cs="Arial"/>
+          <w:bCs/>
+          <w:sz w:val="22"/>
+          <w:szCs w:val="22"/>
+          <w:u w:val="single"/>
+        </w:rPr>
+        <w:t>Goal:</w:t>
+      </w:r>
+      <w:r>
+        <w:rPr>
+          <w:rFonts w:ascii="Arial" w:hAnsi="Arial" w:cs="Arial"/>
+          <w:bCs/>
+          <w:sz w:val="22"/>
+          <w:szCs w:val="22"/>
+        </w:rPr>
+        <w:t xml:space="preserve"> Create a long read MPSA (LR-MPSA) </w:t>
+      </w:r>
+      <w:r>
+        <w:rPr>
+          <w:rFonts w:ascii="Arial" w:hAnsi="Arial" w:cs="Arial"/>
+          <w:bCs/>
+          <w:sz w:val="22"/>
+          <w:szCs w:val="22"/>
+        </w:rPr>
+        <w:t>that can</w:t>
+      </w:r>
+      <w:r>
+        <w:rPr>
+          <w:rFonts w:ascii="Arial" w:hAnsi="Arial" w:cs="Arial"/>
+          <w:bCs/>
+          <w:sz w:val="22"/>
+          <w:szCs w:val="22"/>
+        </w:rPr>
+        <w:t xml:space="preserve"> produc</w:t>
+      </w:r>
+      <w:r>
+        <w:rPr>
+          <w:rFonts w:ascii="Arial" w:hAnsi="Arial" w:cs="Arial"/>
+          <w:bCs/>
+          <w:sz w:val="22"/>
+          <w:szCs w:val="22"/>
+        </w:rPr>
+        <w:t>e</w:t>
+      </w:r>
+      <w:r>
+        <w:rPr>
+          <w:rFonts w:ascii="Arial" w:hAnsi="Arial" w:cs="Arial"/>
+          <w:bCs/>
+          <w:sz w:val="22"/>
+          <w:szCs w:val="22"/>
+        </w:rPr>
+        <w:t xml:space="preserve"> nucleotide </w:t>
+      </w:r>
+      <w:r>
+        <w:rPr>
+          <w:rFonts w:ascii="Arial" w:hAnsi="Arial" w:cs="Arial"/>
+          <w:bCs/>
+          <w:sz w:val="22"/>
+          <w:szCs w:val="22"/>
+        </w:rPr>
+        <w:t>resolution</w:t>
+      </w:r>
+      <w:r>
+        <w:rPr>
+          <w:rFonts w:ascii="Arial" w:hAnsi="Arial" w:cs="Arial"/>
+          <w:bCs/>
+          <w:sz w:val="22"/>
+          <w:szCs w:val="22"/>
+        </w:rPr>
+        <w:t xml:space="preserve"> isoform information </w:t>
+      </w:r>
+      <w:r>
+        <w:rPr>
+          <w:rFonts w:ascii="Arial" w:hAnsi="Arial" w:cs="Arial"/>
+          <w:bCs/>
+          <w:sz w:val="22"/>
+          <w:szCs w:val="22"/>
+        </w:rPr>
+        <w:t>of complex splicing systems in the context of native introns.</w:t>
+      </w:r>
+      <w:r>
+        <w:rPr>
+          <w:rFonts w:ascii="Arial" w:hAnsi="Arial" w:cs="Arial"/>
+          <w:bCs/>
+          <w:sz w:val="22"/>
+          <w:szCs w:val="22"/>
+        </w:rPr>
+        <w:t xml:space="preserve"> This will involve developing sequencing library preparation techniques and sequencing strategies that allow generation of the highest quality long read data while minimizing potential sources of bias. This will also involve benchmarking of our methods.</w:t>
       </w:r>
     </w:p>
     <w:p>
       <w:pPr>
+        <w:spacing w:after="120"/>
         <w:rPr>
           <w:rFonts w:ascii="Arial" w:hAnsi="Arial" w:cs="Arial"/>
           <w:bCs/>
@@ -2811,92 +2907,259 @@
           <w:szCs w:val="22"/>
           <w:u w:val="single"/>
         </w:rPr>
-        <w:t>Goal:</w:t>
-      </w:r>
-      <w:r>
-        <w:rPr>
-          <w:rFonts w:ascii="Arial" w:hAnsi="Arial" w:cs="Arial"/>
-          <w:bCs/>
-          <w:sz w:val="22"/>
-          <w:szCs w:val="22"/>
-        </w:rPr>
-        <w:t xml:space="preserve"> Create a long read MPSA (LR-MPSA) </w:t>
-      </w:r>
-      <w:r>
-        <w:rPr>
-          <w:rFonts w:ascii="Arial" w:hAnsi="Arial" w:cs="Arial"/>
-          <w:bCs/>
-          <w:sz w:val="22"/>
-          <w:szCs w:val="22"/>
-        </w:rPr>
-        <w:t>that can</w:t>
-      </w:r>
-      <w:r>
-        <w:rPr>
-          <w:rFonts w:ascii="Arial" w:hAnsi="Arial" w:cs="Arial"/>
-          <w:bCs/>
-          <w:sz w:val="22"/>
-          <w:szCs w:val="22"/>
-        </w:rPr>
-        <w:t xml:space="preserve"> produc</w:t>
-      </w:r>
-      <w:r>
-        <w:rPr>
-          <w:rFonts w:ascii="Arial" w:hAnsi="Arial" w:cs="Arial"/>
-          <w:bCs/>
-          <w:sz w:val="22"/>
-          <w:szCs w:val="22"/>
-        </w:rPr>
-        <w:t>e</w:t>
-      </w:r>
-      <w:r>
-        <w:rPr>
-          <w:rFonts w:ascii="Arial" w:hAnsi="Arial" w:cs="Arial"/>
-          <w:bCs/>
-          <w:sz w:val="22"/>
-          <w:szCs w:val="22"/>
-        </w:rPr>
-        <w:t xml:space="preserve"> nucleotide </w:t>
-      </w:r>
-      <w:r>
-        <w:rPr>
-          <w:rFonts w:ascii="Arial" w:hAnsi="Arial" w:cs="Arial"/>
-          <w:bCs/>
-          <w:sz w:val="22"/>
-          <w:szCs w:val="22"/>
-        </w:rPr>
-        <w:t>resolution</w:t>
-      </w:r>
-      <w:r>
-        <w:rPr>
-          <w:rFonts w:ascii="Arial" w:hAnsi="Arial" w:cs="Arial"/>
-          <w:bCs/>
-          <w:sz w:val="22"/>
-          <w:szCs w:val="22"/>
-        </w:rPr>
-        <w:t xml:space="preserve"> isoform information </w:t>
-      </w:r>
-      <w:r>
-        <w:rPr>
-          <w:rFonts w:ascii="Arial" w:hAnsi="Arial" w:cs="Arial"/>
-          <w:bCs/>
-          <w:sz w:val="22"/>
-          <w:szCs w:val="22"/>
-        </w:rPr>
-        <w:t>of complex splicing systems in the context of native introns.</w:t>
-      </w:r>
-      <w:r>
-        <w:rPr>
-          <w:rFonts w:ascii="Arial" w:hAnsi="Arial" w:cs="Arial"/>
-          <w:bCs/>
-          <w:sz w:val="22"/>
-          <w:szCs w:val="22"/>
-        </w:rPr>
-        <w:t xml:space="preserve"> This will involve developing sequencing library preparation techniques and sequencing strategies that allow generation of the highest quality long read data while minimizing potential sources of bias. This will also involve benchmarking of our methods.</w:t>
+        <w:t>Approach:</w:t>
+      </w:r>
+      <w:r>
+        <w:rPr>
+          <w:rFonts w:ascii="Arial" w:hAnsi="Arial" w:cs="Arial"/>
+          <w:bCs/>
+          <w:sz w:val="22"/>
+          <w:szCs w:val="22"/>
+        </w:rPr>
+        <w:t xml:space="preserve"> </w:t>
+      </w:r>
+      <w:r>
+        <w:rPr>
+          <w:rFonts w:ascii="Arial" w:hAnsi="Arial" w:cs="Arial"/>
+          <w:bCs/>
+          <w:sz w:val="22"/>
+          <w:szCs w:val="22"/>
+        </w:rPr>
+        <w:t xml:space="preserve">We </w:t>
+      </w:r>
+      <w:r>
+        <w:rPr>
+          <w:rFonts w:ascii="Arial" w:hAnsi="Arial" w:cs="Arial"/>
+          <w:bCs/>
+          <w:sz w:val="22"/>
+          <w:szCs w:val="22"/>
+        </w:rPr>
+        <w:t xml:space="preserve">will trial different library preparation techniques for generating high quality long read RNA-seq data on variant libraries. </w:t>
+      </w:r>
+      <w:r>
+        <w:rPr>
+          <w:rFonts w:ascii="Arial" w:hAnsi="Arial" w:cs="Arial"/>
+          <w:bCs/>
+          <w:sz w:val="22"/>
+          <w:szCs w:val="22"/>
+        </w:rPr>
+        <w:t>In order to do this, we need test libraries with well characterized behavior. For this we will use</w:t>
+      </w:r>
+      <w:r>
+        <w:rPr>
+          <w:rFonts w:ascii="Arial" w:hAnsi="Arial" w:cs="Arial"/>
+          <w:bCs/>
+          <w:sz w:val="22"/>
+          <w:szCs w:val="22"/>
+        </w:rPr>
+        <w:t xml:space="preserve"> a </w:t>
+      </w:r>
+      <w:r>
+        <w:rPr>
+          <w:rFonts w:ascii="Arial" w:hAnsi="Arial" w:cs="Arial"/>
+          <w:bCs/>
+          <w:sz w:val="22"/>
+          <w:szCs w:val="22"/>
+        </w:rPr>
+        <w:t>5’-splice site librar</w:t>
+      </w:r>
+      <w:r>
+        <w:rPr>
+          <w:rFonts w:ascii="Arial" w:hAnsi="Arial" w:cs="Arial"/>
+          <w:bCs/>
+          <w:sz w:val="22"/>
+          <w:szCs w:val="22"/>
+        </w:rPr>
+        <w:t xml:space="preserve">y </w:t>
+      </w:r>
+      <w:r>
+        <w:rPr>
+          <w:rFonts w:ascii="Arial" w:hAnsi="Arial" w:cs="Arial"/>
+          <w:bCs/>
+          <w:sz w:val="22"/>
+          <w:szCs w:val="22"/>
+        </w:rPr>
+        <w:t>that our lab has previously developed in the gene SMN2</w:t>
+      </w:r>
+      <w:r>
+        <w:rPr>
+          <w:rFonts w:ascii="Arial" w:hAnsi="Arial" w:cs="Arial"/>
+          <w:bCs/>
+          <w:sz w:val="22"/>
+          <w:szCs w:val="22"/>
+        </w:rPr>
+        <w:t>. If further verification is needed, we can also expand our testing to similar libraries we developed in</w:t>
+      </w:r>
+      <w:r>
+        <w:rPr>
+          <w:rFonts w:ascii="Arial" w:hAnsi="Arial" w:cs="Arial"/>
+          <w:bCs/>
+          <w:sz w:val="22"/>
+          <w:szCs w:val="22"/>
+        </w:rPr>
+        <w:t xml:space="preserve"> BRCA</w:t>
+      </w:r>
+      <w:r>
+        <w:rPr>
+          <w:rFonts w:ascii="Arial" w:hAnsi="Arial" w:cs="Arial"/>
+          <w:bCs/>
+          <w:sz w:val="22"/>
+          <w:szCs w:val="22"/>
+        </w:rPr>
+        <w:t>2</w:t>
+      </w:r>
+      <w:r>
+        <w:rPr>
+          <w:rFonts w:ascii="Arial" w:hAnsi="Arial" w:cs="Arial"/>
+          <w:bCs/>
+          <w:sz w:val="22"/>
+          <w:szCs w:val="22"/>
+        </w:rPr>
+        <w:t xml:space="preserve">, </w:t>
+      </w:r>
+      <w:r>
+        <w:rPr>
+          <w:rFonts w:ascii="Arial" w:hAnsi="Arial" w:cs="Arial"/>
+          <w:bCs/>
+          <w:sz w:val="22"/>
+          <w:szCs w:val="22"/>
+        </w:rPr>
+        <w:t xml:space="preserve">and IKBKAP. </w:t>
+      </w:r>
+      <w:r>
+        <w:rPr>
+          <w:rFonts w:ascii="Arial" w:hAnsi="Arial" w:cs="Arial"/>
+          <w:bCs/>
+          <w:sz w:val="22"/>
+          <w:szCs w:val="22"/>
+        </w:rPr>
+        <w:t xml:space="preserve">These libraries were originally characterized with </w:t>
+      </w:r>
+      <w:proofErr w:type="gramStart"/>
+      <w:r>
+        <w:rPr>
+          <w:rFonts w:ascii="Arial" w:hAnsi="Arial" w:cs="Arial"/>
+          <w:bCs/>
+          <w:sz w:val="22"/>
+          <w:szCs w:val="22"/>
+        </w:rPr>
+        <w:t>a</w:t>
+      </w:r>
+      <w:proofErr w:type="gramEnd"/>
+      <w:r>
+        <w:rPr>
+          <w:rFonts w:ascii="Arial" w:hAnsi="Arial" w:cs="Arial"/>
+          <w:bCs/>
+          <w:sz w:val="22"/>
+          <w:szCs w:val="22"/>
+        </w:rPr>
+        <w:t xml:space="preserve"> isoform specific RT-PCR and sequencing protocol that utilized 3’ barcodes that had been matched to variants in an earlier DNA sequencing experiment. We will regenerate libraries with both 5’ and 3’ barcodes to allow detection and elimination of any reads that derive from template exchange or recombination events during library preparation. This should allow reduction of noise that derives from incorrect isoform assignment due to crossovers between the </w:t>
+      </w:r>
+      <w:r>
+        <w:rPr>
+          <w:rFonts w:ascii="Arial" w:hAnsi="Arial" w:cs="Arial"/>
+          <w:bCs/>
+          <w:sz w:val="22"/>
+          <w:szCs w:val="22"/>
+        </w:rPr>
+        <w:t xml:space="preserve">splice junction and the barcode. We will match barcode pairs to variant sequences by nanopore direct ligation DNA sequencing of a restriction fragment which contains all three components. This will eliminate any possibility of crossover during the original mapping experiment. </w:t>
+      </w:r>
+      <w:r>
+        <w:rPr>
+          <w:rFonts w:ascii="Arial" w:hAnsi="Arial" w:cs="Arial"/>
+          <w:bCs/>
+          <w:sz w:val="22"/>
+          <w:szCs w:val="22"/>
+        </w:rPr>
+        <w:t xml:space="preserve">We will then generate spliced library RNA in HeLa cells using well established techniques in the lab, and optimize library production. We will use an RT-PCR library preparation technique protecting against PCR amplification bias using barcodes introduced in the RT step and against template exchange using the dual barcoding strategy. We will then use nanopore sequencing to generate long reads. We will bench mark this library preparation technique by comparing variant abundance and isoform distribution against </w:t>
+      </w:r>
+      <w:r>
+        <w:rPr>
+          <w:rFonts w:ascii="Arial" w:hAnsi="Arial" w:cs="Arial"/>
+          <w:bCs/>
+          <w:sz w:val="22"/>
+          <w:szCs w:val="22"/>
+        </w:rPr>
+        <w:t xml:space="preserve">established short read methods of junction sequencing and isoform specific PCR sequencing. We will also benchmark against nanopore direct RNA sequencing. I will also test these methods </w:t>
+      </w:r>
+      <w:r>
+        <w:rPr>
+          <w:rFonts w:ascii="Arial" w:hAnsi="Arial" w:cs="Arial"/>
+          <w:bCs/>
+          <w:sz w:val="22"/>
+          <w:szCs w:val="22"/>
+        </w:rPr>
+        <w:t>with</w:t>
+      </w:r>
+      <w:r>
+        <w:rPr>
+          <w:rFonts w:ascii="Arial" w:hAnsi="Arial" w:cs="Arial"/>
+          <w:bCs/>
+          <w:sz w:val="22"/>
+          <w:szCs w:val="22"/>
+        </w:rPr>
+        <w:t xml:space="preserve"> defined RNA mixtures with known ratios of different alternate isoforms called RNA sequins.</w:t>
+      </w:r>
+      <w:r>
+        <w:rPr>
+          <w:rFonts w:ascii="Arial" w:hAnsi="Arial" w:cs="Arial"/>
+          <w:bCs/>
+          <w:sz w:val="22"/>
+          <w:szCs w:val="22"/>
+        </w:rPr>
+        <w:fldChar w:fldCharType="begin" w:fldLock="1"/>
+      </w:r>
+      <w:r>
+        <w:rPr>
+          <w:rFonts w:ascii="Arial" w:hAnsi="Arial" w:cs="Arial"/>
+          <w:bCs/>
+          <w:sz w:val="22"/>
+          <w:szCs w:val="22"/>
+        </w:rPr>
+        <w:instrText>ADDIN paperpile_citation &lt;clusterId&gt;I489V547K827P522&lt;/clusterId&gt;&lt;metadata&gt;&lt;citation&gt;&lt;id&gt;25499bd6-488b-493e-ad4b-455bcb20d8f8&lt;/id&gt;&lt;/citation&gt;&lt;/metadata&gt;&lt;data&gt;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&lt;/data&gt; \* MERGEFORMAT</w:instrText>
+      </w:r>
+      <w:r>
+        <w:rPr>
+          <w:rFonts w:ascii="Arial" w:hAnsi="Arial" w:cs="Arial"/>
+          <w:bCs/>
+          <w:sz w:val="22"/>
+          <w:szCs w:val="22"/>
+        </w:rPr>
+        <w:fldChar w:fldCharType="separate"/>
+      </w:r>
+      <w:r>
+        <w:rPr>
+          <w:rFonts w:ascii="Arial" w:hAnsi="Arial" w:cs="Arial"/>
+          <w:bCs/>
+          <w:noProof/>
+          <w:sz w:val="22"/>
+          <w:szCs w:val="22"/>
+          <w:vertAlign w:val="superscript"/>
+        </w:rPr>
+        <w:t>40</w:t>
+      </w:r>
+      <w:r>
+        <w:rPr>
+          <w:rFonts w:ascii="Arial" w:hAnsi="Arial" w:cs="Arial"/>
+          <w:bCs/>
+          <w:sz w:val="22"/>
+          <w:szCs w:val="22"/>
+        </w:rPr>
+        <w:fldChar w:fldCharType="end"/>
+      </w:r>
+      <w:r>
+        <w:rPr>
+          <w:rFonts w:ascii="Arial" w:hAnsi="Arial" w:cs="Arial"/>
+          <w:bCs/>
+          <w:sz w:val="22"/>
+          <w:szCs w:val="22"/>
+        </w:rPr>
+        <w:t xml:space="preserve"> </w:t>
       </w:r>
     </w:p>
     <w:p>
       <w:pPr>
+        <w:spacing w:after="120"/>
         <w:rPr>
           <w:rFonts w:ascii="Arial" w:hAnsi="Arial" w:cs="Arial"/>
           <w:bCs/>
@@ -2912,364 +3175,525 @@
           <w:szCs w:val="22"/>
           <w:u w:val="single"/>
         </w:rPr>
-        <w:t>Approach:</w:t>
-      </w:r>
-      <w:r>
-        <w:rPr>
-          <w:rFonts w:ascii="Arial" w:hAnsi="Arial" w:cs="Arial"/>
-          <w:bCs/>
-          <w:sz w:val="22"/>
-          <w:szCs w:val="22"/>
-        </w:rPr>
-        <w:t xml:space="preserve"> </w:t>
-      </w:r>
-      <w:r>
-        <w:rPr>
-          <w:rFonts w:ascii="Arial" w:hAnsi="Arial" w:cs="Arial"/>
-          <w:bCs/>
-          <w:sz w:val="22"/>
-          <w:szCs w:val="22"/>
-        </w:rPr>
-        <w:t xml:space="preserve">We </w:t>
-      </w:r>
-      <w:r>
-        <w:rPr>
-          <w:rFonts w:ascii="Arial" w:hAnsi="Arial" w:cs="Arial"/>
-          <w:bCs/>
-          <w:sz w:val="22"/>
-          <w:szCs w:val="22"/>
-        </w:rPr>
-        <w:t xml:space="preserve">will trial different library preparation techniques for generating high quality long read RNA-seq data on variant libraries. </w:t>
-      </w:r>
-      <w:r>
-        <w:rPr>
-          <w:rFonts w:ascii="Arial" w:hAnsi="Arial" w:cs="Arial"/>
-          <w:bCs/>
-          <w:sz w:val="22"/>
-          <w:szCs w:val="22"/>
-        </w:rPr>
-        <w:t>In order to do this, we need test libraries with well characterized behavior. For this we will use</w:t>
-      </w:r>
-      <w:r>
-        <w:rPr>
-          <w:rFonts w:ascii="Arial" w:hAnsi="Arial" w:cs="Arial"/>
-          <w:bCs/>
-          <w:sz w:val="22"/>
-          <w:szCs w:val="22"/>
-        </w:rPr>
-        <w:t xml:space="preserve"> a </w:t>
-      </w:r>
-      <w:r>
-        <w:rPr>
-          <w:rFonts w:ascii="Arial" w:hAnsi="Arial" w:cs="Arial"/>
-          <w:bCs/>
-          <w:sz w:val="22"/>
-          <w:szCs w:val="22"/>
-        </w:rPr>
-        <w:t>5’-splice site librar</w:t>
-      </w:r>
-      <w:r>
-        <w:rPr>
-          <w:rFonts w:ascii="Arial" w:hAnsi="Arial" w:cs="Arial"/>
-          <w:bCs/>
-          <w:sz w:val="22"/>
-          <w:szCs w:val="22"/>
-        </w:rPr>
-        <w:t xml:space="preserve">y </w:t>
-      </w:r>
-      <w:r>
-        <w:rPr>
-          <w:rFonts w:ascii="Arial" w:hAnsi="Arial" w:cs="Arial"/>
-          <w:bCs/>
-          <w:sz w:val="22"/>
-          <w:szCs w:val="22"/>
-        </w:rPr>
-        <w:t>that our lab has previously developed in the gene SMN2</w:t>
-      </w:r>
-      <w:r>
-        <w:rPr>
-          <w:rFonts w:ascii="Arial" w:hAnsi="Arial" w:cs="Arial"/>
-          <w:bCs/>
-          <w:sz w:val="22"/>
-          <w:szCs w:val="22"/>
-        </w:rPr>
-        <w:t>. If further verification is needed, we can also expand our testing to similar libraries we developed in</w:t>
-      </w:r>
-      <w:r>
-        <w:rPr>
-          <w:rFonts w:ascii="Arial" w:hAnsi="Arial" w:cs="Arial"/>
-          <w:bCs/>
-          <w:sz w:val="22"/>
-          <w:szCs w:val="22"/>
-        </w:rPr>
-        <w:t xml:space="preserve"> BRCA</w:t>
-      </w:r>
-      <w:r>
-        <w:rPr>
-          <w:rFonts w:ascii="Arial" w:hAnsi="Arial" w:cs="Arial"/>
-          <w:bCs/>
-          <w:sz w:val="22"/>
-          <w:szCs w:val="22"/>
-        </w:rPr>
-        <w:t>2</w:t>
-      </w:r>
-      <w:r>
-        <w:rPr>
-          <w:rFonts w:ascii="Arial" w:hAnsi="Arial" w:cs="Arial"/>
-          <w:bCs/>
-          <w:sz w:val="22"/>
-          <w:szCs w:val="22"/>
-        </w:rPr>
-        <w:t xml:space="preserve">, </w:t>
-      </w:r>
-      <w:r>
-        <w:rPr>
-          <w:rFonts w:ascii="Arial" w:hAnsi="Arial" w:cs="Arial"/>
-          <w:bCs/>
-          <w:sz w:val="22"/>
-          <w:szCs w:val="22"/>
-        </w:rPr>
-        <w:t xml:space="preserve">and IKBKAP. </w:t>
-      </w:r>
-      <w:r>
-        <w:rPr>
-          <w:rFonts w:ascii="Arial" w:hAnsi="Arial" w:cs="Arial"/>
-          <w:bCs/>
-          <w:sz w:val="22"/>
-          <w:szCs w:val="22"/>
-        </w:rPr>
-        <w:t xml:space="preserve">These libraries were originally characterized with </w:t>
-      </w:r>
-      <w:proofErr w:type="gramStart"/>
-      <w:r>
-        <w:rPr>
-          <w:rFonts w:ascii="Arial" w:hAnsi="Arial" w:cs="Arial"/>
-          <w:bCs/>
-          <w:sz w:val="22"/>
-          <w:szCs w:val="22"/>
-        </w:rPr>
-        <w:t>a</w:t>
-      </w:r>
-      <w:proofErr w:type="gramEnd"/>
-      <w:r>
-        <w:rPr>
-          <w:rFonts w:ascii="Arial" w:hAnsi="Arial" w:cs="Arial"/>
-          <w:bCs/>
-          <w:sz w:val="22"/>
-          <w:szCs w:val="22"/>
-        </w:rPr>
-        <w:t xml:space="preserve"> isoform specific RT-PCR and sequencing protocol that utilized 3’ barcodes that had been matched to variants in an earlier DNA sequencing experiment. We will regenerate libraries with both 5’ and 3’ barcodes to allow detection and elimination of any reads that derive from template exchange or recombination events during library preparation. This should allow reduction of noise that derives from incorrect isoform assignment due to crossovers between the </w:t>
-      </w:r>
-      <w:r>
-        <w:rPr>
-          <w:rFonts w:ascii="Arial" w:hAnsi="Arial" w:cs="Arial"/>
-          <w:bCs/>
-          <w:sz w:val="22"/>
-          <w:szCs w:val="22"/>
-        </w:rPr>
-        <w:t xml:space="preserve">splice junction and the barcode. We will match barcode pairs to variant sequences by nanopore direct ligation DNA sequencing of a restriction fragment which contains all three components. This will eliminate any possibility of crossover during the original mapping experiment. </w:t>
-      </w:r>
-      <w:r>
-        <w:rPr>
-          <w:rFonts w:ascii="Arial" w:hAnsi="Arial" w:cs="Arial"/>
-          <w:bCs/>
-          <w:sz w:val="22"/>
-          <w:szCs w:val="22"/>
-        </w:rPr>
-        <w:t xml:space="preserve">We will then generate spliced library RNA in HeLa cells using well established techniques in the lab, and optimize library production. We will use an RT-PCR library preparation technique protecting against PCR amplification bias using barcodes introduced in the RT step and against template exchange using the dual barcoding strategy. We will then use nanopore sequencing to generate long reads. We will bench mark this library preparation technique by comparing variant abundance and isoform distribution against </w:t>
-      </w:r>
-      <w:r>
-        <w:rPr>
-          <w:rFonts w:ascii="Arial" w:hAnsi="Arial" w:cs="Arial"/>
-          <w:bCs/>
-          <w:sz w:val="22"/>
-          <w:szCs w:val="22"/>
-        </w:rPr>
-        <w:t xml:space="preserve">established short read methods of junction sequencing and isoform specific PCR sequencing. We will also benchmark against nanopore direct RNA sequencing. I will also test these methods </w:t>
-      </w:r>
-      <w:r>
-        <w:rPr>
-          <w:rFonts w:ascii="Arial" w:hAnsi="Arial" w:cs="Arial"/>
-          <w:bCs/>
-          <w:sz w:val="22"/>
-          <w:szCs w:val="22"/>
-        </w:rPr>
-        <w:t>with</w:t>
-      </w:r>
-      <w:r>
-        <w:rPr>
-          <w:rFonts w:ascii="Arial" w:hAnsi="Arial" w:cs="Arial"/>
-          <w:bCs/>
-          <w:sz w:val="22"/>
-          <w:szCs w:val="22"/>
-        </w:rPr>
-        <w:t xml:space="preserve"> defined RNA mixtures with known ratios of different alternate isoforms called RNA sequins.</w:t>
-      </w:r>
-      <w:r>
-        <w:rPr>
-          <w:rFonts w:ascii="Arial" w:hAnsi="Arial" w:cs="Arial"/>
-          <w:bCs/>
-          <w:sz w:val="22"/>
-          <w:szCs w:val="22"/>
-        </w:rPr>
-        <w:fldChar w:fldCharType="begin" w:fldLock="1"/>
-      </w:r>
-      <w:r>
-        <w:rPr>
-          <w:rFonts w:ascii="Arial" w:hAnsi="Arial" w:cs="Arial"/>
-          <w:bCs/>
-          <w:sz w:val="22"/>
-          <w:szCs w:val="22"/>
-        </w:rPr>
-        <w:instrText>ADDIN paperpile_citation &lt;clusterId&gt;I489V547K827P522&lt;/clusterId&gt;&lt;metadata&gt;&lt;citation&gt;&lt;id&gt;25499bd6-488b-493e-ad4b-455bcb20d8f8&lt;/id&gt;&lt;/citation&gt;&lt;/metadata&gt;&lt;data&gt;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&lt;/data&gt; \* MERGEFORMAT</w:instrText>
-      </w:r>
-      <w:r>
-        <w:rPr>
-          <w:rFonts w:ascii="Arial" w:hAnsi="Arial" w:cs="Arial"/>
-          <w:bCs/>
-          <w:sz w:val="22"/>
-          <w:szCs w:val="22"/>
-        </w:rPr>
-        <w:fldChar w:fldCharType="separate"/>
-      </w:r>
-      <w:r>
-        <w:rPr>
-          <w:rFonts w:ascii="Arial" w:hAnsi="Arial" w:cs="Arial"/>
-          <w:bCs/>
-          <w:noProof/>
-          <w:sz w:val="22"/>
-          <w:szCs w:val="22"/>
-          <w:vertAlign w:val="superscript"/>
-        </w:rPr>
-        <w:t>40</w:t>
-      </w:r>
-      <w:r>
-        <w:rPr>
-          <w:rFonts w:ascii="Arial" w:hAnsi="Arial" w:cs="Arial"/>
-          <w:bCs/>
-          <w:sz w:val="22"/>
-          <w:szCs w:val="22"/>
-        </w:rPr>
-        <w:fldChar w:fldCharType="end"/>
-      </w:r>
-      <w:r>
-        <w:rPr>
-          <w:rFonts w:ascii="Arial" w:hAnsi="Arial" w:cs="Arial"/>
-          <w:bCs/>
-          <w:sz w:val="22"/>
-          <w:szCs w:val="22"/>
-        </w:rPr>
-        <w:t xml:space="preserve"> </w:t>
+        <w:t>Pitfalls and alternative approaches:</w:t>
+      </w:r>
+      <w:r>
+        <w:rPr>
+          <w:rFonts w:ascii="Arial" w:hAnsi="Arial" w:cs="Arial"/>
+          <w:bCs/>
+          <w:sz w:val="22"/>
+          <w:szCs w:val="22"/>
+        </w:rPr>
+        <w:t xml:space="preserve"> If we are unable to eliminate significant bias from RT or PCR in our library preparation, we could use oligo based direct RNA capture and nanopore direct RNA sequencing</w:t>
+      </w:r>
+      <w:r>
+        <w:rPr>
+          <w:rFonts w:ascii="Arial" w:hAnsi="Arial" w:cs="Arial"/>
+          <w:bCs/>
+          <w:sz w:val="22"/>
+          <w:szCs w:val="22"/>
+        </w:rPr>
+        <w:t xml:space="preserve"> or direct cDNA sequencing</w:t>
+      </w:r>
+      <w:r>
+        <w:rPr>
+          <w:rFonts w:ascii="Arial" w:hAnsi="Arial" w:cs="Arial"/>
+          <w:bCs/>
+          <w:sz w:val="22"/>
+          <w:szCs w:val="22"/>
+        </w:rPr>
+        <w:t xml:space="preserve">. </w:t>
+      </w:r>
+      <w:r>
+        <w:rPr>
+          <w:rFonts w:ascii="Arial" w:hAnsi="Arial" w:cs="Arial"/>
+          <w:bCs/>
+          <w:sz w:val="22"/>
+          <w:szCs w:val="22"/>
+        </w:rPr>
+        <w:t>If n</w:t>
+      </w:r>
+      <w:r>
+        <w:rPr>
+          <w:rFonts w:ascii="Arial" w:hAnsi="Arial" w:cs="Arial"/>
+          <w:bCs/>
+          <w:sz w:val="22"/>
+          <w:szCs w:val="22"/>
+        </w:rPr>
+        <w:t>anopore sequencing proves to produce error rates that are two high, we can use PacBio sequencing</w:t>
+      </w:r>
+      <w:r>
+        <w:rPr>
+          <w:rFonts w:ascii="Arial" w:hAnsi="Arial" w:cs="Arial"/>
+          <w:bCs/>
+          <w:sz w:val="22"/>
+          <w:szCs w:val="22"/>
+        </w:rPr>
+        <w:t xml:space="preserve">. </w:t>
       </w:r>
     </w:p>
     <w:p>
       <w:pPr>
-        <w:rPr>
-          <w:rFonts w:ascii="Arial" w:hAnsi="Arial" w:cs="Arial"/>
-          <w:bCs/>
-          <w:sz w:val="22"/>
-          <w:szCs w:val="22"/>
-        </w:rPr>
-      </w:pPr>
-      <w:r>
-        <w:rPr>
-          <w:rFonts w:ascii="Arial" w:hAnsi="Arial" w:cs="Arial"/>
-          <w:bCs/>
-          <w:sz w:val="22"/>
-          <w:szCs w:val="22"/>
-          <w:u w:val="single"/>
-        </w:rPr>
-        <w:t>Pitfalls and alternative approaches:</w:t>
-      </w:r>
-      <w:r>
-        <w:rPr>
-          <w:rFonts w:ascii="Arial" w:hAnsi="Arial" w:cs="Arial"/>
-          <w:bCs/>
-          <w:sz w:val="22"/>
-          <w:szCs w:val="22"/>
-        </w:rPr>
-        <w:t xml:space="preserve"> If we are unable to eliminate significant bias from RT or PCR in our library preparation, we could use oligo based direct RNA capture and nanopore direct RNA sequencing</w:t>
-      </w:r>
-      <w:r>
-        <w:rPr>
-          <w:rFonts w:ascii="Arial" w:hAnsi="Arial" w:cs="Arial"/>
-          <w:bCs/>
-          <w:sz w:val="22"/>
-          <w:szCs w:val="22"/>
-        </w:rPr>
-        <w:t xml:space="preserve"> or direct cDNA sequencing</w:t>
-      </w:r>
-      <w:r>
-        <w:rPr>
-          <w:rFonts w:ascii="Arial" w:hAnsi="Arial" w:cs="Arial"/>
-          <w:bCs/>
-          <w:sz w:val="22"/>
-          <w:szCs w:val="22"/>
-        </w:rPr>
-        <w:t xml:space="preserve">. </w:t>
-      </w:r>
-      <w:r>
-        <w:rPr>
-          <w:rFonts w:ascii="Arial" w:hAnsi="Arial" w:cs="Arial"/>
-          <w:bCs/>
-          <w:sz w:val="22"/>
-          <w:szCs w:val="22"/>
-        </w:rPr>
-        <w:t>If n</w:t>
-      </w:r>
-      <w:r>
-        <w:rPr>
-          <w:rFonts w:ascii="Arial" w:hAnsi="Arial" w:cs="Arial"/>
-          <w:bCs/>
-          <w:sz w:val="22"/>
-          <w:szCs w:val="22"/>
-        </w:rPr>
-        <w:t>anopore sequencing proves to produce error rates that are two high, we can use PacBio sequencing</w:t>
-      </w:r>
-      <w:r>
-        <w:rPr>
-          <w:rFonts w:ascii="Arial" w:hAnsi="Arial" w:cs="Arial"/>
-          <w:bCs/>
-          <w:sz w:val="22"/>
-          <w:szCs w:val="22"/>
-        </w:rPr>
-        <w:t xml:space="preserve">. </w:t>
+        <w:spacing w:after="120"/>
+        <w:rPr>
+          <w:rFonts w:ascii="Arial" w:hAnsi="Arial" w:cs="Arial"/>
+          <w:b/>
+          <w:sz w:val="22"/>
+          <w:szCs w:val="22"/>
+        </w:rPr>
+      </w:pPr>
+      <w:r>
+        <w:rPr>
+          <w:rFonts w:ascii="Arial" w:hAnsi="Arial" w:cs="Arial"/>
+          <w:b/>
+          <w:sz w:val="22"/>
+          <w:szCs w:val="22"/>
+        </w:rPr>
+        <w:t>Aim</w:t>
+      </w:r>
+      <w:r>
+        <w:rPr>
+          <w:rFonts w:ascii="Arial" w:hAnsi="Arial" w:cs="Arial"/>
+          <w:b/>
+          <w:spacing w:val="-10"/>
+          <w:sz w:val="22"/>
+          <w:szCs w:val="22"/>
+        </w:rPr>
+        <w:t xml:space="preserve"> </w:t>
+      </w:r>
+      <w:r>
+        <w:rPr>
+          <w:rFonts w:ascii="Arial" w:hAnsi="Arial" w:cs="Arial"/>
+          <w:b/>
+          <w:sz w:val="22"/>
+          <w:szCs w:val="22"/>
+        </w:rPr>
+        <w:t>2: Develop</w:t>
+      </w:r>
+      <w:r>
+        <w:rPr>
+          <w:rFonts w:ascii="Arial" w:hAnsi="Arial" w:cs="Arial"/>
+          <w:b/>
+          <w:spacing w:val="-10"/>
+          <w:sz w:val="22"/>
+          <w:szCs w:val="22"/>
+        </w:rPr>
+        <w:t xml:space="preserve"> </w:t>
+      </w:r>
+      <w:r>
+        <w:rPr>
+          <w:rFonts w:ascii="Arial" w:hAnsi="Arial" w:cs="Arial"/>
+          <w:b/>
+          <w:sz w:val="22"/>
+          <w:szCs w:val="22"/>
+        </w:rPr>
+        <w:t>software</w:t>
+      </w:r>
+      <w:r>
+        <w:rPr>
+          <w:rFonts w:ascii="Arial" w:hAnsi="Arial" w:cs="Arial"/>
+          <w:b/>
+          <w:spacing w:val="-10"/>
+          <w:sz w:val="22"/>
+          <w:szCs w:val="22"/>
+        </w:rPr>
+        <w:t xml:space="preserve"> </w:t>
+      </w:r>
+      <w:r>
+        <w:rPr>
+          <w:rFonts w:ascii="Arial" w:hAnsi="Arial" w:cs="Arial"/>
+          <w:b/>
+          <w:sz w:val="22"/>
+          <w:szCs w:val="22"/>
+        </w:rPr>
+        <w:t>for</w:t>
+      </w:r>
+      <w:r>
+        <w:rPr>
+          <w:rFonts w:ascii="Arial" w:hAnsi="Arial" w:cs="Arial"/>
+          <w:b/>
+          <w:spacing w:val="-10"/>
+          <w:sz w:val="22"/>
+          <w:szCs w:val="22"/>
+        </w:rPr>
+        <w:t xml:space="preserve"> analyzing data from </w:t>
+      </w:r>
+      <w:r>
+        <w:rPr>
+          <w:rFonts w:ascii="Arial" w:hAnsi="Arial" w:cs="Arial"/>
+          <w:b/>
+          <w:sz w:val="22"/>
+          <w:szCs w:val="22"/>
+        </w:rPr>
+        <w:t>nucleotide</w:t>
+      </w:r>
+      <w:r>
+        <w:rPr>
+          <w:rFonts w:ascii="Arial" w:hAnsi="Arial" w:cs="Arial"/>
+          <w:b/>
+          <w:spacing w:val="-10"/>
+          <w:sz w:val="22"/>
+          <w:szCs w:val="22"/>
+        </w:rPr>
+        <w:t>-</w:t>
+      </w:r>
+      <w:r>
+        <w:rPr>
+          <w:rFonts w:ascii="Arial" w:hAnsi="Arial" w:cs="Arial"/>
+          <w:b/>
+          <w:sz w:val="22"/>
+          <w:szCs w:val="22"/>
+        </w:rPr>
+        <w:t>resolution MPSAs</w:t>
       </w:r>
     </w:p>
     <w:p>
       <w:pPr>
-        <w:rPr>
-          <w:rFonts w:ascii="Arial" w:hAnsi="Arial" w:cs="Arial"/>
-          <w:bCs/>
-          <w:sz w:val="22"/>
-          <w:szCs w:val="22"/>
-        </w:rPr>
-      </w:pPr>
+        <w:spacing w:after="120"/>
+        <w:rPr>
+          <w:rFonts w:ascii="Arial" w:hAnsi="Arial" w:cs="Arial"/>
+          <w:bCs/>
+          <w:sz w:val="22"/>
+          <w:szCs w:val="22"/>
+        </w:rPr>
+      </w:pPr>
+      <w:r>
+        <w:rPr>
+          <w:rFonts w:ascii="Arial" w:hAnsi="Arial" w:cs="Arial"/>
+          <w:bCs/>
+          <w:sz w:val="22"/>
+          <w:szCs w:val="22"/>
+          <w:u w:val="single"/>
+        </w:rPr>
+        <w:lastRenderedPageBreak/>
+        <w:t>Goal:</w:t>
+      </w:r>
+      <w:r>
+        <w:rPr>
+          <w:rFonts w:ascii="Arial" w:hAnsi="Arial" w:cs="Arial"/>
+          <w:bCs/>
+          <w:sz w:val="22"/>
+          <w:szCs w:val="22"/>
+        </w:rPr>
+        <w:t xml:space="preserve"> I propose to develop </w:t>
+      </w:r>
+      <w:r>
+        <w:rPr>
+          <w:rFonts w:ascii="Arial" w:hAnsi="Arial" w:cs="Arial"/>
+          <w:bCs/>
+          <w:sz w:val="22"/>
+          <w:szCs w:val="22"/>
+        </w:rPr>
+        <w:t>open-source software for analyzing nucleotide resolution MPSA datasets. This will help MPSA techniques become more available to researchers by automating the data analysis procedures for MPSAs</w:t>
+      </w:r>
+    </w:p>
+    <w:p>
+      <w:pPr>
+        <w:spacing w:after="120"/>
+        <w:rPr>
+          <w:rFonts w:ascii="Arial" w:hAnsi="Arial" w:cs="Arial"/>
+          <w:bCs/>
+          <w:sz w:val="22"/>
+          <w:szCs w:val="22"/>
+        </w:rPr>
+      </w:pPr>
+      <w:r>
+        <w:rPr>
+          <w:rFonts w:ascii="Arial" w:hAnsi="Arial" w:cs="Arial"/>
+          <w:bCs/>
+          <w:sz w:val="22"/>
+          <w:szCs w:val="22"/>
+          <w:u w:val="single"/>
+        </w:rPr>
+        <w:t>Approach:</w:t>
+      </w:r>
+      <w:r>
+        <w:rPr>
+          <w:rFonts w:ascii="Arial" w:hAnsi="Arial" w:cs="Arial"/>
+          <w:bCs/>
+          <w:sz w:val="22"/>
+          <w:szCs w:val="22"/>
+        </w:rPr>
+        <w:t xml:space="preserve"> In order to create MPSA analysis software that is accurate and robust, I will create simulated MPSA data</w:t>
+      </w:r>
+      <w:r>
+        <w:rPr>
+          <w:rFonts w:ascii="Arial" w:hAnsi="Arial" w:cs="Arial"/>
+          <w:bCs/>
+          <w:sz w:val="22"/>
+          <w:szCs w:val="22"/>
+        </w:rPr>
+        <w:t xml:space="preserve"> to use as a test data. Since this data is simulated, I will know the true underlying isoform distribution for each variant and can evaluate the performance of different analysis strategies. I will generate simulated data</w:t>
+      </w:r>
+      <w:r>
+        <w:rPr>
+          <w:rFonts w:ascii="Arial" w:hAnsi="Arial" w:cs="Arial"/>
+          <w:bCs/>
+          <w:sz w:val="22"/>
+          <w:szCs w:val="22"/>
+        </w:rPr>
+        <w:t xml:space="preserve"> for different genes</w:t>
+      </w:r>
+      <w:r>
+        <w:rPr>
+          <w:rFonts w:ascii="Arial" w:hAnsi="Arial" w:cs="Arial"/>
+          <w:bCs/>
+          <w:sz w:val="22"/>
+          <w:szCs w:val="22"/>
+        </w:rPr>
+        <w:t xml:space="preserve"> to ensure that results are generalizable</w:t>
+      </w:r>
+      <w:r>
+        <w:rPr>
+          <w:rFonts w:ascii="Arial" w:hAnsi="Arial" w:cs="Arial"/>
+          <w:bCs/>
+          <w:sz w:val="22"/>
+          <w:szCs w:val="22"/>
+        </w:rPr>
+        <w:t xml:space="preserve">. I will also vary </w:t>
+      </w:r>
+      <w:r>
+        <w:rPr>
+          <w:rFonts w:ascii="Arial" w:hAnsi="Arial" w:cs="Arial"/>
+          <w:bCs/>
+          <w:sz w:val="22"/>
+          <w:szCs w:val="22"/>
+        </w:rPr>
+        <w:t>what kind of</w:t>
+      </w:r>
+      <w:r>
+        <w:rPr>
+          <w:rFonts w:ascii="Arial" w:hAnsi="Arial" w:cs="Arial"/>
+          <w:bCs/>
+          <w:sz w:val="22"/>
+          <w:szCs w:val="22"/>
+        </w:rPr>
+        <w:t xml:space="preserve"> variant diversity is added and simulated library prep procedures. I will simulate reads for Illumina, PacBio, and ONT</w:t>
+      </w:r>
+      <w:r>
+        <w:rPr>
+          <w:rFonts w:ascii="Arial" w:hAnsi="Arial" w:cs="Arial"/>
+          <w:bCs/>
+          <w:sz w:val="22"/>
+          <w:szCs w:val="22"/>
+        </w:rPr>
+        <w:t xml:space="preserve"> sequencing platforms. I will </w:t>
+      </w:r>
+      <w:r>
+        <w:rPr>
+          <w:rFonts w:ascii="Arial" w:hAnsi="Arial" w:cs="Arial"/>
+          <w:bCs/>
+          <w:sz w:val="22"/>
+          <w:szCs w:val="22"/>
+        </w:rPr>
+        <w:t>test different</w:t>
+      </w:r>
+      <w:r>
+        <w:rPr>
+          <w:rFonts w:ascii="Arial" w:hAnsi="Arial" w:cs="Arial"/>
+          <w:bCs/>
+          <w:sz w:val="22"/>
+          <w:szCs w:val="22"/>
+        </w:rPr>
+        <w:t xml:space="preserve"> data cleaning, read clustering,</w:t>
+      </w:r>
+      <w:r>
+        <w:rPr>
+          <w:rFonts w:ascii="Arial" w:hAnsi="Arial" w:cs="Arial"/>
+          <w:bCs/>
+          <w:sz w:val="22"/>
+          <w:szCs w:val="22"/>
+        </w:rPr>
+        <w:t xml:space="preserve"> isoform identification</w:t>
+      </w:r>
+      <w:r>
+        <w:rPr>
+          <w:rFonts w:ascii="Arial" w:hAnsi="Arial" w:cs="Arial"/>
+          <w:bCs/>
+          <w:sz w:val="22"/>
+          <w:szCs w:val="22"/>
+        </w:rPr>
+        <w:t>, and</w:t>
+      </w:r>
+      <w:r>
+        <w:rPr>
+          <w:rFonts w:ascii="Arial" w:hAnsi="Arial" w:cs="Arial"/>
+          <w:bCs/>
+          <w:sz w:val="22"/>
+          <w:szCs w:val="22"/>
+        </w:rPr>
+        <w:t xml:space="preserve"> alignment</w:t>
+      </w:r>
+      <w:r>
+        <w:rPr>
+          <w:rFonts w:ascii="Arial" w:hAnsi="Arial" w:cs="Arial"/>
+          <w:bCs/>
+          <w:sz w:val="22"/>
+          <w:szCs w:val="22"/>
+        </w:rPr>
+        <w:t xml:space="preserve"> </w:t>
+      </w:r>
+      <w:r>
+        <w:rPr>
+          <w:rFonts w:ascii="Arial" w:hAnsi="Arial" w:cs="Arial"/>
+          <w:bCs/>
+          <w:sz w:val="22"/>
+          <w:szCs w:val="22"/>
+        </w:rPr>
+        <w:t>pipelines</w:t>
+      </w:r>
+      <w:r>
+        <w:rPr>
+          <w:rFonts w:ascii="Arial" w:hAnsi="Arial" w:cs="Arial"/>
+          <w:bCs/>
+          <w:sz w:val="22"/>
+          <w:szCs w:val="22"/>
+        </w:rPr>
+        <w:t xml:space="preserve"> to determine the accuracy and pitfalls of each technique</w:t>
+      </w:r>
+      <w:r>
+        <w:rPr>
+          <w:rFonts w:ascii="Arial" w:hAnsi="Arial" w:cs="Arial"/>
+          <w:bCs/>
+          <w:sz w:val="22"/>
+          <w:szCs w:val="22"/>
+        </w:rPr>
+        <w:t xml:space="preserve"> on this data type</w:t>
+      </w:r>
+      <w:r>
+        <w:rPr>
+          <w:rFonts w:ascii="Arial" w:hAnsi="Arial" w:cs="Arial"/>
+          <w:bCs/>
+          <w:sz w:val="22"/>
+          <w:szCs w:val="22"/>
+        </w:rPr>
+        <w:t>.</w:t>
+      </w:r>
+      <w:r>
+        <w:rPr>
+          <w:rFonts w:ascii="Arial" w:hAnsi="Arial" w:cs="Arial"/>
+          <w:bCs/>
+          <w:sz w:val="22"/>
+          <w:szCs w:val="22"/>
+        </w:rPr>
+        <w:t xml:space="preserve"> I will test existing isoform identification tools</w:t>
+      </w:r>
+      <w:r>
+        <w:rPr>
+          <w:rFonts w:ascii="Arial" w:hAnsi="Arial" w:cs="Arial"/>
+          <w:bCs/>
+          <w:sz w:val="22"/>
+          <w:szCs w:val="22"/>
+        </w:rPr>
+        <w:fldChar w:fldCharType="begin" w:fldLock="1"/>
+      </w:r>
+      <w:r>
+        <w:rPr>
+          <w:rFonts w:ascii="Arial" w:hAnsi="Arial" w:cs="Arial"/>
+          <w:bCs/>
+          <w:sz w:val="22"/>
+          <w:szCs w:val="22"/>
+        </w:rPr>
+        <w:instrText>ADDIN paperpile_citation &lt;clusterId&gt;F616T763P154M877&lt;/clusterId&gt;&lt;metadata&gt;&lt;citation&gt;&lt;id&gt;a3d81d8e-37a4-453c-bea8-e9fc9051e6d0&lt;/id&gt;&lt;/citation&gt;&lt;/metadata&gt;&lt;data&gt;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&lt;/data&gt; \* MERGEFORMAT</w:instrText>
+      </w:r>
+      <w:r>
+        <w:rPr>
+          <w:rFonts w:ascii="Arial" w:hAnsi="Arial" w:cs="Arial"/>
+          <w:bCs/>
+          <w:sz w:val="22"/>
+          <w:szCs w:val="22"/>
+        </w:rPr>
+        <w:fldChar w:fldCharType="separate"/>
+      </w:r>
+      <w:r>
+        <w:rPr>
+          <w:rFonts w:ascii="Arial" w:hAnsi="Arial" w:cs="Arial"/>
+          <w:bCs/>
+          <w:noProof/>
+          <w:sz w:val="22"/>
+          <w:szCs w:val="22"/>
+          <w:vertAlign w:val="superscript"/>
+        </w:rPr>
+        <w:t>41</w:t>
+      </w:r>
+      <w:r>
+        <w:rPr>
+          <w:rFonts w:ascii="Arial" w:hAnsi="Arial" w:cs="Arial"/>
+          <w:bCs/>
+          <w:sz w:val="22"/>
+          <w:szCs w:val="22"/>
+        </w:rPr>
+        <w:fldChar w:fldCharType="end"/>
+      </w:r>
+      <w:r>
+        <w:rPr>
+          <w:rFonts w:ascii="Arial" w:hAnsi="Arial" w:cs="Arial"/>
+          <w:bCs/>
+          <w:sz w:val="22"/>
+          <w:szCs w:val="22"/>
+        </w:rPr>
+        <w:t xml:space="preserve"> </w:t>
+      </w:r>
+      <w:r>
+        <w:rPr>
+          <w:rFonts w:ascii="Arial" w:hAnsi="Arial" w:cs="Arial"/>
+          <w:bCs/>
+          <w:sz w:val="22"/>
+          <w:szCs w:val="22"/>
+        </w:rPr>
+        <w:t>however, since these tools were largely developed for whole transcriptomes it may be necessary to write a similar read clustering and collapsing strategy that is optimized for the MPSA use case.</w:t>
+      </w:r>
+      <w:r>
+        <w:rPr>
+          <w:rFonts w:ascii="Arial" w:hAnsi="Arial" w:cs="Arial"/>
+          <w:bCs/>
+          <w:sz w:val="22"/>
+          <w:szCs w:val="22"/>
+        </w:rPr>
+        <w:t xml:space="preserve"> </w:t>
+      </w:r>
+      <w:r>
+        <w:rPr>
+          <w:rFonts w:ascii="Arial" w:hAnsi="Arial" w:cs="Arial"/>
+          <w:bCs/>
+          <w:sz w:val="22"/>
+          <w:szCs w:val="22"/>
+        </w:rPr>
+        <w:t xml:space="preserve">Once an </w:t>
+      </w:r>
+      <w:r>
+        <w:rPr>
+          <w:rFonts w:ascii="Arial" w:hAnsi="Arial" w:cs="Arial"/>
+          <w:bCs/>
+          <w:sz w:val="22"/>
+          <w:szCs w:val="22"/>
+        </w:rPr>
+        <w:t>effective MPSA isoform identification strategy is identified, I will</w:t>
+      </w:r>
     </w:p>
     <w:p>
       <w:pPr>
         <w:pStyle w:val="ListParagraph"/>
         <w:numPr>
           <w:ilvl w:val="0"/>
-          <w:numId w:val="2"/>
+          <w:numId w:val="3"/>
         </w:numPr>
-        <w:rPr>
-          <w:rFonts w:ascii="Arial" w:hAnsi="Arial" w:cs="Arial"/>
-          <w:bCs/>
-          <w:strike/>
-          <w:sz w:val="22"/>
-          <w:szCs w:val="22"/>
-        </w:rPr>
-      </w:pPr>
-      <w:r>
-        <w:rPr>
-          <w:rFonts w:ascii="Arial" w:hAnsi="Arial" w:cs="Arial"/>
-          <w:bCs/>
-          <w:strike/>
-          <w:sz w:val="22"/>
-          <w:szCs w:val="22"/>
-        </w:rPr>
-        <w:t xml:space="preserve"> Create an LR-MPSA</w:t>
+        <w:spacing w:after="120"/>
+        <w:rPr>
+          <w:rFonts w:ascii="Arial" w:hAnsi="Arial" w:cs="Arial"/>
+          <w:bCs/>
+          <w:sz w:val="22"/>
+          <w:szCs w:val="22"/>
+        </w:rPr>
+      </w:pPr>
+      <w:r>
+        <w:rPr>
+          <w:rFonts w:ascii="Arial" w:hAnsi="Arial" w:cs="Arial"/>
+          <w:bCs/>
+          <w:sz w:val="22"/>
+          <w:szCs w:val="22"/>
+        </w:rPr>
+        <w:t>Develop open-source nucleotide resolution MPSA analysis software</w:t>
       </w:r>
     </w:p>
     <w:p>
@@ -3277,234 +3701,24 @@
         <w:pStyle w:val="ListParagraph"/>
         <w:numPr>
           <w:ilvl w:val="1"/>
-          <w:numId w:val="2"/>
+          <w:numId w:val="3"/>
         </w:numPr>
-        <w:rPr>
-          <w:rFonts w:ascii="Arial" w:hAnsi="Arial" w:cs="Arial"/>
-          <w:bCs/>
-          <w:strike/>
-          <w:sz w:val="22"/>
-          <w:szCs w:val="22"/>
-        </w:rPr>
-      </w:pPr>
-      <w:r>
-        <w:rPr>
-          <w:rFonts w:ascii="Arial" w:hAnsi="Arial" w:cs="Arial"/>
-          <w:bCs/>
-          <w:strike/>
-          <w:sz w:val="22"/>
-          <w:szCs w:val="22"/>
-        </w:rPr>
-        <w:t>Generate test libraries</w:t>
-      </w:r>
-    </w:p>
-    <w:p>
-      <w:pPr>
-        <w:pStyle w:val="ListParagraph"/>
-        <w:numPr>
-          <w:ilvl w:val="2"/>
-          <w:numId w:val="2"/>
-        </w:numPr>
-        <w:rPr>
-          <w:rFonts w:ascii="Arial" w:hAnsi="Arial" w:cs="Arial"/>
-          <w:bCs/>
-          <w:strike/>
-          <w:sz w:val="22"/>
-          <w:szCs w:val="22"/>
-        </w:rPr>
-      </w:pPr>
-      <w:r>
-        <w:rPr>
-          <w:rFonts w:ascii="Arial" w:hAnsi="Arial" w:cs="Arial"/>
-          <w:bCs/>
-          <w:strike/>
-          <w:sz w:val="22"/>
-          <w:szCs w:val="22"/>
-        </w:rPr>
-        <w:lastRenderedPageBreak/>
-        <w:t>Build them based on Minigenes we already have functioning in the lab</w:t>
-      </w:r>
-    </w:p>
-    <w:p>
-      <w:pPr>
-        <w:pStyle w:val="ListParagraph"/>
-        <w:numPr>
-          <w:ilvl w:val="3"/>
-          <w:numId w:val="2"/>
-        </w:numPr>
-        <w:rPr>
-          <w:rFonts w:ascii="Arial" w:hAnsi="Arial" w:cs="Arial"/>
-          <w:bCs/>
-          <w:strike/>
-          <w:sz w:val="22"/>
-          <w:szCs w:val="22"/>
-        </w:rPr>
-      </w:pPr>
-      <w:r>
-        <w:rPr>
-          <w:rFonts w:ascii="Arial" w:hAnsi="Arial" w:cs="Arial"/>
-          <w:bCs/>
-          <w:strike/>
-          <w:sz w:val="22"/>
-          <w:szCs w:val="22"/>
-        </w:rPr>
-        <w:t>SMN2</w:t>
-      </w:r>
-    </w:p>
-    <w:p>
-      <w:pPr>
-        <w:pStyle w:val="ListParagraph"/>
-        <w:numPr>
-          <w:ilvl w:val="3"/>
-          <w:numId w:val="2"/>
-        </w:numPr>
-        <w:rPr>
-          <w:rFonts w:ascii="Arial" w:hAnsi="Arial" w:cs="Arial"/>
-          <w:bCs/>
-          <w:strike/>
-          <w:sz w:val="22"/>
-          <w:szCs w:val="22"/>
-        </w:rPr>
-      </w:pPr>
-      <w:r>
-        <w:rPr>
-          <w:rFonts w:ascii="Arial" w:hAnsi="Arial" w:cs="Arial"/>
-          <w:bCs/>
-          <w:strike/>
-          <w:sz w:val="22"/>
-          <w:szCs w:val="22"/>
-        </w:rPr>
-        <w:t>BRCA</w:t>
-      </w:r>
-    </w:p>
-    <w:p>
-      <w:pPr>
-        <w:pStyle w:val="ListParagraph"/>
-        <w:numPr>
-          <w:ilvl w:val="3"/>
-          <w:numId w:val="2"/>
-        </w:numPr>
-        <w:rPr>
-          <w:rFonts w:ascii="Arial" w:hAnsi="Arial" w:cs="Arial"/>
-          <w:bCs/>
-          <w:strike/>
-          <w:sz w:val="22"/>
-          <w:szCs w:val="22"/>
-        </w:rPr>
-      </w:pPr>
-      <w:r>
-        <w:rPr>
-          <w:rFonts w:ascii="Arial" w:hAnsi="Arial" w:cs="Arial"/>
-          <w:bCs/>
-          <w:strike/>
-          <w:sz w:val="22"/>
-          <w:szCs w:val="22"/>
-        </w:rPr>
-        <w:t>IKBKAP</w:t>
-      </w:r>
-    </w:p>
-    <w:p>
-      <w:pPr>
-        <w:pStyle w:val="ListParagraph"/>
-        <w:numPr>
-          <w:ilvl w:val="3"/>
-          <w:numId w:val="2"/>
-        </w:numPr>
-        <w:rPr>
-          <w:rFonts w:ascii="Arial" w:hAnsi="Arial" w:cs="Arial"/>
-          <w:bCs/>
-          <w:strike/>
-          <w:sz w:val="22"/>
-          <w:szCs w:val="22"/>
-        </w:rPr>
-      </w:pPr>
-      <w:r>
-        <w:rPr>
-          <w:rFonts w:ascii="Arial" w:hAnsi="Arial" w:cs="Arial"/>
-          <w:bCs/>
-          <w:strike/>
-          <w:sz w:val="22"/>
-          <w:szCs w:val="22"/>
-        </w:rPr>
-        <w:t>PKM</w:t>
-      </w:r>
-    </w:p>
-    <w:p>
-      <w:pPr>
-        <w:pStyle w:val="ListParagraph"/>
-        <w:numPr>
-          <w:ilvl w:val="3"/>
-          <w:numId w:val="2"/>
-        </w:numPr>
-        <w:rPr>
-          <w:rFonts w:ascii="Arial" w:hAnsi="Arial" w:cs="Arial"/>
-          <w:bCs/>
-          <w:strike/>
-          <w:sz w:val="22"/>
-          <w:szCs w:val="22"/>
-        </w:rPr>
-      </w:pPr>
-      <w:r>
-        <w:rPr>
-          <w:rFonts w:ascii="Arial" w:hAnsi="Arial" w:cs="Arial"/>
-          <w:bCs/>
-          <w:strike/>
-          <w:sz w:val="22"/>
-          <w:szCs w:val="22"/>
-        </w:rPr>
-        <w:t>Buy sequins</w:t>
-      </w:r>
-    </w:p>
-    <w:p>
-      <w:pPr>
-        <w:pStyle w:val="ListParagraph"/>
-        <w:numPr>
-          <w:ilvl w:val="2"/>
-          <w:numId w:val="2"/>
-        </w:numPr>
-        <w:rPr>
-          <w:rFonts w:ascii="Arial" w:hAnsi="Arial" w:cs="Arial"/>
-          <w:bCs/>
-          <w:strike/>
-          <w:sz w:val="22"/>
-          <w:szCs w:val="22"/>
-        </w:rPr>
-      </w:pPr>
-      <w:r>
-        <w:rPr>
-          <w:rFonts w:ascii="Arial" w:hAnsi="Arial" w:cs="Arial"/>
-          <w:bCs/>
-          <w:strike/>
-          <w:sz w:val="22"/>
-          <w:szCs w:val="22"/>
-        </w:rPr>
-        <w:t>Add double sided barcodes</w:t>
-      </w:r>
-    </w:p>
-    <w:p>
-      <w:pPr>
-        <w:pStyle w:val="ListParagraph"/>
-        <w:numPr>
-          <w:ilvl w:val="2"/>
-          <w:numId w:val="2"/>
-        </w:numPr>
-        <w:rPr>
-          <w:rFonts w:ascii="Arial" w:hAnsi="Arial" w:cs="Arial"/>
-          <w:bCs/>
-          <w:strike/>
-          <w:sz w:val="22"/>
-          <w:szCs w:val="22"/>
-        </w:rPr>
-      </w:pPr>
-      <w:r>
-        <w:rPr>
-          <w:rFonts w:ascii="Arial" w:hAnsi="Arial" w:cs="Arial"/>
-          <w:bCs/>
-          <w:strike/>
-          <w:sz w:val="22"/>
-          <w:szCs w:val="22"/>
-        </w:rPr>
-        <w:t>Generate RNA</w:t>
+        <w:spacing w:after="120"/>
+        <w:rPr>
+          <w:rFonts w:ascii="Arial" w:hAnsi="Arial" w:cs="Arial"/>
+          <w:bCs/>
+          <w:sz w:val="22"/>
+          <w:szCs w:val="22"/>
+        </w:rPr>
+      </w:pPr>
+      <w:r>
+        <w:rPr>
+          <w:rFonts w:ascii="Arial" w:hAnsi="Arial" w:cs="Arial"/>
+          <w:bCs/>
+          <w:sz w:val="22"/>
+          <w:szCs w:val="22"/>
+        </w:rPr>
+        <w:t>Simulate reads from libraries of variants with different isoform mixtures</w:t>
       </w:r>
     </w:p>
     <w:p>
@@ -3512,103 +3726,24 @@
         <w:pStyle w:val="ListParagraph"/>
         <w:numPr>
           <w:ilvl w:val="1"/>
-          <w:numId w:val="2"/>
+          <w:numId w:val="3"/>
         </w:numPr>
-        <w:rPr>
-          <w:rFonts w:ascii="Arial" w:hAnsi="Arial" w:cs="Arial"/>
-          <w:bCs/>
-          <w:strike/>
-          <w:sz w:val="22"/>
-          <w:szCs w:val="22"/>
-        </w:rPr>
-      </w:pPr>
-      <w:r>
-        <w:rPr>
-          <w:rFonts w:ascii="Arial" w:hAnsi="Arial" w:cs="Arial"/>
-          <w:bCs/>
-          <w:strike/>
-          <w:sz w:val="22"/>
-          <w:szCs w:val="22"/>
-        </w:rPr>
-        <w:t>Trial different library prep techniques</w:t>
-      </w:r>
-    </w:p>
-    <w:p>
-      <w:pPr>
-        <w:pStyle w:val="ListParagraph"/>
-        <w:numPr>
-          <w:ilvl w:val="2"/>
-          <w:numId w:val="2"/>
-        </w:numPr>
-        <w:rPr>
-          <w:rFonts w:ascii="Arial" w:hAnsi="Arial" w:cs="Arial"/>
-          <w:bCs/>
-          <w:strike/>
-          <w:sz w:val="22"/>
-          <w:szCs w:val="22"/>
-        </w:rPr>
-      </w:pPr>
-      <w:r>
-        <w:rPr>
-          <w:rFonts w:ascii="Arial" w:hAnsi="Arial" w:cs="Arial"/>
-          <w:bCs/>
-          <w:strike/>
-          <w:sz w:val="22"/>
-          <w:szCs w:val="22"/>
-        </w:rPr>
-        <w:t>RT-PCR</w:t>
-      </w:r>
-    </w:p>
-    <w:p>
-      <w:pPr>
-        <w:pStyle w:val="ListParagraph"/>
-        <w:numPr>
-          <w:ilvl w:val="2"/>
-          <w:numId w:val="2"/>
-        </w:numPr>
-        <w:rPr>
-          <w:rFonts w:ascii="Arial" w:hAnsi="Arial" w:cs="Arial"/>
-          <w:bCs/>
-          <w:strike/>
-          <w:sz w:val="22"/>
-          <w:szCs w:val="22"/>
-        </w:rPr>
-      </w:pPr>
-      <w:r>
-        <w:rPr>
-          <w:rFonts w:ascii="Arial" w:hAnsi="Arial" w:cs="Arial"/>
-          <w:bCs/>
-          <w:strike/>
-          <w:sz w:val="22"/>
-          <w:szCs w:val="22"/>
-        </w:rPr>
-        <w:t>Oligo capture</w:t>
-      </w:r>
-    </w:p>
-    <w:p>
-      <w:pPr>
-        <w:pStyle w:val="ListParagraph"/>
-        <w:numPr>
-          <w:ilvl w:val="2"/>
-          <w:numId w:val="2"/>
-        </w:numPr>
-        <w:rPr>
-          <w:rFonts w:ascii="Arial" w:hAnsi="Arial" w:cs="Arial"/>
-          <w:bCs/>
-          <w:strike/>
-          <w:sz w:val="22"/>
-          <w:szCs w:val="22"/>
-        </w:rPr>
-      </w:pPr>
-      <w:r>
-        <w:rPr>
-          <w:rFonts w:ascii="Arial" w:hAnsi="Arial" w:cs="Arial"/>
-          <w:bCs/>
-          <w:strike/>
-          <w:sz w:val="22"/>
-          <w:szCs w:val="22"/>
-        </w:rPr>
-        <w:t>UMIs!</w:t>
+        <w:spacing w:after="120"/>
+        <w:rPr>
+          <w:rFonts w:ascii="Arial" w:hAnsi="Arial" w:cs="Arial"/>
+          <w:bCs/>
+          <w:sz w:val="22"/>
+          <w:szCs w:val="22"/>
+        </w:rPr>
+      </w:pPr>
+      <w:r>
+        <w:rPr>
+          <w:rFonts w:ascii="Arial" w:hAnsi="Arial" w:cs="Arial"/>
+          <w:bCs/>
+          <w:sz w:val="22"/>
+          <w:szCs w:val="22"/>
+        </w:rPr>
+        <w:t>Compare different alignment and isoform calling algorithms</w:t>
       </w:r>
     </w:p>
     <w:p>
@@ -3616,47 +3751,33 @@
         <w:pStyle w:val="ListParagraph"/>
         <w:numPr>
           <w:ilvl w:val="1"/>
-          <w:numId w:val="2"/>
+          <w:numId w:val="3"/>
         </w:numPr>
-        <w:rPr>
-          <w:rFonts w:ascii="Arial" w:hAnsi="Arial" w:cs="Arial"/>
-          <w:bCs/>
-          <w:strike/>
-          <w:sz w:val="22"/>
-          <w:szCs w:val="22"/>
-        </w:rPr>
-      </w:pPr>
-      <w:r>
-        <w:rPr>
-          <w:rFonts w:ascii="Arial" w:hAnsi="Arial" w:cs="Arial"/>
-          <w:bCs/>
-          <w:strike/>
-          <w:sz w:val="22"/>
-          <w:szCs w:val="22"/>
-        </w:rPr>
-        <w:t xml:space="preserve">Trial nanopore with </w:t>
-      </w:r>
-      <w:proofErr w:type="spellStart"/>
-      <w:r>
-        <w:rPr>
-          <w:rFonts w:ascii="Arial" w:hAnsi="Arial" w:cs="Arial"/>
-          <w:bCs/>
-          <w:strike/>
-          <w:sz w:val="22"/>
-          <w:szCs w:val="22"/>
-        </w:rPr>
-        <w:t>pacbio</w:t>
-      </w:r>
-      <w:proofErr w:type="spellEnd"/>
-      <w:r>
-        <w:rPr>
-          <w:rFonts w:ascii="Arial" w:hAnsi="Arial" w:cs="Arial"/>
-          <w:bCs/>
-          <w:strike/>
-          <w:sz w:val="22"/>
-          <w:szCs w:val="22"/>
-        </w:rPr>
-        <w:t xml:space="preserve"> and synthetic long reads as backups</w:t>
+        <w:spacing w:after="120"/>
+        <w:rPr>
+          <w:rFonts w:ascii="Arial" w:hAnsi="Arial" w:cs="Arial"/>
+          <w:bCs/>
+          <w:sz w:val="22"/>
+          <w:szCs w:val="22"/>
+        </w:rPr>
+      </w:pPr>
+      <w:r>
+        <w:rPr>
+          <w:rFonts w:ascii="Arial" w:hAnsi="Arial" w:cs="Arial"/>
+          <w:bCs/>
+          <w:sz w:val="22"/>
+          <w:szCs w:val="22"/>
+        </w:rPr>
+        <w:t xml:space="preserve"> </w:t>
+      </w:r>
+      <w:r>
+        <w:rPr>
+          <w:rFonts w:ascii="Arial" w:hAnsi="Arial" w:cs="Arial"/>
+          <w:bCs/>
+          <w:sz w:val="22"/>
+          <w:szCs w:val="22"/>
+        </w:rPr>
+        <w:t>Create software to process reads, identify isoforms, quantify isoforms, and visualize data</w:t>
       </w:r>
     </w:p>
     <w:p>
@@ -3664,94 +3785,236 @@
         <w:pStyle w:val="ListParagraph"/>
         <w:numPr>
           <w:ilvl w:val="1"/>
-          <w:numId w:val="2"/>
+          <w:numId w:val="3"/>
         </w:numPr>
-        <w:rPr>
-          <w:rFonts w:ascii="Arial" w:hAnsi="Arial" w:cs="Arial"/>
-          <w:bCs/>
-          <w:strike/>
-          <w:sz w:val="22"/>
-          <w:szCs w:val="22"/>
-        </w:rPr>
-      </w:pPr>
-      <w:r>
-        <w:rPr>
-          <w:rFonts w:ascii="Arial" w:hAnsi="Arial" w:cs="Arial"/>
-          <w:bCs/>
-          <w:strike/>
-          <w:sz w:val="22"/>
-          <w:szCs w:val="22"/>
-        </w:rPr>
-        <w:t>Benchmark performance</w:t>
-      </w:r>
+        <w:spacing w:after="120"/>
+        <w:rPr>
+          <w:rFonts w:ascii="Arial" w:hAnsi="Arial" w:cs="Arial"/>
+          <w:bCs/>
+          <w:sz w:val="22"/>
+          <w:szCs w:val="22"/>
+        </w:rPr>
+      </w:pPr>
     </w:p>
     <w:p>
       <w:pPr>
-        <w:pStyle w:val="ListParagraph"/>
-        <w:numPr>
-          <w:ilvl w:val="2"/>
-          <w:numId w:val="2"/>
-        </w:numPr>
-        <w:rPr>
-          <w:rFonts w:ascii="Arial" w:hAnsi="Arial" w:cs="Arial"/>
-          <w:bCs/>
-          <w:strike/>
-          <w:sz w:val="22"/>
-          <w:szCs w:val="22"/>
-        </w:rPr>
-      </w:pPr>
-      <w:r>
-        <w:rPr>
-          <w:rFonts w:ascii="Arial" w:hAnsi="Arial" w:cs="Arial"/>
-          <w:bCs/>
-          <w:strike/>
-          <w:sz w:val="22"/>
-          <w:szCs w:val="22"/>
-        </w:rPr>
-        <w:t>Test against Illumina characterization with existing techniques</w:t>
-      </w:r>
+        <w:spacing w:after="120"/>
+        <w:rPr>
+          <w:rFonts w:ascii="Arial" w:hAnsi="Arial" w:cs="Arial"/>
+          <w:bCs/>
+          <w:sz w:val="22"/>
+          <w:szCs w:val="22"/>
+        </w:rPr>
+      </w:pPr>
     </w:p>
     <w:p>
       <w:pPr>
-        <w:pStyle w:val="ListParagraph"/>
-        <w:numPr>
-          <w:ilvl w:val="2"/>
-          <w:numId w:val="2"/>
-        </w:numPr>
-        <w:rPr>
-          <w:rFonts w:ascii="Arial" w:hAnsi="Arial" w:cs="Arial"/>
-          <w:bCs/>
-          <w:strike/>
-          <w:sz w:val="22"/>
-          <w:szCs w:val="22"/>
-        </w:rPr>
-      </w:pPr>
-      <w:r>
-        <w:rPr>
-          <w:rFonts w:ascii="Arial" w:hAnsi="Arial" w:cs="Arial"/>
-          <w:bCs/>
-          <w:strike/>
-          <w:sz w:val="22"/>
-          <w:szCs w:val="22"/>
-        </w:rPr>
-        <w:t>Test against nanopore direct RNA sequencing</w:t>
-      </w:r>
+        <w:spacing w:after="120"/>
+        <w:rPr>
+          <w:rFonts w:ascii="Arial" w:hAnsi="Arial" w:cs="Arial"/>
+          <w:b/>
+          <w:sz w:val="22"/>
+          <w:szCs w:val="22"/>
+        </w:rPr>
+      </w:pPr>
     </w:p>
     <w:p>
       <w:pPr>
-        <w:rPr>
-          <w:rFonts w:ascii="Arial" w:hAnsi="Arial" w:cs="Arial"/>
-          <w:bCs/>
-          <w:sz w:val="22"/>
-          <w:szCs w:val="22"/>
-        </w:rPr>
-      </w:pPr>
+        <w:spacing w:after="120"/>
+        <w:rPr>
+          <w:rFonts w:ascii="Arial" w:hAnsi="Arial" w:cs="Arial"/>
+          <w:b/>
+          <w:sz w:val="22"/>
+          <w:szCs w:val="22"/>
+        </w:rPr>
+      </w:pPr>
+      <w:r>
+        <w:rPr>
+          <w:rFonts w:ascii="Arial" w:hAnsi="Arial" w:cs="Arial"/>
+          <w:b/>
+          <w:sz w:val="22"/>
+          <w:szCs w:val="22"/>
+        </w:rPr>
+        <w:t>Aim</w:t>
+      </w:r>
+      <w:r>
+        <w:rPr>
+          <w:rFonts w:ascii="Arial" w:hAnsi="Arial" w:cs="Arial"/>
+          <w:b/>
+          <w:spacing w:val="-7"/>
+          <w:sz w:val="22"/>
+          <w:szCs w:val="22"/>
+        </w:rPr>
+        <w:t xml:space="preserve"> </w:t>
+      </w:r>
+      <w:r>
+        <w:rPr>
+          <w:rFonts w:ascii="Arial" w:hAnsi="Arial" w:cs="Arial"/>
+          <w:b/>
+          <w:sz w:val="22"/>
+          <w:szCs w:val="22"/>
+        </w:rPr>
+        <w:t>3:</w:t>
+      </w:r>
+      <w:r>
+        <w:rPr>
+          <w:rFonts w:ascii="Arial" w:hAnsi="Arial" w:cs="Arial"/>
+          <w:b/>
+          <w:spacing w:val="11"/>
+          <w:sz w:val="22"/>
+          <w:szCs w:val="22"/>
+        </w:rPr>
+        <w:t xml:space="preserve"> </w:t>
+      </w:r>
+      <w:r>
+        <w:rPr>
+          <w:rFonts w:ascii="Arial" w:hAnsi="Arial" w:cs="Arial"/>
+          <w:b/>
+          <w:sz w:val="22"/>
+          <w:szCs w:val="22"/>
+        </w:rPr>
+        <w:t>Define</w:t>
+      </w:r>
+      <w:r>
+        <w:rPr>
+          <w:rFonts w:ascii="Arial" w:hAnsi="Arial" w:cs="Arial"/>
+          <w:b/>
+          <w:spacing w:val="-7"/>
+          <w:sz w:val="22"/>
+          <w:szCs w:val="22"/>
+        </w:rPr>
+        <w:t xml:space="preserve"> </w:t>
+      </w:r>
+      <w:r>
+        <w:rPr>
+          <w:rFonts w:ascii="Arial" w:hAnsi="Arial" w:cs="Arial"/>
+          <w:b/>
+          <w:sz w:val="22"/>
+          <w:szCs w:val="22"/>
+        </w:rPr>
+        <w:t>the</w:t>
+      </w:r>
+      <w:r>
+        <w:rPr>
+          <w:rFonts w:ascii="Arial" w:hAnsi="Arial" w:cs="Arial"/>
+          <w:b/>
+          <w:spacing w:val="-7"/>
+          <w:sz w:val="22"/>
+          <w:szCs w:val="22"/>
+        </w:rPr>
+        <w:t xml:space="preserve"> </w:t>
+      </w:r>
+      <w:r>
+        <w:rPr>
+          <w:rFonts w:ascii="Arial" w:hAnsi="Arial" w:cs="Arial"/>
+          <w:b/>
+          <w:sz w:val="22"/>
+          <w:szCs w:val="22"/>
+        </w:rPr>
+        <w:t>mechanism</w:t>
+      </w:r>
+      <w:r>
+        <w:rPr>
+          <w:rFonts w:ascii="Arial" w:hAnsi="Arial" w:cs="Arial"/>
+          <w:b/>
+          <w:spacing w:val="-7"/>
+          <w:sz w:val="22"/>
+          <w:szCs w:val="22"/>
+        </w:rPr>
+        <w:t xml:space="preserve"> </w:t>
+      </w:r>
+      <w:r>
+        <w:rPr>
+          <w:rFonts w:ascii="Arial" w:hAnsi="Arial" w:cs="Arial"/>
+          <w:b/>
+          <w:sz w:val="22"/>
+          <w:szCs w:val="22"/>
+        </w:rPr>
+        <w:t>of</w:t>
+      </w:r>
+      <w:r>
+        <w:rPr>
+          <w:rFonts w:ascii="Arial" w:hAnsi="Arial" w:cs="Arial"/>
+          <w:b/>
+          <w:spacing w:val="-7"/>
+          <w:sz w:val="22"/>
+          <w:szCs w:val="22"/>
+        </w:rPr>
+        <w:t xml:space="preserve"> </w:t>
+      </w:r>
+      <w:r>
+        <w:rPr>
+          <w:rFonts w:ascii="Arial" w:hAnsi="Arial" w:cs="Arial"/>
+          <w:b/>
+          <w:sz w:val="22"/>
+          <w:szCs w:val="22"/>
+        </w:rPr>
+        <w:t>mutually</w:t>
+      </w:r>
+      <w:r>
+        <w:rPr>
+          <w:rFonts w:ascii="Arial" w:hAnsi="Arial" w:cs="Arial"/>
+          <w:b/>
+          <w:spacing w:val="-7"/>
+          <w:sz w:val="22"/>
+          <w:szCs w:val="22"/>
+        </w:rPr>
+        <w:t xml:space="preserve"> </w:t>
+      </w:r>
+      <w:r>
+        <w:rPr>
+          <w:rFonts w:ascii="Arial" w:hAnsi="Arial" w:cs="Arial"/>
+          <w:b/>
+          <w:sz w:val="22"/>
+          <w:szCs w:val="22"/>
+        </w:rPr>
+        <w:t>exclusive exon inclusion</w:t>
+      </w:r>
+      <w:r>
+        <w:rPr>
+          <w:rFonts w:ascii="Arial" w:hAnsi="Arial" w:cs="Arial"/>
+          <w:b/>
+          <w:spacing w:val="-7"/>
+          <w:sz w:val="22"/>
+          <w:szCs w:val="22"/>
+        </w:rPr>
+        <w:t xml:space="preserve"> </w:t>
+      </w:r>
+      <w:r>
+        <w:rPr>
+          <w:rFonts w:ascii="Arial" w:hAnsi="Arial" w:cs="Arial"/>
+          <w:b/>
+          <w:sz w:val="22"/>
+          <w:szCs w:val="22"/>
+        </w:rPr>
+        <w:t>in</w:t>
+      </w:r>
+      <w:r>
+        <w:rPr>
+          <w:rFonts w:ascii="Arial" w:hAnsi="Arial" w:cs="Arial"/>
+          <w:b/>
+          <w:spacing w:val="-7"/>
+          <w:sz w:val="22"/>
+          <w:szCs w:val="22"/>
+        </w:rPr>
+        <w:t xml:space="preserve"> </w:t>
+      </w:r>
+      <w:r>
+        <w:rPr>
+          <w:rFonts w:ascii="Arial" w:hAnsi="Arial" w:cs="Arial"/>
+          <w:b/>
+          <w:sz w:val="22"/>
+          <w:szCs w:val="22"/>
+        </w:rPr>
+        <w:t>PKM</w:t>
+      </w:r>
     </w:p>
     <w:p>
       <w:pPr>
-        <w:rPr>
-          <w:rFonts w:ascii="Arial" w:hAnsi="Arial" w:cs="Arial"/>
-          <w:b/>
+        <w:spacing w:after="120"/>
+        <w:rPr>
+          <w:rFonts w:ascii="Arial" w:hAnsi="Arial" w:cs="Arial"/>
+          <w:bCs/>
           <w:sz w:val="22"/>
           <w:szCs w:val="22"/>
         </w:rPr>
@@ -3759,350 +4022,7 @@
     </w:p>
     <w:p>
       <w:pPr>
-        <w:rPr>
-          <w:rFonts w:ascii="Arial" w:hAnsi="Arial" w:cs="Arial"/>
-          <w:b/>
-          <w:sz w:val="22"/>
-          <w:szCs w:val="22"/>
-        </w:rPr>
-      </w:pPr>
-      <w:r>
-        <w:rPr>
-          <w:rFonts w:ascii="Arial" w:hAnsi="Arial" w:cs="Arial"/>
-          <w:b/>
-          <w:sz w:val="22"/>
-          <w:szCs w:val="22"/>
-        </w:rPr>
-        <w:t>Aim</w:t>
-      </w:r>
-      <w:r>
-        <w:rPr>
-          <w:rFonts w:ascii="Arial" w:hAnsi="Arial" w:cs="Arial"/>
-          <w:b/>
-          <w:spacing w:val="-10"/>
-          <w:sz w:val="22"/>
-          <w:szCs w:val="22"/>
-        </w:rPr>
-        <w:t xml:space="preserve"> </w:t>
-      </w:r>
-      <w:r>
-        <w:rPr>
-          <w:rFonts w:ascii="Arial" w:hAnsi="Arial" w:cs="Arial"/>
-          <w:b/>
-          <w:sz w:val="22"/>
-          <w:szCs w:val="22"/>
-        </w:rPr>
-        <w:t>2: Develop</w:t>
-      </w:r>
-      <w:r>
-        <w:rPr>
-          <w:rFonts w:ascii="Arial" w:hAnsi="Arial" w:cs="Arial"/>
-          <w:b/>
-          <w:spacing w:val="-10"/>
-          <w:sz w:val="22"/>
-          <w:szCs w:val="22"/>
-        </w:rPr>
-        <w:t xml:space="preserve"> </w:t>
-      </w:r>
-      <w:r>
-        <w:rPr>
-          <w:rFonts w:ascii="Arial" w:hAnsi="Arial" w:cs="Arial"/>
-          <w:b/>
-          <w:sz w:val="22"/>
-          <w:szCs w:val="22"/>
-        </w:rPr>
-        <w:t>software</w:t>
-      </w:r>
-      <w:r>
-        <w:rPr>
-          <w:rFonts w:ascii="Arial" w:hAnsi="Arial" w:cs="Arial"/>
-          <w:b/>
-          <w:spacing w:val="-10"/>
-          <w:sz w:val="22"/>
-          <w:szCs w:val="22"/>
-        </w:rPr>
-        <w:t xml:space="preserve"> </w:t>
-      </w:r>
-      <w:r>
-        <w:rPr>
-          <w:rFonts w:ascii="Arial" w:hAnsi="Arial" w:cs="Arial"/>
-          <w:b/>
-          <w:sz w:val="22"/>
-          <w:szCs w:val="22"/>
-        </w:rPr>
-        <w:t>for</w:t>
-      </w:r>
-      <w:r>
-        <w:rPr>
-          <w:rFonts w:ascii="Arial" w:hAnsi="Arial" w:cs="Arial"/>
-          <w:b/>
-          <w:spacing w:val="-10"/>
-          <w:sz w:val="22"/>
-          <w:szCs w:val="22"/>
-        </w:rPr>
-        <w:t xml:space="preserve"> analyzing data from </w:t>
-      </w:r>
-      <w:r>
-        <w:rPr>
-          <w:rFonts w:ascii="Arial" w:hAnsi="Arial" w:cs="Arial"/>
-          <w:b/>
-          <w:sz w:val="22"/>
-          <w:szCs w:val="22"/>
-        </w:rPr>
-        <w:t>nucleotide</w:t>
-      </w:r>
-      <w:r>
-        <w:rPr>
-          <w:rFonts w:ascii="Arial" w:hAnsi="Arial" w:cs="Arial"/>
-          <w:b/>
-          <w:spacing w:val="-10"/>
-          <w:sz w:val="22"/>
-          <w:szCs w:val="22"/>
-        </w:rPr>
-        <w:t>-</w:t>
-      </w:r>
-      <w:r>
-        <w:rPr>
-          <w:rFonts w:ascii="Arial" w:hAnsi="Arial" w:cs="Arial"/>
-          <w:b/>
-          <w:sz w:val="22"/>
-          <w:szCs w:val="22"/>
-        </w:rPr>
-        <w:t>resolution MPSAs</w:t>
-      </w:r>
-    </w:p>
-    <w:p>
-      <w:pPr>
-        <w:rPr>
-          <w:rFonts w:ascii="Arial" w:hAnsi="Arial" w:cs="Arial"/>
-          <w:bCs/>
-          <w:sz w:val="22"/>
-          <w:szCs w:val="22"/>
-        </w:rPr>
-      </w:pPr>
-    </w:p>
-    <w:p>
-      <w:pPr>
-        <w:rPr>
-          <w:rFonts w:ascii="Arial" w:hAnsi="Arial" w:cs="Arial"/>
-          <w:bCs/>
-          <w:sz w:val="22"/>
-          <w:szCs w:val="22"/>
-        </w:rPr>
-      </w:pPr>
-    </w:p>
-    <w:p>
-      <w:pPr>
-        <w:rPr>
-          <w:rFonts w:ascii="Arial" w:hAnsi="Arial" w:cs="Arial"/>
-          <w:b/>
-          <w:sz w:val="22"/>
-          <w:szCs w:val="22"/>
-        </w:rPr>
-      </w:pPr>
-    </w:p>
-    <w:p>
-      <w:pPr>
-        <w:rPr>
-          <w:rFonts w:ascii="Arial" w:hAnsi="Arial" w:cs="Arial"/>
-          <w:b/>
-          <w:sz w:val="22"/>
-          <w:szCs w:val="22"/>
-        </w:rPr>
-      </w:pPr>
-      <w:r>
-        <w:rPr>
-          <w:rFonts w:ascii="Arial" w:hAnsi="Arial" w:cs="Arial"/>
-          <w:b/>
-          <w:sz w:val="22"/>
-          <w:szCs w:val="22"/>
-        </w:rPr>
-        <w:t>Aim</w:t>
-      </w:r>
-      <w:r>
-        <w:rPr>
-          <w:rFonts w:ascii="Arial" w:hAnsi="Arial" w:cs="Arial"/>
-          <w:b/>
-          <w:spacing w:val="-7"/>
-          <w:sz w:val="22"/>
-          <w:szCs w:val="22"/>
-        </w:rPr>
-        <w:t xml:space="preserve"> </w:t>
-      </w:r>
-      <w:r>
-        <w:rPr>
-          <w:rFonts w:ascii="Arial" w:hAnsi="Arial" w:cs="Arial"/>
-          <w:b/>
-          <w:sz w:val="22"/>
-          <w:szCs w:val="22"/>
-        </w:rPr>
-        <w:t>3:</w:t>
-      </w:r>
-      <w:r>
-        <w:rPr>
-          <w:rFonts w:ascii="Arial" w:hAnsi="Arial" w:cs="Arial"/>
-          <w:b/>
-          <w:spacing w:val="11"/>
-          <w:sz w:val="22"/>
-          <w:szCs w:val="22"/>
-        </w:rPr>
-        <w:t xml:space="preserve"> </w:t>
-      </w:r>
-      <w:r>
-        <w:rPr>
-          <w:rFonts w:ascii="Arial" w:hAnsi="Arial" w:cs="Arial"/>
-          <w:b/>
-          <w:sz w:val="22"/>
-          <w:szCs w:val="22"/>
-        </w:rPr>
-        <w:t>Define</w:t>
-      </w:r>
-      <w:r>
-        <w:rPr>
-          <w:rFonts w:ascii="Arial" w:hAnsi="Arial" w:cs="Arial"/>
-          <w:b/>
-          <w:spacing w:val="-7"/>
-          <w:sz w:val="22"/>
-          <w:szCs w:val="22"/>
-        </w:rPr>
-        <w:t xml:space="preserve"> </w:t>
-      </w:r>
-      <w:r>
-        <w:rPr>
-          <w:rFonts w:ascii="Arial" w:hAnsi="Arial" w:cs="Arial"/>
-          <w:b/>
-          <w:sz w:val="22"/>
-          <w:szCs w:val="22"/>
-        </w:rPr>
-        <w:t>the</w:t>
-      </w:r>
-      <w:r>
-        <w:rPr>
-          <w:rFonts w:ascii="Arial" w:hAnsi="Arial" w:cs="Arial"/>
-          <w:b/>
-          <w:spacing w:val="-7"/>
-          <w:sz w:val="22"/>
-          <w:szCs w:val="22"/>
-        </w:rPr>
-        <w:t xml:space="preserve"> </w:t>
-      </w:r>
-      <w:r>
-        <w:rPr>
-          <w:rFonts w:ascii="Arial" w:hAnsi="Arial" w:cs="Arial"/>
-          <w:b/>
-          <w:sz w:val="22"/>
-          <w:szCs w:val="22"/>
-        </w:rPr>
-        <w:t>mechanism</w:t>
-      </w:r>
-      <w:r>
-        <w:rPr>
-          <w:rFonts w:ascii="Arial" w:hAnsi="Arial" w:cs="Arial"/>
-          <w:b/>
-          <w:spacing w:val="-7"/>
-          <w:sz w:val="22"/>
-          <w:szCs w:val="22"/>
-        </w:rPr>
-        <w:t xml:space="preserve"> </w:t>
-      </w:r>
-      <w:r>
-        <w:rPr>
-          <w:rFonts w:ascii="Arial" w:hAnsi="Arial" w:cs="Arial"/>
-          <w:b/>
-          <w:sz w:val="22"/>
-          <w:szCs w:val="22"/>
-        </w:rPr>
-        <w:t>of</w:t>
-      </w:r>
-      <w:r>
-        <w:rPr>
-          <w:rFonts w:ascii="Arial" w:hAnsi="Arial" w:cs="Arial"/>
-          <w:b/>
-          <w:spacing w:val="-7"/>
-          <w:sz w:val="22"/>
-          <w:szCs w:val="22"/>
-        </w:rPr>
-        <w:t xml:space="preserve"> </w:t>
-      </w:r>
-      <w:r>
-        <w:rPr>
-          <w:rFonts w:ascii="Arial" w:hAnsi="Arial" w:cs="Arial"/>
-          <w:b/>
-          <w:sz w:val="22"/>
-          <w:szCs w:val="22"/>
-        </w:rPr>
-        <w:t>mutually</w:t>
-      </w:r>
-      <w:r>
-        <w:rPr>
-          <w:rFonts w:ascii="Arial" w:hAnsi="Arial" w:cs="Arial"/>
-          <w:b/>
-          <w:spacing w:val="-7"/>
-          <w:sz w:val="22"/>
-          <w:szCs w:val="22"/>
-        </w:rPr>
-        <w:t xml:space="preserve"> </w:t>
-      </w:r>
-      <w:r>
-        <w:rPr>
-          <w:rFonts w:ascii="Arial" w:hAnsi="Arial" w:cs="Arial"/>
-          <w:b/>
-          <w:sz w:val="22"/>
-          <w:szCs w:val="22"/>
-        </w:rPr>
-        <w:t>exclusive exon inclusion</w:t>
-      </w:r>
-      <w:r>
-        <w:rPr>
-          <w:rFonts w:ascii="Arial" w:hAnsi="Arial" w:cs="Arial"/>
-          <w:b/>
-          <w:spacing w:val="-7"/>
-          <w:sz w:val="22"/>
-          <w:szCs w:val="22"/>
-        </w:rPr>
-        <w:t xml:space="preserve"> </w:t>
-      </w:r>
-      <w:r>
-        <w:rPr>
-          <w:rFonts w:ascii="Arial" w:hAnsi="Arial" w:cs="Arial"/>
-          <w:b/>
-          <w:sz w:val="22"/>
-          <w:szCs w:val="22"/>
-        </w:rPr>
-        <w:t>in</w:t>
-      </w:r>
-      <w:r>
-        <w:rPr>
-          <w:rFonts w:ascii="Arial" w:hAnsi="Arial" w:cs="Arial"/>
-          <w:b/>
-          <w:spacing w:val="-7"/>
-          <w:sz w:val="22"/>
-          <w:szCs w:val="22"/>
-        </w:rPr>
-        <w:t xml:space="preserve"> </w:t>
-      </w:r>
-      <w:r>
-        <w:rPr>
-          <w:rFonts w:ascii="Arial" w:hAnsi="Arial" w:cs="Arial"/>
-          <w:b/>
-          <w:sz w:val="22"/>
-          <w:szCs w:val="22"/>
-        </w:rPr>
-        <w:t>PKM</w:t>
-      </w:r>
-    </w:p>
-    <w:p>
-      <w:pPr>
-        <w:rPr>
-          <w:rFonts w:ascii="Arial" w:hAnsi="Arial" w:cs="Arial"/>
-          <w:bCs/>
-          <w:sz w:val="22"/>
-          <w:szCs w:val="22"/>
-        </w:rPr>
-      </w:pPr>
-    </w:p>
-    <w:p>
-      <w:pPr>
+        <w:spacing w:afterLines="120" w:after="288"/>
         <w:rPr>
           <w:rFonts w:ascii="Arial" w:hAnsi="Arial" w:cs="Arial"/>
           <w:bCs/>
@@ -4561,6 +4481,7 @@
           <w:sz w:val="22"/>
           <w:szCs w:val="22"/>
         </w:rPr>
+        <w:lastRenderedPageBreak/>
         <w:t>5.</w:t>
       </w:r>
       <w:r>
@@ -4661,7 +4582,6 @@
           <w:sz w:val="22"/>
           <w:szCs w:val="22"/>
         </w:rPr>
-        <w:lastRenderedPageBreak/>
         <w:t>6.</w:t>
       </w:r>
       <w:r>
@@ -5578,6 +5498,7 @@
           <w:sz w:val="22"/>
           <w:szCs w:val="22"/>
         </w:rPr>
+        <w:lastRenderedPageBreak/>
         <w:t>16.</w:t>
       </w:r>
       <w:r>
@@ -5678,7 +5599,6 @@
           <w:sz w:val="22"/>
           <w:szCs w:val="22"/>
         </w:rPr>
-        <w:lastRenderedPageBreak/>
         <w:t>17.</w:t>
       </w:r>
       <w:r>
@@ -6490,6 +6410,7 @@
           <w:sz w:val="22"/>
           <w:szCs w:val="22"/>
         </w:rPr>
+        <w:lastRenderedPageBreak/>
         <w:t>27.</w:t>
       </w:r>
       <w:r>
@@ -6590,7 +6511,6 @@
           <w:sz w:val="22"/>
           <w:szCs w:val="22"/>
         </w:rPr>
-        <w:lastRenderedPageBreak/>
         <w:t>28.</w:t>
       </w:r>
       <w:r>
@@ -7465,6 +7385,7 @@
           <w:sz w:val="22"/>
           <w:szCs w:val="22"/>
         </w:rPr>
+        <w:lastRenderedPageBreak/>
         <w:t>38.</w:t>
       </w:r>
       <w:r>
@@ -7565,7 +7486,6 @@
           <w:sz w:val="22"/>
           <w:szCs w:val="22"/>
         </w:rPr>
-        <w:lastRenderedPageBreak/>
         <w:t>39.</w:t>
       </w:r>
       <w:r>
@@ -7652,8 +7572,8 @@
         <w:ind w:left="440" w:hanging="440"/>
         <w:rPr>
           <w:rFonts w:ascii="Arial" w:hAnsi="Arial" w:cs="Arial"/>
-          <w:b/>
-          <w:bCs/>
+          <w:bCs/>
+          <w:noProof/>
           <w:sz w:val="22"/>
           <w:szCs w:val="22"/>
         </w:rPr>
@@ -7741,6 +7661,106 @@
           <w:szCs w:val="22"/>
         </w:rPr>
         <w:t>, 792–798 (2016).</w:t>
+      </w:r>
+    </w:p>
+    <w:p>
+      <w:pPr>
+        <w:tabs>
+          <w:tab w:val="left" w:pos="440"/>
+        </w:tabs>
+        <w:spacing w:line="480" w:lineRule="auto"/>
+        <w:ind w:left="440" w:hanging="440"/>
+        <w:rPr>
+          <w:rFonts w:ascii="Arial" w:hAnsi="Arial" w:cs="Arial"/>
+          <w:b/>
+          <w:bCs/>
+          <w:sz w:val="22"/>
+          <w:szCs w:val="22"/>
+        </w:rPr>
+      </w:pPr>
+      <w:r>
+        <w:rPr>
+          <w:rFonts w:ascii="Arial" w:hAnsi="Arial" w:cs="Arial"/>
+          <w:bCs/>
+          <w:noProof/>
+          <w:sz w:val="22"/>
+          <w:szCs w:val="22"/>
+        </w:rPr>
+        <w:t>41.</w:t>
+      </w:r>
+      <w:r>
+        <w:rPr>
+          <w:rFonts w:ascii="Arial" w:hAnsi="Arial" w:cs="Arial"/>
+          <w:bCs/>
+          <w:noProof/>
+          <w:sz w:val="22"/>
+          <w:szCs w:val="22"/>
+        </w:rPr>
+        <w:tab/>
+        <w:t xml:space="preserve">Amarasinghe, S. L. </w:t>
+      </w:r>
+      <w:r>
+        <w:rPr>
+          <w:rFonts w:ascii="Arial" w:hAnsi="Arial" w:cs="Arial"/>
+          <w:bCs/>
+          <w:i/>
+          <w:noProof/>
+          <w:sz w:val="22"/>
+          <w:szCs w:val="22"/>
+        </w:rPr>
+        <w:t>et al.</w:t>
+      </w:r>
+      <w:r>
+        <w:rPr>
+          <w:rFonts w:ascii="Arial" w:hAnsi="Arial" w:cs="Arial"/>
+          <w:bCs/>
+          <w:noProof/>
+          <w:sz w:val="22"/>
+          <w:szCs w:val="22"/>
+        </w:rPr>
+        <w:t xml:space="preserve"> Opportunities and challenges in long-read sequencing data analysis. </w:t>
+      </w:r>
+      <w:r>
+        <w:rPr>
+          <w:rFonts w:ascii="Arial" w:hAnsi="Arial" w:cs="Arial"/>
+          <w:bCs/>
+          <w:i/>
+          <w:noProof/>
+          <w:sz w:val="22"/>
+          <w:szCs w:val="22"/>
+        </w:rPr>
+        <w:t>Genome Biol.</w:t>
+      </w:r>
+      <w:r>
+        <w:rPr>
+          <w:rFonts w:ascii="Arial" w:hAnsi="Arial" w:cs="Arial"/>
+          <w:bCs/>
+          <w:noProof/>
+          <w:sz w:val="22"/>
+          <w:szCs w:val="22"/>
+        </w:rPr>
+        <w:t xml:space="preserve"> </w:t>
+      </w:r>
+      <w:r>
+        <w:rPr>
+          <w:rFonts w:ascii="Arial" w:hAnsi="Arial" w:cs="Arial"/>
+          <w:b/>
+          <w:bCs/>
+          <w:noProof/>
+          <w:sz w:val="22"/>
+          <w:szCs w:val="22"/>
+        </w:rPr>
+        <w:t>21</w:t>
+      </w:r>
+      <w:r>
+        <w:rPr>
+          <w:rFonts w:ascii="Arial" w:hAnsi="Arial" w:cs="Arial"/>
+          <w:bCs/>
+          <w:noProof/>
+          <w:sz w:val="22"/>
+          <w:szCs w:val="22"/>
+        </w:rPr>
+        <w:t>, 30 (2020).</w:t>
       </w:r>
       <w:r>
         <w:rPr>
@@ -7937,11 +7957,100 @@
       </w:pPr>
     </w:lvl>
   </w:abstractNum>
+  <w:abstractNum w:abstractNumId="2" w15:restartNumberingAfterBreak="0">
+    <w:nsid w:val="607D5BD5"/>
+    <w:multiLevelType w:val="hybridMultilevel"/>
+    <w:tmpl w:val="AE463136"/>
+    <w:lvl w:ilvl="0" w:tplc="0409000F">
+      <w:start w:val="1"/>
+      <w:numFmt w:val="decimal"/>
+      <w:lvlText w:val="%1."/>
+      <w:lvlJc w:val="left"/>
+      <w:pPr>
+        <w:ind w:left="720" w:hanging="360"/>
+      </w:pPr>
+    </w:lvl>
+    <w:lvl w:ilvl="1" w:tplc="04090019">
+      <w:start w:val="1"/>
+      <w:numFmt w:val="lowerLetter"/>
+      <w:lvlText w:val="%2."/>
+      <w:lvlJc w:val="left"/>
+      <w:pPr>
+        <w:ind w:left="1440" w:hanging="360"/>
+      </w:pPr>
+    </w:lvl>
+    <w:lvl w:ilvl="2" w:tplc="0409001B" w:tentative="1">
+      <w:start w:val="1"/>
+      <w:numFmt w:val="lowerRoman"/>
+      <w:lvlText w:val="%3."/>
+      <w:lvlJc w:val="right"/>
+      <w:pPr>
+        <w:ind w:left="2160" w:hanging="180"/>
+      </w:pPr>
+    </w:lvl>
+    <w:lvl w:ilvl="3" w:tplc="0409000F" w:tentative="1">
+      <w:start w:val="1"/>
+      <w:numFmt w:val="decimal"/>
+      <w:lvlText w:val="%4."/>
+      <w:lvlJc w:val="left"/>
+      <w:pPr>
+        <w:ind w:left="2880" w:hanging="360"/>
+      </w:pPr>
+    </w:lvl>
+    <w:lvl w:ilvl="4" w:tplc="04090019" w:tentative="1">
+      <w:start w:val="1"/>
+      <w:numFmt w:val="lowerLetter"/>
+      <w:lvlText w:val="%5."/>
+      <w:lvlJc w:val="left"/>
+      <w:pPr>
+        <w:ind w:left="3600" w:hanging="360"/>
+      </w:pPr>
+    </w:lvl>
+    <w:lvl w:ilvl="5" w:tplc="0409001B" w:tentative="1">
+      <w:start w:val="1"/>
+      <w:numFmt w:val="lowerRoman"/>
+      <w:lvlText w:val="%6."/>
+      <w:lvlJc w:val="right"/>
+      <w:pPr>
+        <w:ind w:left="4320" w:hanging="180"/>
+      </w:pPr>
+    </w:lvl>
+    <w:lvl w:ilvl="6" w:tplc="0409000F" w:tentative="1">
+      <w:start w:val="1"/>
+      <w:numFmt w:val="decimal"/>
+      <w:lvlText w:val="%7."/>
+      <w:lvlJc w:val="left"/>
+      <w:pPr>
+        <w:ind w:left="5040" w:hanging="360"/>
+      </w:pPr>
+    </w:lvl>
+    <w:lvl w:ilvl="7" w:tplc="04090019" w:tentative="1">
+      <w:start w:val="1"/>
+      <w:numFmt w:val="lowerLetter"/>
+      <w:lvlText w:val="%8."/>
+      <w:lvlJc w:val="left"/>
+      <w:pPr>
+        <w:ind w:left="5760" w:hanging="360"/>
+      </w:pPr>
+    </w:lvl>
+    <w:lvl w:ilvl="8" w:tplc="0409001B" w:tentative="1">
+      <w:start w:val="1"/>
+      <w:numFmt w:val="lowerRoman"/>
+      <w:lvlText w:val="%9."/>
+      <w:lvlJc w:val="right"/>
+      <w:pPr>
+        <w:ind w:left="6480" w:hanging="180"/>
+      </w:pPr>
+    </w:lvl>
+  </w:abstractNum>
   <w:num w:numId="1" w16cid:durableId="1967421853">
     <w:abstractNumId w:val="1"/>
   </w:num>
   <w:num w:numId="2" w16cid:durableId="2023821509">
     <w:abstractNumId w:val="0"/>
+  </w:num>
+  <w:num w:numId="3" w16cid:durableId="360060340">
+    <w:abstractNumId w:val="2"/>
   </w:num>
 </w:numbering>
 </file>

</xml_diff>

<commit_message>
working on aim 3
</commit_message>
<xml_diff>
--- a/2023_04_08_sub_F32/research_strategy.docx
+++ b/2023_04_08_sub_F32/research_strategy.docx
@@ -2236,7 +2236,81 @@
           <w:sz w:val="22"/>
           <w:szCs w:val="22"/>
         </w:rPr>
-        <w:t xml:space="preserve">. New techniques will be needed to fully interrogate the mechanisms of mutually exclusive exon clusters. </w:t>
+        <w:t xml:space="preserve">. </w:t>
+      </w:r>
+      <w:r>
+        <w:rPr>
+          <w:rFonts w:ascii="Arial" w:hAnsi="Arial" w:cs="Arial"/>
+          <w:sz w:val="22"/>
+          <w:szCs w:val="22"/>
+        </w:rPr>
+        <w:t xml:space="preserve">For example, </w:t>
+      </w:r>
+      <w:r>
+        <w:rPr>
+          <w:rFonts w:ascii="Arial" w:hAnsi="Arial" w:cs="Arial"/>
+          <w:sz w:val="22"/>
+          <w:szCs w:val="22"/>
+        </w:rPr>
+        <w:t>in splicing experiments with PKM minigenes, complicated isoform distributions have been observed including isoforms that would be too long to fit into the longest currently offered illumina read.</w:t>
+      </w:r>
+      <w:r>
+        <w:rPr>
+          <w:rFonts w:ascii="Arial" w:hAnsi="Arial" w:cs="Arial"/>
+          <w:sz w:val="22"/>
+          <w:szCs w:val="22"/>
+        </w:rPr>
+        <w:fldChar w:fldCharType="begin" w:fldLock="1"/>
+      </w:r>
+      <w:r>
+        <w:rPr>
+          <w:rFonts w:ascii="Arial" w:hAnsi="Arial" w:cs="Arial"/>
+          <w:sz w:val="22"/>
+          <w:szCs w:val="22"/>
+        </w:rPr>
+        <w:instrText>ADDIN paperpile_citation &lt;clusterId&gt;U565B623X113U796&lt;/clusterId&gt;&lt;metadata&gt;&lt;citation&gt;&lt;id&gt;49bef4da-d466-4a56-9155-4cfe375864a1&lt;/id&gt;&lt;/citation&gt;&lt;/metadata&gt;&lt;data&gt;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&lt;/data&gt; \* MERGEFORMAT</w:instrText>
+      </w:r>
+      <w:r>
+        <w:rPr>
+          <w:rFonts w:ascii="Arial" w:hAnsi="Arial" w:cs="Arial"/>
+          <w:sz w:val="22"/>
+          <w:szCs w:val="22"/>
+        </w:rPr>
+        <w:fldChar w:fldCharType="separate"/>
+      </w:r>
+      <w:r>
+        <w:rPr>
+          <w:rFonts w:ascii="Arial" w:hAnsi="Arial" w:cs="Arial"/>
+          <w:noProof/>
+          <w:sz w:val="22"/>
+          <w:szCs w:val="22"/>
+          <w:vertAlign w:val="superscript"/>
+        </w:rPr>
+        <w:t>23</w:t>
+      </w:r>
+      <w:r>
+        <w:rPr>
+          <w:rFonts w:ascii="Arial" w:hAnsi="Arial" w:cs="Arial"/>
+          <w:sz w:val="22"/>
+          <w:szCs w:val="22"/>
+        </w:rPr>
+        <w:fldChar w:fldCharType="end"/>
+      </w:r>
+      <w:r>
+        <w:rPr>
+          <w:rFonts w:ascii="Arial" w:hAnsi="Arial" w:cs="Arial"/>
+          <w:sz w:val="22"/>
+          <w:szCs w:val="22"/>
+        </w:rPr>
+        <w:t xml:space="preserve"> </w:t>
+      </w:r>
+      <w:r>
+        <w:rPr>
+          <w:rFonts w:ascii="Arial" w:hAnsi="Arial" w:cs="Arial"/>
+          <w:sz w:val="22"/>
+          <w:szCs w:val="22"/>
+        </w:rPr>
+        <w:t xml:space="preserve">New techniques will be needed to fully interrogate the mechanisms of mutually exclusive exon clusters. </w:t>
       </w:r>
     </w:p>
     <w:p>
@@ -2537,7 +2611,7 @@
           <w:sz w:val="22"/>
           <w:szCs w:val="22"/>
         </w:rPr>
-        <w:t xml:space="preserve"> automating read processing, isoform identification, isoform quantification, and data visualization. </w:t>
+        <w:t xml:space="preserve"> automating read processing, isoform identification, isoform </w:t>
       </w:r>
       <w:r>
         <w:rPr>
@@ -2546,7 +2620,8 @@
           <w:sz w:val="22"/>
           <w:szCs w:val="22"/>
         </w:rPr>
-        <w:t xml:space="preserve">Further, this software will be robustly tested on synthetic </w:t>
+        <w:lastRenderedPageBreak/>
+        <w:t xml:space="preserve">quantification, and data visualization. </w:t>
       </w:r>
       <w:r>
         <w:rPr>
@@ -2555,8 +2630,7 @@
           <w:sz w:val="22"/>
           <w:szCs w:val="22"/>
         </w:rPr>
-        <w:lastRenderedPageBreak/>
-        <w:t xml:space="preserve">datasets to ensure accuracy and robustness, an improvement over previous bespoke analysis </w:t>
+        <w:t xml:space="preserve">Further, this software will be robustly tested on synthetic datasets to ensure accuracy and robustness, an improvement over previous bespoke analysis </w:t>
       </w:r>
       <w:proofErr w:type="gramStart"/>
       <w:r>
@@ -3229,7 +3303,17 @@
           <w:sz w:val="22"/>
           <w:szCs w:val="22"/>
         </w:rPr>
-        <w:t xml:space="preserve"> or use combined nanopore and illumina reads</w:t>
+        <w:t xml:space="preserve"> or use combined nanopore and </w:t>
+      </w:r>
+      <w:r>
+        <w:rPr>
+          <w:rFonts w:ascii="Arial" w:hAnsi="Arial" w:cs="Arial"/>
+          <w:bCs/>
+          <w:sz w:val="22"/>
+          <w:szCs w:val="22"/>
+        </w:rPr>
+        <w:lastRenderedPageBreak/>
+        <w:t>illumina reads</w:t>
       </w:r>
       <w:r>
         <w:rPr>
@@ -3239,6 +3323,15 @@
           <w:szCs w:val="22"/>
         </w:rPr>
         <w:t xml:space="preserve">. </w:t>
+      </w:r>
+      <w:r>
+        <w:rPr>
+          <w:rFonts w:ascii="Arial" w:hAnsi="Arial" w:cs="Arial"/>
+          <w:bCs/>
+          <w:sz w:val="22"/>
+          <w:szCs w:val="22"/>
+        </w:rPr>
+        <w:t>If barcode tracking with nanopore is difficult because of high error rates we can lengthen the barcodes so that even error filled barcodes can be robustly matched.</w:t>
       </w:r>
     </w:p>
     <w:p>
@@ -3258,7 +3351,6 @@
           <w:sz w:val="22"/>
           <w:szCs w:val="22"/>
         </w:rPr>
-        <w:lastRenderedPageBreak/>
         <w:t>Aim</w:t>
       </w:r>
       <w:r>
@@ -3857,6 +3949,934 @@
           <w:szCs w:val="22"/>
         </w:rPr>
         <w:t>It is possible existing read simulators and isoform clustering tools will not work well for MPSA data because they were designed for slightly different purposes, if this is the case, I will write custom versions that are optimized for the MPSA use case.</w:t>
+      </w:r>
+    </w:p>
+    <w:p>
+      <w:pPr>
+        <w:spacing w:after="120"/>
+        <w:rPr>
+          <w:rFonts w:ascii="Arial" w:hAnsi="Arial" w:cs="Arial"/>
+          <w:b/>
+          <w:sz w:val="22"/>
+          <w:szCs w:val="22"/>
+        </w:rPr>
+      </w:pPr>
+      <w:r>
+        <w:rPr>
+          <w:rFonts w:ascii="Arial" w:hAnsi="Arial" w:cs="Arial"/>
+          <w:b/>
+          <w:sz w:val="22"/>
+          <w:szCs w:val="22"/>
+        </w:rPr>
+        <w:t>Aim</w:t>
+      </w:r>
+      <w:r>
+        <w:rPr>
+          <w:rFonts w:ascii="Arial" w:hAnsi="Arial" w:cs="Arial"/>
+          <w:b/>
+          <w:spacing w:val="-7"/>
+          <w:sz w:val="22"/>
+          <w:szCs w:val="22"/>
+        </w:rPr>
+        <w:t xml:space="preserve"> </w:t>
+      </w:r>
+      <w:r>
+        <w:rPr>
+          <w:rFonts w:ascii="Arial" w:hAnsi="Arial" w:cs="Arial"/>
+          <w:b/>
+          <w:sz w:val="22"/>
+          <w:szCs w:val="22"/>
+        </w:rPr>
+        <w:t>3:</w:t>
+      </w:r>
+      <w:r>
+        <w:rPr>
+          <w:rFonts w:ascii="Arial" w:hAnsi="Arial" w:cs="Arial"/>
+          <w:b/>
+          <w:spacing w:val="11"/>
+          <w:sz w:val="22"/>
+          <w:szCs w:val="22"/>
+        </w:rPr>
+        <w:t xml:space="preserve"> </w:t>
+      </w:r>
+      <w:r>
+        <w:rPr>
+          <w:rFonts w:ascii="Arial" w:hAnsi="Arial" w:cs="Arial"/>
+          <w:b/>
+          <w:sz w:val="22"/>
+          <w:szCs w:val="22"/>
+        </w:rPr>
+        <w:t>Define</w:t>
+      </w:r>
+      <w:r>
+        <w:rPr>
+          <w:rFonts w:ascii="Arial" w:hAnsi="Arial" w:cs="Arial"/>
+          <w:b/>
+          <w:spacing w:val="-7"/>
+          <w:sz w:val="22"/>
+          <w:szCs w:val="22"/>
+        </w:rPr>
+        <w:t xml:space="preserve"> </w:t>
+      </w:r>
+      <w:r>
+        <w:rPr>
+          <w:rFonts w:ascii="Arial" w:hAnsi="Arial" w:cs="Arial"/>
+          <w:b/>
+          <w:sz w:val="22"/>
+          <w:szCs w:val="22"/>
+        </w:rPr>
+        <w:t>the</w:t>
+      </w:r>
+      <w:r>
+        <w:rPr>
+          <w:rFonts w:ascii="Arial" w:hAnsi="Arial" w:cs="Arial"/>
+          <w:b/>
+          <w:spacing w:val="-7"/>
+          <w:sz w:val="22"/>
+          <w:szCs w:val="22"/>
+        </w:rPr>
+        <w:t xml:space="preserve"> </w:t>
+      </w:r>
+      <w:r>
+        <w:rPr>
+          <w:rFonts w:ascii="Arial" w:hAnsi="Arial" w:cs="Arial"/>
+          <w:b/>
+          <w:sz w:val="22"/>
+          <w:szCs w:val="22"/>
+        </w:rPr>
+        <w:t>mechanism</w:t>
+      </w:r>
+      <w:r>
+        <w:rPr>
+          <w:rFonts w:ascii="Arial" w:hAnsi="Arial" w:cs="Arial"/>
+          <w:b/>
+          <w:spacing w:val="-7"/>
+          <w:sz w:val="22"/>
+          <w:szCs w:val="22"/>
+        </w:rPr>
+        <w:t xml:space="preserve"> </w:t>
+      </w:r>
+      <w:r>
+        <w:rPr>
+          <w:rFonts w:ascii="Arial" w:hAnsi="Arial" w:cs="Arial"/>
+          <w:b/>
+          <w:sz w:val="22"/>
+          <w:szCs w:val="22"/>
+        </w:rPr>
+        <w:t>of</w:t>
+      </w:r>
+      <w:r>
+        <w:rPr>
+          <w:rFonts w:ascii="Arial" w:hAnsi="Arial" w:cs="Arial"/>
+          <w:b/>
+          <w:spacing w:val="-7"/>
+          <w:sz w:val="22"/>
+          <w:szCs w:val="22"/>
+        </w:rPr>
+        <w:t xml:space="preserve"> </w:t>
+      </w:r>
+      <w:r>
+        <w:rPr>
+          <w:rFonts w:ascii="Arial" w:hAnsi="Arial" w:cs="Arial"/>
+          <w:b/>
+          <w:sz w:val="22"/>
+          <w:szCs w:val="22"/>
+        </w:rPr>
+        <w:t>mutually</w:t>
+      </w:r>
+      <w:r>
+        <w:rPr>
+          <w:rFonts w:ascii="Arial" w:hAnsi="Arial" w:cs="Arial"/>
+          <w:b/>
+          <w:spacing w:val="-7"/>
+          <w:sz w:val="22"/>
+          <w:szCs w:val="22"/>
+        </w:rPr>
+        <w:t xml:space="preserve"> </w:t>
+      </w:r>
+      <w:r>
+        <w:rPr>
+          <w:rFonts w:ascii="Arial" w:hAnsi="Arial" w:cs="Arial"/>
+          <w:b/>
+          <w:sz w:val="22"/>
+          <w:szCs w:val="22"/>
+        </w:rPr>
+        <w:t>exclusive exon inclusion</w:t>
+      </w:r>
+      <w:r>
+        <w:rPr>
+          <w:rFonts w:ascii="Arial" w:hAnsi="Arial" w:cs="Arial"/>
+          <w:b/>
+          <w:spacing w:val="-7"/>
+          <w:sz w:val="22"/>
+          <w:szCs w:val="22"/>
+        </w:rPr>
+        <w:t xml:space="preserve"> </w:t>
+      </w:r>
+      <w:r>
+        <w:rPr>
+          <w:rFonts w:ascii="Arial" w:hAnsi="Arial" w:cs="Arial"/>
+          <w:b/>
+          <w:sz w:val="22"/>
+          <w:szCs w:val="22"/>
+        </w:rPr>
+        <w:t>in</w:t>
+      </w:r>
+      <w:r>
+        <w:rPr>
+          <w:rFonts w:ascii="Arial" w:hAnsi="Arial" w:cs="Arial"/>
+          <w:b/>
+          <w:spacing w:val="-7"/>
+          <w:sz w:val="22"/>
+          <w:szCs w:val="22"/>
+        </w:rPr>
+        <w:t xml:space="preserve"> </w:t>
+      </w:r>
+      <w:r>
+        <w:rPr>
+          <w:rFonts w:ascii="Arial" w:hAnsi="Arial" w:cs="Arial"/>
+          <w:b/>
+          <w:sz w:val="22"/>
+          <w:szCs w:val="22"/>
+        </w:rPr>
+        <w:t>PKM</w:t>
+      </w:r>
+    </w:p>
+    <w:p>
+      <w:pPr>
+        <w:spacing w:after="120"/>
+        <w:rPr>
+          <w:rFonts w:ascii="Arial" w:hAnsi="Arial" w:cs="Arial"/>
+          <w:bCs/>
+          <w:sz w:val="22"/>
+          <w:szCs w:val="22"/>
+        </w:rPr>
+      </w:pPr>
+      <w:r>
+        <w:rPr>
+          <w:rFonts w:ascii="Arial" w:hAnsi="Arial" w:cs="Arial"/>
+          <w:bCs/>
+          <w:sz w:val="22"/>
+          <w:szCs w:val="22"/>
+          <w:u w:val="single"/>
+        </w:rPr>
+        <w:t>Goal:</w:t>
+      </w:r>
+      <w:r>
+        <w:rPr>
+          <w:rFonts w:ascii="Arial" w:hAnsi="Arial" w:cs="Arial"/>
+          <w:bCs/>
+          <w:sz w:val="22"/>
+          <w:szCs w:val="22"/>
+        </w:rPr>
+        <w:t xml:space="preserve"> </w:t>
+      </w:r>
+      <w:r>
+        <w:rPr>
+          <w:rFonts w:ascii="Arial" w:hAnsi="Arial" w:cs="Arial"/>
+          <w:bCs/>
+          <w:sz w:val="22"/>
+          <w:szCs w:val="22"/>
+        </w:rPr>
+        <w:t>T</w:t>
+      </w:r>
+      <w:r>
+        <w:rPr>
+          <w:rFonts w:ascii="Arial" w:hAnsi="Arial" w:cs="Arial"/>
+          <w:bCs/>
+          <w:sz w:val="22"/>
+          <w:szCs w:val="22"/>
+        </w:rPr>
+        <w:t xml:space="preserve">o </w:t>
+      </w:r>
+      <w:r>
+        <w:rPr>
+          <w:rFonts w:ascii="Arial" w:hAnsi="Arial" w:cs="Arial"/>
+          <w:bCs/>
+          <w:sz w:val="22"/>
+          <w:szCs w:val="22"/>
+        </w:rPr>
+        <w:t>make</w:t>
+      </w:r>
+      <w:r>
+        <w:rPr>
+          <w:rFonts w:ascii="Arial" w:hAnsi="Arial" w:cs="Arial"/>
+          <w:bCs/>
+          <w:sz w:val="22"/>
+          <w:szCs w:val="22"/>
+        </w:rPr>
+        <w:t xml:space="preserve"> a </w:t>
+      </w:r>
+      <w:r>
+        <w:rPr>
+          <w:rFonts w:ascii="Arial" w:hAnsi="Arial" w:cs="Arial"/>
+          <w:bCs/>
+          <w:sz w:val="22"/>
+          <w:szCs w:val="22"/>
+        </w:rPr>
+        <w:t>map</w:t>
+      </w:r>
+      <w:r>
+        <w:rPr>
+          <w:rFonts w:ascii="Arial" w:hAnsi="Arial" w:cs="Arial"/>
+          <w:bCs/>
+          <w:sz w:val="22"/>
+          <w:szCs w:val="22"/>
+        </w:rPr>
+        <w:t xml:space="preserve"> of the determinants of PKM </w:t>
+      </w:r>
+      <w:r>
+        <w:rPr>
+          <w:rFonts w:ascii="Arial" w:hAnsi="Arial" w:cs="Arial"/>
+          <w:bCs/>
+          <w:sz w:val="22"/>
+          <w:szCs w:val="22"/>
+        </w:rPr>
+        <w:t xml:space="preserve">exon </w:t>
+      </w:r>
+      <w:r>
+        <w:rPr>
+          <w:rFonts w:ascii="Arial" w:hAnsi="Arial" w:cs="Arial"/>
+          <w:bCs/>
+          <w:sz w:val="22"/>
+          <w:szCs w:val="22"/>
+        </w:rPr>
+        <w:t xml:space="preserve">9 and </w:t>
+      </w:r>
+      <w:r>
+        <w:rPr>
+          <w:rFonts w:ascii="Arial" w:hAnsi="Arial" w:cs="Arial"/>
+          <w:bCs/>
+          <w:sz w:val="22"/>
+          <w:szCs w:val="22"/>
+        </w:rPr>
+        <w:t xml:space="preserve">exon </w:t>
+      </w:r>
+      <w:r>
+        <w:rPr>
+          <w:rFonts w:ascii="Arial" w:hAnsi="Arial" w:cs="Arial"/>
+          <w:bCs/>
+          <w:sz w:val="22"/>
+          <w:szCs w:val="22"/>
+        </w:rPr>
+        <w:t>10 splicing</w:t>
+      </w:r>
+      <w:r>
+        <w:rPr>
+          <w:rFonts w:ascii="Arial" w:hAnsi="Arial" w:cs="Arial"/>
+          <w:bCs/>
+          <w:sz w:val="22"/>
+          <w:szCs w:val="22"/>
+        </w:rPr>
+        <w:t xml:space="preserve">, </w:t>
+      </w:r>
+      <w:r>
+        <w:rPr>
+          <w:rFonts w:ascii="Arial" w:hAnsi="Arial" w:cs="Arial"/>
+          <w:bCs/>
+          <w:sz w:val="22"/>
+          <w:szCs w:val="22"/>
+        </w:rPr>
+        <w:t>specifically the elements that maintain mutual exclusivity of these two exons</w:t>
+      </w:r>
+      <w:r>
+        <w:rPr>
+          <w:rFonts w:ascii="Arial" w:hAnsi="Arial" w:cs="Arial"/>
+          <w:bCs/>
+          <w:sz w:val="22"/>
+          <w:szCs w:val="22"/>
+        </w:rPr>
+        <w:t>,</w:t>
+      </w:r>
+      <w:r>
+        <w:rPr>
+          <w:rFonts w:ascii="Arial" w:hAnsi="Arial" w:cs="Arial"/>
+          <w:bCs/>
+          <w:sz w:val="22"/>
+          <w:szCs w:val="22"/>
+        </w:rPr>
+        <w:t xml:space="preserve"> at nucleotide resolution</w:t>
+      </w:r>
+      <w:r>
+        <w:rPr>
+          <w:rFonts w:ascii="Arial" w:hAnsi="Arial" w:cs="Arial"/>
+          <w:bCs/>
+          <w:sz w:val="22"/>
+          <w:szCs w:val="22"/>
+        </w:rPr>
+        <w:t xml:space="preserve">. </w:t>
+      </w:r>
+    </w:p>
+    <w:p>
+      <w:pPr>
+        <w:spacing w:after="120"/>
+        <w:rPr>
+          <w:rFonts w:ascii="Arial" w:hAnsi="Arial" w:cs="Arial"/>
+          <w:bCs/>
+          <w:sz w:val="22"/>
+          <w:szCs w:val="22"/>
+        </w:rPr>
+      </w:pPr>
+      <w:r>
+        <w:rPr>
+          <w:rFonts w:ascii="Arial" w:hAnsi="Arial" w:cs="Arial"/>
+          <w:bCs/>
+          <w:sz w:val="22"/>
+          <w:szCs w:val="22"/>
+          <w:u w:val="single"/>
+        </w:rPr>
+        <w:t>Approach:</w:t>
+      </w:r>
+      <w:r>
+        <w:rPr>
+          <w:rFonts w:ascii="Arial" w:hAnsi="Arial" w:cs="Arial"/>
+          <w:bCs/>
+          <w:sz w:val="22"/>
+          <w:szCs w:val="22"/>
+        </w:rPr>
+        <w:t xml:space="preserve"> </w:t>
+      </w:r>
+      <w:r>
+        <w:rPr>
+          <w:rFonts w:ascii="Arial" w:hAnsi="Arial" w:cs="Arial"/>
+          <w:bCs/>
+          <w:sz w:val="22"/>
+          <w:szCs w:val="22"/>
+        </w:rPr>
+        <w:t xml:space="preserve">I will start this map by performing a course grained sweep over the large introns before exon 9 and after exon 10. This course grained sweep will be performed by making a series of large deletions from each of these introns and measuring isoform distributions. Any deletion that causes a change in the isoform distribution will be mapped in finer detail in the fine mapping step. I will </w:t>
+      </w:r>
+      <w:r>
+        <w:rPr>
+          <w:rFonts w:ascii="Arial" w:hAnsi="Arial" w:cs="Arial"/>
+          <w:bCs/>
+          <w:sz w:val="22"/>
+          <w:szCs w:val="22"/>
+        </w:rPr>
+        <w:t>also include the entire region from 100 bp upstream of exon 9 to 100 bp downstream of exon 10 in the fine mapping as previous papers have shown that there are important regulatory elements in these regions.</w:t>
+      </w:r>
+      <w:r>
+        <w:rPr>
+          <w:rFonts w:ascii="Arial" w:hAnsi="Arial" w:cs="Arial"/>
+          <w:bCs/>
+          <w:sz w:val="22"/>
+          <w:szCs w:val="22"/>
+        </w:rPr>
+        <w:fldChar w:fldCharType="begin" w:fldLock="1"/>
+      </w:r>
+      <w:r>
+        <w:rPr>
+          <w:rFonts w:ascii="Arial" w:hAnsi="Arial" w:cs="Arial"/>
+          <w:bCs/>
+          <w:sz w:val="22"/>
+          <w:szCs w:val="22"/>
+        </w:rPr>
+        <w:instrText>ADDIN paperpile_citation &lt;clusterId&gt;D945R395G786K497&lt;/clusterId&gt;&lt;metadata&gt;&lt;citation&gt;&lt;id&gt;49bef4da-d466-4a56-9155-4cfe375864a1&lt;/id&gt;&lt;/citation&gt;&lt;citation&gt;&lt;id&gt;d88542e0-d383-44a1-a002-c01d2f6af9fd&lt;/id&gt;&lt;/citation&gt;&lt;/metadata&gt;&lt;data&gt;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&lt;/data&gt; \* MERGEFORMAT</w:instrText>
+      </w:r>
+      <w:r>
+        <w:rPr>
+          <w:rFonts w:ascii="Arial" w:hAnsi="Arial" w:cs="Arial"/>
+          <w:bCs/>
+          <w:sz w:val="22"/>
+          <w:szCs w:val="22"/>
+        </w:rPr>
+        <w:fldChar w:fldCharType="separate"/>
+      </w:r>
+      <w:r>
+        <w:rPr>
+          <w:rFonts w:ascii="Arial" w:hAnsi="Arial" w:cs="Arial"/>
+          <w:bCs/>
+          <w:noProof/>
+          <w:sz w:val="22"/>
+          <w:szCs w:val="22"/>
+          <w:vertAlign w:val="superscript"/>
+        </w:rPr>
+        <w:t>22,23</w:t>
+      </w:r>
+      <w:r>
+        <w:rPr>
+          <w:rFonts w:ascii="Arial" w:hAnsi="Arial" w:cs="Arial"/>
+          <w:bCs/>
+          <w:sz w:val="22"/>
+          <w:szCs w:val="22"/>
+        </w:rPr>
+        <w:fldChar w:fldCharType="end"/>
+      </w:r>
+      <w:r>
+        <w:rPr>
+          <w:rFonts w:ascii="Arial" w:hAnsi="Arial" w:cs="Arial"/>
+          <w:bCs/>
+          <w:sz w:val="22"/>
+          <w:szCs w:val="22"/>
+        </w:rPr>
+        <w:t xml:space="preserve"> I will generate libraries containing every single nucleotide substitution or deletion in the regions of interest and measure quantitative phenotypes for them using the LR-MPSA technique from Aim 1 and the analysis software from Aim 2.</w:t>
+      </w:r>
+      <w:r>
+        <w:rPr>
+          <w:rFonts w:ascii="Arial" w:hAnsi="Arial" w:cs="Arial"/>
+          <w:bCs/>
+          <w:sz w:val="22"/>
+          <w:szCs w:val="22"/>
+        </w:rPr>
+        <w:t xml:space="preserve"> This w</w:t>
+      </w:r>
+      <w:r>
+        <w:rPr>
+          <w:rFonts w:ascii="Arial" w:hAnsi="Arial" w:cs="Arial"/>
+          <w:bCs/>
+          <w:sz w:val="22"/>
+          <w:szCs w:val="22"/>
+        </w:rPr>
+        <w:t>ill allow us to create a nucleotide resolution map of the isoform distributions caused by each mutant, and to map putative regulatory elements.</w:t>
+      </w:r>
+      <w:r>
+        <w:rPr>
+          <w:rFonts w:ascii="Arial" w:hAnsi="Arial" w:cs="Arial"/>
+          <w:bCs/>
+          <w:sz w:val="22"/>
+          <w:szCs w:val="22"/>
+        </w:rPr>
+        <w:t xml:space="preserve"> This may include regulatory elements that affect the ratio of PKM1 to PKM2 as well as mutations that increase the amount of the double included or double skipped isoforms. I will be loo</w:t>
+      </w:r>
+      <w:r>
+        <w:rPr>
+          <w:rFonts w:ascii="Arial" w:hAnsi="Arial" w:cs="Arial"/>
+          <w:bCs/>
+          <w:sz w:val="22"/>
+          <w:szCs w:val="22"/>
+        </w:rPr>
+        <w:t>k to specifically select regulatory elements to follow up with that disrupt the mutual exclusivity of exons 9 and 10.</w:t>
+      </w:r>
+      <w:r>
+        <w:rPr>
+          <w:rFonts w:ascii="Arial" w:hAnsi="Arial" w:cs="Arial"/>
+          <w:bCs/>
+          <w:sz w:val="22"/>
+          <w:szCs w:val="22"/>
+        </w:rPr>
+        <w:t xml:space="preserve"> </w:t>
+      </w:r>
+      <w:r>
+        <w:rPr>
+          <w:rFonts w:ascii="Arial" w:hAnsi="Arial" w:cs="Arial"/>
+          <w:bCs/>
+          <w:sz w:val="22"/>
+          <w:szCs w:val="22"/>
+        </w:rPr>
+        <w:t>I will follow up on identified regulatory elements with low throughput mechanistic e</w:t>
+      </w:r>
+      <w:r>
+        <w:rPr>
+          <w:rFonts w:ascii="Arial" w:hAnsi="Arial" w:cs="Arial"/>
+          <w:bCs/>
+          <w:sz w:val="22"/>
+          <w:szCs w:val="22"/>
+        </w:rPr>
+        <w:t>xperiments. This includes targeting them with antisense oligonucleotides with 2-O-methoxyethyl modifications. These antisense oligonucleotides bind RNA tightly and sterically block binding by splicing factors without triggering degradation of the transcript, and have worked well in the PKM context in previous studies.</w:t>
+      </w:r>
+      <w:r>
+        <w:rPr>
+          <w:rFonts w:ascii="Arial" w:hAnsi="Arial" w:cs="Arial"/>
+          <w:bCs/>
+          <w:sz w:val="22"/>
+          <w:szCs w:val="22"/>
+        </w:rPr>
+        <w:fldChar w:fldCharType="begin" w:fldLock="1"/>
+      </w:r>
+      <w:r>
+        <w:rPr>
+          <w:rFonts w:ascii="Arial" w:hAnsi="Arial" w:cs="Arial"/>
+          <w:bCs/>
+          <w:sz w:val="22"/>
+          <w:szCs w:val="22"/>
+        </w:rPr>
+        <w:instrText>ADDIN paperpile_citation &lt;clusterId&gt;H426V774K264O878&lt;/clusterId&gt;&lt;metadata&gt;&lt;citation&gt;&lt;id&gt;d88542e0-d383-44a1-a002-c01d2f6af9fd&lt;/id&gt;&lt;/citation&gt;&lt;/metadata&gt;&lt;data&gt;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&lt;/data&gt; \* MERGEFORMAT</w:instrText>
+      </w:r>
+      <w:r>
+        <w:rPr>
+          <w:rFonts w:ascii="Arial" w:hAnsi="Arial" w:cs="Arial"/>
+          <w:bCs/>
+          <w:sz w:val="22"/>
+          <w:szCs w:val="22"/>
+        </w:rPr>
+        <w:fldChar w:fldCharType="separate"/>
+      </w:r>
+      <w:r>
+        <w:rPr>
+          <w:rFonts w:ascii="Arial" w:hAnsi="Arial" w:cs="Arial"/>
+          <w:bCs/>
+          <w:noProof/>
+          <w:sz w:val="22"/>
+          <w:szCs w:val="22"/>
+          <w:vertAlign w:val="superscript"/>
+        </w:rPr>
+        <w:t>22</w:t>
+      </w:r>
+      <w:r>
+        <w:rPr>
+          <w:rFonts w:ascii="Arial" w:hAnsi="Arial" w:cs="Arial"/>
+          <w:bCs/>
+          <w:sz w:val="22"/>
+          <w:szCs w:val="22"/>
+        </w:rPr>
+        <w:fldChar w:fldCharType="end"/>
+      </w:r>
+      <w:r>
+        <w:rPr>
+          <w:rFonts w:ascii="Arial" w:hAnsi="Arial" w:cs="Arial"/>
+          <w:bCs/>
+          <w:sz w:val="22"/>
+          <w:szCs w:val="22"/>
+        </w:rPr>
+        <w:t xml:space="preserve"> It will also include making low throughput </w:t>
+      </w:r>
+      <w:r>
+        <w:rPr>
+          <w:rFonts w:ascii="Arial" w:hAnsi="Arial" w:cs="Arial"/>
+          <w:bCs/>
+          <w:sz w:val="22"/>
+          <w:szCs w:val="22"/>
+        </w:rPr>
+        <w:t xml:space="preserve">mutations, for instance to perform </w:t>
+      </w:r>
+      <w:r>
+        <w:rPr>
+          <w:rFonts w:ascii="Arial" w:hAnsi="Arial" w:cs="Arial"/>
+          <w:bCs/>
+          <w:sz w:val="22"/>
+          <w:szCs w:val="22"/>
+        </w:rPr>
+        <w:lastRenderedPageBreak/>
+        <w:t xml:space="preserve">mutant cycle analysis on putative RNA structural elements discovered. It may also include pull down experiments to confirm the binding of particular RNA binding proteins to identified motifs. </w:t>
+      </w:r>
+      <w:r>
+        <w:rPr>
+          <w:rFonts w:ascii="Arial" w:hAnsi="Arial" w:cs="Arial"/>
+          <w:bCs/>
+          <w:sz w:val="22"/>
+          <w:szCs w:val="22"/>
+        </w:rPr>
+        <w:t>I will build models using the MAVE-NN framework developed by our lab</w:t>
+      </w:r>
+      <w:r>
+        <w:rPr>
+          <w:rFonts w:ascii="Arial" w:hAnsi="Arial" w:cs="Arial"/>
+          <w:bCs/>
+          <w:sz w:val="22"/>
+          <w:szCs w:val="22"/>
+        </w:rPr>
+        <w:fldChar w:fldCharType="begin" w:fldLock="1"/>
+      </w:r>
+      <w:r>
+        <w:rPr>
+          <w:rFonts w:ascii="Arial" w:hAnsi="Arial" w:cs="Arial"/>
+          <w:bCs/>
+          <w:sz w:val="22"/>
+          <w:szCs w:val="22"/>
+        </w:rPr>
+        <w:instrText>ADDIN paperpile_citation &lt;clusterId&gt;R227F575B865Y558&lt;/clusterId&gt;&lt;metadata&gt;&lt;citation&gt;&lt;id&gt;9a9eb556-2845-47d3-b4d5-c5dbf79d414c&lt;/id&gt;&lt;/citation&gt;&lt;/metadata&gt;&lt;data&gt;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&lt;/data&gt; \* MERGEFORMAT</w:instrText>
+      </w:r>
+      <w:r>
+        <w:rPr>
+          <w:rFonts w:ascii="Arial" w:hAnsi="Arial" w:cs="Arial"/>
+          <w:bCs/>
+          <w:sz w:val="22"/>
+          <w:szCs w:val="22"/>
+        </w:rPr>
+        <w:fldChar w:fldCharType="separate"/>
+      </w:r>
+      <w:r>
+        <w:rPr>
+          <w:rFonts w:ascii="Arial" w:hAnsi="Arial" w:cs="Arial"/>
+          <w:bCs/>
+          <w:noProof/>
+          <w:sz w:val="22"/>
+          <w:szCs w:val="22"/>
+          <w:vertAlign w:val="superscript"/>
+        </w:rPr>
+        <w:t>49</w:t>
+      </w:r>
+      <w:r>
+        <w:rPr>
+          <w:rFonts w:ascii="Arial" w:hAnsi="Arial" w:cs="Arial"/>
+          <w:bCs/>
+          <w:sz w:val="22"/>
+          <w:szCs w:val="22"/>
+        </w:rPr>
+        <w:fldChar w:fldCharType="end"/>
+      </w:r>
+      <w:r>
+        <w:rPr>
+          <w:rFonts w:ascii="Arial" w:hAnsi="Arial" w:cs="Arial"/>
+          <w:bCs/>
+          <w:sz w:val="22"/>
+          <w:szCs w:val="22"/>
+        </w:rPr>
+        <w:t xml:space="preserve"> and mechanistic modeling frameworks. Together </w:t>
+      </w:r>
+      <w:r>
+        <w:rPr>
+          <w:rFonts w:ascii="Arial" w:hAnsi="Arial" w:cs="Arial"/>
+          <w:bCs/>
+          <w:sz w:val="22"/>
+          <w:szCs w:val="22"/>
+        </w:rPr>
+        <w:t xml:space="preserve">these efforts will allow us to build a </w:t>
+      </w:r>
+      <w:proofErr w:type="gramStart"/>
+      <w:r>
+        <w:rPr>
+          <w:rFonts w:ascii="Arial" w:hAnsi="Arial" w:cs="Arial"/>
+          <w:bCs/>
+          <w:sz w:val="22"/>
+          <w:szCs w:val="22"/>
+        </w:rPr>
+        <w:t>high resolution</w:t>
+      </w:r>
+      <w:proofErr w:type="gramEnd"/>
+      <w:r>
+        <w:rPr>
+          <w:rFonts w:ascii="Arial" w:hAnsi="Arial" w:cs="Arial"/>
+          <w:bCs/>
+          <w:sz w:val="22"/>
+          <w:szCs w:val="22"/>
+        </w:rPr>
+        <w:t xml:space="preserve"> map of the determinants of PKM splicing and to identify the regulatory elements that enforce the mutual exclusivity of exons 9 and 10.</w:t>
+      </w:r>
+    </w:p>
+    <w:p>
+      <w:pPr>
+        <w:spacing w:afterLines="120" w:after="288"/>
+        <w:rPr>
+          <w:rFonts w:ascii="Arial" w:hAnsi="Arial" w:cs="Arial"/>
+          <w:bCs/>
+          <w:sz w:val="22"/>
+          <w:szCs w:val="22"/>
+        </w:rPr>
+      </w:pPr>
+      <w:r>
+        <w:rPr>
+          <w:rFonts w:ascii="Arial" w:hAnsi="Arial" w:cs="Arial"/>
+          <w:bCs/>
+          <w:sz w:val="22"/>
+          <w:szCs w:val="22"/>
+          <w:u w:val="single"/>
+        </w:rPr>
+        <w:t>Pitfalls and alternative approaches:</w:t>
+      </w:r>
+      <w:r>
+        <w:rPr>
+          <w:rFonts w:ascii="Arial" w:hAnsi="Arial" w:cs="Arial"/>
+          <w:bCs/>
+          <w:sz w:val="22"/>
+          <w:szCs w:val="22"/>
+        </w:rPr>
+        <w:t xml:space="preserve"> If</w:t>
+      </w:r>
+      <w:r>
+        <w:rPr>
+          <w:rFonts w:ascii="Arial" w:hAnsi="Arial" w:cs="Arial"/>
+          <w:bCs/>
+          <w:sz w:val="22"/>
+          <w:szCs w:val="22"/>
+        </w:rPr>
+        <w:t xml:space="preserve"> the high PKM2/PKM1 ratio in HeLa cells makes it hard to distinguish mutant phenotypes, we can perform the experiment in a cell line that normally has an even mixture of the two isoforms such as C2C12 cells differentiated into myotubes</w:t>
+      </w:r>
+      <w:r>
+        <w:rPr>
+          <w:rFonts w:ascii="Arial" w:hAnsi="Arial" w:cs="Arial"/>
+          <w:bCs/>
+          <w:sz w:val="22"/>
+          <w:szCs w:val="22"/>
+        </w:rPr>
+        <w:fldChar w:fldCharType="begin" w:fldLock="1"/>
+      </w:r>
+      <w:r>
+        <w:rPr>
+          <w:rFonts w:ascii="Arial" w:hAnsi="Arial" w:cs="Arial"/>
+          <w:bCs/>
+          <w:sz w:val="22"/>
+          <w:szCs w:val="22"/>
+        </w:rPr>
+        <w:instrText>ADDIN paperpile_citation &lt;clusterId&gt;V678J955F316J352&lt;/clusterId&gt;&lt;metadata&gt;&lt;citation&gt;&lt;id&gt;77387a47-eaa6-4ffd-a359-e0af120ee511&lt;/id&gt;&lt;/citation&gt;&lt;/metadata&gt;&lt;data&gt;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&lt;/data&gt; \* MERGEFORMAT</w:instrText>
+      </w:r>
+      <w:r>
+        <w:rPr>
+          <w:rFonts w:ascii="Arial" w:hAnsi="Arial" w:cs="Arial"/>
+          <w:bCs/>
+          <w:sz w:val="22"/>
+          <w:szCs w:val="22"/>
+        </w:rPr>
+        <w:fldChar w:fldCharType="separate"/>
+      </w:r>
+      <w:r>
+        <w:rPr>
+          <w:rFonts w:ascii="Arial" w:hAnsi="Arial" w:cs="Arial"/>
+          <w:bCs/>
+          <w:noProof/>
+          <w:sz w:val="22"/>
+          <w:szCs w:val="22"/>
+          <w:vertAlign w:val="superscript"/>
+        </w:rPr>
+        <w:t>10</w:t>
+      </w:r>
+      <w:r>
+        <w:rPr>
+          <w:rFonts w:ascii="Arial" w:hAnsi="Arial" w:cs="Arial"/>
+          <w:bCs/>
+          <w:sz w:val="22"/>
+          <w:szCs w:val="22"/>
+        </w:rPr>
+        <w:fldChar w:fldCharType="end"/>
+      </w:r>
+      <w:r>
+        <w:rPr>
+          <w:rFonts w:ascii="Arial" w:hAnsi="Arial" w:cs="Arial"/>
+          <w:bCs/>
+          <w:sz w:val="22"/>
+          <w:szCs w:val="22"/>
+        </w:rPr>
+        <w:t xml:space="preserve"> alternatively, we can produce a more even isoform mixture in HeLa cells by strengthening the exon 9 5’-splice site to a consensus sequence</w:t>
+      </w:r>
+      <w:r>
+        <w:rPr>
+          <w:rFonts w:ascii="Arial" w:hAnsi="Arial" w:cs="Arial"/>
+          <w:bCs/>
+          <w:sz w:val="22"/>
+          <w:szCs w:val="22"/>
+        </w:rPr>
+        <w:fldChar w:fldCharType="begin" w:fldLock="1"/>
+      </w:r>
+      <w:r>
+        <w:rPr>
+          <w:rFonts w:ascii="Arial" w:hAnsi="Arial" w:cs="Arial"/>
+          <w:bCs/>
+          <w:sz w:val="22"/>
+          <w:szCs w:val="22"/>
+        </w:rPr>
+        <w:instrText>ADDIN paperpile_citation &lt;clusterId&gt;H157O414K895H518&lt;/clusterId&gt;&lt;metadata&gt;&lt;citation&gt;&lt;id&gt;49bef4da-d466-4a56-9155-4cfe375864a1&lt;/id&gt;&lt;/citation&gt;&lt;/metadata&gt;&lt;data&gt;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&lt;/data&gt; \* MERGEFORMAT</w:instrText>
+      </w:r>
+      <w:r>
+        <w:rPr>
+          <w:rFonts w:ascii="Arial" w:hAnsi="Arial" w:cs="Arial"/>
+          <w:bCs/>
+          <w:sz w:val="22"/>
+          <w:szCs w:val="22"/>
+        </w:rPr>
+        <w:fldChar w:fldCharType="separate"/>
+      </w:r>
+      <w:r>
+        <w:rPr>
+          <w:rFonts w:ascii="Arial" w:hAnsi="Arial" w:cs="Arial"/>
+          <w:bCs/>
+          <w:noProof/>
+          <w:sz w:val="22"/>
+          <w:szCs w:val="22"/>
+          <w:vertAlign w:val="superscript"/>
+        </w:rPr>
+        <w:t>23</w:t>
+      </w:r>
+      <w:r>
+        <w:rPr>
+          <w:rFonts w:ascii="Arial" w:hAnsi="Arial" w:cs="Arial"/>
+          <w:bCs/>
+          <w:sz w:val="22"/>
+          <w:szCs w:val="22"/>
+        </w:rPr>
+        <w:fldChar w:fldCharType="end"/>
+      </w:r>
+      <w:r>
+        <w:rPr>
+          <w:rFonts w:ascii="Arial" w:hAnsi="Arial" w:cs="Arial"/>
+          <w:bCs/>
+          <w:sz w:val="22"/>
+          <w:szCs w:val="22"/>
+        </w:rPr>
+        <w:t xml:space="preserve"> or using antisense oligos.</w:t>
+      </w:r>
+      <w:r>
+        <w:rPr>
+          <w:rFonts w:ascii="Arial" w:hAnsi="Arial" w:cs="Arial"/>
+          <w:bCs/>
+          <w:sz w:val="22"/>
+          <w:szCs w:val="22"/>
+        </w:rPr>
+        <w:fldChar w:fldCharType="begin" w:fldLock="1"/>
+      </w:r>
+      <w:r>
+        <w:rPr>
+          <w:rFonts w:ascii="Arial" w:hAnsi="Arial" w:cs="Arial"/>
+          <w:bCs/>
+          <w:sz w:val="22"/>
+          <w:szCs w:val="22"/>
+        </w:rPr>
+        <w:instrText>ADDIN paperpile_citation &lt;clusterId&gt;A284N541D832A655&lt;/clusterId&gt;&lt;metadata&gt;&lt;citation&gt;&lt;id&gt;d88542e0-d383-44a1-a002-c01d2f6af9fd&lt;/id&gt;&lt;/citation&gt;&lt;/metadata&gt;&lt;data&gt;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&lt;/data&gt; \* MERGEFORMAT</w:instrText>
+      </w:r>
+      <w:r>
+        <w:rPr>
+          <w:rFonts w:ascii="Arial" w:hAnsi="Arial" w:cs="Arial"/>
+          <w:bCs/>
+          <w:sz w:val="22"/>
+          <w:szCs w:val="22"/>
+        </w:rPr>
+        <w:fldChar w:fldCharType="separate"/>
+      </w:r>
+      <w:r>
+        <w:rPr>
+          <w:rFonts w:ascii="Arial" w:hAnsi="Arial" w:cs="Arial"/>
+          <w:bCs/>
+          <w:noProof/>
+          <w:sz w:val="22"/>
+          <w:szCs w:val="22"/>
+          <w:vertAlign w:val="superscript"/>
+        </w:rPr>
+        <w:t>22</w:t>
+      </w:r>
+      <w:r>
+        <w:rPr>
+          <w:rFonts w:ascii="Arial" w:hAnsi="Arial" w:cs="Arial"/>
+          <w:bCs/>
+          <w:sz w:val="22"/>
+          <w:szCs w:val="22"/>
+        </w:rPr>
+        <w:fldChar w:fldCharType="end"/>
+      </w:r>
+      <w:r>
+        <w:rPr>
+          <w:rFonts w:ascii="Arial" w:hAnsi="Arial" w:cs="Arial"/>
+          <w:bCs/>
+          <w:sz w:val="22"/>
+          <w:szCs w:val="22"/>
+        </w:rPr>
+        <w:t xml:space="preserve"> </w:t>
+      </w:r>
+      <w:r>
+        <w:rPr>
+          <w:rFonts w:ascii="Arial" w:hAnsi="Arial" w:cs="Arial"/>
+          <w:bCs/>
+          <w:sz w:val="22"/>
+          <w:szCs w:val="22"/>
+        </w:rPr>
+        <w:t xml:space="preserve">If the LR-MPSA form Aim 1 proves infeasible, we can proceed with this aim using a short read junction sequencing approach which should still be acceptable though we will lose the ability to detect some isoforms. If the </w:t>
+      </w:r>
+      <w:proofErr w:type="gramStart"/>
+      <w:r>
+        <w:rPr>
+          <w:rFonts w:ascii="Arial" w:hAnsi="Arial" w:cs="Arial"/>
+          <w:bCs/>
+          <w:sz w:val="22"/>
+          <w:szCs w:val="22"/>
+        </w:rPr>
+        <w:t>all</w:t>
+      </w:r>
+      <w:proofErr w:type="gramEnd"/>
+      <w:r>
+        <w:rPr>
+          <w:rFonts w:ascii="Arial" w:hAnsi="Arial" w:cs="Arial"/>
+          <w:bCs/>
+          <w:sz w:val="22"/>
+          <w:szCs w:val="22"/>
+        </w:rPr>
+        <w:t xml:space="preserve"> isoform detecting software from Aim 2 proves infeasible, we can aligning reads to a list of expected isoforms instead of trying to use clustering to identify isoforms. If we end up only identifying already known regulatory sites, we will still have produced a higher resolution map of PKM splicing than exists currently and we can refocus onto other mutually exclusive exon clusters such as ketohexokinase</w:t>
       </w:r>
     </w:p>
     <w:p>
@@ -3864,9 +4884,8 @@
         <w:pStyle w:val="ListParagraph"/>
         <w:numPr>
           <w:ilvl w:val="0"/>
-          <w:numId w:val="3"/>
+          <w:numId w:val="4"/>
         </w:numPr>
-        <w:spacing w:after="120"/>
         <w:rPr>
           <w:rFonts w:ascii="Arial" w:hAnsi="Arial" w:cs="Arial"/>
           <w:bCs/>
@@ -3883,7 +4902,17 @@
           <w:sz w:val="22"/>
           <w:szCs w:val="22"/>
         </w:rPr>
-        <w:t>Develop open-source nucleotide resolution MPSA analysis software</w:t>
+        <w:t xml:space="preserve">Generate a PKM library from </w:t>
+      </w:r>
+      <w:r>
+        <w:rPr>
+          <w:rFonts w:ascii="Arial" w:hAnsi="Arial" w:cs="Arial"/>
+          <w:bCs/>
+          <w:strike/>
+          <w:sz w:val="22"/>
+          <w:szCs w:val="22"/>
+        </w:rPr>
+        <w:t>our minigene</w:t>
       </w:r>
     </w:p>
     <w:p>
@@ -3891,9 +4920,8 @@
         <w:pStyle w:val="ListParagraph"/>
         <w:numPr>
           <w:ilvl w:val="1"/>
-          <w:numId w:val="3"/>
+          <w:numId w:val="4"/>
         </w:numPr>
-        <w:spacing w:after="120"/>
         <w:rPr>
           <w:rFonts w:ascii="Arial" w:hAnsi="Arial" w:cs="Arial"/>
           <w:bCs/>
@@ -3902,6 +4930,8 @@
           <w:szCs w:val="22"/>
         </w:rPr>
       </w:pPr>
+      <w:proofErr w:type="spellStart"/>
+      <w:proofErr w:type="gramStart"/>
       <w:r>
         <w:rPr>
           <w:rFonts w:ascii="Arial" w:hAnsi="Arial" w:cs="Arial"/>
@@ -3910,7 +4940,45 @@
           <w:sz w:val="22"/>
           <w:szCs w:val="22"/>
         </w:rPr>
-        <w:t>Simulate reads from libraries of variants with different isoform mixtures</w:t>
+        <w:t>Course</w:t>
+      </w:r>
+      <w:proofErr w:type="spellEnd"/>
+      <w:proofErr w:type="gramEnd"/>
+      <w:r>
+        <w:rPr>
+          <w:rFonts w:ascii="Arial" w:hAnsi="Arial" w:cs="Arial"/>
+          <w:bCs/>
+          <w:strike/>
+          <w:sz w:val="22"/>
+          <w:szCs w:val="22"/>
+        </w:rPr>
+        <w:t xml:space="preserve"> grain deletion library of the outer introns 21 250 bp chunks</w:t>
+      </w:r>
+    </w:p>
+    <w:p>
+      <w:pPr>
+        <w:pStyle w:val="ListParagraph"/>
+        <w:numPr>
+          <w:ilvl w:val="2"/>
+          <w:numId w:val="4"/>
+        </w:numPr>
+        <w:rPr>
+          <w:rFonts w:ascii="Arial" w:hAnsi="Arial" w:cs="Arial"/>
+          <w:bCs/>
+          <w:strike/>
+          <w:sz w:val="22"/>
+          <w:szCs w:val="22"/>
+        </w:rPr>
+      </w:pPr>
+      <w:r>
+        <w:rPr>
+          <w:rFonts w:ascii="Arial" w:hAnsi="Arial" w:cs="Arial"/>
+          <w:bCs/>
+          <w:strike/>
+          <w:sz w:val="22"/>
+          <w:szCs w:val="22"/>
+        </w:rPr>
+        <w:t xml:space="preserve">Look for changes in splicing behavior and add to the twist library </w:t>
       </w:r>
     </w:p>
     <w:p>
@@ -3918,9 +4986,8 @@
         <w:pStyle w:val="ListParagraph"/>
         <w:numPr>
           <w:ilvl w:val="1"/>
-          <w:numId w:val="3"/>
+          <w:numId w:val="4"/>
         </w:numPr>
-        <w:spacing w:after="120"/>
         <w:rPr>
           <w:rFonts w:ascii="Arial" w:hAnsi="Arial" w:cs="Arial"/>
           <w:bCs/>
@@ -3937,7 +5004,51 @@
           <w:sz w:val="22"/>
           <w:szCs w:val="22"/>
         </w:rPr>
-        <w:t>Compare different alignment and isoform calling algorithms</w:t>
+        <w:t xml:space="preserve">Fine grained SNPs and </w:t>
+      </w:r>
+      <w:proofErr w:type="spellStart"/>
+      <w:r>
+        <w:rPr>
+          <w:rFonts w:ascii="Arial" w:hAnsi="Arial" w:cs="Arial"/>
+          <w:bCs/>
+          <w:strike/>
+          <w:sz w:val="22"/>
+          <w:szCs w:val="22"/>
+        </w:rPr>
+        <w:t>and</w:t>
+      </w:r>
+      <w:proofErr w:type="spellEnd"/>
+      <w:r>
+        <w:rPr>
+          <w:rFonts w:ascii="Arial" w:hAnsi="Arial" w:cs="Arial"/>
+          <w:bCs/>
+          <w:strike/>
+          <w:sz w:val="22"/>
+          <w:szCs w:val="22"/>
+        </w:rPr>
+        <w:t xml:space="preserve"> </w:t>
+      </w:r>
+      <w:proofErr w:type="spellStart"/>
+      <w:r>
+        <w:rPr>
+          <w:rFonts w:ascii="Arial" w:hAnsi="Arial" w:cs="Arial"/>
+          <w:bCs/>
+          <w:strike/>
+          <w:sz w:val="22"/>
+          <w:szCs w:val="22"/>
+        </w:rPr>
+        <w:t>dels</w:t>
+      </w:r>
+      <w:proofErr w:type="spellEnd"/>
+      <w:r>
+        <w:rPr>
+          <w:rFonts w:ascii="Arial" w:hAnsi="Arial" w:cs="Arial"/>
+          <w:bCs/>
+          <w:strike/>
+          <w:sz w:val="22"/>
+          <w:szCs w:val="22"/>
+        </w:rPr>
+        <w:t xml:space="preserve"> of 100BP outside each MXE (~5k mutants) + any identified intron sections</w:t>
       </w:r>
     </w:p>
     <w:p>
@@ -3945,9 +5056,8 @@
         <w:pStyle w:val="ListParagraph"/>
         <w:numPr>
           <w:ilvl w:val="1"/>
-          <w:numId w:val="3"/>
+          <w:numId w:val="4"/>
         </w:numPr>
-        <w:spacing w:after="120"/>
         <w:rPr>
           <w:rFonts w:ascii="Arial" w:hAnsi="Arial" w:cs="Arial"/>
           <w:bCs/>
@@ -3964,17 +5074,7 @@
           <w:sz w:val="22"/>
           <w:szCs w:val="22"/>
         </w:rPr>
-        <w:t xml:space="preserve"> </w:t>
-      </w:r>
-      <w:r>
-        <w:rPr>
-          <w:rFonts w:ascii="Arial" w:hAnsi="Arial" w:cs="Arial"/>
-          <w:bCs/>
-          <w:strike/>
-          <w:sz w:val="22"/>
-          <w:szCs w:val="22"/>
-        </w:rPr>
-        <w:t>Create software to process reads, identify isoforms, quantify isoforms, and visualize data</w:t>
+        <w:t>I will verify detected motifs with ASOs/low throughput experiments</w:t>
       </w:r>
     </w:p>
     <w:p>
@@ -3982,261 +5082,752 @@
         <w:pStyle w:val="ListParagraph"/>
         <w:numPr>
           <w:ilvl w:val="1"/>
-          <w:numId w:val="3"/>
+          <w:numId w:val="4"/>
         </w:numPr>
-        <w:spacing w:after="120"/>
-        <w:rPr>
-          <w:rFonts w:ascii="Arial" w:hAnsi="Arial" w:cs="Arial"/>
-          <w:bCs/>
-          <w:sz w:val="22"/>
-          <w:szCs w:val="22"/>
-        </w:rPr>
-      </w:pPr>
+        <w:rPr>
+          <w:rFonts w:ascii="Arial" w:hAnsi="Arial" w:cs="Arial"/>
+          <w:bCs/>
+          <w:strike/>
+          <w:sz w:val="22"/>
+          <w:szCs w:val="22"/>
+        </w:rPr>
+      </w:pPr>
+      <w:r>
+        <w:rPr>
+          <w:rFonts w:ascii="Arial" w:hAnsi="Arial" w:cs="Arial"/>
+          <w:bCs/>
+          <w:strike/>
+          <w:sz w:val="22"/>
+          <w:szCs w:val="22"/>
+        </w:rPr>
+        <w:t>I will build quantitative models from the data that we observe</w:t>
+      </w:r>
     </w:p>
     <w:p>
       <w:pPr>
-        <w:spacing w:after="120"/>
-        <w:rPr>
-          <w:rFonts w:ascii="Arial" w:hAnsi="Arial" w:cs="Arial"/>
-          <w:bCs/>
-          <w:sz w:val="22"/>
-          <w:szCs w:val="22"/>
-        </w:rPr>
-      </w:pPr>
+        <w:pStyle w:val="ListParagraph"/>
+        <w:numPr>
+          <w:ilvl w:val="0"/>
+          <w:numId w:val="4"/>
+        </w:numPr>
+        <w:rPr>
+          <w:rFonts w:ascii="Arial" w:hAnsi="Arial" w:cs="Arial"/>
+          <w:bCs/>
+          <w:sz w:val="22"/>
+          <w:szCs w:val="22"/>
+        </w:rPr>
+      </w:pPr>
+      <w:r>
+        <w:rPr>
+          <w:rFonts w:ascii="Arial" w:hAnsi="Arial" w:cs="Arial"/>
+          <w:bCs/>
+          <w:sz w:val="22"/>
+          <w:szCs w:val="22"/>
+        </w:rPr>
+        <w:t>Pitfalls</w:t>
+      </w:r>
     </w:p>
     <w:p>
       <w:pPr>
-        <w:spacing w:after="120"/>
-        <w:rPr>
-          <w:rFonts w:ascii="Arial" w:hAnsi="Arial" w:cs="Arial"/>
-          <w:b/>
-          <w:sz w:val="22"/>
-          <w:szCs w:val="22"/>
-        </w:rPr>
-      </w:pPr>
+        <w:pStyle w:val="ListParagraph"/>
+        <w:numPr>
+          <w:ilvl w:val="1"/>
+          <w:numId w:val="4"/>
+        </w:numPr>
+        <w:rPr>
+          <w:rFonts w:ascii="Arial" w:hAnsi="Arial" w:cs="Arial"/>
+          <w:bCs/>
+          <w:strike/>
+          <w:sz w:val="22"/>
+          <w:szCs w:val="22"/>
+        </w:rPr>
+      </w:pPr>
+      <w:r>
+        <w:rPr>
+          <w:rFonts w:ascii="Arial" w:hAnsi="Arial" w:cs="Arial"/>
+          <w:bCs/>
+          <w:strike/>
+          <w:sz w:val="22"/>
+          <w:szCs w:val="22"/>
+        </w:rPr>
+        <w:t>If it is too hard to make out differences given the low inclusion levels of E9 in HeLa, we can move the splicing ratio intermediate splicing values by</w:t>
+      </w:r>
+      <w:r>
+        <w:rPr>
+          <w:rFonts w:ascii="Arial" w:hAnsi="Arial" w:cs="Arial"/>
+          <w:bCs/>
+          <w:strike/>
+          <w:sz w:val="22"/>
+          <w:szCs w:val="22"/>
+        </w:rPr>
+        <w:t xml:space="preserve"> using ASOs,</w:t>
+      </w:r>
+      <w:r>
+        <w:rPr>
+          <w:rFonts w:ascii="Arial" w:hAnsi="Arial" w:cs="Arial"/>
+          <w:bCs/>
+          <w:strike/>
+          <w:sz w:val="22"/>
+          <w:szCs w:val="22"/>
+        </w:rPr>
+        <w:t xml:space="preserve"> mutating the E9 5’-ss to consensus</w:t>
+      </w:r>
+      <w:r>
+        <w:rPr>
+          <w:rFonts w:ascii="Arial" w:hAnsi="Arial" w:cs="Arial"/>
+          <w:bCs/>
+          <w:strike/>
+          <w:sz w:val="22"/>
+          <w:szCs w:val="22"/>
+        </w:rPr>
+        <w:t xml:space="preserve"> or a </w:t>
+      </w:r>
+      <w:proofErr w:type="spellStart"/>
+      <w:r>
+        <w:rPr>
+          <w:rFonts w:ascii="Arial" w:hAnsi="Arial" w:cs="Arial"/>
+          <w:bCs/>
+          <w:strike/>
+          <w:sz w:val="22"/>
+          <w:szCs w:val="22"/>
+        </w:rPr>
+        <w:t>risdaplam</w:t>
+      </w:r>
+      <w:proofErr w:type="spellEnd"/>
+      <w:r>
+        <w:rPr>
+          <w:rFonts w:ascii="Arial" w:hAnsi="Arial" w:cs="Arial"/>
+          <w:bCs/>
+          <w:strike/>
+          <w:sz w:val="22"/>
+          <w:szCs w:val="22"/>
+        </w:rPr>
+        <w:t xml:space="preserve"> sensitive site and titrating </w:t>
+      </w:r>
+      <w:proofErr w:type="spellStart"/>
+      <w:r>
+        <w:rPr>
+          <w:rFonts w:ascii="Arial" w:hAnsi="Arial" w:cs="Arial"/>
+          <w:bCs/>
+          <w:strike/>
+          <w:sz w:val="22"/>
+          <w:szCs w:val="22"/>
+        </w:rPr>
+        <w:t>risdaplam</w:t>
+      </w:r>
+      <w:proofErr w:type="spellEnd"/>
+      <w:r>
+        <w:rPr>
+          <w:rFonts w:ascii="Arial" w:hAnsi="Arial" w:cs="Arial"/>
+          <w:bCs/>
+          <w:strike/>
+          <w:sz w:val="22"/>
+          <w:szCs w:val="22"/>
+        </w:rPr>
+        <w:t>, try the experiments in other cell types, differentiating myotubes</w:t>
+      </w:r>
+      <w:r>
+        <w:rPr>
+          <w:rFonts w:ascii="Arial" w:hAnsi="Arial" w:cs="Arial"/>
+          <w:bCs/>
+          <w:strike/>
+          <w:sz w:val="22"/>
+          <w:szCs w:val="22"/>
+        </w:rPr>
+        <w:t xml:space="preserve"> </w:t>
+      </w:r>
+      <w:proofErr w:type="spellStart"/>
+      <w:r>
+        <w:rPr>
+          <w:rFonts w:ascii="Arial" w:hAnsi="Arial" w:cs="Arial"/>
+          <w:bCs/>
+          <w:strike/>
+          <w:sz w:val="22"/>
+          <w:szCs w:val="22"/>
+        </w:rPr>
+        <w:t>ect</w:t>
+      </w:r>
+      <w:proofErr w:type="spellEnd"/>
     </w:p>
     <w:p>
       <w:pPr>
-        <w:spacing w:after="120"/>
-        <w:rPr>
-          <w:rFonts w:ascii="Arial" w:hAnsi="Arial" w:cs="Arial"/>
-          <w:b/>
-          <w:sz w:val="22"/>
-          <w:szCs w:val="22"/>
-        </w:rPr>
-      </w:pPr>
-      <w:r>
-        <w:rPr>
-          <w:rFonts w:ascii="Arial" w:hAnsi="Arial" w:cs="Arial"/>
-          <w:b/>
-          <w:sz w:val="22"/>
-          <w:szCs w:val="22"/>
-        </w:rPr>
-        <w:t>Aim</w:t>
-      </w:r>
-      <w:r>
-        <w:rPr>
-          <w:rFonts w:ascii="Arial" w:hAnsi="Arial" w:cs="Arial"/>
-          <w:b/>
-          <w:spacing w:val="-7"/>
-          <w:sz w:val="22"/>
-          <w:szCs w:val="22"/>
-        </w:rPr>
-        <w:t xml:space="preserve"> </w:t>
-      </w:r>
-      <w:r>
-        <w:rPr>
-          <w:rFonts w:ascii="Arial" w:hAnsi="Arial" w:cs="Arial"/>
-          <w:b/>
-          <w:sz w:val="22"/>
-          <w:szCs w:val="22"/>
-        </w:rPr>
-        <w:t>3:</w:t>
-      </w:r>
-      <w:r>
-        <w:rPr>
-          <w:rFonts w:ascii="Arial" w:hAnsi="Arial" w:cs="Arial"/>
-          <w:b/>
-          <w:spacing w:val="11"/>
-          <w:sz w:val="22"/>
-          <w:szCs w:val="22"/>
-        </w:rPr>
-        <w:t xml:space="preserve"> </w:t>
-      </w:r>
-      <w:r>
-        <w:rPr>
-          <w:rFonts w:ascii="Arial" w:hAnsi="Arial" w:cs="Arial"/>
-          <w:b/>
-          <w:sz w:val="22"/>
-          <w:szCs w:val="22"/>
-        </w:rPr>
-        <w:t>Define</w:t>
-      </w:r>
-      <w:r>
-        <w:rPr>
-          <w:rFonts w:ascii="Arial" w:hAnsi="Arial" w:cs="Arial"/>
-          <w:b/>
-          <w:spacing w:val="-7"/>
-          <w:sz w:val="22"/>
-          <w:szCs w:val="22"/>
-        </w:rPr>
-        <w:t xml:space="preserve"> </w:t>
-      </w:r>
-      <w:r>
-        <w:rPr>
-          <w:rFonts w:ascii="Arial" w:hAnsi="Arial" w:cs="Arial"/>
-          <w:b/>
-          <w:sz w:val="22"/>
-          <w:szCs w:val="22"/>
-        </w:rPr>
-        <w:t>the</w:t>
-      </w:r>
-      <w:r>
-        <w:rPr>
-          <w:rFonts w:ascii="Arial" w:hAnsi="Arial" w:cs="Arial"/>
-          <w:b/>
-          <w:spacing w:val="-7"/>
-          <w:sz w:val="22"/>
-          <w:szCs w:val="22"/>
-        </w:rPr>
-        <w:t xml:space="preserve"> </w:t>
-      </w:r>
-      <w:r>
-        <w:rPr>
-          <w:rFonts w:ascii="Arial" w:hAnsi="Arial" w:cs="Arial"/>
-          <w:b/>
-          <w:sz w:val="22"/>
-          <w:szCs w:val="22"/>
-        </w:rPr>
-        <w:t>mechanism</w:t>
-      </w:r>
-      <w:r>
-        <w:rPr>
-          <w:rFonts w:ascii="Arial" w:hAnsi="Arial" w:cs="Arial"/>
-          <w:b/>
-          <w:spacing w:val="-7"/>
-          <w:sz w:val="22"/>
-          <w:szCs w:val="22"/>
-        </w:rPr>
-        <w:t xml:space="preserve"> </w:t>
-      </w:r>
-      <w:r>
-        <w:rPr>
-          <w:rFonts w:ascii="Arial" w:hAnsi="Arial" w:cs="Arial"/>
-          <w:b/>
-          <w:sz w:val="22"/>
-          <w:szCs w:val="22"/>
-        </w:rPr>
-        <w:t>of</w:t>
-      </w:r>
-      <w:r>
-        <w:rPr>
-          <w:rFonts w:ascii="Arial" w:hAnsi="Arial" w:cs="Arial"/>
-          <w:b/>
-          <w:spacing w:val="-7"/>
-          <w:sz w:val="22"/>
-          <w:szCs w:val="22"/>
-        </w:rPr>
-        <w:t xml:space="preserve"> </w:t>
-      </w:r>
-      <w:r>
-        <w:rPr>
-          <w:rFonts w:ascii="Arial" w:hAnsi="Arial" w:cs="Arial"/>
-          <w:b/>
-          <w:sz w:val="22"/>
-          <w:szCs w:val="22"/>
-        </w:rPr>
-        <w:t>mutually</w:t>
-      </w:r>
-      <w:r>
-        <w:rPr>
-          <w:rFonts w:ascii="Arial" w:hAnsi="Arial" w:cs="Arial"/>
-          <w:b/>
-          <w:spacing w:val="-7"/>
-          <w:sz w:val="22"/>
-          <w:szCs w:val="22"/>
-        </w:rPr>
-        <w:t xml:space="preserve"> </w:t>
-      </w:r>
-      <w:r>
-        <w:rPr>
-          <w:rFonts w:ascii="Arial" w:hAnsi="Arial" w:cs="Arial"/>
-          <w:b/>
-          <w:sz w:val="22"/>
-          <w:szCs w:val="22"/>
-        </w:rPr>
-        <w:t>exclusive exon inclusion</w:t>
-      </w:r>
-      <w:r>
-        <w:rPr>
-          <w:rFonts w:ascii="Arial" w:hAnsi="Arial" w:cs="Arial"/>
-          <w:b/>
-          <w:spacing w:val="-7"/>
-          <w:sz w:val="22"/>
-          <w:szCs w:val="22"/>
-        </w:rPr>
-        <w:t xml:space="preserve"> </w:t>
-      </w:r>
-      <w:r>
-        <w:rPr>
-          <w:rFonts w:ascii="Arial" w:hAnsi="Arial" w:cs="Arial"/>
-          <w:b/>
-          <w:sz w:val="22"/>
-          <w:szCs w:val="22"/>
-        </w:rPr>
-        <w:t>in</w:t>
-      </w:r>
-      <w:r>
-        <w:rPr>
-          <w:rFonts w:ascii="Arial" w:hAnsi="Arial" w:cs="Arial"/>
-          <w:b/>
-          <w:spacing w:val="-7"/>
-          <w:sz w:val="22"/>
-          <w:szCs w:val="22"/>
-        </w:rPr>
-        <w:t xml:space="preserve"> </w:t>
-      </w:r>
-      <w:r>
-        <w:rPr>
-          <w:rFonts w:ascii="Arial" w:hAnsi="Arial" w:cs="Arial"/>
-          <w:b/>
-          <w:sz w:val="22"/>
-          <w:szCs w:val="22"/>
-        </w:rPr>
-        <w:t>PKM</w:t>
+        <w:pStyle w:val="ListParagraph"/>
+        <w:numPr>
+          <w:ilvl w:val="1"/>
+          <w:numId w:val="4"/>
+        </w:numPr>
+        <w:rPr>
+          <w:rFonts w:ascii="Arial" w:hAnsi="Arial" w:cs="Arial"/>
+          <w:bCs/>
+          <w:strike/>
+          <w:sz w:val="22"/>
+          <w:szCs w:val="22"/>
+        </w:rPr>
+      </w:pPr>
+      <w:r>
+        <w:rPr>
+          <w:rFonts w:ascii="Arial" w:hAnsi="Arial" w:cs="Arial"/>
+          <w:bCs/>
+          <w:strike/>
+          <w:sz w:val="22"/>
+          <w:szCs w:val="22"/>
+        </w:rPr>
+        <w:t>If Aim 1 doesn’t work I will use short read junction sequencing and just loose some isoforms</w:t>
       </w:r>
     </w:p>
     <w:p>
       <w:pPr>
-        <w:spacing w:after="120"/>
-        <w:rPr>
-          <w:rFonts w:ascii="Arial" w:hAnsi="Arial" w:cs="Arial"/>
-          <w:bCs/>
-          <w:sz w:val="22"/>
-          <w:szCs w:val="22"/>
-        </w:rPr>
-      </w:pPr>
+        <w:pStyle w:val="ListParagraph"/>
+        <w:numPr>
+          <w:ilvl w:val="1"/>
+          <w:numId w:val="4"/>
+        </w:numPr>
+        <w:rPr>
+          <w:rFonts w:ascii="Arial" w:hAnsi="Arial" w:cs="Arial"/>
+          <w:bCs/>
+          <w:strike/>
+          <w:sz w:val="22"/>
+          <w:szCs w:val="22"/>
+        </w:rPr>
+      </w:pPr>
+      <w:r>
+        <w:rPr>
+          <w:rFonts w:ascii="Arial" w:hAnsi="Arial" w:cs="Arial"/>
+          <w:bCs/>
+          <w:strike/>
+          <w:sz w:val="22"/>
+          <w:szCs w:val="22"/>
+        </w:rPr>
+        <w:t>If Aim 2 doesn’t work, I will use simpler bespoke scripts for analysis</w:t>
+      </w:r>
+      <w:r>
+        <w:rPr>
+          <w:rFonts w:ascii="Arial" w:hAnsi="Arial" w:cs="Arial"/>
+          <w:bCs/>
+          <w:strike/>
+          <w:sz w:val="22"/>
+          <w:szCs w:val="22"/>
+        </w:rPr>
+        <w:t xml:space="preserve"> matching expected isoforms</w:t>
+      </w:r>
     </w:p>
     <w:p>
       <w:pPr>
-        <w:spacing w:afterLines="120" w:after="288"/>
-        <w:rPr>
-          <w:rFonts w:ascii="Arial" w:hAnsi="Arial" w:cs="Arial"/>
-          <w:bCs/>
-          <w:sz w:val="22"/>
-          <w:szCs w:val="22"/>
-        </w:rPr>
-      </w:pPr>
+        <w:pStyle w:val="ListParagraph"/>
+        <w:numPr>
+          <w:ilvl w:val="1"/>
+          <w:numId w:val="4"/>
+        </w:numPr>
+        <w:rPr>
+          <w:rFonts w:ascii="Arial" w:hAnsi="Arial" w:cs="Arial"/>
+          <w:bCs/>
+          <w:sz w:val="22"/>
+          <w:szCs w:val="22"/>
+        </w:rPr>
+      </w:pPr>
+      <w:r>
+        <w:rPr>
+          <w:rFonts w:ascii="Arial" w:hAnsi="Arial" w:cs="Arial"/>
+          <w:bCs/>
+          <w:sz w:val="22"/>
+          <w:szCs w:val="22"/>
+        </w:rPr>
+        <w:t xml:space="preserve">If I don’t find anything new, I will still have collected a much higher resolution map of PKM splicing, and I can try again on a new gene with much less well characterized splicing. Ketohexokinase, CaV1.2, CD55, </w:t>
+      </w:r>
+      <w:proofErr w:type="spellStart"/>
+      <w:r>
+        <w:rPr>
+          <w:rFonts w:ascii="Arial" w:hAnsi="Arial" w:cs="Arial"/>
+          <w:bCs/>
+          <w:sz w:val="22"/>
+          <w:szCs w:val="22"/>
+        </w:rPr>
+        <w:t>etc</w:t>
+      </w:r>
+      <w:proofErr w:type="spellEnd"/>
     </w:p>
     <w:p>
       <w:pPr>
         <w:rPr>
           <w:rFonts w:ascii="Arial" w:hAnsi="Arial" w:cs="Arial"/>
-          <w:b/>
-          <w:sz w:val="22"/>
-          <w:szCs w:val="22"/>
-        </w:rPr>
-      </w:pPr>
+          <w:sz w:val="22"/>
+          <w:szCs w:val="22"/>
+        </w:rPr>
+      </w:pPr>
+      <w:r>
+        <w:rPr>
+          <w:spacing w:val="-2"/>
+        </w:rPr>
+        <w:t xml:space="preserve">. </w:t>
+      </w:r>
+      <w:r>
+        <w:t>PKM</w:t>
+      </w:r>
+      <w:r>
+        <w:rPr>
+          <w:spacing w:val="-7"/>
+        </w:rPr>
+        <w:t xml:space="preserve"> </w:t>
+      </w:r>
+      <w:r>
+        <w:t>has</w:t>
+      </w:r>
+      <w:r>
+        <w:rPr>
+          <w:spacing w:val="-7"/>
+        </w:rPr>
+        <w:t xml:space="preserve"> </w:t>
+      </w:r>
+      <w:r>
+        <w:t>a</w:t>
+      </w:r>
+      <w:r>
+        <w:rPr>
+          <w:spacing w:val="-7"/>
+        </w:rPr>
+        <w:t xml:space="preserve"> </w:t>
+      </w:r>
+      <w:r>
+        <w:t>pair</w:t>
+      </w:r>
+      <w:r>
+        <w:rPr>
+          <w:spacing w:val="-7"/>
+        </w:rPr>
+        <w:t xml:space="preserve"> </w:t>
+      </w:r>
+      <w:r>
+        <w:t>of</w:t>
+      </w:r>
+      <w:r>
+        <w:rPr>
+          <w:spacing w:val="-7"/>
+        </w:rPr>
+        <w:t xml:space="preserve"> </w:t>
+      </w:r>
+      <w:r>
+        <w:t>mutually exclusive exons</w:t>
+      </w:r>
+      <w:r>
+        <w:rPr>
+          <w:spacing w:val="-7"/>
+        </w:rPr>
+        <w:t xml:space="preserve"> </w:t>
+      </w:r>
+      <w:r>
+        <w:t>and</w:t>
+      </w:r>
+      <w:r>
+        <w:rPr>
+          <w:spacing w:val="-7"/>
+        </w:rPr>
+        <w:t xml:space="preserve"> </w:t>
+      </w:r>
+      <w:r>
+        <w:t>switching</w:t>
+      </w:r>
+      <w:r>
+        <w:rPr>
+          <w:spacing w:val="-7"/>
+        </w:rPr>
+        <w:t xml:space="preserve"> </w:t>
+      </w:r>
+      <w:r>
+        <w:t>between</w:t>
+      </w:r>
+      <w:r>
+        <w:rPr>
+          <w:spacing w:val="-7"/>
+        </w:rPr>
+        <w:t xml:space="preserve"> </w:t>
+      </w:r>
+      <w:r>
+        <w:t>them</w:t>
+      </w:r>
+      <w:r>
+        <w:rPr>
+          <w:spacing w:val="-7"/>
+        </w:rPr>
+        <w:t xml:space="preserve"> </w:t>
+      </w:r>
+      <w:r>
+        <w:t>drives</w:t>
+      </w:r>
+      <w:r>
+        <w:rPr>
+          <w:spacing w:val="-7"/>
+        </w:rPr>
+        <w:t xml:space="preserve"> </w:t>
+      </w:r>
+      <w:r>
+        <w:t>the</w:t>
+      </w:r>
+      <w:r>
+        <w:rPr>
+          <w:spacing w:val="-7"/>
+        </w:rPr>
+        <w:t xml:space="preserve"> </w:t>
+      </w:r>
+      <w:r>
+        <w:t>Warburg</w:t>
+      </w:r>
+      <w:r>
+        <w:rPr>
+          <w:spacing w:val="-7"/>
+        </w:rPr>
+        <w:t xml:space="preserve"> </w:t>
+      </w:r>
+      <w:r>
+        <w:t>effect,</w:t>
+      </w:r>
+      <w:r>
+        <w:rPr>
+          <w:spacing w:val="-7"/>
+        </w:rPr>
+        <w:t xml:space="preserve"> </w:t>
+      </w:r>
+      <w:r>
+        <w:t>this</w:t>
+      </w:r>
+      <w:r>
+        <w:rPr>
+          <w:spacing w:val="-7"/>
+        </w:rPr>
+        <w:t xml:space="preserve"> </w:t>
+      </w:r>
+      <w:r>
+        <w:t>splicing</w:t>
+      </w:r>
+      <w:r>
+        <w:rPr>
+          <w:spacing w:val="-7"/>
+        </w:rPr>
+        <w:t xml:space="preserve"> </w:t>
+      </w:r>
+      <w:r>
+        <w:t>event</w:t>
+      </w:r>
+      <w:r>
+        <w:rPr>
+          <w:spacing w:val="-7"/>
+        </w:rPr>
+        <w:t xml:space="preserve"> </w:t>
+      </w:r>
+      <w:r>
+        <w:t>is</w:t>
+      </w:r>
+      <w:r>
+        <w:rPr>
+          <w:spacing w:val="-7"/>
+        </w:rPr>
+        <w:t xml:space="preserve"> </w:t>
+      </w:r>
+      <w:r>
+        <w:t>a</w:t>
+      </w:r>
+      <w:r>
+        <w:rPr>
+          <w:spacing w:val="-7"/>
+        </w:rPr>
+        <w:t xml:space="preserve"> </w:t>
+      </w:r>
+      <w:r>
+        <w:t>target for cancer therapies. PKM</w:t>
+      </w:r>
+      <w:r>
+        <w:rPr>
+          <w:spacing w:val="-8"/>
+        </w:rPr>
+        <w:t xml:space="preserve"> </w:t>
+      </w:r>
+      <w:r>
+        <w:t>mutually exclusive exon</w:t>
+      </w:r>
+      <w:r>
+        <w:rPr>
+          <w:spacing w:val="-8"/>
+        </w:rPr>
+        <w:t xml:space="preserve"> </w:t>
+      </w:r>
+      <w:r>
+        <w:t>splicing</w:t>
+      </w:r>
+      <w:r>
+        <w:rPr>
+          <w:spacing w:val="-8"/>
+        </w:rPr>
+        <w:t xml:space="preserve"> </w:t>
+      </w:r>
+      <w:r>
+        <w:t>causes</w:t>
+      </w:r>
+      <w:r>
+        <w:rPr>
+          <w:spacing w:val="-8"/>
+        </w:rPr>
+        <w:t xml:space="preserve"> </w:t>
+      </w:r>
+      <w:r>
+        <w:t>a</w:t>
+      </w:r>
+      <w:r>
+        <w:rPr>
+          <w:spacing w:val="-8"/>
+        </w:rPr>
+        <w:t xml:space="preserve"> </w:t>
+      </w:r>
+      <w:r>
+        <w:t>shift from respiration to fermentation that is a driver of cancer. I will use LR-MPSAs to identify motifs that are important</w:t>
+      </w:r>
+      <w:r>
+        <w:rPr>
+          <w:spacing w:val="-8"/>
+        </w:rPr>
+        <w:t xml:space="preserve"> </w:t>
+      </w:r>
+      <w:r>
+        <w:t>for</w:t>
+      </w:r>
+      <w:r>
+        <w:rPr>
+          <w:spacing w:val="-7"/>
+        </w:rPr>
+        <w:t xml:space="preserve"> </w:t>
+      </w:r>
+      <w:r>
+        <w:t>maintaining</w:t>
+      </w:r>
+      <w:r>
+        <w:rPr>
+          <w:spacing w:val="-7"/>
+        </w:rPr>
+        <w:t xml:space="preserve"> </w:t>
+      </w:r>
+      <w:r>
+        <w:t>mutual</w:t>
+      </w:r>
+      <w:r>
+        <w:rPr>
+          <w:spacing w:val="-7"/>
+        </w:rPr>
+        <w:t xml:space="preserve"> </w:t>
+      </w:r>
+      <w:r>
+        <w:t>exclusivity</w:t>
+      </w:r>
+      <w:r>
+        <w:rPr>
+          <w:spacing w:val="-8"/>
+        </w:rPr>
+        <w:t xml:space="preserve"> </w:t>
+      </w:r>
+      <w:r>
+        <w:t>in</w:t>
+      </w:r>
+      <w:r>
+        <w:rPr>
+          <w:spacing w:val="-7"/>
+        </w:rPr>
+        <w:t xml:space="preserve"> </w:t>
+      </w:r>
+      <w:r>
+        <w:t>PKM</w:t>
+      </w:r>
+      <w:r>
+        <w:rPr>
+          <w:spacing w:val="-7"/>
+        </w:rPr>
+        <w:t xml:space="preserve"> </w:t>
+      </w:r>
+      <w:r>
+        <w:t>mutually exclusive exons</w:t>
+      </w:r>
+      <w:r>
+        <w:rPr>
+          <w:spacing w:val="-7"/>
+        </w:rPr>
+        <w:t xml:space="preserve"> </w:t>
+      </w:r>
+      <w:r>
+        <w:t>by</w:t>
+      </w:r>
+      <w:r>
+        <w:rPr>
+          <w:spacing w:val="-8"/>
+        </w:rPr>
+        <w:t xml:space="preserve"> </w:t>
+      </w:r>
+      <w:r>
+        <w:t>identifying</w:t>
+      </w:r>
+      <w:r>
+        <w:rPr>
+          <w:spacing w:val="-7"/>
+        </w:rPr>
+        <w:t xml:space="preserve"> </w:t>
+      </w:r>
+      <w:r>
+        <w:t>mutants</w:t>
+      </w:r>
+      <w:r>
+        <w:rPr>
+          <w:spacing w:val="-7"/>
+        </w:rPr>
+        <w:t xml:space="preserve"> </w:t>
+      </w:r>
+      <w:r>
+        <w:t>that</w:t>
+      </w:r>
+      <w:r>
+        <w:rPr>
+          <w:spacing w:val="-7"/>
+        </w:rPr>
+        <w:t xml:space="preserve"> </w:t>
+      </w:r>
+      <w:r>
+        <w:t>deviate</w:t>
+      </w:r>
+      <w:r>
+        <w:rPr>
+          <w:spacing w:val="-7"/>
+        </w:rPr>
+        <w:t xml:space="preserve"> </w:t>
+      </w:r>
+      <w:r>
+        <w:t>from</w:t>
+      </w:r>
+      <w:r>
+        <w:rPr>
+          <w:spacing w:val="-8"/>
+        </w:rPr>
+        <w:t xml:space="preserve"> </w:t>
+      </w:r>
+      <w:r>
+        <w:rPr>
+          <w:spacing w:val="-5"/>
+        </w:rPr>
+        <w:t xml:space="preserve">mutually exclusive exon </w:t>
+      </w:r>
+      <w:r>
+        <w:t>behavior. I</w:t>
+      </w:r>
+      <w:r>
+        <w:rPr>
+          <w:spacing w:val="-10"/>
+        </w:rPr>
+        <w:t xml:space="preserve"> </w:t>
+      </w:r>
+      <w:r>
+        <w:t>will</w:t>
+      </w:r>
+      <w:r>
+        <w:rPr>
+          <w:spacing w:val="-10"/>
+        </w:rPr>
+        <w:t xml:space="preserve"> </w:t>
+      </w:r>
+      <w:r>
+        <w:t>verify</w:t>
+      </w:r>
+      <w:r>
+        <w:rPr>
+          <w:spacing w:val="-10"/>
+        </w:rPr>
+        <w:t xml:space="preserve"> </w:t>
+      </w:r>
+      <w:r>
+        <w:t>identified</w:t>
+      </w:r>
+      <w:r>
+        <w:rPr>
+          <w:spacing w:val="-10"/>
+        </w:rPr>
+        <w:t xml:space="preserve"> </w:t>
+      </w:r>
+      <w:r>
+        <w:t>motifs</w:t>
+      </w:r>
+      <w:r>
+        <w:rPr>
+          <w:spacing w:val="-10"/>
+        </w:rPr>
+        <w:t xml:space="preserve"> </w:t>
+      </w:r>
+      <w:r>
+        <w:t>with</w:t>
+      </w:r>
+      <w:r>
+        <w:rPr>
+          <w:spacing w:val="-10"/>
+        </w:rPr>
+        <w:t xml:space="preserve"> </w:t>
+      </w:r>
+      <w:r>
+        <w:t>anti-sense</w:t>
+      </w:r>
+      <w:r>
+        <w:rPr>
+          <w:spacing w:val="-10"/>
+        </w:rPr>
+        <w:t xml:space="preserve"> </w:t>
+      </w:r>
+      <w:r>
+        <w:t>oligo</w:t>
+      </w:r>
+      <w:r>
+        <w:rPr>
+          <w:spacing w:val="-10"/>
+        </w:rPr>
+        <w:t xml:space="preserve"> </w:t>
+      </w:r>
+      <w:r>
+        <w:t>based</w:t>
+      </w:r>
+      <w:r>
+        <w:rPr>
+          <w:spacing w:val="-10"/>
+        </w:rPr>
+        <w:t xml:space="preserve"> </w:t>
+      </w:r>
+      <w:r>
+        <w:t>blocking</w:t>
+      </w:r>
+      <w:r>
+        <w:rPr>
+          <w:spacing w:val="-10"/>
+        </w:rPr>
+        <w:t xml:space="preserve"> </w:t>
+      </w:r>
+      <w:r>
+        <w:t>and</w:t>
+      </w:r>
+      <w:r>
+        <w:rPr>
+          <w:spacing w:val="-10"/>
+        </w:rPr>
+        <w:t xml:space="preserve"> </w:t>
+      </w:r>
+      <w:r>
+        <w:t>low</w:t>
+      </w:r>
+      <w:r>
+        <w:rPr>
+          <w:spacing w:val="-10"/>
+        </w:rPr>
+        <w:t xml:space="preserve"> </w:t>
+      </w:r>
+      <w:r>
+        <w:t>throughput</w:t>
+      </w:r>
+      <w:r>
+        <w:rPr>
+          <w:spacing w:val="-10"/>
+        </w:rPr>
+        <w:t xml:space="preserve"> </w:t>
+      </w:r>
+      <w:r>
+        <w:t>experiments, then model their behavior.</w:t>
+      </w:r>
     </w:p>
     <w:p>
       <w:pPr>
@@ -4270,6 +5861,7 @@
           <w:sz w:val="22"/>
           <w:szCs w:val="22"/>
         </w:rPr>
+        <w:lastRenderedPageBreak/>
         <w:fldChar w:fldCharType="begin" w:fldLock="1"/>
       </w:r>
       <w:r>
@@ -4479,7 +6071,6 @@
           <w:sz w:val="22"/>
           <w:szCs w:val="22"/>
         </w:rPr>
-        <w:lastRenderedPageBreak/>
         <w:t>3.</w:t>
       </w:r>
       <w:r>
@@ -5416,6 +7007,7 @@
           <w:sz w:val="22"/>
           <w:szCs w:val="22"/>
         </w:rPr>
+        <w:lastRenderedPageBreak/>
         <w:t>13.</w:t>
       </w:r>
       <w:r>
@@ -5616,7 +7208,6 @@
           <w:sz w:val="22"/>
           <w:szCs w:val="22"/>
         </w:rPr>
-        <w:lastRenderedPageBreak/>
         <w:t>15.</w:t>
       </w:r>
       <w:r>
@@ -6349,6 +7940,7 @@
           <w:sz w:val="22"/>
           <w:szCs w:val="22"/>
         </w:rPr>
+        <w:lastRenderedPageBreak/>
         <w:t>24.</w:t>
       </w:r>
       <w:r>
@@ -6528,7 +8120,6 @@
           <w:sz w:val="22"/>
           <w:szCs w:val="22"/>
         </w:rPr>
-        <w:lastRenderedPageBreak/>
         <w:t>26.</w:t>
       </w:r>
       <w:r>
@@ -7345,6 +8936,7 @@
           <w:sz w:val="22"/>
           <w:szCs w:val="22"/>
         </w:rPr>
+        <w:lastRenderedPageBreak/>
         <w:t>35.</w:t>
       </w:r>
       <w:r>
@@ -7503,7 +9095,6 @@
           <w:sz w:val="22"/>
           <w:szCs w:val="22"/>
         </w:rPr>
-        <w:lastRenderedPageBreak/>
         <w:t>37.</w:t>
       </w:r>
       <w:r>
@@ -8399,6 +9990,7 @@
           <w:sz w:val="22"/>
           <w:szCs w:val="22"/>
         </w:rPr>
+        <w:lastRenderedPageBreak/>
         <w:t>47.</w:t>
       </w:r>
       <w:r>
@@ -8464,8 +10056,8 @@
         <w:ind w:left="440" w:hanging="440"/>
         <w:rPr>
           <w:rFonts w:ascii="Arial" w:hAnsi="Arial" w:cs="Arial"/>
-          <w:b/>
-          <w:bCs/>
+          <w:bCs/>
+          <w:noProof/>
           <w:sz w:val="22"/>
           <w:szCs w:val="22"/>
         </w:rPr>
@@ -8553,6 +10145,106 @@
           <w:szCs w:val="22"/>
         </w:rPr>
         <w:t>, 30 (2020).</w:t>
+      </w:r>
+    </w:p>
+    <w:p>
+      <w:pPr>
+        <w:tabs>
+          <w:tab w:val="left" w:pos="440"/>
+        </w:tabs>
+        <w:spacing w:line="480" w:lineRule="auto"/>
+        <w:ind w:left="440" w:hanging="440"/>
+        <w:rPr>
+          <w:rFonts w:ascii="Arial" w:hAnsi="Arial" w:cs="Arial"/>
+          <w:b/>
+          <w:bCs/>
+          <w:sz w:val="22"/>
+          <w:szCs w:val="22"/>
+        </w:rPr>
+      </w:pPr>
+      <w:r>
+        <w:rPr>
+          <w:rFonts w:ascii="Arial" w:hAnsi="Arial" w:cs="Arial"/>
+          <w:bCs/>
+          <w:noProof/>
+          <w:sz w:val="22"/>
+          <w:szCs w:val="22"/>
+        </w:rPr>
+        <w:t>49.</w:t>
+      </w:r>
+      <w:r>
+        <w:rPr>
+          <w:rFonts w:ascii="Arial" w:hAnsi="Arial" w:cs="Arial"/>
+          <w:bCs/>
+          <w:noProof/>
+          <w:sz w:val="22"/>
+          <w:szCs w:val="22"/>
+        </w:rPr>
+        <w:tab/>
+        <w:t xml:space="preserve">Tareen, A. </w:t>
+      </w:r>
+      <w:r>
+        <w:rPr>
+          <w:rFonts w:ascii="Arial" w:hAnsi="Arial" w:cs="Arial"/>
+          <w:bCs/>
+          <w:i/>
+          <w:noProof/>
+          <w:sz w:val="22"/>
+          <w:szCs w:val="22"/>
+        </w:rPr>
+        <w:t>et al.</w:t>
+      </w:r>
+      <w:r>
+        <w:rPr>
+          <w:rFonts w:ascii="Arial" w:hAnsi="Arial" w:cs="Arial"/>
+          <w:bCs/>
+          <w:noProof/>
+          <w:sz w:val="22"/>
+          <w:szCs w:val="22"/>
+        </w:rPr>
+        <w:t xml:space="preserve"> MAVE-NN: learning genotype-phenotype maps from multiplex assays of variant effect. </w:t>
+      </w:r>
+      <w:r>
+        <w:rPr>
+          <w:rFonts w:ascii="Arial" w:hAnsi="Arial" w:cs="Arial"/>
+          <w:bCs/>
+          <w:i/>
+          <w:noProof/>
+          <w:sz w:val="22"/>
+          <w:szCs w:val="22"/>
+        </w:rPr>
+        <w:t>Genome Biol.</w:t>
+      </w:r>
+      <w:r>
+        <w:rPr>
+          <w:rFonts w:ascii="Arial" w:hAnsi="Arial" w:cs="Arial"/>
+          <w:bCs/>
+          <w:noProof/>
+          <w:sz w:val="22"/>
+          <w:szCs w:val="22"/>
+        </w:rPr>
+        <w:t xml:space="preserve"> </w:t>
+      </w:r>
+      <w:r>
+        <w:rPr>
+          <w:rFonts w:ascii="Arial" w:hAnsi="Arial" w:cs="Arial"/>
+          <w:b/>
+          <w:bCs/>
+          <w:noProof/>
+          <w:sz w:val="22"/>
+          <w:szCs w:val="22"/>
+        </w:rPr>
+        <w:t>23</w:t>
+      </w:r>
+      <w:r>
+        <w:rPr>
+          <w:rFonts w:ascii="Arial" w:hAnsi="Arial" w:cs="Arial"/>
+          <w:bCs/>
+          <w:noProof/>
+          <w:sz w:val="22"/>
+          <w:szCs w:val="22"/>
+        </w:rPr>
+        <w:t>, 98 (2022).</w:t>
       </w:r>
       <w:r>
         <w:rPr>
@@ -8835,6 +10527,92 @@
       </w:pPr>
     </w:lvl>
   </w:abstractNum>
+  <w:abstractNum w:abstractNumId="3" w15:restartNumberingAfterBreak="0">
+    <w:nsid w:val="78D97A6A"/>
+    <w:multiLevelType w:val="hybridMultilevel"/>
+    <w:tmpl w:val="0046E564"/>
+    <w:lvl w:ilvl="0" w:tplc="0409000F">
+      <w:start w:val="1"/>
+      <w:numFmt w:val="decimal"/>
+      <w:lvlText w:val="%1."/>
+      <w:lvlJc w:val="left"/>
+      <w:pPr>
+        <w:ind w:left="720" w:hanging="360"/>
+      </w:pPr>
+    </w:lvl>
+    <w:lvl w:ilvl="1" w:tplc="04090019">
+      <w:start w:val="1"/>
+      <w:numFmt w:val="lowerLetter"/>
+      <w:lvlText w:val="%2."/>
+      <w:lvlJc w:val="left"/>
+      <w:pPr>
+        <w:ind w:left="1440" w:hanging="360"/>
+      </w:pPr>
+    </w:lvl>
+    <w:lvl w:ilvl="2" w:tplc="0409001B">
+      <w:start w:val="1"/>
+      <w:numFmt w:val="lowerRoman"/>
+      <w:lvlText w:val="%3."/>
+      <w:lvlJc w:val="right"/>
+      <w:pPr>
+        <w:ind w:left="2160" w:hanging="180"/>
+      </w:pPr>
+    </w:lvl>
+    <w:lvl w:ilvl="3" w:tplc="0409000F" w:tentative="1">
+      <w:start w:val="1"/>
+      <w:numFmt w:val="decimal"/>
+      <w:lvlText w:val="%4."/>
+      <w:lvlJc w:val="left"/>
+      <w:pPr>
+        <w:ind w:left="2880" w:hanging="360"/>
+      </w:pPr>
+    </w:lvl>
+    <w:lvl w:ilvl="4" w:tplc="04090019" w:tentative="1">
+      <w:start w:val="1"/>
+      <w:numFmt w:val="lowerLetter"/>
+      <w:lvlText w:val="%5."/>
+      <w:lvlJc w:val="left"/>
+      <w:pPr>
+        <w:ind w:left="3600" w:hanging="360"/>
+      </w:pPr>
+    </w:lvl>
+    <w:lvl w:ilvl="5" w:tplc="0409001B" w:tentative="1">
+      <w:start w:val="1"/>
+      <w:numFmt w:val="lowerRoman"/>
+      <w:lvlText w:val="%6."/>
+      <w:lvlJc w:val="right"/>
+      <w:pPr>
+        <w:ind w:left="4320" w:hanging="180"/>
+      </w:pPr>
+    </w:lvl>
+    <w:lvl w:ilvl="6" w:tplc="0409000F" w:tentative="1">
+      <w:start w:val="1"/>
+      <w:numFmt w:val="decimal"/>
+      <w:lvlText w:val="%7."/>
+      <w:lvlJc w:val="left"/>
+      <w:pPr>
+        <w:ind w:left="5040" w:hanging="360"/>
+      </w:pPr>
+    </w:lvl>
+    <w:lvl w:ilvl="7" w:tplc="04090019" w:tentative="1">
+      <w:start w:val="1"/>
+      <w:numFmt w:val="lowerLetter"/>
+      <w:lvlText w:val="%8."/>
+      <w:lvlJc w:val="left"/>
+      <w:pPr>
+        <w:ind w:left="5760" w:hanging="360"/>
+      </w:pPr>
+    </w:lvl>
+    <w:lvl w:ilvl="8" w:tplc="0409001B" w:tentative="1">
+      <w:start w:val="1"/>
+      <w:numFmt w:val="lowerRoman"/>
+      <w:lvlText w:val="%9."/>
+      <w:lvlJc w:val="right"/>
+      <w:pPr>
+        <w:ind w:left="6480" w:hanging="180"/>
+      </w:pPr>
+    </w:lvl>
+  </w:abstractNum>
   <w:num w:numId="1" w16cid:durableId="1967421853">
     <w:abstractNumId w:val="1"/>
   </w:num>
@@ -8843,6 +10621,9 @@
   </w:num>
   <w:num w:numId="3" w16cid:durableId="360060340">
     <w:abstractNumId w:val="2"/>
+  </w:num>
+  <w:num w:numId="4" w16cid:durableId="1147284869">
+    <w:abstractNumId w:val="3"/>
   </w:num>
 </w:numbering>
 </file>

</xml_diff>

<commit_message>
continuing to polish this draft
</commit_message>
<xml_diff>
--- a/2023_04_08_sub_F32/research_strategy.docx
+++ b/2023_04_08_sub_F32/research_strategy.docx
@@ -1845,11 +1845,12 @@
           <w:sz w:val="22"/>
           <w:szCs w:val="22"/>
         </w:rPr>
-        <w:t xml:space="preserve"> These MPSAs suffer from an inability to distinguish unexpected isoforms and they require very non-native contexts which can affect splicing outcomes.</w:t>
-      </w:r>
-      <w:r>
-        <w:rPr>
-          <w:rFonts w:ascii="Arial" w:hAnsi="Arial" w:cs="Arial"/>
+        <w:t xml:space="preserve"> These MPSAs suffer from an inability to distinguish unexpected isoforms and they require non-native contexts which can affect splicing outcomes.</w:t>
+      </w:r>
+      <w:r>
+        <w:rPr>
+          <w:rFonts w:ascii="Arial" w:hAnsi="Arial" w:cs="Arial"/>
+          <w:color w:val="FF0000"/>
           <w:sz w:val="22"/>
           <w:szCs w:val="22"/>
         </w:rPr>
@@ -1858,19 +1859,28 @@
       <w:r>
         <w:rPr>
           <w:rFonts w:ascii="Arial" w:hAnsi="Arial" w:cs="Arial"/>
-          <w:color w:val="FF0000"/>
-          <w:sz w:val="22"/>
-          <w:szCs w:val="22"/>
-        </w:rPr>
-        <w:t>SOMETHING HERE ABOUT THE IMPORTANCE OF NATIVE INTRON CONTEXTS</w:t>
-      </w:r>
-      <w:r>
-        <w:rPr>
-          <w:rFonts w:ascii="Arial" w:hAnsi="Arial" w:cs="Arial"/>
           <w:color w:val="000000" w:themeColor="text1"/>
           <w:sz w:val="22"/>
           <w:szCs w:val="22"/>
         </w:rPr>
+        <w:t xml:space="preserve">Loss of the native introns is problematic because sequences in the introns can be </w:t>
+      </w:r>
+      <w:r>
+        <w:rPr>
+          <w:rFonts w:ascii="Arial" w:hAnsi="Arial" w:cs="Arial"/>
+          <w:color w:val="000000" w:themeColor="text1"/>
+          <w:sz w:val="22"/>
+          <w:szCs w:val="22"/>
+        </w:rPr>
+        <w:t>important regulators of alternative splicing both affecting exon inclusion probability and establishing mutual exclusivity between exons</w:t>
+      </w:r>
+      <w:r>
+        <w:rPr>
+          <w:rFonts w:ascii="Arial" w:hAnsi="Arial" w:cs="Arial"/>
+          <w:color w:val="000000" w:themeColor="text1"/>
+          <w:sz w:val="22"/>
+          <w:szCs w:val="22"/>
+        </w:rPr>
         <w:t>.</w:t>
       </w:r>
       <w:r>
@@ -1880,6 +1890,53 @@
           <w:sz w:val="22"/>
           <w:szCs w:val="22"/>
         </w:rPr>
+        <w:fldChar w:fldCharType="begin" w:fldLock="1"/>
+      </w:r>
+      <w:r>
+        <w:rPr>
+          <w:rFonts w:ascii="Arial" w:hAnsi="Arial" w:cs="Arial"/>
+          <w:color w:val="000000" w:themeColor="text1"/>
+          <w:sz w:val="22"/>
+          <w:szCs w:val="22"/>
+        </w:rPr>
+        <w:instrText>ADDIN paperpile_citation &lt;clusterId&gt;D642R629G319K193&lt;/clusterId&gt;&lt;metadata&gt;&lt;citation&gt;&lt;id&gt;142e4d9c-d525-4b02-a5a1-70ffe7d602de&lt;/id&gt;&lt;/citation&gt;&lt;citation&gt;&lt;id&gt;1871b9ec-8df9-47f3-89c1-aec04fa629e3&lt;/id&gt;&lt;/citation&gt;&lt;citation&gt;&lt;id&gt;123b5724-a741-4f90-8731-285f9721e98c&lt;/id&gt;&lt;/citation&gt;&lt;/metadata&gt;&lt;data&gt;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&lt;/data&gt; \* MERGEFORMAT</w:instrText>
+      </w:r>
+      <w:r>
+        <w:rPr>
+          <w:rFonts w:ascii="Arial" w:hAnsi="Arial" w:cs="Arial"/>
+          <w:color w:val="000000" w:themeColor="text1"/>
+          <w:sz w:val="22"/>
+          <w:szCs w:val="22"/>
+        </w:rPr>
+        <w:fldChar w:fldCharType="separate"/>
+      </w:r>
+      <w:r>
+        <w:rPr>
+          <w:rFonts w:ascii="Arial" w:hAnsi="Arial" w:cs="Arial"/>
+          <w:noProof/>
+          <w:color w:val="000000" w:themeColor="text1"/>
+          <w:sz w:val="22"/>
+          <w:szCs w:val="22"/>
+          <w:vertAlign w:val="superscript"/>
+        </w:rPr>
+        <w:t>4,39,40</w:t>
+      </w:r>
+      <w:r>
+        <w:rPr>
+          <w:rFonts w:ascii="Arial" w:hAnsi="Arial" w:cs="Arial"/>
+          <w:color w:val="000000" w:themeColor="text1"/>
+          <w:sz w:val="22"/>
+          <w:szCs w:val="22"/>
+        </w:rPr>
+        <w:fldChar w:fldCharType="end"/>
+      </w:r>
+      <w:r>
+        <w:rPr>
+          <w:rFonts w:ascii="Arial" w:hAnsi="Arial" w:cs="Arial"/>
+          <w:color w:val="000000" w:themeColor="text1"/>
+          <w:sz w:val="22"/>
+          <w:szCs w:val="22"/>
+        </w:rPr>
         <w:t xml:space="preserve"> </w:t>
       </w:r>
       <w:r>
@@ -2160,7 +2217,7 @@
           <w:szCs w:val="22"/>
           <w:vertAlign w:val="superscript"/>
         </w:rPr>
-        <w:t>39</w:t>
+        <w:t>41</w:t>
       </w:r>
       <w:r>
         <w:rPr>
@@ -2192,43 +2249,7 @@
           <w:sz w:val="22"/>
           <w:szCs w:val="22"/>
         </w:rPr>
-        <w:t xml:space="preserve">utilize double sided barcodes, which leaves them open to isoform miscalls caused my PCR or RT template exchange events. </w:t>
-      </w:r>
-      <w:r>
-        <w:rPr>
-          <w:rFonts w:ascii="Arial" w:hAnsi="Arial" w:cs="Arial"/>
-          <w:color w:val="FF0000"/>
-          <w:sz w:val="22"/>
-          <w:szCs w:val="22"/>
-        </w:rPr>
-        <w:t>SOMETHING HERE ABOUT TH</w:t>
-      </w:r>
-      <w:r>
-        <w:rPr>
-          <w:rFonts w:ascii="Arial" w:hAnsi="Arial" w:cs="Arial"/>
-          <w:color w:val="FF0000"/>
-          <w:sz w:val="22"/>
-          <w:szCs w:val="22"/>
-        </w:rPr>
-        <w:t xml:space="preserve">E DATA ANALYSIS PIPELINES. </w:t>
-      </w:r>
-      <w:proofErr w:type="spellStart"/>
-      <w:r>
-        <w:rPr>
-          <w:rFonts w:ascii="Arial" w:hAnsi="Arial" w:cs="Arial"/>
-          <w:sz w:val="22"/>
-          <w:szCs w:val="22"/>
-        </w:rPr>
-        <w:t xml:space="preserve">Because </w:t>
-      </w:r>
-      <w:proofErr w:type="spellEnd"/>
-      <w:r>
-        <w:rPr>
-          <w:rFonts w:ascii="Arial" w:hAnsi="Arial" w:cs="Arial"/>
-          <w:sz w:val="22"/>
-          <w:szCs w:val="22"/>
-        </w:rPr>
-        <w:t>of these issues, current MPSAs are not well suited to interrogating the mechanisms of complicated splicing decisions in the context of the native introns, where important isoforms may be large and multiple splicing outcomes are expected</w:t>
+        <w:t>utilize double sided barcodes, which leaves them open to isoform miscalls caused my PCR or RT template exchange events. Because of these issues, current MPSAs are not well suited to interrogating the mechanisms of complicated splicing decisions in the context of the native introns, where important isoforms may be large and multiple splicing outcomes are expected</w:t>
       </w:r>
       <w:r>
         <w:rPr>
@@ -2318,244 +2339,45 @@
         <w:spacing w:after="120"/>
         <w:rPr>
           <w:rFonts w:ascii="Arial" w:hAnsi="Arial" w:cs="Arial"/>
-          <w:color w:val="000000" w:themeColor="text1"/>
-          <w:sz w:val="22"/>
-          <w:szCs w:val="22"/>
-        </w:rPr>
-      </w:pPr>
-      <w:r>
-        <w:rPr>
-          <w:rFonts w:ascii="Arial" w:hAnsi="Arial" w:cs="Arial"/>
-          <w:color w:val="000000" w:themeColor="text1"/>
-          <w:sz w:val="22"/>
-          <w:szCs w:val="22"/>
-        </w:rPr>
-        <w:t>The goal of m</w:t>
-      </w:r>
-      <w:r>
-        <w:rPr>
-          <w:rFonts w:ascii="Arial" w:hAnsi="Arial" w:cs="Arial"/>
-          <w:color w:val="000000" w:themeColor="text1"/>
-          <w:sz w:val="22"/>
-          <w:szCs w:val="22"/>
-        </w:rPr>
-        <w:t>y</w:t>
-      </w:r>
-      <w:r>
-        <w:rPr>
-          <w:rFonts w:ascii="Arial" w:hAnsi="Arial" w:cs="Arial"/>
-          <w:color w:val="000000" w:themeColor="text1"/>
-          <w:sz w:val="22"/>
-          <w:szCs w:val="22"/>
-        </w:rPr>
-        <w:t xml:space="preserve"> </w:t>
-      </w:r>
-      <w:r>
-        <w:rPr>
-          <w:rFonts w:ascii="Arial" w:hAnsi="Arial" w:cs="Arial"/>
-          <w:color w:val="000000" w:themeColor="text1"/>
-          <w:sz w:val="22"/>
-          <w:szCs w:val="22"/>
-        </w:rPr>
-        <w:t>proposed</w:t>
-      </w:r>
-      <w:r>
-        <w:rPr>
-          <w:rFonts w:ascii="Arial" w:hAnsi="Arial" w:cs="Arial"/>
-          <w:color w:val="000000" w:themeColor="text1"/>
-          <w:sz w:val="22"/>
-          <w:szCs w:val="22"/>
-        </w:rPr>
-        <w:t xml:space="preserve"> first</w:t>
-      </w:r>
-      <w:r>
-        <w:rPr>
-          <w:rFonts w:ascii="Arial" w:hAnsi="Arial" w:cs="Arial"/>
-          <w:color w:val="000000" w:themeColor="text1"/>
-          <w:sz w:val="22"/>
-          <w:szCs w:val="22"/>
-        </w:rPr>
-        <w:t xml:space="preserve"> </w:t>
-      </w:r>
-      <w:r>
-        <w:rPr>
-          <w:rFonts w:ascii="Arial" w:hAnsi="Arial" w:cs="Arial"/>
-          <w:color w:val="000000" w:themeColor="text1"/>
-          <w:sz w:val="22"/>
-          <w:szCs w:val="22"/>
-        </w:rPr>
-        <w:t>aim</w:t>
-      </w:r>
-      <w:r>
-        <w:rPr>
-          <w:rFonts w:ascii="Arial" w:hAnsi="Arial" w:cs="Arial"/>
-          <w:color w:val="000000" w:themeColor="text1"/>
-          <w:sz w:val="22"/>
-          <w:szCs w:val="22"/>
-        </w:rPr>
-        <w:t xml:space="preserve"> </w:t>
-      </w:r>
-      <w:r>
-        <w:rPr>
-          <w:rFonts w:ascii="Arial" w:hAnsi="Arial" w:cs="Arial"/>
-          <w:color w:val="000000" w:themeColor="text1"/>
-          <w:sz w:val="22"/>
-          <w:szCs w:val="22"/>
-        </w:rPr>
-        <w:t>is to create MPSA methods that overcome</w:t>
-      </w:r>
-      <w:r>
-        <w:rPr>
-          <w:rFonts w:ascii="Arial" w:hAnsi="Arial" w:cs="Arial"/>
-          <w:color w:val="000000" w:themeColor="text1"/>
-          <w:sz w:val="22"/>
-          <w:szCs w:val="22"/>
-        </w:rPr>
-        <w:t>s</w:t>
-      </w:r>
-      <w:r>
-        <w:rPr>
-          <w:rFonts w:ascii="Arial" w:hAnsi="Arial" w:cs="Arial"/>
-          <w:color w:val="000000" w:themeColor="text1"/>
-          <w:sz w:val="22"/>
-          <w:szCs w:val="22"/>
-        </w:rPr>
-        <w:t xml:space="preserve"> </w:t>
-      </w:r>
-      <w:r>
-        <w:rPr>
-          <w:rFonts w:ascii="Arial" w:hAnsi="Arial" w:cs="Arial"/>
-          <w:color w:val="000000" w:themeColor="text1"/>
-          <w:sz w:val="22"/>
-          <w:szCs w:val="22"/>
-        </w:rPr>
-        <w:t>previous technical limitations</w:t>
-      </w:r>
-      <w:r>
-        <w:rPr>
-          <w:rFonts w:ascii="Arial" w:hAnsi="Arial" w:cs="Arial"/>
-          <w:color w:val="000000" w:themeColor="text1"/>
-          <w:sz w:val="22"/>
-          <w:szCs w:val="22"/>
-        </w:rPr>
-        <w:t>.</w:t>
-      </w:r>
-      <w:r>
-        <w:rPr>
-          <w:rFonts w:ascii="Arial" w:hAnsi="Arial" w:cs="Arial"/>
-          <w:color w:val="000000" w:themeColor="text1"/>
-          <w:sz w:val="22"/>
-          <w:szCs w:val="22"/>
-        </w:rPr>
-        <w:t xml:space="preserve"> </w:t>
-      </w:r>
-      <w:r>
-        <w:rPr>
-          <w:rFonts w:ascii="Arial" w:hAnsi="Arial" w:cs="Arial"/>
-          <w:color w:val="000000" w:themeColor="text1"/>
-          <w:sz w:val="22"/>
-          <w:szCs w:val="22"/>
-        </w:rPr>
-        <w:t>I will do this b</w:t>
-      </w:r>
-      <w:r>
-        <w:rPr>
-          <w:rFonts w:ascii="Arial" w:hAnsi="Arial" w:cs="Arial"/>
-          <w:color w:val="000000" w:themeColor="text1"/>
-          <w:sz w:val="22"/>
-          <w:szCs w:val="22"/>
-        </w:rPr>
-        <w:t>y c</w:t>
-      </w:r>
-      <w:r>
-        <w:rPr>
-          <w:rFonts w:ascii="Arial" w:hAnsi="Arial" w:cs="Arial"/>
-          <w:color w:val="000000" w:themeColor="text1"/>
-          <w:sz w:val="22"/>
-          <w:szCs w:val="22"/>
-        </w:rPr>
-        <w:t xml:space="preserve">reating a long read based MPSA (LR-MPSA) technique. </w:t>
-      </w:r>
-      <w:r>
-        <w:rPr>
-          <w:rFonts w:ascii="Arial" w:hAnsi="Arial" w:cs="Arial"/>
-          <w:color w:val="000000" w:themeColor="text1"/>
-          <w:sz w:val="22"/>
-          <w:szCs w:val="22"/>
-        </w:rPr>
-        <w:t xml:space="preserve">The LR-MPSA will enable performing splice junction sequencing </w:t>
-      </w:r>
-      <w:r>
-        <w:rPr>
-          <w:rFonts w:ascii="Arial" w:hAnsi="Arial" w:cs="Arial"/>
-          <w:color w:val="000000" w:themeColor="text1"/>
-          <w:sz w:val="22"/>
-          <w:szCs w:val="22"/>
-        </w:rPr>
-        <w:t>in more native contexts by making it possible to sequence over constructs with full size introns without ignoring intron included contexts</w:t>
-      </w:r>
-      <w:r>
-        <w:rPr>
-          <w:rFonts w:ascii="Arial" w:hAnsi="Arial" w:cs="Arial"/>
-          <w:color w:val="000000" w:themeColor="text1"/>
-          <w:sz w:val="22"/>
-          <w:szCs w:val="22"/>
-        </w:rPr>
-        <w:t xml:space="preserve">. Full isoform </w:t>
-      </w:r>
-      <w:r>
-        <w:rPr>
-          <w:rFonts w:ascii="Arial" w:hAnsi="Arial" w:cs="Arial"/>
-          <w:color w:val="000000" w:themeColor="text1"/>
-          <w:sz w:val="22"/>
-          <w:szCs w:val="22"/>
-        </w:rPr>
-        <w:t xml:space="preserve">resolution with native introns </w:t>
-      </w:r>
-      <w:r>
-        <w:rPr>
-          <w:rFonts w:ascii="Arial" w:hAnsi="Arial" w:cs="Arial"/>
-          <w:color w:val="000000" w:themeColor="text1"/>
-          <w:sz w:val="22"/>
-          <w:szCs w:val="22"/>
-        </w:rPr>
-        <w:t>will expand the window we have into the biology and reduce noise caused by isoform misassignment.</w:t>
-      </w:r>
-      <w:r>
-        <w:rPr>
-          <w:rFonts w:ascii="Arial" w:hAnsi="Arial" w:cs="Arial"/>
-          <w:color w:val="000000" w:themeColor="text1"/>
-          <w:sz w:val="22"/>
-          <w:szCs w:val="22"/>
-        </w:rPr>
-        <w:t xml:space="preserve"> Reducing isoform misassignment noise will increase dynamic range and accuracy of the assay. The LR-MPSA </w:t>
-      </w:r>
-      <w:r>
-        <w:rPr>
-          <w:rFonts w:ascii="Arial" w:hAnsi="Arial" w:cs="Arial"/>
-          <w:color w:val="000000" w:themeColor="text1"/>
-          <w:sz w:val="22"/>
-          <w:szCs w:val="22"/>
-        </w:rPr>
-        <w:t xml:space="preserve">will </w:t>
-      </w:r>
-      <w:r>
-        <w:rPr>
-          <w:rFonts w:ascii="Arial" w:hAnsi="Arial" w:cs="Arial"/>
-          <w:color w:val="000000" w:themeColor="text1"/>
-          <w:sz w:val="22"/>
-          <w:szCs w:val="22"/>
-        </w:rPr>
-        <w:t>allow</w:t>
-      </w:r>
-      <w:r>
-        <w:rPr>
-          <w:rFonts w:ascii="Arial" w:hAnsi="Arial" w:cs="Arial"/>
-          <w:color w:val="000000" w:themeColor="text1"/>
-          <w:sz w:val="22"/>
-          <w:szCs w:val="22"/>
-        </w:rPr>
-        <w:t xml:space="preserve"> analysis of more complicated splicing situations that are expected to produce multiple minor isoforms or isoforms too large to fit in a short read. This includes the study of systems with intron retention or cryptic splice sites as well as mutually exclusive exons and other forms of correlated splicing outcomes. </w:t>
+          <w:color w:val="FF0000"/>
+          <w:sz w:val="22"/>
+          <w:szCs w:val="22"/>
+        </w:rPr>
+      </w:pPr>
+      <w:r>
+        <w:rPr>
+          <w:rFonts w:ascii="Arial" w:hAnsi="Arial" w:cs="Arial"/>
+          <w:sz w:val="22"/>
+          <w:szCs w:val="22"/>
+        </w:rPr>
+        <w:t xml:space="preserve">The lack of </w:t>
+      </w:r>
+      <w:proofErr w:type="spellStart"/>
+      <w:r>
+        <w:rPr>
+          <w:rFonts w:ascii="Arial" w:hAnsi="Arial" w:cs="Arial"/>
+          <w:sz w:val="22"/>
+          <w:szCs w:val="22"/>
+        </w:rPr>
+        <w:t>standardizaion</w:t>
+      </w:r>
+      <w:proofErr w:type="spellEnd"/>
+      <w:r>
+        <w:rPr>
+          <w:rFonts w:ascii="Arial" w:hAnsi="Arial" w:cs="Arial"/>
+          <w:sz w:val="22"/>
+          <w:szCs w:val="22"/>
+        </w:rPr>
+        <w:t xml:space="preserve"> current MPSA analysis techniques has made it difficult to </w:t>
+      </w:r>
+      <w:r>
+        <w:rPr>
+          <w:rFonts w:ascii="Arial" w:hAnsi="Arial" w:cs="Arial"/>
+          <w:color w:val="FF0000"/>
+          <w:sz w:val="22"/>
+          <w:szCs w:val="22"/>
+        </w:rPr>
+        <w:t>MORE HERE!!!!</w:t>
       </w:r>
     </w:p>
     <w:p>
@@ -2575,7 +2397,7 @@
           <w:sz w:val="22"/>
           <w:szCs w:val="22"/>
         </w:rPr>
-        <w:t>The goal of my second aim is to create robust open-source software for analyzing isoform resolution MPSA data including LR-MPSA data. This</w:t>
+        <w:t>The goal of m</w:t>
       </w:r>
       <w:r>
         <w:rPr>
@@ -2584,7 +2406,7 @@
           <w:sz w:val="22"/>
           <w:szCs w:val="22"/>
         </w:rPr>
-        <w:t xml:space="preserve"> is significant because it</w:t>
+        <w:t>y</w:t>
       </w:r>
       <w:r>
         <w:rPr>
@@ -2593,7 +2415,7 @@
           <w:sz w:val="22"/>
           <w:szCs w:val="22"/>
         </w:rPr>
-        <w:t xml:space="preserve"> will enable wider use of MPSA methods</w:t>
+        <w:t xml:space="preserve"> </w:t>
       </w:r>
       <w:r>
         <w:rPr>
@@ -2602,7 +2424,7 @@
           <w:sz w:val="22"/>
           <w:szCs w:val="22"/>
         </w:rPr>
-        <w:t xml:space="preserve"> by</w:t>
+        <w:t>proposed</w:t>
       </w:r>
       <w:r>
         <w:rPr>
@@ -2611,7 +2433,7 @@
           <w:sz w:val="22"/>
           <w:szCs w:val="22"/>
         </w:rPr>
-        <w:t xml:space="preserve"> automating read processing, isoform identification, isoform </w:t>
+        <w:t xml:space="preserve"> first</w:t>
       </w:r>
       <w:r>
         <w:rPr>
@@ -2620,8 +2442,7 @@
           <w:sz w:val="22"/>
           <w:szCs w:val="22"/>
         </w:rPr>
-        <w:lastRenderedPageBreak/>
-        <w:t xml:space="preserve">quantification, and data visualization. </w:t>
+        <w:t xml:space="preserve"> </w:t>
       </w:r>
       <w:r>
         <w:rPr>
@@ -2630,9 +2451,8 @@
           <w:sz w:val="22"/>
           <w:szCs w:val="22"/>
         </w:rPr>
-        <w:t xml:space="preserve">Further, this software will be robustly tested on synthetic datasets to ensure accuracy and robustness, an improvement over previous bespoke analysis </w:t>
-      </w:r>
-      <w:proofErr w:type="gramStart"/>
+        <w:t>aim</w:t>
+      </w:r>
       <w:r>
         <w:rPr>
           <w:rFonts w:ascii="Arial" w:hAnsi="Arial" w:cs="Arial"/>
@@ -2640,9 +2460,8 @@
           <w:sz w:val="22"/>
           <w:szCs w:val="22"/>
         </w:rPr>
-        <w:t>scripts</w:t>
-      </w:r>
-      <w:proofErr w:type="gramEnd"/>
+        <w:t xml:space="preserve"> </w:t>
+      </w:r>
       <w:r>
         <w:rPr>
           <w:rFonts w:ascii="Arial" w:hAnsi="Arial" w:cs="Arial"/>
@@ -2650,7 +2469,160 @@
           <w:sz w:val="22"/>
           <w:szCs w:val="22"/>
         </w:rPr>
-        <w:t xml:space="preserve">. </w:t>
+        <w:t>is to create MPSA methods that overcome</w:t>
+      </w:r>
+      <w:r>
+        <w:rPr>
+          <w:rFonts w:ascii="Arial" w:hAnsi="Arial" w:cs="Arial"/>
+          <w:color w:val="000000" w:themeColor="text1"/>
+          <w:sz w:val="22"/>
+          <w:szCs w:val="22"/>
+        </w:rPr>
+        <w:t>s</w:t>
+      </w:r>
+      <w:r>
+        <w:rPr>
+          <w:rFonts w:ascii="Arial" w:hAnsi="Arial" w:cs="Arial"/>
+          <w:color w:val="000000" w:themeColor="text1"/>
+          <w:sz w:val="22"/>
+          <w:szCs w:val="22"/>
+        </w:rPr>
+        <w:t xml:space="preserve"> </w:t>
+      </w:r>
+      <w:r>
+        <w:rPr>
+          <w:rFonts w:ascii="Arial" w:hAnsi="Arial" w:cs="Arial"/>
+          <w:color w:val="000000" w:themeColor="text1"/>
+          <w:sz w:val="22"/>
+          <w:szCs w:val="22"/>
+        </w:rPr>
+        <w:t>previous technical limitations</w:t>
+      </w:r>
+      <w:r>
+        <w:rPr>
+          <w:rFonts w:ascii="Arial" w:hAnsi="Arial" w:cs="Arial"/>
+          <w:color w:val="000000" w:themeColor="text1"/>
+          <w:sz w:val="22"/>
+          <w:szCs w:val="22"/>
+        </w:rPr>
+        <w:t>.</w:t>
+      </w:r>
+      <w:r>
+        <w:rPr>
+          <w:rFonts w:ascii="Arial" w:hAnsi="Arial" w:cs="Arial"/>
+          <w:color w:val="000000" w:themeColor="text1"/>
+          <w:sz w:val="22"/>
+          <w:szCs w:val="22"/>
+        </w:rPr>
+        <w:t xml:space="preserve"> </w:t>
+      </w:r>
+      <w:r>
+        <w:rPr>
+          <w:rFonts w:ascii="Arial" w:hAnsi="Arial" w:cs="Arial"/>
+          <w:color w:val="000000" w:themeColor="text1"/>
+          <w:sz w:val="22"/>
+          <w:szCs w:val="22"/>
+        </w:rPr>
+        <w:t>I will do this b</w:t>
+      </w:r>
+      <w:r>
+        <w:rPr>
+          <w:rFonts w:ascii="Arial" w:hAnsi="Arial" w:cs="Arial"/>
+          <w:color w:val="000000" w:themeColor="text1"/>
+          <w:sz w:val="22"/>
+          <w:szCs w:val="22"/>
+        </w:rPr>
+        <w:t>y c</w:t>
+      </w:r>
+      <w:r>
+        <w:rPr>
+          <w:rFonts w:ascii="Arial" w:hAnsi="Arial" w:cs="Arial"/>
+          <w:color w:val="000000" w:themeColor="text1"/>
+          <w:sz w:val="22"/>
+          <w:szCs w:val="22"/>
+        </w:rPr>
+        <w:t xml:space="preserve">reating a long read based MPSA (LR-MPSA) technique. </w:t>
+      </w:r>
+      <w:r>
+        <w:rPr>
+          <w:rFonts w:ascii="Arial" w:hAnsi="Arial" w:cs="Arial"/>
+          <w:color w:val="000000" w:themeColor="text1"/>
+          <w:sz w:val="22"/>
+          <w:szCs w:val="22"/>
+        </w:rPr>
+        <w:t xml:space="preserve">The LR-MPSA will enable performing splice junction sequencing </w:t>
+      </w:r>
+      <w:r>
+        <w:rPr>
+          <w:rFonts w:ascii="Arial" w:hAnsi="Arial" w:cs="Arial"/>
+          <w:color w:val="000000" w:themeColor="text1"/>
+          <w:sz w:val="22"/>
+          <w:szCs w:val="22"/>
+        </w:rPr>
+        <w:t>in more native contexts by making it possible to sequence over constructs with full size introns without ignoring intron included contexts</w:t>
+      </w:r>
+      <w:r>
+        <w:rPr>
+          <w:rFonts w:ascii="Arial" w:hAnsi="Arial" w:cs="Arial"/>
+          <w:color w:val="000000" w:themeColor="text1"/>
+          <w:sz w:val="22"/>
+          <w:szCs w:val="22"/>
+        </w:rPr>
+        <w:t xml:space="preserve">. Full isoform </w:t>
+      </w:r>
+      <w:r>
+        <w:rPr>
+          <w:rFonts w:ascii="Arial" w:hAnsi="Arial" w:cs="Arial"/>
+          <w:color w:val="000000" w:themeColor="text1"/>
+          <w:sz w:val="22"/>
+          <w:szCs w:val="22"/>
+        </w:rPr>
+        <w:t xml:space="preserve">resolution with native introns </w:t>
+      </w:r>
+      <w:r>
+        <w:rPr>
+          <w:rFonts w:ascii="Arial" w:hAnsi="Arial" w:cs="Arial"/>
+          <w:color w:val="000000" w:themeColor="text1"/>
+          <w:sz w:val="22"/>
+          <w:szCs w:val="22"/>
+        </w:rPr>
+        <w:t>will expand the window we have into the biology and reduce noise caused by isoform misassignment.</w:t>
+      </w:r>
+      <w:r>
+        <w:rPr>
+          <w:rFonts w:ascii="Arial" w:hAnsi="Arial" w:cs="Arial"/>
+          <w:color w:val="000000" w:themeColor="text1"/>
+          <w:sz w:val="22"/>
+          <w:szCs w:val="22"/>
+        </w:rPr>
+        <w:t xml:space="preserve"> Reducing isoform misassignment noise will increase dynamic range and accuracy of the assay. The LR-MPSA </w:t>
+      </w:r>
+      <w:r>
+        <w:rPr>
+          <w:rFonts w:ascii="Arial" w:hAnsi="Arial" w:cs="Arial"/>
+          <w:color w:val="000000" w:themeColor="text1"/>
+          <w:sz w:val="22"/>
+          <w:szCs w:val="22"/>
+        </w:rPr>
+        <w:t xml:space="preserve">will </w:t>
+      </w:r>
+      <w:r>
+        <w:rPr>
+          <w:rFonts w:ascii="Arial" w:hAnsi="Arial" w:cs="Arial"/>
+          <w:color w:val="000000" w:themeColor="text1"/>
+          <w:sz w:val="22"/>
+          <w:szCs w:val="22"/>
+        </w:rPr>
+        <w:t>allow</w:t>
+      </w:r>
+      <w:r>
+        <w:rPr>
+          <w:rFonts w:ascii="Arial" w:hAnsi="Arial" w:cs="Arial"/>
+          <w:color w:val="000000" w:themeColor="text1"/>
+          <w:sz w:val="22"/>
+          <w:szCs w:val="22"/>
+        </w:rPr>
+        <w:t xml:space="preserve"> analysis of more complicated splicing situations that are expected to produce multiple minor isoforms or isoforms too large to fit in a short read. This includes the study of systems with intron retention or cryptic splice sites as well as mutually exclusive exons and other forms of correlated splicing outcomes. </w:t>
       </w:r>
     </w:p>
     <w:p>
@@ -2658,89 +2630,85 @@
         <w:spacing w:after="120"/>
         <w:rPr>
           <w:rFonts w:ascii="Arial" w:hAnsi="Arial" w:cs="Arial"/>
-          <w:sz w:val="22"/>
-          <w:szCs w:val="22"/>
-        </w:rPr>
-      </w:pPr>
-      <w:r>
-        <w:rPr>
-          <w:rFonts w:ascii="Arial" w:hAnsi="Arial" w:cs="Arial"/>
-          <w:sz w:val="22"/>
-          <w:szCs w:val="22"/>
-        </w:rPr>
-        <w:t>Th</w:t>
-      </w:r>
-      <w:r>
-        <w:rPr>
-          <w:rFonts w:ascii="Arial" w:hAnsi="Arial" w:cs="Arial"/>
-          <w:sz w:val="22"/>
-          <w:szCs w:val="22"/>
-        </w:rPr>
-        <w:t>e goal of my third aim is to apply isoform resolution MPSA techniques to discover the mechanisms of mutually exclusive splicing regulation in PKM. This is significant because it will provide insight into the regulation of PKM which has biological relevance across a wide range of human biology and links t</w:t>
-      </w:r>
-      <w:r>
-        <w:rPr>
-          <w:rFonts w:ascii="Arial" w:hAnsi="Arial" w:cs="Arial"/>
-          <w:sz w:val="22"/>
-          <w:szCs w:val="22"/>
-        </w:rPr>
-        <w:t xml:space="preserve">o human health in contexts including cancer, Alzheimer’s disease, </w:t>
-      </w:r>
-      <w:r>
-        <w:rPr>
-          <w:rFonts w:ascii="Arial" w:hAnsi="Arial" w:cs="Arial"/>
-          <w:sz w:val="22"/>
-          <w:szCs w:val="22"/>
-        </w:rPr>
-        <w:t>Crohn’s</w:t>
-      </w:r>
-      <w:r>
-        <w:rPr>
-          <w:rFonts w:ascii="Arial" w:hAnsi="Arial" w:cs="Arial"/>
-          <w:sz w:val="22"/>
-          <w:szCs w:val="22"/>
-        </w:rPr>
-        <w:t xml:space="preserve"> disease, and cardiovascular disease. Previous studies have investigate</w:t>
-      </w:r>
-      <w:r>
-        <w:rPr>
-          <w:rFonts w:ascii="Arial" w:hAnsi="Arial" w:cs="Arial"/>
-          <w:sz w:val="22"/>
-          <w:szCs w:val="22"/>
-        </w:rPr>
-        <w:t>d</w:t>
-      </w:r>
-      <w:r>
-        <w:rPr>
-          <w:rFonts w:ascii="Arial" w:hAnsi="Arial" w:cs="Arial"/>
-          <w:sz w:val="22"/>
-          <w:szCs w:val="22"/>
-        </w:rPr>
-        <w:t xml:space="preserve"> the regulation of PKM through low throughput methods and have not focused on identifying mechanisms that maintain mutual exclusivity between exons. The proposed study will be capable of being much more thorough </w:t>
-      </w:r>
-      <w:r>
-        <w:rPr>
-          <w:rFonts w:ascii="Arial" w:hAnsi="Arial" w:cs="Arial"/>
-          <w:sz w:val="22"/>
-          <w:szCs w:val="22"/>
-        </w:rPr>
-        <w:t xml:space="preserve">and will detect not just regulatory elements that control </w:t>
-      </w:r>
-      <w:r>
-        <w:rPr>
-          <w:rFonts w:ascii="Arial" w:hAnsi="Arial" w:cs="Arial"/>
-          <w:sz w:val="22"/>
-          <w:szCs w:val="22"/>
-        </w:rPr>
-        <w:t>exon choice, but also elements that affect mutual exclusivity.</w:t>
-      </w:r>
-      <w:r>
-        <w:rPr>
-          <w:rFonts w:ascii="Arial" w:hAnsi="Arial" w:cs="Arial"/>
-          <w:sz w:val="22"/>
-          <w:szCs w:val="22"/>
-        </w:rPr>
-        <w:t xml:space="preserve"> This will expand our understanding of a crucial regulatory event that is implicated in a wide array of diseases and may provide insight into new mechanisms for creating mutually exclusive exons. </w:t>
+          <w:color w:val="000000" w:themeColor="text1"/>
+          <w:sz w:val="22"/>
+          <w:szCs w:val="22"/>
+        </w:rPr>
+      </w:pPr>
+      <w:r>
+        <w:rPr>
+          <w:rFonts w:ascii="Arial" w:hAnsi="Arial" w:cs="Arial"/>
+          <w:color w:val="000000" w:themeColor="text1"/>
+          <w:sz w:val="22"/>
+          <w:szCs w:val="22"/>
+        </w:rPr>
+        <w:lastRenderedPageBreak/>
+        <w:t>The goal of my second aim is to create robust open-source software for analyzing isoform resolution MPSA data including LR-MPSA data. This</w:t>
+      </w:r>
+      <w:r>
+        <w:rPr>
+          <w:rFonts w:ascii="Arial" w:hAnsi="Arial" w:cs="Arial"/>
+          <w:color w:val="000000" w:themeColor="text1"/>
+          <w:sz w:val="22"/>
+          <w:szCs w:val="22"/>
+        </w:rPr>
+        <w:t xml:space="preserve"> is significant because it</w:t>
+      </w:r>
+      <w:r>
+        <w:rPr>
+          <w:rFonts w:ascii="Arial" w:hAnsi="Arial" w:cs="Arial"/>
+          <w:color w:val="000000" w:themeColor="text1"/>
+          <w:sz w:val="22"/>
+          <w:szCs w:val="22"/>
+        </w:rPr>
+        <w:t xml:space="preserve"> will enable wider use of MPSA methods</w:t>
+      </w:r>
+      <w:r>
+        <w:rPr>
+          <w:rFonts w:ascii="Arial" w:hAnsi="Arial" w:cs="Arial"/>
+          <w:color w:val="000000" w:themeColor="text1"/>
+          <w:sz w:val="22"/>
+          <w:szCs w:val="22"/>
+        </w:rPr>
+        <w:t xml:space="preserve"> by</w:t>
+      </w:r>
+      <w:r>
+        <w:rPr>
+          <w:rFonts w:ascii="Arial" w:hAnsi="Arial" w:cs="Arial"/>
+          <w:color w:val="000000" w:themeColor="text1"/>
+          <w:sz w:val="22"/>
+          <w:szCs w:val="22"/>
+        </w:rPr>
+        <w:t xml:space="preserve"> automating read processing, isoform identification, isoform quantification, and data visualization. </w:t>
+      </w:r>
+      <w:r>
+        <w:rPr>
+          <w:rFonts w:ascii="Arial" w:hAnsi="Arial" w:cs="Arial"/>
+          <w:color w:val="000000" w:themeColor="text1"/>
+          <w:sz w:val="22"/>
+          <w:szCs w:val="22"/>
+        </w:rPr>
+        <w:t xml:space="preserve">Further, this software will be robustly tested on synthetic datasets to ensure accuracy and robustness, an improvement over previous bespoke analysis </w:t>
+      </w:r>
+      <w:proofErr w:type="gramStart"/>
+      <w:r>
+        <w:rPr>
+          <w:rFonts w:ascii="Arial" w:hAnsi="Arial" w:cs="Arial"/>
+          <w:color w:val="000000" w:themeColor="text1"/>
+          <w:sz w:val="22"/>
+          <w:szCs w:val="22"/>
+        </w:rPr>
+        <w:t>scripts</w:t>
+      </w:r>
+      <w:proofErr w:type="gramEnd"/>
+      <w:r>
+        <w:rPr>
+          <w:rFonts w:ascii="Arial" w:hAnsi="Arial" w:cs="Arial"/>
+          <w:color w:val="000000" w:themeColor="text1"/>
+          <w:sz w:val="22"/>
+          <w:szCs w:val="22"/>
+        </w:rPr>
+        <w:t xml:space="preserve">. </w:t>
       </w:r>
     </w:p>
     <w:p>
@@ -2748,21 +2716,89 @@
         <w:spacing w:after="120"/>
         <w:rPr>
           <w:rFonts w:ascii="Arial" w:hAnsi="Arial" w:cs="Arial"/>
-          <w:b/>
-          <w:bCs/>
-          <w:sz w:val="22"/>
-          <w:szCs w:val="22"/>
-        </w:rPr>
-      </w:pPr>
-      <w:r>
-        <w:rPr>
-          <w:rFonts w:ascii="Arial" w:hAnsi="Arial" w:cs="Arial"/>
-          <w:b/>
-          <w:bCs/>
-          <w:sz w:val="22"/>
-          <w:szCs w:val="22"/>
-        </w:rPr>
-        <w:t>Approach</w:t>
+          <w:sz w:val="22"/>
+          <w:szCs w:val="22"/>
+        </w:rPr>
+      </w:pPr>
+      <w:r>
+        <w:rPr>
+          <w:rFonts w:ascii="Arial" w:hAnsi="Arial" w:cs="Arial"/>
+          <w:sz w:val="22"/>
+          <w:szCs w:val="22"/>
+        </w:rPr>
+        <w:t>Th</w:t>
+      </w:r>
+      <w:r>
+        <w:rPr>
+          <w:rFonts w:ascii="Arial" w:hAnsi="Arial" w:cs="Arial"/>
+          <w:sz w:val="22"/>
+          <w:szCs w:val="22"/>
+        </w:rPr>
+        <w:t>e goal of my third aim is to apply isoform resolution MPSA techniques to discover the mechanisms of mutually exclusive splicing regulation in PKM. This is significant because it will provide insight into the regulation of PKM which has biological relevance across a wide range of human biology and links t</w:t>
+      </w:r>
+      <w:r>
+        <w:rPr>
+          <w:rFonts w:ascii="Arial" w:hAnsi="Arial" w:cs="Arial"/>
+          <w:sz w:val="22"/>
+          <w:szCs w:val="22"/>
+        </w:rPr>
+        <w:t xml:space="preserve">o human health in contexts including cancer, Alzheimer’s disease, </w:t>
+      </w:r>
+      <w:r>
+        <w:rPr>
+          <w:rFonts w:ascii="Arial" w:hAnsi="Arial" w:cs="Arial"/>
+          <w:sz w:val="22"/>
+          <w:szCs w:val="22"/>
+        </w:rPr>
+        <w:t>Crohn’s</w:t>
+      </w:r>
+      <w:r>
+        <w:rPr>
+          <w:rFonts w:ascii="Arial" w:hAnsi="Arial" w:cs="Arial"/>
+          <w:sz w:val="22"/>
+          <w:szCs w:val="22"/>
+        </w:rPr>
+        <w:t xml:space="preserve"> disease, and cardiovascular disease. Previous studies have investigate</w:t>
+      </w:r>
+      <w:r>
+        <w:rPr>
+          <w:rFonts w:ascii="Arial" w:hAnsi="Arial" w:cs="Arial"/>
+          <w:sz w:val="22"/>
+          <w:szCs w:val="22"/>
+        </w:rPr>
+        <w:t>d</w:t>
+      </w:r>
+      <w:r>
+        <w:rPr>
+          <w:rFonts w:ascii="Arial" w:hAnsi="Arial" w:cs="Arial"/>
+          <w:sz w:val="22"/>
+          <w:szCs w:val="22"/>
+        </w:rPr>
+        <w:t xml:space="preserve"> the regulation of PKM through low throughput methods and have not focused on identifying mechanisms that maintain mutual exclusivity between exons. The proposed study will be capable of being much more thorough </w:t>
+      </w:r>
+      <w:r>
+        <w:rPr>
+          <w:rFonts w:ascii="Arial" w:hAnsi="Arial" w:cs="Arial"/>
+          <w:sz w:val="22"/>
+          <w:szCs w:val="22"/>
+        </w:rPr>
+        <w:t xml:space="preserve">and will detect not just regulatory elements that control </w:t>
+      </w:r>
+      <w:r>
+        <w:rPr>
+          <w:rFonts w:ascii="Arial" w:hAnsi="Arial" w:cs="Arial"/>
+          <w:sz w:val="22"/>
+          <w:szCs w:val="22"/>
+        </w:rPr>
+        <w:t>exon choice, but also elements that affect mutual exclusivity.</w:t>
+      </w:r>
+      <w:r>
+        <w:rPr>
+          <w:rFonts w:ascii="Arial" w:hAnsi="Arial" w:cs="Arial"/>
+          <w:sz w:val="22"/>
+          <w:szCs w:val="22"/>
+        </w:rPr>
+        <w:t xml:space="preserve"> This will expand our understanding of a crucial regulatory event that is implicated in a wide array of diseases and may provide insight into new mechanisms for creating mutually exclusive exons. </w:t>
       </w:r>
     </w:p>
     <w:p>
@@ -2771,6 +2807,28 @@
         <w:rPr>
           <w:rFonts w:ascii="Arial" w:hAnsi="Arial" w:cs="Arial"/>
           <w:b/>
+          <w:bCs/>
+          <w:sz w:val="22"/>
+          <w:szCs w:val="22"/>
+        </w:rPr>
+      </w:pPr>
+      <w:r>
+        <w:rPr>
+          <w:rFonts w:ascii="Arial" w:hAnsi="Arial" w:cs="Arial"/>
+          <w:b/>
+          <w:bCs/>
+          <w:sz w:val="22"/>
+          <w:szCs w:val="22"/>
+        </w:rPr>
+        <w:t>Approach</w:t>
+      </w:r>
+    </w:p>
+    <w:p>
+      <w:pPr>
+        <w:spacing w:after="120"/>
+        <w:rPr>
+          <w:rFonts w:ascii="Arial" w:hAnsi="Arial" w:cs="Arial"/>
+          <w:b/>
           <w:sz w:val="22"/>
           <w:szCs w:val="22"/>
         </w:rPr>
@@ -3210,7 +3268,7 @@
           <w:szCs w:val="22"/>
           <w:vertAlign w:val="superscript"/>
         </w:rPr>
-        <w:t>40</w:t>
+        <w:t>42</w:t>
       </w:r>
       <w:r>
         <w:rPr>
@@ -3258,7 +3316,17 @@
           <w:sz w:val="22"/>
           <w:szCs w:val="22"/>
         </w:rPr>
-        <w:t xml:space="preserve"> If we are unable to eliminate significant bias from RT or PCR in our library preparation, we could use oligo based direct RNA capture and nanopore direct RNA sequencing</w:t>
+        <w:t xml:space="preserve"> If we are unable to eliminate significant bias from RT or PCR in our library preparation, we could use oligo based direct RNA capture and nanopore </w:t>
+      </w:r>
+      <w:r>
+        <w:rPr>
+          <w:rFonts w:ascii="Arial" w:hAnsi="Arial" w:cs="Arial"/>
+          <w:bCs/>
+          <w:sz w:val="22"/>
+          <w:szCs w:val="22"/>
+        </w:rPr>
+        <w:lastRenderedPageBreak/>
+        <w:t>direct RNA sequencing</w:t>
       </w:r>
       <w:r>
         <w:rPr>
@@ -3303,17 +3371,7 @@
           <w:sz w:val="22"/>
           <w:szCs w:val="22"/>
         </w:rPr>
-        <w:t xml:space="preserve"> or use combined nanopore and </w:t>
-      </w:r>
-      <w:r>
-        <w:rPr>
-          <w:rFonts w:ascii="Arial" w:hAnsi="Arial" w:cs="Arial"/>
-          <w:bCs/>
-          <w:sz w:val="22"/>
-          <w:szCs w:val="22"/>
-        </w:rPr>
-        <w:lastRenderedPageBreak/>
-        <w:t>illumina reads</w:t>
+        <w:t xml:space="preserve"> or use combined nanopore and illumina reads</w:t>
       </w:r>
       <w:r>
         <w:rPr>
@@ -3569,7 +3627,7 @@
           <w:sz w:val="22"/>
           <w:szCs w:val="22"/>
         </w:rPr>
-        <w:t xml:space="preserve"> variant diversity is added and simulated library prep procedures. I will simulate reads for Illumina, PacBio, and ONT</w:t>
+        <w:t xml:space="preserve"> variant diversity is added. I will simulate reads for Illumina, PacBio, and ONT</w:t>
       </w:r>
       <w:r>
         <w:rPr>
@@ -3596,6 +3654,179 @@
           <w:sz w:val="22"/>
           <w:szCs w:val="22"/>
         </w:rPr>
+        <w:t>,</w:t>
+      </w:r>
+      <w:r>
+        <w:rPr>
+          <w:rFonts w:ascii="Arial" w:hAnsi="Arial" w:cs="Arial"/>
+          <w:bCs/>
+          <w:sz w:val="22"/>
+          <w:szCs w:val="22"/>
+        </w:rPr>
+        <w:fldChar w:fldCharType="begin" w:fldLock="1"/>
+      </w:r>
+      <w:r>
+        <w:rPr>
+          <w:rFonts w:ascii="Arial" w:hAnsi="Arial" w:cs="Arial"/>
+          <w:bCs/>
+          <w:sz w:val="22"/>
+          <w:szCs w:val="22"/>
+        </w:rPr>
+        <w:instrText>ADDIN paperpile_citation &lt;clusterId&gt;D862R922N312K133&lt;/clusterId&gt;&lt;metadata&gt;&lt;citation&gt;&lt;id&gt;908c5684-31a1-4a66-80cd-b3b248376822&lt;/id&gt;&lt;/citation&gt;&lt;citation&gt;&lt;id&gt;ef0e4a98-699d-4271-9a51-0b59babb2531&lt;/id&gt;&lt;/citation&gt;&lt;citation&gt;&lt;id&gt;7e121f99-8d9c-4afd-8553-b337a7a37e94&lt;/id&gt;&lt;/citation&gt;&lt;citation&gt;&lt;id&gt;3decac51-cbb4-44eb-af71-ef982b07f1c1&lt;/id&gt;&lt;/citation&gt;&lt;citation&gt;&lt;id&gt;e4beaf1a-3251-4745-9e01-1bda1c83e033&lt;/id&gt;&lt;/citation&gt;&lt;citation&gt;&lt;id&gt;351df4b1-7970-4715-81fb-9a2c81a76a3f&lt;/id&gt;&lt;/citation&gt;&lt;citation&gt;&lt;id&gt;cbdc791a-cca5-4c14-9d38-7c64134505d4&lt;/id&gt;&lt;/citation&gt;&lt;/metadata&gt;&lt;data&gt;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&lt;/data&gt; \* MERGEFORMAT</w:instrText>
+      </w:r>
+      <w:r>
+        <w:rPr>
+          <w:rFonts w:ascii="Arial" w:hAnsi="Arial" w:cs="Arial"/>
+          <w:bCs/>
+          <w:sz w:val="22"/>
+          <w:szCs w:val="22"/>
+        </w:rPr>
+        <w:fldChar w:fldCharType="separate"/>
+      </w:r>
+      <w:r>
+        <w:rPr>
+          <w:rFonts w:ascii="Arial" w:hAnsi="Arial" w:cs="Arial"/>
+          <w:bCs/>
+          <w:noProof/>
+          <w:sz w:val="22"/>
+          <w:szCs w:val="22"/>
+          <w:vertAlign w:val="superscript"/>
+        </w:rPr>
+        <w:t>43–49</w:t>
+      </w:r>
+      <w:r>
+        <w:rPr>
+          <w:rFonts w:ascii="Arial" w:hAnsi="Arial" w:cs="Arial"/>
+          <w:bCs/>
+          <w:sz w:val="22"/>
+          <w:szCs w:val="22"/>
+        </w:rPr>
+        <w:fldChar w:fldCharType="end"/>
+      </w:r>
+      <w:r>
+        <w:rPr>
+          <w:rFonts w:ascii="Arial" w:hAnsi="Arial" w:cs="Arial"/>
+          <w:bCs/>
+          <w:sz w:val="22"/>
+          <w:szCs w:val="22"/>
+        </w:rPr>
+        <w:t xml:space="preserve"> adding bias effects from library preparation procedures.</w:t>
+      </w:r>
+      <w:r>
+        <w:rPr>
+          <w:rFonts w:ascii="Arial" w:hAnsi="Arial" w:cs="Arial"/>
+          <w:bCs/>
+          <w:sz w:val="22"/>
+          <w:szCs w:val="22"/>
+        </w:rPr>
+        <w:t xml:space="preserve"> I will </w:t>
+      </w:r>
+      <w:r>
+        <w:rPr>
+          <w:rFonts w:ascii="Arial" w:hAnsi="Arial" w:cs="Arial"/>
+          <w:bCs/>
+          <w:sz w:val="22"/>
+          <w:szCs w:val="22"/>
+        </w:rPr>
+        <w:t xml:space="preserve">test </w:t>
+      </w:r>
+      <w:r>
+        <w:rPr>
+          <w:rFonts w:ascii="Arial" w:hAnsi="Arial" w:cs="Arial"/>
+          <w:bCs/>
+          <w:sz w:val="22"/>
+          <w:szCs w:val="22"/>
+        </w:rPr>
+        <w:t>data cleaning, read clustering,</w:t>
+      </w:r>
+      <w:r>
+        <w:rPr>
+          <w:rFonts w:ascii="Arial" w:hAnsi="Arial" w:cs="Arial"/>
+          <w:bCs/>
+          <w:sz w:val="22"/>
+          <w:szCs w:val="22"/>
+        </w:rPr>
+        <w:t xml:space="preserve"> isoform identification</w:t>
+      </w:r>
+      <w:r>
+        <w:rPr>
+          <w:rFonts w:ascii="Arial" w:hAnsi="Arial" w:cs="Arial"/>
+          <w:bCs/>
+          <w:sz w:val="22"/>
+          <w:szCs w:val="22"/>
+        </w:rPr>
+        <w:t>, and</w:t>
+      </w:r>
+      <w:r>
+        <w:rPr>
+          <w:rFonts w:ascii="Arial" w:hAnsi="Arial" w:cs="Arial"/>
+          <w:bCs/>
+          <w:sz w:val="22"/>
+          <w:szCs w:val="22"/>
+        </w:rPr>
+        <w:t xml:space="preserve"> alignment</w:t>
+      </w:r>
+      <w:r>
+        <w:rPr>
+          <w:rFonts w:ascii="Arial" w:hAnsi="Arial" w:cs="Arial"/>
+          <w:bCs/>
+          <w:sz w:val="22"/>
+          <w:szCs w:val="22"/>
+        </w:rPr>
+        <w:t xml:space="preserve"> </w:t>
+      </w:r>
+      <w:r>
+        <w:rPr>
+          <w:rFonts w:ascii="Arial" w:hAnsi="Arial" w:cs="Arial"/>
+          <w:bCs/>
+          <w:sz w:val="22"/>
+          <w:szCs w:val="22"/>
+        </w:rPr>
+        <w:t>pipelines</w:t>
+      </w:r>
+      <w:r>
+        <w:rPr>
+          <w:rFonts w:ascii="Arial" w:hAnsi="Arial" w:cs="Arial"/>
+          <w:bCs/>
+          <w:sz w:val="22"/>
+          <w:szCs w:val="22"/>
+        </w:rPr>
+        <w:t xml:space="preserve"> to determine the accuracy and pitfalls of each technique</w:t>
+      </w:r>
+      <w:r>
+        <w:rPr>
+          <w:rFonts w:ascii="Arial" w:hAnsi="Arial" w:cs="Arial"/>
+          <w:bCs/>
+          <w:sz w:val="22"/>
+          <w:szCs w:val="22"/>
+        </w:rPr>
+        <w:t xml:space="preserve"> on this data type </w:t>
+      </w:r>
+      <w:r>
+        <w:rPr>
+          <w:rFonts w:ascii="Arial" w:hAnsi="Arial" w:cs="Arial"/>
+          <w:bCs/>
+          <w:sz w:val="22"/>
+          <w:szCs w:val="22"/>
+        </w:rPr>
+        <w:t>starting with</w:t>
+      </w:r>
+      <w:r>
+        <w:rPr>
+          <w:rFonts w:ascii="Arial" w:hAnsi="Arial" w:cs="Arial"/>
+          <w:bCs/>
+          <w:sz w:val="22"/>
+          <w:szCs w:val="22"/>
+        </w:rPr>
+        <w:t xml:space="preserve"> existing isoform identification tools</w:t>
+      </w:r>
+      <w:r>
+        <w:rPr>
+          <w:rFonts w:ascii="Arial" w:hAnsi="Arial" w:cs="Arial"/>
+          <w:bCs/>
+          <w:sz w:val="22"/>
+          <w:szCs w:val="22"/>
+        </w:rPr>
         <w:t>.</w:t>
       </w:r>
       <w:r>
@@ -3614,7 +3845,7 @@
           <w:sz w:val="22"/>
           <w:szCs w:val="22"/>
         </w:rPr>
-        <w:instrText>ADDIN paperpile_citation &lt;clusterId&gt;D862R922N312K133&lt;/clusterId&gt;&lt;metadata&gt;&lt;citation&gt;&lt;id&gt;908c5684-31a1-4a66-80cd-b3b248376822&lt;/id&gt;&lt;/citation&gt;&lt;citation&gt;&lt;id&gt;ef0e4a98-699d-4271-9a51-0b59babb2531&lt;/id&gt;&lt;/citation&gt;&lt;citation&gt;&lt;id&gt;7e121f99-8d9c-4afd-8553-b337a7a37e94&lt;/id&gt;&lt;/citation&gt;&lt;citation&gt;&lt;id&gt;3decac51-cbb4-44eb-af71-ef982b07f1c1&lt;/id&gt;&lt;/citation&gt;&lt;citation&gt;&lt;id&gt;e4beaf1a-3251-4745-9e01-1bda1c83e033&lt;/id&gt;&lt;/citation&gt;&lt;citation&gt;&lt;id&gt;351df4b1-7970-4715-81fb-9a2c81a76a3f&lt;/id&gt;&lt;/citation&gt;&lt;citation&gt;&lt;id&gt;cbdc791a-cca5-4c14-9d38-7c64134505d4&lt;/id&gt;&lt;/citation&gt;&lt;/metadata&gt;&lt;data&gt;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&lt;/data&gt; \* MERGEFORMAT</w:instrText>
+        <w:instrText>ADDIN paperpile_citation &lt;clusterId&gt;F616T763P154M877&lt;/clusterId&gt;&lt;metadata&gt;&lt;citation&gt;&lt;id&gt;a3d81d8e-37a4-453c-bea8-e9fc9051e6d0&lt;/id&gt;&lt;/citation&gt;&lt;citation&gt;&lt;id&gt;edd77cc4-a9e6-4ea9-ab15-7c427fcdaa26&lt;/id&gt;&lt;/citation&gt;&lt;citation&gt;&lt;id&gt;19fc281d-f1fa-43ab-83a1-deb0ca8df22c&lt;/id&gt;&lt;/citation&gt;&lt;/metadata&gt;&lt;data&gt;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&lt;/data&gt; \* MERGEFORMAT</w:instrText>
       </w:r>
       <w:r>
         <w:rPr>
@@ -3634,171 +3865,7 @@
           <w:szCs w:val="22"/>
           <w:vertAlign w:val="superscript"/>
         </w:rPr>
-        <w:t>41–47</w:t>
-      </w:r>
-      <w:r>
-        <w:rPr>
-          <w:rFonts w:ascii="Arial" w:hAnsi="Arial" w:cs="Arial"/>
-          <w:bCs/>
-          <w:sz w:val="22"/>
-          <w:szCs w:val="22"/>
-        </w:rPr>
-        <w:fldChar w:fldCharType="end"/>
-      </w:r>
-      <w:r>
-        <w:rPr>
-          <w:rFonts w:ascii="Arial" w:hAnsi="Arial" w:cs="Arial"/>
-          <w:bCs/>
-          <w:sz w:val="22"/>
-          <w:szCs w:val="22"/>
-        </w:rPr>
-        <w:t xml:space="preserve"> I will </w:t>
-      </w:r>
-      <w:r>
-        <w:rPr>
-          <w:rFonts w:ascii="Arial" w:hAnsi="Arial" w:cs="Arial"/>
-          <w:bCs/>
-          <w:sz w:val="22"/>
-          <w:szCs w:val="22"/>
-        </w:rPr>
-        <w:t>test different</w:t>
-      </w:r>
-      <w:r>
-        <w:rPr>
-          <w:rFonts w:ascii="Arial" w:hAnsi="Arial" w:cs="Arial"/>
-          <w:bCs/>
-          <w:sz w:val="22"/>
-          <w:szCs w:val="22"/>
-        </w:rPr>
-        <w:t xml:space="preserve"> data cleaning, read clustering,</w:t>
-      </w:r>
-      <w:r>
-        <w:rPr>
-          <w:rFonts w:ascii="Arial" w:hAnsi="Arial" w:cs="Arial"/>
-          <w:bCs/>
-          <w:sz w:val="22"/>
-          <w:szCs w:val="22"/>
-        </w:rPr>
-        <w:t xml:space="preserve"> isoform identification</w:t>
-      </w:r>
-      <w:r>
-        <w:rPr>
-          <w:rFonts w:ascii="Arial" w:hAnsi="Arial" w:cs="Arial"/>
-          <w:bCs/>
-          <w:sz w:val="22"/>
-          <w:szCs w:val="22"/>
-        </w:rPr>
-        <w:t>, and</w:t>
-      </w:r>
-      <w:r>
-        <w:rPr>
-          <w:rFonts w:ascii="Arial" w:hAnsi="Arial" w:cs="Arial"/>
-          <w:bCs/>
-          <w:sz w:val="22"/>
-          <w:szCs w:val="22"/>
-        </w:rPr>
-        <w:t xml:space="preserve"> alignment</w:t>
-      </w:r>
-      <w:r>
-        <w:rPr>
-          <w:rFonts w:ascii="Arial" w:hAnsi="Arial" w:cs="Arial"/>
-          <w:bCs/>
-          <w:sz w:val="22"/>
-          <w:szCs w:val="22"/>
-        </w:rPr>
-        <w:t xml:space="preserve"> </w:t>
-      </w:r>
-      <w:r>
-        <w:rPr>
-          <w:rFonts w:ascii="Arial" w:hAnsi="Arial" w:cs="Arial"/>
-          <w:bCs/>
-          <w:sz w:val="22"/>
-          <w:szCs w:val="22"/>
-        </w:rPr>
-        <w:t>pipelines</w:t>
-      </w:r>
-      <w:r>
-        <w:rPr>
-          <w:rFonts w:ascii="Arial" w:hAnsi="Arial" w:cs="Arial"/>
-          <w:bCs/>
-          <w:sz w:val="22"/>
-          <w:szCs w:val="22"/>
-        </w:rPr>
-        <w:t xml:space="preserve"> to determine the accuracy and pitfalls of each technique</w:t>
-      </w:r>
-      <w:r>
-        <w:rPr>
-          <w:rFonts w:ascii="Arial" w:hAnsi="Arial" w:cs="Arial"/>
-          <w:bCs/>
-          <w:sz w:val="22"/>
-          <w:szCs w:val="22"/>
-        </w:rPr>
-        <w:t xml:space="preserve"> on this data type</w:t>
-      </w:r>
-      <w:r>
-        <w:rPr>
-          <w:rFonts w:ascii="Arial" w:hAnsi="Arial" w:cs="Arial"/>
-          <w:bCs/>
-          <w:sz w:val="22"/>
-          <w:szCs w:val="22"/>
-        </w:rPr>
-        <w:t>.</w:t>
-      </w:r>
-      <w:r>
-        <w:rPr>
-          <w:rFonts w:ascii="Arial" w:hAnsi="Arial" w:cs="Arial"/>
-          <w:bCs/>
-          <w:sz w:val="22"/>
-          <w:szCs w:val="22"/>
-        </w:rPr>
-        <w:t xml:space="preserve"> I will test existing isoform identification tools</w:t>
-      </w:r>
-      <w:r>
-        <w:rPr>
-          <w:rFonts w:ascii="Arial" w:hAnsi="Arial" w:cs="Arial"/>
-          <w:bCs/>
-          <w:sz w:val="22"/>
-          <w:szCs w:val="22"/>
-        </w:rPr>
-        <w:t>.</w:t>
-      </w:r>
-      <w:r>
-        <w:rPr>
-          <w:rFonts w:ascii="Arial" w:hAnsi="Arial" w:cs="Arial"/>
-          <w:bCs/>
-          <w:sz w:val="22"/>
-          <w:szCs w:val="22"/>
-        </w:rPr>
-        <w:fldChar w:fldCharType="begin" w:fldLock="1"/>
-      </w:r>
-      <w:r>
-        <w:rPr>
-          <w:rFonts w:ascii="Arial" w:hAnsi="Arial" w:cs="Arial"/>
-          <w:bCs/>
-          <w:sz w:val="22"/>
-          <w:szCs w:val="22"/>
-        </w:rPr>
-        <w:instrText>ADDIN paperpile_citation &lt;clusterId&gt;F616T763P154M877&lt;/clusterId&gt;&lt;metadata&gt;&lt;citation&gt;&lt;id&gt;a3d81d8e-37a4-453c-bea8-e9fc9051e6d0&lt;/id&gt;&lt;/citation&gt;&lt;/metadata&gt;&lt;data&gt;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&lt;/data&gt; \* MERGEFORMAT</w:instrText>
-      </w:r>
-      <w:r>
-        <w:rPr>
-          <w:rFonts w:ascii="Arial" w:hAnsi="Arial" w:cs="Arial"/>
-          <w:bCs/>
-          <w:sz w:val="22"/>
-          <w:szCs w:val="22"/>
-        </w:rPr>
-        <w:fldChar w:fldCharType="separate"/>
-      </w:r>
-      <w:r>
-        <w:rPr>
-          <w:rFonts w:ascii="Arial" w:hAnsi="Arial" w:cs="Arial"/>
-          <w:bCs/>
-          <w:noProof/>
-          <w:sz w:val="22"/>
-          <w:szCs w:val="22"/>
-          <w:vertAlign w:val="superscript"/>
-        </w:rPr>
-        <w:t>48</w:t>
+        <w:t>50–52</w:t>
       </w:r>
       <w:r>
         <w:rPr>
@@ -3948,7 +4015,25 @@
           <w:sz w:val="22"/>
           <w:szCs w:val="22"/>
         </w:rPr>
-        <w:t>It is possible existing read simulators and isoform clustering tools will not work well for MPSA data because they were designed for slightly different purposes, if this is the case, I will write custom versions that are optimized for the MPSA use case.</w:t>
+        <w:t xml:space="preserve">It is possible existing read simulators and isoform clustering tools will not work well for MPSA data because they were designed for different </w:t>
+      </w:r>
+      <w:r>
+        <w:rPr>
+          <w:rFonts w:ascii="Arial" w:hAnsi="Arial" w:cs="Arial"/>
+          <w:bCs/>
+          <w:sz w:val="22"/>
+          <w:szCs w:val="22"/>
+        </w:rPr>
+        <w:t>applications</w:t>
+      </w:r>
+      <w:r>
+        <w:rPr>
+          <w:rFonts w:ascii="Arial" w:hAnsi="Arial" w:cs="Arial"/>
+          <w:bCs/>
+          <w:sz w:val="22"/>
+          <w:szCs w:val="22"/>
+        </w:rPr>
+        <w:t>, if this is the case, I will write custom versions that are optimized for the MPSA use case.</w:t>
       </w:r>
     </w:p>
     <w:p>
@@ -4471,7 +4556,17 @@
           <w:sz w:val="22"/>
           <w:szCs w:val="22"/>
         </w:rPr>
-        <w:t>xperiments. This includes targeting them with antisense oligonucleotides with 2-O-methoxyethyl modifications. These antisense oligonucleotides bind RNA tightly and sterically block binding by splicing factors without triggering degradation of the transcript, and have worked well in the PKM context in previous studies.</w:t>
+        <w:t xml:space="preserve">xperiments. This includes targeting them with antisense oligonucleotides with 2-O-methoxyethyl modifications. These antisense oligonucleotides bind RNA tightly and sterically block binding by splicing factors </w:t>
+      </w:r>
+      <w:r>
+        <w:rPr>
+          <w:rFonts w:ascii="Arial" w:hAnsi="Arial" w:cs="Arial"/>
+          <w:bCs/>
+          <w:sz w:val="22"/>
+          <w:szCs w:val="22"/>
+        </w:rPr>
+        <w:lastRenderedPageBreak/>
+        <w:t>without triggering degradation of the transcript, and have worked well in the PKM context in previous studies.</w:t>
       </w:r>
       <w:r>
         <w:rPr>
@@ -4536,17 +4631,7 @@
           <w:sz w:val="22"/>
           <w:szCs w:val="22"/>
         </w:rPr>
-        <w:t xml:space="preserve">mutations, for instance to perform </w:t>
-      </w:r>
-      <w:r>
-        <w:rPr>
-          <w:rFonts w:ascii="Arial" w:hAnsi="Arial" w:cs="Arial"/>
-          <w:bCs/>
-          <w:sz w:val="22"/>
-          <w:szCs w:val="22"/>
-        </w:rPr>
-        <w:lastRenderedPageBreak/>
-        <w:t xml:space="preserve">mutant cycle analysis on putative RNA structural elements discovered. It may also include pull down experiments to confirm the binding of particular RNA binding proteins to identified motifs. </w:t>
+        <w:t xml:space="preserve">mutations, for instance to perform mutant cycle analysis on putative RNA structural elements discovered. It may also include pull down experiments to confirm the binding of particular RNA binding proteins to identified motifs. </w:t>
       </w:r>
       <w:r>
         <w:rPr>
@@ -4593,7 +4678,7 @@
           <w:szCs w:val="22"/>
           <w:vertAlign w:val="superscript"/>
         </w:rPr>
-        <w:t>49</w:t>
+        <w:t>53</w:t>
       </w:r>
       <w:r>
         <w:rPr>
@@ -5507,6 +5592,7 @@
           <w:sz w:val="22"/>
           <w:szCs w:val="22"/>
         </w:rPr>
+        <w:lastRenderedPageBreak/>
         <w:t>7.</w:t>
       </w:r>
       <w:r>
@@ -5607,7 +5693,6 @@
           <w:sz w:val="22"/>
           <w:szCs w:val="22"/>
         </w:rPr>
-        <w:lastRenderedPageBreak/>
         <w:t>8.</w:t>
       </w:r>
       <w:r>
@@ -6603,6 +6688,7 @@
           <w:sz w:val="22"/>
           <w:szCs w:val="22"/>
         </w:rPr>
+        <w:lastRenderedPageBreak/>
         <w:t>19.</w:t>
       </w:r>
       <w:r>
@@ -6703,7 +6789,6 @@
           <w:sz w:val="22"/>
           <w:szCs w:val="22"/>
         </w:rPr>
-        <w:lastRenderedPageBreak/>
         <w:t>20.</w:t>
       </w:r>
       <w:r>
@@ -7536,6 +7621,7 @@
           <w:sz w:val="22"/>
           <w:szCs w:val="22"/>
         </w:rPr>
+        <w:lastRenderedPageBreak/>
         <w:t>30.</w:t>
       </w:r>
       <w:r>
@@ -7615,7 +7701,6 @@
           <w:sz w:val="22"/>
           <w:szCs w:val="22"/>
         </w:rPr>
-        <w:lastRenderedPageBreak/>
         <w:t>31.</w:t>
       </w:r>
       <w:r>
@@ -8343,7 +8428,7 @@
           <w:szCs w:val="22"/>
         </w:rPr>
         <w:tab/>
-        <w:t xml:space="preserve">Piovesan, A. </w:t>
+        <w:t xml:space="preserve">Wang, Z. &amp; Burge, C. B. Splicing regulation: from a parts list of regulatory elements to an integrated splicing code. </w:t>
       </w:r>
       <w:r>
         <w:rPr>
@@ -8354,28 +8439,7 @@
           <w:sz w:val="22"/>
           <w:szCs w:val="22"/>
         </w:rPr>
-        <w:t>et al.</w:t>
-      </w:r>
-      <w:r>
-        <w:rPr>
-          <w:rFonts w:ascii="Arial" w:hAnsi="Arial" w:cs="Arial"/>
-          <w:bCs/>
-          <w:noProof/>
-          <w:sz w:val="22"/>
-          <w:szCs w:val="22"/>
-        </w:rPr>
-        <w:t xml:space="preserve"> Human protein-coding genes and gene feature statistics in 2019. </w:t>
-      </w:r>
-      <w:r>
-        <w:rPr>
-          <w:rFonts w:ascii="Arial" w:hAnsi="Arial" w:cs="Arial"/>
-          <w:bCs/>
-          <w:i/>
-          <w:noProof/>
-          <w:sz w:val="22"/>
-          <w:szCs w:val="22"/>
-        </w:rPr>
-        <w:t>BMC Res. Notes</w:t>
+        <w:t>RNA</w:t>
       </w:r>
       <w:r>
         <w:rPr>
@@ -8396,17 +8460,17 @@
           <w:sz w:val="22"/>
           <w:szCs w:val="22"/>
         </w:rPr>
-        <w:t>12</w:t>
-      </w:r>
-      <w:r>
-        <w:rPr>
-          <w:rFonts w:ascii="Arial" w:hAnsi="Arial" w:cs="Arial"/>
-          <w:bCs/>
-          <w:noProof/>
-          <w:sz w:val="22"/>
-          <w:szCs w:val="22"/>
-        </w:rPr>
-        <w:t>, 315 (2019).</w:t>
+        <w:t>14</w:t>
+      </w:r>
+      <w:r>
+        <w:rPr>
+          <w:rFonts w:ascii="Arial" w:hAnsi="Arial" w:cs="Arial"/>
+          <w:bCs/>
+          <w:noProof/>
+          <w:sz w:val="22"/>
+          <w:szCs w:val="22"/>
+        </w:rPr>
+        <w:t>, 802–813 (2008).</w:t>
       </w:r>
     </w:p>
     <w:p>
@@ -8443,7 +8507,7 @@
           <w:szCs w:val="22"/>
         </w:rPr>
         <w:tab/>
-        <w:t xml:space="preserve">Hardwick, S. A. </w:t>
+        <w:t xml:space="preserve">Kalinina, M. </w:t>
       </w:r>
       <w:r>
         <w:rPr>
@@ -8464,7 +8528,7 @@
           <w:sz w:val="22"/>
           <w:szCs w:val="22"/>
         </w:rPr>
-        <w:t xml:space="preserve"> Spliced synthetic genes as internal controls in RNA sequencing experiments. </w:t>
+        <w:t xml:space="preserve"> Multiple competing RNA structures dynamically control alternative splicing in the human ATE1 gene. </w:t>
       </w:r>
       <w:r>
         <w:rPr>
@@ -8475,7 +8539,7 @@
           <w:sz w:val="22"/>
           <w:szCs w:val="22"/>
         </w:rPr>
-        <w:t>Nat. Methods</w:t>
+        <w:t>Nucleic Acids Res.</w:t>
       </w:r>
       <w:r>
         <w:rPr>
@@ -8496,17 +8560,17 @@
           <w:sz w:val="22"/>
           <w:szCs w:val="22"/>
         </w:rPr>
-        <w:t>13</w:t>
-      </w:r>
-      <w:r>
-        <w:rPr>
-          <w:rFonts w:ascii="Arial" w:hAnsi="Arial" w:cs="Arial"/>
-          <w:bCs/>
-          <w:noProof/>
-          <w:sz w:val="22"/>
-          <w:szCs w:val="22"/>
-        </w:rPr>
-        <w:t>, 792–798 (2016).</w:t>
+        <w:t>49</w:t>
+      </w:r>
+      <w:r>
+        <w:rPr>
+          <w:rFonts w:ascii="Arial" w:hAnsi="Arial" w:cs="Arial"/>
+          <w:bCs/>
+          <w:noProof/>
+          <w:sz w:val="22"/>
+          <w:szCs w:val="22"/>
+        </w:rPr>
+        <w:t>, 479–490 (2021).</w:t>
       </w:r>
     </w:p>
     <w:p>
@@ -8532,6 +8596,7 @@
           <w:sz w:val="22"/>
           <w:szCs w:val="22"/>
         </w:rPr>
+        <w:lastRenderedPageBreak/>
         <w:t>41.</w:t>
       </w:r>
       <w:r>
@@ -8543,7 +8608,7 @@
           <w:szCs w:val="22"/>
         </w:rPr>
         <w:tab/>
-        <w:t xml:space="preserve">Escalona, M., Rocha, S. &amp; Posada, D. A comparison of tools for the simulation of genomic next-generation sequencing data. </w:t>
+        <w:t xml:space="preserve">Piovesan, A. </w:t>
       </w:r>
       <w:r>
         <w:rPr>
@@ -8554,7 +8619,28 @@
           <w:sz w:val="22"/>
           <w:szCs w:val="22"/>
         </w:rPr>
-        <w:t>Nat. Rev. Genet.</w:t>
+        <w:t>et al.</w:t>
+      </w:r>
+      <w:r>
+        <w:rPr>
+          <w:rFonts w:ascii="Arial" w:hAnsi="Arial" w:cs="Arial"/>
+          <w:bCs/>
+          <w:noProof/>
+          <w:sz w:val="22"/>
+          <w:szCs w:val="22"/>
+        </w:rPr>
+        <w:t xml:space="preserve"> Human protein-coding genes and gene feature statistics in 2019. </w:t>
+      </w:r>
+      <w:r>
+        <w:rPr>
+          <w:rFonts w:ascii="Arial" w:hAnsi="Arial" w:cs="Arial"/>
+          <w:bCs/>
+          <w:i/>
+          <w:noProof/>
+          <w:sz w:val="22"/>
+          <w:szCs w:val="22"/>
+        </w:rPr>
+        <w:t>BMC Res. Notes</w:t>
       </w:r>
       <w:r>
         <w:rPr>
@@ -8575,17 +8661,17 @@
           <w:sz w:val="22"/>
           <w:szCs w:val="22"/>
         </w:rPr>
-        <w:t>17</w:t>
-      </w:r>
-      <w:r>
-        <w:rPr>
-          <w:rFonts w:ascii="Arial" w:hAnsi="Arial" w:cs="Arial"/>
-          <w:bCs/>
-          <w:noProof/>
-          <w:sz w:val="22"/>
-          <w:szCs w:val="22"/>
-        </w:rPr>
-        <w:t>, 459–469 (2016).</w:t>
+        <w:t>12</w:t>
+      </w:r>
+      <w:r>
+        <w:rPr>
+          <w:rFonts w:ascii="Arial" w:hAnsi="Arial" w:cs="Arial"/>
+          <w:bCs/>
+          <w:noProof/>
+          <w:sz w:val="22"/>
+          <w:szCs w:val="22"/>
+        </w:rPr>
+        <w:t>, 315 (2019).</w:t>
       </w:r>
     </w:p>
     <w:p>
@@ -8611,7 +8697,6 @@
           <w:sz w:val="22"/>
           <w:szCs w:val="22"/>
         </w:rPr>
-        <w:lastRenderedPageBreak/>
         <w:t>42.</w:t>
       </w:r>
       <w:r>
@@ -8623,7 +8708,7 @@
           <w:szCs w:val="22"/>
         </w:rPr>
         <w:tab/>
-        <w:t xml:space="preserve">Wick, R. Badread: simulation of error-prone long reads. </w:t>
+        <w:t xml:space="preserve">Hardwick, S. A. </w:t>
       </w:r>
       <w:r>
         <w:rPr>
@@ -8634,7 +8719,28 @@
           <w:sz w:val="22"/>
           <w:szCs w:val="22"/>
         </w:rPr>
-        <w:t>J. Open Source Softw.</w:t>
+        <w:t>et al.</w:t>
+      </w:r>
+      <w:r>
+        <w:rPr>
+          <w:rFonts w:ascii="Arial" w:hAnsi="Arial" w:cs="Arial"/>
+          <w:bCs/>
+          <w:noProof/>
+          <w:sz w:val="22"/>
+          <w:szCs w:val="22"/>
+        </w:rPr>
+        <w:t xml:space="preserve"> Spliced synthetic genes as internal controls in RNA sequencing experiments. </w:t>
+      </w:r>
+      <w:r>
+        <w:rPr>
+          <w:rFonts w:ascii="Arial" w:hAnsi="Arial" w:cs="Arial"/>
+          <w:bCs/>
+          <w:i/>
+          <w:noProof/>
+          <w:sz w:val="22"/>
+          <w:szCs w:val="22"/>
+        </w:rPr>
+        <w:t>Nat. Methods</w:t>
       </w:r>
       <w:r>
         <w:rPr>
@@ -8655,17 +8761,17 @@
           <w:sz w:val="22"/>
           <w:szCs w:val="22"/>
         </w:rPr>
-        <w:t>4</w:t>
-      </w:r>
-      <w:r>
-        <w:rPr>
-          <w:rFonts w:ascii="Arial" w:hAnsi="Arial" w:cs="Arial"/>
-          <w:bCs/>
-          <w:noProof/>
-          <w:sz w:val="22"/>
-          <w:szCs w:val="22"/>
-        </w:rPr>
-        <w:t>, 1316 (2019).</w:t>
+        <w:t>13</w:t>
+      </w:r>
+      <w:r>
+        <w:rPr>
+          <w:rFonts w:ascii="Arial" w:hAnsi="Arial" w:cs="Arial"/>
+          <w:bCs/>
+          <w:noProof/>
+          <w:sz w:val="22"/>
+          <w:szCs w:val="22"/>
+        </w:rPr>
+        <w:t>, 792–798 (2016).</w:t>
       </w:r>
     </w:p>
     <w:p>
@@ -8702,7 +8808,7 @@
           <w:szCs w:val="22"/>
         </w:rPr>
         <w:tab/>
-        <w:t xml:space="preserve">Hafezqorani, S. </w:t>
+        <w:t xml:space="preserve">Escalona, M., Rocha, S. &amp; Posada, D. A comparison of tools for the simulation of genomic next-generation sequencing data. </w:t>
       </w:r>
       <w:r>
         <w:rPr>
@@ -8713,28 +8819,7 @@
           <w:sz w:val="22"/>
           <w:szCs w:val="22"/>
         </w:rPr>
-        <w:t>et al.</w:t>
-      </w:r>
-      <w:r>
-        <w:rPr>
-          <w:rFonts w:ascii="Arial" w:hAnsi="Arial" w:cs="Arial"/>
-          <w:bCs/>
-          <w:noProof/>
-          <w:sz w:val="22"/>
-          <w:szCs w:val="22"/>
-        </w:rPr>
-        <w:t xml:space="preserve"> Trans-NanoSim characterizes and simulates nanopore RNA-sequencing data. </w:t>
-      </w:r>
-      <w:r>
-        <w:rPr>
-          <w:rFonts w:ascii="Arial" w:hAnsi="Arial" w:cs="Arial"/>
-          <w:bCs/>
-          <w:i/>
-          <w:noProof/>
-          <w:sz w:val="22"/>
-          <w:szCs w:val="22"/>
-        </w:rPr>
-        <w:t>Gigascience</w:t>
+        <w:t>Nat. Rev. Genet.</w:t>
       </w:r>
       <w:r>
         <w:rPr>
@@ -8755,17 +8840,17 @@
           <w:sz w:val="22"/>
           <w:szCs w:val="22"/>
         </w:rPr>
-        <w:t>9</w:t>
-      </w:r>
-      <w:r>
-        <w:rPr>
-          <w:rFonts w:ascii="Arial" w:hAnsi="Arial" w:cs="Arial"/>
-          <w:bCs/>
-          <w:noProof/>
-          <w:sz w:val="22"/>
-          <w:szCs w:val="22"/>
-        </w:rPr>
-        <w:t>, (2020).</w:t>
+        <w:t>17</w:t>
+      </w:r>
+      <w:r>
+        <w:rPr>
+          <w:rFonts w:ascii="Arial" w:hAnsi="Arial" w:cs="Arial"/>
+          <w:bCs/>
+          <w:noProof/>
+          <w:sz w:val="22"/>
+          <w:szCs w:val="22"/>
+        </w:rPr>
+        <w:t>, 459–469 (2016).</w:t>
       </w:r>
     </w:p>
     <w:p>
@@ -8802,7 +8887,7 @@
           <w:szCs w:val="22"/>
         </w:rPr>
         <w:tab/>
-        <w:t xml:space="preserve">Ono, Y., Hamada, M. &amp; Asai, K. PBSIM3: a simulator for all types of PacBio and ONT long reads. </w:t>
+        <w:t xml:space="preserve">Wick, R. Badread: simulation of error-prone long reads. </w:t>
       </w:r>
       <w:r>
         <w:rPr>
@@ -8813,7 +8898,7 @@
           <w:sz w:val="22"/>
           <w:szCs w:val="22"/>
         </w:rPr>
-        <w:t>NAR Genom Bioinform</w:t>
+        <w:t>J. Open Source Softw.</w:t>
       </w:r>
       <w:r>
         <w:rPr>
@@ -8844,7 +8929,7 @@
           <w:sz w:val="22"/>
           <w:szCs w:val="22"/>
         </w:rPr>
-        <w:t>, lqac092 (2022).</w:t>
+        <w:t>, 1316 (2019).</w:t>
       </w:r>
     </w:p>
     <w:p>
@@ -8881,7 +8966,7 @@
           <w:szCs w:val="22"/>
         </w:rPr>
         <w:tab/>
-        <w:t xml:space="preserve">Lau, B. </w:t>
+        <w:t xml:space="preserve">Hafezqorani, S. </w:t>
       </w:r>
       <w:r>
         <w:rPr>
@@ -8902,7 +8987,7 @@
           <w:sz w:val="22"/>
           <w:szCs w:val="22"/>
         </w:rPr>
-        <w:t xml:space="preserve"> LongISLND: in silico sequencing of lengthy and noisy datatypes. </w:t>
+        <w:t xml:space="preserve"> Trans-NanoSim characterizes and simulates nanopore RNA-sequencing data. </w:t>
       </w:r>
       <w:r>
         <w:rPr>
@@ -8913,7 +8998,7 @@
           <w:sz w:val="22"/>
           <w:szCs w:val="22"/>
         </w:rPr>
-        <w:t>Bioinformatics</w:t>
+        <w:t>Gigascience</w:t>
       </w:r>
       <w:r>
         <w:rPr>
@@ -8934,17 +9019,17 @@
           <w:sz w:val="22"/>
           <w:szCs w:val="22"/>
         </w:rPr>
-        <w:t>32</w:t>
-      </w:r>
-      <w:r>
-        <w:rPr>
-          <w:rFonts w:ascii="Arial" w:hAnsi="Arial" w:cs="Arial"/>
-          <w:bCs/>
-          <w:noProof/>
-          <w:sz w:val="22"/>
-          <w:szCs w:val="22"/>
-        </w:rPr>
-        <w:t>, 3829–3832 (2016).</w:t>
+        <w:t>9</w:t>
+      </w:r>
+      <w:r>
+        <w:rPr>
+          <w:rFonts w:ascii="Arial" w:hAnsi="Arial" w:cs="Arial"/>
+          <w:bCs/>
+          <w:noProof/>
+          <w:sz w:val="22"/>
+          <w:szCs w:val="22"/>
+        </w:rPr>
+        <w:t>, (2020).</w:t>
       </w:r>
     </w:p>
     <w:p>
@@ -8981,7 +9066,7 @@
           <w:szCs w:val="22"/>
         </w:rPr>
         <w:tab/>
-        <w:t xml:space="preserve">Zhang, W., Jia, B. &amp; Wei, C. PaSS: a sequencing simulator for PacBio sequencing. </w:t>
+        <w:t xml:space="preserve">Ono, Y., Hamada, M. &amp; Asai, K. PBSIM3: a simulator for all types of PacBio and ONT long reads. </w:t>
       </w:r>
       <w:r>
         <w:rPr>
@@ -8992,7 +9077,7 @@
           <w:sz w:val="22"/>
           <w:szCs w:val="22"/>
         </w:rPr>
-        <w:t>BMC Bioinformatics</w:t>
+        <w:t>NAR Genom Bioinform</w:t>
       </w:r>
       <w:r>
         <w:rPr>
@@ -9013,17 +9098,17 @@
           <w:sz w:val="22"/>
           <w:szCs w:val="22"/>
         </w:rPr>
-        <w:t>20</w:t>
-      </w:r>
-      <w:r>
-        <w:rPr>
-          <w:rFonts w:ascii="Arial" w:hAnsi="Arial" w:cs="Arial"/>
-          <w:bCs/>
-          <w:noProof/>
-          <w:sz w:val="22"/>
-          <w:szCs w:val="22"/>
-        </w:rPr>
-        <w:t>, 352 (2019).</w:t>
+        <w:t>4</w:t>
+      </w:r>
+      <w:r>
+        <w:rPr>
+          <w:rFonts w:ascii="Arial" w:hAnsi="Arial" w:cs="Arial"/>
+          <w:bCs/>
+          <w:noProof/>
+          <w:sz w:val="22"/>
+          <w:szCs w:val="22"/>
+        </w:rPr>
+        <w:t>, lqac092 (2022).</w:t>
       </w:r>
     </w:p>
     <w:p>
@@ -9060,7 +9145,7 @@
           <w:szCs w:val="22"/>
         </w:rPr>
         <w:tab/>
-        <w:t xml:space="preserve">Schmeing, S. &amp; Robinson, M. D. ReSeq simulates realistic Illumina high-throughput sequencing data. </w:t>
+        <w:t xml:space="preserve">Lau, B. </w:t>
       </w:r>
       <w:r>
         <w:rPr>
@@ -9071,7 +9156,28 @@
           <w:sz w:val="22"/>
           <w:szCs w:val="22"/>
         </w:rPr>
-        <w:t>Genome Biol.</w:t>
+        <w:t>et al.</w:t>
+      </w:r>
+      <w:r>
+        <w:rPr>
+          <w:rFonts w:ascii="Arial" w:hAnsi="Arial" w:cs="Arial"/>
+          <w:bCs/>
+          <w:noProof/>
+          <w:sz w:val="22"/>
+          <w:szCs w:val="22"/>
+        </w:rPr>
+        <w:t xml:space="preserve"> LongISLND: in silico sequencing of lengthy and noisy datatypes. </w:t>
+      </w:r>
+      <w:r>
+        <w:rPr>
+          <w:rFonts w:ascii="Arial" w:hAnsi="Arial" w:cs="Arial"/>
+          <w:bCs/>
+          <w:i/>
+          <w:noProof/>
+          <w:sz w:val="22"/>
+          <w:szCs w:val="22"/>
+        </w:rPr>
+        <w:t>Bioinformatics</w:t>
       </w:r>
       <w:r>
         <w:rPr>
@@ -9092,17 +9198,17 @@
           <w:sz w:val="22"/>
           <w:szCs w:val="22"/>
         </w:rPr>
-        <w:t>22</w:t>
-      </w:r>
-      <w:r>
-        <w:rPr>
-          <w:rFonts w:ascii="Arial" w:hAnsi="Arial" w:cs="Arial"/>
-          <w:bCs/>
-          <w:noProof/>
-          <w:sz w:val="22"/>
-          <w:szCs w:val="22"/>
-        </w:rPr>
-        <w:t>, 67 (2021).</w:t>
+        <w:t>32</w:t>
+      </w:r>
+      <w:r>
+        <w:rPr>
+          <w:rFonts w:ascii="Arial" w:hAnsi="Arial" w:cs="Arial"/>
+          <w:bCs/>
+          <w:noProof/>
+          <w:sz w:val="22"/>
+          <w:szCs w:val="22"/>
+        </w:rPr>
+        <w:t>, 3829–3832 (2016).</w:t>
       </w:r>
     </w:p>
     <w:p>
@@ -9139,7 +9245,7 @@
           <w:szCs w:val="22"/>
         </w:rPr>
         <w:tab/>
-        <w:t xml:space="preserve">Amarasinghe, S. L. </w:t>
+        <w:t xml:space="preserve">Zhang, W., Jia, B. &amp; Wei, C. PaSS: a sequencing simulator for PacBio sequencing. </w:t>
       </w:r>
       <w:r>
         <w:rPr>
@@ -9150,28 +9256,7 @@
           <w:sz w:val="22"/>
           <w:szCs w:val="22"/>
         </w:rPr>
-        <w:t>et al.</w:t>
-      </w:r>
-      <w:r>
-        <w:rPr>
-          <w:rFonts w:ascii="Arial" w:hAnsi="Arial" w:cs="Arial"/>
-          <w:bCs/>
-          <w:noProof/>
-          <w:sz w:val="22"/>
-          <w:szCs w:val="22"/>
-        </w:rPr>
-        <w:t xml:space="preserve"> Opportunities and challenges in long-read sequencing data analysis. </w:t>
-      </w:r>
-      <w:r>
-        <w:rPr>
-          <w:rFonts w:ascii="Arial" w:hAnsi="Arial" w:cs="Arial"/>
-          <w:bCs/>
-          <w:i/>
-          <w:noProof/>
-          <w:sz w:val="22"/>
-          <w:szCs w:val="22"/>
-        </w:rPr>
-        <w:t>Genome Biol.</w:t>
+        <w:t>BMC Bioinformatics</w:t>
       </w:r>
       <w:r>
         <w:rPr>
@@ -9192,17 +9277,17 @@
           <w:sz w:val="22"/>
           <w:szCs w:val="22"/>
         </w:rPr>
-        <w:t>21</w:t>
-      </w:r>
-      <w:r>
-        <w:rPr>
-          <w:rFonts w:ascii="Arial" w:hAnsi="Arial" w:cs="Arial"/>
-          <w:bCs/>
-          <w:noProof/>
-          <w:sz w:val="22"/>
-          <w:szCs w:val="22"/>
-        </w:rPr>
-        <w:t>, 30 (2020).</w:t>
+        <w:t>20</w:t>
+      </w:r>
+      <w:r>
+        <w:rPr>
+          <w:rFonts w:ascii="Arial" w:hAnsi="Arial" w:cs="Arial"/>
+          <w:bCs/>
+          <w:noProof/>
+          <w:sz w:val="22"/>
+          <w:szCs w:val="22"/>
+        </w:rPr>
+        <w:t>, 352 (2019).</w:t>
       </w:r>
     </w:p>
     <w:p>
@@ -9214,21 +9299,401 @@
         <w:ind w:left="440" w:hanging="440"/>
         <w:rPr>
           <w:rFonts w:ascii="Arial" w:hAnsi="Arial" w:cs="Arial"/>
+          <w:bCs/>
+          <w:noProof/>
+          <w:sz w:val="22"/>
+          <w:szCs w:val="22"/>
+        </w:rPr>
+      </w:pPr>
+      <w:r>
+        <w:rPr>
+          <w:rFonts w:ascii="Arial" w:hAnsi="Arial" w:cs="Arial"/>
+          <w:bCs/>
+          <w:noProof/>
+          <w:sz w:val="22"/>
+          <w:szCs w:val="22"/>
+        </w:rPr>
+        <w:t>49.</w:t>
+      </w:r>
+      <w:r>
+        <w:rPr>
+          <w:rFonts w:ascii="Arial" w:hAnsi="Arial" w:cs="Arial"/>
+          <w:bCs/>
+          <w:noProof/>
+          <w:sz w:val="22"/>
+          <w:szCs w:val="22"/>
+        </w:rPr>
+        <w:tab/>
+        <w:t xml:space="preserve">Schmeing, S. &amp; Robinson, M. D. ReSeq simulates realistic Illumina high-throughput sequencing data. </w:t>
+      </w:r>
+      <w:r>
+        <w:rPr>
+          <w:rFonts w:ascii="Arial" w:hAnsi="Arial" w:cs="Arial"/>
+          <w:bCs/>
+          <w:i/>
+          <w:noProof/>
+          <w:sz w:val="22"/>
+          <w:szCs w:val="22"/>
+        </w:rPr>
+        <w:t>Genome Biol.</w:t>
+      </w:r>
+      <w:r>
+        <w:rPr>
+          <w:rFonts w:ascii="Arial" w:hAnsi="Arial" w:cs="Arial"/>
+          <w:bCs/>
+          <w:noProof/>
+          <w:sz w:val="22"/>
+          <w:szCs w:val="22"/>
+        </w:rPr>
+        <w:t xml:space="preserve"> </w:t>
+      </w:r>
+      <w:r>
+        <w:rPr>
+          <w:rFonts w:ascii="Arial" w:hAnsi="Arial" w:cs="Arial"/>
           <w:b/>
           <w:bCs/>
-          <w:sz w:val="22"/>
-          <w:szCs w:val="22"/>
-        </w:rPr>
-      </w:pPr>
-      <w:r>
-        <w:rPr>
-          <w:rFonts w:ascii="Arial" w:hAnsi="Arial" w:cs="Arial"/>
-          <w:bCs/>
-          <w:noProof/>
-          <w:sz w:val="22"/>
-          <w:szCs w:val="22"/>
-        </w:rPr>
-        <w:t>49.</w:t>
+          <w:noProof/>
+          <w:sz w:val="22"/>
+          <w:szCs w:val="22"/>
+        </w:rPr>
+        <w:t>22</w:t>
+      </w:r>
+      <w:r>
+        <w:rPr>
+          <w:rFonts w:ascii="Arial" w:hAnsi="Arial" w:cs="Arial"/>
+          <w:bCs/>
+          <w:noProof/>
+          <w:sz w:val="22"/>
+          <w:szCs w:val="22"/>
+        </w:rPr>
+        <w:t>, 67 (2021).</w:t>
+      </w:r>
+    </w:p>
+    <w:p>
+      <w:pPr>
+        <w:tabs>
+          <w:tab w:val="left" w:pos="440"/>
+        </w:tabs>
+        <w:spacing w:line="480" w:lineRule="auto"/>
+        <w:ind w:left="440" w:hanging="440"/>
+        <w:rPr>
+          <w:rFonts w:ascii="Arial" w:hAnsi="Arial" w:cs="Arial"/>
+          <w:bCs/>
+          <w:noProof/>
+          <w:sz w:val="22"/>
+          <w:szCs w:val="22"/>
+        </w:rPr>
+      </w:pPr>
+      <w:r>
+        <w:rPr>
+          <w:rFonts w:ascii="Arial" w:hAnsi="Arial" w:cs="Arial"/>
+          <w:bCs/>
+          <w:noProof/>
+          <w:sz w:val="22"/>
+          <w:szCs w:val="22"/>
+        </w:rPr>
+        <w:t>50.</w:t>
+      </w:r>
+      <w:r>
+        <w:rPr>
+          <w:rFonts w:ascii="Arial" w:hAnsi="Arial" w:cs="Arial"/>
+          <w:bCs/>
+          <w:noProof/>
+          <w:sz w:val="22"/>
+          <w:szCs w:val="22"/>
+        </w:rPr>
+        <w:tab/>
+        <w:t xml:space="preserve">Amarasinghe, S. L. </w:t>
+      </w:r>
+      <w:r>
+        <w:rPr>
+          <w:rFonts w:ascii="Arial" w:hAnsi="Arial" w:cs="Arial"/>
+          <w:bCs/>
+          <w:i/>
+          <w:noProof/>
+          <w:sz w:val="22"/>
+          <w:szCs w:val="22"/>
+        </w:rPr>
+        <w:t>et al.</w:t>
+      </w:r>
+      <w:r>
+        <w:rPr>
+          <w:rFonts w:ascii="Arial" w:hAnsi="Arial" w:cs="Arial"/>
+          <w:bCs/>
+          <w:noProof/>
+          <w:sz w:val="22"/>
+          <w:szCs w:val="22"/>
+        </w:rPr>
+        <w:t xml:space="preserve"> Opportunities and challenges in long-read sequencing data analysis. </w:t>
+      </w:r>
+      <w:r>
+        <w:rPr>
+          <w:rFonts w:ascii="Arial" w:hAnsi="Arial" w:cs="Arial"/>
+          <w:bCs/>
+          <w:i/>
+          <w:noProof/>
+          <w:sz w:val="22"/>
+          <w:szCs w:val="22"/>
+        </w:rPr>
+        <w:t>Genome Biol.</w:t>
+      </w:r>
+      <w:r>
+        <w:rPr>
+          <w:rFonts w:ascii="Arial" w:hAnsi="Arial" w:cs="Arial"/>
+          <w:bCs/>
+          <w:noProof/>
+          <w:sz w:val="22"/>
+          <w:szCs w:val="22"/>
+        </w:rPr>
+        <w:t xml:space="preserve"> </w:t>
+      </w:r>
+      <w:r>
+        <w:rPr>
+          <w:rFonts w:ascii="Arial" w:hAnsi="Arial" w:cs="Arial"/>
+          <w:b/>
+          <w:bCs/>
+          <w:noProof/>
+          <w:sz w:val="22"/>
+          <w:szCs w:val="22"/>
+        </w:rPr>
+        <w:t>21</w:t>
+      </w:r>
+      <w:r>
+        <w:rPr>
+          <w:rFonts w:ascii="Arial" w:hAnsi="Arial" w:cs="Arial"/>
+          <w:bCs/>
+          <w:noProof/>
+          <w:sz w:val="22"/>
+          <w:szCs w:val="22"/>
+        </w:rPr>
+        <w:t>, 30 (2020).</w:t>
+      </w:r>
+    </w:p>
+    <w:p>
+      <w:pPr>
+        <w:tabs>
+          <w:tab w:val="left" w:pos="440"/>
+        </w:tabs>
+        <w:spacing w:line="480" w:lineRule="auto"/>
+        <w:ind w:left="440" w:hanging="440"/>
+        <w:rPr>
+          <w:rFonts w:ascii="Arial" w:hAnsi="Arial" w:cs="Arial"/>
+          <w:bCs/>
+          <w:noProof/>
+          <w:sz w:val="22"/>
+          <w:szCs w:val="22"/>
+        </w:rPr>
+      </w:pPr>
+      <w:r>
+        <w:rPr>
+          <w:rFonts w:ascii="Arial" w:hAnsi="Arial" w:cs="Arial"/>
+          <w:bCs/>
+          <w:noProof/>
+          <w:sz w:val="22"/>
+          <w:szCs w:val="22"/>
+        </w:rPr>
+        <w:t>51.</w:t>
+      </w:r>
+      <w:r>
+        <w:rPr>
+          <w:rFonts w:ascii="Arial" w:hAnsi="Arial" w:cs="Arial"/>
+          <w:bCs/>
+          <w:noProof/>
+          <w:sz w:val="22"/>
+          <w:szCs w:val="22"/>
+        </w:rPr>
+        <w:tab/>
+        <w:t xml:space="preserve">Al Kadi, M. </w:t>
+      </w:r>
+      <w:r>
+        <w:rPr>
+          <w:rFonts w:ascii="Arial" w:hAnsi="Arial" w:cs="Arial"/>
+          <w:bCs/>
+          <w:i/>
+          <w:noProof/>
+          <w:sz w:val="22"/>
+          <w:szCs w:val="22"/>
+        </w:rPr>
+        <w:t>et al.</w:t>
+      </w:r>
+      <w:r>
+        <w:rPr>
+          <w:rFonts w:ascii="Arial" w:hAnsi="Arial" w:cs="Arial"/>
+          <w:bCs/>
+          <w:noProof/>
+          <w:sz w:val="22"/>
+          <w:szCs w:val="22"/>
+        </w:rPr>
+        <w:t xml:space="preserve"> UNAGI: an automated pipeline for nanopore full-length cDNA sequencing uncovers novel transcripts and isoforms in yeast. </w:t>
+      </w:r>
+      <w:r>
+        <w:rPr>
+          <w:rFonts w:ascii="Arial" w:hAnsi="Arial" w:cs="Arial"/>
+          <w:bCs/>
+          <w:i/>
+          <w:noProof/>
+          <w:sz w:val="22"/>
+          <w:szCs w:val="22"/>
+        </w:rPr>
+        <w:t>Funct. Integr. Genomics</w:t>
+      </w:r>
+      <w:r>
+        <w:rPr>
+          <w:rFonts w:ascii="Arial" w:hAnsi="Arial" w:cs="Arial"/>
+          <w:bCs/>
+          <w:noProof/>
+          <w:sz w:val="22"/>
+          <w:szCs w:val="22"/>
+        </w:rPr>
+        <w:t xml:space="preserve"> </w:t>
+      </w:r>
+      <w:r>
+        <w:rPr>
+          <w:rFonts w:ascii="Arial" w:hAnsi="Arial" w:cs="Arial"/>
+          <w:b/>
+          <w:bCs/>
+          <w:noProof/>
+          <w:sz w:val="22"/>
+          <w:szCs w:val="22"/>
+        </w:rPr>
+        <w:t>20</w:t>
+      </w:r>
+      <w:r>
+        <w:rPr>
+          <w:rFonts w:ascii="Arial" w:hAnsi="Arial" w:cs="Arial"/>
+          <w:bCs/>
+          <w:noProof/>
+          <w:sz w:val="22"/>
+          <w:szCs w:val="22"/>
+        </w:rPr>
+        <w:t>, 523–536 (2020).</w:t>
+      </w:r>
+    </w:p>
+    <w:p>
+      <w:pPr>
+        <w:tabs>
+          <w:tab w:val="left" w:pos="440"/>
+        </w:tabs>
+        <w:spacing w:line="480" w:lineRule="auto"/>
+        <w:ind w:left="440" w:hanging="440"/>
+        <w:rPr>
+          <w:rFonts w:ascii="Arial" w:hAnsi="Arial" w:cs="Arial"/>
+          <w:bCs/>
+          <w:noProof/>
+          <w:sz w:val="22"/>
+          <w:szCs w:val="22"/>
+        </w:rPr>
+      </w:pPr>
+      <w:r>
+        <w:rPr>
+          <w:rFonts w:ascii="Arial" w:hAnsi="Arial" w:cs="Arial"/>
+          <w:bCs/>
+          <w:noProof/>
+          <w:sz w:val="22"/>
+          <w:szCs w:val="22"/>
+        </w:rPr>
+        <w:t>52.</w:t>
+      </w:r>
+      <w:r>
+        <w:rPr>
+          <w:rFonts w:ascii="Arial" w:hAnsi="Arial" w:cs="Arial"/>
+          <w:bCs/>
+          <w:noProof/>
+          <w:sz w:val="22"/>
+          <w:szCs w:val="22"/>
+        </w:rPr>
+        <w:tab/>
+        <w:t xml:space="preserve">de la Rubia, I. </w:t>
+      </w:r>
+      <w:r>
+        <w:rPr>
+          <w:rFonts w:ascii="Arial" w:hAnsi="Arial" w:cs="Arial"/>
+          <w:bCs/>
+          <w:i/>
+          <w:noProof/>
+          <w:sz w:val="22"/>
+          <w:szCs w:val="22"/>
+        </w:rPr>
+        <w:t>et al.</w:t>
+      </w:r>
+      <w:r>
+        <w:rPr>
+          <w:rFonts w:ascii="Arial" w:hAnsi="Arial" w:cs="Arial"/>
+          <w:bCs/>
+          <w:noProof/>
+          <w:sz w:val="22"/>
+          <w:szCs w:val="22"/>
+        </w:rPr>
+        <w:t xml:space="preserve"> RATTLE: reference-free reconstruction and quantification of transcriptomes from Nanopore sequencing. </w:t>
+      </w:r>
+      <w:r>
+        <w:rPr>
+          <w:rFonts w:ascii="Arial" w:hAnsi="Arial" w:cs="Arial"/>
+          <w:bCs/>
+          <w:i/>
+          <w:noProof/>
+          <w:sz w:val="22"/>
+          <w:szCs w:val="22"/>
+        </w:rPr>
+        <w:t>Genome Biol.</w:t>
+      </w:r>
+      <w:r>
+        <w:rPr>
+          <w:rFonts w:ascii="Arial" w:hAnsi="Arial" w:cs="Arial"/>
+          <w:bCs/>
+          <w:noProof/>
+          <w:sz w:val="22"/>
+          <w:szCs w:val="22"/>
+        </w:rPr>
+        <w:t xml:space="preserve"> </w:t>
+      </w:r>
+      <w:r>
+        <w:rPr>
+          <w:rFonts w:ascii="Arial" w:hAnsi="Arial" w:cs="Arial"/>
+          <w:b/>
+          <w:bCs/>
+          <w:noProof/>
+          <w:sz w:val="22"/>
+          <w:szCs w:val="22"/>
+        </w:rPr>
+        <w:t>23</w:t>
+      </w:r>
+      <w:r>
+        <w:rPr>
+          <w:rFonts w:ascii="Arial" w:hAnsi="Arial" w:cs="Arial"/>
+          <w:bCs/>
+          <w:noProof/>
+          <w:sz w:val="22"/>
+          <w:szCs w:val="22"/>
+        </w:rPr>
+        <w:t>, 153 (2022).</w:t>
+      </w:r>
+    </w:p>
+    <w:p>
+      <w:pPr>
+        <w:tabs>
+          <w:tab w:val="left" w:pos="440"/>
+        </w:tabs>
+        <w:spacing w:line="480" w:lineRule="auto"/>
+        <w:ind w:left="440" w:hanging="440"/>
+        <w:rPr>
+          <w:rFonts w:ascii="Arial" w:hAnsi="Arial" w:cs="Arial"/>
+          <w:b/>
+          <w:bCs/>
+          <w:sz w:val="22"/>
+          <w:szCs w:val="22"/>
+        </w:rPr>
+      </w:pPr>
+      <w:r>
+        <w:rPr>
+          <w:rFonts w:ascii="Arial" w:hAnsi="Arial" w:cs="Arial"/>
+          <w:bCs/>
+          <w:noProof/>
+          <w:sz w:val="22"/>
+          <w:szCs w:val="22"/>
+        </w:rPr>
+        <w:lastRenderedPageBreak/>
+        <w:t>53.</w:t>
       </w:r>
       <w:r>
         <w:rPr>

</xml_diff>

<commit_message>
added material on significance of native introns and software dev
</commit_message>
<xml_diff>
--- a/2023_04_08_sub_F32/research_strategy.docx
+++ b/2023_04_08_sub_F32/research_strategy.docx
@@ -2339,45 +2339,113 @@
         <w:spacing w:after="120"/>
         <w:rPr>
           <w:rFonts w:ascii="Arial" w:hAnsi="Arial" w:cs="Arial"/>
-          <w:color w:val="FF0000"/>
-          <w:sz w:val="22"/>
-          <w:szCs w:val="22"/>
-        </w:rPr>
-      </w:pPr>
-      <w:r>
-        <w:rPr>
-          <w:rFonts w:ascii="Arial" w:hAnsi="Arial" w:cs="Arial"/>
-          <w:sz w:val="22"/>
-          <w:szCs w:val="22"/>
-        </w:rPr>
-        <w:t xml:space="preserve">The lack of </w:t>
-      </w:r>
-      <w:proofErr w:type="spellStart"/>
-      <w:r>
-        <w:rPr>
-          <w:rFonts w:ascii="Arial" w:hAnsi="Arial" w:cs="Arial"/>
-          <w:sz w:val="22"/>
-          <w:szCs w:val="22"/>
-        </w:rPr>
-        <w:t>standardizaion</w:t>
-      </w:r>
-      <w:proofErr w:type="spellEnd"/>
-      <w:r>
-        <w:rPr>
-          <w:rFonts w:ascii="Arial" w:hAnsi="Arial" w:cs="Arial"/>
-          <w:sz w:val="22"/>
-          <w:szCs w:val="22"/>
-        </w:rPr>
-        <w:t xml:space="preserve"> current MPSA analysis techniques has made it difficult to </w:t>
-      </w:r>
-      <w:r>
-        <w:rPr>
-          <w:rFonts w:ascii="Arial" w:hAnsi="Arial" w:cs="Arial"/>
-          <w:color w:val="FF0000"/>
-          <w:sz w:val="22"/>
-          <w:szCs w:val="22"/>
-        </w:rPr>
-        <w:t>MORE HERE!!!!</w:t>
+          <w:sz w:val="22"/>
+          <w:szCs w:val="22"/>
+        </w:rPr>
+      </w:pPr>
+      <w:r>
+        <w:rPr>
+          <w:rFonts w:ascii="Arial" w:hAnsi="Arial" w:cs="Arial"/>
+          <w:sz w:val="22"/>
+          <w:szCs w:val="22"/>
+        </w:rPr>
+        <w:t>Current MPSA techniques have been independently developed and few experiments have th</w:t>
+      </w:r>
+      <w:r>
+        <w:rPr>
+          <w:rFonts w:ascii="Arial" w:hAnsi="Arial" w:cs="Arial"/>
+          <w:sz w:val="22"/>
+          <w:szCs w:val="22"/>
+        </w:rPr>
+        <w:t>e</w:t>
+      </w:r>
+      <w:r>
+        <w:rPr>
+          <w:rFonts w:ascii="Arial" w:hAnsi="Arial" w:cs="Arial"/>
+          <w:sz w:val="22"/>
+          <w:szCs w:val="22"/>
+        </w:rPr>
+        <w:t xml:space="preserve"> same experimental design or analysis methods. </w:t>
+      </w:r>
+      <w:r>
+        <w:rPr>
+          <w:rFonts w:ascii="Arial" w:hAnsi="Arial" w:cs="Arial"/>
+          <w:sz w:val="22"/>
+          <w:szCs w:val="22"/>
+        </w:rPr>
+        <w:t>These factors make it hard to compare findings across multiple methods. Th</w:t>
+      </w:r>
+      <w:r>
+        <w:rPr>
+          <w:rFonts w:ascii="Arial" w:hAnsi="Arial" w:cs="Arial"/>
+          <w:sz w:val="22"/>
+          <w:szCs w:val="22"/>
+        </w:rPr>
+        <w:t>ey</w:t>
+      </w:r>
+      <w:r>
+        <w:rPr>
+          <w:rFonts w:ascii="Arial" w:hAnsi="Arial" w:cs="Arial"/>
+          <w:sz w:val="22"/>
+          <w:szCs w:val="22"/>
+        </w:rPr>
+        <w:t xml:space="preserve"> also rais</w:t>
+      </w:r>
+      <w:r>
+        <w:rPr>
+          <w:rFonts w:ascii="Arial" w:hAnsi="Arial" w:cs="Arial"/>
+          <w:sz w:val="22"/>
+          <w:szCs w:val="22"/>
+        </w:rPr>
+        <w:t>e</w:t>
+      </w:r>
+      <w:r>
+        <w:rPr>
+          <w:rFonts w:ascii="Arial" w:hAnsi="Arial" w:cs="Arial"/>
+          <w:sz w:val="22"/>
+          <w:szCs w:val="22"/>
+        </w:rPr>
+        <w:t xml:space="preserve"> barriers to entry for scientists looking to use the method because </w:t>
+      </w:r>
+      <w:r>
+        <w:rPr>
+          <w:rFonts w:ascii="Arial" w:hAnsi="Arial" w:cs="Arial"/>
+          <w:sz w:val="22"/>
+          <w:szCs w:val="22"/>
+        </w:rPr>
+        <w:t>the methods and analysis pipelines both need to be redeveloped</w:t>
+      </w:r>
+      <w:r>
+        <w:rPr>
+          <w:rFonts w:ascii="Arial" w:hAnsi="Arial" w:cs="Arial"/>
+          <w:sz w:val="22"/>
+          <w:szCs w:val="22"/>
+        </w:rPr>
+        <w:t>.</w:t>
+      </w:r>
+      <w:r>
+        <w:rPr>
+          <w:rFonts w:ascii="Arial" w:hAnsi="Arial" w:cs="Arial"/>
+          <w:sz w:val="22"/>
+          <w:szCs w:val="22"/>
+        </w:rPr>
+        <w:t xml:space="preserve"> </w:t>
+      </w:r>
+      <w:r>
+        <w:rPr>
+          <w:rFonts w:ascii="Arial" w:hAnsi="Arial" w:cs="Arial"/>
+          <w:sz w:val="22"/>
+          <w:szCs w:val="22"/>
+        </w:rPr>
+        <w:t xml:space="preserve">Further, analysis pipelines have not been verified against datasets with known ground truth. </w:t>
+      </w:r>
+      <w:r>
+        <w:rPr>
+          <w:rFonts w:ascii="Arial" w:hAnsi="Arial" w:cs="Arial"/>
+          <w:sz w:val="22"/>
+          <w:szCs w:val="22"/>
+        </w:rPr>
+        <w:t>Development of a user-friendly, publicly available, robustly verified, open source MPSA analysis toolkit will greatly ease wider use of the method and help unify different techniques.</w:t>
       </w:r>
     </w:p>
     <w:p>
@@ -2613,6 +2681,7 @@
           <w:sz w:val="22"/>
           <w:szCs w:val="22"/>
         </w:rPr>
+        <w:lastRenderedPageBreak/>
         <w:t>allow</w:t>
       </w:r>
       <w:r>
@@ -2642,7 +2711,6 @@
           <w:sz w:val="22"/>
           <w:szCs w:val="22"/>
         </w:rPr>
-        <w:lastRenderedPageBreak/>
         <w:t>The goal of my second aim is to create robust open-source software for analyzing isoform resolution MPSA data including LR-MPSA data. This</w:t>
       </w:r>
       <w:r>
@@ -3212,7 +3280,17 @@
           <w:sz w:val="22"/>
           <w:szCs w:val="22"/>
         </w:rPr>
-        <w:t xml:space="preserve">established short read methods of junction sequencing and isoform specific PCR sequencing. We will also benchmark against nanopore direct RNA sequencing. I will also test these methods </w:t>
+        <w:t xml:space="preserve">established short read methods of junction sequencing and isoform specific PCR sequencing. We will also </w:t>
+      </w:r>
+      <w:r>
+        <w:rPr>
+          <w:rFonts w:ascii="Arial" w:hAnsi="Arial" w:cs="Arial"/>
+          <w:bCs/>
+          <w:sz w:val="22"/>
+          <w:szCs w:val="22"/>
+        </w:rPr>
+        <w:lastRenderedPageBreak/>
+        <w:t xml:space="preserve">benchmark against nanopore direct RNA sequencing. I will also test these methods </w:t>
       </w:r>
       <w:r>
         <w:rPr>
@@ -3316,17 +3394,7 @@
           <w:sz w:val="22"/>
           <w:szCs w:val="22"/>
         </w:rPr>
-        <w:t xml:space="preserve"> If we are unable to eliminate significant bias from RT or PCR in our library preparation, we could use oligo based direct RNA capture and nanopore </w:t>
-      </w:r>
-      <w:r>
-        <w:rPr>
-          <w:rFonts w:ascii="Arial" w:hAnsi="Arial" w:cs="Arial"/>
-          <w:bCs/>
-          <w:sz w:val="22"/>
-          <w:szCs w:val="22"/>
-        </w:rPr>
-        <w:lastRenderedPageBreak/>
-        <w:t>direct RNA sequencing</w:t>
+        <w:t xml:space="preserve"> If we are unable to eliminate significant bias from RT or PCR in our library preparation, we could use oligo based direct RNA capture and nanopore direct RNA sequencing</w:t>
       </w:r>
       <w:r>
         <w:rPr>
@@ -4529,7 +4597,17 @@
           <w:sz w:val="22"/>
           <w:szCs w:val="22"/>
         </w:rPr>
-        <w:t>k to specifically select regulatory elements to follow up with that disrupt the mutual exclusivity of exons 9 and 10.</w:t>
+        <w:t xml:space="preserve">k to specifically select regulatory </w:t>
+      </w:r>
+      <w:r>
+        <w:rPr>
+          <w:rFonts w:ascii="Arial" w:hAnsi="Arial" w:cs="Arial"/>
+          <w:bCs/>
+          <w:sz w:val="22"/>
+          <w:szCs w:val="22"/>
+        </w:rPr>
+        <w:lastRenderedPageBreak/>
+        <w:t>elements to follow up with that disrupt the mutual exclusivity of exons 9 and 10.</w:t>
       </w:r>
       <w:r>
         <w:rPr>
@@ -4556,17 +4634,7 @@
           <w:sz w:val="22"/>
           <w:szCs w:val="22"/>
         </w:rPr>
-        <w:t xml:space="preserve">xperiments. This includes targeting them with antisense oligonucleotides with 2-O-methoxyethyl modifications. These antisense oligonucleotides bind RNA tightly and sterically block binding by splicing factors </w:t>
-      </w:r>
-      <w:r>
-        <w:rPr>
-          <w:rFonts w:ascii="Arial" w:hAnsi="Arial" w:cs="Arial"/>
-          <w:bCs/>
-          <w:sz w:val="22"/>
-          <w:szCs w:val="22"/>
-        </w:rPr>
-        <w:lastRenderedPageBreak/>
-        <w:t>without triggering degradation of the transcript, and have worked well in the PKM context in previous studies.</w:t>
+        <w:t>xperiments. This includes targeting them with antisense oligonucleotides with 2-O-methoxyethyl modifications. These antisense oligonucleotides bind RNA tightly and sterically block binding by splicing factors without triggering degradation of the transcript, and have worked well in the PKM context in previous studies.</w:t>
       </w:r>
       <w:r>
         <w:rPr>
@@ -5513,6 +5581,7 @@
           <w:sz w:val="22"/>
           <w:szCs w:val="22"/>
         </w:rPr>
+        <w:lastRenderedPageBreak/>
         <w:t>6.</w:t>
       </w:r>
       <w:r>
@@ -5592,7 +5661,6 @@
           <w:sz w:val="22"/>
           <w:szCs w:val="22"/>
         </w:rPr>
-        <w:lastRenderedPageBreak/>
         <w:t>7.</w:t>
       </w:r>
       <w:r>
@@ -6530,6 +6598,7 @@
           <w:sz w:val="22"/>
           <w:szCs w:val="22"/>
         </w:rPr>
+        <w:lastRenderedPageBreak/>
         <w:t>17.</w:t>
       </w:r>
       <w:r>
@@ -6688,7 +6757,6 @@
           <w:sz w:val="22"/>
           <w:szCs w:val="22"/>
         </w:rPr>
-        <w:lastRenderedPageBreak/>
         <w:t>19.</w:t>
       </w:r>
       <w:r>
@@ -7442,6 +7510,7 @@
           <w:sz w:val="22"/>
           <w:szCs w:val="22"/>
         </w:rPr>
+        <w:lastRenderedPageBreak/>
         <w:t>28.</w:t>
       </w:r>
       <w:r>
@@ -7621,7 +7690,6 @@
           <w:sz w:val="22"/>
           <w:szCs w:val="22"/>
         </w:rPr>
-        <w:lastRenderedPageBreak/>
         <w:t>30.</w:t>
       </w:r>
       <w:r>
@@ -8417,6 +8485,7 @@
           <w:sz w:val="22"/>
           <w:szCs w:val="22"/>
         </w:rPr>
+        <w:lastRenderedPageBreak/>
         <w:t>39.</w:t>
       </w:r>
       <w:r>
@@ -8596,7 +8665,6 @@
           <w:sz w:val="22"/>
           <w:szCs w:val="22"/>
         </w:rPr>
-        <w:lastRenderedPageBreak/>
         <w:t>41.</w:t>
       </w:r>
       <w:r>
@@ -9492,6 +9560,7 @@
           <w:sz w:val="22"/>
           <w:szCs w:val="22"/>
         </w:rPr>
+        <w:lastRenderedPageBreak/>
         <w:t>51.</w:t>
       </w:r>
       <w:r>
@@ -9692,7 +9761,6 @@
           <w:sz w:val="22"/>
           <w:szCs w:val="22"/>
         </w:rPr>
-        <w:lastRenderedPageBreak/>
         <w:t>53.</w:t>
       </w:r>
       <w:r>

</xml_diff>

<commit_message>
added third barrier to progress
</commit_message>
<xml_diff>
--- a/2023_04_08_sub_F32/research_strategy.docx
+++ b/2023_04_08_sub_F32/research_strategy.docx
@@ -804,65 +804,7 @@
           <w:sz w:val="22"/>
           <w:szCs w:val="22"/>
         </w:rPr>
-        <w:t>This problem does not only occur in the context of large introns, splicing phenomenon where the splicing fate of more than one exon is important can also easily generate isoforms with no included introns that are too large to be covered by an illumina read.</w:t>
-      </w:r>
-      <w:r>
-        <w:rPr>
-          <w:rFonts w:ascii="Arial" w:hAnsi="Arial" w:cs="Arial"/>
-          <w:sz w:val="22"/>
-          <w:szCs w:val="22"/>
-        </w:rPr>
-        <w:fldChar w:fldCharType="begin" w:fldLock="1"/>
-      </w:r>
-      <w:r>
-        <w:rPr>
-          <w:rFonts w:ascii="Arial" w:hAnsi="Arial" w:cs="Arial"/>
-          <w:sz w:val="22"/>
-          <w:szCs w:val="22"/>
-        </w:rPr>
-        <w:instrText>ADDIN paperpile_citation &lt;clusterId&gt;U565B623X113U796&lt;/clusterId&gt;&lt;metadata&gt;&lt;citation&gt;&lt;id&gt;49bef4da-d466-4a56-9155-4cfe375864a1&lt;/id&gt;&lt;/citation&gt;&lt;/metadata&gt;&lt;data&gt;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&lt;/data&gt; \* MERGEFORMAT</w:instrText>
-      </w:r>
-      <w:r>
-        <w:rPr>
-          <w:rFonts w:ascii="Arial" w:hAnsi="Arial" w:cs="Arial"/>
-          <w:sz w:val="22"/>
-          <w:szCs w:val="22"/>
-        </w:rPr>
-        <w:fldChar w:fldCharType="separate"/>
-      </w:r>
-      <w:r>
-        <w:rPr>
-          <w:rFonts w:ascii="Arial" w:hAnsi="Arial" w:cs="Arial"/>
-          <w:noProof/>
-          <w:sz w:val="22"/>
-          <w:szCs w:val="22"/>
-          <w:vertAlign w:val="superscript"/>
-        </w:rPr>
-        <w:t>16</w:t>
-      </w:r>
-      <w:r>
-        <w:rPr>
-          <w:rFonts w:ascii="Arial" w:hAnsi="Arial" w:cs="Arial"/>
-          <w:sz w:val="22"/>
-          <w:szCs w:val="22"/>
-        </w:rPr>
-        <w:fldChar w:fldCharType="end"/>
-      </w:r>
-      <w:r>
-        <w:rPr>
-          <w:rFonts w:ascii="Arial" w:hAnsi="Arial" w:cs="Arial"/>
-          <w:sz w:val="22"/>
-          <w:szCs w:val="22"/>
-        </w:rPr>
-        <w:t xml:space="preserve"> Creating MPSA methods that are able to measure the full diversity of isoforms produced by alternative splicing will allow both higher quality data in simple splicing contexts and allow extension of MPSA methods </w:t>
-      </w:r>
-      <w:r>
-        <w:rPr>
-          <w:rFonts w:ascii="Arial" w:hAnsi="Arial" w:cs="Arial"/>
-          <w:sz w:val="22"/>
-          <w:szCs w:val="22"/>
-        </w:rPr>
-        <w:t>to the study of more complicated splicing events.</w:t>
+        <w:t>Creating MPSA methods that are able to measure the full diversity of isoforms produced by alternative splicing will allow both higher quality data in simple splicing contexts and allow extension of MPSA methods to the study of more complicated splicing events.</w:t>
       </w:r>
     </w:p>
     <w:p>
@@ -881,7 +823,7 @@
           <w:szCs w:val="22"/>
           <w:u w:val="single"/>
         </w:rPr>
-        <w:t xml:space="preserve">Barrier to progress </w:t>
+        <w:t xml:space="preserve">Barrier to progress 2: Current MPSAs cannot handle </w:t>
       </w:r>
       <w:r>
         <w:rPr>
@@ -890,7 +832,7 @@
           <w:szCs w:val="22"/>
           <w:u w:val="single"/>
         </w:rPr>
-        <w:t>2</w:t>
+        <w:t>m</w:t>
       </w:r>
       <w:r>
         <w:rPr>
@@ -899,16 +841,7 @@
           <w:szCs w:val="22"/>
           <w:u w:val="single"/>
         </w:rPr>
-        <w:t>:</w:t>
-      </w:r>
-      <w:r>
-        <w:rPr>
-          <w:rFonts w:ascii="Arial" w:hAnsi="Arial" w:cs="Arial"/>
-          <w:sz w:val="22"/>
-          <w:szCs w:val="22"/>
-          <w:u w:val="single"/>
-        </w:rPr>
-        <w:t xml:space="preserve"> There is no community MPSA analysis software.</w:t>
+        <w:t>utually exclusive splicing.</w:t>
       </w:r>
       <w:r>
         <w:rPr>
@@ -924,55 +857,321 @@
           <w:sz w:val="22"/>
           <w:szCs w:val="22"/>
         </w:rPr>
-        <w:t>C</w:t>
-      </w:r>
-      <w:r>
-        <w:rPr>
-          <w:rFonts w:ascii="Arial" w:hAnsi="Arial" w:cs="Arial"/>
-          <w:sz w:val="22"/>
-          <w:szCs w:val="22"/>
-        </w:rPr>
-        <w:t>urrent MPSA techniques have been independently developed and few experiments have the same experimental design or analysis methods. These factors make it hard to compare findings across multiple experiments</w:t>
-      </w:r>
-      <w:r>
-        <w:rPr>
-          <w:rFonts w:ascii="Arial" w:hAnsi="Arial" w:cs="Arial"/>
-          <w:sz w:val="22"/>
-          <w:szCs w:val="22"/>
-        </w:rPr>
-        <w:t xml:space="preserve"> and </w:t>
-      </w:r>
-      <w:r>
-        <w:rPr>
-          <w:rFonts w:ascii="Arial" w:hAnsi="Arial" w:cs="Arial"/>
-          <w:sz w:val="22"/>
-          <w:szCs w:val="22"/>
-        </w:rPr>
-        <w:t xml:space="preserve">raise barriers to entry because the methods and analysis pipelines both need to be redeveloped by each group. Further, analysis pipelines have not been </w:t>
-      </w:r>
-      <w:r>
-        <w:rPr>
-          <w:rFonts w:ascii="Arial" w:hAnsi="Arial" w:cs="Arial"/>
-          <w:sz w:val="22"/>
-          <w:szCs w:val="22"/>
-        </w:rPr>
-        <w:t>tested</w:t>
-      </w:r>
-      <w:r>
-        <w:rPr>
-          <w:rFonts w:ascii="Arial" w:hAnsi="Arial" w:cs="Arial"/>
-          <w:sz w:val="22"/>
-          <w:szCs w:val="22"/>
-        </w:rPr>
-        <w:t xml:space="preserve"> against datasets with known ground trut</w:t>
-      </w:r>
-      <w:r>
-        <w:rPr>
-          <w:rFonts w:ascii="Arial" w:hAnsi="Arial" w:cs="Arial"/>
-          <w:sz w:val="22"/>
-          <w:szCs w:val="22"/>
-        </w:rPr>
-        <w:t>h</w:t>
+        <w:t>Recent work has revealed that correlated splicing is far more common than previously understood.</w:t>
+      </w:r>
+      <w:r>
+        <w:rPr>
+          <w:rFonts w:ascii="Arial" w:hAnsi="Arial" w:cs="Arial"/>
+          <w:sz w:val="22"/>
+          <w:szCs w:val="22"/>
+        </w:rPr>
+        <w:fldChar w:fldCharType="begin" w:fldLock="1"/>
+      </w:r>
+      <w:r>
+        <w:rPr>
+          <w:rFonts w:ascii="Arial" w:hAnsi="Arial" w:cs="Arial"/>
+          <w:sz w:val="22"/>
+          <w:szCs w:val="22"/>
+        </w:rPr>
+        <w:instrText>ADDIN paperpile_citation &lt;clusterId&gt;S824G872V362Z965&lt;/clusterId&gt;&lt;metadata&gt;&lt;citation&gt;&lt;id&gt;114f2229-9b6f-456a-b781-a570cc414e81&lt;/id&gt;&lt;/citation&gt;&lt;citation&gt;&lt;id&gt;48f7a1b0-07ff-4b07-b818-c6e19f891176&lt;/id&gt;&lt;/citation&gt;&lt;citation&gt;&lt;id&gt;40c4a2b2-efb6-4d4d-b630-c52d2533aa08&lt;/id&gt;&lt;/citation&gt;&lt;citation&gt;&lt;id&gt;00bc9359-9cc0-4d64-8df4-4e68b269a6ce&lt;/id&gt;&lt;/citation&gt;&lt;/metadata&gt;&lt;data&gt;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&lt;/data&gt; \* MERGEFORMAT</w:instrText>
+      </w:r>
+      <w:r>
+        <w:rPr>
+          <w:rFonts w:ascii="Arial" w:hAnsi="Arial" w:cs="Arial"/>
+          <w:sz w:val="22"/>
+          <w:szCs w:val="22"/>
+        </w:rPr>
+        <w:fldChar w:fldCharType="separate"/>
+      </w:r>
+      <w:r>
+        <w:rPr>
+          <w:rFonts w:ascii="Arial" w:hAnsi="Arial" w:cs="Arial"/>
+          <w:noProof/>
+          <w:sz w:val="22"/>
+          <w:szCs w:val="22"/>
+          <w:vertAlign w:val="superscript"/>
+        </w:rPr>
+        <w:t>22–25</w:t>
+      </w:r>
+      <w:r>
+        <w:rPr>
+          <w:rFonts w:ascii="Arial" w:hAnsi="Arial" w:cs="Arial"/>
+          <w:sz w:val="22"/>
+          <w:szCs w:val="22"/>
+        </w:rPr>
+        <w:fldChar w:fldCharType="end"/>
+      </w:r>
+      <w:r>
+        <w:rPr>
+          <w:rFonts w:ascii="Arial" w:hAnsi="Arial" w:cs="Arial"/>
+          <w:sz w:val="22"/>
+          <w:szCs w:val="22"/>
+        </w:rPr>
+        <w:t xml:space="preserve"> The simplest and best characterized form of correlated splicing is known as mutually exclusive exon splicing. Mutually exclusive exons are clusters of exons where exactly one exon from the cluster is included in the final transcript. Mutually exclusive exons are important for regulating a wide variety of processes including cell fate determination, neural development, and muscle development.</w:t>
+      </w:r>
+      <w:r>
+        <w:rPr>
+          <w:rFonts w:ascii="Arial" w:hAnsi="Arial" w:cs="Arial"/>
+          <w:sz w:val="22"/>
+          <w:szCs w:val="22"/>
+        </w:rPr>
+        <w:fldChar w:fldCharType="begin" w:fldLock="1"/>
+      </w:r>
+      <w:r>
+        <w:rPr>
+          <w:rFonts w:ascii="Arial" w:hAnsi="Arial" w:cs="Arial"/>
+          <w:sz w:val="22"/>
+          <w:szCs w:val="22"/>
+        </w:rPr>
+        <w:instrText>ADDIN paperpile_citation &lt;clusterId&gt;N345A623W983U796&lt;/clusterId&gt;&lt;metadata&gt;&lt;citation&gt;&lt;id&gt;142e4d9c-d525-4b02-a5a1-70ffe7d602de&lt;/id&gt;&lt;/citation&gt;&lt;/metadata&gt;&lt;data&gt;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&lt;/data&gt; \* MERGEFORMAT</w:instrText>
+      </w:r>
+      <w:r>
+        <w:rPr>
+          <w:rFonts w:ascii="Arial" w:hAnsi="Arial" w:cs="Arial"/>
+          <w:sz w:val="22"/>
+          <w:szCs w:val="22"/>
+        </w:rPr>
+        <w:fldChar w:fldCharType="separate"/>
+      </w:r>
+      <w:r>
+        <w:rPr>
+          <w:rFonts w:ascii="Arial" w:hAnsi="Arial" w:cs="Arial"/>
+          <w:noProof/>
+          <w:sz w:val="22"/>
+          <w:szCs w:val="22"/>
+          <w:vertAlign w:val="superscript"/>
+        </w:rPr>
+        <w:t>19</w:t>
+      </w:r>
+      <w:r>
+        <w:rPr>
+          <w:rFonts w:ascii="Arial" w:hAnsi="Arial" w:cs="Arial"/>
+          <w:sz w:val="22"/>
+          <w:szCs w:val="22"/>
+        </w:rPr>
+        <w:fldChar w:fldCharType="end"/>
+      </w:r>
+      <w:r>
+        <w:rPr>
+          <w:rFonts w:ascii="Arial" w:hAnsi="Arial" w:cs="Arial"/>
+          <w:sz w:val="22"/>
+          <w:szCs w:val="22"/>
+        </w:rPr>
+        <w:t xml:space="preserve"> Furthermore, mutations in mutually exclusive exons or changes in their splicing are involved in diseases including Timothy syndrome, cancer, heart disease, and cardiomyopathy.</w:t>
+      </w:r>
+      <w:r>
+        <w:rPr>
+          <w:rFonts w:ascii="Arial" w:hAnsi="Arial" w:cs="Arial"/>
+          <w:sz w:val="22"/>
+          <w:szCs w:val="22"/>
+        </w:rPr>
+        <w:fldChar w:fldCharType="begin" w:fldLock="1"/>
+      </w:r>
+      <w:r>
+        <w:rPr>
+          <w:rFonts w:ascii="Arial" w:hAnsi="Arial" w:cs="Arial"/>
+          <w:sz w:val="22"/>
+          <w:szCs w:val="22"/>
+        </w:rPr>
+        <w:instrText>ADDIN paperpile_citation &lt;clusterId&gt;M378S636O116M731&lt;/clusterId&gt;&lt;metadata&gt;&lt;citation&gt;&lt;id&gt;142e4d9c-d525-4b02-a5a1-70ffe7d602de&lt;/id&gt;&lt;/citation&gt;&lt;/metadata&gt;&lt;data&gt;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&lt;/data&gt; \* MERGEFORMAT</w:instrText>
+      </w:r>
+      <w:r>
+        <w:rPr>
+          <w:rFonts w:ascii="Arial" w:hAnsi="Arial" w:cs="Arial"/>
+          <w:sz w:val="22"/>
+          <w:szCs w:val="22"/>
+        </w:rPr>
+        <w:fldChar w:fldCharType="separate"/>
+      </w:r>
+      <w:r>
+        <w:rPr>
+          <w:rFonts w:ascii="Arial" w:hAnsi="Arial" w:cs="Arial"/>
+          <w:noProof/>
+          <w:sz w:val="22"/>
+          <w:szCs w:val="22"/>
+          <w:vertAlign w:val="superscript"/>
+        </w:rPr>
+        <w:t>19</w:t>
+      </w:r>
+      <w:r>
+        <w:rPr>
+          <w:rFonts w:ascii="Arial" w:hAnsi="Arial" w:cs="Arial"/>
+          <w:sz w:val="22"/>
+          <w:szCs w:val="22"/>
+        </w:rPr>
+        <w:fldChar w:fldCharType="end"/>
+      </w:r>
+      <w:r>
+        <w:rPr>
+          <w:rFonts w:ascii="Arial" w:hAnsi="Arial" w:cs="Arial"/>
+          <w:sz w:val="22"/>
+          <w:szCs w:val="22"/>
+        </w:rPr>
+        <w:t xml:space="preserve"> Despite their importance to biological processes, more than 75% of human mutually exclusive exon clusters have no known mechanism of maintaining mutual exclusivity.</w:t>
+      </w:r>
+      <w:r>
+        <w:rPr>
+          <w:rFonts w:ascii="Arial" w:hAnsi="Arial" w:cs="Arial"/>
+          <w:sz w:val="22"/>
+          <w:szCs w:val="22"/>
+        </w:rPr>
+        <w:fldChar w:fldCharType="begin" w:fldLock="1"/>
+      </w:r>
+      <w:r>
+        <w:rPr>
+          <w:rFonts w:ascii="Arial" w:hAnsi="Arial" w:cs="Arial"/>
+          <w:sz w:val="22"/>
+          <w:szCs w:val="22"/>
+        </w:rPr>
+        <w:instrText>ADDIN paperpile_citation &lt;clusterId&gt;V372J352F743C433&lt;/clusterId&gt;&lt;metadata&gt;&lt;citation&gt;&lt;id&gt;114f2229-9b6f-456a-b781-a570cc414e81&lt;/id&gt;&lt;/citation&gt;&lt;/metadata&gt;&lt;data&gt;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&lt;/data&gt; \* MERGEFORMAT</w:instrText>
+      </w:r>
+      <w:r>
+        <w:rPr>
+          <w:rFonts w:ascii="Arial" w:hAnsi="Arial" w:cs="Arial"/>
+          <w:sz w:val="22"/>
+          <w:szCs w:val="22"/>
+        </w:rPr>
+        <w:fldChar w:fldCharType="separate"/>
+      </w:r>
+      <w:r>
+        <w:rPr>
+          <w:rFonts w:ascii="Arial" w:hAnsi="Arial" w:cs="Arial"/>
+          <w:noProof/>
+          <w:sz w:val="22"/>
+          <w:szCs w:val="22"/>
+          <w:vertAlign w:val="superscript"/>
+        </w:rPr>
+        <w:t>22</w:t>
+      </w:r>
+      <w:r>
+        <w:rPr>
+          <w:rFonts w:ascii="Arial" w:hAnsi="Arial" w:cs="Arial"/>
+          <w:sz w:val="22"/>
+          <w:szCs w:val="22"/>
+        </w:rPr>
+        <w:fldChar w:fldCharType="end"/>
+      </w:r>
+      <w:r>
+        <w:rPr>
+          <w:rFonts w:ascii="Arial" w:hAnsi="Arial" w:cs="Arial"/>
+          <w:sz w:val="22"/>
+          <w:szCs w:val="22"/>
+        </w:rPr>
+        <w:t xml:space="preserve"> Correlated splicing and mutually exclusive exons represent an important class of splicing events that has been largely inaccessible to MPSA techniques.</w:t>
+      </w:r>
+      <w:r>
+        <w:rPr>
+          <w:rFonts w:ascii="Arial" w:hAnsi="Arial" w:cs="Arial"/>
+          <w:sz w:val="22"/>
+          <w:szCs w:val="22"/>
+        </w:rPr>
+        <w:t xml:space="preserve"> </w:t>
+      </w:r>
+      <w:r>
+        <w:rPr>
+          <w:rFonts w:ascii="Arial" w:hAnsi="Arial" w:cs="Arial"/>
+          <w:sz w:val="22"/>
+          <w:szCs w:val="22"/>
+        </w:rPr>
+        <w:t>This</w:t>
+      </w:r>
+      <w:r>
+        <w:rPr>
+          <w:rFonts w:ascii="Arial" w:hAnsi="Arial" w:cs="Arial"/>
+          <w:sz w:val="22"/>
+          <w:szCs w:val="22"/>
+        </w:rPr>
+        <w:t xml:space="preserve"> is because </w:t>
+      </w:r>
+      <w:r>
+        <w:rPr>
+          <w:rFonts w:ascii="Arial" w:hAnsi="Arial" w:cs="Arial"/>
+          <w:sz w:val="22"/>
+          <w:szCs w:val="22"/>
+        </w:rPr>
+        <w:t>determining the mechanisms maintaining mutual exclusivity between exons relies on tracking the fate of multiple splice junctions that are at a remove for each other. This carries with it all of the difficulties with tracking diverse isoforms that might result from an MPSA of one splice junction (see barrier to progress 1) with the added complication that several splice junctions need to be tracked. To make things worse, in some cases these junctions might not even be adjacent, and in some cases can be at quite a distance and have other exons in between.</w:t>
+      </w:r>
+      <w:r>
+        <w:rPr>
+          <w:rFonts w:ascii="Arial" w:hAnsi="Arial" w:cs="Arial"/>
+          <w:sz w:val="22"/>
+          <w:szCs w:val="22"/>
+        </w:rPr>
+        <w:fldChar w:fldCharType="begin" w:fldLock="1"/>
+      </w:r>
+      <w:r>
+        <w:rPr>
+          <w:rFonts w:ascii="Arial" w:hAnsi="Arial" w:cs="Arial"/>
+          <w:sz w:val="22"/>
+          <w:szCs w:val="22"/>
+        </w:rPr>
+        <w:instrText>ADDIN paperpile_citation &lt;clusterId&gt;S824G872V362Z965&lt;/clusterId&gt;&lt;metadata&gt;&lt;citation&gt;&lt;id&gt;114f2229-9b6f-456a-b781-a570cc414e81&lt;/id&gt;&lt;/citation&gt;&lt;citation&gt;&lt;id&gt;48f7a1b0-07ff-4b07-b818-c6e19f891176&lt;/id&gt;&lt;/citation&gt;&lt;citation&gt;&lt;id&gt;40c4a2b2-efb6-4d4d-b630-c52d2533aa08&lt;/id&gt;&lt;/citation&gt;&lt;citation&gt;&lt;id&gt;00bc9359-9cc0-4d64-8df4-4e68b269a6ce&lt;/id&gt;&lt;/citation&gt;&lt;/metadata&gt;&lt;data&gt;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&lt;/data&gt; \* MERGEFORMAT</w:instrText>
+      </w:r>
+      <w:r>
+        <w:rPr>
+          <w:rFonts w:ascii="Arial" w:hAnsi="Arial" w:cs="Arial"/>
+          <w:sz w:val="22"/>
+          <w:szCs w:val="22"/>
+        </w:rPr>
+        <w:fldChar w:fldCharType="separate"/>
+      </w:r>
+      <w:r>
+        <w:rPr>
+          <w:rFonts w:ascii="Arial" w:hAnsi="Arial" w:cs="Arial"/>
+          <w:noProof/>
+          <w:sz w:val="22"/>
+          <w:szCs w:val="22"/>
+          <w:vertAlign w:val="superscript"/>
+        </w:rPr>
+        <w:t>22–25</w:t>
+      </w:r>
+      <w:r>
+        <w:rPr>
+          <w:rFonts w:ascii="Arial" w:hAnsi="Arial" w:cs="Arial"/>
+          <w:sz w:val="22"/>
+          <w:szCs w:val="22"/>
+        </w:rPr>
+        <w:fldChar w:fldCharType="end"/>
+      </w:r>
+      <w:r>
+        <w:rPr>
+          <w:rFonts w:ascii="Arial" w:hAnsi="Arial" w:cs="Arial"/>
+          <w:sz w:val="22"/>
+          <w:szCs w:val="22"/>
+        </w:rPr>
+        <w:t xml:space="preserve"> This sort of </w:t>
+      </w:r>
+      <w:r>
+        <w:rPr>
+          <w:rFonts w:ascii="Arial" w:hAnsi="Arial" w:cs="Arial"/>
+          <w:sz w:val="22"/>
+          <w:szCs w:val="22"/>
+        </w:rPr>
+        <w:t>splicing phenomenon where the</w:t>
+      </w:r>
+      <w:r>
+        <w:rPr>
+          <w:rFonts w:ascii="Arial" w:hAnsi="Arial" w:cs="Arial"/>
+          <w:sz w:val="22"/>
+          <w:szCs w:val="22"/>
+        </w:rPr>
+        <w:t xml:space="preserve"> </w:t>
+      </w:r>
+      <w:r>
+        <w:rPr>
+          <w:rFonts w:ascii="Arial" w:hAnsi="Arial" w:cs="Arial"/>
+          <w:sz w:val="22"/>
+          <w:szCs w:val="22"/>
+        </w:rPr>
+        <w:t>fate of more than one exon is important can also easily generate isoforms with no included introns that are too large to be covered by an illumina read</w:t>
+      </w:r>
+      <w:r>
+        <w:rPr>
+          <w:rFonts w:ascii="Arial" w:hAnsi="Arial" w:cs="Arial"/>
+          <w:sz w:val="22"/>
+          <w:szCs w:val="22"/>
+        </w:rPr>
+        <w:t xml:space="preserve"> even in the simplest cases of two short exons close together</w:t>
       </w:r>
       <w:r>
         <w:rPr>
@@ -988,6 +1187,48 @@
           <w:sz w:val="22"/>
           <w:szCs w:val="22"/>
         </w:rPr>
+        <w:fldChar w:fldCharType="begin" w:fldLock="1"/>
+      </w:r>
+      <w:r>
+        <w:rPr>
+          <w:rFonts w:ascii="Arial" w:hAnsi="Arial" w:cs="Arial"/>
+          <w:sz w:val="22"/>
+          <w:szCs w:val="22"/>
+        </w:rPr>
+        <w:instrText>ADDIN paperpile_citation &lt;clusterId&gt;U565B623X113U796&lt;/clusterId&gt;&lt;metadata&gt;&lt;citation&gt;&lt;id&gt;49bef4da-d466-4a56-9155-4cfe375864a1&lt;/id&gt;&lt;/citation&gt;&lt;/metadata&gt;&lt;data&gt;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&lt;/data&gt; \* MERGEFORMAT</w:instrText>
+      </w:r>
+      <w:r>
+        <w:rPr>
+          <w:rFonts w:ascii="Arial" w:hAnsi="Arial" w:cs="Arial"/>
+          <w:sz w:val="22"/>
+          <w:szCs w:val="22"/>
+        </w:rPr>
+        <w:fldChar w:fldCharType="separate"/>
+      </w:r>
+      <w:r>
+        <w:rPr>
+          <w:rFonts w:ascii="Arial" w:hAnsi="Arial" w:cs="Arial"/>
+          <w:noProof/>
+          <w:sz w:val="22"/>
+          <w:szCs w:val="22"/>
+          <w:vertAlign w:val="superscript"/>
+        </w:rPr>
+        <w:t>16</w:t>
+      </w:r>
+      <w:r>
+        <w:rPr>
+          <w:rFonts w:ascii="Arial" w:hAnsi="Arial" w:cs="Arial"/>
+          <w:sz w:val="22"/>
+          <w:szCs w:val="22"/>
+        </w:rPr>
+        <w:fldChar w:fldCharType="end"/>
+      </w:r>
+      <w:r>
+        <w:rPr>
+          <w:rFonts w:ascii="Arial" w:hAnsi="Arial" w:cs="Arial"/>
+          <w:sz w:val="22"/>
+          <w:szCs w:val="22"/>
+        </w:rPr>
         <w:t xml:space="preserve"> </w:t>
       </w:r>
       <w:r>
@@ -996,7 +1237,7 @@
           <w:sz w:val="22"/>
           <w:szCs w:val="22"/>
         </w:rPr>
-        <w:t>Development of a user-friendly, publicly available, robustly verified, and open-source MPSA toolkit will greatly ease wider use of the method and help unify different techniques.</w:t>
+        <w:t>Creating new MPSA methods that are capable of handling these more complicated systems will open up large numbers of mutually exclusive exon clusters and other correlated splicing events to rapid mechanistic characterization, and help us discover the missing mechanisms of mutual exclusivity.</w:t>
       </w:r>
     </w:p>
     <w:p>
@@ -1015,7 +1256,7 @@
           <w:szCs w:val="22"/>
           <w:u w:val="single"/>
         </w:rPr>
-        <w:t xml:space="preserve">Barrier to progress 3: There is no MPSA </w:t>
+        <w:t xml:space="preserve">Barrier to progress </w:t>
       </w:r>
       <w:r>
         <w:rPr>
@@ -1024,73 +1265,25 @@
           <w:szCs w:val="22"/>
           <w:u w:val="single"/>
         </w:rPr>
-        <w:t>technique optimized for understanding correlated splicing.</w:t>
-      </w:r>
-      <w:r>
-        <w:rPr>
-          <w:rFonts w:ascii="Arial" w:hAnsi="Arial" w:cs="Arial"/>
-          <w:sz w:val="22"/>
-          <w:szCs w:val="22"/>
-        </w:rPr>
-        <w:t xml:space="preserve"> Recent work has revealed that correlated splicing is far more common than previously understood.</w:t>
-      </w:r>
-      <w:r>
-        <w:rPr>
-          <w:rFonts w:ascii="Arial" w:hAnsi="Arial" w:cs="Arial"/>
-          <w:sz w:val="22"/>
-          <w:szCs w:val="22"/>
-        </w:rPr>
-        <w:fldChar w:fldCharType="begin" w:fldLock="1"/>
-      </w:r>
-      <w:r>
-        <w:rPr>
-          <w:rFonts w:ascii="Arial" w:hAnsi="Arial" w:cs="Arial"/>
-          <w:sz w:val="22"/>
-          <w:szCs w:val="22"/>
-        </w:rPr>
-        <w:instrText>ADDIN paperpile_citation &lt;clusterId&gt;S824G872V362Z965&lt;/clusterId&gt;&lt;metadata&gt;&lt;citation&gt;&lt;id&gt;114f2229-9b6f-456a-b781-a570cc414e81&lt;/id&gt;&lt;/citation&gt;&lt;citation&gt;&lt;id&gt;48f7a1b0-07ff-4b07-b818-c6e19f891176&lt;/id&gt;&lt;/citation&gt;&lt;citation&gt;&lt;id&gt;40c4a2b2-efb6-4d4d-b630-c52d2533aa08&lt;/id&gt;&lt;/citation&gt;&lt;citation&gt;&lt;id&gt;00bc9359-9cc0-4d64-8df4-4e68b269a6ce&lt;/id&gt;&lt;/citation&gt;&lt;/metadata&gt;&lt;data&gt;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&lt;/data&gt; \* MERGEFORMAT</w:instrText>
-      </w:r>
-      <w:r>
-        <w:rPr>
-          <w:rFonts w:ascii="Arial" w:hAnsi="Arial" w:cs="Arial"/>
-          <w:sz w:val="22"/>
-          <w:szCs w:val="22"/>
-        </w:rPr>
-        <w:fldChar w:fldCharType="separate"/>
-      </w:r>
-      <w:r>
-        <w:rPr>
-          <w:rFonts w:ascii="Arial" w:hAnsi="Arial" w:cs="Arial"/>
-          <w:noProof/>
-          <w:sz w:val="22"/>
-          <w:szCs w:val="22"/>
-          <w:vertAlign w:val="superscript"/>
-        </w:rPr>
-        <w:t>22–25</w:t>
-      </w:r>
-      <w:r>
-        <w:rPr>
-          <w:rFonts w:ascii="Arial" w:hAnsi="Arial" w:cs="Arial"/>
-          <w:sz w:val="22"/>
-          <w:szCs w:val="22"/>
-        </w:rPr>
-        <w:fldChar w:fldCharType="end"/>
-      </w:r>
-      <w:r>
-        <w:rPr>
-          <w:rFonts w:ascii="Arial" w:hAnsi="Arial" w:cs="Arial"/>
-          <w:sz w:val="22"/>
-          <w:szCs w:val="22"/>
-        </w:rPr>
-        <w:t xml:space="preserve"> The simplest and best characterized form of correlated splicing is known as mutually exclusive exon splicing. </w:t>
-      </w:r>
-      <w:r>
-        <w:rPr>
-          <w:rFonts w:ascii="Arial" w:hAnsi="Arial" w:cs="Arial"/>
-          <w:sz w:val="22"/>
-          <w:szCs w:val="22"/>
-        </w:rPr>
-        <w:t>Mutually exclusive exons are clusters of exons where exactly one exon from the cluster is included in the final transcript.</w:t>
+        <w:t>3</w:t>
+      </w:r>
+      <w:r>
+        <w:rPr>
+          <w:rFonts w:ascii="Arial" w:hAnsi="Arial" w:cs="Arial"/>
+          <w:sz w:val="22"/>
+          <w:szCs w:val="22"/>
+          <w:u w:val="single"/>
+        </w:rPr>
+        <w:t>:</w:t>
+      </w:r>
+      <w:r>
+        <w:rPr>
+          <w:rFonts w:ascii="Arial" w:hAnsi="Arial" w:cs="Arial"/>
+          <w:sz w:val="22"/>
+          <w:szCs w:val="22"/>
+          <w:u w:val="single"/>
+        </w:rPr>
+        <w:t xml:space="preserve"> There is no community MPSA analysis software.</w:t>
       </w:r>
       <w:r>
         <w:rPr>
@@ -1106,99 +1299,63 @@
           <w:sz w:val="22"/>
           <w:szCs w:val="22"/>
         </w:rPr>
-        <w:t>Mutually exclusive exons are important for regulating a wide variety of processes including cell fate determination, neural development, and muscle development.</w:t>
-      </w:r>
-      <w:r>
-        <w:rPr>
-          <w:rFonts w:ascii="Arial" w:hAnsi="Arial" w:cs="Arial"/>
-          <w:sz w:val="22"/>
-          <w:szCs w:val="22"/>
-        </w:rPr>
-        <w:fldChar w:fldCharType="begin" w:fldLock="1"/>
-      </w:r>
-      <w:r>
-        <w:rPr>
-          <w:rFonts w:ascii="Arial" w:hAnsi="Arial" w:cs="Arial"/>
-          <w:sz w:val="22"/>
-          <w:szCs w:val="22"/>
-        </w:rPr>
-        <w:instrText>ADDIN paperpile_citation &lt;clusterId&gt;N345A623W983U796&lt;/clusterId&gt;&lt;metadata&gt;&lt;citation&gt;&lt;id&gt;142e4d9c-d525-4b02-a5a1-70ffe7d602de&lt;/id&gt;&lt;/citation&gt;&lt;/metadata&gt;&lt;data&gt;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&lt;/data&gt; \* MERGEFORMAT</w:instrText>
-      </w:r>
-      <w:r>
-        <w:rPr>
-          <w:rFonts w:ascii="Arial" w:hAnsi="Arial" w:cs="Arial"/>
-          <w:sz w:val="22"/>
-          <w:szCs w:val="22"/>
-        </w:rPr>
-        <w:fldChar w:fldCharType="separate"/>
-      </w:r>
-      <w:r>
-        <w:rPr>
-          <w:rFonts w:ascii="Arial" w:hAnsi="Arial" w:cs="Arial"/>
-          <w:noProof/>
-          <w:sz w:val="22"/>
-          <w:szCs w:val="22"/>
-          <w:vertAlign w:val="superscript"/>
-        </w:rPr>
-        <w:t>19</w:t>
-      </w:r>
-      <w:r>
-        <w:rPr>
-          <w:rFonts w:ascii="Arial" w:hAnsi="Arial" w:cs="Arial"/>
-          <w:sz w:val="22"/>
-          <w:szCs w:val="22"/>
-        </w:rPr>
-        <w:fldChar w:fldCharType="end"/>
-      </w:r>
-      <w:r>
-        <w:rPr>
-          <w:rFonts w:ascii="Arial" w:hAnsi="Arial" w:cs="Arial"/>
-          <w:sz w:val="22"/>
-          <w:szCs w:val="22"/>
-        </w:rPr>
-        <w:t xml:space="preserve"> Furthermore, mutations in mutually exclusive exons or changes in their splicing are involved in diseases including Timothy syndrome, cancer, heart disease, and cardiomyopathy.</w:t>
-      </w:r>
-      <w:r>
-        <w:rPr>
-          <w:rFonts w:ascii="Arial" w:hAnsi="Arial" w:cs="Arial"/>
-          <w:sz w:val="22"/>
-          <w:szCs w:val="22"/>
-        </w:rPr>
-        <w:fldChar w:fldCharType="begin" w:fldLock="1"/>
-      </w:r>
-      <w:r>
-        <w:rPr>
-          <w:rFonts w:ascii="Arial" w:hAnsi="Arial" w:cs="Arial"/>
-          <w:sz w:val="22"/>
-          <w:szCs w:val="22"/>
-        </w:rPr>
-        <w:instrText>ADDIN paperpile_citation &lt;clusterId&gt;M378S636O116M731&lt;/clusterId&gt;&lt;metadata&gt;&lt;citation&gt;&lt;id&gt;142e4d9c-d525-4b02-a5a1-70ffe7d602de&lt;/id&gt;&lt;/citation&gt;&lt;/metadata&gt;&lt;data&gt;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&lt;/data&gt; \* MERGEFORMAT</w:instrText>
-      </w:r>
-      <w:r>
-        <w:rPr>
-          <w:rFonts w:ascii="Arial" w:hAnsi="Arial" w:cs="Arial"/>
-          <w:sz w:val="22"/>
-          <w:szCs w:val="22"/>
-        </w:rPr>
-        <w:fldChar w:fldCharType="separate"/>
-      </w:r>
-      <w:r>
-        <w:rPr>
-          <w:rFonts w:ascii="Arial" w:hAnsi="Arial" w:cs="Arial"/>
-          <w:noProof/>
-          <w:sz w:val="22"/>
-          <w:szCs w:val="22"/>
-          <w:vertAlign w:val="superscript"/>
-        </w:rPr>
-        <w:t>19</w:t>
-      </w:r>
-      <w:r>
-        <w:rPr>
-          <w:rFonts w:ascii="Arial" w:hAnsi="Arial" w:cs="Arial"/>
-          <w:sz w:val="22"/>
-          <w:szCs w:val="22"/>
-        </w:rPr>
-        <w:fldChar w:fldCharType="end"/>
+        <w:t>C</w:t>
+      </w:r>
+      <w:r>
+        <w:rPr>
+          <w:rFonts w:ascii="Arial" w:hAnsi="Arial" w:cs="Arial"/>
+          <w:sz w:val="22"/>
+          <w:szCs w:val="22"/>
+        </w:rPr>
+        <w:t>urrent MPSA techniques have been independently developed and few experiments have the same experimental design or analysis methods. These factors make it hard to compare findings across multiple experiments</w:t>
+      </w:r>
+      <w:r>
+        <w:rPr>
+          <w:rFonts w:ascii="Arial" w:hAnsi="Arial" w:cs="Arial"/>
+          <w:sz w:val="22"/>
+          <w:szCs w:val="22"/>
+        </w:rPr>
+        <w:t xml:space="preserve"> and </w:t>
+      </w:r>
+      <w:r>
+        <w:rPr>
+          <w:rFonts w:ascii="Arial" w:hAnsi="Arial" w:cs="Arial"/>
+          <w:sz w:val="22"/>
+          <w:szCs w:val="22"/>
+        </w:rPr>
+        <w:t xml:space="preserve">raise barriers to entry because the methods and analysis pipelines both need to be redeveloped by each group. Further, analysis pipelines have not been </w:t>
+      </w:r>
+      <w:r>
+        <w:rPr>
+          <w:rFonts w:ascii="Arial" w:hAnsi="Arial" w:cs="Arial"/>
+          <w:sz w:val="22"/>
+          <w:szCs w:val="22"/>
+        </w:rPr>
+        <w:t>tested</w:t>
+      </w:r>
+      <w:r>
+        <w:rPr>
+          <w:rFonts w:ascii="Arial" w:hAnsi="Arial" w:cs="Arial"/>
+          <w:sz w:val="22"/>
+          <w:szCs w:val="22"/>
+        </w:rPr>
+        <w:t xml:space="preserve"> against datasets with known ground trut</w:t>
+      </w:r>
+      <w:r>
+        <w:rPr>
+          <w:rFonts w:ascii="Arial" w:hAnsi="Arial" w:cs="Arial"/>
+          <w:sz w:val="22"/>
+          <w:szCs w:val="22"/>
+        </w:rPr>
+        <w:t>h</w:t>
+      </w:r>
+      <w:r>
+        <w:rPr>
+          <w:rFonts w:ascii="Arial" w:hAnsi="Arial" w:cs="Arial"/>
+          <w:sz w:val="22"/>
+          <w:szCs w:val="22"/>
+        </w:rPr>
+        <w:t>.</w:t>
       </w:r>
       <w:r>
         <w:rPr>
@@ -1214,81 +1371,16 @@
           <w:sz w:val="22"/>
           <w:szCs w:val="22"/>
         </w:rPr>
-        <w:t>Despite their importance to biological processes</w:t>
-      </w:r>
-      <w:r>
-        <w:rPr>
-          <w:rFonts w:ascii="Arial" w:hAnsi="Arial" w:cs="Arial"/>
-          <w:sz w:val="22"/>
-          <w:szCs w:val="22"/>
-        </w:rPr>
-        <w:t>, more than 75% of human mutually exclusive exon clusters have no known mechanism of maintaining mutual exclusivity.</w:t>
-      </w:r>
-      <w:r>
-        <w:rPr>
-          <w:rFonts w:ascii="Arial" w:hAnsi="Arial" w:cs="Arial"/>
-          <w:sz w:val="22"/>
-          <w:szCs w:val="22"/>
-        </w:rPr>
-        <w:fldChar w:fldCharType="begin" w:fldLock="1"/>
-      </w:r>
-      <w:r>
-        <w:rPr>
-          <w:rFonts w:ascii="Arial" w:hAnsi="Arial" w:cs="Arial"/>
-          <w:sz w:val="22"/>
-          <w:szCs w:val="22"/>
-        </w:rPr>
-        <w:instrText>ADDIN paperpile_citation &lt;clusterId&gt;V372J352F743C433&lt;/clusterId&gt;&lt;metadata&gt;&lt;citation&gt;&lt;id&gt;114f2229-9b6f-456a-b781-a570cc414e81&lt;/id&gt;&lt;/citation&gt;&lt;/metadata&gt;&lt;data&gt;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&lt;/data&gt; \* MERGEFORMAT</w:instrText>
-      </w:r>
-      <w:r>
-        <w:rPr>
-          <w:rFonts w:ascii="Arial" w:hAnsi="Arial" w:cs="Arial"/>
-          <w:sz w:val="22"/>
-          <w:szCs w:val="22"/>
-        </w:rPr>
-        <w:fldChar w:fldCharType="separate"/>
-      </w:r>
-      <w:r>
-        <w:rPr>
-          <w:rFonts w:ascii="Arial" w:hAnsi="Arial" w:cs="Arial"/>
-          <w:noProof/>
-          <w:sz w:val="22"/>
-          <w:szCs w:val="22"/>
-          <w:vertAlign w:val="superscript"/>
-        </w:rPr>
-        <w:t>22</w:t>
-      </w:r>
-      <w:r>
-        <w:rPr>
-          <w:rFonts w:ascii="Arial" w:hAnsi="Arial" w:cs="Arial"/>
-          <w:sz w:val="22"/>
-          <w:szCs w:val="22"/>
-        </w:rPr>
-        <w:fldChar w:fldCharType="end"/>
-      </w:r>
-      <w:r>
-        <w:rPr>
-          <w:rFonts w:ascii="Arial" w:hAnsi="Arial" w:cs="Arial"/>
-          <w:sz w:val="22"/>
-          <w:szCs w:val="22"/>
-        </w:rPr>
-        <w:t xml:space="preserve"> </w:t>
-      </w:r>
-      <w:r>
-        <w:rPr>
-          <w:rFonts w:ascii="Arial" w:hAnsi="Arial" w:cs="Arial"/>
-          <w:sz w:val="22"/>
-          <w:szCs w:val="22"/>
-        </w:rPr>
-        <w:t xml:space="preserve">Correlated splicing and mutually exclusive exons represent an important class of splicing events that has been largely inaccessible to MPSA techniques. This </w:t>
-      </w:r>
-      <w:r>
-        <w:rPr>
-          <w:rFonts w:ascii="Arial" w:hAnsi="Arial" w:cs="Arial"/>
-          <w:sz w:val="22"/>
-          <w:szCs w:val="22"/>
-        </w:rPr>
-        <w:t>is due to the need for MPSAs that are open to the diversity of isoforms that can be produced by these systems (see barrier to progress 1) and to the need for new data analysis methods that can handle this data (see barrier to progress 2), but also to the lack of experimental methods designed and optimized for picking apart this type of regulation.</w:t>
+        <w:t xml:space="preserve">Development of a user-friendly, </w:t>
+      </w:r>
+      <w:r>
+        <w:rPr>
+          <w:rFonts w:ascii="Arial" w:hAnsi="Arial" w:cs="Arial"/>
+          <w:sz w:val="22"/>
+          <w:szCs w:val="22"/>
+        </w:rPr>
+        <w:lastRenderedPageBreak/>
+        <w:t>publicly available, robustly verified, and open-source MPSA toolkit will greatly ease wider use of the method and help unify different techniques.</w:t>
       </w:r>
     </w:p>
     <w:p>
@@ -1300,6 +1392,7 @@
           <w:iCs/>
           <w:sz w:val="22"/>
           <w:szCs w:val="22"/>
+          <w:u w:val="single"/>
         </w:rPr>
       </w:pPr>
       <w:r>
@@ -1310,7 +1403,28 @@
           <w:sz w:val="22"/>
           <w:szCs w:val="22"/>
         </w:rPr>
-        <w:t xml:space="preserve">This proposal will overcome these barriers to </w:t>
+        <w:t xml:space="preserve">This proposal will overcome these barriers </w:t>
+      </w:r>
+      <w:r>
+        <w:rPr>
+          <w:rFonts w:ascii="Arial" w:hAnsi="Arial" w:cs="Arial"/>
+          <w:i/>
+          <w:iCs/>
+          <w:sz w:val="22"/>
+          <w:szCs w:val="22"/>
+        </w:rPr>
+        <w:t xml:space="preserve">by </w:t>
+      </w:r>
+      <w:r>
+        <w:rPr>
+          <w:rFonts w:ascii="Arial" w:hAnsi="Arial" w:cs="Arial"/>
+          <w:i/>
+          <w:iCs/>
+          <w:sz w:val="22"/>
+          <w:szCs w:val="22"/>
+          <w:u w:val="single"/>
+        </w:rPr>
+        <w:t xml:space="preserve">developing </w:t>
       </w:r>
     </w:p>
     <w:p>
@@ -1328,7 +1442,6 @@
           <w:sz w:val="22"/>
           <w:szCs w:val="22"/>
         </w:rPr>
-        <w:lastRenderedPageBreak/>
         <w:t xml:space="preserve">. </w:t>
       </w:r>
       <w:r>
@@ -1419,7 +1532,7 @@
           <w:sz w:val="22"/>
           <w:szCs w:val="22"/>
         </w:rPr>
-        <w:instrText>ADDIN paperpile_citation &lt;clusterId&gt;P759D117S587W211&lt;/clusterId&gt;&lt;metadata&gt;&lt;citation&gt;&lt;id&gt;c1f835d9-5a6c-4e00-b127-f12126ddaa68&lt;/id&gt;&lt;/citation&gt;&lt;/metadata&gt;&lt;data&gt;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&lt;/data&gt; \* MERGEFORMAT</w:instrText>
+        <w:instrText>ADDIN paperpile_citation &lt;clusterId&gt;P116C464Y754W547&lt;/clusterId&gt;&lt;metadata&gt;&lt;citation&gt;&lt;id&gt;c1f835d9-5a6c-4e00-b127-f12126ddaa68&lt;/id&gt;&lt;/citation&gt;&lt;/metadata&gt;&lt;data&gt;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&lt;/data&gt; \* MERGEFORMAT</w:instrText>
       </w:r>
       <w:r>
         <w:rPr>
@@ -1649,7 +1762,7 @@
           <w:sz w:val="22"/>
           <w:szCs w:val="22"/>
         </w:rPr>
-        <w:instrText>ADDIN paperpile_citation &lt;clusterId&gt;N345A623W983U796&lt;/clusterId&gt;&lt;metadata&gt;&lt;citation&gt;&lt;id&gt;142e4d9c-d525-4b02-a5a1-70ffe7d602de&lt;/id&gt;&lt;/citation&gt;&lt;/metadata&gt;&lt;data&gt;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&lt;/data&gt; \* MERGEFORMAT</w:instrText>
+        <w:instrText>ADDIN paperpile_citation &lt;clusterId&gt;H123V491R861O574&lt;/clusterId&gt;&lt;metadata&gt;&lt;citation&gt;&lt;id&gt;142e4d9c-d525-4b02-a5a1-70ffe7d602de&lt;/id&gt;&lt;/citation&gt;&lt;/metadata&gt;&lt;data&gt;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&lt;/data&gt; \* MERGEFORMAT</w:instrText>
       </w:r>
       <w:r>
         <w:rPr>
@@ -1715,7 +1828,7 @@
           <w:sz w:val="22"/>
           <w:szCs w:val="22"/>
         </w:rPr>
-        <w:instrText>ADDIN paperpile_citation &lt;clusterId&gt;M378S636O116M731&lt;/clusterId&gt;&lt;metadata&gt;&lt;citation&gt;&lt;id&gt;142e4d9c-d525-4b02-a5a1-70ffe7d602de&lt;/id&gt;&lt;/citation&gt;&lt;/metadata&gt;&lt;data&gt;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&lt;/data&gt; \* MERGEFORMAT</w:instrText>
+        <w:instrText>ADDIN paperpile_citation &lt;clusterId&gt;V613B969X451V164&lt;/clusterId&gt;&lt;metadata&gt;&lt;citation&gt;&lt;id&gt;142e4d9c-d525-4b02-a5a1-70ffe7d602de&lt;/id&gt;&lt;/citation&gt;&lt;/metadata&gt;&lt;data&gt;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&lt;/data&gt; \* MERGEFORMAT</w:instrText>
       </w:r>
       <w:r>
         <w:rPr>
@@ -2143,7 +2256,7 @@
           <w:sz w:val="22"/>
           <w:szCs w:val="22"/>
         </w:rPr>
-        <w:instrText>ADDIN paperpile_citation &lt;clusterId&gt;V372J352F743C433&lt;/clusterId&gt;&lt;metadata&gt;&lt;citation&gt;&lt;id&gt;114f2229-9b6f-456a-b781-a570cc414e81&lt;/id&gt;&lt;/citation&gt;&lt;/metadata&gt;&lt;data&gt;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&lt;/data&gt; \* MERGEFORMAT</w:instrText>
+        <w:instrText>ADDIN paperpile_citation &lt;clusterId&gt;H426V774K264H878&lt;/clusterId&gt;&lt;metadata&gt;&lt;citation&gt;&lt;id&gt;114f2229-9b6f-456a-b781-a570cc414e81&lt;/id&gt;&lt;/citation&gt;&lt;/metadata&gt;&lt;data&gt;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&lt;/data&gt; \* MERGEFORMAT</w:instrText>
       </w:r>
       <w:r>
         <w:rPr>
@@ -3566,7 +3679,16 @@
           <w:sz w:val="22"/>
           <w:szCs w:val="22"/>
         </w:rPr>
-        <w:t xml:space="preserve">The first is that a large amount of information that could </w:t>
+        <w:t xml:space="preserve">The first is that a large amount of </w:t>
+      </w:r>
+      <w:r>
+        <w:rPr>
+          <w:rFonts w:ascii="Arial" w:hAnsi="Arial" w:cs="Arial"/>
+          <w:sz w:val="22"/>
+          <w:szCs w:val="22"/>
+        </w:rPr>
+        <w:lastRenderedPageBreak/>
+        <w:t xml:space="preserve">information that could </w:t>
       </w:r>
       <w:r>
         <w:rPr>
@@ -3800,7 +3922,6 @@
           <w:sz w:val="22"/>
           <w:szCs w:val="22"/>
         </w:rPr>
-        <w:lastRenderedPageBreak/>
         <w:t>Proxies of splicing allow performing an MPSA without needing to sequence over the splicing junction but lose isoform information. This form of MPSA includes</w:t>
       </w:r>
       <w:r>
@@ -5363,7 +5484,16 @@
           <w:sz w:val="22"/>
           <w:szCs w:val="22"/>
         </w:rPr>
-        <w:t>o human health in contexts including cancer, Alzheimer’s disease, Crohn’s disease, and cardiovascular disease. Previous studies have investigate</w:t>
+        <w:t xml:space="preserve">o human </w:t>
+      </w:r>
+      <w:r>
+        <w:rPr>
+          <w:rFonts w:ascii="Arial" w:hAnsi="Arial" w:cs="Arial"/>
+          <w:sz w:val="22"/>
+          <w:szCs w:val="22"/>
+        </w:rPr>
+        <w:lastRenderedPageBreak/>
+        <w:t>health in contexts including cancer, Alzheimer’s disease, Crohn’s disease, and cardiovascular disease. Previous studies have investigate</w:t>
       </w:r>
       <w:r>
         <w:rPr>
@@ -5411,16 +5541,7 @@
           <w:sz w:val="22"/>
           <w:szCs w:val="22"/>
         </w:rPr>
-        <w:t xml:space="preserve">exon choice, </w:t>
-      </w:r>
-      <w:r>
-        <w:rPr>
-          <w:rFonts w:ascii="Arial" w:hAnsi="Arial" w:cs="Arial"/>
-          <w:sz w:val="22"/>
-          <w:szCs w:val="22"/>
-        </w:rPr>
-        <w:lastRenderedPageBreak/>
-        <w:t>but also elements that affect mutual exclusivity.</w:t>
+        <w:t>exon choice, but also elements that affect mutual exclusivity.</w:t>
       </w:r>
       <w:r>
         <w:rPr>
@@ -6758,7 +6879,17 @@
           <w:sz w:val="22"/>
           <w:szCs w:val="22"/>
         </w:rPr>
-        <w:t>effective MPSA isoform identification strategy is identified, I will</w:t>
+        <w:t xml:space="preserve">effective MPSA isoform identification </w:t>
+      </w:r>
+      <w:r>
+        <w:rPr>
+          <w:rFonts w:ascii="Arial" w:hAnsi="Arial" w:cs="Arial"/>
+          <w:bCs/>
+          <w:sz w:val="22"/>
+          <w:szCs w:val="22"/>
+        </w:rPr>
+        <w:lastRenderedPageBreak/>
+        <w:t>strategy is identified, I will</w:t>
       </w:r>
       <w:r>
         <w:rPr>
@@ -6825,7 +6956,6 @@
           <w:szCs w:val="22"/>
           <w:u w:val="single"/>
         </w:rPr>
-        <w:lastRenderedPageBreak/>
         <w:t>Pitfalls and alternative approaches:</w:t>
       </w:r>
       <w:r>
@@ -8452,6 +8582,7 @@
           <w:sz w:val="22"/>
           <w:szCs w:val="22"/>
         </w:rPr>
+        <w:lastRenderedPageBreak/>
         <w:t>3.</w:t>
       </w:r>
       <w:r>
@@ -8531,7 +8662,6 @@
           <w:sz w:val="22"/>
           <w:szCs w:val="22"/>
         </w:rPr>
-        <w:lastRenderedPageBreak/>
         <w:t>4.</w:t>
       </w:r>
       <w:r>
@@ -9664,6 +9794,7 @@
           <w:sz w:val="22"/>
           <w:szCs w:val="22"/>
         </w:rPr>
+        <w:lastRenderedPageBreak/>
         <w:t>17.</w:t>
       </w:r>
       <w:r>
@@ -9743,7 +9874,6 @@
           <w:sz w:val="22"/>
           <w:szCs w:val="22"/>
         </w:rPr>
-        <w:lastRenderedPageBreak/>
         <w:t>18.</w:t>
       </w:r>
       <w:r>
@@ -11059,6 +11189,7 @@
           <w:sz w:val="22"/>
           <w:szCs w:val="22"/>
         </w:rPr>
+        <w:lastRenderedPageBreak/>
         <w:t>32.</w:t>
       </w:r>
       <w:r>
@@ -11159,7 +11290,6 @@
           <w:sz w:val="22"/>
           <w:szCs w:val="22"/>
         </w:rPr>
-        <w:lastRenderedPageBreak/>
         <w:t>33.</w:t>
       </w:r>
       <w:r>
@@ -12213,6 +12343,7 @@
           <w:sz w:val="22"/>
           <w:szCs w:val="22"/>
         </w:rPr>
+        <w:lastRenderedPageBreak/>
         <w:t>45.</w:t>
       </w:r>
       <w:r>
@@ -12313,7 +12444,6 @@
           <w:sz w:val="22"/>
           <w:szCs w:val="22"/>
         </w:rPr>
-        <w:lastRenderedPageBreak/>
         <w:t>46.</w:t>
       </w:r>
       <w:r>
@@ -13488,6 +13618,7 @@
           <w:sz w:val="22"/>
           <w:szCs w:val="22"/>
         </w:rPr>
+        <w:lastRenderedPageBreak/>
         <w:t>59.</w:t>
       </w:r>
       <w:r>

</xml_diff>

<commit_message>
drafted significance section with Justins comments
</commit_message>
<xml_diff>
--- a/2023_04_08_sub_F32/research_strategy.docx
+++ b/2023_04_08_sub_F32/research_strategy.docx
@@ -2204,7 +2204,6 @@
         </w:rPr>
         <w:t xml:space="preserve">Finally, </w:t>
       </w:r>
-      <w:proofErr w:type="gramStart"/>
       <w:r>
         <w:rPr>
           <w:rFonts w:ascii="Arial" w:hAnsi="Arial" w:cs="Arial"/>
@@ -2212,9 +2211,8 @@
           <w:szCs w:val="22"/>
           <w:u w:val="single"/>
         </w:rPr>
-        <w:t>Aim</w:t>
-      </w:r>
-      <w:proofErr w:type="gramEnd"/>
+        <w:t>a</w:t>
+      </w:r>
       <w:r>
         <w:rPr>
           <w:rFonts w:ascii="Arial" w:hAnsi="Arial" w:cs="Arial"/>
@@ -2222,7 +2220,7 @@
           <w:szCs w:val="22"/>
           <w:u w:val="single"/>
         </w:rPr>
-        <w:t xml:space="preserve"> 3</w:t>
+        <w:t>im 3</w:t>
       </w:r>
       <w:r>
         <w:rPr>

</xml_diff>

<commit_message>
hadn't added the latest edits to this doc in the last push apparently
</commit_message>
<xml_diff>
--- a/2023_04_08_sub_F32/research_strategy.docx
+++ b/2023_04_08_sub_F32/research_strategy.docx
@@ -71,7 +71,31 @@
           <w:sz w:val="22"/>
           <w:szCs w:val="22"/>
         </w:rPr>
-        <w:t xml:space="preserve">A major outstanding question in the field of splicing is </w:t>
+        <w:t>One of the</w:t>
+      </w:r>
+      <w:r>
+        <w:rPr>
+          <w:rFonts w:ascii="Arial" w:hAnsi="Arial" w:cs="Arial"/>
+          <w:sz w:val="22"/>
+          <w:szCs w:val="22"/>
+        </w:rPr>
+        <w:t xml:space="preserve"> major outstanding question</w:t>
+      </w:r>
+      <w:r>
+        <w:rPr>
+          <w:rFonts w:ascii="Arial" w:hAnsi="Arial" w:cs="Arial"/>
+          <w:sz w:val="22"/>
+          <w:szCs w:val="22"/>
+        </w:rPr>
+        <w:t>s</w:t>
+      </w:r>
+      <w:r>
+        <w:rPr>
+          <w:rFonts w:ascii="Arial" w:hAnsi="Arial" w:cs="Arial"/>
+          <w:sz w:val="22"/>
+          <w:szCs w:val="22"/>
+        </w:rPr>
+        <w:t xml:space="preserve"> in the field of splicing is </w:t>
       </w:r>
       <w:r>
         <w:rPr>
@@ -87,7 +111,39 @@
           <w:sz w:val="22"/>
           <w:szCs w:val="22"/>
         </w:rPr>
-        <w:t xml:space="preserve"> parts of a pre-mRNA to include in the final transcript</w:t>
+        <w:t xml:space="preserve"> </w:t>
+      </w:r>
+      <w:r>
+        <w:rPr>
+          <w:rFonts w:ascii="Arial" w:hAnsi="Arial" w:cs="Arial"/>
+          <w:sz w:val="22"/>
+          <w:szCs w:val="22"/>
+        </w:rPr>
+        <w:t>sections</w:t>
+      </w:r>
+      <w:r>
+        <w:rPr>
+          <w:rFonts w:ascii="Arial" w:hAnsi="Arial" w:cs="Arial"/>
+          <w:sz w:val="22"/>
+          <w:szCs w:val="22"/>
+        </w:rPr>
+        <w:t xml:space="preserve"> of a pre-mRNA</w:t>
+      </w:r>
+      <w:r>
+        <w:rPr>
+          <w:rFonts w:ascii="Arial" w:hAnsi="Arial" w:cs="Arial"/>
+          <w:sz w:val="22"/>
+          <w:szCs w:val="22"/>
+        </w:rPr>
+        <w:t xml:space="preserve"> that will be included</w:t>
+      </w:r>
+      <w:r>
+        <w:rPr>
+          <w:rFonts w:ascii="Arial" w:hAnsi="Arial" w:cs="Arial"/>
+          <w:sz w:val="22"/>
+          <w:szCs w:val="22"/>
+        </w:rPr>
+        <w:t xml:space="preserve"> in the final transcript</w:t>
       </w:r>
       <w:r>
         <w:rPr>
@@ -139,7 +195,47 @@
           <w:sz w:val="22"/>
           <w:szCs w:val="22"/>
         </w:rPr>
-        <w:t xml:space="preserve">, which use high-throughput sequencing to measure </w:t>
+        <w:t xml:space="preserve"> </w:t>
+      </w:r>
+      <w:r>
+        <w:rPr>
+          <w:rFonts w:ascii="Arial" w:hAnsi="Arial" w:cs="Arial"/>
+          <w:sz w:val="22"/>
+          <w:szCs w:val="22"/>
+        </w:rPr>
+        <w:t>have revolutionized our ability to understand the regulatory mechanisms of splicing</w:t>
+      </w:r>
+      <w:r>
+        <w:rPr>
+          <w:rFonts w:ascii="Arial" w:hAnsi="Arial" w:cs="Arial"/>
+          <w:sz w:val="22"/>
+          <w:szCs w:val="22"/>
+        </w:rPr>
+        <w:t>.</w:t>
+      </w:r>
+      <w:r>
+        <w:rPr>
+          <w:rFonts w:ascii="Arial" w:hAnsi="Arial" w:cs="Arial"/>
+          <w:sz w:val="22"/>
+          <w:szCs w:val="22"/>
+        </w:rPr>
+        <w:t xml:space="preserve"> </w:t>
+      </w:r>
+      <w:r>
+        <w:rPr>
+          <w:rFonts w:ascii="Arial" w:hAnsi="Arial" w:cs="Arial"/>
+          <w:sz w:val="22"/>
+          <w:szCs w:val="22"/>
+        </w:rPr>
+        <w:t>These assays</w:t>
+      </w:r>
+      <w:r>
+        <w:rPr>
+          <w:rFonts w:ascii="Arial" w:hAnsi="Arial" w:cs="Arial"/>
+          <w:sz w:val="22"/>
+          <w:szCs w:val="22"/>
+        </w:rPr>
+        <w:t xml:space="preserve"> use high-throughput sequencing to measure </w:t>
       </w:r>
       <w:r>
         <w:rPr>
@@ -155,7 +251,7 @@
           <w:sz w:val="22"/>
           <w:szCs w:val="22"/>
         </w:rPr>
-        <w:t>splicing phenotypes for 10s of thousands of variants in parallel, have revolutionized our ability to understand the regulatory mechanisms of splicing.</w:t>
+        <w:t>splicing phenotypes for 10s of thousands of variants in parallel.</w:t>
       </w:r>
       <w:r>
         <w:rPr>
@@ -205,14 +301,6 @@
           <w:sz w:val="22"/>
           <w:szCs w:val="22"/>
         </w:rPr>
-        <w:t xml:space="preserve"> These assays</w:t>
-      </w:r>
-      <w:r>
-        <w:rPr>
-          <w:rFonts w:ascii="Arial" w:hAnsi="Arial" w:cs="Arial"/>
-          <w:sz w:val="22"/>
-          <w:szCs w:val="22"/>
-        </w:rPr>
         <w:t xml:space="preserve"> </w:t>
       </w:r>
       <w:r>
@@ -221,23 +309,47 @@
           <w:sz w:val="22"/>
           <w:szCs w:val="22"/>
         </w:rPr>
-        <w:t>link the sequence of the pre-mRNA to a</w:t>
-      </w:r>
-      <w:r>
-        <w:rPr>
-          <w:rFonts w:ascii="Arial" w:hAnsi="Arial" w:cs="Arial"/>
-          <w:sz w:val="22"/>
-          <w:szCs w:val="22"/>
-        </w:rPr>
-        <w:t xml:space="preserve"> barcode and then either compare barcode abundances between two conditions as a proxy for splicing or directly sequence the splice junction of interest and the barcode to observe the isoform distribution of each variant. These ass</w:t>
-      </w:r>
-      <w:r>
-        <w:rPr>
-          <w:rFonts w:ascii="Arial" w:hAnsi="Arial" w:cs="Arial"/>
-          <w:sz w:val="22"/>
-          <w:szCs w:val="22"/>
-        </w:rPr>
-        <w:t>ays have allowed large scale identification of human sequence variants that cause isoform changes,</w:t>
+        <w:t>They work by</w:t>
+      </w:r>
+      <w:r>
+        <w:rPr>
+          <w:rFonts w:ascii="Arial" w:hAnsi="Arial" w:cs="Arial"/>
+          <w:sz w:val="22"/>
+          <w:szCs w:val="22"/>
+        </w:rPr>
+        <w:t xml:space="preserve"> </w:t>
+      </w:r>
+      <w:r>
+        <w:rPr>
+          <w:rFonts w:ascii="Arial" w:hAnsi="Arial" w:cs="Arial"/>
+          <w:sz w:val="22"/>
+          <w:szCs w:val="22"/>
+        </w:rPr>
+        <w:t>link</w:t>
+      </w:r>
+      <w:r>
+        <w:rPr>
+          <w:rFonts w:ascii="Arial" w:hAnsi="Arial" w:cs="Arial"/>
+          <w:sz w:val="22"/>
+          <w:szCs w:val="22"/>
+        </w:rPr>
+        <w:t>ing</w:t>
+      </w:r>
+      <w:r>
+        <w:rPr>
+          <w:rFonts w:ascii="Arial" w:hAnsi="Arial" w:cs="Arial"/>
+          <w:sz w:val="22"/>
+          <w:szCs w:val="22"/>
+        </w:rPr>
+        <w:t xml:space="preserve"> the sequence of the pre-mRNA to a</w:t>
+      </w:r>
+      <w:r>
+        <w:rPr>
+          <w:rFonts w:ascii="Arial" w:hAnsi="Arial" w:cs="Arial"/>
+          <w:sz w:val="22"/>
+          <w:szCs w:val="22"/>
+        </w:rPr>
+        <w:t xml:space="preserve"> barcode and then either compare barcode abundances between two conditions as a proxy for splicing</w:t>
       </w:r>
       <w:r>
         <w:rPr>
@@ -253,6 +365,130 @@
           <w:sz w:val="22"/>
           <w:szCs w:val="22"/>
         </w:rPr>
+        <w:instrText>ADDIN paperpile_citation &lt;clusterId&gt;Y421M577B867Y682&lt;/clusterId&gt;&lt;metadata&gt;&lt;citation&gt;&lt;id&gt;1cabefed-7b1a-4afa-9b6d-c58b7a035492&lt;/id&gt;&lt;/citation&gt;&lt;citation&gt;&lt;id&gt;b7569935-7683-4832-a7c8-85f5ec7ec035&lt;/id&gt;&lt;/citation&gt;&lt;citation&gt;&lt;id&gt;89a5ffaf-f1ba-4f16-89a2-d63669aa1522&lt;/id&gt;&lt;/citation&gt;&lt;citation&gt;&lt;id&gt;88990ccb-0828-481b-a8d3-58cbb9ed2942&lt;/id&gt;&lt;/citation&gt;&lt;citation&gt;&lt;id&gt;ab0db5b8-f64d-4f1f-848c-37f3c84cf1f5&lt;/id&gt;&lt;/citation&gt;&lt;citation&gt;&lt;id&gt;a5e81060-474b-4619-a921-1ed101da773a&lt;/id&gt;&lt;/citation&gt;&lt;citation&gt;&lt;id&gt;fda6ea85-49a8-4aa4-96ad-8a835101b7ca&lt;/id&gt;&lt;/citation&gt;&lt;citation&gt;&lt;id&gt;ec6751c0-5599-4280-a9c0-c2f742a01abc&lt;/id&gt;&lt;/citation&gt;&lt;/metadata&gt;&lt;data&gt;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&lt;/data&gt; \* MERGEFORMAT</w:instrText>
+      </w:r>
+      <w:r>
+        <w:rPr>
+          <w:rFonts w:ascii="Arial" w:hAnsi="Arial" w:cs="Arial"/>
+          <w:sz w:val="22"/>
+          <w:szCs w:val="22"/>
+        </w:rPr>
+        <w:fldChar w:fldCharType="separate"/>
+      </w:r>
+      <w:r>
+        <w:rPr>
+          <w:rFonts w:ascii="Arial" w:hAnsi="Arial" w:cs="Arial"/>
+          <w:noProof/>
+          <w:sz w:val="22"/>
+          <w:szCs w:val="22"/>
+          <w:vertAlign w:val="superscript"/>
+        </w:rPr>
+        <w:t>1,7,10–12,14–16</w:t>
+      </w:r>
+      <w:r>
+        <w:rPr>
+          <w:rFonts w:ascii="Arial" w:hAnsi="Arial" w:cs="Arial"/>
+          <w:sz w:val="22"/>
+          <w:szCs w:val="22"/>
+        </w:rPr>
+        <w:fldChar w:fldCharType="end"/>
+      </w:r>
+      <w:r>
+        <w:rPr>
+          <w:rFonts w:ascii="Arial" w:hAnsi="Arial" w:cs="Arial"/>
+          <w:sz w:val="22"/>
+          <w:szCs w:val="22"/>
+        </w:rPr>
+        <w:t xml:space="preserve"> or directly sequence the splice junction of interest and the barcode to observe the isoform distribution of each variant.</w:t>
+      </w:r>
+      <w:r>
+        <w:rPr>
+          <w:rFonts w:ascii="Arial" w:hAnsi="Arial" w:cs="Arial"/>
+          <w:sz w:val="22"/>
+          <w:szCs w:val="22"/>
+        </w:rPr>
+        <w:fldChar w:fldCharType="begin" w:fldLock="1"/>
+      </w:r>
+      <w:r>
+        <w:rPr>
+          <w:rFonts w:ascii="Arial" w:hAnsi="Arial" w:cs="Arial"/>
+          <w:sz w:val="22"/>
+          <w:szCs w:val="22"/>
+        </w:rPr>
+        <w:instrText>ADDIN paperpile_citation &lt;clusterId&gt;H726V774R264O878&lt;/clusterId&gt;&lt;metadata&gt;&lt;citation&gt;&lt;id&gt;045139ca-b579-4868-af23-c5b8fbd305f7&lt;/id&gt;&lt;/citation&gt;&lt;citation&gt;&lt;id&gt;bf525606-12eb-400f-b36b-8e662733ca33&lt;/id&gt;&lt;/citation&gt;&lt;citation&gt;&lt;id&gt;a085186c-f4c9-436e-97a7-6fd5a745047d&lt;/id&gt;&lt;/citation&gt;&lt;citation&gt;&lt;id&gt;6bf6d1d7-737a-4765-9533-e267a7eddc60&lt;/id&gt;&lt;/citation&gt;&lt;citation&gt;&lt;id&gt;6b47e23b-579b-4d47-b467-aab9b872c730&lt;/id&gt;&lt;/citation&gt;&lt;citation&gt;&lt;id&gt;1cabefed-7b1a-4afa-9b6d-c58b7a035492&lt;/id&gt;&lt;/citation&gt;&lt;/metadata&gt;&lt;data&gt;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&lt;/data&gt; \* MERGEFORMAT</w:instrText>
+      </w:r>
+      <w:r>
+        <w:rPr>
+          <w:rFonts w:ascii="Arial" w:hAnsi="Arial" w:cs="Arial"/>
+          <w:sz w:val="22"/>
+          <w:szCs w:val="22"/>
+        </w:rPr>
+        <w:fldChar w:fldCharType="separate"/>
+      </w:r>
+      <w:r>
+        <w:rPr>
+          <w:rFonts w:ascii="Arial" w:hAnsi="Arial" w:cs="Arial"/>
+          <w:noProof/>
+          <w:sz w:val="22"/>
+          <w:szCs w:val="22"/>
+          <w:vertAlign w:val="superscript"/>
+        </w:rPr>
+        <w:t>3,5–7,9,13</w:t>
+      </w:r>
+      <w:r>
+        <w:rPr>
+          <w:rFonts w:ascii="Arial" w:hAnsi="Arial" w:cs="Arial"/>
+          <w:sz w:val="22"/>
+          <w:szCs w:val="22"/>
+        </w:rPr>
+        <w:fldChar w:fldCharType="end"/>
+      </w:r>
+      <w:r>
+        <w:rPr>
+          <w:rFonts w:ascii="Arial" w:hAnsi="Arial" w:cs="Arial"/>
+          <w:sz w:val="22"/>
+          <w:szCs w:val="22"/>
+        </w:rPr>
+        <w:t xml:space="preserve"> These ass</w:t>
+      </w:r>
+      <w:r>
+        <w:rPr>
+          <w:rFonts w:ascii="Arial" w:hAnsi="Arial" w:cs="Arial"/>
+          <w:sz w:val="22"/>
+          <w:szCs w:val="22"/>
+        </w:rPr>
+        <w:t xml:space="preserve">ays have allowed identification of human sequence variants that cause </w:t>
+      </w:r>
+      <w:r>
+        <w:rPr>
+          <w:rFonts w:ascii="Arial" w:hAnsi="Arial" w:cs="Arial"/>
+          <w:sz w:val="22"/>
+          <w:szCs w:val="22"/>
+        </w:rPr>
+        <w:t>splicing</w:t>
+      </w:r>
+      <w:r>
+        <w:rPr>
+          <w:rFonts w:ascii="Arial" w:hAnsi="Arial" w:cs="Arial"/>
+          <w:sz w:val="22"/>
+          <w:szCs w:val="22"/>
+        </w:rPr>
+        <w:t xml:space="preserve"> changes,</w:t>
+      </w:r>
+      <w:r>
+        <w:rPr>
+          <w:rFonts w:ascii="Arial" w:hAnsi="Arial" w:cs="Arial"/>
+          <w:sz w:val="22"/>
+          <w:szCs w:val="22"/>
+        </w:rPr>
+        <w:fldChar w:fldCharType="begin" w:fldLock="1"/>
+      </w:r>
+      <w:r>
+        <w:rPr>
+          <w:rFonts w:ascii="Arial" w:hAnsi="Arial" w:cs="Arial"/>
+          <w:sz w:val="22"/>
+          <w:szCs w:val="22"/>
+        </w:rPr>
         <w:instrText>ADDIN paperpile_citation &lt;clusterId&gt;A284O541D832H655&lt;/clusterId&gt;&lt;metadata&gt;&lt;citation&gt;&lt;id&gt;b7569935-7683-4832-a7c8-85f5ec7ec035&lt;/id&gt;&lt;/citation&gt;&lt;/metadata&gt;&lt;data&gt;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&lt;/data&gt; \* MERGEFORMAT</w:instrText>
       </w:r>
       <w:r>
@@ -395,7 +631,15 @@
           <w:sz w:val="22"/>
           <w:szCs w:val="22"/>
         </w:rPr>
-        <w:t xml:space="preserve"> studies have been held back by </w:t>
+        <w:t>s</w:t>
+      </w:r>
+      <w:r>
+        <w:rPr>
+          <w:rFonts w:ascii="Arial" w:hAnsi="Arial" w:cs="Arial"/>
+          <w:sz w:val="22"/>
+          <w:szCs w:val="22"/>
+        </w:rPr>
+        <w:t xml:space="preserve"> have been held back by </w:t>
       </w:r>
       <w:r>
         <w:rPr>
@@ -497,7 +741,7 @@
           <w:szCs w:val="22"/>
           <w:vertAlign w:val="superscript"/>
         </w:rPr>
-        <w:t>5,9,16,17</w:t>
+        <w:t>5,9,17,18</w:t>
       </w:r>
       <w:r>
         <w:rPr>
@@ -521,7 +765,7 @@
           <w:sz w:val="22"/>
           <w:szCs w:val="22"/>
         </w:rPr>
-        <w:t xml:space="preserve"> by forcibly binarizing the data with a proxy assay </w:t>
+        <w:t xml:space="preserve"> by binarizing the data with a proxy assay </w:t>
       </w:r>
       <w:r>
         <w:rPr>
@@ -593,7 +837,7 @@
           <w:sz w:val="22"/>
           <w:szCs w:val="22"/>
         </w:rPr>
-        <w:instrText>ADDIN paperpile_citation &lt;clusterId&gt;H726V774R264O878&lt;/clusterId&gt;&lt;metadata&gt;&lt;citation&gt;&lt;id&gt;045139ca-b579-4868-af23-c5b8fbd305f7&lt;/id&gt;&lt;/citation&gt;&lt;citation&gt;&lt;id&gt;bf525606-12eb-400f-b36b-8e662733ca33&lt;/id&gt;&lt;/citation&gt;&lt;citation&gt;&lt;id&gt;a085186c-f4c9-436e-97a7-6fd5a745047d&lt;/id&gt;&lt;/citation&gt;&lt;citation&gt;&lt;id&gt;6bf6d1d7-737a-4765-9533-e267a7eddc60&lt;/id&gt;&lt;/citation&gt;&lt;citation&gt;&lt;id&gt;6b47e23b-579b-4d47-b467-aab9b872c730&lt;/id&gt;&lt;/citation&gt;&lt;citation&gt;&lt;id&gt;1cabefed-7b1a-4afa-9b6d-c58b7a035492&lt;/id&gt;&lt;/citation&gt;&lt;/metadata&gt;&lt;data&gt;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&lt;/data&gt; \* MERGEFORMAT</w:instrText>
+        <w:instrText>ADDIN paperpile_citation &lt;clusterId&gt;Q724E871T261X955&lt;/clusterId&gt;&lt;metadata&gt;&lt;citation&gt;&lt;id&gt;045139ca-b579-4868-af23-c5b8fbd305f7&lt;/id&gt;&lt;/citation&gt;&lt;citation&gt;&lt;id&gt;bf525606-12eb-400f-b36b-8e662733ca33&lt;/id&gt;&lt;/citation&gt;&lt;citation&gt;&lt;id&gt;a085186c-f4c9-436e-97a7-6fd5a745047d&lt;/id&gt;&lt;/citation&gt;&lt;citation&gt;&lt;id&gt;6bf6d1d7-737a-4765-9533-e267a7eddc60&lt;/id&gt;&lt;/citation&gt;&lt;citation&gt;&lt;id&gt;6b47e23b-579b-4d47-b467-aab9b872c730&lt;/id&gt;&lt;/citation&gt;&lt;citation&gt;&lt;id&gt;1cabefed-7b1a-4afa-9b6d-c58b7a035492&lt;/id&gt;&lt;/citation&gt;&lt;/metadata&gt;&lt;data&gt;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&lt;/data&gt; \* MERGEFORMAT</w:instrText>
       </w:r>
       <w:r>
         <w:rPr>
@@ -661,7 +905,7 @@
           <w:szCs w:val="22"/>
           <w:vertAlign w:val="superscript"/>
         </w:rPr>
-        <w:t>18</w:t>
+        <w:t>19</w:t>
       </w:r>
       <w:r>
         <w:rPr>
@@ -755,7 +999,7 @@
           <w:szCs w:val="22"/>
           <w:vertAlign w:val="superscript"/>
         </w:rPr>
-        <w:t>16,17,19–21</w:t>
+        <w:t>17,18,20–22</w:t>
       </w:r>
       <w:r>
         <w:rPr>
@@ -772,7 +1016,23 @@
           <w:sz w:val="22"/>
           <w:szCs w:val="22"/>
         </w:rPr>
-        <w:t xml:space="preserve"> so this strategy can </w:t>
+        <w:t xml:space="preserve"> so </w:t>
+      </w:r>
+      <w:r>
+        <w:rPr>
+          <w:rFonts w:ascii="Arial" w:hAnsi="Arial" w:cs="Arial"/>
+          <w:sz w:val="22"/>
+          <w:szCs w:val="22"/>
+        </w:rPr>
+        <w:t>shrinking or replacing them</w:t>
+      </w:r>
+      <w:r>
+        <w:rPr>
+          <w:rFonts w:ascii="Arial" w:hAnsi="Arial" w:cs="Arial"/>
+          <w:sz w:val="22"/>
+          <w:szCs w:val="22"/>
+        </w:rPr>
+        <w:t xml:space="preserve"> can </w:t>
       </w:r>
       <w:r>
         <w:rPr>
@@ -891,7 +1151,7 @@
           <w:szCs w:val="22"/>
           <w:vertAlign w:val="superscript"/>
         </w:rPr>
-        <w:t>22–25</w:t>
+        <w:t>23–26</w:t>
       </w:r>
       <w:r>
         <w:rPr>
@@ -941,7 +1201,7 @@
           <w:szCs w:val="22"/>
           <w:vertAlign w:val="superscript"/>
         </w:rPr>
-        <w:t>19</w:t>
+        <w:t>20</w:t>
       </w:r>
       <w:r>
         <w:rPr>
@@ -991,7 +1251,7 @@
           <w:szCs w:val="22"/>
           <w:vertAlign w:val="superscript"/>
         </w:rPr>
-        <w:t>19</w:t>
+        <w:t>20</w:t>
       </w:r>
       <w:r>
         <w:rPr>
@@ -1041,7 +1301,7 @@
           <w:szCs w:val="22"/>
           <w:vertAlign w:val="superscript"/>
         </w:rPr>
-        <w:t>22</w:t>
+        <w:t>23</w:t>
       </w:r>
       <w:r>
         <w:rPr>
@@ -1089,7 +1349,23 @@
           <w:sz w:val="22"/>
           <w:szCs w:val="22"/>
         </w:rPr>
-        <w:t>determining the mechanisms maintaining mutual exclusivity between exons relies on tracking the fate of multiple splice junctions that are at a remove for each other. This carries with it all of the difficulties with tracking diverse isoforms that might result from an MPSA of one splice junction (see barrier to progress 1) with the added complication that several splice junctions need to be tracked. To make things worse, in some cases these junctions might not even be adjacent, and in some cases can be at quite a distance and have other exons in between.</w:t>
+        <w:t>determining the mechanisms maintaining mutual exclusivity between exons relies on tracking the fate of multiple splice junctions that are at a remove for each other. This carries with it all of the difficulties with tracking</w:t>
+      </w:r>
+      <w:r>
+        <w:rPr>
+          <w:rFonts w:ascii="Arial" w:hAnsi="Arial" w:cs="Arial"/>
+          <w:sz w:val="22"/>
+          <w:szCs w:val="22"/>
+        </w:rPr>
+        <w:t xml:space="preserve"> the</w:t>
+      </w:r>
+      <w:r>
+        <w:rPr>
+          <w:rFonts w:ascii="Arial" w:hAnsi="Arial" w:cs="Arial"/>
+          <w:sz w:val="22"/>
+          <w:szCs w:val="22"/>
+        </w:rPr>
+        <w:t xml:space="preserve"> diverse isoforms that might result from an MPSA of one splice junction (see barrier to progress 1) with the added complication that several splice junctions need to be tracked. To make things worse, in some cases these junctions might not even be adjacent, and can be at quite a distance and have other exons in between.</w:t>
       </w:r>
       <w:r>
         <w:rPr>
@@ -1123,7 +1399,7 @@
           <w:szCs w:val="22"/>
           <w:vertAlign w:val="superscript"/>
         </w:rPr>
-        <w:t>22–25</w:t>
+        <w:t>23–26</w:t>
       </w:r>
       <w:r>
         <w:rPr>
@@ -1213,7 +1489,7 @@
           <w:szCs w:val="22"/>
           <w:vertAlign w:val="superscript"/>
         </w:rPr>
-        <w:t>16</w:t>
+        <w:t>17</w:t>
       </w:r>
       <w:r>
         <w:rPr>
@@ -1323,7 +1599,7 @@
           <w:sz w:val="22"/>
           <w:szCs w:val="22"/>
         </w:rPr>
-        <w:t xml:space="preserve">raise barriers to entry because the methods and analysis pipelines both need to be redeveloped by each group. Further, analysis pipelines have not been </w:t>
+        <w:t xml:space="preserve">raise barriers to entry because the methods and analysis pipelines need to be redeveloped by each group. Further, analysis pipelines have not been </w:t>
       </w:r>
       <w:r>
         <w:rPr>
@@ -1387,7 +1663,7 @@
           <w:sz w:val="22"/>
           <w:szCs w:val="22"/>
         </w:rPr>
-        <w:t xml:space="preserve">MPSA data is a rich dataset that holds </w:t>
+        <w:t xml:space="preserve">MPSA data holds information useful for </w:t>
       </w:r>
       <w:r>
         <w:rPr>
@@ -1396,7 +1672,7 @@
           <w:szCs w:val="22"/>
         </w:rPr>
         <w:lastRenderedPageBreak/>
-        <w:t xml:space="preserve">information useful for modeling the mechanisms of splicing but there is no tool set that integrates MPSA data analysis and modeling. </w:t>
+        <w:t xml:space="preserve">modeling the mechanisms of splicing but there is no tool set that integrates MPSA data analysis and modeling. </w:t>
       </w:r>
       <w:r>
         <w:rPr>
@@ -1521,7 +1797,7 @@
           <w:sz w:val="22"/>
           <w:szCs w:val="22"/>
         </w:rPr>
-        <w:t xml:space="preserve"> These methods will be evaluated by testing on simulated data sets, a well characterized SMN2 5’-splice site library, and new PKM mutually exclusive exons libraries. The analysis software will be made freely available to the research community as </w:t>
+        <w:t xml:space="preserve"> These methods will be evaluated by testing on simulated data sets, a well characterized SMN2 5’-splice site library, and new PKM mutually exclusive exon libraries. The analysis software will be made freely available to the research community as </w:t>
       </w:r>
       <w:r>
         <w:rPr>
@@ -1616,7 +1892,25 @@
           <w:sz w:val="22"/>
           <w:szCs w:val="22"/>
         </w:rPr>
-        <w:t xml:space="preserve">sequencing the full length of any isoform or un-spliced transcript. </w:t>
+        <w:t xml:space="preserve">sequencing the full length of any isoform or </w:t>
+      </w:r>
+      <w:r>
+        <w:rPr>
+          <w:rFonts w:ascii="Arial" w:hAnsi="Arial" w:cs="Arial"/>
+          <w:color w:val="000000" w:themeColor="text1"/>
+          <w:sz w:val="22"/>
+          <w:szCs w:val="22"/>
+        </w:rPr>
+        <w:t xml:space="preserve">even </w:t>
+      </w:r>
+      <w:r>
+        <w:rPr>
+          <w:rFonts w:ascii="Arial" w:hAnsi="Arial" w:cs="Arial"/>
+          <w:color w:val="000000" w:themeColor="text1"/>
+          <w:sz w:val="22"/>
+          <w:szCs w:val="22"/>
+        </w:rPr>
+        <w:t xml:space="preserve">un-spliced transcript. </w:t>
       </w:r>
     </w:p>
     <w:p>
@@ -1651,7 +1945,7 @@
           <w:sz w:val="22"/>
           <w:szCs w:val="22"/>
         </w:rPr>
-        <w:t>variant, and providing visualization</w:t>
+        <w:t>variant, providing visualization</w:t>
       </w:r>
       <w:r>
         <w:rPr>
@@ -1675,6 +1969,14 @@
           <w:sz w:val="22"/>
           <w:szCs w:val="22"/>
         </w:rPr>
+        <w:t>,</w:t>
+      </w:r>
+      <w:r>
+        <w:rPr>
+          <w:rFonts w:ascii="Arial" w:hAnsi="Arial" w:cs="Arial"/>
+          <w:sz w:val="22"/>
+          <w:szCs w:val="22"/>
+        </w:rPr>
         <w:t xml:space="preserve"> and </w:t>
       </w:r>
       <w:r>
@@ -1761,7 +2063,7 @@
           <w:szCs w:val="22"/>
           <w:u w:val="single"/>
         </w:rPr>
-        <w:t>in an easy</w:t>
+        <w:t>an easy</w:t>
       </w:r>
       <w:r>
         <w:rPr>
@@ -1974,7 +2276,7 @@
           <w:szCs w:val="22"/>
           <w:vertAlign w:val="superscript"/>
         </w:rPr>
-        <w:t>26–30</w:t>
+        <w:t>27–31</w:t>
       </w:r>
       <w:r>
         <w:rPr>
@@ -2024,7 +2326,7 @@
           <w:szCs w:val="22"/>
           <w:vertAlign w:val="superscript"/>
         </w:rPr>
-        <w:t>31</w:t>
+        <w:t>32</w:t>
       </w:r>
       <w:r>
         <w:rPr>
@@ -2074,7 +2376,7 @@
           <w:szCs w:val="22"/>
           <w:vertAlign w:val="superscript"/>
         </w:rPr>
-        <w:t>32,33</w:t>
+        <w:t>33,34</w:t>
       </w:r>
       <w:r>
         <w:rPr>
@@ -2124,7 +2426,7 @@
           <w:szCs w:val="22"/>
           <w:vertAlign w:val="superscript"/>
         </w:rPr>
-        <w:t>34</w:t>
+        <w:t>35</w:t>
       </w:r>
       <w:r>
         <w:rPr>
@@ -3337,7 +3639,7 @@
           <w:szCs w:val="22"/>
           <w:vertAlign w:val="superscript"/>
         </w:rPr>
-        <w:t>35</w:t>
+        <w:t>36</w:t>
       </w:r>
       <w:r>
         <w:rPr>
@@ -3423,7 +3725,7 @@
           <w:szCs w:val="22"/>
           <w:vertAlign w:val="superscript"/>
         </w:rPr>
-        <w:t>36–38</w:t>
+        <w:t>37–39</w:t>
       </w:r>
       <w:r>
         <w:rPr>
@@ -3834,7 +4136,7 @@
           <w:szCs w:val="22"/>
           <w:vertAlign w:val="superscript"/>
         </w:rPr>
-        <w:t>39–45</w:t>
+        <w:t>40–46</w:t>
       </w:r>
       <w:r>
         <w:rPr>
@@ -3998,7 +4300,7 @@
           <w:szCs w:val="22"/>
           <w:vertAlign w:val="superscript"/>
         </w:rPr>
-        <w:t>46–48</w:t>
+        <w:t>47–49</w:t>
       </w:r>
       <w:r>
         <w:rPr>
@@ -4618,7 +4920,7 @@
           <w:szCs w:val="22"/>
           <w:vertAlign w:val="superscript"/>
         </w:rPr>
-        <w:t>16,17</w:t>
+        <w:t>17,18</w:t>
       </w:r>
       <w:r>
         <w:rPr>
@@ -4971,7 +5273,7 @@
           <w:szCs w:val="22"/>
           <w:vertAlign w:val="superscript"/>
         </w:rPr>
-        <w:t>17</w:t>
+        <w:t>18</w:t>
       </w:r>
       <w:r>
         <w:rPr>
@@ -5255,7 +5557,7 @@
           <w:szCs w:val="22"/>
           <w:vertAlign w:val="superscript"/>
         </w:rPr>
-        <w:t>28</w:t>
+        <w:t>29</w:t>
       </w:r>
       <w:r>
         <w:rPr>
@@ -5329,7 +5631,7 @@
           <w:szCs w:val="22"/>
           <w:vertAlign w:val="superscript"/>
         </w:rPr>
-        <w:t>16</w:t>
+        <w:t>17</w:t>
       </w:r>
       <w:r>
         <w:rPr>
@@ -5385,7 +5687,7 @@
           <w:szCs w:val="22"/>
           <w:vertAlign w:val="superscript"/>
         </w:rPr>
-        <w:t>17</w:t>
+        <w:t>18</w:t>
       </w:r>
       <w:r>
         <w:rPr>
@@ -6881,7 +7183,7 @@
           <w:szCs w:val="22"/>
         </w:rPr>
         <w:tab/>
-        <w:t xml:space="preserve">Wang, Z. </w:t>
+        <w:t xml:space="preserve">North, K. </w:t>
       </w:r>
       <w:r>
         <w:rPr>
@@ -6902,7 +7204,7 @@
           <w:sz w:val="22"/>
           <w:szCs w:val="22"/>
         </w:rPr>
-        <w:t xml:space="preserve"> Exon-centric regulation of pyruvate kinase M alternative splicing via mutually exclusive exons. </w:t>
+        <w:t xml:space="preserve"> Synthetic introns enable splicing factor mutation-dependent targeting of cancer cells. </w:t>
       </w:r>
       <w:r>
         <w:rPr>
@@ -6913,17 +7215,38 @@
           <w:sz w:val="22"/>
           <w:szCs w:val="22"/>
         </w:rPr>
-        <w:t>Journal of molecular</w:t>
-      </w:r>
-      <w:r>
-        <w:rPr>
-          <w:rFonts w:ascii="Arial" w:hAnsi="Arial" w:cs="Arial"/>
-          <w:bCs/>
-          <w:noProof/>
-          <w:sz w:val="22"/>
-          <w:szCs w:val="22"/>
-        </w:rPr>
-        <w:t xml:space="preserve"> (2012).</w:t>
+        <w:t>Nat. Biotechnol.</w:t>
+      </w:r>
+      <w:r>
+        <w:rPr>
+          <w:rFonts w:ascii="Arial" w:hAnsi="Arial" w:cs="Arial"/>
+          <w:bCs/>
+          <w:noProof/>
+          <w:sz w:val="22"/>
+          <w:szCs w:val="22"/>
+        </w:rPr>
+        <w:t xml:space="preserve"> </w:t>
+      </w:r>
+      <w:r>
+        <w:rPr>
+          <w:rFonts w:ascii="Arial" w:hAnsi="Arial" w:cs="Arial"/>
+          <w:b/>
+          <w:bCs/>
+          <w:noProof/>
+          <w:sz w:val="22"/>
+          <w:szCs w:val="22"/>
+        </w:rPr>
+        <w:t>40</w:t>
+      </w:r>
+      <w:r>
+        <w:rPr>
+          <w:rFonts w:ascii="Arial" w:hAnsi="Arial" w:cs="Arial"/>
+          <w:bCs/>
+          <w:noProof/>
+          <w:sz w:val="22"/>
+          <w:szCs w:val="22"/>
+        </w:rPr>
+        <w:t>, 1103–1113 (2022).</w:t>
       </w:r>
     </w:p>
     <w:p>
@@ -6961,7 +7284,7 @@
           <w:szCs w:val="22"/>
         </w:rPr>
         <w:tab/>
-        <w:t xml:space="preserve">Wang, Z., Jeon, H. Y., Rigo, F., Bennett, C. F. &amp; Krainer, A. R. Manipulation of PK-M mutually exclusive alternative splicing by antisense oligonucleotides. </w:t>
+        <w:t xml:space="preserve">Wang, Z. </w:t>
       </w:r>
       <w:r>
         <w:rPr>
@@ -6972,38 +7295,38 @@
           <w:sz w:val="22"/>
           <w:szCs w:val="22"/>
         </w:rPr>
-        <w:t>Open Biol.</w:t>
-      </w:r>
-      <w:r>
-        <w:rPr>
-          <w:rFonts w:ascii="Arial" w:hAnsi="Arial" w:cs="Arial"/>
-          <w:bCs/>
-          <w:noProof/>
-          <w:sz w:val="22"/>
-          <w:szCs w:val="22"/>
-        </w:rPr>
-        <w:t xml:space="preserve"> </w:t>
-      </w:r>
-      <w:r>
-        <w:rPr>
-          <w:rFonts w:ascii="Arial" w:hAnsi="Arial" w:cs="Arial"/>
-          <w:b/>
-          <w:bCs/>
-          <w:noProof/>
-          <w:sz w:val="22"/>
-          <w:szCs w:val="22"/>
-        </w:rPr>
-        <w:t>2</w:t>
-      </w:r>
-      <w:r>
-        <w:rPr>
-          <w:rFonts w:ascii="Arial" w:hAnsi="Arial" w:cs="Arial"/>
-          <w:bCs/>
-          <w:noProof/>
-          <w:sz w:val="22"/>
-          <w:szCs w:val="22"/>
-        </w:rPr>
-        <w:t>, 120133 (2012).</w:t>
+        <w:t>et al.</w:t>
+      </w:r>
+      <w:r>
+        <w:rPr>
+          <w:rFonts w:ascii="Arial" w:hAnsi="Arial" w:cs="Arial"/>
+          <w:bCs/>
+          <w:noProof/>
+          <w:sz w:val="22"/>
+          <w:szCs w:val="22"/>
+        </w:rPr>
+        <w:t xml:space="preserve"> Exon-centric regulation of pyruvate kinase M alternative splicing via mutually exclusive exons. </w:t>
+      </w:r>
+      <w:r>
+        <w:rPr>
+          <w:rFonts w:ascii="Arial" w:hAnsi="Arial" w:cs="Arial"/>
+          <w:bCs/>
+          <w:i/>
+          <w:noProof/>
+          <w:sz w:val="22"/>
+          <w:szCs w:val="22"/>
+        </w:rPr>
+        <w:t>Journal of molecular</w:t>
+      </w:r>
+      <w:r>
+        <w:rPr>
+          <w:rFonts w:ascii="Arial" w:hAnsi="Arial" w:cs="Arial"/>
+          <w:bCs/>
+          <w:noProof/>
+          <w:sz w:val="22"/>
+          <w:szCs w:val="22"/>
+        </w:rPr>
+        <w:t xml:space="preserve"> (2012).</w:t>
       </w:r>
     </w:p>
     <w:p>
@@ -7040,7 +7363,7 @@
           <w:szCs w:val="22"/>
         </w:rPr>
         <w:tab/>
-        <w:t xml:space="preserve">Piovesan, A. </w:t>
+        <w:t xml:space="preserve">Wang, Z., Jeon, H. Y., Rigo, F., Bennett, C. F. &amp; Krainer, A. R. Manipulation of PK-M mutually exclusive alternative splicing by antisense oligonucleotides. </w:t>
       </w:r>
       <w:r>
         <w:rPr>
@@ -7051,28 +7374,7 @@
           <w:sz w:val="22"/>
           <w:szCs w:val="22"/>
         </w:rPr>
-        <w:t>et al.</w:t>
-      </w:r>
-      <w:r>
-        <w:rPr>
-          <w:rFonts w:ascii="Arial" w:hAnsi="Arial" w:cs="Arial"/>
-          <w:bCs/>
-          <w:noProof/>
-          <w:sz w:val="22"/>
-          <w:szCs w:val="22"/>
-        </w:rPr>
-        <w:t xml:space="preserve"> Human protein-coding genes and gene feature statistics in 2019. </w:t>
-      </w:r>
-      <w:r>
-        <w:rPr>
-          <w:rFonts w:ascii="Arial" w:hAnsi="Arial" w:cs="Arial"/>
-          <w:bCs/>
-          <w:i/>
-          <w:noProof/>
-          <w:sz w:val="22"/>
-          <w:szCs w:val="22"/>
-        </w:rPr>
-        <w:t>BMC Res. Notes</w:t>
+        <w:t>Open Biol.</w:t>
       </w:r>
       <w:r>
         <w:rPr>
@@ -7093,17 +7395,17 @@
           <w:sz w:val="22"/>
           <w:szCs w:val="22"/>
         </w:rPr>
-        <w:t>12</w:t>
-      </w:r>
-      <w:r>
-        <w:rPr>
-          <w:rFonts w:ascii="Arial" w:hAnsi="Arial" w:cs="Arial"/>
-          <w:bCs/>
-          <w:noProof/>
-          <w:sz w:val="22"/>
-          <w:szCs w:val="22"/>
-        </w:rPr>
-        <w:t>, 315 (2019).</w:t>
+        <w:t>2</w:t>
+      </w:r>
+      <w:r>
+        <w:rPr>
+          <w:rFonts w:ascii="Arial" w:hAnsi="Arial" w:cs="Arial"/>
+          <w:bCs/>
+          <w:noProof/>
+          <w:sz w:val="22"/>
+          <w:szCs w:val="22"/>
+        </w:rPr>
+        <w:t>, 120133 (2012).</w:t>
       </w:r>
     </w:p>
     <w:p>
@@ -7140,27 +7442,7 @@
           <w:szCs w:val="22"/>
         </w:rPr>
         <w:tab/>
-        <w:t>Jin, Y., Dong, H., Shi, Y. &amp; Bian, L. Mutually exclusive alternative splicing of pre</w:t>
-      </w:r>
-      <w:r>
-        <w:rPr>
-          <w:rFonts w:ascii="Cambria Math" w:hAnsi="Cambria Math" w:cs="Cambria Math"/>
-          <w:bCs/>
-          <w:noProof/>
-          <w:sz w:val="22"/>
-          <w:szCs w:val="22"/>
-        </w:rPr>
-        <w:t>‐</w:t>
-      </w:r>
-      <w:r>
-        <w:rPr>
-          <w:rFonts w:ascii="Arial" w:hAnsi="Arial" w:cs="Arial"/>
-          <w:bCs/>
-          <w:noProof/>
-          <w:sz w:val="22"/>
-          <w:szCs w:val="22"/>
-        </w:rPr>
-        <w:t xml:space="preserve">mRNAs. </w:t>
+        <w:t xml:space="preserve">Piovesan, A. </w:t>
       </w:r>
       <w:r>
         <w:rPr>
@@ -7171,7 +7453,28 @@
           <w:sz w:val="22"/>
           <w:szCs w:val="22"/>
         </w:rPr>
-        <w:t>Wiley Interdiscip. Rev. RNA</w:t>
+        <w:t>et al.</w:t>
+      </w:r>
+      <w:r>
+        <w:rPr>
+          <w:rFonts w:ascii="Arial" w:hAnsi="Arial" w:cs="Arial"/>
+          <w:bCs/>
+          <w:noProof/>
+          <w:sz w:val="22"/>
+          <w:szCs w:val="22"/>
+        </w:rPr>
+        <w:t xml:space="preserve"> Human protein-coding genes and gene feature statistics in 2019. </w:t>
+      </w:r>
+      <w:r>
+        <w:rPr>
+          <w:rFonts w:ascii="Arial" w:hAnsi="Arial" w:cs="Arial"/>
+          <w:bCs/>
+          <w:i/>
+          <w:noProof/>
+          <w:sz w:val="22"/>
+          <w:szCs w:val="22"/>
+        </w:rPr>
+        <w:t>BMC Res. Notes</w:t>
       </w:r>
       <w:r>
         <w:rPr>
@@ -7192,17 +7495,17 @@
           <w:sz w:val="22"/>
           <w:szCs w:val="22"/>
         </w:rPr>
-        <w:t>9</w:t>
-      </w:r>
-      <w:r>
-        <w:rPr>
-          <w:rFonts w:ascii="Arial" w:hAnsi="Arial" w:cs="Arial"/>
-          <w:bCs/>
-          <w:noProof/>
-          <w:sz w:val="22"/>
-          <w:szCs w:val="22"/>
-        </w:rPr>
-        <w:t>, e1468 (2018).</w:t>
+        <w:t>12</w:t>
+      </w:r>
+      <w:r>
+        <w:rPr>
+          <w:rFonts w:ascii="Arial" w:hAnsi="Arial" w:cs="Arial"/>
+          <w:bCs/>
+          <w:noProof/>
+          <w:sz w:val="22"/>
+          <w:szCs w:val="22"/>
+        </w:rPr>
+        <w:t>, 315 (2019).</w:t>
       </w:r>
     </w:p>
     <w:p>
@@ -7239,7 +7542,27 @@
           <w:szCs w:val="22"/>
         </w:rPr>
         <w:tab/>
-        <w:t xml:space="preserve">Wang, Z. &amp; Burge, C. B. Splicing regulation: from a parts list of regulatory elements to an integrated splicing code. </w:t>
+        <w:t>Jin, Y., Dong, H., Shi, Y. &amp; Bian, L. Mutually exclusive alternative splicing of pre</w:t>
+      </w:r>
+      <w:r>
+        <w:rPr>
+          <w:rFonts w:ascii="Cambria Math" w:hAnsi="Cambria Math" w:cs="Cambria Math"/>
+          <w:bCs/>
+          <w:noProof/>
+          <w:sz w:val="22"/>
+          <w:szCs w:val="22"/>
+        </w:rPr>
+        <w:t>‐</w:t>
+      </w:r>
+      <w:r>
+        <w:rPr>
+          <w:rFonts w:ascii="Arial" w:hAnsi="Arial" w:cs="Arial"/>
+          <w:bCs/>
+          <w:noProof/>
+          <w:sz w:val="22"/>
+          <w:szCs w:val="22"/>
+        </w:rPr>
+        <w:t xml:space="preserve">mRNAs. </w:t>
       </w:r>
       <w:r>
         <w:rPr>
@@ -7250,7 +7573,7 @@
           <w:sz w:val="22"/>
           <w:szCs w:val="22"/>
         </w:rPr>
-        <w:t>RNA</w:t>
+        <w:t>Wiley Interdiscip. Rev. RNA</w:t>
       </w:r>
       <w:r>
         <w:rPr>
@@ -7271,17 +7594,17 @@
           <w:sz w:val="22"/>
           <w:szCs w:val="22"/>
         </w:rPr>
-        <w:t>14</w:t>
-      </w:r>
-      <w:r>
-        <w:rPr>
-          <w:rFonts w:ascii="Arial" w:hAnsi="Arial" w:cs="Arial"/>
-          <w:bCs/>
-          <w:noProof/>
-          <w:sz w:val="22"/>
-          <w:szCs w:val="22"/>
-        </w:rPr>
-        <w:t>, 802–813 (2008).</w:t>
+        <w:t>9</w:t>
+      </w:r>
+      <w:r>
+        <w:rPr>
+          <w:rFonts w:ascii="Arial" w:hAnsi="Arial" w:cs="Arial"/>
+          <w:bCs/>
+          <w:noProof/>
+          <w:sz w:val="22"/>
+          <w:szCs w:val="22"/>
+        </w:rPr>
+        <w:t>, e1468 (2018).</w:t>
       </w:r>
     </w:p>
     <w:p>
@@ -7318,7 +7641,7 @@
           <w:szCs w:val="22"/>
         </w:rPr>
         <w:tab/>
-        <w:t xml:space="preserve">Kalinina, M. </w:t>
+        <w:t xml:space="preserve">Wang, Z. &amp; Burge, C. B. Splicing regulation: from a parts list of regulatory elements to an integrated splicing code. </w:t>
       </w:r>
       <w:r>
         <w:rPr>
@@ -7329,28 +7652,7 @@
           <w:sz w:val="22"/>
           <w:szCs w:val="22"/>
         </w:rPr>
-        <w:t>et al.</w:t>
-      </w:r>
-      <w:r>
-        <w:rPr>
-          <w:rFonts w:ascii="Arial" w:hAnsi="Arial" w:cs="Arial"/>
-          <w:bCs/>
-          <w:noProof/>
-          <w:sz w:val="22"/>
-          <w:szCs w:val="22"/>
-        </w:rPr>
-        <w:t xml:space="preserve"> Multiple competing RNA structures dynamically control alternative splicing in the human ATE1 gene. </w:t>
-      </w:r>
-      <w:r>
-        <w:rPr>
-          <w:rFonts w:ascii="Arial" w:hAnsi="Arial" w:cs="Arial"/>
-          <w:bCs/>
-          <w:i/>
-          <w:noProof/>
-          <w:sz w:val="22"/>
-          <w:szCs w:val="22"/>
-        </w:rPr>
-        <w:t>Nucleic Acids Res.</w:t>
+        <w:t>RNA</w:t>
       </w:r>
       <w:r>
         <w:rPr>
@@ -7371,17 +7673,17 @@
           <w:sz w:val="22"/>
           <w:szCs w:val="22"/>
         </w:rPr>
-        <w:t>49</w:t>
-      </w:r>
-      <w:r>
-        <w:rPr>
-          <w:rFonts w:ascii="Arial" w:hAnsi="Arial" w:cs="Arial"/>
-          <w:bCs/>
-          <w:noProof/>
-          <w:sz w:val="22"/>
-          <w:szCs w:val="22"/>
-        </w:rPr>
-        <w:t>, 479–490 (2021).</w:t>
+        <w:t>14</w:t>
+      </w:r>
+      <w:r>
+        <w:rPr>
+          <w:rFonts w:ascii="Arial" w:hAnsi="Arial" w:cs="Arial"/>
+          <w:bCs/>
+          <w:noProof/>
+          <w:sz w:val="22"/>
+          <w:szCs w:val="22"/>
+        </w:rPr>
+        <w:t>, 802–813 (2008).</w:t>
       </w:r>
     </w:p>
     <w:p>
@@ -7418,7 +7720,7 @@
           <w:szCs w:val="22"/>
         </w:rPr>
         <w:tab/>
-        <w:t xml:space="preserve">Hatje, K. </w:t>
+        <w:t xml:space="preserve">Kalinina, M. </w:t>
       </w:r>
       <w:r>
         <w:rPr>
@@ -7439,7 +7741,7 @@
           <w:sz w:val="22"/>
           <w:szCs w:val="22"/>
         </w:rPr>
-        <w:t xml:space="preserve"> The landscape of human mutually exclusive splicing. </w:t>
+        <w:t xml:space="preserve"> Multiple competing RNA structures dynamically control alternative splicing in the human ATE1 gene. </w:t>
       </w:r>
       <w:r>
         <w:rPr>
@@ -7450,7 +7752,7 @@
           <w:sz w:val="22"/>
           <w:szCs w:val="22"/>
         </w:rPr>
-        <w:t>Mol. Syst. Biol.</w:t>
+        <w:t>Nucleic Acids Res.</w:t>
       </w:r>
       <w:r>
         <w:rPr>
@@ -7471,17 +7773,17 @@
           <w:sz w:val="22"/>
           <w:szCs w:val="22"/>
         </w:rPr>
-        <w:t>13</w:t>
-      </w:r>
-      <w:r>
-        <w:rPr>
-          <w:rFonts w:ascii="Arial" w:hAnsi="Arial" w:cs="Arial"/>
-          <w:bCs/>
-          <w:noProof/>
-          <w:sz w:val="22"/>
-          <w:szCs w:val="22"/>
-        </w:rPr>
-        <w:t>, 959 (2017).</w:t>
+        <w:t>49</w:t>
+      </w:r>
+      <w:r>
+        <w:rPr>
+          <w:rFonts w:ascii="Arial" w:hAnsi="Arial" w:cs="Arial"/>
+          <w:bCs/>
+          <w:noProof/>
+          <w:sz w:val="22"/>
+          <w:szCs w:val="22"/>
+        </w:rPr>
+        <w:t>, 479–490 (2021).</w:t>
       </w:r>
     </w:p>
     <w:p>
@@ -7518,7 +7820,7 @@
           <w:szCs w:val="22"/>
         </w:rPr>
         <w:tab/>
-        <w:t xml:space="preserve">Tilgner, H. </w:t>
+        <w:t xml:space="preserve">Hatje, K. </w:t>
       </w:r>
       <w:r>
         <w:rPr>
@@ -7539,7 +7841,7 @@
           <w:sz w:val="22"/>
           <w:szCs w:val="22"/>
         </w:rPr>
-        <w:t xml:space="preserve"> Comprehensive transcriptome analysis using synthetic long-read sequencing reveals molecular co-association of distant splicing events. </w:t>
+        <w:t xml:space="preserve"> The landscape of human mutually exclusive splicing. </w:t>
       </w:r>
       <w:r>
         <w:rPr>
@@ -7550,7 +7852,7 @@
           <w:sz w:val="22"/>
           <w:szCs w:val="22"/>
         </w:rPr>
-        <w:t>Nat. Biotechnol.</w:t>
+        <w:t>Mol. Syst. Biol.</w:t>
       </w:r>
       <w:r>
         <w:rPr>
@@ -7571,17 +7873,17 @@
           <w:sz w:val="22"/>
           <w:szCs w:val="22"/>
         </w:rPr>
-        <w:t>33</w:t>
-      </w:r>
-      <w:r>
-        <w:rPr>
-          <w:rFonts w:ascii="Arial" w:hAnsi="Arial" w:cs="Arial"/>
-          <w:bCs/>
-          <w:noProof/>
-          <w:sz w:val="22"/>
-          <w:szCs w:val="22"/>
-        </w:rPr>
-        <w:t>, 736–742 (2015).</w:t>
+        <w:t>13</w:t>
+      </w:r>
+      <w:r>
+        <w:rPr>
+          <w:rFonts w:ascii="Arial" w:hAnsi="Arial" w:cs="Arial"/>
+          <w:bCs/>
+          <w:noProof/>
+          <w:sz w:val="22"/>
+          <w:szCs w:val="22"/>
+        </w:rPr>
+        <w:t>, 959 (2017).</w:t>
       </w:r>
     </w:p>
     <w:p>
@@ -7639,7 +7941,7 @@
           <w:sz w:val="22"/>
           <w:szCs w:val="22"/>
         </w:rPr>
-        <w:t xml:space="preserve"> Microfluidic isoform sequencing shows widespread splicing coordination in the human transcriptome. </w:t>
+        <w:t xml:space="preserve"> Comprehensive transcriptome analysis using synthetic long-read sequencing reveals molecular co-association of distant splicing events. </w:t>
       </w:r>
       <w:r>
         <w:rPr>
@@ -7650,7 +7952,7 @@
           <w:sz w:val="22"/>
           <w:szCs w:val="22"/>
         </w:rPr>
-        <w:t>Genome Res.</w:t>
+        <w:t>Nat. Biotechnol.</w:t>
       </w:r>
       <w:r>
         <w:rPr>
@@ -7671,17 +7973,17 @@
           <w:sz w:val="22"/>
           <w:szCs w:val="22"/>
         </w:rPr>
-        <w:t>28</w:t>
-      </w:r>
-      <w:r>
-        <w:rPr>
-          <w:rFonts w:ascii="Arial" w:hAnsi="Arial" w:cs="Arial"/>
-          <w:bCs/>
-          <w:noProof/>
-          <w:sz w:val="22"/>
-          <w:szCs w:val="22"/>
-        </w:rPr>
-        <w:t>, 231–242 (2018).</w:t>
+        <w:t>33</w:t>
+      </w:r>
+      <w:r>
+        <w:rPr>
+          <w:rFonts w:ascii="Arial" w:hAnsi="Arial" w:cs="Arial"/>
+          <w:bCs/>
+          <w:noProof/>
+          <w:sz w:val="22"/>
+          <w:szCs w:val="22"/>
+        </w:rPr>
+        <w:t>, 736–742 (2015).</w:t>
       </w:r>
     </w:p>
     <w:p>
@@ -7718,7 +8020,7 @@
           <w:szCs w:val="22"/>
         </w:rPr>
         <w:tab/>
-        <w:t xml:space="preserve">Zhu, C. </w:t>
+        <w:t xml:space="preserve">Tilgner, H. </w:t>
       </w:r>
       <w:r>
         <w:rPr>
@@ -7739,7 +8041,7 @@
           <w:sz w:val="22"/>
           <w:szCs w:val="22"/>
         </w:rPr>
-        <w:t xml:space="preserve"> Single-molecule, full-length transcript isoform sequencing reveals disease-associated RNA isoforms in cardiomyocytes. </w:t>
+        <w:t xml:space="preserve"> Microfluidic isoform sequencing shows widespread splicing coordination in the human transcriptome. </w:t>
       </w:r>
       <w:r>
         <w:rPr>
@@ -7750,7 +8052,7 @@
           <w:sz w:val="22"/>
           <w:szCs w:val="22"/>
         </w:rPr>
-        <w:t>Nat. Commun.</w:t>
+        <w:t>Genome Res.</w:t>
       </w:r>
       <w:r>
         <w:rPr>
@@ -7771,17 +8073,17 @@
           <w:sz w:val="22"/>
           <w:szCs w:val="22"/>
         </w:rPr>
-        <w:t>12</w:t>
-      </w:r>
-      <w:r>
-        <w:rPr>
-          <w:rFonts w:ascii="Arial" w:hAnsi="Arial" w:cs="Arial"/>
-          <w:bCs/>
-          <w:noProof/>
-          <w:sz w:val="22"/>
-          <w:szCs w:val="22"/>
-        </w:rPr>
-        <w:t>, 4203 (2021).</w:t>
+        <w:t>28</w:t>
+      </w:r>
+      <w:r>
+        <w:rPr>
+          <w:rFonts w:ascii="Arial" w:hAnsi="Arial" w:cs="Arial"/>
+          <w:bCs/>
+          <w:noProof/>
+          <w:sz w:val="22"/>
+          <w:szCs w:val="22"/>
+        </w:rPr>
+        <w:t>, 231–242 (2018).</w:t>
       </w:r>
     </w:p>
     <w:p>
@@ -7818,7 +8120,7 @@
           <w:szCs w:val="22"/>
         </w:rPr>
         <w:tab/>
-        <w:t xml:space="preserve">Christofk, H. R. </w:t>
+        <w:t xml:space="preserve">Zhu, C. </w:t>
       </w:r>
       <w:r>
         <w:rPr>
@@ -7839,7 +8141,7 @@
           <w:sz w:val="22"/>
           <w:szCs w:val="22"/>
         </w:rPr>
-        <w:t xml:space="preserve"> The M2 splice isoform of pyruvate kinase is important for cancer metabolism and tumour growth. </w:t>
+        <w:t xml:space="preserve"> Single-molecule, full-length transcript isoform sequencing reveals disease-associated RNA isoforms in cardiomyocytes. </w:t>
       </w:r>
       <w:r>
         <w:rPr>
@@ -7850,7 +8152,7 @@
           <w:sz w:val="22"/>
           <w:szCs w:val="22"/>
         </w:rPr>
-        <w:t>Nature</w:t>
+        <w:t>Nat. Commun.</w:t>
       </w:r>
       <w:r>
         <w:rPr>
@@ -7871,17 +8173,17 @@
           <w:sz w:val="22"/>
           <w:szCs w:val="22"/>
         </w:rPr>
-        <w:t>452</w:t>
-      </w:r>
-      <w:r>
-        <w:rPr>
-          <w:rFonts w:ascii="Arial" w:hAnsi="Arial" w:cs="Arial"/>
-          <w:bCs/>
-          <w:noProof/>
-          <w:sz w:val="22"/>
-          <w:szCs w:val="22"/>
-        </w:rPr>
-        <w:t>, 230–233 (2008).</w:t>
+        <w:t>12</w:t>
+      </w:r>
+      <w:r>
+        <w:rPr>
+          <w:rFonts w:ascii="Arial" w:hAnsi="Arial" w:cs="Arial"/>
+          <w:bCs/>
+          <w:noProof/>
+          <w:sz w:val="22"/>
+          <w:szCs w:val="22"/>
+        </w:rPr>
+        <w:t>, 4203 (2021).</w:t>
       </w:r>
     </w:p>
     <w:p>
@@ -7918,7 +8220,7 @@
           <w:szCs w:val="22"/>
         </w:rPr>
         <w:tab/>
-        <w:t xml:space="preserve">Ma, W. K. </w:t>
+        <w:t xml:space="preserve">Christofk, H. R. </w:t>
       </w:r>
       <w:r>
         <w:rPr>
@@ -7939,7 +8241,7 @@
           <w:sz w:val="22"/>
           <w:szCs w:val="22"/>
         </w:rPr>
-        <w:t xml:space="preserve"> ASO-based PKM Splice-switching Therapy Inhibits Hepatocellular Carcinoma Cell Growth. </w:t>
+        <w:t xml:space="preserve"> The M2 splice isoform of pyruvate kinase is important for cancer metabolism and tumour growth. </w:t>
       </w:r>
       <w:r>
         <w:rPr>
@@ -7950,17 +8252,38 @@
           <w:sz w:val="22"/>
           <w:szCs w:val="22"/>
         </w:rPr>
-        <w:t>Cancer Res.</w:t>
-      </w:r>
-      <w:r>
-        <w:rPr>
-          <w:rFonts w:ascii="Arial" w:hAnsi="Arial" w:cs="Arial"/>
-          <w:bCs/>
-          <w:noProof/>
-          <w:sz w:val="22"/>
-          <w:szCs w:val="22"/>
-        </w:rPr>
-        <w:t xml:space="preserve"> 2020.09.01.278580 (2022) doi:10.1158/0008-5472.CAN-20-0948.</w:t>
+        <w:t>Nature</w:t>
+      </w:r>
+      <w:r>
+        <w:rPr>
+          <w:rFonts w:ascii="Arial" w:hAnsi="Arial" w:cs="Arial"/>
+          <w:bCs/>
+          <w:noProof/>
+          <w:sz w:val="22"/>
+          <w:szCs w:val="22"/>
+        </w:rPr>
+        <w:t xml:space="preserve"> </w:t>
+      </w:r>
+      <w:r>
+        <w:rPr>
+          <w:rFonts w:ascii="Arial" w:hAnsi="Arial" w:cs="Arial"/>
+          <w:b/>
+          <w:bCs/>
+          <w:noProof/>
+          <w:sz w:val="22"/>
+          <w:szCs w:val="22"/>
+        </w:rPr>
+        <w:t>452</w:t>
+      </w:r>
+      <w:r>
+        <w:rPr>
+          <w:rFonts w:ascii="Arial" w:hAnsi="Arial" w:cs="Arial"/>
+          <w:bCs/>
+          <w:noProof/>
+          <w:sz w:val="22"/>
+          <w:szCs w:val="22"/>
+        </w:rPr>
+        <w:t>, 230–233 (2008).</w:t>
       </w:r>
     </w:p>
     <w:p>
@@ -7997,7 +8320,7 @@
           <w:szCs w:val="22"/>
         </w:rPr>
         <w:tab/>
-        <w:t xml:space="preserve">Clower, C. V. </w:t>
+        <w:t xml:space="preserve">Ma, W. K. </w:t>
       </w:r>
       <w:r>
         <w:rPr>
@@ -8018,7 +8341,7 @@
           <w:sz w:val="22"/>
           <w:szCs w:val="22"/>
         </w:rPr>
-        <w:t xml:space="preserve"> The alternative splicing repressors hnRNP A1/A2 and PTB influence pyruvate kinase isoform expression and cell metabolism. </w:t>
+        <w:t xml:space="preserve"> ASO-based PKM Splice-switching Therapy Inhibits Hepatocellular Carcinoma Cell Growth. </w:t>
       </w:r>
       <w:r>
         <w:rPr>
@@ -8029,38 +8352,17 @@
           <w:sz w:val="22"/>
           <w:szCs w:val="22"/>
         </w:rPr>
-        <w:t>Proceedings of the National Academy of Sciences</w:t>
-      </w:r>
-      <w:r>
-        <w:rPr>
-          <w:rFonts w:ascii="Arial" w:hAnsi="Arial" w:cs="Arial"/>
-          <w:bCs/>
-          <w:noProof/>
-          <w:sz w:val="22"/>
-          <w:szCs w:val="22"/>
-        </w:rPr>
-        <w:t xml:space="preserve"> </w:t>
-      </w:r>
-      <w:r>
-        <w:rPr>
-          <w:rFonts w:ascii="Arial" w:hAnsi="Arial" w:cs="Arial"/>
-          <w:b/>
-          <w:bCs/>
-          <w:noProof/>
-          <w:sz w:val="22"/>
-          <w:szCs w:val="22"/>
-        </w:rPr>
-        <w:t>107</w:t>
-      </w:r>
-      <w:r>
-        <w:rPr>
-          <w:rFonts w:ascii="Arial" w:hAnsi="Arial" w:cs="Arial"/>
-          <w:bCs/>
-          <w:noProof/>
-          <w:sz w:val="22"/>
-          <w:szCs w:val="22"/>
-        </w:rPr>
-        <w:t>, 1894–1899 (2010).</w:t>
+        <w:t>Cancer Res.</w:t>
+      </w:r>
+      <w:r>
+        <w:rPr>
+          <w:rFonts w:ascii="Arial" w:hAnsi="Arial" w:cs="Arial"/>
+          <w:bCs/>
+          <w:noProof/>
+          <w:sz w:val="22"/>
+          <w:szCs w:val="22"/>
+        </w:rPr>
+        <w:t xml:space="preserve"> 2020.09.01.278580 (2022) doi:10.1158/0008-5472.CAN-20-0948.</w:t>
       </w:r>
     </w:p>
     <w:p>
@@ -8097,7 +8399,7 @@
           <w:szCs w:val="22"/>
         </w:rPr>
         <w:tab/>
-        <w:t xml:space="preserve">Luo, W. </w:t>
+        <w:t xml:space="preserve">Clower, C. V. </w:t>
       </w:r>
       <w:r>
         <w:rPr>
@@ -8118,7 +8420,7 @@
           <w:sz w:val="22"/>
           <w:szCs w:val="22"/>
         </w:rPr>
-        <w:t xml:space="preserve"> Pyruvate kinase M2 is a PHD3-stimulated coactivator for hypoxia-inducible factor 1. </w:t>
+        <w:t xml:space="preserve"> The alternative splicing repressors hnRNP A1/A2 and PTB influence pyruvate kinase isoform expression and cell metabolism. </w:t>
       </w:r>
       <w:r>
         <w:rPr>
@@ -8129,7 +8431,7 @@
           <w:sz w:val="22"/>
           <w:szCs w:val="22"/>
         </w:rPr>
-        <w:t>Cell</w:t>
+        <w:t>Proceedings of the National Academy of Sciences</w:t>
       </w:r>
       <w:r>
         <w:rPr>
@@ -8150,17 +8452,17 @@
           <w:sz w:val="22"/>
           <w:szCs w:val="22"/>
         </w:rPr>
-        <w:t>145</w:t>
-      </w:r>
-      <w:r>
-        <w:rPr>
-          <w:rFonts w:ascii="Arial" w:hAnsi="Arial" w:cs="Arial"/>
-          <w:bCs/>
-          <w:noProof/>
-          <w:sz w:val="22"/>
-          <w:szCs w:val="22"/>
-        </w:rPr>
-        <w:t>, 732–744 (2011).</w:t>
+        <w:t>107</w:t>
+      </w:r>
+      <w:r>
+        <w:rPr>
+          <w:rFonts w:ascii="Arial" w:hAnsi="Arial" w:cs="Arial"/>
+          <w:bCs/>
+          <w:noProof/>
+          <w:sz w:val="22"/>
+          <w:szCs w:val="22"/>
+        </w:rPr>
+        <w:t>, 1894–1899 (2010).</w:t>
       </w:r>
     </w:p>
     <w:p>
@@ -8197,7 +8499,7 @@
           <w:szCs w:val="22"/>
         </w:rPr>
         <w:tab/>
-        <w:t xml:space="preserve">Yang, W. </w:t>
+        <w:t xml:space="preserve">Luo, W. </w:t>
       </w:r>
       <w:r>
         <w:rPr>
@@ -8218,7 +8520,7 @@
           <w:sz w:val="22"/>
           <w:szCs w:val="22"/>
         </w:rPr>
-        <w:t xml:space="preserve"> Nuclear PKM2 regulates β-catenin transactivation upon EGFR activation. </w:t>
+        <w:t xml:space="preserve"> Pyruvate kinase M2 is a PHD3-stimulated coactivator for hypoxia-inducible factor 1. </w:t>
       </w:r>
       <w:r>
         <w:rPr>
@@ -8229,7 +8531,7 @@
           <w:sz w:val="22"/>
           <w:szCs w:val="22"/>
         </w:rPr>
-        <w:t>Nature</w:t>
+        <w:t>Cell</w:t>
       </w:r>
       <w:r>
         <w:rPr>
@@ -8250,17 +8552,17 @@
           <w:sz w:val="22"/>
           <w:szCs w:val="22"/>
         </w:rPr>
-        <w:t>480</w:t>
-      </w:r>
-      <w:r>
-        <w:rPr>
-          <w:rFonts w:ascii="Arial" w:hAnsi="Arial" w:cs="Arial"/>
-          <w:bCs/>
-          <w:noProof/>
-          <w:sz w:val="22"/>
-          <w:szCs w:val="22"/>
-        </w:rPr>
-        <w:t>, 118–122 (2011).</w:t>
+        <w:t>145</w:t>
+      </w:r>
+      <w:r>
+        <w:rPr>
+          <w:rFonts w:ascii="Arial" w:hAnsi="Arial" w:cs="Arial"/>
+          <w:bCs/>
+          <w:noProof/>
+          <w:sz w:val="22"/>
+          <w:szCs w:val="22"/>
+        </w:rPr>
+        <w:t>, 732–744 (2011).</w:t>
       </w:r>
     </w:p>
     <w:p>
@@ -8298,7 +8600,7 @@
           <w:szCs w:val="22"/>
         </w:rPr>
         <w:tab/>
-        <w:t xml:space="preserve">Traxler, L. </w:t>
+        <w:t xml:space="preserve">Yang, W. </w:t>
       </w:r>
       <w:r>
         <w:rPr>
@@ -8319,7 +8621,7 @@
           <w:sz w:val="22"/>
           <w:szCs w:val="22"/>
         </w:rPr>
-        <w:t xml:space="preserve"> Warburg-like metabolic transformation underlies neuronal degeneration in sporadic Alzheimer’s disease. </w:t>
+        <w:t xml:space="preserve"> Nuclear PKM2 regulates β-catenin transactivation upon EGFR activation. </w:t>
       </w:r>
       <w:r>
         <w:rPr>
@@ -8330,7 +8632,7 @@
           <w:sz w:val="22"/>
           <w:szCs w:val="22"/>
         </w:rPr>
-        <w:t>Cell Metab.</w:t>
+        <w:t>Nature</w:t>
       </w:r>
       <w:r>
         <w:rPr>
@@ -8351,17 +8653,17 @@
           <w:sz w:val="22"/>
           <w:szCs w:val="22"/>
         </w:rPr>
-        <w:t>34</w:t>
-      </w:r>
-      <w:r>
-        <w:rPr>
-          <w:rFonts w:ascii="Arial" w:hAnsi="Arial" w:cs="Arial"/>
-          <w:bCs/>
-          <w:noProof/>
-          <w:sz w:val="22"/>
-          <w:szCs w:val="22"/>
-        </w:rPr>
-        <w:t>, 1248-1263.e6 (2022).</w:t>
+        <w:t>480</w:t>
+      </w:r>
+      <w:r>
+        <w:rPr>
+          <w:rFonts w:ascii="Arial" w:hAnsi="Arial" w:cs="Arial"/>
+          <w:bCs/>
+          <w:noProof/>
+          <w:sz w:val="22"/>
+          <w:szCs w:val="22"/>
+        </w:rPr>
+        <w:t>, 118–122 (2011).</w:t>
       </w:r>
     </w:p>
     <w:p>
@@ -8398,7 +8700,7 @@
           <w:szCs w:val="22"/>
         </w:rPr>
         <w:tab/>
-        <w:t xml:space="preserve">Liu, C., Liu, C. &amp; Fu, R. Research progress on the role of PKM2 in the immune response. </w:t>
+        <w:t xml:space="preserve">Traxler, L. </w:t>
       </w:r>
       <w:r>
         <w:rPr>
@@ -8409,7 +8711,28 @@
           <w:sz w:val="22"/>
           <w:szCs w:val="22"/>
         </w:rPr>
-        <w:t>Front. Immunol.</w:t>
+        <w:t>et al.</w:t>
+      </w:r>
+      <w:r>
+        <w:rPr>
+          <w:rFonts w:ascii="Arial" w:hAnsi="Arial" w:cs="Arial"/>
+          <w:bCs/>
+          <w:noProof/>
+          <w:sz w:val="22"/>
+          <w:szCs w:val="22"/>
+        </w:rPr>
+        <w:t xml:space="preserve"> Warburg-like metabolic transformation underlies neuronal degeneration in sporadic Alzheimer’s disease. </w:t>
+      </w:r>
+      <w:r>
+        <w:rPr>
+          <w:rFonts w:ascii="Arial" w:hAnsi="Arial" w:cs="Arial"/>
+          <w:bCs/>
+          <w:i/>
+          <w:noProof/>
+          <w:sz w:val="22"/>
+          <w:szCs w:val="22"/>
+        </w:rPr>
+        <w:t>Cell Metab.</w:t>
       </w:r>
       <w:r>
         <w:rPr>
@@ -8430,17 +8753,17 @@
           <w:sz w:val="22"/>
           <w:szCs w:val="22"/>
         </w:rPr>
-        <w:t>13</w:t>
-      </w:r>
-      <w:r>
-        <w:rPr>
-          <w:rFonts w:ascii="Arial" w:hAnsi="Arial" w:cs="Arial"/>
-          <w:bCs/>
-          <w:noProof/>
-          <w:sz w:val="22"/>
-          <w:szCs w:val="22"/>
-        </w:rPr>
-        <w:t>, 936967 (2022).</w:t>
+        <w:t>34</w:t>
+      </w:r>
+      <w:r>
+        <w:rPr>
+          <w:rFonts w:ascii="Arial" w:hAnsi="Arial" w:cs="Arial"/>
+          <w:bCs/>
+          <w:noProof/>
+          <w:sz w:val="22"/>
+          <w:szCs w:val="22"/>
+        </w:rPr>
+        <w:t>, 1248-1263.e6 (2022).</w:t>
       </w:r>
     </w:p>
     <w:p>
@@ -8477,7 +8800,7 @@
           <w:szCs w:val="22"/>
         </w:rPr>
         <w:tab/>
-        <w:t xml:space="preserve">Tang, Q. </w:t>
+        <w:t xml:space="preserve">Liu, C., Liu, C. &amp; Fu, R. Research progress on the role of PKM2 in the immune response. </w:t>
       </w:r>
       <w:r>
         <w:rPr>
@@ -8488,28 +8811,7 @@
           <w:sz w:val="22"/>
           <w:szCs w:val="22"/>
         </w:rPr>
-        <w:t>et al.</w:t>
-      </w:r>
-      <w:r>
-        <w:rPr>
-          <w:rFonts w:ascii="Arial" w:hAnsi="Arial" w:cs="Arial"/>
-          <w:bCs/>
-          <w:noProof/>
-          <w:sz w:val="22"/>
-          <w:szCs w:val="22"/>
-        </w:rPr>
-        <w:t xml:space="preserve"> Pyruvate kinase M2 regulates apoptosis of intestinal epithelial cells in Crohn’s disease. </w:t>
-      </w:r>
-      <w:r>
-        <w:rPr>
-          <w:rFonts w:ascii="Arial" w:hAnsi="Arial" w:cs="Arial"/>
-          <w:bCs/>
-          <w:i/>
-          <w:noProof/>
-          <w:sz w:val="22"/>
-          <w:szCs w:val="22"/>
-        </w:rPr>
-        <w:t>Dig. Dis. Sci.</w:t>
+        <w:t>Front. Immunol.</w:t>
       </w:r>
       <w:r>
         <w:rPr>
@@ -8530,17 +8832,17 @@
           <w:sz w:val="22"/>
           <w:szCs w:val="22"/>
         </w:rPr>
-        <w:t>60</w:t>
-      </w:r>
-      <w:r>
-        <w:rPr>
-          <w:rFonts w:ascii="Arial" w:hAnsi="Arial" w:cs="Arial"/>
-          <w:bCs/>
-          <w:noProof/>
-          <w:sz w:val="22"/>
-          <w:szCs w:val="22"/>
-        </w:rPr>
-        <w:t>, 393–404 (2015).</w:t>
+        <w:t>13</w:t>
+      </w:r>
+      <w:r>
+        <w:rPr>
+          <w:rFonts w:ascii="Arial" w:hAnsi="Arial" w:cs="Arial"/>
+          <w:bCs/>
+          <w:noProof/>
+          <w:sz w:val="22"/>
+          <w:szCs w:val="22"/>
+        </w:rPr>
+        <w:t>, 936967 (2022).</w:t>
       </w:r>
     </w:p>
     <w:p>
@@ -8577,7 +8879,7 @@
           <w:szCs w:val="22"/>
         </w:rPr>
         <w:tab/>
-        <w:t xml:space="preserve">Rihan, M. &amp; Sharma, S. S. Role of Pyruvate Kinase M2 (PKM2) in Cardiovascular Diseases. </w:t>
+        <w:t xml:space="preserve">Tang, Q. </w:t>
       </w:r>
       <w:r>
         <w:rPr>
@@ -8588,17 +8890,59 @@
           <w:sz w:val="22"/>
           <w:szCs w:val="22"/>
         </w:rPr>
-        <w:t>J. Cardiovasc. Transl. Res.</w:t>
-      </w:r>
-      <w:r>
-        <w:rPr>
-          <w:rFonts w:ascii="Arial" w:hAnsi="Arial" w:cs="Arial"/>
-          <w:bCs/>
-          <w:noProof/>
-          <w:sz w:val="22"/>
-          <w:szCs w:val="22"/>
-        </w:rPr>
-        <w:t xml:space="preserve"> (2022) doi:10.1007/s12265-022-10321-1.</w:t>
+        <w:t>et al.</w:t>
+      </w:r>
+      <w:r>
+        <w:rPr>
+          <w:rFonts w:ascii="Arial" w:hAnsi="Arial" w:cs="Arial"/>
+          <w:bCs/>
+          <w:noProof/>
+          <w:sz w:val="22"/>
+          <w:szCs w:val="22"/>
+        </w:rPr>
+        <w:t xml:space="preserve"> Pyruvate kinase M2 regulates apoptosis of intestinal epithelial cells in Crohn’s disease. </w:t>
+      </w:r>
+      <w:r>
+        <w:rPr>
+          <w:rFonts w:ascii="Arial" w:hAnsi="Arial" w:cs="Arial"/>
+          <w:bCs/>
+          <w:i/>
+          <w:noProof/>
+          <w:sz w:val="22"/>
+          <w:szCs w:val="22"/>
+        </w:rPr>
+        <w:t>Dig. Dis. Sci.</w:t>
+      </w:r>
+      <w:r>
+        <w:rPr>
+          <w:rFonts w:ascii="Arial" w:hAnsi="Arial" w:cs="Arial"/>
+          <w:bCs/>
+          <w:noProof/>
+          <w:sz w:val="22"/>
+          <w:szCs w:val="22"/>
+        </w:rPr>
+        <w:t xml:space="preserve"> </w:t>
+      </w:r>
+      <w:r>
+        <w:rPr>
+          <w:rFonts w:ascii="Arial" w:hAnsi="Arial" w:cs="Arial"/>
+          <w:b/>
+          <w:bCs/>
+          <w:noProof/>
+          <w:sz w:val="22"/>
+          <w:szCs w:val="22"/>
+        </w:rPr>
+        <w:t>60</w:t>
+      </w:r>
+      <w:r>
+        <w:rPr>
+          <w:rFonts w:ascii="Arial" w:hAnsi="Arial" w:cs="Arial"/>
+          <w:bCs/>
+          <w:noProof/>
+          <w:sz w:val="22"/>
+          <w:szCs w:val="22"/>
+        </w:rPr>
+        <w:t>, 393–404 (2015).</w:t>
       </w:r>
     </w:p>
     <w:p>
@@ -8635,7 +8979,7 @@
           <w:szCs w:val="22"/>
         </w:rPr>
         <w:tab/>
-        <w:t xml:space="preserve">Hardwick, S. A. </w:t>
+        <w:t xml:space="preserve">Rihan, M. &amp; Sharma, S. S. Role of Pyruvate Kinase M2 (PKM2) in Cardiovascular Diseases. </w:t>
       </w:r>
       <w:r>
         <w:rPr>
@@ -8646,59 +8990,17 @@
           <w:sz w:val="22"/>
           <w:szCs w:val="22"/>
         </w:rPr>
-        <w:t>et al.</w:t>
-      </w:r>
-      <w:r>
-        <w:rPr>
-          <w:rFonts w:ascii="Arial" w:hAnsi="Arial" w:cs="Arial"/>
-          <w:bCs/>
-          <w:noProof/>
-          <w:sz w:val="22"/>
-          <w:szCs w:val="22"/>
-        </w:rPr>
-        <w:t xml:space="preserve"> Spliced synthetic genes as internal controls in RNA sequencing experiments. </w:t>
-      </w:r>
-      <w:r>
-        <w:rPr>
-          <w:rFonts w:ascii="Arial" w:hAnsi="Arial" w:cs="Arial"/>
-          <w:bCs/>
-          <w:i/>
-          <w:noProof/>
-          <w:sz w:val="22"/>
-          <w:szCs w:val="22"/>
-        </w:rPr>
-        <w:t>Nat. Methods</w:t>
-      </w:r>
-      <w:r>
-        <w:rPr>
-          <w:rFonts w:ascii="Arial" w:hAnsi="Arial" w:cs="Arial"/>
-          <w:bCs/>
-          <w:noProof/>
-          <w:sz w:val="22"/>
-          <w:szCs w:val="22"/>
-        </w:rPr>
-        <w:t xml:space="preserve"> </w:t>
-      </w:r>
-      <w:r>
-        <w:rPr>
-          <w:rFonts w:ascii="Arial" w:hAnsi="Arial" w:cs="Arial"/>
-          <w:b/>
-          <w:bCs/>
-          <w:noProof/>
-          <w:sz w:val="22"/>
-          <w:szCs w:val="22"/>
-        </w:rPr>
-        <w:t>13</w:t>
-      </w:r>
-      <w:r>
-        <w:rPr>
-          <w:rFonts w:ascii="Arial" w:hAnsi="Arial" w:cs="Arial"/>
-          <w:bCs/>
-          <w:noProof/>
-          <w:sz w:val="22"/>
-          <w:szCs w:val="22"/>
-        </w:rPr>
-        <w:t>, 792–798 (2016).</w:t>
+        <w:t>J. Cardiovasc. Transl. Res.</w:t>
+      </w:r>
+      <w:r>
+        <w:rPr>
+          <w:rFonts w:ascii="Arial" w:hAnsi="Arial" w:cs="Arial"/>
+          <w:bCs/>
+          <w:noProof/>
+          <w:sz w:val="22"/>
+          <w:szCs w:val="22"/>
+        </w:rPr>
+        <w:t xml:space="preserve"> (2022) doi:10.1007/s12265-022-10321-1.</w:t>
       </w:r>
     </w:p>
     <w:p>
@@ -8756,7 +9058,7 @@
           <w:sz w:val="22"/>
           <w:szCs w:val="22"/>
         </w:rPr>
-        <w:t xml:space="preserve"> Targeted, High-Resolution RNA Sequencing of Non-coding Genomic Regions Associated With Neuropsychiatric Functions. </w:t>
+        <w:t xml:space="preserve"> Spliced synthetic genes as internal controls in RNA sequencing experiments. </w:t>
       </w:r>
       <w:r>
         <w:rPr>
@@ -8767,7 +9069,7 @@
           <w:sz w:val="22"/>
           <w:szCs w:val="22"/>
         </w:rPr>
-        <w:t>Front. Genet.</w:t>
+        <w:t>Nat. Methods</w:t>
       </w:r>
       <w:r>
         <w:rPr>
@@ -8788,17 +9090,17 @@
           <w:sz w:val="22"/>
           <w:szCs w:val="22"/>
         </w:rPr>
-        <w:t>10</w:t>
-      </w:r>
-      <w:r>
-        <w:rPr>
-          <w:rFonts w:ascii="Arial" w:hAnsi="Arial" w:cs="Arial"/>
-          <w:bCs/>
-          <w:noProof/>
-          <w:sz w:val="22"/>
-          <w:szCs w:val="22"/>
-        </w:rPr>
-        <w:t>, 309 (2019).</w:t>
+        <w:t>13</w:t>
+      </w:r>
+      <w:r>
+        <w:rPr>
+          <w:rFonts w:ascii="Arial" w:hAnsi="Arial" w:cs="Arial"/>
+          <w:bCs/>
+          <w:noProof/>
+          <w:sz w:val="22"/>
+          <w:szCs w:val="22"/>
+        </w:rPr>
+        <w:t>, 792–798 (2016).</w:t>
       </w:r>
     </w:p>
     <w:p>
@@ -8835,7 +9137,7 @@
           <w:szCs w:val="22"/>
         </w:rPr>
         <w:tab/>
-        <w:t xml:space="preserve">Sheynkman, G. M. </w:t>
+        <w:t xml:space="preserve">Hardwick, S. A. </w:t>
       </w:r>
       <w:r>
         <w:rPr>
@@ -8856,7 +9158,7 @@
           <w:sz w:val="22"/>
           <w:szCs w:val="22"/>
         </w:rPr>
-        <w:t xml:space="preserve"> ORF Capture-Seq as a versatile method for targeted identification of full-length isoforms. </w:t>
+        <w:t xml:space="preserve"> Targeted, High-Resolution RNA Sequencing of Non-coding Genomic Regions Associated With Neuropsychiatric Functions. </w:t>
       </w:r>
       <w:r>
         <w:rPr>
@@ -8867,7 +9169,7 @@
           <w:sz w:val="22"/>
           <w:szCs w:val="22"/>
         </w:rPr>
-        <w:t>Nat. Commun.</w:t>
+        <w:t>Front. Genet.</w:t>
       </w:r>
       <w:r>
         <w:rPr>
@@ -8888,17 +9190,17 @@
           <w:sz w:val="22"/>
           <w:szCs w:val="22"/>
         </w:rPr>
-        <w:t>11</w:t>
-      </w:r>
-      <w:r>
-        <w:rPr>
-          <w:rFonts w:ascii="Arial" w:hAnsi="Arial" w:cs="Arial"/>
-          <w:bCs/>
-          <w:noProof/>
-          <w:sz w:val="22"/>
-          <w:szCs w:val="22"/>
-        </w:rPr>
-        <w:t>, 2326 (2020).</w:t>
+        <w:t>10</w:t>
+      </w:r>
+      <w:r>
+        <w:rPr>
+          <w:rFonts w:ascii="Arial" w:hAnsi="Arial" w:cs="Arial"/>
+          <w:bCs/>
+          <w:noProof/>
+          <w:sz w:val="22"/>
+          <w:szCs w:val="22"/>
+        </w:rPr>
+        <w:t>, 309 (2019).</w:t>
       </w:r>
     </w:p>
     <w:p>
@@ -8935,7 +9237,7 @@
           <w:szCs w:val="22"/>
         </w:rPr>
         <w:tab/>
-        <w:t xml:space="preserve">Tan, C. C. S., Maurer-Stroh, S., Wan, Y., Sessions, O. M. &amp; de Sessions, P. F. A novel method for the capture-based purification of whole viral native RNA genomes. </w:t>
+        <w:t xml:space="preserve">Sheynkman, G. M. </w:t>
       </w:r>
       <w:r>
         <w:rPr>
@@ -8946,7 +9248,28 @@
           <w:sz w:val="22"/>
           <w:szCs w:val="22"/>
         </w:rPr>
-        <w:t>AMB Express</w:t>
+        <w:t>et al.</w:t>
+      </w:r>
+      <w:r>
+        <w:rPr>
+          <w:rFonts w:ascii="Arial" w:hAnsi="Arial" w:cs="Arial"/>
+          <w:bCs/>
+          <w:noProof/>
+          <w:sz w:val="22"/>
+          <w:szCs w:val="22"/>
+        </w:rPr>
+        <w:t xml:space="preserve"> ORF Capture-Seq as a versatile method for targeted identification of full-length isoforms. </w:t>
+      </w:r>
+      <w:r>
+        <w:rPr>
+          <w:rFonts w:ascii="Arial" w:hAnsi="Arial" w:cs="Arial"/>
+          <w:bCs/>
+          <w:i/>
+          <w:noProof/>
+          <w:sz w:val="22"/>
+          <w:szCs w:val="22"/>
+        </w:rPr>
+        <w:t>Nat. Commun.</w:t>
       </w:r>
       <w:r>
         <w:rPr>
@@ -8967,17 +9290,17 @@
           <w:sz w:val="22"/>
           <w:szCs w:val="22"/>
         </w:rPr>
-        <w:t>9</w:t>
-      </w:r>
-      <w:r>
-        <w:rPr>
-          <w:rFonts w:ascii="Arial" w:hAnsi="Arial" w:cs="Arial"/>
-          <w:bCs/>
-          <w:noProof/>
-          <w:sz w:val="22"/>
-          <w:szCs w:val="22"/>
-        </w:rPr>
-        <w:t>, 45 (2019).</w:t>
+        <w:t>11</w:t>
+      </w:r>
+      <w:r>
+        <w:rPr>
+          <w:rFonts w:ascii="Arial" w:hAnsi="Arial" w:cs="Arial"/>
+          <w:bCs/>
+          <w:noProof/>
+          <w:sz w:val="22"/>
+          <w:szCs w:val="22"/>
+        </w:rPr>
+        <w:t>, 2326 (2020).</w:t>
       </w:r>
     </w:p>
     <w:p>
@@ -9014,7 +9337,7 @@
           <w:szCs w:val="22"/>
         </w:rPr>
         <w:tab/>
-        <w:t xml:space="preserve">Escalona, M., Rocha, S. &amp; Posada, D. A comparison of tools for the simulation of genomic next-generation sequencing data. </w:t>
+        <w:t xml:space="preserve">Tan, C. C. S., Maurer-Stroh, S., Wan, Y., Sessions, O. M. &amp; de Sessions, P. F. A novel method for the capture-based purification of whole viral native RNA genomes. </w:t>
       </w:r>
       <w:r>
         <w:rPr>
@@ -9025,7 +9348,7 @@
           <w:sz w:val="22"/>
           <w:szCs w:val="22"/>
         </w:rPr>
-        <w:t>Nat. Rev. Genet.</w:t>
+        <w:t>AMB Express</w:t>
       </w:r>
       <w:r>
         <w:rPr>
@@ -9046,17 +9369,17 @@
           <w:sz w:val="22"/>
           <w:szCs w:val="22"/>
         </w:rPr>
-        <w:t>17</w:t>
-      </w:r>
-      <w:r>
-        <w:rPr>
-          <w:rFonts w:ascii="Arial" w:hAnsi="Arial" w:cs="Arial"/>
-          <w:bCs/>
-          <w:noProof/>
-          <w:sz w:val="22"/>
-          <w:szCs w:val="22"/>
-        </w:rPr>
-        <w:t>, 459–469 (2016).</w:t>
+        <w:t>9</w:t>
+      </w:r>
+      <w:r>
+        <w:rPr>
+          <w:rFonts w:ascii="Arial" w:hAnsi="Arial" w:cs="Arial"/>
+          <w:bCs/>
+          <w:noProof/>
+          <w:sz w:val="22"/>
+          <w:szCs w:val="22"/>
+        </w:rPr>
+        <w:t>, 45 (2019).</w:t>
       </w:r>
     </w:p>
     <w:p>
@@ -9093,7 +9416,7 @@
           <w:szCs w:val="22"/>
         </w:rPr>
         <w:tab/>
-        <w:t xml:space="preserve">Wick, R. Badread: simulation of error-prone long reads. </w:t>
+        <w:t xml:space="preserve">Escalona, M., Rocha, S. &amp; Posada, D. A comparison of tools for the simulation of genomic next-generation sequencing data. </w:t>
       </w:r>
       <w:r>
         <w:rPr>
@@ -9104,7 +9427,7 @@
           <w:sz w:val="22"/>
           <w:szCs w:val="22"/>
         </w:rPr>
-        <w:t>J. Open Source Softw.</w:t>
+        <w:t>Nat. Rev. Genet.</w:t>
       </w:r>
       <w:r>
         <w:rPr>
@@ -9125,17 +9448,17 @@
           <w:sz w:val="22"/>
           <w:szCs w:val="22"/>
         </w:rPr>
-        <w:t>4</w:t>
-      </w:r>
-      <w:r>
-        <w:rPr>
-          <w:rFonts w:ascii="Arial" w:hAnsi="Arial" w:cs="Arial"/>
-          <w:bCs/>
-          <w:noProof/>
-          <w:sz w:val="22"/>
-          <w:szCs w:val="22"/>
-        </w:rPr>
-        <w:t>, 1316 (2019).</w:t>
+        <w:t>17</w:t>
+      </w:r>
+      <w:r>
+        <w:rPr>
+          <w:rFonts w:ascii="Arial" w:hAnsi="Arial" w:cs="Arial"/>
+          <w:bCs/>
+          <w:noProof/>
+          <w:sz w:val="22"/>
+          <w:szCs w:val="22"/>
+        </w:rPr>
+        <w:t>, 459–469 (2016).</w:t>
       </w:r>
     </w:p>
     <w:p>
@@ -9172,7 +9495,7 @@
           <w:szCs w:val="22"/>
         </w:rPr>
         <w:tab/>
-        <w:t xml:space="preserve">Hafezqorani, S. </w:t>
+        <w:t xml:space="preserve">Wick, R. Badread: simulation of error-prone long reads. </w:t>
       </w:r>
       <w:r>
         <w:rPr>
@@ -9183,28 +9506,7 @@
           <w:sz w:val="22"/>
           <w:szCs w:val="22"/>
         </w:rPr>
-        <w:t>et al.</w:t>
-      </w:r>
-      <w:r>
-        <w:rPr>
-          <w:rFonts w:ascii="Arial" w:hAnsi="Arial" w:cs="Arial"/>
-          <w:bCs/>
-          <w:noProof/>
-          <w:sz w:val="22"/>
-          <w:szCs w:val="22"/>
-        </w:rPr>
-        <w:t xml:space="preserve"> Trans-NanoSim characterizes and simulates nanopore RNA-sequencing data. </w:t>
-      </w:r>
-      <w:r>
-        <w:rPr>
-          <w:rFonts w:ascii="Arial" w:hAnsi="Arial" w:cs="Arial"/>
-          <w:bCs/>
-          <w:i/>
-          <w:noProof/>
-          <w:sz w:val="22"/>
-          <w:szCs w:val="22"/>
-        </w:rPr>
-        <w:t>Gigascience</w:t>
+        <w:t>J. Open Source Softw.</w:t>
       </w:r>
       <w:r>
         <w:rPr>
@@ -9225,17 +9527,17 @@
           <w:sz w:val="22"/>
           <w:szCs w:val="22"/>
         </w:rPr>
-        <w:t>9</w:t>
-      </w:r>
-      <w:r>
-        <w:rPr>
-          <w:rFonts w:ascii="Arial" w:hAnsi="Arial" w:cs="Arial"/>
-          <w:bCs/>
-          <w:noProof/>
-          <w:sz w:val="22"/>
-          <w:szCs w:val="22"/>
-        </w:rPr>
-        <w:t>, (2020).</w:t>
+        <w:t>4</w:t>
+      </w:r>
+      <w:r>
+        <w:rPr>
+          <w:rFonts w:ascii="Arial" w:hAnsi="Arial" w:cs="Arial"/>
+          <w:bCs/>
+          <w:noProof/>
+          <w:sz w:val="22"/>
+          <w:szCs w:val="22"/>
+        </w:rPr>
+        <w:t>, 1316 (2019).</w:t>
       </w:r>
     </w:p>
     <w:p>
@@ -9272,7 +9574,7 @@
           <w:szCs w:val="22"/>
         </w:rPr>
         <w:tab/>
-        <w:t xml:space="preserve">Ono, Y., Hamada, M. &amp; Asai, K. PBSIM3: a simulator for all types of PacBio and ONT long reads. </w:t>
+        <w:t xml:space="preserve">Hafezqorani, S. </w:t>
       </w:r>
       <w:r>
         <w:rPr>
@@ -9283,7 +9585,28 @@
           <w:sz w:val="22"/>
           <w:szCs w:val="22"/>
         </w:rPr>
-        <w:t>NAR Genom Bioinform</w:t>
+        <w:t>et al.</w:t>
+      </w:r>
+      <w:r>
+        <w:rPr>
+          <w:rFonts w:ascii="Arial" w:hAnsi="Arial" w:cs="Arial"/>
+          <w:bCs/>
+          <w:noProof/>
+          <w:sz w:val="22"/>
+          <w:szCs w:val="22"/>
+        </w:rPr>
+        <w:t xml:space="preserve"> Trans-NanoSim characterizes and simulates nanopore RNA-sequencing data. </w:t>
+      </w:r>
+      <w:r>
+        <w:rPr>
+          <w:rFonts w:ascii="Arial" w:hAnsi="Arial" w:cs="Arial"/>
+          <w:bCs/>
+          <w:i/>
+          <w:noProof/>
+          <w:sz w:val="22"/>
+          <w:szCs w:val="22"/>
+        </w:rPr>
+        <w:t>Gigascience</w:t>
       </w:r>
       <w:r>
         <w:rPr>
@@ -9304,17 +9627,17 @@
           <w:sz w:val="22"/>
           <w:szCs w:val="22"/>
         </w:rPr>
-        <w:t>4</w:t>
-      </w:r>
-      <w:r>
-        <w:rPr>
-          <w:rFonts w:ascii="Arial" w:hAnsi="Arial" w:cs="Arial"/>
-          <w:bCs/>
-          <w:noProof/>
-          <w:sz w:val="22"/>
-          <w:szCs w:val="22"/>
-        </w:rPr>
-        <w:t>, lqac092 (2022).</w:t>
+        <w:t>9</w:t>
+      </w:r>
+      <w:r>
+        <w:rPr>
+          <w:rFonts w:ascii="Arial" w:hAnsi="Arial" w:cs="Arial"/>
+          <w:bCs/>
+          <w:noProof/>
+          <w:sz w:val="22"/>
+          <w:szCs w:val="22"/>
+        </w:rPr>
+        <w:t>, (2020).</w:t>
       </w:r>
     </w:p>
     <w:p>
@@ -9351,7 +9674,7 @@
           <w:szCs w:val="22"/>
         </w:rPr>
         <w:tab/>
-        <w:t xml:space="preserve">Lau, B. </w:t>
+        <w:t xml:space="preserve">Ono, Y., Hamada, M. &amp; Asai, K. PBSIM3: a simulator for all types of PacBio and ONT long reads. </w:t>
       </w:r>
       <w:r>
         <w:rPr>
@@ -9362,28 +9685,7 @@
           <w:sz w:val="22"/>
           <w:szCs w:val="22"/>
         </w:rPr>
-        <w:t>et al.</w:t>
-      </w:r>
-      <w:r>
-        <w:rPr>
-          <w:rFonts w:ascii="Arial" w:hAnsi="Arial" w:cs="Arial"/>
-          <w:bCs/>
-          <w:noProof/>
-          <w:sz w:val="22"/>
-          <w:szCs w:val="22"/>
-        </w:rPr>
-        <w:t xml:space="preserve"> LongISLND: in silico sequencing of lengthy and noisy datatypes. </w:t>
-      </w:r>
-      <w:r>
-        <w:rPr>
-          <w:rFonts w:ascii="Arial" w:hAnsi="Arial" w:cs="Arial"/>
-          <w:bCs/>
-          <w:i/>
-          <w:noProof/>
-          <w:sz w:val="22"/>
-          <w:szCs w:val="22"/>
-        </w:rPr>
-        <w:t>Bioinformatics</w:t>
+        <w:t>NAR Genom Bioinform</w:t>
       </w:r>
       <w:r>
         <w:rPr>
@@ -9404,17 +9706,17 @@
           <w:sz w:val="22"/>
           <w:szCs w:val="22"/>
         </w:rPr>
-        <w:t>32</w:t>
-      </w:r>
-      <w:r>
-        <w:rPr>
-          <w:rFonts w:ascii="Arial" w:hAnsi="Arial" w:cs="Arial"/>
-          <w:bCs/>
-          <w:noProof/>
-          <w:sz w:val="22"/>
-          <w:szCs w:val="22"/>
-        </w:rPr>
-        <w:t>, 3829–3832 (2016).</w:t>
+        <w:t>4</w:t>
+      </w:r>
+      <w:r>
+        <w:rPr>
+          <w:rFonts w:ascii="Arial" w:hAnsi="Arial" w:cs="Arial"/>
+          <w:bCs/>
+          <w:noProof/>
+          <w:sz w:val="22"/>
+          <w:szCs w:val="22"/>
+        </w:rPr>
+        <w:t>, lqac092 (2022).</w:t>
       </w:r>
     </w:p>
     <w:p>
@@ -9451,7 +9753,7 @@
           <w:szCs w:val="22"/>
         </w:rPr>
         <w:tab/>
-        <w:t xml:space="preserve">Zhang, W., Jia, B. &amp; Wei, C. PaSS: a sequencing simulator for PacBio sequencing. </w:t>
+        <w:t xml:space="preserve">Lau, B. </w:t>
       </w:r>
       <w:r>
         <w:rPr>
@@ -9462,7 +9764,28 @@
           <w:sz w:val="22"/>
           <w:szCs w:val="22"/>
         </w:rPr>
-        <w:t>BMC Bioinformatics</w:t>
+        <w:t>et al.</w:t>
+      </w:r>
+      <w:r>
+        <w:rPr>
+          <w:rFonts w:ascii="Arial" w:hAnsi="Arial" w:cs="Arial"/>
+          <w:bCs/>
+          <w:noProof/>
+          <w:sz w:val="22"/>
+          <w:szCs w:val="22"/>
+        </w:rPr>
+        <w:t xml:space="preserve"> LongISLND: in silico sequencing of lengthy and noisy datatypes. </w:t>
+      </w:r>
+      <w:r>
+        <w:rPr>
+          <w:rFonts w:ascii="Arial" w:hAnsi="Arial" w:cs="Arial"/>
+          <w:bCs/>
+          <w:i/>
+          <w:noProof/>
+          <w:sz w:val="22"/>
+          <w:szCs w:val="22"/>
+        </w:rPr>
+        <w:t>Bioinformatics</w:t>
       </w:r>
       <w:r>
         <w:rPr>
@@ -9483,17 +9806,17 @@
           <w:sz w:val="22"/>
           <w:szCs w:val="22"/>
         </w:rPr>
-        <w:t>20</w:t>
-      </w:r>
-      <w:r>
-        <w:rPr>
-          <w:rFonts w:ascii="Arial" w:hAnsi="Arial" w:cs="Arial"/>
-          <w:bCs/>
-          <w:noProof/>
-          <w:sz w:val="22"/>
-          <w:szCs w:val="22"/>
-        </w:rPr>
-        <w:t>, 352 (2019).</w:t>
+        <w:t>32</w:t>
+      </w:r>
+      <w:r>
+        <w:rPr>
+          <w:rFonts w:ascii="Arial" w:hAnsi="Arial" w:cs="Arial"/>
+          <w:bCs/>
+          <w:noProof/>
+          <w:sz w:val="22"/>
+          <w:szCs w:val="22"/>
+        </w:rPr>
+        <w:t>, 3829–3832 (2016).</w:t>
       </w:r>
     </w:p>
     <w:p>
@@ -9531,7 +9854,7 @@
           <w:szCs w:val="22"/>
         </w:rPr>
         <w:tab/>
-        <w:t xml:space="preserve">Schmeing, S. &amp; Robinson, M. D. ReSeq simulates realistic Illumina high-throughput sequencing data. </w:t>
+        <w:t xml:space="preserve">Zhang, W., Jia, B. &amp; Wei, C. PaSS: a sequencing simulator for PacBio sequencing. </w:t>
       </w:r>
       <w:r>
         <w:rPr>
@@ -9542,7 +9865,7 @@
           <w:sz w:val="22"/>
           <w:szCs w:val="22"/>
         </w:rPr>
-        <w:t>Genome Biol.</w:t>
+        <w:t>BMC Bioinformatics</w:t>
       </w:r>
       <w:r>
         <w:rPr>
@@ -9563,17 +9886,17 @@
           <w:sz w:val="22"/>
           <w:szCs w:val="22"/>
         </w:rPr>
-        <w:t>22</w:t>
-      </w:r>
-      <w:r>
-        <w:rPr>
-          <w:rFonts w:ascii="Arial" w:hAnsi="Arial" w:cs="Arial"/>
-          <w:bCs/>
-          <w:noProof/>
-          <w:sz w:val="22"/>
-          <w:szCs w:val="22"/>
-        </w:rPr>
-        <w:t>, 67 (2021).</w:t>
+        <w:t>20</w:t>
+      </w:r>
+      <w:r>
+        <w:rPr>
+          <w:rFonts w:ascii="Arial" w:hAnsi="Arial" w:cs="Arial"/>
+          <w:bCs/>
+          <w:noProof/>
+          <w:sz w:val="22"/>
+          <w:szCs w:val="22"/>
+        </w:rPr>
+        <w:t>, 352 (2019).</w:t>
       </w:r>
     </w:p>
     <w:p>
@@ -9610,7 +9933,7 @@
           <w:szCs w:val="22"/>
         </w:rPr>
         <w:tab/>
-        <w:t xml:space="preserve">Amarasinghe, S. L. </w:t>
+        <w:t xml:space="preserve">Schmeing, S. &amp; Robinson, M. D. ReSeq simulates realistic Illumina high-throughput sequencing data. </w:t>
       </w:r>
       <w:r>
         <w:rPr>
@@ -9621,27 +9944,6 @@
           <w:sz w:val="22"/>
           <w:szCs w:val="22"/>
         </w:rPr>
-        <w:t>et al.</w:t>
-      </w:r>
-      <w:r>
-        <w:rPr>
-          <w:rFonts w:ascii="Arial" w:hAnsi="Arial" w:cs="Arial"/>
-          <w:bCs/>
-          <w:noProof/>
-          <w:sz w:val="22"/>
-          <w:szCs w:val="22"/>
-        </w:rPr>
-        <w:t xml:space="preserve"> Opportunities and challenges in long-read sequencing data analysis. </w:t>
-      </w:r>
-      <w:r>
-        <w:rPr>
-          <w:rFonts w:ascii="Arial" w:hAnsi="Arial" w:cs="Arial"/>
-          <w:bCs/>
-          <w:i/>
-          <w:noProof/>
-          <w:sz w:val="22"/>
-          <w:szCs w:val="22"/>
-        </w:rPr>
         <w:t>Genome Biol.</w:t>
       </w:r>
       <w:r>
@@ -9663,17 +9965,17 @@
           <w:sz w:val="22"/>
           <w:szCs w:val="22"/>
         </w:rPr>
-        <w:t>21</w:t>
-      </w:r>
-      <w:r>
-        <w:rPr>
-          <w:rFonts w:ascii="Arial" w:hAnsi="Arial" w:cs="Arial"/>
-          <w:bCs/>
-          <w:noProof/>
-          <w:sz w:val="22"/>
-          <w:szCs w:val="22"/>
-        </w:rPr>
-        <w:t>, 30 (2020).</w:t>
+        <w:t>22</w:t>
+      </w:r>
+      <w:r>
+        <w:rPr>
+          <w:rFonts w:ascii="Arial" w:hAnsi="Arial" w:cs="Arial"/>
+          <w:bCs/>
+          <w:noProof/>
+          <w:sz w:val="22"/>
+          <w:szCs w:val="22"/>
+        </w:rPr>
+        <w:t>, 67 (2021).</w:t>
       </w:r>
     </w:p>
     <w:p>
@@ -9710,7 +10012,7 @@
           <w:szCs w:val="22"/>
         </w:rPr>
         <w:tab/>
-        <w:t xml:space="preserve">Al Kadi, M. </w:t>
+        <w:t xml:space="preserve">Amarasinghe, S. L. </w:t>
       </w:r>
       <w:r>
         <w:rPr>
@@ -9731,7 +10033,7 @@
           <w:sz w:val="22"/>
           <w:szCs w:val="22"/>
         </w:rPr>
-        <w:t xml:space="preserve"> UNAGI: an automated pipeline for nanopore full-length cDNA sequencing uncovers novel transcripts and isoforms in yeast. </w:t>
+        <w:t xml:space="preserve"> Opportunities and challenges in long-read sequencing data analysis. </w:t>
       </w:r>
       <w:r>
         <w:rPr>
@@ -9742,7 +10044,7 @@
           <w:sz w:val="22"/>
           <w:szCs w:val="22"/>
         </w:rPr>
-        <w:t>Funct. Integr. Genomics</w:t>
+        <w:t>Genome Biol.</w:t>
       </w:r>
       <w:r>
         <w:rPr>
@@ -9763,17 +10065,17 @@
           <w:sz w:val="22"/>
           <w:szCs w:val="22"/>
         </w:rPr>
-        <w:t>20</w:t>
-      </w:r>
-      <w:r>
-        <w:rPr>
-          <w:rFonts w:ascii="Arial" w:hAnsi="Arial" w:cs="Arial"/>
-          <w:bCs/>
-          <w:noProof/>
-          <w:sz w:val="22"/>
-          <w:szCs w:val="22"/>
-        </w:rPr>
-        <w:t>, 523–536 (2020).</w:t>
+        <w:t>21</w:t>
+      </w:r>
+      <w:r>
+        <w:rPr>
+          <w:rFonts w:ascii="Arial" w:hAnsi="Arial" w:cs="Arial"/>
+          <w:bCs/>
+          <w:noProof/>
+          <w:sz w:val="22"/>
+          <w:szCs w:val="22"/>
+        </w:rPr>
+        <w:t>, 30 (2020).</w:t>
       </w:r>
     </w:p>
     <w:p>
@@ -9785,21 +10087,121 @@
         <w:ind w:left="440" w:hanging="440"/>
         <w:rPr>
           <w:rFonts w:ascii="Arial" w:hAnsi="Arial" w:cs="Arial"/>
+          <w:bCs/>
+          <w:noProof/>
+          <w:sz w:val="22"/>
+          <w:szCs w:val="22"/>
+        </w:rPr>
+      </w:pPr>
+      <w:r>
+        <w:rPr>
+          <w:rFonts w:ascii="Arial" w:hAnsi="Arial" w:cs="Arial"/>
+          <w:bCs/>
+          <w:noProof/>
+          <w:sz w:val="22"/>
+          <w:szCs w:val="22"/>
+        </w:rPr>
+        <w:t>48.</w:t>
+      </w:r>
+      <w:r>
+        <w:rPr>
+          <w:rFonts w:ascii="Arial" w:hAnsi="Arial" w:cs="Arial"/>
+          <w:bCs/>
+          <w:noProof/>
+          <w:sz w:val="22"/>
+          <w:szCs w:val="22"/>
+        </w:rPr>
+        <w:tab/>
+        <w:t xml:space="preserve">Al Kadi, M. </w:t>
+      </w:r>
+      <w:r>
+        <w:rPr>
+          <w:rFonts w:ascii="Arial" w:hAnsi="Arial" w:cs="Arial"/>
+          <w:bCs/>
+          <w:i/>
+          <w:noProof/>
+          <w:sz w:val="22"/>
+          <w:szCs w:val="22"/>
+        </w:rPr>
+        <w:t>et al.</w:t>
+      </w:r>
+      <w:r>
+        <w:rPr>
+          <w:rFonts w:ascii="Arial" w:hAnsi="Arial" w:cs="Arial"/>
+          <w:bCs/>
+          <w:noProof/>
+          <w:sz w:val="22"/>
+          <w:szCs w:val="22"/>
+        </w:rPr>
+        <w:t xml:space="preserve"> UNAGI: an automated pipeline for nanopore full-length cDNA sequencing uncovers novel transcripts and isoforms in yeast. </w:t>
+      </w:r>
+      <w:r>
+        <w:rPr>
+          <w:rFonts w:ascii="Arial" w:hAnsi="Arial" w:cs="Arial"/>
+          <w:bCs/>
+          <w:i/>
+          <w:noProof/>
+          <w:sz w:val="22"/>
+          <w:szCs w:val="22"/>
+        </w:rPr>
+        <w:t>Funct. Integr. Genomics</w:t>
+      </w:r>
+      <w:r>
+        <w:rPr>
+          <w:rFonts w:ascii="Arial" w:hAnsi="Arial" w:cs="Arial"/>
+          <w:bCs/>
+          <w:noProof/>
+          <w:sz w:val="22"/>
+          <w:szCs w:val="22"/>
+        </w:rPr>
+        <w:t xml:space="preserve"> </w:t>
+      </w:r>
+      <w:r>
+        <w:rPr>
+          <w:rFonts w:ascii="Arial" w:hAnsi="Arial" w:cs="Arial"/>
           <w:b/>
           <w:bCs/>
-          <w:sz w:val="22"/>
-          <w:szCs w:val="22"/>
-        </w:rPr>
-      </w:pPr>
-      <w:r>
-        <w:rPr>
-          <w:rFonts w:ascii="Arial" w:hAnsi="Arial" w:cs="Arial"/>
-          <w:bCs/>
-          <w:noProof/>
-          <w:sz w:val="22"/>
-          <w:szCs w:val="22"/>
-        </w:rPr>
-        <w:t>48.</w:t>
+          <w:noProof/>
+          <w:sz w:val="22"/>
+          <w:szCs w:val="22"/>
+        </w:rPr>
+        <w:t>20</w:t>
+      </w:r>
+      <w:r>
+        <w:rPr>
+          <w:rFonts w:ascii="Arial" w:hAnsi="Arial" w:cs="Arial"/>
+          <w:bCs/>
+          <w:noProof/>
+          <w:sz w:val="22"/>
+          <w:szCs w:val="22"/>
+        </w:rPr>
+        <w:t>, 523–536 (2020).</w:t>
+      </w:r>
+    </w:p>
+    <w:p>
+      <w:pPr>
+        <w:tabs>
+          <w:tab w:val="left" w:pos="440"/>
+        </w:tabs>
+        <w:spacing w:line="480" w:lineRule="auto"/>
+        <w:ind w:left="440" w:hanging="440"/>
+        <w:rPr>
+          <w:rFonts w:ascii="Arial" w:hAnsi="Arial" w:cs="Arial"/>
+          <w:b/>
+          <w:bCs/>
+          <w:sz w:val="22"/>
+          <w:szCs w:val="22"/>
+        </w:rPr>
+      </w:pPr>
+      <w:r>
+        <w:rPr>
+          <w:rFonts w:ascii="Arial" w:hAnsi="Arial" w:cs="Arial"/>
+          <w:bCs/>
+          <w:noProof/>
+          <w:sz w:val="22"/>
+          <w:szCs w:val="22"/>
+        </w:rPr>
+        <w:t>49.</w:t>
       </w:r>
       <w:r>
         <w:rPr>

</xml_diff>

<commit_message>
cleaning up a bit
</commit_message>
<xml_diff>
--- a/2023_04_08_sub_F32/research_strategy.docx
+++ b/2023_04_08_sub_F32/research_strategy.docx
@@ -13,7 +13,6 @@
           <w:szCs w:val="22"/>
         </w:rPr>
       </w:pPr>
-      <w:commentRangeStart w:id="0"/>
       <w:r>
         <w:rPr>
           <w:rFonts w:ascii="Arial" w:hAnsi="Arial" w:cs="Arial"/>
@@ -23,14 +22,6 @@
           <w:szCs w:val="22"/>
         </w:rPr>
         <w:t>Significance</w:t>
-      </w:r>
-      <w:commentRangeEnd w:id="0"/>
-      <w:r>
-        <w:rPr>
-          <w:rStyle w:val="CommentReference"/>
-          <w:rFonts w:ascii="Arial" w:eastAsia="Arial" w:hAnsi="Arial" w:cs="Arial"/>
-        </w:rPr>
-        <w:commentReference w:id="0"/>
       </w:r>
     </w:p>
     <w:p>
@@ -2548,494 +2539,10 @@
           <w:rFonts w:ascii="Arial" w:hAnsi="Arial" w:cs="Arial"/>
           <w:sz w:val="22"/>
           <w:szCs w:val="22"/>
-        </w:rPr>
-      </w:pPr>
-    </w:p>
-    <w:p>
-      <w:pPr>
-        <w:spacing w:after="120"/>
-        <w:rPr>
-          <w:rFonts w:ascii="Arial" w:hAnsi="Arial" w:cs="Arial"/>
-          <w:sz w:val="22"/>
-          <w:szCs w:val="22"/>
-        </w:rPr>
-      </w:pPr>
-    </w:p>
-    <w:p>
-      <w:pPr>
-        <w:spacing w:after="120"/>
-        <w:rPr>
-          <w:rFonts w:ascii="Arial" w:hAnsi="Arial" w:cs="Arial"/>
-          <w:sz w:val="22"/>
-          <w:szCs w:val="22"/>
-        </w:rPr>
-      </w:pPr>
-    </w:p>
-    <w:p>
-      <w:pPr>
-        <w:spacing w:after="120"/>
-        <w:rPr>
-          <w:rFonts w:ascii="Arial" w:hAnsi="Arial" w:cs="Arial"/>
-          <w:color w:val="000000" w:themeColor="text1"/>
-          <w:sz w:val="22"/>
-          <w:szCs w:val="22"/>
-        </w:rPr>
-      </w:pPr>
-      <w:r>
-        <w:rPr>
-          <w:rFonts w:ascii="Arial" w:hAnsi="Arial" w:cs="Arial"/>
-          <w:color w:val="000000" w:themeColor="text1"/>
-          <w:sz w:val="22"/>
-          <w:szCs w:val="22"/>
-        </w:rPr>
-        <w:t>The goal of m</w:t>
-      </w:r>
-      <w:r>
-        <w:rPr>
-          <w:rFonts w:ascii="Arial" w:hAnsi="Arial" w:cs="Arial"/>
-          <w:color w:val="000000" w:themeColor="text1"/>
-          <w:sz w:val="22"/>
-          <w:szCs w:val="22"/>
-        </w:rPr>
-        <w:t>y</w:t>
-      </w:r>
-      <w:r>
-        <w:rPr>
-          <w:rFonts w:ascii="Arial" w:hAnsi="Arial" w:cs="Arial"/>
-          <w:color w:val="000000" w:themeColor="text1"/>
-          <w:sz w:val="22"/>
-          <w:szCs w:val="22"/>
-        </w:rPr>
-        <w:t xml:space="preserve"> first</w:t>
-      </w:r>
-      <w:r>
-        <w:rPr>
-          <w:rFonts w:ascii="Arial" w:hAnsi="Arial" w:cs="Arial"/>
-          <w:color w:val="000000" w:themeColor="text1"/>
-          <w:sz w:val="22"/>
-          <w:szCs w:val="22"/>
-        </w:rPr>
-        <w:t xml:space="preserve"> </w:t>
-      </w:r>
-      <w:r>
-        <w:rPr>
-          <w:rFonts w:ascii="Arial" w:hAnsi="Arial" w:cs="Arial"/>
-          <w:color w:val="000000" w:themeColor="text1"/>
-          <w:sz w:val="22"/>
-          <w:szCs w:val="22"/>
-        </w:rPr>
-        <w:t>aim</w:t>
-      </w:r>
-      <w:r>
-        <w:rPr>
-          <w:rFonts w:ascii="Arial" w:hAnsi="Arial" w:cs="Arial"/>
-          <w:color w:val="000000" w:themeColor="text1"/>
-          <w:sz w:val="22"/>
-          <w:szCs w:val="22"/>
-        </w:rPr>
-        <w:t xml:space="preserve"> </w:t>
-      </w:r>
-      <w:r>
-        <w:rPr>
-          <w:rFonts w:ascii="Arial" w:hAnsi="Arial" w:cs="Arial"/>
-          <w:color w:val="000000" w:themeColor="text1"/>
-          <w:sz w:val="22"/>
-          <w:szCs w:val="22"/>
-        </w:rPr>
-        <w:t xml:space="preserve">is to create MPSA methods that overcome </w:t>
-      </w:r>
-      <w:r>
-        <w:rPr>
-          <w:rFonts w:ascii="Arial" w:hAnsi="Arial" w:cs="Arial"/>
-          <w:color w:val="000000" w:themeColor="text1"/>
-          <w:sz w:val="22"/>
-          <w:szCs w:val="22"/>
-        </w:rPr>
-        <w:t>previous technical limitations</w:t>
-      </w:r>
-      <w:r>
-        <w:rPr>
-          <w:rFonts w:ascii="Arial" w:hAnsi="Arial" w:cs="Arial"/>
-          <w:color w:val="000000" w:themeColor="text1"/>
-          <w:sz w:val="22"/>
-          <w:szCs w:val="22"/>
-        </w:rPr>
-        <w:t>.</w:t>
-      </w:r>
-      <w:r>
-        <w:rPr>
-          <w:rFonts w:ascii="Arial" w:hAnsi="Arial" w:cs="Arial"/>
-          <w:color w:val="000000" w:themeColor="text1"/>
-          <w:sz w:val="22"/>
-          <w:szCs w:val="22"/>
-        </w:rPr>
-        <w:t xml:space="preserve"> </w:t>
-      </w:r>
-      <w:r>
-        <w:rPr>
-          <w:rFonts w:ascii="Arial" w:hAnsi="Arial" w:cs="Arial"/>
-          <w:color w:val="000000" w:themeColor="text1"/>
-          <w:sz w:val="22"/>
-          <w:szCs w:val="22"/>
-        </w:rPr>
-        <w:t>I will do this b</w:t>
-      </w:r>
-      <w:r>
-        <w:rPr>
-          <w:rFonts w:ascii="Arial" w:hAnsi="Arial" w:cs="Arial"/>
-          <w:color w:val="000000" w:themeColor="text1"/>
-          <w:sz w:val="22"/>
-          <w:szCs w:val="22"/>
-        </w:rPr>
-        <w:t>y c</w:t>
-      </w:r>
-      <w:r>
-        <w:rPr>
-          <w:rFonts w:ascii="Arial" w:hAnsi="Arial" w:cs="Arial"/>
-          <w:color w:val="000000" w:themeColor="text1"/>
-          <w:sz w:val="22"/>
-          <w:szCs w:val="22"/>
-        </w:rPr>
-        <w:t xml:space="preserve">reating a long read based MPSA (LR-MPSA) technique. </w:t>
-      </w:r>
-      <w:r>
-        <w:rPr>
-          <w:rFonts w:ascii="Arial" w:hAnsi="Arial" w:cs="Arial"/>
-          <w:color w:val="000000" w:themeColor="text1"/>
-          <w:sz w:val="22"/>
-          <w:szCs w:val="22"/>
-        </w:rPr>
-        <w:t>Achieving f</w:t>
-      </w:r>
-      <w:r>
-        <w:rPr>
-          <w:rFonts w:ascii="Arial" w:hAnsi="Arial" w:cs="Arial"/>
-          <w:color w:val="000000" w:themeColor="text1"/>
-          <w:sz w:val="22"/>
-          <w:szCs w:val="22"/>
-        </w:rPr>
-        <w:t xml:space="preserve">ull isoform </w:t>
-      </w:r>
-      <w:r>
-        <w:rPr>
-          <w:rFonts w:ascii="Arial" w:hAnsi="Arial" w:cs="Arial"/>
-          <w:color w:val="000000" w:themeColor="text1"/>
-          <w:sz w:val="22"/>
-          <w:szCs w:val="22"/>
-        </w:rPr>
-        <w:t xml:space="preserve">resolution with native introns </w:t>
-      </w:r>
-      <w:r>
-        <w:rPr>
-          <w:rFonts w:ascii="Arial" w:hAnsi="Arial" w:cs="Arial"/>
-          <w:color w:val="000000" w:themeColor="text1"/>
-          <w:sz w:val="22"/>
-          <w:szCs w:val="22"/>
-        </w:rPr>
-        <w:t>will expand the window we have into the biology and reduce noise caused by isoform misassignment.</w:t>
-      </w:r>
-      <w:r>
-        <w:rPr>
-          <w:rFonts w:ascii="Arial" w:hAnsi="Arial" w:cs="Arial"/>
-          <w:color w:val="000000" w:themeColor="text1"/>
-          <w:sz w:val="22"/>
-          <w:szCs w:val="22"/>
-        </w:rPr>
-        <w:t xml:space="preserve"> Reducing isoform misassignment noise will increase</w:t>
-      </w:r>
-      <w:r>
-        <w:rPr>
-          <w:rFonts w:ascii="Arial" w:hAnsi="Arial" w:cs="Arial"/>
-          <w:color w:val="000000" w:themeColor="text1"/>
-          <w:sz w:val="22"/>
-          <w:szCs w:val="22"/>
-        </w:rPr>
-        <w:t xml:space="preserve"> the</w:t>
-      </w:r>
-      <w:r>
-        <w:rPr>
-          <w:rFonts w:ascii="Arial" w:hAnsi="Arial" w:cs="Arial"/>
-          <w:color w:val="000000" w:themeColor="text1"/>
-          <w:sz w:val="22"/>
-          <w:szCs w:val="22"/>
-        </w:rPr>
-        <w:t xml:space="preserve"> dynamic range and accuracy of the assay. The LR-MPSA </w:t>
-      </w:r>
-      <w:r>
-        <w:rPr>
-          <w:rFonts w:ascii="Arial" w:hAnsi="Arial" w:cs="Arial"/>
-          <w:color w:val="000000" w:themeColor="text1"/>
-          <w:sz w:val="22"/>
-          <w:szCs w:val="22"/>
-        </w:rPr>
-        <w:t>will</w:t>
-      </w:r>
-      <w:r>
-        <w:rPr>
-          <w:rFonts w:ascii="Arial" w:hAnsi="Arial" w:cs="Arial"/>
-          <w:color w:val="000000" w:themeColor="text1"/>
-          <w:sz w:val="22"/>
-          <w:szCs w:val="22"/>
-        </w:rPr>
-        <w:t xml:space="preserve"> also</w:t>
-      </w:r>
-      <w:r>
-        <w:rPr>
-          <w:rFonts w:ascii="Arial" w:hAnsi="Arial" w:cs="Arial"/>
-          <w:color w:val="000000" w:themeColor="text1"/>
-          <w:sz w:val="22"/>
-          <w:szCs w:val="22"/>
-        </w:rPr>
-        <w:t xml:space="preserve"> </w:t>
-      </w:r>
-      <w:r>
-        <w:rPr>
-          <w:rFonts w:ascii="Arial" w:hAnsi="Arial" w:cs="Arial"/>
-          <w:color w:val="000000" w:themeColor="text1"/>
-          <w:sz w:val="22"/>
-          <w:szCs w:val="22"/>
-        </w:rPr>
-        <w:t>allow</w:t>
-      </w:r>
-      <w:r>
-        <w:rPr>
-          <w:rFonts w:ascii="Arial" w:hAnsi="Arial" w:cs="Arial"/>
-          <w:color w:val="000000" w:themeColor="text1"/>
-          <w:sz w:val="22"/>
-          <w:szCs w:val="22"/>
-        </w:rPr>
-        <w:t xml:space="preserve"> analysis of more complicated splicing situations that are expected to produce multiple minor isoforms </w:t>
-      </w:r>
-      <w:r>
-        <w:rPr>
-          <w:rFonts w:ascii="Arial" w:hAnsi="Arial" w:cs="Arial"/>
-          <w:color w:val="000000" w:themeColor="text1"/>
-          <w:sz w:val="22"/>
-          <w:szCs w:val="22"/>
-        </w:rPr>
-        <w:t>and</w:t>
-      </w:r>
-      <w:r>
-        <w:rPr>
-          <w:rFonts w:ascii="Arial" w:hAnsi="Arial" w:cs="Arial"/>
-          <w:color w:val="000000" w:themeColor="text1"/>
-          <w:sz w:val="22"/>
-          <w:szCs w:val="22"/>
-        </w:rPr>
-        <w:t xml:space="preserve"> isoforms too large to fit in a short read. This includes the study of systems with intron retention or cryptic splice sites as well as mutually exclusive exons and other forms of correlated splicing outcomes. </w:t>
-      </w:r>
-    </w:p>
-    <w:p>
-      <w:pPr>
-        <w:spacing w:after="120"/>
-        <w:rPr>
-          <w:rFonts w:ascii="Arial" w:hAnsi="Arial" w:cs="Arial"/>
-          <w:color w:val="000000" w:themeColor="text1"/>
-          <w:sz w:val="22"/>
-          <w:szCs w:val="22"/>
-        </w:rPr>
-      </w:pPr>
-      <w:r>
-        <w:rPr>
-          <w:rFonts w:ascii="Arial" w:hAnsi="Arial" w:cs="Arial"/>
-          <w:color w:val="000000" w:themeColor="text1"/>
-          <w:sz w:val="22"/>
-          <w:szCs w:val="22"/>
-        </w:rPr>
-        <w:t>The goal of my second aim is to create robust open-source software for analyzing isoform resolution MPSA data including LR-MPSA data. This</w:t>
-      </w:r>
-      <w:r>
-        <w:rPr>
-          <w:rFonts w:ascii="Arial" w:hAnsi="Arial" w:cs="Arial"/>
-          <w:color w:val="000000" w:themeColor="text1"/>
-          <w:sz w:val="22"/>
-          <w:szCs w:val="22"/>
-        </w:rPr>
-        <w:t xml:space="preserve"> is significant because it</w:t>
-      </w:r>
-      <w:r>
-        <w:rPr>
-          <w:rFonts w:ascii="Arial" w:hAnsi="Arial" w:cs="Arial"/>
-          <w:color w:val="000000" w:themeColor="text1"/>
-          <w:sz w:val="22"/>
-          <w:szCs w:val="22"/>
-        </w:rPr>
-        <w:t xml:space="preserve"> will enable wider use of MPSA methods</w:t>
-      </w:r>
-      <w:r>
-        <w:rPr>
-          <w:rFonts w:ascii="Arial" w:hAnsi="Arial" w:cs="Arial"/>
-          <w:color w:val="000000" w:themeColor="text1"/>
-          <w:sz w:val="22"/>
-          <w:szCs w:val="22"/>
-        </w:rPr>
-        <w:t xml:space="preserve"> by</w:t>
-      </w:r>
-      <w:r>
-        <w:rPr>
-          <w:rFonts w:ascii="Arial" w:hAnsi="Arial" w:cs="Arial"/>
-          <w:color w:val="000000" w:themeColor="text1"/>
-          <w:sz w:val="22"/>
-          <w:szCs w:val="22"/>
-        </w:rPr>
-        <w:t xml:space="preserve"> automating read processing, isoform identification, isoform quantification, and data visualization. </w:t>
-      </w:r>
-      <w:r>
-        <w:rPr>
-          <w:rFonts w:ascii="Arial" w:hAnsi="Arial" w:cs="Arial"/>
-          <w:color w:val="000000" w:themeColor="text1"/>
-          <w:sz w:val="22"/>
-          <w:szCs w:val="22"/>
-        </w:rPr>
-        <w:t xml:space="preserve">Further, this software will be robustly tested on synthetic datasets to ensure accuracy and robustness, an improvement over previous bespoke analysis </w:t>
-      </w:r>
-      <w:proofErr w:type="gramStart"/>
-      <w:r>
-        <w:rPr>
-          <w:rFonts w:ascii="Arial" w:hAnsi="Arial" w:cs="Arial"/>
-          <w:color w:val="000000" w:themeColor="text1"/>
-          <w:sz w:val="22"/>
-          <w:szCs w:val="22"/>
-        </w:rPr>
-        <w:t>scripts</w:t>
-      </w:r>
-      <w:proofErr w:type="gramEnd"/>
-      <w:r>
-        <w:rPr>
-          <w:rFonts w:ascii="Arial" w:hAnsi="Arial" w:cs="Arial"/>
-          <w:color w:val="000000" w:themeColor="text1"/>
-          <w:sz w:val="22"/>
-          <w:szCs w:val="22"/>
-        </w:rPr>
-        <w:t xml:space="preserve">. </w:t>
-      </w:r>
-    </w:p>
-    <w:p>
-      <w:pPr>
-        <w:spacing w:after="120"/>
-        <w:rPr>
-          <w:rFonts w:ascii="Arial" w:hAnsi="Arial" w:cs="Arial"/>
-          <w:sz w:val="22"/>
-          <w:szCs w:val="22"/>
-        </w:rPr>
-      </w:pPr>
-      <w:r>
-        <w:rPr>
-          <w:rFonts w:ascii="Arial" w:hAnsi="Arial" w:cs="Arial"/>
-          <w:sz w:val="22"/>
-          <w:szCs w:val="22"/>
-        </w:rPr>
-        <w:t>Th</w:t>
-      </w:r>
-      <w:r>
-        <w:rPr>
-          <w:rFonts w:ascii="Arial" w:hAnsi="Arial" w:cs="Arial"/>
-          <w:sz w:val="22"/>
-          <w:szCs w:val="22"/>
-        </w:rPr>
-        <w:t>e goal of my third aim is to apply isoform resolution MPSA techniques to discover the mechanisms of mutually exclusive splicing regulation in PKM. This is significant because it will provide insight into the regulation of PKM which has biological relevance across a wide range of human biology and links t</w:t>
-      </w:r>
-      <w:r>
-        <w:rPr>
-          <w:rFonts w:ascii="Arial" w:hAnsi="Arial" w:cs="Arial"/>
-          <w:sz w:val="22"/>
-          <w:szCs w:val="22"/>
-        </w:rPr>
-        <w:t xml:space="preserve">o human health in contexts including cancer, Alzheimer’s disease, Crohn’s disease, and cardiovascular disease. </w:t>
-      </w:r>
-      <w:r>
-        <w:rPr>
-          <w:rFonts w:ascii="Arial" w:hAnsi="Arial" w:cs="Arial"/>
-          <w:sz w:val="22"/>
-          <w:szCs w:val="22"/>
-        </w:rPr>
-        <w:lastRenderedPageBreak/>
-        <w:t>Previous studies have investigate</w:t>
-      </w:r>
-      <w:r>
-        <w:rPr>
-          <w:rFonts w:ascii="Arial" w:hAnsi="Arial" w:cs="Arial"/>
-          <w:sz w:val="22"/>
-          <w:szCs w:val="22"/>
-        </w:rPr>
-        <w:t>d</w:t>
-      </w:r>
-      <w:r>
-        <w:rPr>
-          <w:rFonts w:ascii="Arial" w:hAnsi="Arial" w:cs="Arial"/>
-          <w:sz w:val="22"/>
-          <w:szCs w:val="22"/>
-        </w:rPr>
-        <w:t xml:space="preserve"> the regulation of PKM through low throughput methods </w:t>
-      </w:r>
-      <w:r>
-        <w:rPr>
-          <w:rFonts w:ascii="Arial" w:hAnsi="Arial" w:cs="Arial"/>
-          <w:sz w:val="22"/>
-          <w:szCs w:val="22"/>
-        </w:rPr>
-        <w:t>but</w:t>
-      </w:r>
-      <w:r>
-        <w:rPr>
-          <w:rFonts w:ascii="Arial" w:hAnsi="Arial" w:cs="Arial"/>
-          <w:sz w:val="22"/>
-          <w:szCs w:val="22"/>
-        </w:rPr>
-        <w:t xml:space="preserve"> have not focused on identifying mechanisms that maintain mutual exclusivity between exons. The proposed study will be capable of being much more thorough </w:t>
-      </w:r>
-      <w:r>
-        <w:rPr>
-          <w:rFonts w:ascii="Arial" w:hAnsi="Arial" w:cs="Arial"/>
-          <w:sz w:val="22"/>
-          <w:szCs w:val="22"/>
-        </w:rPr>
-        <w:t xml:space="preserve">and will detect not just regulatory elements that control </w:t>
-      </w:r>
-      <w:r>
-        <w:rPr>
-          <w:rFonts w:ascii="Arial" w:hAnsi="Arial" w:cs="Arial"/>
-          <w:sz w:val="22"/>
-          <w:szCs w:val="22"/>
-        </w:rPr>
-        <w:t>exon choice, but also elements that affect mutual exclusivity.</w:t>
-      </w:r>
-      <w:r>
-        <w:rPr>
-          <w:rFonts w:ascii="Arial" w:hAnsi="Arial" w:cs="Arial"/>
-          <w:sz w:val="22"/>
-          <w:szCs w:val="22"/>
-        </w:rPr>
-        <w:t xml:space="preserve"> This will expand our understanding of a crucial regulatory event that is implicated in a wide array of diseases and may provide insight into new mechanisms for creating mutually exclusive exon</w:t>
-      </w:r>
-      <w:r>
-        <w:rPr>
-          <w:rFonts w:ascii="Arial" w:hAnsi="Arial" w:cs="Arial"/>
-          <w:sz w:val="22"/>
-          <w:szCs w:val="22"/>
-        </w:rPr>
-        <w:t xml:space="preserve"> clusters</w:t>
-      </w:r>
-      <w:r>
-        <w:rPr>
-          <w:rFonts w:ascii="Arial" w:hAnsi="Arial" w:cs="Arial"/>
-          <w:sz w:val="22"/>
-          <w:szCs w:val="22"/>
-        </w:rPr>
-        <w:t xml:space="preserve">. </w:t>
-      </w:r>
-    </w:p>
-    <w:p>
-      <w:pPr>
-        <w:spacing w:after="120"/>
-        <w:rPr>
-          <w:rFonts w:ascii="Arial" w:hAnsi="Arial" w:cs="Arial"/>
-          <w:sz w:val="22"/>
-          <w:szCs w:val="22"/>
           <w:u w:val="single"/>
         </w:rPr>
       </w:pPr>
-      <w:commentRangeStart w:id="1"/>
+      <w:commentRangeStart w:id="0"/>
       <w:r>
         <w:rPr>
           <w:rFonts w:ascii="Arial" w:hAnsi="Arial" w:cs="Arial"/>
@@ -3045,14 +2552,14 @@
         </w:rPr>
         <w:t>Innovation</w:t>
       </w:r>
-      <w:commentRangeEnd w:id="1"/>
+      <w:commentRangeEnd w:id="0"/>
       <w:r>
         <w:rPr>
           <w:rStyle w:val="CommentReference"/>
           <w:rFonts w:ascii="Arial" w:eastAsia="Arial" w:hAnsi="Arial" w:cs="Arial"/>
           <w:u w:val="single"/>
         </w:rPr>
-        <w:commentReference w:id="1"/>
+        <w:commentReference w:id="0"/>
       </w:r>
     </w:p>
     <w:p>
@@ -3066,7 +2573,7 @@
           <w:szCs w:val="22"/>
         </w:rPr>
       </w:pPr>
-      <w:commentRangeStart w:id="2"/>
+      <w:commentRangeStart w:id="1"/>
       <w:r>
         <w:rPr>
           <w:rFonts w:ascii="Arial" w:hAnsi="Arial" w:cs="Arial"/>
@@ -3077,13 +2584,13 @@
         </w:rPr>
         <w:t>Approach</w:t>
       </w:r>
-      <w:commentRangeEnd w:id="2"/>
+      <w:commentRangeEnd w:id="1"/>
       <w:r>
         <w:rPr>
           <w:rStyle w:val="CommentReference"/>
           <w:rFonts w:ascii="Arial" w:eastAsia="Arial" w:hAnsi="Arial" w:cs="Arial"/>
         </w:rPr>
-        <w:commentReference w:id="2"/>
+        <w:commentReference w:id="1"/>
       </w:r>
     </w:p>
     <w:p>
@@ -3538,7 +3045,17 @@
           <w:sz w:val="22"/>
           <w:szCs w:val="22"/>
         </w:rPr>
-        <w:t xml:space="preserve"> introduced in the RT step</w:t>
+        <w:t xml:space="preserve"> introduced </w:t>
+      </w:r>
+      <w:r>
+        <w:rPr>
+          <w:rFonts w:ascii="Arial" w:hAnsi="Arial" w:cs="Arial"/>
+          <w:bCs/>
+          <w:sz w:val="22"/>
+          <w:szCs w:val="22"/>
+        </w:rPr>
+        <w:lastRenderedPageBreak/>
+        <w:t>in the RT step</w:t>
       </w:r>
       <w:r>
         <w:rPr>
@@ -4354,17 +3871,7 @@
           <w:sz w:val="22"/>
           <w:szCs w:val="22"/>
         </w:rPr>
-        <w:t xml:space="preserve"> and test them on the </w:t>
-      </w:r>
-      <w:r>
-        <w:rPr>
-          <w:rFonts w:ascii="Arial" w:hAnsi="Arial" w:cs="Arial"/>
-          <w:bCs/>
-          <w:sz w:val="22"/>
-          <w:szCs w:val="22"/>
-        </w:rPr>
-        <w:lastRenderedPageBreak/>
-        <w:t>simulated datasets</w:t>
+        <w:t xml:space="preserve"> and test them on the simulated datasets</w:t>
       </w:r>
       <w:r>
         <w:rPr>
@@ -4567,7 +4074,7 @@
         </w:rPr>
         <w:t xml:space="preserve"> </w:t>
       </w:r>
-      <w:commentRangeStart w:id="3"/>
+      <w:commentRangeStart w:id="2"/>
       <w:r>
         <w:rPr>
           <w:rFonts w:ascii="Arial" w:hAnsi="Arial" w:cs="Arial"/>
@@ -4587,13 +4094,13 @@
         </w:rPr>
         <w:t xml:space="preserve"> </w:t>
       </w:r>
-      <w:commentRangeEnd w:id="3"/>
+      <w:commentRangeEnd w:id="2"/>
       <w:r>
         <w:rPr>
           <w:rStyle w:val="CommentReference"/>
           <w:rFonts w:ascii="Arial" w:eastAsia="Arial" w:hAnsi="Arial" w:cs="Arial"/>
         </w:rPr>
-        <w:commentReference w:id="3"/>
+        <w:commentReference w:id="2"/>
       </w:r>
       <w:r>
         <w:rPr>
@@ -5372,7 +4879,17 @@
           <w:sz w:val="22"/>
           <w:szCs w:val="22"/>
         </w:rPr>
-        <w:t>to evaluate the importance of base pairing</w:t>
+        <w:t xml:space="preserve">to evaluate the </w:t>
+      </w:r>
+      <w:r>
+        <w:rPr>
+          <w:rFonts w:ascii="Arial" w:hAnsi="Arial" w:cs="Arial"/>
+          <w:bCs/>
+          <w:sz w:val="22"/>
+          <w:szCs w:val="22"/>
+        </w:rPr>
+        <w:lastRenderedPageBreak/>
+        <w:t>importance of base pairing</w:t>
       </w:r>
       <w:r>
         <w:rPr>
@@ -6039,7 +5556,6 @@
           <w:sz w:val="22"/>
           <w:szCs w:val="22"/>
         </w:rPr>
-        <w:lastRenderedPageBreak/>
         <w:t>3.</w:t>
       </w:r>
       <w:r>
@@ -6756,6 +6272,7 @@
           <w:sz w:val="22"/>
           <w:szCs w:val="22"/>
         </w:rPr>
+        <w:lastRenderedPageBreak/>
         <w:t>11.</w:t>
       </w:r>
       <w:r>
@@ -7272,7 +6789,6 @@
           <w:sz w:val="22"/>
           <w:szCs w:val="22"/>
         </w:rPr>
-        <w:lastRenderedPageBreak/>
         <w:t>17.</w:t>
       </w:r>
       <w:r>
@@ -8009,6 +7525,7 @@
           <w:sz w:val="22"/>
           <w:szCs w:val="22"/>
         </w:rPr>
+        <w:lastRenderedPageBreak/>
         <w:t>25.</w:t>
       </w:r>
       <w:r>
@@ -8588,7 +8105,6 @@
           <w:sz w:val="22"/>
           <w:szCs w:val="22"/>
         </w:rPr>
-        <w:lastRenderedPageBreak/>
         <w:t>31.</w:t>
       </w:r>
       <w:r>
@@ -9226,6 +8742,7 @@
           <w:sz w:val="22"/>
           <w:szCs w:val="22"/>
         </w:rPr>
+        <w:lastRenderedPageBreak/>
         <w:t>38.</w:t>
       </w:r>
       <w:r>
@@ -9842,7 +9359,6 @@
           <w:sz w:val="22"/>
           <w:szCs w:val="22"/>
         </w:rPr>
-        <w:lastRenderedPageBreak/>
         <w:t>45.</w:t>
       </w:r>
       <w:r>
@@ -10300,7 +9816,7 @@
 
 <file path=word/comments.xml><?xml version="1.0" encoding="utf-8"?>
 <w:comments xmlns:wpc="http://schemas.microsoft.com/office/word/2010/wordprocessingCanvas" xmlns:cx="http://schemas.microsoft.com/office/drawing/2014/chartex" xmlns:cx1="http://schemas.microsoft.com/office/drawing/2015/9/8/chartex" xmlns:cx2="http://schemas.microsoft.com/office/drawing/2015/10/21/chartex" xmlns:cx3="http://schemas.microsoft.com/office/drawing/2016/5/9/chartex" xmlns:cx4="http://schemas.microsoft.com/office/drawing/2016/5/10/chartex" xmlns:cx5="http://schemas.microsoft.com/office/drawing/2016/5/11/chartex" xmlns:cx6="http://schemas.microsoft.com/office/drawing/2016/5/12/chartex" xmlns:cx7="http://schemas.microsoft.com/office/drawing/2016/5/13/chartex" xmlns:cx8="http://schemas.microsoft.com/office/drawing/2016/5/14/chartex" xmlns:mc="http://schemas.openxmlformats.org/markup-compatibility/2006" xmlns:aink="http://schemas.microsoft.com/office/drawing/2016/ink" xmlns:am3d="http://schemas.microsoft.com/office/drawing/2017/model3d" xmlns:o="urn:schemas-microsoft-com:office:office" xmlns:oel="http://schemas.microsoft.com/office/2019/extlst" xmlns:r="http://schemas.openxmlformats.org/officeDocument/2006/relationships" xmlns:m="http://schemas.openxmlformats.org/officeDocument/2006/math" xmlns:v="urn:schemas-microsoft-com:vml" xmlns:wp14="http://schemas.microsoft.com/office/word/2010/wordprocessingDrawing" xmlns:wp="http://schemas.openxmlformats.org/drawingml/2006/wordprocessingDrawing" xmlns:w10="urn:schemas-microsoft-com:office:word" xmlns:w="http://schemas.openxmlformats.org/wordprocessingml/2006/main" xmlns:w14="http://schemas.microsoft.com/office/word/2010/wordml" xmlns:w15="http://schemas.microsoft.com/office/word/2012/wordml" xmlns:w16cex="http://schemas.microsoft.com/office/word/2018/wordml/cex" xmlns:w16cid="http://schemas.microsoft.com/office/word/2016/wordml/cid" xmlns:w16="http://schemas.microsoft.com/office/word/2018/wordml" xmlns:w16du="http://schemas.microsoft.com/office/word/2023/wordml/word16du" xmlns:w16sdtdh="http://schemas.microsoft.com/office/word/2020/wordml/sdtdatahash" xmlns:w16se="http://schemas.microsoft.com/office/word/2015/wordml/symex" xmlns:wpg="http://schemas.microsoft.com/office/word/2010/wordprocessingGroup" xmlns:wpi="http://schemas.microsoft.com/office/word/2010/wordprocessingInk" xmlns:wne="http://schemas.microsoft.com/office/word/2006/wordml" xmlns:wps="http://schemas.microsoft.com/office/word/2010/wordprocessingShape" mc:Ignorable="w14 w15 w16se w16cid w16 w16cex w16sdtdh wp14">
-  <w:comment w:id="0" w:author="John Desmarais" w:date="2023-04-03T11:37:00Z" w:initials="JD">
+  <w:comment w:id="0" w:author="John Desmarais" w:date="2023-04-03T11:22:00Z" w:initials="JD">
     <w:p>
       <w:pPr>
         <w:pStyle w:val="CommentText"/>
@@ -10312,138 +9828,14 @@
         <w:annotationRef/>
       </w:r>
       <w:r>
-        <w:t>Reads more like a background section. The purpose of significance is why is this important.</w:t>
-      </w:r>
-    </w:p>
-    <w:p>
-      <w:pPr>
-        <w:pStyle w:val="CommentText"/>
-      </w:pPr>
-      <w:r>
-        <w:t xml:space="preserve">Needs to have more </w:t>
-      </w:r>
-      <w:proofErr w:type="gramStart"/>
-      <w:r>
-        <w:t>forward looking</w:t>
-      </w:r>
-      <w:proofErr w:type="gramEnd"/>
-      <w:r>
-        <w:t xml:space="preserve"> statements</w:t>
-      </w:r>
-    </w:p>
-    <w:p>
-      <w:pPr>
-        <w:pStyle w:val="CommentText"/>
-        <w:numPr>
-          <w:ilvl w:val="0"/>
-          <w:numId w:val="7"/>
-        </w:numPr>
-      </w:pPr>
-      <w:r>
-        <w:t xml:space="preserve">Current </w:t>
-      </w:r>
-      <w:proofErr w:type="gramStart"/>
-      <w:r>
-        <w:t>forward looking</w:t>
-      </w:r>
-      <w:proofErr w:type="gramEnd"/>
-      <w:r>
-        <w:t xml:space="preserve"> statements are too boiler plate</w:t>
-      </w:r>
-    </w:p>
-    <w:p>
-      <w:pPr>
-        <w:pStyle w:val="CommentText"/>
-        <w:numPr>
-          <w:ilvl w:val="0"/>
-          <w:numId w:val="7"/>
-        </w:numPr>
-      </w:pPr>
-      <w:r>
-        <w:t>Need to strengthen them and make them more specific</w:t>
-      </w:r>
-    </w:p>
-    <w:p>
-      <w:pPr>
-        <w:pStyle w:val="CommentText"/>
-        <w:numPr>
-          <w:ilvl w:val="0"/>
-          <w:numId w:val="7"/>
-        </w:numPr>
-      </w:pPr>
-      <w:r>
-        <w:t>Add bullet points with points of significance</w:t>
-      </w:r>
-    </w:p>
-    <w:p>
-      <w:pPr>
-        <w:pStyle w:val="CommentText"/>
-      </w:pPr>
-      <w:r>
-        <w:t>Need to be very clear on the why of the importance</w:t>
-      </w:r>
-    </w:p>
-    <w:p>
-      <w:pPr>
-        <w:pStyle w:val="CommentText"/>
-      </w:pPr>
-      <w:r>
-        <w:t>Compress background</w:t>
-      </w:r>
-    </w:p>
-    <w:p>
-      <w:pPr>
-        <w:pStyle w:val="CommentText"/>
-      </w:pPr>
-      <w:r>
-        <w:t>Background section,</w:t>
-      </w:r>
-    </w:p>
-    <w:p>
-      <w:pPr>
-        <w:pStyle w:val="CommentText"/>
-      </w:pPr>
-      <w:r>
-        <w:t>Then split into barrier to progress sections</w:t>
-      </w:r>
-    </w:p>
-    <w:p>
-      <w:pPr>
-        <w:pStyle w:val="CommentText"/>
-      </w:pPr>
-      <w:r>
-        <w:t>Then add a statement about how we will overcome these barriers at the end</w:t>
-      </w:r>
-    </w:p>
-    <w:p>
-      <w:pPr>
-        <w:pStyle w:val="CommentText"/>
-      </w:pPr>
-      <w:r>
-        <w:t>1.5 pages</w:t>
+        <w:t>What I do that’s new Add this section here!</w:t>
+      </w:r>
+      <w:r>
+        <w:t xml:space="preserve"> 0.5 page</w:t>
       </w:r>
     </w:p>
   </w:comment>
-  <w:comment w:id="1" w:author="John Desmarais" w:date="2023-04-03T11:22:00Z" w:initials="JD">
-    <w:p>
-      <w:pPr>
-        <w:pStyle w:val="CommentText"/>
-      </w:pPr>
-      <w:r>
-        <w:rPr>
-          <w:rStyle w:val="CommentReference"/>
-        </w:rPr>
-        <w:annotationRef/>
-      </w:r>
-      <w:r>
-        <w:t>What I do that’s new Add this section here!</w:t>
-      </w:r>
-      <w:r>
-        <w:t xml:space="preserve"> 0.5 page</w:t>
-      </w:r>
-    </w:p>
-  </w:comment>
-  <w:comment w:id="2" w:author="John Desmarais" w:date="2023-04-03T11:23:00Z" w:initials="JD">
+  <w:comment w:id="1" w:author="John Desmarais" w:date="2023-04-03T11:23:00Z" w:initials="JD">
     <w:p>
       <w:pPr>
         <w:pStyle w:val="CommentText"/>
@@ -10720,7 +10112,7 @@
       </w:r>
     </w:p>
   </w:comment>
-  <w:comment w:id="3" w:author="John Desmarais" w:date="2023-04-03T11:55:00Z" w:initials="JD">
+  <w:comment w:id="2" w:author="John Desmarais" w:date="2023-04-03T11:55:00Z" w:initials="JD">
     <w:p>
       <w:pPr>
         <w:pStyle w:val="CommentText"/>
@@ -10741,7 +10133,6 @@
 
 <file path=word/commentsExtended.xml><?xml version="1.0" encoding="utf-8"?>
 <w15:commentsEx xmlns:wpc="http://schemas.microsoft.com/office/word/2010/wordprocessingCanvas" xmlns:cx="http://schemas.microsoft.com/office/drawing/2014/chartex" xmlns:cx1="http://schemas.microsoft.com/office/drawing/2015/9/8/chartex" xmlns:cx2="http://schemas.microsoft.com/office/drawing/2015/10/21/chartex" xmlns:cx3="http://schemas.microsoft.com/office/drawing/2016/5/9/chartex" xmlns:cx4="http://schemas.microsoft.com/office/drawing/2016/5/10/chartex" xmlns:cx5="http://schemas.microsoft.com/office/drawing/2016/5/11/chartex" xmlns:cx6="http://schemas.microsoft.com/office/drawing/2016/5/12/chartex" xmlns:cx7="http://schemas.microsoft.com/office/drawing/2016/5/13/chartex" xmlns:cx8="http://schemas.microsoft.com/office/drawing/2016/5/14/chartex" xmlns:mc="http://schemas.openxmlformats.org/markup-compatibility/2006" xmlns:aink="http://schemas.microsoft.com/office/drawing/2016/ink" xmlns:am3d="http://schemas.microsoft.com/office/drawing/2017/model3d" xmlns:o="urn:schemas-microsoft-com:office:office" xmlns:oel="http://schemas.microsoft.com/office/2019/extlst" xmlns:r="http://schemas.openxmlformats.org/officeDocument/2006/relationships" xmlns:m="http://schemas.openxmlformats.org/officeDocument/2006/math" xmlns:v="urn:schemas-microsoft-com:vml" xmlns:wp14="http://schemas.microsoft.com/office/word/2010/wordprocessingDrawing" xmlns:wp="http://schemas.openxmlformats.org/drawingml/2006/wordprocessingDrawing" xmlns:w10="urn:schemas-microsoft-com:office:word" xmlns:w="http://schemas.openxmlformats.org/wordprocessingml/2006/main" xmlns:w14="http://schemas.microsoft.com/office/word/2010/wordml" xmlns:w15="http://schemas.microsoft.com/office/word/2012/wordml" xmlns:w16cex="http://schemas.microsoft.com/office/word/2018/wordml/cex" xmlns:w16cid="http://schemas.microsoft.com/office/word/2016/wordml/cid" xmlns:w16="http://schemas.microsoft.com/office/word/2018/wordml" xmlns:w16du="http://schemas.microsoft.com/office/word/2023/wordml/word16du" xmlns:w16sdtdh="http://schemas.microsoft.com/office/word/2020/wordml/sdtdatahash" xmlns:w16se="http://schemas.microsoft.com/office/word/2015/wordml/symex" xmlns:wpg="http://schemas.microsoft.com/office/word/2010/wordprocessingGroup" xmlns:wpi="http://schemas.microsoft.com/office/word/2010/wordprocessingInk" xmlns:wne="http://schemas.microsoft.com/office/word/2006/wordml" xmlns:wps="http://schemas.microsoft.com/office/word/2010/wordprocessingShape" mc:Ignorable="w14 w15 w16se w16cid w16 w16cex w16sdtdh wp14">
-  <w15:commentEx w15:paraId="017A835C" w15:done="0"/>
   <w15:commentEx w15:paraId="60F26BD9" w15:done="0"/>
   <w15:commentEx w15:paraId="60EC4C4A" w15:done="0"/>
   <w15:commentEx w15:paraId="3F1C85F5" w15:done="0"/>
@@ -10750,7 +10141,6 @@
 
 <file path=word/commentsExtensible.xml><?xml version="1.0" encoding="utf-8"?>
 <w16cex:commentsExtensible xmlns:wpc="http://schemas.microsoft.com/office/word/2010/wordprocessingCanvas" xmlns:cx="http://schemas.microsoft.com/office/drawing/2014/chartex" xmlns:cx1="http://schemas.microsoft.com/office/drawing/2015/9/8/chartex" xmlns:cx2="http://schemas.microsoft.com/office/drawing/2015/10/21/chartex" xmlns:cx3="http://schemas.microsoft.com/office/drawing/2016/5/9/chartex" xmlns:cx4="http://schemas.microsoft.com/office/drawing/2016/5/10/chartex" xmlns:cx5="http://schemas.microsoft.com/office/drawing/2016/5/11/chartex" xmlns:cx6="http://schemas.microsoft.com/office/drawing/2016/5/12/chartex" xmlns:cx7="http://schemas.microsoft.com/office/drawing/2016/5/13/chartex" xmlns:cx8="http://schemas.microsoft.com/office/drawing/2016/5/14/chartex" xmlns:mc="http://schemas.openxmlformats.org/markup-compatibility/2006" xmlns:aink="http://schemas.microsoft.com/office/drawing/2016/ink" xmlns:am3d="http://schemas.microsoft.com/office/drawing/2017/model3d" xmlns:o="urn:schemas-microsoft-com:office:office" xmlns:oel="http://schemas.microsoft.com/office/2019/extlst" xmlns:r="http://schemas.openxmlformats.org/officeDocument/2006/relationships" xmlns:m="http://schemas.openxmlformats.org/officeDocument/2006/math" xmlns:v="urn:schemas-microsoft-com:vml" xmlns:wp14="http://schemas.microsoft.com/office/word/2010/wordprocessingDrawing" xmlns:wp="http://schemas.openxmlformats.org/drawingml/2006/wordprocessingDrawing" xmlns:w10="urn:schemas-microsoft-com:office:word" xmlns:w="http://schemas.openxmlformats.org/wordprocessingml/2006/main" xmlns:w14="http://schemas.microsoft.com/office/word/2010/wordml" xmlns:w15="http://schemas.microsoft.com/office/word/2012/wordml" xmlns:w16cex="http://schemas.microsoft.com/office/word/2018/wordml/cex" xmlns:w16cid="http://schemas.microsoft.com/office/word/2016/wordml/cid" xmlns:w16="http://schemas.microsoft.com/office/word/2018/wordml" xmlns:w16du="http://schemas.microsoft.com/office/word/2023/wordml/word16du" xmlns:w16sdtdh="http://schemas.microsoft.com/office/word/2020/wordml/sdtdatahash" xmlns:w16se="http://schemas.microsoft.com/office/word/2015/wordml/symex" xmlns:wpg="http://schemas.microsoft.com/office/word/2010/wordprocessingGroup" xmlns:wpi="http://schemas.microsoft.com/office/word/2010/wordprocessingInk" xmlns:wne="http://schemas.microsoft.com/office/word/2006/wordml" xmlns:wps="http://schemas.microsoft.com/office/word/2010/wordprocessingShape" mc:Ignorable="w14 w15 w16se w16cid w16 w16cex w16sdtdh wp14">
-  <w16cex:commentExtensible w16cex:durableId="27D538DF" w16cex:dateUtc="2023-04-03T15:37:00Z"/>
   <w16cex:commentExtensible w16cex:durableId="27D53591" w16cex:dateUtc="2023-04-03T15:22:00Z"/>
   <w16cex:commentExtensible w16cex:durableId="27D535C0" w16cex:dateUtc="2023-04-03T15:23:00Z"/>
   <w16cex:commentExtensible w16cex:durableId="27D53D24" w16cex:dateUtc="2023-04-03T15:55:00Z"/>
@@ -10759,7 +10149,6 @@
 
 <file path=word/commentsIds.xml><?xml version="1.0" encoding="utf-8"?>
 <w16cid:commentsIds xmlns:wpc="http://schemas.microsoft.com/office/word/2010/wordprocessingCanvas" xmlns:cx="http://schemas.microsoft.com/office/drawing/2014/chartex" xmlns:cx1="http://schemas.microsoft.com/office/drawing/2015/9/8/chartex" xmlns:cx2="http://schemas.microsoft.com/office/drawing/2015/10/21/chartex" xmlns:cx3="http://schemas.microsoft.com/office/drawing/2016/5/9/chartex" xmlns:cx4="http://schemas.microsoft.com/office/drawing/2016/5/10/chartex" xmlns:cx5="http://schemas.microsoft.com/office/drawing/2016/5/11/chartex" xmlns:cx6="http://schemas.microsoft.com/office/drawing/2016/5/12/chartex" xmlns:cx7="http://schemas.microsoft.com/office/drawing/2016/5/13/chartex" xmlns:cx8="http://schemas.microsoft.com/office/drawing/2016/5/14/chartex" xmlns:mc="http://schemas.openxmlformats.org/markup-compatibility/2006" xmlns:aink="http://schemas.microsoft.com/office/drawing/2016/ink" xmlns:am3d="http://schemas.microsoft.com/office/drawing/2017/model3d" xmlns:o="urn:schemas-microsoft-com:office:office" xmlns:oel="http://schemas.microsoft.com/office/2019/extlst" xmlns:r="http://schemas.openxmlformats.org/officeDocument/2006/relationships" xmlns:m="http://schemas.openxmlformats.org/officeDocument/2006/math" xmlns:v="urn:schemas-microsoft-com:vml" xmlns:wp14="http://schemas.microsoft.com/office/word/2010/wordprocessingDrawing" xmlns:wp="http://schemas.openxmlformats.org/drawingml/2006/wordprocessingDrawing" xmlns:w10="urn:schemas-microsoft-com:office:word" xmlns:w="http://schemas.openxmlformats.org/wordprocessingml/2006/main" xmlns:w14="http://schemas.microsoft.com/office/word/2010/wordml" xmlns:w15="http://schemas.microsoft.com/office/word/2012/wordml" xmlns:w16cex="http://schemas.microsoft.com/office/word/2018/wordml/cex" xmlns:w16cid="http://schemas.microsoft.com/office/word/2016/wordml/cid" xmlns:w16="http://schemas.microsoft.com/office/word/2018/wordml" xmlns:w16du="http://schemas.microsoft.com/office/word/2023/wordml/word16du" xmlns:w16sdtdh="http://schemas.microsoft.com/office/word/2020/wordml/sdtdatahash" xmlns:w16se="http://schemas.microsoft.com/office/word/2015/wordml/symex" xmlns:wpg="http://schemas.microsoft.com/office/word/2010/wordprocessingGroup" xmlns:wpi="http://schemas.microsoft.com/office/word/2010/wordprocessingInk" xmlns:wne="http://schemas.microsoft.com/office/word/2006/wordml" xmlns:wps="http://schemas.microsoft.com/office/word/2010/wordprocessingShape" mc:Ignorable="w14 w15 w16se w16cid w16 w16cex w16sdtdh wp14">
-  <w16cid:commentId w16cid:paraId="017A835C" w16cid:durableId="27D538DF"/>
   <w16cid:commentId w16cid:paraId="60F26BD9" w16cid:durableId="27D53591"/>
   <w16cid:commentId w16cid:paraId="60EC4C4A" w16cid:durableId="27D535C0"/>
   <w16cid:commentId w16cid:paraId="3F1C85F5" w16cid:durableId="27D53D24"/>

</xml_diff>

<commit_message>
numbered innovations and extracted a copy to send to justin
</commit_message>
<xml_diff>
--- a/2023_04_08_sub_F32/research_strategy.docx
+++ b/2023_04_08_sub_F32/research_strategy.docx
@@ -2595,7 +2595,27 @@
           <w:sz w:val="22"/>
           <w:szCs w:val="22"/>
         </w:rPr>
-        <w:t xml:space="preserve">Innovation #: </w:t>
+        <w:t xml:space="preserve">Innovation </w:t>
+      </w:r>
+      <w:r>
+        <w:rPr>
+          <w:rFonts w:ascii="Arial" w:hAnsi="Arial" w:cs="Arial"/>
+          <w:b/>
+          <w:bCs/>
+          <w:sz w:val="22"/>
+          <w:szCs w:val="22"/>
+        </w:rPr>
+        <w:t>1</w:t>
+      </w:r>
+      <w:r>
+        <w:rPr>
+          <w:rFonts w:ascii="Arial" w:hAnsi="Arial" w:cs="Arial"/>
+          <w:b/>
+          <w:bCs/>
+          <w:sz w:val="22"/>
+          <w:szCs w:val="22"/>
+        </w:rPr>
+        <w:t xml:space="preserve">: </w:t>
       </w:r>
       <w:r>
         <w:rPr>
@@ -2803,7 +2823,7 @@
           <w:sz w:val="22"/>
           <w:szCs w:val="22"/>
         </w:rPr>
-        <w:t>#</w:t>
+        <w:t>2</w:t>
       </w:r>
       <w:r>
         <w:rPr>
@@ -3029,7 +3049,7 @@
           <w:sz w:val="22"/>
           <w:szCs w:val="22"/>
         </w:rPr>
-        <w:t>#</w:t>
+        <w:t>3</w:t>
       </w:r>
       <w:r>
         <w:rPr>
@@ -3244,7 +3264,7 @@
           <w:sz w:val="22"/>
           <w:szCs w:val="22"/>
         </w:rPr>
-        <w:t>#</w:t>
+        <w:t>4</w:t>
       </w:r>
       <w:r>
         <w:rPr>
@@ -3410,7 +3430,7 @@
           <w:sz w:val="22"/>
           <w:szCs w:val="22"/>
         </w:rPr>
-        <w:t>#</w:t>
+        <w:t>5</w:t>
       </w:r>
       <w:r>
         <w:rPr>
@@ -3627,7 +3647,7 @@
           <w:sz w:val="22"/>
           <w:szCs w:val="22"/>
         </w:rPr>
-        <w:t>#</w:t>
+        <w:t>6</w:t>
       </w:r>
       <w:r>
         <w:rPr>

</xml_diff>

<commit_message>
got more feedback from justin on significance
</commit_message>
<xml_diff>
--- a/2023_04_08_sub_F32/research_strategy.docx
+++ b/2023_04_08_sub_F32/research_strategy.docx
@@ -34,6 +34,7 @@
           <w:u w:val="single"/>
         </w:rPr>
       </w:pPr>
+      <w:commentRangeStart w:id="0"/>
       <w:r>
         <w:rPr>
           <w:rFonts w:ascii="Arial" w:hAnsi="Arial" w:cs="Arial"/>
@@ -42,6 +43,14 @@
           <w:u w:val="single"/>
         </w:rPr>
         <w:t>Background</w:t>
+      </w:r>
+      <w:commentRangeEnd w:id="0"/>
+      <w:r>
+        <w:rPr>
+          <w:rStyle w:val="CommentReference"/>
+          <w:rFonts w:ascii="Arial" w:eastAsia="Arial" w:hAnsi="Arial" w:cs="Arial"/>
+        </w:rPr>
+        <w:commentReference w:id="0"/>
       </w:r>
     </w:p>
     <w:p>
@@ -3789,7 +3798,7 @@
           <w:szCs w:val="22"/>
         </w:rPr>
       </w:pPr>
-      <w:commentRangeStart w:id="0"/>
+      <w:commentRangeStart w:id="1"/>
       <w:r>
         <w:rPr>
           <w:rFonts w:ascii="Arial" w:hAnsi="Arial" w:cs="Arial"/>
@@ -3800,13 +3809,13 @@
         </w:rPr>
         <w:t>Approach</w:t>
       </w:r>
-      <w:commentRangeEnd w:id="0"/>
+      <w:commentRangeEnd w:id="1"/>
       <w:r>
         <w:rPr>
           <w:rStyle w:val="CommentReference"/>
           <w:rFonts w:ascii="Arial" w:eastAsia="Arial" w:hAnsi="Arial" w:cs="Arial"/>
         </w:rPr>
-        <w:commentReference w:id="0"/>
+        <w:commentReference w:id="1"/>
       </w:r>
     </w:p>
     <w:p>
@@ -3819,6 +3828,7 @@
           <w:szCs w:val="22"/>
         </w:rPr>
       </w:pPr>
+      <w:commentRangeStart w:id="2"/>
       <w:r>
         <w:rPr>
           <w:rFonts w:ascii="Arial" w:hAnsi="Arial" w:cs="Arial"/>
@@ -3826,7 +3836,24 @@
           <w:sz w:val="22"/>
           <w:szCs w:val="22"/>
         </w:rPr>
-        <w:t>Aim 1: Develop a nucleotide-resolution</w:t>
+        <w:t xml:space="preserve">Aim </w:t>
+      </w:r>
+      <w:commentRangeEnd w:id="2"/>
+      <w:r>
+        <w:rPr>
+          <w:rStyle w:val="CommentReference"/>
+          <w:rFonts w:ascii="Arial" w:eastAsia="Arial" w:hAnsi="Arial" w:cs="Arial"/>
+        </w:rPr>
+        <w:commentReference w:id="2"/>
+      </w:r>
+      <w:r>
+        <w:rPr>
+          <w:rFonts w:ascii="Arial" w:hAnsi="Arial" w:cs="Arial"/>
+          <w:b/>
+          <w:sz w:val="22"/>
+          <w:szCs w:val="22"/>
+        </w:rPr>
+        <w:t>1: Develop a nucleotide-resolution</w:t>
       </w:r>
       <w:r>
         <w:rPr>
@@ -5125,17 +5152,16 @@
           <w:bCs/>
           <w:sz w:val="22"/>
           <w:szCs w:val="22"/>
+        </w:rPr>
+      </w:pPr>
+      <w:r>
+        <w:rPr>
+          <w:rFonts w:ascii="Arial" w:hAnsi="Arial" w:cs="Arial"/>
+          <w:bCs/>
+          <w:sz w:val="22"/>
+          <w:szCs w:val="22"/>
           <w:u w:val="single"/>
         </w:rPr>
-      </w:pPr>
-      <w:r>
-        <w:rPr>
-          <w:rFonts w:ascii="Arial" w:hAnsi="Arial" w:cs="Arial"/>
-          <w:bCs/>
-          <w:sz w:val="22"/>
-          <w:szCs w:val="22"/>
-          <w:u w:val="single"/>
-        </w:rPr>
         <w:t>Pitfalls and alternative approaches:</w:t>
       </w:r>
       <w:r>
@@ -5202,6 +5228,130 @@
           <w:szCs w:val="22"/>
         </w:rPr>
         <w:t>, if this is the case, I will write custom versions that are optimized for the MPSA use case.</w:t>
+      </w:r>
+      <w:r>
+        <w:rPr>
+          <w:noProof/>
+        </w:rPr>
+        <mc:AlternateContent>
+          <mc:Choice Requires="wps">
+            <w:drawing>
+              <wp:anchor distT="0" distB="0" distL="114300" distR="114300" simplePos="0" relativeHeight="251660288" behindDoc="0" locked="0" layoutInCell="1" allowOverlap="1" wp14:anchorId="1A8D3034" wp14:editId="369193CC">
+                <wp:simplePos x="0" y="0"/>
+                <wp:positionH relativeFrom="column">
+                  <wp:posOffset>3379470</wp:posOffset>
+                </wp:positionH>
+                <wp:positionV relativeFrom="paragraph">
+                  <wp:posOffset>5006975</wp:posOffset>
+                </wp:positionV>
+                <wp:extent cx="3478530" cy="635"/>
+                <wp:effectExtent l="0" t="0" r="1270" b="12065"/>
+                <wp:wrapSquare wrapText="bothSides"/>
+                <wp:docPr id="3" name="Text Box 3"/>
+                <wp:cNvGraphicFramePr/>
+                <a:graphic xmlns:a="http://schemas.openxmlformats.org/drawingml/2006/main">
+                  <a:graphicData uri="http://schemas.microsoft.com/office/word/2010/wordprocessingShape">
+                    <wps:wsp>
+                      <wps:cNvSpPr txBox="1"/>
+                      <wps:spPr>
+                        <a:xfrm>
+                          <a:off x="0" y="0"/>
+                          <a:ext cx="3478530" cy="635"/>
+                        </a:xfrm>
+                        <a:prstGeom prst="rect">
+                          <a:avLst/>
+                        </a:prstGeom>
+                        <a:solidFill>
+                          <a:prstClr val="white"/>
+                        </a:solidFill>
+                        <a:ln>
+                          <a:noFill/>
+                        </a:ln>
+                      </wps:spPr>
+                      <wps:txbx>
+                        <w:txbxContent>
+                          <w:p>
+                            <w:pPr>
+                              <w:pStyle w:val="Caption"/>
+                              <w:rPr>
+                                <w:rFonts w:cs="Arial"/>
+                                <w:bCs/>
+                                <w:sz w:val="22"/>
+                                <w:szCs w:val="22"/>
+                                <w:u w:val="single"/>
+                              </w:rPr>
+                            </w:pPr>
+                            <w:r>
+                              <w:t xml:space="preserve">Figure </w:t>
+                            </w:r>
+                            <w:fldSimple w:instr=" SEQ Figure \* ARABIC ">
+                              <w:r>
+                                <w:rPr>
+                                  <w:noProof/>
+                                </w:rPr>
+                                <w:t>1</w:t>
+                              </w:r>
+                            </w:fldSimple>
+                            <w:r>
+                              <w:t xml:space="preserve"> Mutagenesis Strategy for PKM.</w:t>
+                            </w:r>
+                          </w:p>
+                        </w:txbxContent>
+                      </wps:txbx>
+                      <wps:bodyPr rot="0" spcFirstLastPara="0" vertOverflow="overflow" horzOverflow="overflow" vert="horz" wrap="square" lIns="0" tIns="0" rIns="0" bIns="0" numCol="1" spcCol="0" rtlCol="0" fromWordArt="0" anchor="t" anchorCtr="0" forceAA="0" compatLnSpc="1">
+                        <a:prstTxWarp prst="textNoShape">
+                          <a:avLst/>
+                        </a:prstTxWarp>
+                        <a:spAutoFit/>
+                      </wps:bodyPr>
+                    </wps:wsp>
+                  </a:graphicData>
+                </a:graphic>
+              </wp:anchor>
+            </w:drawing>
+          </mc:Choice>
+          <mc:Fallback>
+            <w:pict>
+              <v:shapetype w14:anchorId="1A8D3034" id="_x0000_t202" coordsize="21600,21600" o:spt="202" path="m,l,21600r21600,l21600,xe">
+                <v:stroke joinstyle="miter"/>
+                <v:path gradientshapeok="t" o:connecttype="rect"/>
+              </v:shapetype>
+              <v:shape id="Text Box 3" o:spid="_x0000_s1026" type="#_x0000_t202" style="position:absolute;margin-left:266.1pt;margin-top:394.25pt;width:273.9pt;height:.05pt;z-index:251660288;visibility:visible;mso-wrap-style:square;mso-wrap-distance-left:9pt;mso-wrap-distance-top:0;mso-wrap-distance-right:9pt;mso-wrap-distance-bottom:0;mso-position-horizontal:absolute;mso-position-horizontal-relative:text;mso-position-vertical:absolute;mso-position-vertical-relative:text;v-text-anchor:top" o:gfxdata="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" stroked="f">
+                <v:textbox style="mso-fit-shape-to-text:t" inset="0,0,0,0">
+                  <w:txbxContent>
+                    <w:p>
+                      <w:pPr>
+                        <w:pStyle w:val="Caption"/>
+                        <w:rPr>
+                          <w:rFonts w:cs="Arial"/>
+                          <w:bCs/>
+                          <w:sz w:val="22"/>
+                          <w:szCs w:val="22"/>
+                          <w:u w:val="single"/>
+                        </w:rPr>
+                      </w:pPr>
+                      <w:r>
+                        <w:t xml:space="preserve">Figure </w:t>
+                      </w:r>
+                      <w:fldSimple w:instr=" SEQ Figure \* ARABIC ">
+                        <w:r>
+                          <w:rPr>
+                            <w:noProof/>
+                          </w:rPr>
+                          <w:t>1</w:t>
+                        </w:r>
+                      </w:fldSimple>
+                      <w:r>
+                        <w:t xml:space="preserve"> Mutagenesis Strategy for PKM.</w:t>
+                      </w:r>
+                    </w:p>
+                  </w:txbxContent>
+                </v:textbox>
+                <w10:wrap type="square"/>
+              </v:shape>
+            </w:pict>
+          </mc:Fallback>
+        </mc:AlternateContent>
       </w:r>
     </w:p>
     <w:p>
@@ -5290,7 +5440,7 @@
         </w:rPr>
         <w:t xml:space="preserve"> </w:t>
       </w:r>
-      <w:commentRangeStart w:id="1"/>
+      <w:commentRangeStart w:id="3"/>
       <w:r>
         <w:rPr>
           <w:rFonts w:ascii="Arial" w:hAnsi="Arial" w:cs="Arial"/>
@@ -5310,13 +5460,13 @@
         </w:rPr>
         <w:t xml:space="preserve"> </w:t>
       </w:r>
-      <w:commentRangeEnd w:id="1"/>
+      <w:commentRangeEnd w:id="3"/>
       <w:r>
         <w:rPr>
           <w:rStyle w:val="CommentReference"/>
           <w:rFonts w:ascii="Arial" w:eastAsia="Arial" w:hAnsi="Arial" w:cs="Arial"/>
         </w:rPr>
-        <w:commentReference w:id="1"/>
+        <w:commentReference w:id="3"/>
       </w:r>
       <w:r>
         <w:rPr>
@@ -5418,6 +5568,64 @@
         <w:rPr>
           <w:rFonts w:ascii="Arial" w:hAnsi="Arial" w:cs="Arial"/>
           <w:bCs/>
+          <w:noProof/>
+          <w:sz w:val="22"/>
+          <w:szCs w:val="22"/>
+        </w:rPr>
+        <w:drawing>
+          <wp:anchor distT="0" distB="0" distL="114300" distR="114300" simplePos="0" relativeHeight="251658240" behindDoc="0" locked="0" layoutInCell="1" allowOverlap="1" wp14:anchorId="3DA01A80" wp14:editId="3D4294E4">
+            <wp:simplePos x="0" y="0"/>
+            <wp:positionH relativeFrom="margin">
+              <wp:align>right</wp:align>
+            </wp:positionH>
+            <wp:positionV relativeFrom="margin">
+              <wp:align>center</wp:align>
+            </wp:positionV>
+            <wp:extent cx="3478530" cy="3478530"/>
+            <wp:effectExtent l="0" t="0" r="0" b="0"/>
+            <wp:wrapSquare wrapText="bothSides"/>
+            <wp:docPr id="1" name="Picture 1"/>
+            <wp:cNvGraphicFramePr>
+              <a:graphicFrameLocks xmlns:a="http://schemas.openxmlformats.org/drawingml/2006/main" noChangeAspect="1"/>
+            </wp:cNvGraphicFramePr>
+            <a:graphic xmlns:a="http://schemas.openxmlformats.org/drawingml/2006/main">
+              <a:graphicData uri="http://schemas.openxmlformats.org/drawingml/2006/picture">
+                <pic:pic xmlns:pic="http://schemas.openxmlformats.org/drawingml/2006/picture">
+                  <pic:nvPicPr>
+                    <pic:cNvPr id="1" name="Picture 1"/>
+                    <pic:cNvPicPr/>
+                  </pic:nvPicPr>
+                  <pic:blipFill>
+                    <a:blip r:embed="rId12">
+                      <a:extLst>
+                        <a:ext uri="{28A0092B-C50C-407E-A947-70E740481C1C}">
+                          <a14:useLocalDpi xmlns:a14="http://schemas.microsoft.com/office/drawing/2010/main" val="0"/>
+                        </a:ext>
+                      </a:extLst>
+                    </a:blip>
+                    <a:stretch>
+                      <a:fillRect/>
+                    </a:stretch>
+                  </pic:blipFill>
+                  <pic:spPr>
+                    <a:xfrm>
+                      <a:off x="0" y="0"/>
+                      <a:ext cx="3478530" cy="3478530"/>
+                    </a:xfrm>
+                    <a:prstGeom prst="rect">
+                      <a:avLst/>
+                    </a:prstGeom>
+                  </pic:spPr>
+                </pic:pic>
+              </a:graphicData>
+            </a:graphic>
+          </wp:anchor>
+        </w:drawing>
+      </w:r>
+      <w:r>
+        <w:rPr>
+          <w:rFonts w:ascii="Arial" w:hAnsi="Arial" w:cs="Arial"/>
+          <w:bCs/>
           <w:sz w:val="22"/>
           <w:szCs w:val="22"/>
           <w:u w:val="single"/>
@@ -6233,7 +6441,17 @@
           <w:sz w:val="22"/>
           <w:szCs w:val="22"/>
         </w:rPr>
-        <w:t xml:space="preserve"> the high PKM2/PKM1 ratio in HeLa cells makes it hard to distinguish mutant phenotypes, we can perform the experiment in a cell line that normally has an even mixture of the two isoforms such as C2C12 cells differentiated into myotubes</w:t>
+        <w:t xml:space="preserve"> the high PKM2/PKM1 ratio in HeLa cells makes it hard to distinguish mutant phenotypes, we can perform the experiment in a cell line that normally has an even mixture of the two </w:t>
+      </w:r>
+      <w:r>
+        <w:rPr>
+          <w:rFonts w:ascii="Arial" w:hAnsi="Arial" w:cs="Arial"/>
+          <w:bCs/>
+          <w:sz w:val="22"/>
+          <w:szCs w:val="22"/>
+        </w:rPr>
+        <w:lastRenderedPageBreak/>
+        <w:t>isoforms such as C2C12 cells differentiated into myotubes</w:t>
       </w:r>
       <w:r>
         <w:rPr>
@@ -6683,7 +6901,6 @@
           <w:sz w:val="22"/>
           <w:szCs w:val="22"/>
         </w:rPr>
-        <w:lastRenderedPageBreak/>
         <w:t>2.</w:t>
       </w:r>
       <w:r>
@@ -7579,6 +7796,7 @@
           <w:sz w:val="22"/>
           <w:szCs w:val="22"/>
         </w:rPr>
+        <w:lastRenderedPageBreak/>
         <w:t>12.</w:t>
       </w:r>
       <w:r>
@@ -7895,7 +8113,6 @@
           <w:sz w:val="22"/>
           <w:szCs w:val="22"/>
         </w:rPr>
-        <w:lastRenderedPageBreak/>
         <w:t>16.</w:t>
       </w:r>
       <w:r>
@@ -8832,6 +9049,7 @@
           <w:sz w:val="22"/>
           <w:szCs w:val="22"/>
         </w:rPr>
+        <w:lastRenderedPageBreak/>
         <w:t>26.</w:t>
       </w:r>
       <w:r>
@@ -9211,7 +9429,6 @@
           <w:sz w:val="22"/>
           <w:szCs w:val="22"/>
         </w:rPr>
-        <w:lastRenderedPageBreak/>
         <w:t>30.</w:t>
       </w:r>
       <w:r>
@@ -10007,6 +10224,7 @@
           <w:sz w:val="22"/>
           <w:szCs w:val="22"/>
         </w:rPr>
+        <w:lastRenderedPageBreak/>
         <w:t>39.</w:t>
       </w:r>
       <w:r>
@@ -10444,7 +10662,6 @@
           <w:sz w:val="22"/>
           <w:szCs w:val="22"/>
         </w:rPr>
-        <w:lastRenderedPageBreak/>
         <w:t>44.</w:t>
       </w:r>
       <w:r>
@@ -11261,6 +11478,7 @@
           <w:sz w:val="22"/>
           <w:szCs w:val="22"/>
         </w:rPr>
+        <w:lastRenderedPageBreak/>
         <w:t>53.</w:t>
       </w:r>
       <w:r>
@@ -11618,7 +11836,378 @@
 
 <file path=word/comments.xml><?xml version="1.0" encoding="utf-8"?>
 <w:comments xmlns:wpc="http://schemas.microsoft.com/office/word/2010/wordprocessingCanvas" xmlns:cx="http://schemas.microsoft.com/office/drawing/2014/chartex" xmlns:cx1="http://schemas.microsoft.com/office/drawing/2015/9/8/chartex" xmlns:cx2="http://schemas.microsoft.com/office/drawing/2015/10/21/chartex" xmlns:cx3="http://schemas.microsoft.com/office/drawing/2016/5/9/chartex" xmlns:cx4="http://schemas.microsoft.com/office/drawing/2016/5/10/chartex" xmlns:cx5="http://schemas.microsoft.com/office/drawing/2016/5/11/chartex" xmlns:cx6="http://schemas.microsoft.com/office/drawing/2016/5/12/chartex" xmlns:cx7="http://schemas.microsoft.com/office/drawing/2016/5/13/chartex" xmlns:cx8="http://schemas.microsoft.com/office/drawing/2016/5/14/chartex" xmlns:mc="http://schemas.openxmlformats.org/markup-compatibility/2006" xmlns:aink="http://schemas.microsoft.com/office/drawing/2016/ink" xmlns:am3d="http://schemas.microsoft.com/office/drawing/2017/model3d" xmlns:o="urn:schemas-microsoft-com:office:office" xmlns:oel="http://schemas.microsoft.com/office/2019/extlst" xmlns:r="http://schemas.openxmlformats.org/officeDocument/2006/relationships" xmlns:m="http://schemas.openxmlformats.org/officeDocument/2006/math" xmlns:v="urn:schemas-microsoft-com:vml" xmlns:wp14="http://schemas.microsoft.com/office/word/2010/wordprocessingDrawing" xmlns:wp="http://schemas.openxmlformats.org/drawingml/2006/wordprocessingDrawing" xmlns:w10="urn:schemas-microsoft-com:office:word" xmlns:w="http://schemas.openxmlformats.org/wordprocessingml/2006/main" xmlns:w14="http://schemas.microsoft.com/office/word/2010/wordml" xmlns:w15="http://schemas.microsoft.com/office/word/2012/wordml" xmlns:w16cex="http://schemas.microsoft.com/office/word/2018/wordml/cex" xmlns:w16cid="http://schemas.microsoft.com/office/word/2016/wordml/cid" xmlns:w16="http://schemas.microsoft.com/office/word/2018/wordml" xmlns:w16du="http://schemas.microsoft.com/office/word/2023/wordml/word16du" xmlns:w16sdtdh="http://schemas.microsoft.com/office/word/2020/wordml/sdtdatahash" xmlns:w16se="http://schemas.microsoft.com/office/word/2015/wordml/symex" xmlns:wpg="http://schemas.microsoft.com/office/word/2010/wordprocessingGroup" xmlns:wpi="http://schemas.microsoft.com/office/word/2010/wordprocessingInk" xmlns:wne="http://schemas.microsoft.com/office/word/2006/wordml" xmlns:wps="http://schemas.microsoft.com/office/word/2010/wordprocessingShape" mc:Ignorable="w14 w15 w16se w16cid w16 w16cex w16sdtdh wp14">
-  <w:comment w:id="0" w:author="John Desmarais" w:date="2023-04-03T11:23:00Z" w:initials="JD">
+  <w:comment w:id="0" w:author="John Desmarais" w:date="2023-04-04T20:04:00Z" w:initials="JD">
+    <w:p>
+      <w:pPr>
+        <w:pStyle w:val="CommentText"/>
+      </w:pPr>
+      <w:r>
+        <w:rPr>
+          <w:rStyle w:val="CommentReference"/>
+        </w:rPr>
+        <w:annotationRef/>
+      </w:r>
+      <w:r>
+        <w:t>Move background from barriers to progress up to back ground</w:t>
+      </w:r>
+    </w:p>
+    <w:p>
+      <w:pPr>
+        <w:pStyle w:val="CommentText"/>
+        <w:numPr>
+          <w:ilvl w:val="0"/>
+          <w:numId w:val="8"/>
+        </w:numPr>
+      </w:pPr>
+      <w:r>
+        <w:t>MXES</w:t>
+      </w:r>
+    </w:p>
+    <w:p>
+      <w:pPr>
+        <w:pStyle w:val="CommentText"/>
+        <w:numPr>
+          <w:ilvl w:val="0"/>
+          <w:numId w:val="8"/>
+        </w:numPr>
+      </w:pPr>
+      <w:r>
+        <w:t>PKM</w:t>
+      </w:r>
+    </w:p>
+    <w:p>
+      <w:pPr>
+        <w:pStyle w:val="CommentText"/>
+        <w:numPr>
+          <w:ilvl w:val="0"/>
+          <w:numId w:val="8"/>
+        </w:numPr>
+      </w:pPr>
+      <w:r>
+        <w:t>MPSAs</w:t>
+      </w:r>
+    </w:p>
+    <w:p>
+      <w:pPr>
+        <w:pStyle w:val="CommentText"/>
+      </w:pPr>
+    </w:p>
+    <w:p>
+      <w:pPr>
+        <w:pStyle w:val="CommentText"/>
+      </w:pPr>
+      <w:r>
+        <w:t>Cut down on colloquial language make sound more technical</w:t>
+      </w:r>
+    </w:p>
+    <w:p>
+      <w:pPr>
+        <w:pStyle w:val="CommentText"/>
+      </w:pPr>
+    </w:p>
+    <w:p>
+      <w:pPr>
+        <w:pStyle w:val="CommentText"/>
+      </w:pPr>
+      <w:r>
+        <w:t>Background 3 paragraphs</w:t>
+      </w:r>
+    </w:p>
+    <w:p>
+      <w:pPr>
+        <w:pStyle w:val="CommentText"/>
+        <w:numPr>
+          <w:ilvl w:val="0"/>
+          <w:numId w:val="8"/>
+        </w:numPr>
+      </w:pPr>
+      <w:r>
+        <w:t>P1 Splicing</w:t>
+      </w:r>
+    </w:p>
+    <w:p>
+      <w:pPr>
+        <w:pStyle w:val="CommentText"/>
+        <w:numPr>
+          <w:ilvl w:val="1"/>
+          <w:numId w:val="8"/>
+        </w:numPr>
+      </w:pPr>
+      <w:r>
+        <w:t>High level</w:t>
+      </w:r>
+    </w:p>
+    <w:p>
+      <w:pPr>
+        <w:pStyle w:val="CommentText"/>
+        <w:numPr>
+          <w:ilvl w:val="1"/>
+          <w:numId w:val="8"/>
+        </w:numPr>
+      </w:pPr>
+      <w:r>
+        <w:t xml:space="preserve">Alternative mRNA splicing is a fundamental aspect of </w:t>
+      </w:r>
+      <w:proofErr w:type="spellStart"/>
+      <w:r>
+        <w:t>eukariotic</w:t>
+      </w:r>
+      <w:proofErr w:type="spellEnd"/>
+      <w:r>
+        <w:t xml:space="preserve"> regulation</w:t>
+      </w:r>
+    </w:p>
+    <w:p>
+      <w:pPr>
+        <w:pStyle w:val="CommentText"/>
+        <w:numPr>
+          <w:ilvl w:val="1"/>
+          <w:numId w:val="8"/>
+        </w:numPr>
+      </w:pPr>
+      <w:r>
+        <w:t xml:space="preserve">Describe splicing </w:t>
+      </w:r>
+    </w:p>
+    <w:p>
+      <w:pPr>
+        <w:pStyle w:val="CommentText"/>
+        <w:numPr>
+          <w:ilvl w:val="2"/>
+          <w:numId w:val="8"/>
+        </w:numPr>
+      </w:pPr>
+      <w:r>
+        <w:t>Precise jargon</w:t>
+      </w:r>
+    </w:p>
+    <w:p>
+      <w:pPr>
+        <w:pStyle w:val="CommentText"/>
+        <w:numPr>
+          <w:ilvl w:val="2"/>
+          <w:numId w:val="8"/>
+        </w:numPr>
+      </w:pPr>
+      <w:r>
+        <w:t>How splicing proceeds</w:t>
+      </w:r>
+    </w:p>
+    <w:p>
+      <w:pPr>
+        <w:pStyle w:val="CommentText"/>
+        <w:numPr>
+          <w:ilvl w:val="2"/>
+          <w:numId w:val="8"/>
+        </w:numPr>
+      </w:pPr>
+      <w:r>
+        <w:t>Mechanistic description</w:t>
+      </w:r>
+    </w:p>
+    <w:p>
+      <w:pPr>
+        <w:pStyle w:val="CommentText"/>
+        <w:numPr>
+          <w:ilvl w:val="2"/>
+          <w:numId w:val="8"/>
+        </w:numPr>
+      </w:pPr>
+      <w:r>
+        <w:t>Use all the terms exon intron isoform 5’ ss 3’ss</w:t>
+      </w:r>
+    </w:p>
+    <w:p>
+      <w:pPr>
+        <w:pStyle w:val="CommentText"/>
+        <w:numPr>
+          <w:ilvl w:val="0"/>
+          <w:numId w:val="8"/>
+        </w:numPr>
+      </w:pPr>
+      <w:r>
+        <w:t xml:space="preserve">P2 </w:t>
+      </w:r>
+      <w:r>
+        <w:t>MXE mechanisms poorly understood and important</w:t>
+      </w:r>
+      <w:r>
+        <w:t xml:space="preserve"> </w:t>
+      </w:r>
+    </w:p>
+    <w:p>
+      <w:pPr>
+        <w:pStyle w:val="CommentText"/>
+        <w:numPr>
+          <w:ilvl w:val="1"/>
+          <w:numId w:val="8"/>
+        </w:numPr>
+      </w:pPr>
+      <w:r>
+        <w:t>Make sure to demonstrate mu knowledge</w:t>
+      </w:r>
+    </w:p>
+    <w:p>
+      <w:pPr>
+        <w:pStyle w:val="CommentText"/>
+        <w:numPr>
+          <w:ilvl w:val="1"/>
+          <w:numId w:val="8"/>
+        </w:numPr>
+      </w:pPr>
+      <w:r>
+        <w:t>Describe DSCAM as classic example</w:t>
+      </w:r>
+    </w:p>
+    <w:p>
+      <w:pPr>
+        <w:pStyle w:val="CommentText"/>
+        <w:numPr>
+          <w:ilvl w:val="1"/>
+          <w:numId w:val="8"/>
+        </w:numPr>
+      </w:pPr>
+      <w:r>
+        <w:t>Know to occur in humans</w:t>
+      </w:r>
+    </w:p>
+    <w:p>
+      <w:pPr>
+        <w:pStyle w:val="CommentText"/>
+        <w:numPr>
+          <w:ilvl w:val="1"/>
+          <w:numId w:val="8"/>
+        </w:numPr>
+      </w:pPr>
+      <w:r>
+        <w:t>What are the known mechanisms</w:t>
+      </w:r>
+    </w:p>
+    <w:p>
+      <w:pPr>
+        <w:pStyle w:val="CommentText"/>
+        <w:numPr>
+          <w:ilvl w:val="2"/>
+          <w:numId w:val="8"/>
+        </w:numPr>
+      </w:pPr>
+      <w:r>
+        <w:t>Describe mechanistically</w:t>
+      </w:r>
+    </w:p>
+    <w:p>
+      <w:pPr>
+        <w:pStyle w:val="CommentText"/>
+        <w:numPr>
+          <w:ilvl w:val="1"/>
+          <w:numId w:val="8"/>
+        </w:numPr>
+      </w:pPr>
+      <w:proofErr w:type="gramStart"/>
+      <w:r>
+        <w:t>Overall</w:t>
+      </w:r>
+      <w:proofErr w:type="gramEnd"/>
+      <w:r>
+        <w:t xml:space="preserve"> poorly understood in humans</w:t>
+      </w:r>
+    </w:p>
+    <w:p>
+      <w:pPr>
+        <w:pStyle w:val="CommentText"/>
+        <w:numPr>
+          <w:ilvl w:val="0"/>
+          <w:numId w:val="8"/>
+        </w:numPr>
+      </w:pPr>
+      <w:r>
+        <w:t>P3 is PKM is particularly important</w:t>
+      </w:r>
+    </w:p>
+    <w:p>
+      <w:pPr>
+        <w:pStyle w:val="CommentText"/>
+        <w:numPr>
+          <w:ilvl w:val="0"/>
+          <w:numId w:val="8"/>
+        </w:numPr>
+      </w:pPr>
+      <w:r>
+        <w:t>P4 MPSAs allow the study but the application to MXEs hindered by 2 barriers</w:t>
+      </w:r>
+    </w:p>
+    <w:p>
+      <w:pPr>
+        <w:pStyle w:val="CommentText"/>
+        <w:numPr>
+          <w:ilvl w:val="0"/>
+          <w:numId w:val="8"/>
+        </w:numPr>
+      </w:pPr>
+    </w:p>
+    <w:p>
+      <w:pPr>
+        <w:pStyle w:val="CommentText"/>
+      </w:pPr>
+    </w:p>
+    <w:p>
+      <w:pPr>
+        <w:pStyle w:val="CommentText"/>
+      </w:pPr>
+      <w:r>
+        <w:t>Combine Barrier 1 and barrier 2</w:t>
+      </w:r>
+    </w:p>
+    <w:p>
+      <w:pPr>
+        <w:pStyle w:val="CommentText"/>
+        <w:numPr>
+          <w:ilvl w:val="0"/>
+          <w:numId w:val="8"/>
+        </w:numPr>
+      </w:pPr>
+      <w:r>
+        <w:t>B1 current MPSAs have limitations</w:t>
+      </w:r>
+    </w:p>
+    <w:p>
+      <w:pPr>
+        <w:pStyle w:val="CommentText"/>
+        <w:numPr>
+          <w:ilvl w:val="1"/>
+          <w:numId w:val="8"/>
+        </w:numPr>
+      </w:pPr>
+      <w:r>
+        <w:t>MPSAs particularly poorly suited to MXEs</w:t>
+      </w:r>
+    </w:p>
+    <w:p>
+      <w:pPr>
+        <w:pStyle w:val="CommentText"/>
+        <w:numPr>
+          <w:ilvl w:val="1"/>
+          <w:numId w:val="8"/>
+        </w:numPr>
+      </w:pPr>
+      <w:r>
+        <w:t>Minigenes are hard to make</w:t>
+      </w:r>
+    </w:p>
+    <w:p>
+      <w:pPr>
+        <w:pStyle w:val="CommentText"/>
+        <w:numPr>
+          <w:ilvl w:val="0"/>
+          <w:numId w:val="8"/>
+        </w:numPr>
+      </w:pPr>
+      <w:r>
+        <w:t xml:space="preserve">B2 there is a lack of software that hinders uptake </w:t>
+      </w:r>
+    </w:p>
+  </w:comment>
+  <w:comment w:id="1" w:author="John Desmarais" w:date="2023-04-03T11:23:00Z" w:initials="JD">
     <w:p>
       <w:pPr>
         <w:pStyle w:val="CommentText"/>
@@ -11895,7 +12484,23 @@
       </w:r>
     </w:p>
   </w:comment>
-  <w:comment w:id="1" w:author="John Desmarais" w:date="2023-04-03T11:55:00Z" w:initials="JD">
+  <w:comment w:id="2" w:author="John Desmarais" w:date="2023-04-04T20:18:00Z" w:initials="JD">
+    <w:p>
+      <w:pPr>
+        <w:pStyle w:val="CommentText"/>
+      </w:pPr>
+      <w:r>
+        <w:rPr>
+          <w:rStyle w:val="CommentReference"/>
+        </w:rPr>
+        <w:annotationRef/>
+      </w:r>
+      <w:r>
+        <w:t>Add minigene library production</w:t>
+      </w:r>
+    </w:p>
+  </w:comment>
+  <w:comment w:id="3" w:author="John Desmarais" w:date="2023-04-03T11:55:00Z" w:initials="JD">
     <w:p>
       <w:pPr>
         <w:pStyle w:val="CommentText"/>
@@ -11916,21 +12521,27 @@
 
 <file path=word/commentsExtended.xml><?xml version="1.0" encoding="utf-8"?>
 <w15:commentsEx xmlns:wpc="http://schemas.microsoft.com/office/word/2010/wordprocessingCanvas" xmlns:cx="http://schemas.microsoft.com/office/drawing/2014/chartex" xmlns:cx1="http://schemas.microsoft.com/office/drawing/2015/9/8/chartex" xmlns:cx2="http://schemas.microsoft.com/office/drawing/2015/10/21/chartex" xmlns:cx3="http://schemas.microsoft.com/office/drawing/2016/5/9/chartex" xmlns:cx4="http://schemas.microsoft.com/office/drawing/2016/5/10/chartex" xmlns:cx5="http://schemas.microsoft.com/office/drawing/2016/5/11/chartex" xmlns:cx6="http://schemas.microsoft.com/office/drawing/2016/5/12/chartex" xmlns:cx7="http://schemas.microsoft.com/office/drawing/2016/5/13/chartex" xmlns:cx8="http://schemas.microsoft.com/office/drawing/2016/5/14/chartex" xmlns:mc="http://schemas.openxmlformats.org/markup-compatibility/2006" xmlns:aink="http://schemas.microsoft.com/office/drawing/2016/ink" xmlns:am3d="http://schemas.microsoft.com/office/drawing/2017/model3d" xmlns:o="urn:schemas-microsoft-com:office:office" xmlns:oel="http://schemas.microsoft.com/office/2019/extlst" xmlns:r="http://schemas.openxmlformats.org/officeDocument/2006/relationships" xmlns:m="http://schemas.openxmlformats.org/officeDocument/2006/math" xmlns:v="urn:schemas-microsoft-com:vml" xmlns:wp14="http://schemas.microsoft.com/office/word/2010/wordprocessingDrawing" xmlns:wp="http://schemas.openxmlformats.org/drawingml/2006/wordprocessingDrawing" xmlns:w10="urn:schemas-microsoft-com:office:word" xmlns:w="http://schemas.openxmlformats.org/wordprocessingml/2006/main" xmlns:w14="http://schemas.microsoft.com/office/word/2010/wordml" xmlns:w15="http://schemas.microsoft.com/office/word/2012/wordml" xmlns:w16cex="http://schemas.microsoft.com/office/word/2018/wordml/cex" xmlns:w16cid="http://schemas.microsoft.com/office/word/2016/wordml/cid" xmlns:w16="http://schemas.microsoft.com/office/word/2018/wordml" xmlns:w16du="http://schemas.microsoft.com/office/word/2023/wordml/word16du" xmlns:w16sdtdh="http://schemas.microsoft.com/office/word/2020/wordml/sdtdatahash" xmlns:w16se="http://schemas.microsoft.com/office/word/2015/wordml/symex" xmlns:wpg="http://schemas.microsoft.com/office/word/2010/wordprocessingGroup" xmlns:wpi="http://schemas.microsoft.com/office/word/2010/wordprocessingInk" xmlns:wne="http://schemas.microsoft.com/office/word/2006/wordml" xmlns:wps="http://schemas.microsoft.com/office/word/2010/wordprocessingShape" mc:Ignorable="w14 w15 w16se w16cid w16 w16cex w16sdtdh wp14">
+  <w15:commentEx w15:paraId="19FE1B24" w15:done="0"/>
   <w15:commentEx w15:paraId="60EC4C4A" w15:done="0"/>
+  <w15:commentEx w15:paraId="12C3022D" w15:done="0"/>
   <w15:commentEx w15:paraId="3F1C85F5" w15:done="0"/>
 </w15:commentsEx>
 </file>
 
 <file path=word/commentsExtensible.xml><?xml version="1.0" encoding="utf-8"?>
 <w16cex:commentsExtensible xmlns:wpc="http://schemas.microsoft.com/office/word/2010/wordprocessingCanvas" xmlns:cx="http://schemas.microsoft.com/office/drawing/2014/chartex" xmlns:cx1="http://schemas.microsoft.com/office/drawing/2015/9/8/chartex" xmlns:cx2="http://schemas.microsoft.com/office/drawing/2015/10/21/chartex" xmlns:cx3="http://schemas.microsoft.com/office/drawing/2016/5/9/chartex" xmlns:cx4="http://schemas.microsoft.com/office/drawing/2016/5/10/chartex" xmlns:cx5="http://schemas.microsoft.com/office/drawing/2016/5/11/chartex" xmlns:cx6="http://schemas.microsoft.com/office/drawing/2016/5/12/chartex" xmlns:cx7="http://schemas.microsoft.com/office/drawing/2016/5/13/chartex" xmlns:cx8="http://schemas.microsoft.com/office/drawing/2016/5/14/chartex" xmlns:mc="http://schemas.openxmlformats.org/markup-compatibility/2006" xmlns:aink="http://schemas.microsoft.com/office/drawing/2016/ink" xmlns:am3d="http://schemas.microsoft.com/office/drawing/2017/model3d" xmlns:o="urn:schemas-microsoft-com:office:office" xmlns:oel="http://schemas.microsoft.com/office/2019/extlst" xmlns:r="http://schemas.openxmlformats.org/officeDocument/2006/relationships" xmlns:m="http://schemas.openxmlformats.org/officeDocument/2006/math" xmlns:v="urn:schemas-microsoft-com:vml" xmlns:wp14="http://schemas.microsoft.com/office/word/2010/wordprocessingDrawing" xmlns:wp="http://schemas.openxmlformats.org/drawingml/2006/wordprocessingDrawing" xmlns:w10="urn:schemas-microsoft-com:office:word" xmlns:w="http://schemas.openxmlformats.org/wordprocessingml/2006/main" xmlns:w14="http://schemas.microsoft.com/office/word/2010/wordml" xmlns:w15="http://schemas.microsoft.com/office/word/2012/wordml" xmlns:w16cex="http://schemas.microsoft.com/office/word/2018/wordml/cex" xmlns:w16cid="http://schemas.microsoft.com/office/word/2016/wordml/cid" xmlns:w16="http://schemas.microsoft.com/office/word/2018/wordml" xmlns:w16du="http://schemas.microsoft.com/office/word/2023/wordml/word16du" xmlns:w16sdtdh="http://schemas.microsoft.com/office/word/2020/wordml/sdtdatahash" xmlns:w16se="http://schemas.microsoft.com/office/word/2015/wordml/symex" xmlns:wpg="http://schemas.microsoft.com/office/word/2010/wordprocessingGroup" xmlns:wpi="http://schemas.microsoft.com/office/word/2010/wordprocessingInk" xmlns:wne="http://schemas.microsoft.com/office/word/2006/wordml" xmlns:wps="http://schemas.microsoft.com/office/word/2010/wordprocessingShape" mc:Ignorable="w14 w15 w16se w16cid w16 w16cex w16sdtdh wp14">
+  <w16cex:commentExtensible w16cex:durableId="27D70148" w16cex:dateUtc="2023-04-05T00:04:00Z"/>
   <w16cex:commentExtensible w16cex:durableId="27D535C0" w16cex:dateUtc="2023-04-03T15:23:00Z"/>
+  <w16cex:commentExtensible w16cex:durableId="27D704A4" w16cex:dateUtc="2023-04-05T00:18:00Z"/>
   <w16cex:commentExtensible w16cex:durableId="27D53D24" w16cex:dateUtc="2023-04-03T15:55:00Z"/>
 </w16cex:commentsExtensible>
 </file>
 
 <file path=word/commentsIds.xml><?xml version="1.0" encoding="utf-8"?>
 <w16cid:commentsIds xmlns:wpc="http://schemas.microsoft.com/office/word/2010/wordprocessingCanvas" xmlns:cx="http://schemas.microsoft.com/office/drawing/2014/chartex" xmlns:cx1="http://schemas.microsoft.com/office/drawing/2015/9/8/chartex" xmlns:cx2="http://schemas.microsoft.com/office/drawing/2015/10/21/chartex" xmlns:cx3="http://schemas.microsoft.com/office/drawing/2016/5/9/chartex" xmlns:cx4="http://schemas.microsoft.com/office/drawing/2016/5/10/chartex" xmlns:cx5="http://schemas.microsoft.com/office/drawing/2016/5/11/chartex" xmlns:cx6="http://schemas.microsoft.com/office/drawing/2016/5/12/chartex" xmlns:cx7="http://schemas.microsoft.com/office/drawing/2016/5/13/chartex" xmlns:cx8="http://schemas.microsoft.com/office/drawing/2016/5/14/chartex" xmlns:mc="http://schemas.openxmlformats.org/markup-compatibility/2006" xmlns:aink="http://schemas.microsoft.com/office/drawing/2016/ink" xmlns:am3d="http://schemas.microsoft.com/office/drawing/2017/model3d" xmlns:o="urn:schemas-microsoft-com:office:office" xmlns:oel="http://schemas.microsoft.com/office/2019/extlst" xmlns:r="http://schemas.openxmlformats.org/officeDocument/2006/relationships" xmlns:m="http://schemas.openxmlformats.org/officeDocument/2006/math" xmlns:v="urn:schemas-microsoft-com:vml" xmlns:wp14="http://schemas.microsoft.com/office/word/2010/wordprocessingDrawing" xmlns:wp="http://schemas.openxmlformats.org/drawingml/2006/wordprocessingDrawing" xmlns:w10="urn:schemas-microsoft-com:office:word" xmlns:w="http://schemas.openxmlformats.org/wordprocessingml/2006/main" xmlns:w14="http://schemas.microsoft.com/office/word/2010/wordml" xmlns:w15="http://schemas.microsoft.com/office/word/2012/wordml" xmlns:w16cex="http://schemas.microsoft.com/office/word/2018/wordml/cex" xmlns:w16cid="http://schemas.microsoft.com/office/word/2016/wordml/cid" xmlns:w16="http://schemas.microsoft.com/office/word/2018/wordml" xmlns:w16du="http://schemas.microsoft.com/office/word/2023/wordml/word16du" xmlns:w16sdtdh="http://schemas.microsoft.com/office/word/2020/wordml/sdtdatahash" xmlns:w16se="http://schemas.microsoft.com/office/word/2015/wordml/symex" xmlns:wpg="http://schemas.microsoft.com/office/word/2010/wordprocessingGroup" xmlns:wpi="http://schemas.microsoft.com/office/word/2010/wordprocessingInk" xmlns:wne="http://schemas.microsoft.com/office/word/2006/wordml" xmlns:wps="http://schemas.microsoft.com/office/word/2010/wordprocessingShape" mc:Ignorable="w14 w15 w16se w16cid w16 w16cex w16sdtdh wp14">
+  <w16cid:commentId w16cid:paraId="19FE1B24" w16cid:durableId="27D70148"/>
   <w16cid:commentId w16cid:paraId="60EC4C4A" w16cid:durableId="27D535C0"/>
+  <w16cid:commentId w16cid:paraId="12C3022D" w16cid:durableId="27D704A4"/>
   <w16cid:commentId w16cid:paraId="3F1C85F5" w16cid:durableId="27D53D24"/>
 </w16cid:commentsIds>
 </file>
@@ -12656,6 +13267,119 @@
       <w:pPr>
         <w:ind w:left="6480" w:hanging="180"/>
       </w:pPr>
+    </w:lvl>
+  </w:abstractNum>
+  <w:abstractNum w:abstractNumId="7" w15:restartNumberingAfterBreak="0">
+    <w:nsid w:val="7D9A6222"/>
+    <w:multiLevelType w:val="hybridMultilevel"/>
+    <w:tmpl w:val="9CEA66D0"/>
+    <w:lvl w:ilvl="0" w:tplc="014AEFA2">
+      <w:start w:val="1"/>
+      <w:numFmt w:val="bullet"/>
+      <w:lvlText w:val="-"/>
+      <w:lvlJc w:val="left"/>
+      <w:pPr>
+        <w:ind w:left="720" w:hanging="360"/>
+      </w:pPr>
+      <w:rPr>
+        <w:rFonts w:ascii="Arial" w:eastAsia="Arial" w:hAnsi="Arial" w:cs="Arial" w:hint="default"/>
+      </w:rPr>
+    </w:lvl>
+    <w:lvl w:ilvl="1" w:tplc="04090003">
+      <w:start w:val="1"/>
+      <w:numFmt w:val="bullet"/>
+      <w:lvlText w:val="o"/>
+      <w:lvlJc w:val="left"/>
+      <w:pPr>
+        <w:ind w:left="1440" w:hanging="360"/>
+      </w:pPr>
+      <w:rPr>
+        <w:rFonts w:ascii="Courier New" w:hAnsi="Courier New" w:cs="Courier New" w:hint="default"/>
+      </w:rPr>
+    </w:lvl>
+    <w:lvl w:ilvl="2" w:tplc="04090005">
+      <w:start w:val="1"/>
+      <w:numFmt w:val="bullet"/>
+      <w:lvlText w:val=""/>
+      <w:lvlJc w:val="left"/>
+      <w:pPr>
+        <w:ind w:left="2160" w:hanging="360"/>
+      </w:pPr>
+      <w:rPr>
+        <w:rFonts w:ascii="Wingdings" w:hAnsi="Wingdings" w:hint="default"/>
+      </w:rPr>
+    </w:lvl>
+    <w:lvl w:ilvl="3" w:tplc="04090001">
+      <w:start w:val="1"/>
+      <w:numFmt w:val="bullet"/>
+      <w:lvlText w:val=""/>
+      <w:lvlJc w:val="left"/>
+      <w:pPr>
+        <w:ind w:left="2880" w:hanging="360"/>
+      </w:pPr>
+      <w:rPr>
+        <w:rFonts w:ascii="Symbol" w:hAnsi="Symbol" w:hint="default"/>
+      </w:rPr>
+    </w:lvl>
+    <w:lvl w:ilvl="4" w:tplc="04090003" w:tentative="1">
+      <w:start w:val="1"/>
+      <w:numFmt w:val="bullet"/>
+      <w:lvlText w:val="o"/>
+      <w:lvlJc w:val="left"/>
+      <w:pPr>
+        <w:ind w:left="3600" w:hanging="360"/>
+      </w:pPr>
+      <w:rPr>
+        <w:rFonts w:ascii="Courier New" w:hAnsi="Courier New" w:cs="Courier New" w:hint="default"/>
+      </w:rPr>
+    </w:lvl>
+    <w:lvl w:ilvl="5" w:tplc="04090005" w:tentative="1">
+      <w:start w:val="1"/>
+      <w:numFmt w:val="bullet"/>
+      <w:lvlText w:val=""/>
+      <w:lvlJc w:val="left"/>
+      <w:pPr>
+        <w:ind w:left="4320" w:hanging="360"/>
+      </w:pPr>
+      <w:rPr>
+        <w:rFonts w:ascii="Wingdings" w:hAnsi="Wingdings" w:hint="default"/>
+      </w:rPr>
+    </w:lvl>
+    <w:lvl w:ilvl="6" w:tplc="04090001" w:tentative="1">
+      <w:start w:val="1"/>
+      <w:numFmt w:val="bullet"/>
+      <w:lvlText w:val=""/>
+      <w:lvlJc w:val="left"/>
+      <w:pPr>
+        <w:ind w:left="5040" w:hanging="360"/>
+      </w:pPr>
+      <w:rPr>
+        <w:rFonts w:ascii="Symbol" w:hAnsi="Symbol" w:hint="default"/>
+      </w:rPr>
+    </w:lvl>
+    <w:lvl w:ilvl="7" w:tplc="04090003" w:tentative="1">
+      <w:start w:val="1"/>
+      <w:numFmt w:val="bullet"/>
+      <w:lvlText w:val="o"/>
+      <w:lvlJc w:val="left"/>
+      <w:pPr>
+        <w:ind w:left="5760" w:hanging="360"/>
+      </w:pPr>
+      <w:rPr>
+        <w:rFonts w:ascii="Courier New" w:hAnsi="Courier New" w:cs="Courier New" w:hint="default"/>
+      </w:rPr>
+    </w:lvl>
+    <w:lvl w:ilvl="8" w:tplc="04090005" w:tentative="1">
+      <w:start w:val="1"/>
+      <w:numFmt w:val="bullet"/>
+      <w:lvlText w:val=""/>
+      <w:lvlJc w:val="left"/>
+      <w:pPr>
+        <w:ind w:left="6480" w:hanging="360"/>
+      </w:pPr>
+      <w:rPr>
+        <w:rFonts w:ascii="Wingdings" w:hAnsi="Wingdings" w:hint="default"/>
+      </w:rPr>
     </w:lvl>
   </w:abstractNum>
   <w:num w:numId="1" w16cid:durableId="1967421853">
@@ -12678,6 +13402,9 @@
   </w:num>
   <w:num w:numId="7" w16cid:durableId="646326452">
     <w:abstractNumId w:val="4"/>
+  </w:num>
+  <w:num w:numId="8" w16cid:durableId="425351530">
+    <w:abstractNumId w:val="7"/>
   </w:num>
 </w:numbering>
 </file>
@@ -13242,6 +13969,26 @@
       <w:szCs w:val="20"/>
     </w:rPr>
   </w:style>
+  <w:style w:type="paragraph" w:styleId="Caption">
+    <w:name w:val="caption"/>
+    <w:basedOn w:val="Normal"/>
+    <w:next w:val="Normal"/>
+    <w:uiPriority w:val="35"/>
+    <w:unhideWhenUsed/>
+    <w:qFormat/>
+    <w:rsid w:val="007D310E"/>
+    <w:pPr>
+      <w:spacing w:after="200"/>
+    </w:pPr>
+    <w:rPr>
+      <w:rFonts w:ascii="Arial" w:hAnsi="Arial"/>
+      <w:i/>
+      <w:iCs/>
+      <w:color w:val="000000" w:themeColor="text1"/>
+      <w:sz w:val="18"/>
+      <w:szCs w:val="18"/>
+    </w:rPr>
+  </w:style>
 </w:styles>
 </file>
 

</xml_diff>

<commit_message>
starting new rewrite of significance
</commit_message>
<xml_diff>
--- a/2023_04_08_sub_F32/research_strategy.docx
+++ b/2023_04_08_sub_F32/research_strategy.docx
@@ -71,6 +71,61 @@
           <w:sz w:val="22"/>
           <w:szCs w:val="22"/>
         </w:rPr>
+        <w:t xml:space="preserve">Alternative splicing is a fundamental aspect of eukaryotic gene regulation. Splicing is the process of identifying introns and exons in a pre-mRNA sequence and removing the introns while stitching together the exons to form an mRNA. </w:t>
+      </w:r>
+      <w:r>
+        <w:rPr>
+          <w:rFonts w:ascii="Arial" w:hAnsi="Arial" w:cs="Arial"/>
+          <w:sz w:val="22"/>
+          <w:szCs w:val="22"/>
+        </w:rPr>
+        <w:t>There are four essential components that mark a potential new splice junction these are the 5’ splice site, branch point, poly-pyrimidine tract, and 3’ splice site. The branch point and poly-pyrimidine tract are contained in the intron while the 5’ and 3’ splice sites mark the boundaries between the intron and the 5’ and 3’ exons respectively.</w:t>
+      </w:r>
+    </w:p>
+    <w:p>
+      <w:pPr>
+        <w:tabs>
+          <w:tab w:val="left" w:pos="1158"/>
+        </w:tabs>
+        <w:spacing w:after="120"/>
+        <w:rPr>
+          <w:rFonts w:ascii="Arial" w:hAnsi="Arial" w:cs="Arial"/>
+          <w:sz w:val="22"/>
+          <w:szCs w:val="22"/>
+        </w:rPr>
+      </w:pPr>
+    </w:p>
+    <w:p>
+      <w:pPr>
+        <w:tabs>
+          <w:tab w:val="left" w:pos="1158"/>
+        </w:tabs>
+        <w:spacing w:after="120"/>
+        <w:rPr>
+          <w:rFonts w:ascii="Arial" w:hAnsi="Arial" w:cs="Arial"/>
+          <w:sz w:val="22"/>
+          <w:szCs w:val="22"/>
+        </w:rPr>
+      </w:pPr>
+    </w:p>
+    <w:p>
+      <w:pPr>
+        <w:tabs>
+          <w:tab w:val="left" w:pos="1158"/>
+        </w:tabs>
+        <w:spacing w:after="120"/>
+        <w:rPr>
+          <w:rFonts w:ascii="Arial" w:hAnsi="Arial" w:cs="Arial"/>
+          <w:sz w:val="22"/>
+          <w:szCs w:val="22"/>
+        </w:rPr>
+      </w:pPr>
+      <w:r>
+        <w:rPr>
+          <w:rFonts w:ascii="Arial" w:hAnsi="Arial" w:cs="Arial"/>
+          <w:sz w:val="22"/>
+          <w:szCs w:val="22"/>
+        </w:rPr>
         <w:t>One of the</w:t>
       </w:r>
       <w:r>
@@ -1513,7 +1568,16 @@
           <w:sz w:val="22"/>
           <w:szCs w:val="22"/>
         </w:rPr>
-        <w:t>Creating new MPSA methods that are capable of handling these more complicated systems will open up large numbers of mutually exclusive exon clusters and other correlated splicing events to rapid mechanistic characterization, and help us discover the missing mechanisms of mutual exclusivity.</w:t>
+        <w:t xml:space="preserve">Creating new MPSA methods that </w:t>
+      </w:r>
+      <w:r>
+        <w:rPr>
+          <w:rFonts w:ascii="Arial" w:hAnsi="Arial" w:cs="Arial"/>
+          <w:sz w:val="22"/>
+          <w:szCs w:val="22"/>
+        </w:rPr>
+        <w:lastRenderedPageBreak/>
+        <w:t>are capable of handling these more complicated systems will open up large numbers of mutually exclusive exon clusters and other correlated splicing events to rapid mechanistic characterization, and help us discover the missing mechanisms of mutual exclusivity.</w:t>
       </w:r>
     </w:p>
     <w:p>
@@ -1663,16 +1727,7 @@
           <w:sz w:val="22"/>
           <w:szCs w:val="22"/>
         </w:rPr>
-        <w:t xml:space="preserve">MPSA data holds information useful for </w:t>
-      </w:r>
-      <w:r>
-        <w:rPr>
-          <w:rFonts w:ascii="Arial" w:hAnsi="Arial" w:cs="Arial"/>
-          <w:sz w:val="22"/>
-          <w:szCs w:val="22"/>
-        </w:rPr>
-        <w:lastRenderedPageBreak/>
-        <w:t xml:space="preserve">modeling the mechanisms of splicing but there is no tool set that integrates MPSA data analysis and modeling. </w:t>
+        <w:t xml:space="preserve">MPSA data holds information useful for modeling the mechanisms of splicing but there is no tool set that integrates MPSA data analysis and modeling. </w:t>
       </w:r>
       <w:r>
         <w:rPr>
@@ -2904,7 +2959,16 @@
           <w:sz w:val="22"/>
           <w:szCs w:val="22"/>
         </w:rPr>
-        <w:t>maximizing our ability to collect and identify all spliced isoforms of a test transcript in an unbiased manner. This will reduce the noise in our measurements by cutting down on misassignment of isoforms. It will also open us to finer grained mechanistic interrogation of the system by allowing us to examine which variants cause shifts in</w:t>
+        <w:t xml:space="preserve">maximizing our ability to collect and identify all spliced isoforms of a test transcript in an unbiased manner. This will reduce the noise in </w:t>
+      </w:r>
+      <w:r>
+        <w:rPr>
+          <w:rFonts w:ascii="Arial" w:hAnsi="Arial" w:cs="Arial"/>
+          <w:sz w:val="22"/>
+          <w:szCs w:val="22"/>
+        </w:rPr>
+        <w:lastRenderedPageBreak/>
+        <w:t>our measurements by cutting down on misassignment of isoforms. It will also open us to finer grained mechanistic interrogation of the system by allowing us to examine which variants cause shifts in</w:t>
       </w:r>
       <w:r>
         <w:rPr>
@@ -3262,7 +3326,6 @@
           <w:sz w:val="22"/>
           <w:szCs w:val="22"/>
         </w:rPr>
-        <w:lastRenderedPageBreak/>
         <w:t xml:space="preserve">Innovation </w:t>
       </w:r>
       <w:r>
@@ -4556,7 +4619,17 @@
           <w:sz w:val="22"/>
           <w:szCs w:val="22"/>
         </w:rPr>
-        <w:t>If barcode tracking with nanopore is difficult because of high error rates we can lengthen the barcodes so that even error filled barcodes can be robustly matched.</w:t>
+        <w:t xml:space="preserve">If barcode tracking with nanopore is difficult </w:t>
+      </w:r>
+      <w:r>
+        <w:rPr>
+          <w:rFonts w:ascii="Arial" w:hAnsi="Arial" w:cs="Arial"/>
+          <w:bCs/>
+          <w:sz w:val="22"/>
+          <w:szCs w:val="22"/>
+        </w:rPr>
+        <w:lastRenderedPageBreak/>
+        <w:t>because of high error rates we can lengthen the barcodes so that even error filled barcodes can be robustly matched.</w:t>
       </w:r>
     </w:p>
     <w:p>
@@ -4785,17 +4858,7 @@
           <w:sz w:val="22"/>
           <w:szCs w:val="22"/>
         </w:rPr>
-        <w:t xml:space="preserve"> </w:t>
-      </w:r>
-      <w:r>
-        <w:rPr>
-          <w:rFonts w:ascii="Arial" w:hAnsi="Arial" w:cs="Arial"/>
-          <w:bCs/>
-          <w:sz w:val="22"/>
-          <w:szCs w:val="22"/>
-        </w:rPr>
-        <w:lastRenderedPageBreak/>
-        <w:t>for different genes</w:t>
+        <w:t xml:space="preserve"> for different genes</w:t>
       </w:r>
       <w:r>
         <w:rPr>
@@ -6499,7 +6562,17 @@
           <w:sz w:val="22"/>
           <w:szCs w:val="22"/>
         </w:rPr>
-        <w:t xml:space="preserve">read sequencing approach which should still be acceptable though we will lose the ability to detect some isoforms. If the isoform </w:t>
+        <w:t xml:space="preserve">read sequencing approach </w:t>
+      </w:r>
+      <w:r>
+        <w:rPr>
+          <w:rFonts w:ascii="Arial" w:hAnsi="Arial" w:cs="Arial"/>
+          <w:bCs/>
+          <w:sz w:val="22"/>
+          <w:szCs w:val="22"/>
+        </w:rPr>
+        <w:lastRenderedPageBreak/>
+        <w:t xml:space="preserve">which should still be acceptable though we will lose the ability to detect some isoforms. If the isoform </w:t>
       </w:r>
       <w:r>
         <w:rPr>

</xml_diff>

<commit_message>
added new paragrraph 1 way too long
</commit_message>
<xml_diff>
--- a/2023_04_08_sub_F32/research_strategy.docx
+++ b/2023_04_08_sub_F32/research_strategy.docx
@@ -204,6 +204,72 @@
           <w:vertAlign w:val="superscript"/>
         </w:rPr>
         <w:t>2</w:t>
+      </w:r>
+      <w:r>
+        <w:rPr>
+          <w:rFonts w:ascii="Arial" w:hAnsi="Arial" w:cs="Arial"/>
+          <w:sz w:val="22"/>
+          <w:szCs w:val="22"/>
+        </w:rPr>
+        <w:fldChar w:fldCharType="end"/>
+      </w:r>
+      <w:r>
+        <w:rPr>
+          <w:rFonts w:ascii="Arial" w:hAnsi="Arial" w:cs="Arial"/>
+          <w:sz w:val="22"/>
+          <w:szCs w:val="22"/>
+        </w:rPr>
+        <w:t xml:space="preserve"> </w:t>
+      </w:r>
+      <w:r>
+        <w:rPr>
+          <w:rFonts w:ascii="Arial" w:hAnsi="Arial" w:cs="Arial"/>
+          <w:sz w:val="22"/>
+          <w:szCs w:val="22"/>
+        </w:rPr>
+        <w:t>Further, r</w:t>
+      </w:r>
+      <w:r>
+        <w:rPr>
+          <w:rFonts w:ascii="Arial" w:hAnsi="Arial" w:cs="Arial"/>
+          <w:sz w:val="22"/>
+          <w:szCs w:val="22"/>
+        </w:rPr>
+        <w:t>ecent efforts have produced drugs that modulate splicing outcomes to treat spinal muscular atrophy, Huntington's disease, Duchenne muscular dystrophy, and cancer.</w:t>
+      </w:r>
+      <w:r>
+        <w:rPr>
+          <w:rFonts w:ascii="Arial" w:hAnsi="Arial" w:cs="Arial"/>
+          <w:sz w:val="22"/>
+          <w:szCs w:val="22"/>
+        </w:rPr>
+        <w:fldChar w:fldCharType="begin" w:fldLock="1"/>
+      </w:r>
+      <w:r>
+        <w:rPr>
+          <w:rFonts w:ascii="Arial" w:hAnsi="Arial" w:cs="Arial"/>
+          <w:sz w:val="22"/>
+          <w:szCs w:val="22"/>
+        </w:rPr>
+        <w:instrText>ADDIN paperpile_citation &lt;clusterId&gt;I784V141R522P225&lt;/clusterId&gt;&lt;metadata&gt;&lt;citation&gt;&lt;id&gt;54a0960b-c3f8-41ed-95f8-99c5c1735af5&lt;/id&gt;&lt;/citation&gt;&lt;/metadata&gt;&lt;data&gt;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&lt;/data&gt; \* MERGEFORMAT</w:instrText>
+      </w:r>
+      <w:r>
+        <w:rPr>
+          <w:rFonts w:ascii="Arial" w:hAnsi="Arial" w:cs="Arial"/>
+          <w:sz w:val="22"/>
+          <w:szCs w:val="22"/>
+        </w:rPr>
+        <w:fldChar w:fldCharType="separate"/>
+      </w:r>
+      <w:r>
+        <w:rPr>
+          <w:rFonts w:ascii="Arial" w:hAnsi="Arial" w:cs="Arial"/>
+          <w:noProof/>
+          <w:sz w:val="22"/>
+          <w:szCs w:val="22"/>
+          <w:vertAlign w:val="superscript"/>
+        </w:rPr>
+        <w:t>3</w:t>
       </w:r>
       <w:r>
         <w:rPr>

</xml_diff>

<commit_message>
working on PKM section of significance
</commit_message>
<xml_diff>
--- a/2023_04_08_sub_F32/research_strategy.docx
+++ b/2023_04_08_sub_F32/research_strategy.docx
@@ -1407,21 +1407,105 @@
           <w:szCs w:val="22"/>
         </w:rPr>
       </w:pPr>
-      <w:r>
-        <w:rPr>
-          <w:rFonts w:ascii="Arial" w:hAnsi="Arial" w:cs="Arial"/>
-          <w:sz w:val="22"/>
-          <w:szCs w:val="22"/>
-        </w:rPr>
-        <w:t xml:space="preserve">A particularly interesting case of mutually exclusive splicing is </w:t>
-      </w:r>
-      <w:r>
-        <w:rPr>
-          <w:rFonts w:ascii="Arial" w:hAnsi="Arial" w:cs="Arial"/>
-          <w:sz w:val="22"/>
-          <w:szCs w:val="22"/>
-        </w:rPr>
-        <w:t xml:space="preserve">mutual exclusivity between exons 9 and 10 of pyruvate kinase M (PKM). With the inclusion of exon 9, PKM becomes a constitutively active pyruvate kinase. With the inclusion of exon 10, PKM becomes sensitive to allosteric regulation that switches it from acting as a pyruvate kinase to acting as a protein kinase phosphorylating Stat3 and a transcriptional co-activator of HIF-1 </w:t>
+      <w:commentRangeStart w:id="1"/>
+      <w:r>
+        <w:rPr>
+          <w:rFonts w:ascii="Arial" w:hAnsi="Arial" w:cs="Arial"/>
+          <w:sz w:val="22"/>
+          <w:szCs w:val="22"/>
+        </w:rPr>
+        <w:t xml:space="preserve">A </w:t>
+      </w:r>
+      <w:commentRangeEnd w:id="1"/>
+      <w:r>
+        <w:rPr>
+          <w:rStyle w:val="CommentReference"/>
+          <w:rFonts w:ascii="Arial" w:eastAsia="Arial" w:hAnsi="Arial" w:cs="Arial"/>
+        </w:rPr>
+        <w:commentReference w:id="1"/>
+      </w:r>
+      <w:r>
+        <w:rPr>
+          <w:rFonts w:ascii="Arial" w:hAnsi="Arial" w:cs="Arial"/>
+          <w:sz w:val="22"/>
+          <w:szCs w:val="22"/>
+        </w:rPr>
+        <w:t xml:space="preserve">particularly interesting case of mutually exclusive splicing is </w:t>
+      </w:r>
+      <w:r>
+        <w:rPr>
+          <w:rFonts w:ascii="Arial" w:hAnsi="Arial" w:cs="Arial"/>
+          <w:sz w:val="22"/>
+          <w:szCs w:val="22"/>
+        </w:rPr>
+        <w:t xml:space="preserve">mutual exclusivity between exons 9 and 10 of pyruvate kinase M (PKM). With the inclusion of exon 9, PKM becomes a constitutively active pyruvate kinase. With the inclusion of exon 10, PKM becomes sensitive to allosteric regulation that switches it from acting as a pyruvate kinase to acting as a protein kinase phosphorylating Stat3 and a transcriptional co-activator of HIF-1 and </w:t>
+      </w:r>
+      <w:r>
+        <w:rPr>
+          <w:rFonts w:ascii="Arial" w:hAnsi="Arial" w:cs="Arial"/>
+          <w:sz w:val="22"/>
+          <w:szCs w:val="22"/>
+          <w:lang w:val="el-GR"/>
+        </w:rPr>
+        <w:t>β</w:t>
+      </w:r>
+      <w:r>
+        <w:rPr>
+          <w:rFonts w:ascii="Arial" w:hAnsi="Arial" w:cs="Arial"/>
+          <w:sz w:val="22"/>
+          <w:szCs w:val="22"/>
+        </w:rPr>
+        <w:t>-catenin. Increases in the level of the exon 10 included transcript have been associated with cancer,</w:t>
+      </w:r>
+      <w:r>
+        <w:rPr>
+          <w:rFonts w:ascii="Arial" w:hAnsi="Arial" w:cs="Arial"/>
+          <w:sz w:val="22"/>
+          <w:szCs w:val="22"/>
+        </w:rPr>
+        <w:fldChar w:fldCharType="begin" w:fldLock="1"/>
+      </w:r>
+      <w:r>
+        <w:rPr>
+          <w:rFonts w:ascii="Arial" w:hAnsi="Arial" w:cs="Arial"/>
+          <w:sz w:val="22"/>
+          <w:szCs w:val="22"/>
+        </w:rPr>
+        <w:instrText>ADDIN paperpile_citation &lt;clusterId&gt;I727W874S265P888&lt;/clusterId&gt;&lt;metadata&gt;&lt;citation&gt;&lt;id&gt;9b546d89-7ec8-4cd8-9696-623b8822d7ef&lt;/id&gt;&lt;/citation&gt;&lt;citation&gt;&lt;id&gt;1355466f-1897-42f0-a47c-53fd8343b3de&lt;/id&gt;&lt;/citation&gt;&lt;citation&gt;&lt;id&gt;77387a47-eaa6-4ffd-a359-e0af120ee511&lt;/id&gt;&lt;/citation&gt;&lt;citation&gt;&lt;id&gt;a8549987-6f50-4182-9e11-57983566496d&lt;/id&gt;&lt;/citation&gt;&lt;citation&gt;&lt;id&gt;772e84be-cc84-41b4-a736-04f826c0fe29&lt;/id&gt;&lt;/citation&gt;&lt;/metadata&gt;&lt;data&gt;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&lt;/data&gt; \* MERGEFORMAT</w:instrText>
+      </w:r>
+      <w:r>
+        <w:rPr>
+          <w:rFonts w:ascii="Arial" w:hAnsi="Arial" w:cs="Arial"/>
+          <w:sz w:val="22"/>
+          <w:szCs w:val="22"/>
+        </w:rPr>
+        <w:fldChar w:fldCharType="separate"/>
+      </w:r>
+      <w:r>
+        <w:rPr>
+          <w:rFonts w:ascii="Arial" w:hAnsi="Arial" w:cs="Arial"/>
+          <w:noProof/>
+          <w:sz w:val="22"/>
+          <w:szCs w:val="22"/>
+          <w:vertAlign w:val="superscript"/>
+        </w:rPr>
+        <w:t>34–38</w:t>
+      </w:r>
+      <w:r>
+        <w:rPr>
+          <w:rFonts w:ascii="Arial" w:hAnsi="Arial" w:cs="Arial"/>
+          <w:sz w:val="22"/>
+          <w:szCs w:val="22"/>
+        </w:rPr>
+        <w:fldChar w:fldCharType="end"/>
+      </w:r>
+      <w:r>
+        <w:rPr>
+          <w:rFonts w:ascii="Arial" w:hAnsi="Arial" w:cs="Arial"/>
+          <w:sz w:val="22"/>
+          <w:szCs w:val="22"/>
+        </w:rPr>
+        <w:t xml:space="preserve"> </w:t>
       </w:r>
       <w:r>
         <w:rPr>
@@ -1430,24 +1514,7 @@
           <w:szCs w:val="22"/>
         </w:rPr>
         <w:lastRenderedPageBreak/>
-        <w:t xml:space="preserve">and </w:t>
-      </w:r>
-      <w:r>
-        <w:rPr>
-          <w:rFonts w:ascii="Arial" w:hAnsi="Arial" w:cs="Arial"/>
-          <w:sz w:val="22"/>
-          <w:szCs w:val="22"/>
-          <w:lang w:val="el-GR"/>
-        </w:rPr>
-        <w:t>β</w:t>
-      </w:r>
-      <w:r>
-        <w:rPr>
-          <w:rFonts w:ascii="Arial" w:hAnsi="Arial" w:cs="Arial"/>
-          <w:sz w:val="22"/>
-          <w:szCs w:val="22"/>
-        </w:rPr>
-        <w:t>-catenin. Increases in the level of the exon 10 included transcript have been associated with cancer,</w:t>
+        <w:t>Alzheimer’s,</w:t>
       </w:r>
       <w:r>
         <w:rPr>
@@ -1463,7 +1530,7 @@
           <w:sz w:val="22"/>
           <w:szCs w:val="22"/>
         </w:rPr>
-        <w:instrText>ADDIN paperpile_citation &lt;clusterId&gt;I727W874S265P888&lt;/clusterId&gt;&lt;metadata&gt;&lt;citation&gt;&lt;id&gt;9b546d89-7ec8-4cd8-9696-623b8822d7ef&lt;/id&gt;&lt;/citation&gt;&lt;citation&gt;&lt;id&gt;1355466f-1897-42f0-a47c-53fd8343b3de&lt;/id&gt;&lt;/citation&gt;&lt;citation&gt;&lt;id&gt;77387a47-eaa6-4ffd-a359-e0af120ee511&lt;/id&gt;&lt;/citation&gt;&lt;citation&gt;&lt;id&gt;a8549987-6f50-4182-9e11-57983566496d&lt;/id&gt;&lt;/citation&gt;&lt;citation&gt;&lt;id&gt;772e84be-cc84-41b4-a736-04f826c0fe29&lt;/id&gt;&lt;/citation&gt;&lt;/metadata&gt;&lt;data&gt;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&lt;/data&gt; \* MERGEFORMAT</w:instrText>
+        <w:instrText>ADDIN paperpile_citation &lt;clusterId&gt;F146T496I787M517&lt;/clusterId&gt;&lt;metadata&gt;&lt;citation&gt;&lt;id&gt;93662936-c1b2-4944-af5c-2020f664fbb7&lt;/id&gt;&lt;/citation&gt;&lt;/metadata&gt;&lt;data&gt;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&lt;/data&gt; \* MERGEFORMAT</w:instrText>
       </w:r>
       <w:r>
         <w:rPr>
@@ -1481,7 +1548,7 @@
           <w:szCs w:val="22"/>
           <w:vertAlign w:val="superscript"/>
         </w:rPr>
-        <w:t>34–38</w:t>
+        <w:t>39</w:t>
       </w:r>
       <w:r>
         <w:rPr>
@@ -1497,7 +1564,7 @@
           <w:sz w:val="22"/>
           <w:szCs w:val="22"/>
         </w:rPr>
-        <w:t xml:space="preserve"> Alzheimer’s,</w:t>
+        <w:t xml:space="preserve"> Crohn’s,</w:t>
       </w:r>
       <w:r>
         <w:rPr>
@@ -1513,7 +1580,7 @@
           <w:sz w:val="22"/>
           <w:szCs w:val="22"/>
         </w:rPr>
-        <w:instrText>ADDIN paperpile_citation &lt;clusterId&gt;F146T496I787M517&lt;/clusterId&gt;&lt;metadata&gt;&lt;citation&gt;&lt;id&gt;93662936-c1b2-4944-af5c-2020f664fbb7&lt;/id&gt;&lt;/citation&gt;&lt;/metadata&gt;&lt;data&gt;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&lt;/data&gt; \* MERGEFORMAT</w:instrText>
+        <w:instrText>ADDIN paperpile_citation &lt;clusterId&gt;M648A996P476T199&lt;/clusterId&gt;&lt;metadata&gt;&lt;citation&gt;&lt;id&gt;54ab6531-8035-40a8-8025-66736ef623fd&lt;/id&gt;&lt;/citation&gt;&lt;citation&gt;&lt;id&gt;b727c0f0-4af8-476e-ae0f-31bbc5f251e9&lt;/id&gt;&lt;/citation&gt;&lt;/metadata&gt;&lt;data&gt;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&lt;/data&gt; \* MERGEFORMAT</w:instrText>
       </w:r>
       <w:r>
         <w:rPr>
@@ -1531,7 +1598,7 @@
           <w:szCs w:val="22"/>
           <w:vertAlign w:val="superscript"/>
         </w:rPr>
-        <w:t>39</w:t>
+        <w:t>40,41</w:t>
       </w:r>
       <w:r>
         <w:rPr>
@@ -1547,7 +1614,7 @@
           <w:sz w:val="22"/>
           <w:szCs w:val="22"/>
         </w:rPr>
-        <w:t xml:space="preserve"> Crohn’s,</w:t>
+        <w:t xml:space="preserve"> and cardiovascular disease.</w:t>
       </w:r>
       <w:r>
         <w:rPr>
@@ -1563,7 +1630,7 @@
           <w:sz w:val="22"/>
           <w:szCs w:val="22"/>
         </w:rPr>
-        <w:instrText>ADDIN paperpile_citation &lt;clusterId&gt;M648A996P476T199&lt;/clusterId&gt;&lt;metadata&gt;&lt;citation&gt;&lt;id&gt;54ab6531-8035-40a8-8025-66736ef623fd&lt;/id&gt;&lt;/citation&gt;&lt;citation&gt;&lt;id&gt;b727c0f0-4af8-476e-ae0f-31bbc5f251e9&lt;/id&gt;&lt;/citation&gt;&lt;/metadata&gt;&lt;data&gt;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&lt;/data&gt; \* MERGEFORMAT</w:instrText>
+        <w:instrText>ADDIN paperpile_citation &lt;clusterId&gt;W449K796G187D771&lt;/clusterId&gt;&lt;metadata&gt;&lt;citation&gt;&lt;id&gt;8067b2b2-7411-4ce2-9ad5-8248ab297caa&lt;/id&gt;&lt;/citation&gt;&lt;/metadata&gt;&lt;data&gt;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&lt;/data&gt; \* MERGEFORMAT</w:instrText>
       </w:r>
       <w:r>
         <w:rPr>
@@ -1581,7 +1648,7 @@
           <w:szCs w:val="22"/>
           <w:vertAlign w:val="superscript"/>
         </w:rPr>
-        <w:t>40,41</w:t>
+        <w:t>42</w:t>
       </w:r>
       <w:r>
         <w:rPr>
@@ -1597,57 +1664,7 @@
           <w:sz w:val="22"/>
           <w:szCs w:val="22"/>
         </w:rPr>
-        <w:t xml:space="preserve"> and cardiovascular disease.</w:t>
-      </w:r>
-      <w:r>
-        <w:rPr>
-          <w:rFonts w:ascii="Arial" w:hAnsi="Arial" w:cs="Arial"/>
-          <w:sz w:val="22"/>
-          <w:szCs w:val="22"/>
-        </w:rPr>
-        <w:fldChar w:fldCharType="begin" w:fldLock="1"/>
-      </w:r>
-      <w:r>
-        <w:rPr>
-          <w:rFonts w:ascii="Arial" w:hAnsi="Arial" w:cs="Arial"/>
-          <w:sz w:val="22"/>
-          <w:szCs w:val="22"/>
-        </w:rPr>
-        <w:instrText>ADDIN paperpile_citation &lt;clusterId&gt;W449K796G187D771&lt;/clusterId&gt;&lt;metadata&gt;&lt;citation&gt;&lt;id&gt;8067b2b2-7411-4ce2-9ad5-8248ab297caa&lt;/id&gt;&lt;/citation&gt;&lt;/metadata&gt;&lt;data&gt;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&lt;/data&gt; \* MERGEFORMAT</w:instrText>
-      </w:r>
-      <w:r>
-        <w:rPr>
-          <w:rFonts w:ascii="Arial" w:hAnsi="Arial" w:cs="Arial"/>
-          <w:sz w:val="22"/>
-          <w:szCs w:val="22"/>
-        </w:rPr>
-        <w:fldChar w:fldCharType="separate"/>
-      </w:r>
-      <w:r>
-        <w:rPr>
-          <w:rFonts w:ascii="Arial" w:hAnsi="Arial" w:cs="Arial"/>
-          <w:noProof/>
-          <w:sz w:val="22"/>
-          <w:szCs w:val="22"/>
-          <w:vertAlign w:val="superscript"/>
-        </w:rPr>
-        <w:t>42</w:t>
-      </w:r>
-      <w:r>
-        <w:rPr>
-          <w:rFonts w:ascii="Arial" w:hAnsi="Arial" w:cs="Arial"/>
-          <w:sz w:val="22"/>
-          <w:szCs w:val="22"/>
-        </w:rPr>
-        <w:fldChar w:fldCharType="end"/>
-      </w:r>
-      <w:r>
-        <w:rPr>
-          <w:rFonts w:ascii="Arial" w:hAnsi="Arial" w:cs="Arial"/>
-          <w:sz w:val="22"/>
-          <w:szCs w:val="22"/>
-        </w:rPr>
-        <w:t xml:space="preserve"> </w:t>
+        <w:t xml:space="preserve"> However, there has been no systematic analysis of the regulatory mechanisms that produce the splicing behavior of PKM.</w:t>
       </w:r>
     </w:p>
     <w:p>
@@ -1675,14 +1692,6 @@
           <w:szCs w:val="22"/>
         </w:rPr>
       </w:pPr>
-      <w:r>
-        <w:rPr>
-          <w:rFonts w:ascii="Arial" w:hAnsi="Arial" w:cs="Arial"/>
-          <w:sz w:val="22"/>
-          <w:szCs w:val="22"/>
-        </w:rPr>
-        <w:t>However, there has been no systematic analysis of the regulatory mechanisms that produce the mutually exclusive splicing behavior of PKM.</w:t>
-      </w:r>
     </w:p>
     <w:p>
       <w:pPr>
@@ -1696,19 +1705,6 @@
           <w:szCs w:val="22"/>
         </w:rPr>
       </w:pPr>
-    </w:p>
-    <w:p>
-      <w:pPr>
-        <w:tabs>
-          <w:tab w:val="left" w:pos="1158"/>
-        </w:tabs>
-        <w:spacing w:after="120"/>
-        <w:rPr>
-          <w:rFonts w:ascii="Arial" w:hAnsi="Arial" w:cs="Arial"/>
-          <w:sz w:val="22"/>
-          <w:szCs w:val="22"/>
-        </w:rPr>
-      </w:pPr>
       <w:r>
         <w:rPr>
           <w:rFonts w:ascii="Arial" w:hAnsi="Arial" w:cs="Arial"/>
@@ -2943,7 +2939,6 @@
           <w:sz w:val="22"/>
           <w:szCs w:val="22"/>
         </w:rPr>
-        <w:lastRenderedPageBreak/>
         <w:t xml:space="preserve">This proposal will overcome these barriers </w:t>
       </w:r>
       <w:r>
@@ -3041,7 +3036,7 @@
           <w:sz w:val="22"/>
           <w:szCs w:val="22"/>
         </w:rPr>
-        <w:t xml:space="preserve"> These methods will be evaluated by testing on simulated data sets, a well characterized SMN2 5’-splice site library, and new PKM mutually exclusive exon libraries. The analysis software will be made freely available to the research community as </w:t>
+        <w:t xml:space="preserve"> These methods will be evaluated by testing on simulated data sets, a well characterized </w:t>
       </w:r>
       <w:r>
         <w:rPr>
@@ -3051,359 +3046,10 @@
           <w:sz w:val="22"/>
           <w:szCs w:val="22"/>
         </w:rPr>
-        <w:t>software package.</w:t>
-      </w:r>
-    </w:p>
-    <w:p>
-      <w:pPr>
-        <w:spacing w:after="120"/>
-        <w:rPr>
-          <w:rFonts w:ascii="Arial" w:hAnsi="Arial" w:cs="Arial"/>
-          <w:color w:val="000000" w:themeColor="text1"/>
-          <w:sz w:val="22"/>
-          <w:szCs w:val="22"/>
-        </w:rPr>
-      </w:pPr>
-      <w:r>
-        <w:rPr>
-          <w:rFonts w:ascii="Arial" w:hAnsi="Arial" w:cs="Arial"/>
-          <w:color w:val="000000" w:themeColor="text1"/>
-          <w:sz w:val="22"/>
-          <w:szCs w:val="22"/>
-        </w:rPr>
-        <w:t>The LR-MPSA will enable performing splice junction sequencing in constructs with full size introns without ignoring intron inclusion isoforms.</w:t>
-      </w:r>
-      <w:r>
-        <w:rPr>
-          <w:rFonts w:ascii="Arial" w:hAnsi="Arial" w:cs="Arial"/>
-          <w:color w:val="000000" w:themeColor="text1"/>
-          <w:sz w:val="22"/>
-          <w:szCs w:val="22"/>
-        </w:rPr>
-        <w:t xml:space="preserve"> </w:t>
-      </w:r>
-      <w:r>
-        <w:rPr>
-          <w:rFonts w:ascii="Arial" w:hAnsi="Arial" w:cs="Arial"/>
-          <w:color w:val="000000" w:themeColor="text1"/>
-          <w:sz w:val="22"/>
-          <w:szCs w:val="22"/>
-        </w:rPr>
-        <w:t xml:space="preserve">The LR-MPSA will also allow analysis of more complicated splicing situations that are expected to produce multiple minor isoforms and isoforms too large to fit in a short read. This includes the study of systems with intron retention or cryptic splice sites as well as mutually exclusive exons and other forms of correlated splicing outcomes. </w:t>
-      </w:r>
-      <w:r>
-        <w:rPr>
-          <w:rFonts w:ascii="Arial" w:hAnsi="Arial" w:cs="Arial"/>
-          <w:color w:val="000000" w:themeColor="text1"/>
-          <w:sz w:val="22"/>
-          <w:szCs w:val="22"/>
-          <w:u w:val="single"/>
-        </w:rPr>
-        <w:t>The</w:t>
-      </w:r>
-      <w:r>
-        <w:rPr>
-          <w:rFonts w:ascii="Arial" w:hAnsi="Arial" w:cs="Arial"/>
-          <w:color w:val="000000" w:themeColor="text1"/>
-          <w:sz w:val="22"/>
-          <w:szCs w:val="22"/>
-          <w:u w:val="single"/>
-        </w:rPr>
-        <w:t xml:space="preserve"> key advance of this technique will be to use oxford nanopore sequencing</w:t>
-      </w:r>
-      <w:r>
-        <w:rPr>
-          <w:rFonts w:ascii="Arial" w:hAnsi="Arial" w:cs="Arial"/>
-          <w:color w:val="000000" w:themeColor="text1"/>
-          <w:sz w:val="22"/>
-          <w:szCs w:val="22"/>
-        </w:rPr>
-        <w:t xml:space="preserve"> that is capable of </w:t>
-      </w:r>
-      <w:r>
-        <w:rPr>
-          <w:rFonts w:ascii="Arial" w:hAnsi="Arial" w:cs="Arial"/>
-          <w:color w:val="000000" w:themeColor="text1"/>
-          <w:sz w:val="22"/>
-          <w:szCs w:val="22"/>
-        </w:rPr>
-        <w:t xml:space="preserve">sequencing the full length of any isoform or </w:t>
-      </w:r>
-      <w:r>
-        <w:rPr>
-          <w:rFonts w:ascii="Arial" w:hAnsi="Arial" w:cs="Arial"/>
-          <w:color w:val="000000" w:themeColor="text1"/>
-          <w:sz w:val="22"/>
-          <w:szCs w:val="22"/>
-        </w:rPr>
-        <w:t xml:space="preserve">even </w:t>
-      </w:r>
-      <w:r>
-        <w:rPr>
-          <w:rFonts w:ascii="Arial" w:hAnsi="Arial" w:cs="Arial"/>
-          <w:color w:val="000000" w:themeColor="text1"/>
-          <w:sz w:val="22"/>
-          <w:szCs w:val="22"/>
-        </w:rPr>
-        <w:t xml:space="preserve">un-spliced transcript. </w:t>
-      </w:r>
-    </w:p>
-    <w:p>
-      <w:pPr>
-        <w:spacing w:after="120"/>
-        <w:rPr>
-          <w:rFonts w:ascii="Arial" w:hAnsi="Arial" w:cs="Arial"/>
-          <w:sz w:val="22"/>
-          <w:szCs w:val="22"/>
-          <w:u w:val="single"/>
-        </w:rPr>
-      </w:pPr>
-      <w:r>
-        <w:rPr>
-          <w:rFonts w:ascii="Arial" w:hAnsi="Arial" w:cs="Arial"/>
-          <w:sz w:val="22"/>
-          <w:szCs w:val="22"/>
-        </w:rPr>
-        <w:t xml:space="preserve">Our analysis software will provide tools for end-to-end analysis of LR-MPSA data. This will include parsing Nanopore reads, clustering and aligning reads to identify isoforms, quantifying isoforms by </w:t>
-      </w:r>
-      <w:r>
-        <w:rPr>
-          <w:rFonts w:ascii="Arial" w:hAnsi="Arial" w:cs="Arial"/>
-          <w:sz w:val="22"/>
-          <w:szCs w:val="22"/>
-        </w:rPr>
-        <w:t xml:space="preserve">library </w:t>
-      </w:r>
-      <w:r>
-        <w:rPr>
-          <w:rFonts w:ascii="Arial" w:hAnsi="Arial" w:cs="Arial"/>
-          <w:sz w:val="22"/>
-          <w:szCs w:val="22"/>
-        </w:rPr>
-        <w:t>variant, providing visualization</w:t>
-      </w:r>
-      <w:r>
-        <w:rPr>
-          <w:rFonts w:ascii="Arial" w:hAnsi="Arial" w:cs="Arial"/>
-          <w:sz w:val="22"/>
-          <w:szCs w:val="22"/>
-        </w:rPr>
-        <w:t xml:space="preserve"> functions</w:t>
-      </w:r>
-      <w:r>
-        <w:rPr>
-          <w:rFonts w:ascii="Arial" w:hAnsi="Arial" w:cs="Arial"/>
-          <w:sz w:val="22"/>
-          <w:szCs w:val="22"/>
-        </w:rPr>
-        <w:t>,</w:t>
-      </w:r>
-      <w:r>
-        <w:rPr>
-          <w:rFonts w:ascii="Arial" w:hAnsi="Arial" w:cs="Arial"/>
-          <w:sz w:val="22"/>
-          <w:szCs w:val="22"/>
-        </w:rPr>
-        <w:t xml:space="preserve"> and </w:t>
-      </w:r>
-      <w:r>
-        <w:rPr>
-          <w:rFonts w:ascii="Arial" w:hAnsi="Arial" w:cs="Arial"/>
-          <w:sz w:val="22"/>
-          <w:szCs w:val="22"/>
-        </w:rPr>
-        <w:t>integration with modeling tools like MAVE-NN</w:t>
-      </w:r>
-      <w:r>
-        <w:rPr>
-          <w:rFonts w:ascii="Arial" w:hAnsi="Arial" w:cs="Arial"/>
-          <w:sz w:val="22"/>
-          <w:szCs w:val="22"/>
-        </w:rPr>
-        <w:t>.</w:t>
-      </w:r>
-      <w:r>
-        <w:rPr>
-          <w:rFonts w:ascii="Arial" w:hAnsi="Arial" w:cs="Arial"/>
-          <w:sz w:val="22"/>
-          <w:szCs w:val="22"/>
-        </w:rPr>
-        <w:t xml:space="preserve"> The software will be rigorously vetted on simulated data and well ununderstood experimental systems.</w:t>
-      </w:r>
-      <w:r>
-        <w:rPr>
-          <w:rFonts w:ascii="Arial" w:hAnsi="Arial" w:cs="Arial"/>
-          <w:sz w:val="22"/>
-          <w:szCs w:val="22"/>
-        </w:rPr>
-        <w:t xml:space="preserve"> </w:t>
-      </w:r>
-      <w:r>
-        <w:rPr>
-          <w:rFonts w:ascii="Arial" w:hAnsi="Arial" w:cs="Arial"/>
-          <w:sz w:val="22"/>
-          <w:szCs w:val="22"/>
-          <w:u w:val="single"/>
-        </w:rPr>
-        <w:t xml:space="preserve">The key advances of this technique will be to rigorously verify performance, </w:t>
-      </w:r>
-      <w:r>
-        <w:rPr>
-          <w:rFonts w:ascii="Arial" w:hAnsi="Arial" w:cs="Arial"/>
-          <w:sz w:val="22"/>
-          <w:szCs w:val="22"/>
-          <w:u w:val="single"/>
-        </w:rPr>
-        <w:t xml:space="preserve">to integrate seamlessly with quantitative modeling </w:t>
-      </w:r>
-      <w:r>
-        <w:rPr>
-          <w:rFonts w:ascii="Arial" w:hAnsi="Arial" w:cs="Arial"/>
-          <w:sz w:val="22"/>
-          <w:szCs w:val="22"/>
-          <w:u w:val="single"/>
-        </w:rPr>
-        <w:t>packages</w:t>
-      </w:r>
-      <w:r>
-        <w:rPr>
-          <w:rFonts w:ascii="Arial" w:hAnsi="Arial" w:cs="Arial"/>
-          <w:sz w:val="22"/>
-          <w:szCs w:val="22"/>
-          <w:u w:val="single"/>
-        </w:rPr>
-        <w:t xml:space="preserve">, and </w:t>
-      </w:r>
-      <w:r>
-        <w:rPr>
-          <w:rFonts w:ascii="Arial" w:hAnsi="Arial" w:cs="Arial"/>
-          <w:sz w:val="22"/>
-          <w:szCs w:val="22"/>
-          <w:u w:val="single"/>
-        </w:rPr>
-        <w:t xml:space="preserve">to provide </w:t>
-      </w:r>
-      <w:r>
-        <w:rPr>
-          <w:rFonts w:ascii="Arial" w:hAnsi="Arial" w:cs="Arial"/>
-          <w:sz w:val="22"/>
-          <w:szCs w:val="22"/>
-          <w:u w:val="single"/>
-        </w:rPr>
-        <w:t>an easy</w:t>
-      </w:r>
-      <w:r>
-        <w:rPr>
-          <w:rFonts w:ascii="Arial" w:hAnsi="Arial" w:cs="Arial"/>
-          <w:sz w:val="22"/>
-          <w:szCs w:val="22"/>
-          <w:u w:val="single"/>
-        </w:rPr>
-        <w:t>-</w:t>
-      </w:r>
-      <w:r>
-        <w:rPr>
-          <w:rFonts w:ascii="Arial" w:hAnsi="Arial" w:cs="Arial"/>
-          <w:sz w:val="22"/>
-          <w:szCs w:val="22"/>
-          <w:u w:val="single"/>
-        </w:rPr>
-        <w:t>to</w:t>
-      </w:r>
-      <w:r>
-        <w:rPr>
-          <w:rFonts w:ascii="Arial" w:hAnsi="Arial" w:cs="Arial"/>
-          <w:sz w:val="22"/>
-          <w:szCs w:val="22"/>
-          <w:u w:val="single"/>
-        </w:rPr>
-        <w:t>-</w:t>
-      </w:r>
-      <w:r>
-        <w:rPr>
-          <w:rFonts w:ascii="Arial" w:hAnsi="Arial" w:cs="Arial"/>
-          <w:sz w:val="22"/>
-          <w:szCs w:val="22"/>
-          <w:u w:val="single"/>
-        </w:rPr>
-        <w:t>use</w:t>
-      </w:r>
-      <w:r>
-        <w:rPr>
-          <w:rFonts w:ascii="Arial" w:hAnsi="Arial" w:cs="Arial"/>
-          <w:sz w:val="22"/>
-          <w:szCs w:val="22"/>
-          <w:u w:val="single"/>
-        </w:rPr>
-        <w:t>,</w:t>
-      </w:r>
-      <w:r>
-        <w:rPr>
-          <w:rFonts w:ascii="Arial" w:hAnsi="Arial" w:cs="Arial"/>
-          <w:sz w:val="22"/>
-          <w:szCs w:val="22"/>
-          <w:u w:val="single"/>
-        </w:rPr>
-        <w:t xml:space="preserve"> widely</w:t>
-      </w:r>
-      <w:r>
-        <w:rPr>
-          <w:rFonts w:ascii="Arial" w:hAnsi="Arial" w:cs="Arial"/>
-          <w:sz w:val="22"/>
-          <w:szCs w:val="22"/>
-          <w:u w:val="single"/>
-        </w:rPr>
-        <w:t>-</w:t>
-      </w:r>
-      <w:r>
-        <w:rPr>
-          <w:rFonts w:ascii="Arial" w:hAnsi="Arial" w:cs="Arial"/>
-          <w:sz w:val="22"/>
-          <w:szCs w:val="22"/>
-          <w:u w:val="single"/>
-        </w:rPr>
-        <w:t>accessible software package.</w:t>
-      </w:r>
-    </w:p>
-    <w:p>
-      <w:pPr>
-        <w:spacing w:after="120"/>
-        <w:rPr>
-          <w:rFonts w:ascii="Arial" w:hAnsi="Arial" w:cs="Arial"/>
-          <w:sz w:val="22"/>
-          <w:szCs w:val="22"/>
-        </w:rPr>
-      </w:pPr>
-      <w:r>
-        <w:rPr>
-          <w:rFonts w:ascii="Arial" w:hAnsi="Arial" w:cs="Arial"/>
-          <w:sz w:val="22"/>
-          <w:szCs w:val="22"/>
-        </w:rPr>
-        <w:t xml:space="preserve">These new techniques will be demonstrated through investigating the mechanism of producing </w:t>
-      </w:r>
-    </w:p>
-    <w:p>
-      <w:pPr>
-        <w:spacing w:after="120"/>
-        <w:rPr>
-          <w:rFonts w:ascii="Arial" w:hAnsi="Arial" w:cs="Arial"/>
-          <w:sz w:val="22"/>
-          <w:szCs w:val="22"/>
-        </w:rPr>
-      </w:pPr>
-      <w:r>
-        <w:rPr>
-          <w:rFonts w:ascii="Arial" w:hAnsi="Arial" w:cs="Arial"/>
-          <w:sz w:val="22"/>
-          <w:szCs w:val="22"/>
-        </w:rPr>
-        <w:t>This makes PKM a perfect test case for the new LR-MPSA and analysis software.</w:t>
-      </w:r>
-    </w:p>
-    <w:p>
-      <w:pPr>
-        <w:spacing w:after="120"/>
+        <w:lastRenderedPageBreak/>
+        <w:t xml:space="preserve">SMN2 5’-splice site library, and new PKM mutually exclusive exon libraries. The analysis software will be made freely available to the research community as </w:t>
+      </w:r>
+      <w:r>
         <w:rPr>
           <w:rFonts w:ascii="Arial" w:hAnsi="Arial" w:cs="Arial"/>
           <w:i/>
@@ -3411,6 +3057,366 @@
           <w:sz w:val="22"/>
           <w:szCs w:val="22"/>
         </w:rPr>
+        <w:t>software package.</w:t>
+      </w:r>
+    </w:p>
+    <w:p>
+      <w:pPr>
+        <w:spacing w:after="120"/>
+        <w:rPr>
+          <w:rFonts w:ascii="Arial" w:hAnsi="Arial" w:cs="Arial"/>
+          <w:color w:val="000000" w:themeColor="text1"/>
+          <w:sz w:val="22"/>
+          <w:szCs w:val="22"/>
+        </w:rPr>
+      </w:pPr>
+      <w:r>
+        <w:rPr>
+          <w:rFonts w:ascii="Arial" w:hAnsi="Arial" w:cs="Arial"/>
+          <w:color w:val="000000" w:themeColor="text1"/>
+          <w:sz w:val="22"/>
+          <w:szCs w:val="22"/>
+        </w:rPr>
+        <w:t>The LR-MPSA will enable performing splice junction sequencing in constructs with full size introns without ignoring intron inclusion isoforms.</w:t>
+      </w:r>
+      <w:r>
+        <w:rPr>
+          <w:rFonts w:ascii="Arial" w:hAnsi="Arial" w:cs="Arial"/>
+          <w:color w:val="000000" w:themeColor="text1"/>
+          <w:sz w:val="22"/>
+          <w:szCs w:val="22"/>
+        </w:rPr>
+        <w:t xml:space="preserve"> </w:t>
+      </w:r>
+      <w:r>
+        <w:rPr>
+          <w:rFonts w:ascii="Arial" w:hAnsi="Arial" w:cs="Arial"/>
+          <w:color w:val="000000" w:themeColor="text1"/>
+          <w:sz w:val="22"/>
+          <w:szCs w:val="22"/>
+        </w:rPr>
+        <w:t xml:space="preserve">The LR-MPSA will also allow analysis of more complicated splicing situations that are expected to produce multiple minor isoforms and isoforms too large to fit in a short read. This includes the study of systems with intron retention or cryptic splice sites as well as mutually exclusive exons and other forms of correlated splicing outcomes. </w:t>
+      </w:r>
+      <w:r>
+        <w:rPr>
+          <w:rFonts w:ascii="Arial" w:hAnsi="Arial" w:cs="Arial"/>
+          <w:color w:val="000000" w:themeColor="text1"/>
+          <w:sz w:val="22"/>
+          <w:szCs w:val="22"/>
+          <w:u w:val="single"/>
+        </w:rPr>
+        <w:t>The</w:t>
+      </w:r>
+      <w:r>
+        <w:rPr>
+          <w:rFonts w:ascii="Arial" w:hAnsi="Arial" w:cs="Arial"/>
+          <w:color w:val="000000" w:themeColor="text1"/>
+          <w:sz w:val="22"/>
+          <w:szCs w:val="22"/>
+          <w:u w:val="single"/>
+        </w:rPr>
+        <w:t xml:space="preserve"> key advance of this technique will be to use oxford nanopore sequencing</w:t>
+      </w:r>
+      <w:r>
+        <w:rPr>
+          <w:rFonts w:ascii="Arial" w:hAnsi="Arial" w:cs="Arial"/>
+          <w:color w:val="000000" w:themeColor="text1"/>
+          <w:sz w:val="22"/>
+          <w:szCs w:val="22"/>
+        </w:rPr>
+        <w:t xml:space="preserve"> that is capable of </w:t>
+      </w:r>
+      <w:r>
+        <w:rPr>
+          <w:rFonts w:ascii="Arial" w:hAnsi="Arial" w:cs="Arial"/>
+          <w:color w:val="000000" w:themeColor="text1"/>
+          <w:sz w:val="22"/>
+          <w:szCs w:val="22"/>
+        </w:rPr>
+        <w:t xml:space="preserve">sequencing the full length of any isoform or </w:t>
+      </w:r>
+      <w:r>
+        <w:rPr>
+          <w:rFonts w:ascii="Arial" w:hAnsi="Arial" w:cs="Arial"/>
+          <w:color w:val="000000" w:themeColor="text1"/>
+          <w:sz w:val="22"/>
+          <w:szCs w:val="22"/>
+        </w:rPr>
+        <w:t xml:space="preserve">even </w:t>
+      </w:r>
+      <w:r>
+        <w:rPr>
+          <w:rFonts w:ascii="Arial" w:hAnsi="Arial" w:cs="Arial"/>
+          <w:color w:val="000000" w:themeColor="text1"/>
+          <w:sz w:val="22"/>
+          <w:szCs w:val="22"/>
+        </w:rPr>
+        <w:t xml:space="preserve">un-spliced transcript. </w:t>
+      </w:r>
+    </w:p>
+    <w:p>
+      <w:pPr>
+        <w:spacing w:after="120"/>
+        <w:rPr>
+          <w:rFonts w:ascii="Arial" w:hAnsi="Arial" w:cs="Arial"/>
+          <w:sz w:val="22"/>
+          <w:szCs w:val="22"/>
+          <w:u w:val="single"/>
+        </w:rPr>
+      </w:pPr>
+      <w:r>
+        <w:rPr>
+          <w:rFonts w:ascii="Arial" w:hAnsi="Arial" w:cs="Arial"/>
+          <w:sz w:val="22"/>
+          <w:szCs w:val="22"/>
+        </w:rPr>
+        <w:t xml:space="preserve">Our analysis software will provide tools for end-to-end analysis of LR-MPSA data. This will include parsing Nanopore reads, clustering and aligning reads to identify isoforms, quantifying isoforms by </w:t>
+      </w:r>
+      <w:r>
+        <w:rPr>
+          <w:rFonts w:ascii="Arial" w:hAnsi="Arial" w:cs="Arial"/>
+          <w:sz w:val="22"/>
+          <w:szCs w:val="22"/>
+        </w:rPr>
+        <w:t xml:space="preserve">library </w:t>
+      </w:r>
+      <w:r>
+        <w:rPr>
+          <w:rFonts w:ascii="Arial" w:hAnsi="Arial" w:cs="Arial"/>
+          <w:sz w:val="22"/>
+          <w:szCs w:val="22"/>
+        </w:rPr>
+        <w:t>variant, providing visualization</w:t>
+      </w:r>
+      <w:r>
+        <w:rPr>
+          <w:rFonts w:ascii="Arial" w:hAnsi="Arial" w:cs="Arial"/>
+          <w:sz w:val="22"/>
+          <w:szCs w:val="22"/>
+        </w:rPr>
+        <w:t xml:space="preserve"> functions</w:t>
+      </w:r>
+      <w:r>
+        <w:rPr>
+          <w:rFonts w:ascii="Arial" w:hAnsi="Arial" w:cs="Arial"/>
+          <w:sz w:val="22"/>
+          <w:szCs w:val="22"/>
+        </w:rPr>
+        <w:t>,</w:t>
+      </w:r>
+      <w:r>
+        <w:rPr>
+          <w:rFonts w:ascii="Arial" w:hAnsi="Arial" w:cs="Arial"/>
+          <w:sz w:val="22"/>
+          <w:szCs w:val="22"/>
+        </w:rPr>
+        <w:t xml:space="preserve"> and </w:t>
+      </w:r>
+      <w:r>
+        <w:rPr>
+          <w:rFonts w:ascii="Arial" w:hAnsi="Arial" w:cs="Arial"/>
+          <w:sz w:val="22"/>
+          <w:szCs w:val="22"/>
+        </w:rPr>
+        <w:t>integration with modeling tools like MAVE-NN</w:t>
+      </w:r>
+      <w:r>
+        <w:rPr>
+          <w:rFonts w:ascii="Arial" w:hAnsi="Arial" w:cs="Arial"/>
+          <w:sz w:val="22"/>
+          <w:szCs w:val="22"/>
+        </w:rPr>
+        <w:t>.</w:t>
+      </w:r>
+      <w:r>
+        <w:rPr>
+          <w:rFonts w:ascii="Arial" w:hAnsi="Arial" w:cs="Arial"/>
+          <w:sz w:val="22"/>
+          <w:szCs w:val="22"/>
+        </w:rPr>
+        <w:t xml:space="preserve"> The software will be rigorously vetted on simulated data and well ununderstood experimental systems.</w:t>
+      </w:r>
+      <w:r>
+        <w:rPr>
+          <w:rFonts w:ascii="Arial" w:hAnsi="Arial" w:cs="Arial"/>
+          <w:sz w:val="22"/>
+          <w:szCs w:val="22"/>
+        </w:rPr>
+        <w:t xml:space="preserve"> </w:t>
+      </w:r>
+      <w:r>
+        <w:rPr>
+          <w:rFonts w:ascii="Arial" w:hAnsi="Arial" w:cs="Arial"/>
+          <w:sz w:val="22"/>
+          <w:szCs w:val="22"/>
+          <w:u w:val="single"/>
+        </w:rPr>
+        <w:t xml:space="preserve">The key advances of this technique will be to rigorously verify performance, </w:t>
+      </w:r>
+      <w:r>
+        <w:rPr>
+          <w:rFonts w:ascii="Arial" w:hAnsi="Arial" w:cs="Arial"/>
+          <w:sz w:val="22"/>
+          <w:szCs w:val="22"/>
+          <w:u w:val="single"/>
+        </w:rPr>
+        <w:t xml:space="preserve">to integrate seamlessly with quantitative modeling </w:t>
+      </w:r>
+      <w:r>
+        <w:rPr>
+          <w:rFonts w:ascii="Arial" w:hAnsi="Arial" w:cs="Arial"/>
+          <w:sz w:val="22"/>
+          <w:szCs w:val="22"/>
+          <w:u w:val="single"/>
+        </w:rPr>
+        <w:t>packages</w:t>
+      </w:r>
+      <w:r>
+        <w:rPr>
+          <w:rFonts w:ascii="Arial" w:hAnsi="Arial" w:cs="Arial"/>
+          <w:sz w:val="22"/>
+          <w:szCs w:val="22"/>
+          <w:u w:val="single"/>
+        </w:rPr>
+        <w:t xml:space="preserve">, and </w:t>
+      </w:r>
+      <w:r>
+        <w:rPr>
+          <w:rFonts w:ascii="Arial" w:hAnsi="Arial" w:cs="Arial"/>
+          <w:sz w:val="22"/>
+          <w:szCs w:val="22"/>
+          <w:u w:val="single"/>
+        </w:rPr>
+        <w:t xml:space="preserve">to provide </w:t>
+      </w:r>
+      <w:r>
+        <w:rPr>
+          <w:rFonts w:ascii="Arial" w:hAnsi="Arial" w:cs="Arial"/>
+          <w:sz w:val="22"/>
+          <w:szCs w:val="22"/>
+          <w:u w:val="single"/>
+        </w:rPr>
+        <w:t>an easy</w:t>
+      </w:r>
+      <w:r>
+        <w:rPr>
+          <w:rFonts w:ascii="Arial" w:hAnsi="Arial" w:cs="Arial"/>
+          <w:sz w:val="22"/>
+          <w:szCs w:val="22"/>
+          <w:u w:val="single"/>
+        </w:rPr>
+        <w:t>-</w:t>
+      </w:r>
+      <w:r>
+        <w:rPr>
+          <w:rFonts w:ascii="Arial" w:hAnsi="Arial" w:cs="Arial"/>
+          <w:sz w:val="22"/>
+          <w:szCs w:val="22"/>
+          <w:u w:val="single"/>
+        </w:rPr>
+        <w:t>to</w:t>
+      </w:r>
+      <w:r>
+        <w:rPr>
+          <w:rFonts w:ascii="Arial" w:hAnsi="Arial" w:cs="Arial"/>
+          <w:sz w:val="22"/>
+          <w:szCs w:val="22"/>
+          <w:u w:val="single"/>
+        </w:rPr>
+        <w:t>-</w:t>
+      </w:r>
+      <w:r>
+        <w:rPr>
+          <w:rFonts w:ascii="Arial" w:hAnsi="Arial" w:cs="Arial"/>
+          <w:sz w:val="22"/>
+          <w:szCs w:val="22"/>
+          <w:u w:val="single"/>
+        </w:rPr>
+        <w:t>use</w:t>
+      </w:r>
+      <w:r>
+        <w:rPr>
+          <w:rFonts w:ascii="Arial" w:hAnsi="Arial" w:cs="Arial"/>
+          <w:sz w:val="22"/>
+          <w:szCs w:val="22"/>
+          <w:u w:val="single"/>
+        </w:rPr>
+        <w:t>,</w:t>
+      </w:r>
+      <w:r>
+        <w:rPr>
+          <w:rFonts w:ascii="Arial" w:hAnsi="Arial" w:cs="Arial"/>
+          <w:sz w:val="22"/>
+          <w:szCs w:val="22"/>
+          <w:u w:val="single"/>
+        </w:rPr>
+        <w:t xml:space="preserve"> widely</w:t>
+      </w:r>
+      <w:r>
+        <w:rPr>
+          <w:rFonts w:ascii="Arial" w:hAnsi="Arial" w:cs="Arial"/>
+          <w:sz w:val="22"/>
+          <w:szCs w:val="22"/>
+          <w:u w:val="single"/>
+        </w:rPr>
+        <w:t>-</w:t>
+      </w:r>
+      <w:r>
+        <w:rPr>
+          <w:rFonts w:ascii="Arial" w:hAnsi="Arial" w:cs="Arial"/>
+          <w:sz w:val="22"/>
+          <w:szCs w:val="22"/>
+          <w:u w:val="single"/>
+        </w:rPr>
+        <w:t>accessible software package.</w:t>
+      </w:r>
+    </w:p>
+    <w:p>
+      <w:pPr>
+        <w:spacing w:after="120"/>
+        <w:rPr>
+          <w:rFonts w:ascii="Arial" w:hAnsi="Arial" w:cs="Arial"/>
+          <w:sz w:val="22"/>
+          <w:szCs w:val="22"/>
+        </w:rPr>
+      </w:pPr>
+      <w:r>
+        <w:rPr>
+          <w:rFonts w:ascii="Arial" w:hAnsi="Arial" w:cs="Arial"/>
+          <w:sz w:val="22"/>
+          <w:szCs w:val="22"/>
+        </w:rPr>
+        <w:t xml:space="preserve">These new techniques will be demonstrated through investigating the mechanism of producing </w:t>
+      </w:r>
+    </w:p>
+    <w:p>
+      <w:pPr>
+        <w:spacing w:after="120"/>
+        <w:rPr>
+          <w:rFonts w:ascii="Arial" w:hAnsi="Arial" w:cs="Arial"/>
+          <w:sz w:val="22"/>
+          <w:szCs w:val="22"/>
+        </w:rPr>
+      </w:pPr>
+      <w:r>
+        <w:rPr>
+          <w:rFonts w:ascii="Arial" w:hAnsi="Arial" w:cs="Arial"/>
+          <w:sz w:val="22"/>
+          <w:szCs w:val="22"/>
+        </w:rPr>
+        <w:t>This makes PKM a perfect test case for the new LR-MPSA and analysis software.</w:t>
+      </w:r>
+    </w:p>
+    <w:p>
+      <w:pPr>
+        <w:spacing w:after="120"/>
+        <w:rPr>
+          <w:rFonts w:ascii="Arial" w:hAnsi="Arial" w:cs="Arial"/>
+          <w:i/>
+          <w:iCs/>
+          <w:sz w:val="22"/>
+          <w:szCs w:val="22"/>
+        </w:rPr>
       </w:pPr>
       <w:r>
         <w:rPr>
@@ -4427,16 +4433,172 @@
           <w:sz w:val="22"/>
           <w:szCs w:val="22"/>
         </w:rPr>
-        <w:t xml:space="preserve"> However, this approach has not been applied to MPSA data analysis pipelines. By testing our end-to-end analysis software </w:t>
-      </w:r>
-      <w:r>
-        <w:rPr>
-          <w:rFonts w:ascii="Arial" w:hAnsi="Arial" w:cs="Arial"/>
+        <w:t xml:space="preserve"> However, this approach has not been applied to MPSA data analysis pipelines. By testing our end-to-end analysis software on simulated reads</w:t>
+      </w:r>
+      <w:r>
+        <w:rPr>
+          <w:rFonts w:ascii="Arial" w:hAnsi="Arial" w:cs="Arial"/>
+          <w:sz w:val="22"/>
+          <w:szCs w:val="22"/>
+        </w:rPr>
+        <w:t xml:space="preserve"> in </w:t>
+      </w:r>
+      <w:r>
+        <w:rPr>
+          <w:rFonts w:ascii="Arial" w:hAnsi="Arial" w:cs="Arial"/>
+          <w:b/>
+          <w:bCs/>
+          <w:sz w:val="22"/>
+          <w:szCs w:val="22"/>
+        </w:rPr>
+        <w:t>aim 2</w:t>
+      </w:r>
+      <w:r>
+        <w:rPr>
+          <w:rFonts w:ascii="Arial" w:hAnsi="Arial" w:cs="Arial"/>
+          <w:sz w:val="22"/>
+          <w:szCs w:val="22"/>
+        </w:rPr>
+        <w:t>, we will be able to assess its</w:t>
+      </w:r>
+      <w:r>
+        <w:rPr>
+          <w:rFonts w:ascii="Arial" w:hAnsi="Arial" w:cs="Arial"/>
+          <w:sz w:val="22"/>
+          <w:szCs w:val="22"/>
+        </w:rPr>
+        <w:t xml:space="preserve"> accuracy at every step of the pipeline and its</w:t>
+      </w:r>
+      <w:r>
+        <w:rPr>
+          <w:rFonts w:ascii="Arial" w:hAnsi="Arial" w:cs="Arial"/>
+          <w:sz w:val="22"/>
+          <w:szCs w:val="22"/>
+        </w:rPr>
+        <w:t xml:space="preserve"> robustness across a wide variety of conditions</w:t>
+      </w:r>
+      <w:r>
+        <w:rPr>
+          <w:rFonts w:ascii="Arial" w:hAnsi="Arial" w:cs="Arial"/>
+          <w:sz w:val="22"/>
+          <w:szCs w:val="22"/>
+        </w:rPr>
+        <w:t>.</w:t>
+      </w:r>
+      <w:r>
+        <w:rPr>
+          <w:rFonts w:ascii="Arial" w:hAnsi="Arial" w:cs="Arial"/>
+          <w:sz w:val="22"/>
+          <w:szCs w:val="22"/>
+        </w:rPr>
+        <w:t xml:space="preserve"> </w:t>
+      </w:r>
+    </w:p>
+    <w:p>
+      <w:pPr>
+        <w:spacing w:after="120"/>
+        <w:rPr>
+          <w:rFonts w:ascii="Arial" w:hAnsi="Arial" w:cs="Arial"/>
+          <w:sz w:val="22"/>
+          <w:szCs w:val="22"/>
+        </w:rPr>
+      </w:pPr>
+      <w:r>
+        <w:rPr>
+          <w:rFonts w:ascii="Arial" w:hAnsi="Arial" w:cs="Arial"/>
+          <w:b/>
+          <w:bCs/>
           <w:sz w:val="22"/>
           <w:szCs w:val="22"/>
         </w:rPr>
         <w:lastRenderedPageBreak/>
-        <w:t>on simulated reads</w:t>
+        <w:t xml:space="preserve">Innovation </w:t>
+      </w:r>
+      <w:r>
+        <w:rPr>
+          <w:rFonts w:ascii="Arial" w:hAnsi="Arial" w:cs="Arial"/>
+          <w:b/>
+          <w:bCs/>
+          <w:sz w:val="22"/>
+          <w:szCs w:val="22"/>
+        </w:rPr>
+        <w:t>6</w:t>
+      </w:r>
+      <w:r>
+        <w:rPr>
+          <w:rFonts w:ascii="Arial" w:hAnsi="Arial" w:cs="Arial"/>
+          <w:b/>
+          <w:bCs/>
+          <w:sz w:val="22"/>
+          <w:szCs w:val="22"/>
+        </w:rPr>
+        <w:t>: Packaging analysis software.</w:t>
+      </w:r>
+      <w:r>
+        <w:rPr>
+          <w:rFonts w:ascii="Arial" w:hAnsi="Arial" w:cs="Arial"/>
+          <w:sz w:val="22"/>
+          <w:szCs w:val="22"/>
+        </w:rPr>
+        <w:t xml:space="preserve"> </w:t>
+      </w:r>
+      <w:r>
+        <w:rPr>
+          <w:rFonts w:ascii="Arial" w:hAnsi="Arial" w:cs="Arial"/>
+          <w:sz w:val="22"/>
+          <w:szCs w:val="22"/>
+        </w:rPr>
+        <w:t>Despite the common use of MPSAs to measure variant effects on splicing,</w:t>
+      </w:r>
+      <w:r>
+        <w:rPr>
+          <w:rFonts w:ascii="Arial" w:hAnsi="Arial" w:cs="Arial"/>
+          <w:sz w:val="22"/>
+          <w:szCs w:val="22"/>
+        </w:rPr>
+        <w:fldChar w:fldCharType="begin" w:fldLock="1"/>
+      </w:r>
+      <w:r>
+        <w:rPr>
+          <w:rFonts w:ascii="Arial" w:hAnsi="Arial" w:cs="Arial"/>
+          <w:sz w:val="22"/>
+          <w:szCs w:val="22"/>
+        </w:rPr>
+        <w:instrText>ADDIN paperpile_citation &lt;clusterId&gt;N692B759X349U763&lt;/clusterId&gt;&lt;metadata&gt;&lt;citation&gt;&lt;id&gt;ec6751c0-5599-4280-a9c0-c2f742a01abc&lt;/id&gt;&lt;/citation&gt;&lt;citation&gt;&lt;id&gt;db741986-dac0-4fab-8a41-67c7fecbd94c&lt;/id&gt;&lt;/citation&gt;&lt;citation&gt;&lt;id&gt;a085186c-f4c9-436e-97a7-6fd5a745047d&lt;/id&gt;&lt;/citation&gt;&lt;citation&gt;&lt;id&gt;55673393-dc56-4462-a2b3-556612247c9d&lt;/id&gt;&lt;/citation&gt;&lt;citation&gt;&lt;id&gt;6b47e23b-579b-4d47-b467-aab9b872c730&lt;/id&gt;&lt;/citation&gt;&lt;citation&gt;&lt;id&gt;bf525606-12eb-400f-b36b-8e662733ca33&lt;/id&gt;&lt;/citation&gt;&lt;citation&gt;&lt;id&gt;1cabefed-7b1a-4afa-9b6d-c58b7a035492&lt;/id&gt;&lt;/citation&gt;&lt;citation&gt;&lt;id&gt;f83b23fe-f681-42bd-9ea0-3d016182564e&lt;/id&gt;&lt;/citation&gt;&lt;citation&gt;&lt;id&gt;6bf6d1d7-737a-4765-9533-e267a7eddc60&lt;/id&gt;&lt;/citation&gt;&lt;citation&gt;&lt;id&gt;a5e81060-474b-4619-a921-1ed101da773a&lt;/id&gt;&lt;/citation&gt;&lt;citation&gt;&lt;id&gt;b7569935-7683-4832-a7c8-85f5ec7ec035&lt;/id&gt;&lt;/citation&gt;&lt;citation&gt;&lt;id&gt;fda6ea85-49a8-4aa4-96ad-8a835101b7ca&lt;/id&gt;&lt;/citation&gt;&lt;citation&gt;&lt;id&gt;045139ca-b579-4868-af23-c5b8fbd305f7&lt;/id&gt;&lt;/citation&gt;&lt;citation&gt;&lt;id&gt;88990ccb-0828-481b-a8d3-58cbb9ed2942&lt;/id&gt;&lt;/citation&gt;&lt;citation&gt;&lt;id&gt;ab0db5b8-f64d-4f1f-848c-37f3c84cf1f5&lt;/id&gt;&lt;/citation&gt;&lt;/metadata&gt;&lt;data&gt;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&lt;/data&gt; \* MERGEFORMAT</w:instrText>
+      </w:r>
+      <w:r>
+        <w:rPr>
+          <w:rFonts w:ascii="Arial" w:hAnsi="Arial" w:cs="Arial"/>
+          <w:sz w:val="22"/>
+          <w:szCs w:val="22"/>
+        </w:rPr>
+        <w:fldChar w:fldCharType="separate"/>
+      </w:r>
+      <w:r>
+        <w:rPr>
+          <w:rFonts w:ascii="Arial" w:hAnsi="Arial" w:cs="Arial"/>
+          <w:noProof/>
+          <w:sz w:val="22"/>
+          <w:szCs w:val="22"/>
+          <w:vertAlign w:val="superscript"/>
+        </w:rPr>
+        <w:t>14–28</w:t>
+      </w:r>
+      <w:r>
+        <w:rPr>
+          <w:rFonts w:ascii="Arial" w:hAnsi="Arial" w:cs="Arial"/>
+          <w:sz w:val="22"/>
+          <w:szCs w:val="22"/>
+        </w:rPr>
+        <w:fldChar w:fldCharType="end"/>
+      </w:r>
+      <w:r>
+        <w:rPr>
+          <w:rFonts w:ascii="Arial" w:hAnsi="Arial" w:cs="Arial"/>
+          <w:sz w:val="22"/>
+          <w:szCs w:val="22"/>
+        </w:rPr>
+        <w:t xml:space="preserve"> There is no MPSA analysis and modeling software. We will meet this need</w:t>
       </w:r>
       <w:r>
         <w:rPr>
@@ -4462,23 +4624,15 @@
           <w:sz w:val="22"/>
           <w:szCs w:val="22"/>
         </w:rPr>
-        <w:t>, we will be able to assess its</w:t>
-      </w:r>
-      <w:r>
-        <w:rPr>
-          <w:rFonts w:ascii="Arial" w:hAnsi="Arial" w:cs="Arial"/>
-          <w:sz w:val="22"/>
-          <w:szCs w:val="22"/>
-        </w:rPr>
-        <w:t xml:space="preserve"> accuracy at every step of the pipeline and its</w:t>
-      </w:r>
-      <w:r>
-        <w:rPr>
-          <w:rFonts w:ascii="Arial" w:hAnsi="Arial" w:cs="Arial"/>
-          <w:sz w:val="22"/>
-          <w:szCs w:val="22"/>
-        </w:rPr>
-        <w:t xml:space="preserve"> robustness across a wide variety of conditions</w:t>
+        <w:t xml:space="preserve"> by producing end to end MPSA analysis software and integrating with modeling software</w:t>
+      </w:r>
+      <w:r>
+        <w:rPr>
+          <w:rFonts w:ascii="Arial" w:hAnsi="Arial" w:cs="Arial"/>
+          <w:sz w:val="22"/>
+          <w:szCs w:val="22"/>
+        </w:rPr>
+        <w:t xml:space="preserve"> like MAVE-NN</w:t>
       </w:r>
       <w:r>
         <w:rPr>
@@ -4488,34 +4642,19 @@
         </w:rPr>
         <w:t>.</w:t>
       </w:r>
-      <w:r>
-        <w:rPr>
-          <w:rFonts w:ascii="Arial" w:hAnsi="Arial" w:cs="Arial"/>
-          <w:sz w:val="22"/>
-          <w:szCs w:val="22"/>
-        </w:rPr>
-        <w:t xml:space="preserve"> </w:t>
-      </w:r>
     </w:p>
     <w:p>
       <w:pPr>
         <w:spacing w:after="120"/>
         <w:rPr>
           <w:rFonts w:ascii="Arial" w:hAnsi="Arial" w:cs="Arial"/>
-          <w:sz w:val="22"/>
-          <w:szCs w:val="22"/>
-        </w:rPr>
-      </w:pPr>
-      <w:r>
-        <w:rPr>
-          <w:rFonts w:ascii="Arial" w:hAnsi="Arial" w:cs="Arial"/>
           <w:b/>
           <w:bCs/>
           <w:sz w:val="22"/>
           <w:szCs w:val="22"/>
         </w:rPr>
-        <w:t xml:space="preserve">Innovation </w:t>
-      </w:r>
+      </w:pPr>
+      <w:commentRangeStart w:id="2"/>
       <w:r>
         <w:rPr>
           <w:rFonts w:ascii="Arial" w:hAnsi="Arial" w:cs="Arial"/>
@@ -4524,156 +4663,15 @@
           <w:sz w:val="22"/>
           <w:szCs w:val="22"/>
         </w:rPr>
-        <w:t>6</w:t>
-      </w:r>
-      <w:r>
-        <w:rPr>
-          <w:rFonts w:ascii="Arial" w:hAnsi="Arial" w:cs="Arial"/>
-          <w:b/>
-          <w:bCs/>
-          <w:sz w:val="22"/>
-          <w:szCs w:val="22"/>
-        </w:rPr>
-        <w:t>: Packaging analysis software.</w:t>
-      </w:r>
-      <w:r>
-        <w:rPr>
-          <w:rFonts w:ascii="Arial" w:hAnsi="Arial" w:cs="Arial"/>
-          <w:sz w:val="22"/>
-          <w:szCs w:val="22"/>
-        </w:rPr>
-        <w:t xml:space="preserve"> </w:t>
-      </w:r>
-      <w:r>
-        <w:rPr>
-          <w:rFonts w:ascii="Arial" w:hAnsi="Arial" w:cs="Arial"/>
-          <w:sz w:val="22"/>
-          <w:szCs w:val="22"/>
-        </w:rPr>
-        <w:t>Despite the common use of MPSAs to measure variant effects on splicing,</w:t>
-      </w:r>
-      <w:r>
-        <w:rPr>
-          <w:rFonts w:ascii="Arial" w:hAnsi="Arial" w:cs="Arial"/>
-          <w:sz w:val="22"/>
-          <w:szCs w:val="22"/>
-        </w:rPr>
-        <w:fldChar w:fldCharType="begin" w:fldLock="1"/>
-      </w:r>
-      <w:r>
-        <w:rPr>
-          <w:rFonts w:ascii="Arial" w:hAnsi="Arial" w:cs="Arial"/>
-          <w:sz w:val="22"/>
-          <w:szCs w:val="22"/>
-        </w:rPr>
-        <w:instrText>ADDIN paperpile_citation &lt;clusterId&gt;N692B759X349U763&lt;/clusterId&gt;&lt;metadata&gt;&lt;citation&gt;&lt;id&gt;ec6751c0-5599-4280-a9c0-c2f742a01abc&lt;/id&gt;&lt;/citation&gt;&lt;citation&gt;&lt;id&gt;db741986-dac0-4fab-8a41-67c7fecbd94c&lt;/id&gt;&lt;/citation&gt;&lt;citation&gt;&lt;id&gt;a085186c-f4c9-436e-97a7-6fd5a745047d&lt;/id&gt;&lt;/citation&gt;&lt;citation&gt;&lt;id&gt;55673393-dc56-4462-a2b3-556612247c9d&lt;/id&gt;&lt;/citation&gt;&lt;citation&gt;&lt;id&gt;6b47e23b-579b-4d47-b467-aab9b872c730&lt;/id&gt;&lt;/citation&gt;&lt;citation&gt;&lt;id&gt;bf525606-12eb-400f-b36b-8e662733ca33&lt;/id&gt;&lt;/citation&gt;&lt;citation&gt;&lt;id&gt;1cabefed-7b1a-4afa-9b6d-c58b7a035492&lt;/id&gt;&lt;/citation&gt;&lt;citation&gt;&lt;id&gt;f83b23fe-f681-42bd-9ea0-3d016182564e&lt;/id&gt;&lt;/citation&gt;&lt;citation&gt;&lt;id&gt;6bf6d1d7-737a-4765-9533-e267a7eddc60&lt;/id&gt;&lt;/citation&gt;&lt;citation&gt;&lt;id&gt;a5e81060-474b-4619-a921-1ed101da773a&lt;/id&gt;&lt;/citation&gt;&lt;citation&gt;&lt;id&gt;b7569935-7683-4832-a7c8-85f5ec7ec035&lt;/id&gt;&lt;/citation&gt;&lt;citation&gt;&lt;id&gt;fda6ea85-49a8-4aa4-96ad-8a835101b7ca&lt;/id&gt;&lt;/citation&gt;&lt;citation&gt;&lt;id&gt;045139ca-b579-4868-af23-c5b8fbd305f7&lt;/id&gt;&lt;/citation&gt;&lt;citation&gt;&lt;id&gt;88990ccb-0828-481b-a8d3-58cbb9ed2942&lt;/id&gt;&lt;/citation&gt;&lt;citation&gt;&lt;id&gt;ab0db5b8-f64d-4f1f-848c-37f3c84cf1f5&lt;/id&gt;&lt;/citation&gt;&lt;/metadata&gt;&lt;data&gt;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&lt;/data&gt; \* MERGEFORMAT</w:instrText>
-      </w:r>
-      <w:r>
-        <w:rPr>
-          <w:rFonts w:ascii="Arial" w:hAnsi="Arial" w:cs="Arial"/>
-          <w:sz w:val="22"/>
-          <w:szCs w:val="22"/>
-        </w:rPr>
-        <w:fldChar w:fldCharType="separate"/>
-      </w:r>
-      <w:r>
-        <w:rPr>
-          <w:rFonts w:ascii="Arial" w:hAnsi="Arial" w:cs="Arial"/>
-          <w:noProof/>
-          <w:sz w:val="22"/>
-          <w:szCs w:val="22"/>
-          <w:vertAlign w:val="superscript"/>
-        </w:rPr>
-        <w:t>14–28</w:t>
-      </w:r>
-      <w:r>
-        <w:rPr>
-          <w:rFonts w:ascii="Arial" w:hAnsi="Arial" w:cs="Arial"/>
-          <w:sz w:val="22"/>
-          <w:szCs w:val="22"/>
-        </w:rPr>
-        <w:fldChar w:fldCharType="end"/>
-      </w:r>
-      <w:r>
-        <w:rPr>
-          <w:rFonts w:ascii="Arial" w:hAnsi="Arial" w:cs="Arial"/>
-          <w:sz w:val="22"/>
-          <w:szCs w:val="22"/>
-        </w:rPr>
-        <w:t xml:space="preserve"> There is no MPSA analysis and modeling software. We will meet this need</w:t>
-      </w:r>
-      <w:r>
-        <w:rPr>
-          <w:rFonts w:ascii="Arial" w:hAnsi="Arial" w:cs="Arial"/>
-          <w:sz w:val="22"/>
-          <w:szCs w:val="22"/>
-        </w:rPr>
-        <w:t xml:space="preserve"> in </w:t>
-      </w:r>
-      <w:r>
-        <w:rPr>
-          <w:rFonts w:ascii="Arial" w:hAnsi="Arial" w:cs="Arial"/>
-          <w:b/>
-          <w:bCs/>
-          <w:sz w:val="22"/>
-          <w:szCs w:val="22"/>
-        </w:rPr>
-        <w:t>aim 2</w:t>
-      </w:r>
-      <w:r>
-        <w:rPr>
-          <w:rFonts w:ascii="Arial" w:hAnsi="Arial" w:cs="Arial"/>
-          <w:sz w:val="22"/>
-          <w:szCs w:val="22"/>
-        </w:rPr>
-        <w:t xml:space="preserve"> by producing end to end MPSA analysis software and integrating with modeling software</w:t>
-      </w:r>
-      <w:r>
-        <w:rPr>
-          <w:rFonts w:ascii="Arial" w:hAnsi="Arial" w:cs="Arial"/>
-          <w:sz w:val="22"/>
-          <w:szCs w:val="22"/>
-        </w:rPr>
-        <w:t xml:space="preserve"> like MAVE-NN</w:t>
-      </w:r>
-      <w:r>
-        <w:rPr>
-          <w:rFonts w:ascii="Arial" w:hAnsi="Arial" w:cs="Arial"/>
-          <w:sz w:val="22"/>
-          <w:szCs w:val="22"/>
-        </w:rPr>
-        <w:t>.</w:t>
-      </w:r>
-    </w:p>
-    <w:p>
-      <w:pPr>
-        <w:spacing w:after="120"/>
-        <w:rPr>
-          <w:rFonts w:ascii="Arial" w:hAnsi="Arial" w:cs="Arial"/>
-          <w:b/>
-          <w:bCs/>
-          <w:sz w:val="22"/>
-          <w:szCs w:val="22"/>
-        </w:rPr>
-      </w:pPr>
-      <w:commentRangeStart w:id="1"/>
-      <w:r>
-        <w:rPr>
-          <w:rFonts w:ascii="Arial" w:hAnsi="Arial" w:cs="Arial"/>
-          <w:b/>
-          <w:bCs/>
-          <w:sz w:val="22"/>
-          <w:szCs w:val="22"/>
-        </w:rPr>
         <w:t>Approach</w:t>
       </w:r>
-      <w:commentRangeEnd w:id="1"/>
+      <w:commentRangeEnd w:id="2"/>
       <w:r>
         <w:rPr>
           <w:rStyle w:val="CommentReference"/>
           <w:rFonts w:ascii="Arial" w:eastAsia="Arial" w:hAnsi="Arial" w:cs="Arial"/>
         </w:rPr>
-        <w:commentReference w:id="1"/>
+        <w:commentReference w:id="2"/>
       </w:r>
     </w:p>
     <w:p>
@@ -4686,7 +4684,7 @@
           <w:szCs w:val="22"/>
         </w:rPr>
       </w:pPr>
-      <w:commentRangeStart w:id="2"/>
+      <w:commentRangeStart w:id="3"/>
       <w:r>
         <w:rPr>
           <w:rFonts w:ascii="Arial" w:hAnsi="Arial" w:cs="Arial"/>
@@ -4696,13 +4694,13 @@
         </w:rPr>
         <w:t xml:space="preserve">Aim </w:t>
       </w:r>
-      <w:commentRangeEnd w:id="2"/>
+      <w:commentRangeEnd w:id="3"/>
       <w:r>
         <w:rPr>
           <w:rStyle w:val="CommentReference"/>
           <w:rFonts w:ascii="Arial" w:eastAsia="Arial" w:hAnsi="Arial" w:cs="Arial"/>
         </w:rPr>
-        <w:commentReference w:id="2"/>
+        <w:commentReference w:id="3"/>
       </w:r>
       <w:r>
         <w:rPr>
@@ -6010,46 +6008,55 @@
           <w:szCs w:val="22"/>
           <w:u w:val="single"/>
         </w:rPr>
+        <w:t>Pitfalls and alternative approaches:</w:t>
+      </w:r>
+      <w:r>
+        <w:rPr>
+          <w:rFonts w:ascii="Arial" w:hAnsi="Arial" w:cs="Arial"/>
+          <w:bCs/>
+          <w:sz w:val="22"/>
+          <w:szCs w:val="22"/>
+        </w:rPr>
+        <w:t xml:space="preserve"> </w:t>
+      </w:r>
+      <w:r>
+        <w:rPr>
+          <w:rFonts w:ascii="Arial" w:hAnsi="Arial" w:cs="Arial"/>
+          <w:bCs/>
+          <w:sz w:val="22"/>
+          <w:szCs w:val="22"/>
+        </w:rPr>
+        <w:t xml:space="preserve">It </w:t>
+      </w:r>
+      <w:proofErr w:type="gramStart"/>
+      <w:r>
+        <w:rPr>
+          <w:rFonts w:ascii="Arial" w:hAnsi="Arial" w:cs="Arial"/>
+          <w:bCs/>
+          <w:sz w:val="22"/>
+          <w:szCs w:val="22"/>
+        </w:rPr>
+        <w:t>is</w:t>
+      </w:r>
+      <w:proofErr w:type="gramEnd"/>
+      <w:r>
+        <w:rPr>
+          <w:rFonts w:ascii="Arial" w:hAnsi="Arial" w:cs="Arial"/>
+          <w:bCs/>
+          <w:sz w:val="22"/>
+          <w:szCs w:val="22"/>
+        </w:rPr>
+        <w:t xml:space="preserve"> possible that nanopore reads will be too error prone to successfully identify isoforms, in that case we could use PacBio sequencing or explore combined illumina and nanopore </w:t>
+      </w:r>
+      <w:r>
+        <w:rPr>
+          <w:rFonts w:ascii="Arial" w:hAnsi="Arial" w:cs="Arial"/>
+          <w:bCs/>
+          <w:sz w:val="22"/>
+          <w:szCs w:val="22"/>
+        </w:rPr>
         <w:lastRenderedPageBreak/>
-        <w:t>Pitfalls and alternative approaches:</w:t>
-      </w:r>
-      <w:r>
-        <w:rPr>
-          <w:rFonts w:ascii="Arial" w:hAnsi="Arial" w:cs="Arial"/>
-          <w:bCs/>
-          <w:sz w:val="22"/>
-          <w:szCs w:val="22"/>
-        </w:rPr>
-        <w:t xml:space="preserve"> </w:t>
-      </w:r>
-      <w:r>
-        <w:rPr>
-          <w:rFonts w:ascii="Arial" w:hAnsi="Arial" w:cs="Arial"/>
-          <w:bCs/>
-          <w:sz w:val="22"/>
-          <w:szCs w:val="22"/>
-        </w:rPr>
-        <w:t xml:space="preserve">It </w:t>
-      </w:r>
-      <w:proofErr w:type="gramStart"/>
-      <w:r>
-        <w:rPr>
-          <w:rFonts w:ascii="Arial" w:hAnsi="Arial" w:cs="Arial"/>
-          <w:bCs/>
-          <w:sz w:val="22"/>
-          <w:szCs w:val="22"/>
-        </w:rPr>
-        <w:t>is</w:t>
-      </w:r>
-      <w:proofErr w:type="gramEnd"/>
-      <w:r>
-        <w:rPr>
-          <w:rFonts w:ascii="Arial" w:hAnsi="Arial" w:cs="Arial"/>
-          <w:bCs/>
-          <w:sz w:val="22"/>
-          <w:szCs w:val="22"/>
-        </w:rPr>
-        <w:t xml:space="preserve"> possible that nanopore reads will be too error prone to successfully identify isoforms, in that case we could use PacBio sequencing or explore combined illumina and nanopore reads. </w:t>
+        <w:t xml:space="preserve">reads. </w:t>
       </w:r>
       <w:r>
         <w:rPr>
@@ -6165,7 +6172,7 @@
         </w:rPr>
         <w:t xml:space="preserve"> </w:t>
       </w:r>
-      <w:commentRangeStart w:id="3"/>
+      <w:commentRangeStart w:id="4"/>
       <w:r>
         <w:rPr>
           <w:rFonts w:ascii="Arial" w:hAnsi="Arial" w:cs="Arial"/>
@@ -6185,13 +6192,13 @@
         </w:rPr>
         <w:t xml:space="preserve"> </w:t>
       </w:r>
-      <w:commentRangeEnd w:id="3"/>
+      <w:commentRangeEnd w:id="4"/>
       <w:r>
         <w:rPr>
           <w:rStyle w:val="CommentReference"/>
           <w:rFonts w:ascii="Arial" w:eastAsia="Arial" w:hAnsi="Arial" w:cs="Arial"/>
         </w:rPr>
-        <w:commentReference w:id="3"/>
+        <w:commentReference w:id="4"/>
       </w:r>
       <w:r>
         <w:rPr>
@@ -13399,7 +13406,31 @@
       </w:r>
     </w:p>
   </w:comment>
-  <w:comment w:id="1" w:author="John Desmarais" w:date="2023-04-03T11:23:00Z" w:initials="JD">
+  <w:comment w:id="1" w:author="John Desmarais" w:date="2023-04-05T15:05:00Z" w:initials="JD">
+    <w:p>
+      <w:pPr>
+        <w:pStyle w:val="CommentText"/>
+      </w:pPr>
+      <w:r>
+        <w:rPr>
+          <w:rStyle w:val="CommentReference"/>
+        </w:rPr>
+        <w:annotationRef/>
+      </w:r>
+      <w:r>
+        <w:t xml:space="preserve">Maybe add something here about the frame shift on double </w:t>
+      </w:r>
+      <w:proofErr w:type="spellStart"/>
+      <w:r>
+        <w:t>inclution</w:t>
+      </w:r>
+      <w:proofErr w:type="spellEnd"/>
+      <w:r>
+        <w:t>?</w:t>
+      </w:r>
+    </w:p>
+  </w:comment>
+  <w:comment w:id="2" w:author="John Desmarais" w:date="2023-04-03T11:23:00Z" w:initials="JD">
     <w:p>
       <w:pPr>
         <w:pStyle w:val="CommentText"/>
@@ -13676,7 +13707,7 @@
       </w:r>
     </w:p>
   </w:comment>
-  <w:comment w:id="2" w:author="John Desmarais" w:date="2023-04-04T20:18:00Z" w:initials="JD">
+  <w:comment w:id="3" w:author="John Desmarais" w:date="2023-04-04T20:18:00Z" w:initials="JD">
     <w:p>
       <w:pPr>
         <w:pStyle w:val="CommentText"/>
@@ -13692,7 +13723,7 @@
       </w:r>
     </w:p>
   </w:comment>
-  <w:comment w:id="3" w:author="John Desmarais" w:date="2023-04-03T11:55:00Z" w:initials="JD">
+  <w:comment w:id="4" w:author="John Desmarais" w:date="2023-04-03T11:55:00Z" w:initials="JD">
     <w:p>
       <w:pPr>
         <w:pStyle w:val="CommentText"/>
@@ -13714,6 +13745,7 @@
 <file path=word/commentsExtended.xml><?xml version="1.0" encoding="utf-8"?>
 <w15:commentsEx xmlns:wpc="http://schemas.microsoft.com/office/word/2010/wordprocessingCanvas" xmlns:cx="http://schemas.microsoft.com/office/drawing/2014/chartex" xmlns:cx1="http://schemas.microsoft.com/office/drawing/2015/9/8/chartex" xmlns:cx2="http://schemas.microsoft.com/office/drawing/2015/10/21/chartex" xmlns:cx3="http://schemas.microsoft.com/office/drawing/2016/5/9/chartex" xmlns:cx4="http://schemas.microsoft.com/office/drawing/2016/5/10/chartex" xmlns:cx5="http://schemas.microsoft.com/office/drawing/2016/5/11/chartex" xmlns:cx6="http://schemas.microsoft.com/office/drawing/2016/5/12/chartex" xmlns:cx7="http://schemas.microsoft.com/office/drawing/2016/5/13/chartex" xmlns:cx8="http://schemas.microsoft.com/office/drawing/2016/5/14/chartex" xmlns:mc="http://schemas.openxmlformats.org/markup-compatibility/2006" xmlns:aink="http://schemas.microsoft.com/office/drawing/2016/ink" xmlns:am3d="http://schemas.microsoft.com/office/drawing/2017/model3d" xmlns:o="urn:schemas-microsoft-com:office:office" xmlns:oel="http://schemas.microsoft.com/office/2019/extlst" xmlns:r="http://schemas.openxmlformats.org/officeDocument/2006/relationships" xmlns:m="http://schemas.openxmlformats.org/officeDocument/2006/math" xmlns:v="urn:schemas-microsoft-com:vml" xmlns:wp14="http://schemas.microsoft.com/office/word/2010/wordprocessingDrawing" xmlns:wp="http://schemas.openxmlformats.org/drawingml/2006/wordprocessingDrawing" xmlns:w10="urn:schemas-microsoft-com:office:word" xmlns:w="http://schemas.openxmlformats.org/wordprocessingml/2006/main" xmlns:w14="http://schemas.microsoft.com/office/word/2010/wordml" xmlns:w15="http://schemas.microsoft.com/office/word/2012/wordml" xmlns:w16cex="http://schemas.microsoft.com/office/word/2018/wordml/cex" xmlns:w16cid="http://schemas.microsoft.com/office/word/2016/wordml/cid" xmlns:w16="http://schemas.microsoft.com/office/word/2018/wordml" xmlns:w16du="http://schemas.microsoft.com/office/word/2023/wordml/word16du" xmlns:w16sdtdh="http://schemas.microsoft.com/office/word/2020/wordml/sdtdatahash" xmlns:w16se="http://schemas.microsoft.com/office/word/2015/wordml/symex" xmlns:wpg="http://schemas.microsoft.com/office/word/2010/wordprocessingGroup" xmlns:wpi="http://schemas.microsoft.com/office/word/2010/wordprocessingInk" xmlns:wne="http://schemas.microsoft.com/office/word/2006/wordml" xmlns:wps="http://schemas.microsoft.com/office/word/2010/wordprocessingShape" mc:Ignorable="w14 w15 w16se w16cid w16 w16cex w16sdtdh wp14">
   <w15:commentEx w15:paraId="19FE1B24" w15:done="0"/>
+  <w15:commentEx w15:paraId="7EF64EB3" w15:done="0"/>
   <w15:commentEx w15:paraId="60EC4C4A" w15:done="0"/>
   <w15:commentEx w15:paraId="12C3022D" w15:done="0"/>
   <w15:commentEx w15:paraId="3F1C85F5" w15:done="0"/>
@@ -13723,6 +13755,7 @@
 <file path=word/commentsExtensible.xml><?xml version="1.0" encoding="utf-8"?>
 <w16cex:commentsExtensible xmlns:wpc="http://schemas.microsoft.com/office/word/2010/wordprocessingCanvas" xmlns:cx="http://schemas.microsoft.com/office/drawing/2014/chartex" xmlns:cx1="http://schemas.microsoft.com/office/drawing/2015/9/8/chartex" xmlns:cx2="http://schemas.microsoft.com/office/drawing/2015/10/21/chartex" xmlns:cx3="http://schemas.microsoft.com/office/drawing/2016/5/9/chartex" xmlns:cx4="http://schemas.microsoft.com/office/drawing/2016/5/10/chartex" xmlns:cx5="http://schemas.microsoft.com/office/drawing/2016/5/11/chartex" xmlns:cx6="http://schemas.microsoft.com/office/drawing/2016/5/12/chartex" xmlns:cx7="http://schemas.microsoft.com/office/drawing/2016/5/13/chartex" xmlns:cx8="http://schemas.microsoft.com/office/drawing/2016/5/14/chartex" xmlns:mc="http://schemas.openxmlformats.org/markup-compatibility/2006" xmlns:aink="http://schemas.microsoft.com/office/drawing/2016/ink" xmlns:am3d="http://schemas.microsoft.com/office/drawing/2017/model3d" xmlns:o="urn:schemas-microsoft-com:office:office" xmlns:oel="http://schemas.microsoft.com/office/2019/extlst" xmlns:r="http://schemas.openxmlformats.org/officeDocument/2006/relationships" xmlns:m="http://schemas.openxmlformats.org/officeDocument/2006/math" xmlns:v="urn:schemas-microsoft-com:vml" xmlns:wp14="http://schemas.microsoft.com/office/word/2010/wordprocessingDrawing" xmlns:wp="http://schemas.openxmlformats.org/drawingml/2006/wordprocessingDrawing" xmlns:w10="urn:schemas-microsoft-com:office:word" xmlns:w="http://schemas.openxmlformats.org/wordprocessingml/2006/main" xmlns:w14="http://schemas.microsoft.com/office/word/2010/wordml" xmlns:w15="http://schemas.microsoft.com/office/word/2012/wordml" xmlns:w16cex="http://schemas.microsoft.com/office/word/2018/wordml/cex" xmlns:w16cid="http://schemas.microsoft.com/office/word/2016/wordml/cid" xmlns:w16="http://schemas.microsoft.com/office/word/2018/wordml" xmlns:w16du="http://schemas.microsoft.com/office/word/2023/wordml/word16du" xmlns:w16sdtdh="http://schemas.microsoft.com/office/word/2020/wordml/sdtdatahash" xmlns:w16se="http://schemas.microsoft.com/office/word/2015/wordml/symex" xmlns:wpg="http://schemas.microsoft.com/office/word/2010/wordprocessingGroup" xmlns:wpi="http://schemas.microsoft.com/office/word/2010/wordprocessingInk" xmlns:wne="http://schemas.microsoft.com/office/word/2006/wordml" xmlns:wps="http://schemas.microsoft.com/office/word/2010/wordprocessingShape" mc:Ignorable="w14 w15 w16se w16cid w16 w16cex w16sdtdh wp14">
   <w16cex:commentExtensible w16cex:durableId="27D70148" w16cex:dateUtc="2023-04-05T00:04:00Z"/>
+  <w16cex:commentExtensible w16cex:durableId="27D80CC7" w16cex:dateUtc="2023-04-05T19:05:00Z"/>
   <w16cex:commentExtensible w16cex:durableId="27D535C0" w16cex:dateUtc="2023-04-03T15:23:00Z"/>
   <w16cex:commentExtensible w16cex:durableId="27D704A4" w16cex:dateUtc="2023-04-05T00:18:00Z"/>
   <w16cex:commentExtensible w16cex:durableId="27D53D24" w16cex:dateUtc="2023-04-03T15:55:00Z"/>
@@ -13732,6 +13765,7 @@
 <file path=word/commentsIds.xml><?xml version="1.0" encoding="utf-8"?>
 <w16cid:commentsIds xmlns:wpc="http://schemas.microsoft.com/office/word/2010/wordprocessingCanvas" xmlns:cx="http://schemas.microsoft.com/office/drawing/2014/chartex" xmlns:cx1="http://schemas.microsoft.com/office/drawing/2015/9/8/chartex" xmlns:cx2="http://schemas.microsoft.com/office/drawing/2015/10/21/chartex" xmlns:cx3="http://schemas.microsoft.com/office/drawing/2016/5/9/chartex" xmlns:cx4="http://schemas.microsoft.com/office/drawing/2016/5/10/chartex" xmlns:cx5="http://schemas.microsoft.com/office/drawing/2016/5/11/chartex" xmlns:cx6="http://schemas.microsoft.com/office/drawing/2016/5/12/chartex" xmlns:cx7="http://schemas.microsoft.com/office/drawing/2016/5/13/chartex" xmlns:cx8="http://schemas.microsoft.com/office/drawing/2016/5/14/chartex" xmlns:mc="http://schemas.openxmlformats.org/markup-compatibility/2006" xmlns:aink="http://schemas.microsoft.com/office/drawing/2016/ink" xmlns:am3d="http://schemas.microsoft.com/office/drawing/2017/model3d" xmlns:o="urn:schemas-microsoft-com:office:office" xmlns:oel="http://schemas.microsoft.com/office/2019/extlst" xmlns:r="http://schemas.openxmlformats.org/officeDocument/2006/relationships" xmlns:m="http://schemas.openxmlformats.org/officeDocument/2006/math" xmlns:v="urn:schemas-microsoft-com:vml" xmlns:wp14="http://schemas.microsoft.com/office/word/2010/wordprocessingDrawing" xmlns:wp="http://schemas.openxmlformats.org/drawingml/2006/wordprocessingDrawing" xmlns:w10="urn:schemas-microsoft-com:office:word" xmlns:w="http://schemas.openxmlformats.org/wordprocessingml/2006/main" xmlns:w14="http://schemas.microsoft.com/office/word/2010/wordml" xmlns:w15="http://schemas.microsoft.com/office/word/2012/wordml" xmlns:w16cex="http://schemas.microsoft.com/office/word/2018/wordml/cex" xmlns:w16cid="http://schemas.microsoft.com/office/word/2016/wordml/cid" xmlns:w16="http://schemas.microsoft.com/office/word/2018/wordml" xmlns:w16du="http://schemas.microsoft.com/office/word/2023/wordml/word16du" xmlns:w16sdtdh="http://schemas.microsoft.com/office/word/2020/wordml/sdtdatahash" xmlns:w16se="http://schemas.microsoft.com/office/word/2015/wordml/symex" xmlns:wpg="http://schemas.microsoft.com/office/word/2010/wordprocessingGroup" xmlns:wpi="http://schemas.microsoft.com/office/word/2010/wordprocessingInk" xmlns:wne="http://schemas.microsoft.com/office/word/2006/wordml" xmlns:wps="http://schemas.microsoft.com/office/word/2010/wordprocessingShape" mc:Ignorable="w14 w15 w16se w16cid w16 w16cex w16sdtdh wp14">
   <w16cid:commentId w16cid:paraId="19FE1B24" w16cid:durableId="27D70148"/>
+  <w16cid:commentId w16cid:paraId="7EF64EB3" w16cid:durableId="27D80CC7"/>
   <w16cid:commentId w16cid:paraId="60EC4C4A" w16cid:durableId="27D535C0"/>
   <w16cid:commentId w16cid:paraId="12C3022D" w16cid:durableId="27D704A4"/>
   <w16cid:commentId w16cid:paraId="3F1C85F5" w16cid:durableId="27D53D24"/>

</xml_diff>